<commit_message>
Added abstract to paper.
</commit_message>
<xml_diff>
--- a/ieeePaper/IEEE_ConferencePaper.docx
+++ b/ieeePaper/IEEE_ConferencePaper.docx
@@ -33,6 +33,132 @@
           <w:szCs w:val="27"/>
         </w:rPr>
       </w:pPr>
+    </w:p>
+    <w:p>
+      <w:pPr>
+        <w:rPr>
+          <w:rFonts w:ascii="Times" w:eastAsia="Times New Roman" w:hAnsi="Times" w:cs="Times New Roman"/>
+          <w:color w:val="000000"/>
+          <w:sz w:val="27"/>
+          <w:szCs w:val="27"/>
+        </w:rPr>
+      </w:pPr>
+      <w:r>
+        <w:rPr>
+          <w:rFonts w:ascii="Times" w:eastAsia="Times New Roman" w:hAnsi="Times" w:cs="Times New Roman"/>
+          <w:b/>
+          <w:color w:val="000000"/>
+          <w:sz w:val="27"/>
+          <w:szCs w:val="27"/>
+        </w:rPr>
+        <w:t>Abstract:</w:t>
+      </w:r>
+    </w:p>
+    <w:p>
+      <w:pPr>
+        <w:rPr>
+          <w:rFonts w:ascii="Times" w:eastAsia="Times New Roman" w:hAnsi="Times" w:cs="Times New Roman"/>
+          <w:color w:val="000000"/>
+          <w:sz w:val="27"/>
+          <w:szCs w:val="27"/>
+        </w:rPr>
+      </w:pPr>
+    </w:p>
+    <w:p>
+      <w:pPr>
+        <w:rPr>
+          <w:rFonts w:ascii="Times" w:eastAsia="Times New Roman" w:hAnsi="Times" w:cs="Times New Roman"/>
+          <w:color w:val="000000"/>
+          <w:sz w:val="27"/>
+          <w:szCs w:val="27"/>
+        </w:rPr>
+      </w:pPr>
+      <w:r>
+        <w:rPr>
+          <w:rFonts w:ascii="Times" w:eastAsia="Times New Roman" w:hAnsi="Times" w:cs="Times New Roman"/>
+          <w:color w:val="000000"/>
+          <w:sz w:val="27"/>
+          <w:szCs w:val="27"/>
+        </w:rPr>
+        <w:t xml:space="preserve">This paper presents a custom circuit for controlling the anodization </w:t>
+      </w:r>
+      <w:r>
+        <w:rPr>
+          <w:rFonts w:ascii="Times" w:eastAsia="Times New Roman" w:hAnsi="Times" w:cs="Times New Roman"/>
+          <w:color w:val="000000"/>
+          <w:sz w:val="27"/>
+          <w:szCs w:val="27"/>
+        </w:rPr>
+        <w:t>of titanium capacitors</w:t>
+      </w:r>
+      <w:r>
+        <w:rPr>
+          <w:rFonts w:ascii="Times" w:eastAsia="Times New Roman" w:hAnsi="Times" w:cs="Times New Roman"/>
+          <w:color w:val="000000"/>
+          <w:sz w:val="27"/>
+          <w:szCs w:val="27"/>
+        </w:rPr>
+        <w:t xml:space="preserve"> and characterizing their performance</w:t>
+      </w:r>
+      <w:r>
+        <w:rPr>
+          <w:rFonts w:ascii="Times" w:eastAsia="Times New Roman" w:hAnsi="Times" w:cs="Times New Roman"/>
+          <w:color w:val="000000"/>
+          <w:sz w:val="27"/>
+          <w:szCs w:val="27"/>
+        </w:rPr>
+        <w:t xml:space="preserve">. </w:t>
+      </w:r>
+      <w:r>
+        <w:rPr>
+          <w:rFonts w:ascii="Times" w:eastAsia="Times New Roman" w:hAnsi="Times" w:cs="Times New Roman"/>
+          <w:color w:val="000000"/>
+          <w:sz w:val="27"/>
+          <w:szCs w:val="27"/>
+        </w:rPr>
+        <w:t xml:space="preserve">This system provides a constant current source of 0-100mA up to a compliance voltage of 30V. The system can monitor and record leakage currents down to 10 </w:t>
+      </w:r>
+      <w:proofErr w:type="spellStart"/>
+      <w:r>
+        <w:rPr>
+          <w:rFonts w:ascii="Times" w:eastAsia="Times New Roman" w:hAnsi="Times" w:cs="Times New Roman"/>
+          <w:color w:val="000000"/>
+          <w:sz w:val="27"/>
+          <w:szCs w:val="27"/>
+        </w:rPr>
+        <w:t>nanoamperes</w:t>
+      </w:r>
+      <w:proofErr w:type="spellEnd"/>
+      <w:r>
+        <w:rPr>
+          <w:rFonts w:ascii="Times" w:eastAsia="Times New Roman" w:hAnsi="Times" w:cs="Times New Roman"/>
+          <w:color w:val="000000"/>
+          <w:sz w:val="27"/>
+          <w:szCs w:val="27"/>
+        </w:rPr>
+        <w:t xml:space="preserve"> over periods of up to 24 hours. Typical results obtained using sputter</w:t>
+      </w:r>
+      <w:r>
+        <w:rPr>
+          <w:rFonts w:ascii="Times" w:eastAsia="Times New Roman" w:hAnsi="Times" w:cs="Times New Roman"/>
+          <w:color w:val="000000"/>
+          <w:sz w:val="27"/>
+          <w:szCs w:val="27"/>
+        </w:rPr>
+        <w:t>ed titanium-zirconium capacitors are presented.</w:t>
+      </w:r>
+    </w:p>
+    <w:p>
+      <w:pPr>
+        <w:rPr>
+          <w:rFonts w:ascii="Arial" w:eastAsia="Times New Roman" w:hAnsi="Arial" w:cs="Arial"/>
+          <w:color w:val="222222"/>
+          <w:sz w:val="20"/>
+          <w:szCs w:val="20"/>
+        </w:rPr>
+      </w:pPr>
+      <w:bookmarkStart w:id="0" w:name="_GoBack"/>
+      <w:bookmarkEnd w:id="0"/>
       <w:r>
         <w:rPr>
           <w:rFonts w:ascii="Times" w:eastAsia="Times New Roman" w:hAnsi="Times" w:cs="Times New Roman"/>
@@ -62,42 +188,16 @@
         </w:rPr>
         <w:br/>
       </w:r>
-      <w:r>
-        <w:rPr>
-          <w:rFonts w:ascii="Times" w:eastAsia="Times New Roman" w:hAnsi="Times" w:cs="Times New Roman"/>
-          <w:color w:val="000000"/>
-          <w:sz w:val="27"/>
-          <w:szCs w:val="27"/>
-        </w:rPr>
-        <w:br/>
-      </w:r>
-      <w:r>
-        <w:rPr>
-          <w:rFonts w:ascii="Arial" w:eastAsia="Times New Roman" w:hAnsi="Arial" w:cs="Arial"/>
-          <w:color w:val="222222"/>
-          <w:sz w:val="20"/>
-          <w:szCs w:val="20"/>
-        </w:rPr>
-        <w:t>This paper introduces a custom circuitry solution to anodizing and characterizing titanium capacitors.</w:t>
-      </w:r>
-      <w:r>
-        <w:rPr>
-          <w:rFonts w:ascii="Times" w:eastAsia="Times New Roman" w:hAnsi="Times" w:cs="Times New Roman"/>
-          <w:color w:val="000000"/>
-          <w:sz w:val="27"/>
-          <w:szCs w:val="27"/>
-        </w:rPr>
-        <w:br/>
-      </w:r>
-      <w:r>
-        <w:rPr>
-          <w:rFonts w:ascii="Times" w:eastAsia="Times New Roman" w:hAnsi="Times" w:cs="Times New Roman"/>
-          <w:color w:val="000000"/>
-          <w:sz w:val="27"/>
-          <w:szCs w:val="27"/>
-        </w:rPr>
-        <w:br/>
-      </w:r>
+    </w:p>
+    <w:p>
+      <w:pPr>
+        <w:rPr>
+          <w:rFonts w:ascii="Times" w:eastAsia="Times New Roman" w:hAnsi="Times" w:cs="Times New Roman"/>
+          <w:color w:val="000000"/>
+          <w:sz w:val="27"/>
+          <w:szCs w:val="27"/>
+        </w:rPr>
+      </w:pPr>
       <w:r>
         <w:rPr>
           <w:rFonts w:ascii="Arial" w:eastAsia="Times New Roman" w:hAnsi="Arial" w:cs="Arial"/>
@@ -5838,8 +5938,6 @@
                 <w:szCs w:val="20"/>
               </w:rPr>
             </w:pPr>
-            <w:bookmarkStart w:id="0" w:name="_GoBack"/>
-            <w:bookmarkEnd w:id="0"/>
           </w:p>
         </w:tc>
         <w:tc>
@@ -6215,6 +6313,119 @@
 <file path=word/numbering.xml><?xml version="1.0" encoding="utf-8"?>
 <w:numbering xmlns:wpc="http://schemas.microsoft.com/office/word/2010/wordprocessingCanvas" xmlns:mo="http://schemas.microsoft.com/office/mac/office/2008/main" xmlns:mc="http://schemas.openxmlformats.org/markup-compatibility/2006" xmlns:mv="urn:schemas-microsoft-com:mac:vml" xmlns:o="urn:schemas-microsoft-com:office:office" xmlns:r="http://schemas.openxmlformats.org/officeDocument/2006/relationships" xmlns:m="http://schemas.openxmlformats.org/officeDocument/2006/math" xmlns:v="urn:schemas-microsoft-com:vml" xmlns:wp14="http://schemas.microsoft.com/office/word/2010/wordprocessingDrawing" xmlns:wp="http://schemas.openxmlformats.org/drawingml/2006/wordprocessingDrawing" xmlns:w10="urn:schemas-microsoft-com:office:word" xmlns:w="http://schemas.openxmlformats.org/wordprocessingml/2006/main" xmlns:w14="http://schemas.microsoft.com/office/word/2010/wordml" xmlns:wpg="http://schemas.microsoft.com/office/word/2010/wordprocessingGroup" xmlns:wpi="http://schemas.microsoft.com/office/word/2010/wordprocessingInk" xmlns:wne="http://schemas.microsoft.com/office/word/2006/wordml" xmlns:wps="http://schemas.microsoft.com/office/word/2010/wordprocessingShape" mc:Ignorable="w14 wp14">
   <w:abstractNum w:abstractNumId="0">
+    <w:nsid w:val="0CAD7F03"/>
+    <w:multiLevelType w:val="hybridMultilevel"/>
+    <w:tmpl w:val="E14236D0"/>
+    <w:lvl w:ilvl="0" w:tplc="04090001">
+      <w:start w:val="1"/>
+      <w:numFmt w:val="bullet"/>
+      <w:lvlText w:val=""/>
+      <w:lvlJc w:val="left"/>
+      <w:pPr>
+        <w:ind w:left="720" w:hanging="360"/>
+      </w:pPr>
+      <w:rPr>
+        <w:rFonts w:ascii="Symbol" w:hAnsi="Symbol" w:hint="default"/>
+      </w:rPr>
+    </w:lvl>
+    <w:lvl w:ilvl="1" w:tplc="04090003">
+      <w:start w:val="1"/>
+      <w:numFmt w:val="bullet"/>
+      <w:lvlText w:val="o"/>
+      <w:lvlJc w:val="left"/>
+      <w:pPr>
+        <w:ind w:left="1440" w:hanging="360"/>
+      </w:pPr>
+      <w:rPr>
+        <w:rFonts w:ascii="Courier New" w:hAnsi="Courier New" w:hint="default"/>
+      </w:rPr>
+    </w:lvl>
+    <w:lvl w:ilvl="2" w:tplc="04090005" w:tentative="1">
+      <w:start w:val="1"/>
+      <w:numFmt w:val="bullet"/>
+      <w:lvlText w:val=""/>
+      <w:lvlJc w:val="left"/>
+      <w:pPr>
+        <w:ind w:left="2160" w:hanging="360"/>
+      </w:pPr>
+      <w:rPr>
+        <w:rFonts w:ascii="Wingdings" w:hAnsi="Wingdings" w:hint="default"/>
+      </w:rPr>
+    </w:lvl>
+    <w:lvl w:ilvl="3" w:tplc="04090001" w:tentative="1">
+      <w:start w:val="1"/>
+      <w:numFmt w:val="bullet"/>
+      <w:lvlText w:val=""/>
+      <w:lvlJc w:val="left"/>
+      <w:pPr>
+        <w:ind w:left="2880" w:hanging="360"/>
+      </w:pPr>
+      <w:rPr>
+        <w:rFonts w:ascii="Symbol" w:hAnsi="Symbol" w:hint="default"/>
+      </w:rPr>
+    </w:lvl>
+    <w:lvl w:ilvl="4" w:tplc="04090003" w:tentative="1">
+      <w:start w:val="1"/>
+      <w:numFmt w:val="bullet"/>
+      <w:lvlText w:val="o"/>
+      <w:lvlJc w:val="left"/>
+      <w:pPr>
+        <w:ind w:left="3600" w:hanging="360"/>
+      </w:pPr>
+      <w:rPr>
+        <w:rFonts w:ascii="Courier New" w:hAnsi="Courier New" w:hint="default"/>
+      </w:rPr>
+    </w:lvl>
+    <w:lvl w:ilvl="5" w:tplc="04090005" w:tentative="1">
+      <w:start w:val="1"/>
+      <w:numFmt w:val="bullet"/>
+      <w:lvlText w:val=""/>
+      <w:lvlJc w:val="left"/>
+      <w:pPr>
+        <w:ind w:left="4320" w:hanging="360"/>
+      </w:pPr>
+      <w:rPr>
+        <w:rFonts w:ascii="Wingdings" w:hAnsi="Wingdings" w:hint="default"/>
+      </w:rPr>
+    </w:lvl>
+    <w:lvl w:ilvl="6" w:tplc="04090001" w:tentative="1">
+      <w:start w:val="1"/>
+      <w:numFmt w:val="bullet"/>
+      <w:lvlText w:val=""/>
+      <w:lvlJc w:val="left"/>
+      <w:pPr>
+        <w:ind w:left="5040" w:hanging="360"/>
+      </w:pPr>
+      <w:rPr>
+        <w:rFonts w:ascii="Symbol" w:hAnsi="Symbol" w:hint="default"/>
+      </w:rPr>
+    </w:lvl>
+    <w:lvl w:ilvl="7" w:tplc="04090003" w:tentative="1">
+      <w:start w:val="1"/>
+      <w:numFmt w:val="bullet"/>
+      <w:lvlText w:val="o"/>
+      <w:lvlJc w:val="left"/>
+      <w:pPr>
+        <w:ind w:left="5760" w:hanging="360"/>
+      </w:pPr>
+      <w:rPr>
+        <w:rFonts w:ascii="Courier New" w:hAnsi="Courier New" w:hint="default"/>
+      </w:rPr>
+    </w:lvl>
+    <w:lvl w:ilvl="8" w:tplc="04090005" w:tentative="1">
+      <w:start w:val="1"/>
+      <w:numFmt w:val="bullet"/>
+      <w:lvlText w:val=""/>
+      <w:lvlJc w:val="left"/>
+      <w:pPr>
+        <w:ind w:left="6480" w:hanging="360"/>
+      </w:pPr>
+      <w:rPr>
+        <w:rFonts w:ascii="Wingdings" w:hAnsi="Wingdings" w:hint="default"/>
+      </w:rPr>
+    </w:lvl>
+  </w:abstractNum>
+  <w:abstractNum w:abstractNumId="1">
     <w:nsid w:val="401D5365"/>
     <w:multiLevelType w:val="hybridMultilevel"/>
     <w:tmpl w:val="45C85F5A"/>
@@ -6328,6 +6539,9 @@
     </w:lvl>
   </w:abstractNum>
   <w:num w:numId="1">
+    <w:abstractNumId w:val="1"/>
+  </w:num>
+  <w:num w:numId="2">
     <w:abstractNumId w:val="0"/>
   </w:num>
 </w:numbering>

</xml_diff>

<commit_message>
updated overall system description
</commit_message>
<xml_diff>
--- a/ieeePaper/IEEE_ConferencePaper.docx
+++ b/ieeePaper/IEEE_ConferencePaper.docx
@@ -116,27 +116,7 @@
           <w:sz w:val="26"/>
           <w:szCs w:val="26"/>
         </w:rPr>
-        <w:t xml:space="preserve">This system provides a constant current source of 0-100mA up to a compliance voltage of 30V. The system can monitor and record leakage currents down to 10 </w:t>
-      </w:r>
-      <w:proofErr w:type="spellStart"/>
-      <w:r>
-        <w:rPr>
-          <w:rFonts w:ascii="Times" w:eastAsia="Times New Roman" w:hAnsi="Times" w:cs="Times New Roman"/>
-          <w:color w:val="000000"/>
-          <w:sz w:val="26"/>
-          <w:szCs w:val="26"/>
-        </w:rPr>
-        <w:t>nanoamperes</w:t>
-      </w:r>
-      <w:proofErr w:type="spellEnd"/>
-      <w:r>
-        <w:rPr>
-          <w:rFonts w:ascii="Times" w:eastAsia="Times New Roman" w:hAnsi="Times" w:cs="Times New Roman"/>
-          <w:color w:val="000000"/>
-          <w:sz w:val="26"/>
-          <w:szCs w:val="26"/>
-        </w:rPr>
-        <w:t xml:space="preserve"> over periods of up to 24 hours. Typical results obtained using sputter</w:t>
+        <w:t>This system provides a constant current source of 0-100mA up to a compliance voltage of 30V. The system can monitor and record leakage currents down to 10 nanoamperes over periods of up to 24 hours. Typical results obtained using sputter</w:t>
       </w:r>
       <w:r>
         <w:rPr>
@@ -157,17 +137,15 @@
           <w:szCs w:val="26"/>
         </w:rPr>
       </w:pPr>
-      <w:bookmarkStart w:id="0" w:name="_GoBack"/>
-      <w:r>
-        <w:rPr>
-          <w:rFonts w:ascii="Times" w:eastAsia="Times New Roman" w:hAnsi="Times" w:cs="Times New Roman"/>
-          <w:color w:val="000000"/>
-          <w:sz w:val="26"/>
-          <w:szCs w:val="26"/>
-        </w:rPr>
-        <w:br/>
-      </w:r>
-      <w:bookmarkEnd w:id="0"/>
+      <w:r>
+        <w:rPr>
+          <w:rFonts w:ascii="Times" w:eastAsia="Times New Roman" w:hAnsi="Times" w:cs="Times New Roman"/>
+          <w:color w:val="000000"/>
+          <w:sz w:val="26"/>
+          <w:szCs w:val="26"/>
+        </w:rPr>
+        <w:br/>
+      </w:r>
       <w:r>
         <w:rPr>
           <w:rFonts w:ascii="Times" w:eastAsia="Times New Roman" w:hAnsi="Times" w:cs="Arial"/>
@@ -351,7 +329,6 @@
               </w:rPr>
               <w:br/>
             </w:r>
-            <w:proofErr w:type="spellStart"/>
             <w:r>
               <w:rPr>
                 <w:rFonts w:ascii="Times" w:eastAsia="Times New Roman" w:hAnsi="Times" w:cs="Arial"/>
@@ -359,9 +336,38 @@
                 <w:sz w:val="26"/>
                 <w:szCs w:val="26"/>
               </w:rPr>
-              <w:t>uF</w:t>
+              <w:t>uF/cm^2</w:t>
             </w:r>
-            <w:proofErr w:type="spellEnd"/>
+          </w:p>
+        </w:tc>
+      </w:tr>
+      <w:tr>
+        <w:tc>
+          <w:tcPr>
+            <w:tcW w:w="0" w:type="auto"/>
+            <w:tcBorders>
+              <w:top w:val="dotted" w:sz="6" w:space="0" w:color="AAAAAA"/>
+              <w:left w:val="dotted" w:sz="6" w:space="0" w:color="AAAAAA"/>
+              <w:bottom w:val="dotted" w:sz="6" w:space="0" w:color="AAAAAA"/>
+              <w:right w:val="dotted" w:sz="6" w:space="0" w:color="AAAAAA"/>
+            </w:tcBorders>
+            <w:tcMar>
+              <w:top w:w="105" w:type="dxa"/>
+              <w:left w:w="105" w:type="dxa"/>
+              <w:bottom w:w="105" w:type="dxa"/>
+              <w:right w:w="105" w:type="dxa"/>
+            </w:tcMar>
+            <w:hideMark/>
+          </w:tcPr>
+          <w:p>
+            <w:pPr>
+              <w:spacing w:line="0" w:lineRule="atLeast"/>
+              <w:rPr>
+                <w:rFonts w:ascii="Times" w:eastAsia="Times New Roman" w:hAnsi="Times" w:cs="Times New Roman"/>
+                <w:sz w:val="26"/>
+                <w:szCs w:val="26"/>
+              </w:rPr>
+            </w:pPr>
             <w:r>
               <w:rPr>
                 <w:rFonts w:ascii="Times" w:eastAsia="Times New Roman" w:hAnsi="Times" w:cs="Arial"/>
@@ -369,7 +375,81 @@
                 <w:sz w:val="26"/>
                 <w:szCs w:val="26"/>
               </w:rPr>
-              <w:t>/cm^2</w:t>
+              <w:t>Ta</w:t>
+            </w:r>
+          </w:p>
+        </w:tc>
+        <w:tc>
+          <w:tcPr>
+            <w:tcW w:w="0" w:type="auto"/>
+            <w:tcBorders>
+              <w:top w:val="dotted" w:sz="6" w:space="0" w:color="AAAAAA"/>
+              <w:left w:val="dotted" w:sz="6" w:space="0" w:color="AAAAAA"/>
+              <w:bottom w:val="dotted" w:sz="6" w:space="0" w:color="AAAAAA"/>
+              <w:right w:val="dotted" w:sz="6" w:space="0" w:color="AAAAAA"/>
+            </w:tcBorders>
+            <w:tcMar>
+              <w:top w:w="105" w:type="dxa"/>
+              <w:left w:w="105" w:type="dxa"/>
+              <w:bottom w:w="105" w:type="dxa"/>
+              <w:right w:w="105" w:type="dxa"/>
+            </w:tcMar>
+            <w:hideMark/>
+          </w:tcPr>
+          <w:p>
+            <w:pPr>
+              <w:spacing w:line="0" w:lineRule="atLeast"/>
+              <w:rPr>
+                <w:rFonts w:ascii="Times" w:eastAsia="Times New Roman" w:hAnsi="Times" w:cs="Times New Roman"/>
+                <w:sz w:val="26"/>
+                <w:szCs w:val="26"/>
+              </w:rPr>
+            </w:pPr>
+            <w:r>
+              <w:rPr>
+                <w:rFonts w:ascii="Times" w:eastAsia="Times New Roman" w:hAnsi="Times" w:cs="Arial"/>
+                <w:color w:val="222222"/>
+                <w:sz w:val="26"/>
+                <w:szCs w:val="26"/>
+              </w:rPr>
+              <w:t>27</w:t>
+            </w:r>
+          </w:p>
+        </w:tc>
+        <w:tc>
+          <w:tcPr>
+            <w:tcW w:w="0" w:type="auto"/>
+            <w:tcBorders>
+              <w:top w:val="dotted" w:sz="6" w:space="0" w:color="AAAAAA"/>
+              <w:left w:val="dotted" w:sz="6" w:space="0" w:color="AAAAAA"/>
+              <w:bottom w:val="dotted" w:sz="6" w:space="0" w:color="AAAAAA"/>
+              <w:right w:val="dotted" w:sz="6" w:space="0" w:color="AAAAAA"/>
+            </w:tcBorders>
+            <w:tcMar>
+              <w:top w:w="105" w:type="dxa"/>
+              <w:left w:w="105" w:type="dxa"/>
+              <w:bottom w:w="105" w:type="dxa"/>
+              <w:right w:w="105" w:type="dxa"/>
+            </w:tcMar>
+            <w:hideMark/>
+          </w:tcPr>
+          <w:p>
+            <w:pPr>
+              <w:spacing w:line="0" w:lineRule="atLeast"/>
+              <w:rPr>
+                <w:rFonts w:ascii="Times" w:eastAsia="Times New Roman" w:hAnsi="Times" w:cs="Times New Roman"/>
+                <w:sz w:val="26"/>
+                <w:szCs w:val="26"/>
+              </w:rPr>
+            </w:pPr>
+            <w:r>
+              <w:rPr>
+                <w:rFonts w:ascii="Times" w:eastAsia="Times New Roman" w:hAnsi="Times" w:cs="Arial"/>
+                <w:color w:val="222222"/>
+                <w:sz w:val="26"/>
+                <w:szCs w:val="26"/>
+              </w:rPr>
+              <w:t>1</w:t>
             </w:r>
           </w:p>
         </w:tc>
@@ -408,123 +488,8 @@
                 <w:sz w:val="26"/>
                 <w:szCs w:val="26"/>
               </w:rPr>
-              <w:t>Ta</w:t>
-            </w:r>
-          </w:p>
-        </w:tc>
-        <w:tc>
-          <w:tcPr>
-            <w:tcW w:w="0" w:type="auto"/>
-            <w:tcBorders>
-              <w:top w:val="dotted" w:sz="6" w:space="0" w:color="AAAAAA"/>
-              <w:left w:val="dotted" w:sz="6" w:space="0" w:color="AAAAAA"/>
-              <w:bottom w:val="dotted" w:sz="6" w:space="0" w:color="AAAAAA"/>
-              <w:right w:val="dotted" w:sz="6" w:space="0" w:color="AAAAAA"/>
-            </w:tcBorders>
-            <w:tcMar>
-              <w:top w:w="105" w:type="dxa"/>
-              <w:left w:w="105" w:type="dxa"/>
-              <w:bottom w:w="105" w:type="dxa"/>
-              <w:right w:w="105" w:type="dxa"/>
-            </w:tcMar>
-            <w:hideMark/>
-          </w:tcPr>
-          <w:p>
-            <w:pPr>
-              <w:spacing w:line="0" w:lineRule="atLeast"/>
-              <w:rPr>
-                <w:rFonts w:ascii="Times" w:eastAsia="Times New Roman" w:hAnsi="Times" w:cs="Times New Roman"/>
-                <w:sz w:val="26"/>
-                <w:szCs w:val="26"/>
-              </w:rPr>
-            </w:pPr>
-            <w:r>
-              <w:rPr>
-                <w:rFonts w:ascii="Times" w:eastAsia="Times New Roman" w:hAnsi="Times" w:cs="Arial"/>
-                <w:color w:val="222222"/>
-                <w:sz w:val="26"/>
-                <w:szCs w:val="26"/>
-              </w:rPr>
-              <w:t>27</w:t>
-            </w:r>
-          </w:p>
-        </w:tc>
-        <w:tc>
-          <w:tcPr>
-            <w:tcW w:w="0" w:type="auto"/>
-            <w:tcBorders>
-              <w:top w:val="dotted" w:sz="6" w:space="0" w:color="AAAAAA"/>
-              <w:left w:val="dotted" w:sz="6" w:space="0" w:color="AAAAAA"/>
-              <w:bottom w:val="dotted" w:sz="6" w:space="0" w:color="AAAAAA"/>
-              <w:right w:val="dotted" w:sz="6" w:space="0" w:color="AAAAAA"/>
-            </w:tcBorders>
-            <w:tcMar>
-              <w:top w:w="105" w:type="dxa"/>
-              <w:left w:w="105" w:type="dxa"/>
-              <w:bottom w:w="105" w:type="dxa"/>
-              <w:right w:w="105" w:type="dxa"/>
-            </w:tcMar>
-            <w:hideMark/>
-          </w:tcPr>
-          <w:p>
-            <w:pPr>
-              <w:spacing w:line="0" w:lineRule="atLeast"/>
-              <w:rPr>
-                <w:rFonts w:ascii="Times" w:eastAsia="Times New Roman" w:hAnsi="Times" w:cs="Times New Roman"/>
-                <w:sz w:val="26"/>
-                <w:szCs w:val="26"/>
-              </w:rPr>
-            </w:pPr>
-            <w:r>
-              <w:rPr>
-                <w:rFonts w:ascii="Times" w:eastAsia="Times New Roman" w:hAnsi="Times" w:cs="Arial"/>
-                <w:color w:val="222222"/>
-                <w:sz w:val="26"/>
-                <w:szCs w:val="26"/>
-              </w:rPr>
-              <w:t>1</w:t>
-            </w:r>
-          </w:p>
-        </w:tc>
-      </w:tr>
-      <w:tr>
-        <w:tc>
-          <w:tcPr>
-            <w:tcW w:w="0" w:type="auto"/>
-            <w:tcBorders>
-              <w:top w:val="dotted" w:sz="6" w:space="0" w:color="AAAAAA"/>
-              <w:left w:val="dotted" w:sz="6" w:space="0" w:color="AAAAAA"/>
-              <w:bottom w:val="dotted" w:sz="6" w:space="0" w:color="AAAAAA"/>
-              <w:right w:val="dotted" w:sz="6" w:space="0" w:color="AAAAAA"/>
-            </w:tcBorders>
-            <w:tcMar>
-              <w:top w:w="105" w:type="dxa"/>
-              <w:left w:w="105" w:type="dxa"/>
-              <w:bottom w:w="105" w:type="dxa"/>
-              <w:right w:w="105" w:type="dxa"/>
-            </w:tcMar>
-            <w:hideMark/>
-          </w:tcPr>
-          <w:p>
-            <w:pPr>
-              <w:spacing w:line="0" w:lineRule="atLeast"/>
-              <w:rPr>
-                <w:rFonts w:ascii="Times" w:eastAsia="Times New Roman" w:hAnsi="Times" w:cs="Times New Roman"/>
-                <w:sz w:val="26"/>
-                <w:szCs w:val="26"/>
-              </w:rPr>
-            </w:pPr>
-            <w:proofErr w:type="spellStart"/>
-            <w:r>
-              <w:rPr>
-                <w:rFonts w:ascii="Times" w:eastAsia="Times New Roman" w:hAnsi="Times" w:cs="Arial"/>
-                <w:color w:val="222222"/>
-                <w:sz w:val="26"/>
-                <w:szCs w:val="26"/>
-              </w:rPr>
               <w:t>Nb</w:t>
             </w:r>
-            <w:proofErr w:type="spellEnd"/>
           </w:p>
         </w:tc>
         <w:tc>
@@ -887,6 +852,7 @@
     </w:p>
     <w:p>
       <w:pPr>
+        <w:jc w:val="center"/>
         <w:rPr>
           <w:rFonts w:ascii="Times" w:eastAsia="Times New Roman" w:hAnsi="Times" w:cs="Times New Roman"/>
           <w:color w:val="000000"/>
@@ -946,9 +912,8 @@
           <w:sz w:val="26"/>
           <w:szCs w:val="26"/>
         </w:rPr>
-        <w:t xml:space="preserve">a relative capacitance 3 times as large as aluminum and comparable to niobium. In the past, </w:t>
-      </w:r>
-      <w:proofErr w:type="gramStart"/>
+        <w:t xml:space="preserve">a relative capacitance 3 times as large as aluminum and comparable to niobium. In the past, titanium capacitors have been plagued by high </w:t>
+      </w:r>
       <w:r>
         <w:rPr>
           <w:rFonts w:ascii="Times" w:eastAsia="Times New Roman" w:hAnsi="Times" w:cs="Arial"/>
@@ -956,7 +921,7 @@
           <w:sz w:val="26"/>
           <w:szCs w:val="26"/>
         </w:rPr>
-        <w:t xml:space="preserve">titanium capacitors have been plagued by high </w:t>
+        <w:t>leakage currents and high ESR, m</w:t>
       </w:r>
       <w:r>
         <w:rPr>
@@ -965,7 +930,7 @@
           <w:sz w:val="26"/>
           <w:szCs w:val="26"/>
         </w:rPr>
-        <w:t>leakage currents and high ESR, m</w:t>
+        <w:t xml:space="preserve">aking them unsuitable for applications in power conversion circuitry. But research by (quote printed caps and welsch’s 1pager) suggests that these obstacles can be overcome by proper cleaning of the titanium anodes and by depositing a sponge like titanium surface onto a substrate to act as an anode. Current research suggests that leakage currents </w:t>
       </w:r>
       <w:r>
         <w:rPr>
@@ -974,87 +939,8 @@
           <w:sz w:val="26"/>
           <w:szCs w:val="26"/>
         </w:rPr>
-        <w:t>aking them unsuitable for applications in power conversion circuitry</w:t>
-      </w:r>
-      <w:proofErr w:type="gramEnd"/>
-      <w:r>
-        <w:rPr>
-          <w:rFonts w:ascii="Times" w:eastAsia="Times New Roman" w:hAnsi="Times" w:cs="Arial"/>
-          <w:color w:val="222222"/>
-          <w:sz w:val="26"/>
-          <w:szCs w:val="26"/>
-        </w:rPr>
-        <w:t xml:space="preserve">. But research by (quote printed caps and </w:t>
-      </w:r>
-      <w:proofErr w:type="spellStart"/>
-      <w:r>
-        <w:rPr>
-          <w:rFonts w:ascii="Times" w:eastAsia="Times New Roman" w:hAnsi="Times" w:cs="Arial"/>
-          <w:color w:val="222222"/>
-          <w:sz w:val="26"/>
-          <w:szCs w:val="26"/>
-        </w:rPr>
-        <w:t>welsch’s</w:t>
-      </w:r>
-      <w:proofErr w:type="spellEnd"/>
-      <w:r>
-        <w:rPr>
-          <w:rFonts w:ascii="Times" w:eastAsia="Times New Roman" w:hAnsi="Times" w:cs="Arial"/>
-          <w:color w:val="222222"/>
-          <w:sz w:val="26"/>
-          <w:szCs w:val="26"/>
-        </w:rPr>
-        <w:t xml:space="preserve"> 1pager) suggests that these obstacles can be overcome by proper cleaning of the titanium anodes and by depositing a sponge like titanium surface onto a substrate to act as an anode. Current research suggests that leakage currents </w:t>
-      </w:r>
-      <w:r>
-        <w:rPr>
-          <w:rFonts w:ascii="Times" w:eastAsia="Times New Roman" w:hAnsi="Times" w:cs="Arial"/>
-          <w:color w:val="222222"/>
-          <w:sz w:val="26"/>
-          <w:szCs w:val="26"/>
-        </w:rPr>
         <w:lastRenderedPageBreak/>
-        <w:t>as low as 1uA/cm^2 should be able to be reached by these new methods. (</w:t>
-      </w:r>
-      <w:proofErr w:type="gramStart"/>
-      <w:r>
-        <w:rPr>
-          <w:rFonts w:ascii="Times" w:eastAsia="Times New Roman" w:hAnsi="Times" w:cs="Arial"/>
-          <w:color w:val="222222"/>
-          <w:sz w:val="26"/>
-          <w:szCs w:val="26"/>
-        </w:rPr>
-        <w:t>quote</w:t>
-      </w:r>
-      <w:proofErr w:type="gramEnd"/>
-      <w:r>
-        <w:rPr>
-          <w:rFonts w:ascii="Times" w:eastAsia="Times New Roman" w:hAnsi="Times" w:cs="Arial"/>
-          <w:color w:val="222222"/>
-          <w:sz w:val="26"/>
-          <w:szCs w:val="26"/>
-        </w:rPr>
-        <w:t xml:space="preserve"> </w:t>
-      </w:r>
-      <w:proofErr w:type="spellStart"/>
-      <w:r>
-        <w:rPr>
-          <w:rFonts w:ascii="Times" w:eastAsia="Times New Roman" w:hAnsi="Times" w:cs="Arial"/>
-          <w:color w:val="222222"/>
-          <w:sz w:val="26"/>
-          <w:szCs w:val="26"/>
-        </w:rPr>
-        <w:t>microminiturization</w:t>
-      </w:r>
-      <w:proofErr w:type="spellEnd"/>
-      <w:r>
-        <w:rPr>
-          <w:rFonts w:ascii="Times" w:eastAsia="Times New Roman" w:hAnsi="Times" w:cs="Arial"/>
-          <w:color w:val="222222"/>
-          <w:sz w:val="26"/>
-          <w:szCs w:val="26"/>
-        </w:rPr>
-        <w:t>).</w:t>
+        <w:t>as low as 1uA/cm^2 should be able to be reached by these new methods. (quote microminiturization).</w:t>
       </w:r>
       <w:r>
         <w:rPr>
@@ -1110,27 +996,7 @@
           <w:sz w:val="26"/>
           <w:szCs w:val="26"/>
         </w:rPr>
-        <w:t xml:space="preserve">Anodization itself is the act of growing an oxide layer on top of a metal anode. This is useful in capacitors because it allows the capacitor to store significantly more energy then it would have otherwise. </w:t>
-      </w:r>
-      <w:proofErr w:type="gramStart"/>
-      <w:r>
-        <w:rPr>
-          <w:rFonts w:ascii="Times" w:eastAsia="Times New Roman" w:hAnsi="Times" w:cs="Arial"/>
-          <w:color w:val="222222"/>
-          <w:sz w:val="26"/>
-          <w:szCs w:val="26"/>
-        </w:rPr>
-        <w:t>The anodization process is preformed by immersing an anode and a cathode into an electrolyte solution and then hooking up either a voltage or current source across the sample</w:t>
-      </w:r>
-      <w:proofErr w:type="gramEnd"/>
-      <w:r>
-        <w:rPr>
-          <w:rFonts w:ascii="Times" w:eastAsia="Times New Roman" w:hAnsi="Times" w:cs="Arial"/>
-          <w:color w:val="222222"/>
-          <w:sz w:val="26"/>
-          <w:szCs w:val="26"/>
-        </w:rPr>
-        <w:t>. This process can be seen in fig#:</w:t>
+        <w:t>Anodization itself is the act of growing an oxide layer on top of a metal anode. This is useful in capacitors because it allows the capacitor to store significantly more energy then it would have otherwise. The anodization process is preformed by immersing an anode and a cathode into an electrolyte solution and then hooking up either a voltage or current source across the sample. This process can be seen in fig#:</w:t>
       </w:r>
       <w:r>
         <w:rPr>
@@ -1307,9 +1173,26 @@
           <w:szCs w:val="26"/>
         </w:rPr>
         <w:tab/>
-        <w:t>(</w:t>
-      </w:r>
-      <w:proofErr w:type="spellStart"/>
+        <w:t>(equ. 1)</w:t>
+      </w:r>
+      <w:r>
+        <w:rPr>
+          <w:rFonts w:ascii="Times" w:eastAsia="Times New Roman" w:hAnsi="Times" w:cs="Times New Roman"/>
+          <w:color w:val="000000"/>
+          <w:sz w:val="26"/>
+          <w:szCs w:val="26"/>
+        </w:rPr>
+        <w:br/>
+      </w:r>
+      <w:r>
+        <w:rPr>
+          <w:rFonts w:ascii="Times" w:eastAsia="Times New Roman" w:hAnsi="Times" w:cs="Times New Roman"/>
+          <w:color w:val="000000"/>
+          <w:sz w:val="26"/>
+          <w:szCs w:val="26"/>
+        </w:rPr>
+        <w:br/>
+      </w:r>
       <w:r>
         <w:rPr>
           <w:rFonts w:ascii="Times" w:eastAsia="Times New Roman" w:hAnsi="Times" w:cs="Arial"/>
@@ -1317,9 +1200,26 @@
           <w:sz w:val="26"/>
           <w:szCs w:val="26"/>
         </w:rPr>
-        <w:t>equ</w:t>
-      </w:r>
-      <w:proofErr w:type="spellEnd"/>
+        <w:t>The titanium also reacts with the electrolyte solution to give off hydrogen:</w:t>
+      </w:r>
+      <w:r>
+        <w:rPr>
+          <w:rFonts w:ascii="Times" w:eastAsia="Times New Roman" w:hAnsi="Times" w:cs="Times New Roman"/>
+          <w:color w:val="000000"/>
+          <w:sz w:val="26"/>
+          <w:szCs w:val="26"/>
+        </w:rPr>
+        <w:br/>
+      </w:r>
+      <w:r>
+        <w:rPr>
+          <w:rFonts w:ascii="Times" w:eastAsia="Times New Roman" w:hAnsi="Times" w:cs="Times New Roman"/>
+          <w:color w:val="000000"/>
+          <w:sz w:val="26"/>
+          <w:szCs w:val="26"/>
+        </w:rPr>
+        <w:br/>
+      </w:r>
       <w:r>
         <w:rPr>
           <w:rFonts w:ascii="Times" w:eastAsia="Times New Roman" w:hAnsi="Times" w:cs="Arial"/>
@@ -1327,25 +1227,7 @@
           <w:sz w:val="26"/>
           <w:szCs w:val="26"/>
         </w:rPr>
-        <w:t>. 1)</w:t>
-      </w:r>
-      <w:r>
-        <w:rPr>
-          <w:rFonts w:ascii="Times" w:eastAsia="Times New Roman" w:hAnsi="Times" w:cs="Times New Roman"/>
-          <w:color w:val="000000"/>
-          <w:sz w:val="26"/>
-          <w:szCs w:val="26"/>
-        </w:rPr>
-        <w:br/>
-      </w:r>
-      <w:r>
-        <w:rPr>
-          <w:rFonts w:ascii="Times" w:eastAsia="Times New Roman" w:hAnsi="Times" w:cs="Times New Roman"/>
-          <w:color w:val="000000"/>
-          <w:sz w:val="26"/>
-          <w:szCs w:val="26"/>
-        </w:rPr>
-        <w:br/>
+        <w:t>Ti + 2H20 =&gt; Ti02 + 4H+</w:t>
       </w:r>
       <w:r>
         <w:rPr>
@@ -1354,25 +1236,7 @@
           <w:sz w:val="26"/>
           <w:szCs w:val="26"/>
         </w:rPr>
-        <w:t>The titanium also reacts with the electrolyte solution to give off hydrogen:</w:t>
-      </w:r>
-      <w:r>
-        <w:rPr>
-          <w:rFonts w:ascii="Times" w:eastAsia="Times New Roman" w:hAnsi="Times" w:cs="Times New Roman"/>
-          <w:color w:val="000000"/>
-          <w:sz w:val="26"/>
-          <w:szCs w:val="26"/>
-        </w:rPr>
-        <w:br/>
-      </w:r>
-      <w:r>
-        <w:rPr>
-          <w:rFonts w:ascii="Times" w:eastAsia="Times New Roman" w:hAnsi="Times" w:cs="Times New Roman"/>
-          <w:color w:val="000000"/>
-          <w:sz w:val="26"/>
-          <w:szCs w:val="26"/>
-        </w:rPr>
-        <w:br/>
+        <w:tab/>
       </w:r>
       <w:r>
         <w:rPr>
@@ -1381,7 +1245,26 @@
           <w:sz w:val="26"/>
           <w:szCs w:val="26"/>
         </w:rPr>
-        <w:t>Ti + 2H20 =&gt; Ti02 + 4H+</w:t>
+        <w:tab/>
+        <w:t>(equ 2)</w:t>
+      </w:r>
+      <w:r>
+        <w:rPr>
+          <w:rFonts w:ascii="Times" w:eastAsia="Times New Roman" w:hAnsi="Times" w:cs="Times New Roman"/>
+          <w:color w:val="000000"/>
+          <w:sz w:val="26"/>
+          <w:szCs w:val="26"/>
+        </w:rPr>
+        <w:br/>
+      </w:r>
+      <w:r>
+        <w:rPr>
+          <w:rFonts w:ascii="Times" w:eastAsia="Times New Roman" w:hAnsi="Times" w:cs="Times New Roman"/>
+          <w:color w:val="000000"/>
+          <w:sz w:val="26"/>
+          <w:szCs w:val="26"/>
+        </w:rPr>
+        <w:br/>
       </w:r>
       <w:r>
         <w:rPr>
@@ -1390,7 +1273,25 @@
           <w:sz w:val="26"/>
           <w:szCs w:val="26"/>
         </w:rPr>
-        <w:tab/>
+        <w:t>This hydrogen reacts with the electrons at the cathode to create hydrogen gas and complete the ionic circuit.</w:t>
+      </w:r>
+      <w:r>
+        <w:rPr>
+          <w:rFonts w:ascii="Times" w:eastAsia="Times New Roman" w:hAnsi="Times" w:cs="Times New Roman"/>
+          <w:color w:val="000000"/>
+          <w:sz w:val="26"/>
+          <w:szCs w:val="26"/>
+        </w:rPr>
+        <w:br/>
+      </w:r>
+      <w:r>
+        <w:rPr>
+          <w:rFonts w:ascii="Times" w:eastAsia="Times New Roman" w:hAnsi="Times" w:cs="Times New Roman"/>
+          <w:color w:val="000000"/>
+          <w:sz w:val="26"/>
+          <w:szCs w:val="26"/>
+        </w:rPr>
+        <w:br/>
       </w:r>
       <w:r>
         <w:rPr>
@@ -1399,10 +1300,8 @@
           <w:sz w:val="26"/>
           <w:szCs w:val="26"/>
         </w:rPr>
-        <w:tab/>
-        <w:t>(</w:t>
-      </w:r>
-      <w:proofErr w:type="spellStart"/>
+        <w:t>4H + 4e =&gt; 2H2</w:t>
+      </w:r>
       <w:r>
         <w:rPr>
           <w:rFonts w:ascii="Times" w:eastAsia="Times New Roman" w:hAnsi="Times" w:cs="Arial"/>
@@ -1410,9 +1309,8 @@
           <w:sz w:val="26"/>
           <w:szCs w:val="26"/>
         </w:rPr>
-        <w:t>equ</w:t>
-      </w:r>
-      <w:proofErr w:type="spellEnd"/>
+        <w:tab/>
+      </w:r>
       <w:r>
         <w:rPr>
           <w:rFonts w:ascii="Times" w:eastAsia="Times New Roman" w:hAnsi="Times" w:cs="Arial"/>
@@ -1420,25 +1318,7 @@
           <w:sz w:val="26"/>
           <w:szCs w:val="26"/>
         </w:rPr>
-        <w:t xml:space="preserve"> 2)</w:t>
-      </w:r>
-      <w:r>
-        <w:rPr>
-          <w:rFonts w:ascii="Times" w:eastAsia="Times New Roman" w:hAnsi="Times" w:cs="Times New Roman"/>
-          <w:color w:val="000000"/>
-          <w:sz w:val="26"/>
-          <w:szCs w:val="26"/>
-        </w:rPr>
-        <w:br/>
-      </w:r>
-      <w:r>
-        <w:rPr>
-          <w:rFonts w:ascii="Times" w:eastAsia="Times New Roman" w:hAnsi="Times" w:cs="Times New Roman"/>
-          <w:color w:val="000000"/>
-          <w:sz w:val="26"/>
-          <w:szCs w:val="26"/>
-        </w:rPr>
-        <w:br/>
+        <w:tab/>
       </w:r>
       <w:r>
         <w:rPr>
@@ -1447,7 +1327,17 @@
           <w:sz w:val="26"/>
           <w:szCs w:val="26"/>
         </w:rPr>
-        <w:t>This hydrogen reacts with the electrons at the cathode to create hydrogen gas and complete the ionic circuit.</w:t>
+        <w:tab/>
+        <w:t>(equ 3)</w:t>
+      </w:r>
+      <w:r>
+        <w:rPr>
+          <w:rFonts w:ascii="Times" w:eastAsia="Times New Roman" w:hAnsi="Times" w:cs="Times New Roman"/>
+          <w:color w:val="000000"/>
+          <w:sz w:val="26"/>
+          <w:szCs w:val="26"/>
+        </w:rPr>
+        <w:br/>
       </w:r>
       <w:r>
         <w:rPr>
@@ -1474,111 +1364,7 @@
           <w:sz w:val="26"/>
           <w:szCs w:val="26"/>
         </w:rPr>
-        <w:t>4H + 4e =&gt; 2H2</w:t>
-      </w:r>
-      <w:r>
-        <w:rPr>
-          <w:rFonts w:ascii="Times" w:eastAsia="Times New Roman" w:hAnsi="Times" w:cs="Arial"/>
-          <w:color w:val="222222"/>
-          <w:sz w:val="26"/>
-          <w:szCs w:val="26"/>
-        </w:rPr>
-        <w:tab/>
-      </w:r>
-      <w:r>
-        <w:rPr>
-          <w:rFonts w:ascii="Times" w:eastAsia="Times New Roman" w:hAnsi="Times" w:cs="Arial"/>
-          <w:color w:val="222222"/>
-          <w:sz w:val="26"/>
-          <w:szCs w:val="26"/>
-        </w:rPr>
-        <w:tab/>
-      </w:r>
-      <w:r>
-        <w:rPr>
-          <w:rFonts w:ascii="Times" w:eastAsia="Times New Roman" w:hAnsi="Times" w:cs="Arial"/>
-          <w:color w:val="222222"/>
-          <w:sz w:val="26"/>
-          <w:szCs w:val="26"/>
-        </w:rPr>
-        <w:tab/>
-        <w:t>(</w:t>
-      </w:r>
-      <w:proofErr w:type="spellStart"/>
-      <w:r>
-        <w:rPr>
-          <w:rFonts w:ascii="Times" w:eastAsia="Times New Roman" w:hAnsi="Times" w:cs="Arial"/>
-          <w:color w:val="222222"/>
-          <w:sz w:val="26"/>
-          <w:szCs w:val="26"/>
-        </w:rPr>
-        <w:t>equ</w:t>
-      </w:r>
-      <w:proofErr w:type="spellEnd"/>
-      <w:r>
-        <w:rPr>
-          <w:rFonts w:ascii="Times" w:eastAsia="Times New Roman" w:hAnsi="Times" w:cs="Arial"/>
-          <w:color w:val="222222"/>
-          <w:sz w:val="26"/>
-          <w:szCs w:val="26"/>
-        </w:rPr>
-        <w:t xml:space="preserve"> 3)</w:t>
-      </w:r>
-      <w:r>
-        <w:rPr>
-          <w:rFonts w:ascii="Times" w:eastAsia="Times New Roman" w:hAnsi="Times" w:cs="Times New Roman"/>
-          <w:color w:val="000000"/>
-          <w:sz w:val="26"/>
-          <w:szCs w:val="26"/>
-        </w:rPr>
-        <w:br/>
-      </w:r>
-      <w:r>
-        <w:rPr>
-          <w:rFonts w:ascii="Times" w:eastAsia="Times New Roman" w:hAnsi="Times" w:cs="Times New Roman"/>
-          <w:color w:val="000000"/>
-          <w:sz w:val="26"/>
-          <w:szCs w:val="26"/>
-        </w:rPr>
-        <w:br/>
-      </w:r>
-      <w:r>
-        <w:rPr>
-          <w:rFonts w:ascii="Times" w:eastAsia="Times New Roman" w:hAnsi="Times" w:cs="Times New Roman"/>
-          <w:color w:val="000000"/>
-          <w:sz w:val="26"/>
-          <w:szCs w:val="26"/>
-        </w:rPr>
-        <w:br/>
-      </w:r>
-      <w:r>
-        <w:rPr>
-          <w:rFonts w:ascii="Times" w:eastAsia="Times New Roman" w:hAnsi="Times" w:cs="Arial"/>
-          <w:color w:val="222222"/>
-          <w:sz w:val="26"/>
-          <w:szCs w:val="26"/>
-        </w:rPr>
-        <w:t xml:space="preserve">This process is very similar to anodizing aluminum. </w:t>
-      </w:r>
-      <w:proofErr w:type="gramStart"/>
-      <w:r>
-        <w:rPr>
-          <w:rFonts w:ascii="Times" w:eastAsia="Times New Roman" w:hAnsi="Times" w:cs="Arial"/>
-          <w:color w:val="222222"/>
-          <w:sz w:val="26"/>
-          <w:szCs w:val="26"/>
-        </w:rPr>
-        <w:t>For an explanation of that process visit (---quote Case encyclopedia).</w:t>
-      </w:r>
-      <w:proofErr w:type="gramEnd"/>
-      <w:r>
-        <w:rPr>
-          <w:rFonts w:ascii="Times" w:eastAsia="Times New Roman" w:hAnsi="Times" w:cs="Arial"/>
-          <w:color w:val="222222"/>
-          <w:sz w:val="26"/>
-          <w:szCs w:val="26"/>
-        </w:rPr>
-        <w:t xml:space="preserve"> </w:t>
+        <w:t xml:space="preserve">This process is very similar to anodizing aluminum. For an explanation of that process visit (---quote Case encyclopedia). </w:t>
       </w:r>
       <w:r>
         <w:rPr>
@@ -1747,57 +1533,13 @@
           <w:sz w:val="26"/>
           <w:szCs w:val="26"/>
         </w:rPr>
-        <w:t>(</w:t>
-      </w:r>
-      <w:proofErr w:type="gramStart"/>
-      <w:r>
-        <w:rPr>
-          <w:rFonts w:ascii="Times" w:hAnsi="Times" w:cs="Arial"/>
-          <w:color w:val="222222"/>
-          <w:sz w:val="26"/>
-          <w:szCs w:val="26"/>
-        </w:rPr>
-        <w:t>quote</w:t>
-      </w:r>
-      <w:proofErr w:type="gramEnd"/>
-      <w:r>
-        <w:rPr>
-          <w:rFonts w:ascii="Times" w:hAnsi="Times" w:cs="Arial"/>
-          <w:color w:val="222222"/>
-          <w:sz w:val="26"/>
-          <w:szCs w:val="26"/>
-        </w:rPr>
-        <w:t xml:space="preserve"> </w:t>
-      </w:r>
-      <w:proofErr w:type="spellStart"/>
-      <w:r>
-        <w:rPr>
-          <w:rFonts w:ascii="Times" w:hAnsi="Times" w:cs="Arial"/>
-          <w:color w:val="222222"/>
-          <w:sz w:val="26"/>
-          <w:szCs w:val="26"/>
-        </w:rPr>
-        <w:t>microminiturization</w:t>
-      </w:r>
-      <w:proofErr w:type="spellEnd"/>
-      <w:r>
-        <w:rPr>
-          <w:rFonts w:ascii="Times" w:hAnsi="Times" w:cs="Arial"/>
-          <w:color w:val="222222"/>
-          <w:sz w:val="26"/>
-          <w:szCs w:val="26"/>
-        </w:rPr>
-        <w:t>)</w:t>
+        <w:t>(quote microminiturization)</w:t>
       </w:r>
     </w:p>
     <w:p>
       <w:pPr>
-        <w:rPr>
-          <w:rFonts w:ascii="Times" w:eastAsia="Times New Roman" w:hAnsi="Times" w:cs="Times New Roman"/>
-          <w:color w:val="000000"/>
-          <w:sz w:val="26"/>
-          <w:szCs w:val="26"/>
-        </w:rPr>
+        <w:keepNext/>
+        <w:jc w:val="center"/>
       </w:pPr>
       <w:r>
         <w:rPr>
@@ -1921,62 +1663,111 @@
           </wp:inline>
         </w:drawing>
       </w:r>
-      <w:r>
-        <w:rPr>
-          <w:rFonts w:ascii="Times" w:eastAsia="Times New Roman" w:hAnsi="Times" w:cs="Times New Roman"/>
-          <w:color w:val="000000"/>
-          <w:sz w:val="26"/>
-          <w:szCs w:val="26"/>
-        </w:rPr>
-        <w:br/>
-      </w:r>
-      <w:r>
-        <w:rPr>
-          <w:rFonts w:ascii="Times" w:eastAsia="Times New Roman" w:hAnsi="Times" w:cs="Times New Roman"/>
-          <w:color w:val="000000"/>
-          <w:sz w:val="26"/>
-          <w:szCs w:val="26"/>
-        </w:rPr>
-        <w:br/>
-      </w:r>
-      <w:r>
-        <w:rPr>
-          <w:rFonts w:ascii="Times" w:eastAsia="Times New Roman" w:hAnsi="Times" w:cs="Arial"/>
-          <w:color w:val="222222"/>
-          <w:sz w:val="26"/>
-          <w:szCs w:val="26"/>
-        </w:rPr>
-        <w:t xml:space="preserve">The overall system flow can be see in fig #. A computer is used to configure a current source that supplies a stable current to a DUT (Device Under Test) up to </w:t>
-      </w:r>
-      <w:proofErr w:type="gramStart"/>
-      <w:r>
-        <w:rPr>
-          <w:rFonts w:ascii="Times" w:eastAsia="Times New Roman" w:hAnsi="Times" w:cs="Arial"/>
-          <w:color w:val="222222"/>
-          <w:sz w:val="26"/>
-          <w:szCs w:val="26"/>
-        </w:rPr>
-        <w:t>a specified</w:t>
-      </w:r>
-      <w:proofErr w:type="gramEnd"/>
-      <w:r>
-        <w:rPr>
-          <w:rFonts w:ascii="Times" w:eastAsia="Times New Roman" w:hAnsi="Times" w:cs="Arial"/>
-          <w:color w:val="222222"/>
-          <w:sz w:val="26"/>
-          <w:szCs w:val="26"/>
-        </w:rPr>
-        <w:t xml:space="preserve"> voltage compliance. The current through and voltage across the DUT is measured and logged to the computer for post processing.</w:t>
-      </w:r>
-      <w:r>
-        <w:rPr>
-          <w:rFonts w:ascii="Times" w:eastAsia="Times New Roman" w:hAnsi="Times" w:cs="Times New Roman"/>
-          <w:color w:val="000000"/>
-          <w:sz w:val="26"/>
-          <w:szCs w:val="26"/>
-        </w:rPr>
-        <w:br/>
-      </w:r>
+    </w:p>
+    <w:p>
+      <w:pPr>
+        <w:pStyle w:val="Caption"/>
+        <w:jc w:val="center"/>
+      </w:pPr>
+      <w:r>
+        <w:t xml:space="preserve">Figure </w:t>
+      </w:r>
+      <w:fldSimple w:instr=" SEQ Figure \* ARABIC ">
+        <w:r>
+          <w:rPr>
+            <w:noProof/>
+          </w:rPr>
+          <w:t>1</w:t>
+        </w:r>
+      </w:fldSimple>
+      <w:r>
+        <w:t>: System Block Diagram</w:t>
+      </w:r>
+    </w:p>
+    <w:p>
+      <w:pPr>
+        <w:rPr>
+          <w:rFonts w:ascii="Times" w:eastAsia="Times New Roman" w:hAnsi="Times" w:cs="Times New Roman"/>
+          <w:color w:val="000000"/>
+          <w:sz w:val="26"/>
+          <w:szCs w:val="26"/>
+        </w:rPr>
+      </w:pPr>
+      <w:r>
+        <w:rPr>
+          <w:rFonts w:ascii="Times" w:eastAsia="Times New Roman" w:hAnsi="Times" w:cs="Times New Roman"/>
+          <w:color w:val="000000"/>
+          <w:sz w:val="26"/>
+          <w:szCs w:val="26"/>
+        </w:rPr>
+        <w:br/>
+      </w:r>
+      <w:r>
+        <w:rPr>
+          <w:rFonts w:ascii="Times" w:eastAsia="Times New Roman" w:hAnsi="Times" w:cs="Times New Roman"/>
+          <w:color w:val="000000"/>
+          <w:sz w:val="26"/>
+          <w:szCs w:val="26"/>
+        </w:rPr>
+        <w:t>The overall system flow, fig #, is as follows:</w:t>
+      </w:r>
+    </w:p>
+    <w:p>
+      <w:pPr>
+        <w:rPr>
+          <w:rFonts w:ascii="Times" w:eastAsia="Times New Roman" w:hAnsi="Times" w:cs="Times New Roman"/>
+          <w:color w:val="000000"/>
+          <w:sz w:val="26"/>
+          <w:szCs w:val="26"/>
+        </w:rPr>
+      </w:pPr>
+    </w:p>
+    <w:p>
+      <w:pPr>
+        <w:rPr>
+          <w:rFonts w:ascii="Times" w:eastAsia="Times New Roman" w:hAnsi="Times" w:cs="Times New Roman"/>
+          <w:color w:val="000000"/>
+          <w:sz w:val="26"/>
+          <w:szCs w:val="26"/>
+        </w:rPr>
+      </w:pPr>
+      <w:r>
+        <w:rPr>
+          <w:rFonts w:ascii="Times" w:eastAsia="Times New Roman" w:hAnsi="Times" w:cs="Times New Roman"/>
+          <w:color w:val="000000"/>
+          <w:sz w:val="26"/>
+          <w:szCs w:val="26"/>
+        </w:rPr>
+        <w:t>The user sets the test parameters of current, voltage</w:t>
+      </w:r>
+      <w:r>
+        <w:rPr>
+          <w:rFonts w:ascii="Times" w:eastAsia="Times New Roman" w:hAnsi="Times" w:cs="Times New Roman"/>
+          <w:color w:val="000000"/>
+          <w:sz w:val="26"/>
+          <w:szCs w:val="26"/>
+        </w:rPr>
+        <w:t xml:space="preserve"> compliance</w:t>
+      </w:r>
+      <w:r>
+        <w:rPr>
+          <w:rFonts w:ascii="Times" w:eastAsia="Times New Roman" w:hAnsi="Times" w:cs="Times New Roman"/>
+          <w:color w:val="000000"/>
+          <w:sz w:val="26"/>
+          <w:szCs w:val="26"/>
+        </w:rPr>
+        <w:t>, and testing time. Then the computer sends the configuration settings to the hardware with a command to start the test. The current source then turns on and regulates to the set current until the test is finished. The system is designed to work with a passive DUT. During the duration of the test, the current and voltage senses characterize the DUT and send the data to a PC for post processing.</w:t>
+      </w:r>
+    </w:p>
+    <w:p>
+      <w:pPr>
+        <w:rPr>
+          <w:rFonts w:ascii="Times" w:eastAsia="Times New Roman" w:hAnsi="Times" w:cs="Times New Roman"/>
+          <w:color w:val="000000"/>
+          <w:sz w:val="26"/>
+          <w:szCs w:val="26"/>
+        </w:rPr>
+      </w:pPr>
     </w:p>
     <w:p>
       <w:pPr>
@@ -2003,39 +1794,12 @@
     <w:p>
       <w:pPr>
         <w:rPr>
-          <w:rFonts w:ascii="Times" w:eastAsia="Times New Roman" w:hAnsi="Times" w:cs="Times New Roman"/>
-          <w:color w:val="000000"/>
-          <w:sz w:val="26"/>
-          <w:szCs w:val="26"/>
-        </w:rPr>
-      </w:pPr>
-      <w:r>
-        <w:rPr>
-          <w:rFonts w:ascii="Times" w:eastAsia="Times New Roman" w:hAnsi="Times" w:cs="Times New Roman"/>
-          <w:color w:val="000000"/>
-          <w:sz w:val="26"/>
-          <w:szCs w:val="26"/>
-        </w:rPr>
-        <w:br/>
-      </w:r>
-      <w:r>
-        <w:rPr>
           <w:rFonts w:ascii="Times" w:eastAsia="Times New Roman" w:hAnsi="Times" w:cs="Arial"/>
           <w:color w:val="222222"/>
           <w:sz w:val="26"/>
           <w:szCs w:val="26"/>
         </w:rPr>
-        <w:t>The computer scripts were written in Python and are in charge of configuring the hardware for each test and logging data being sent from the board.</w:t>
-      </w:r>
-      <w:r>
-        <w:rPr>
-          <w:rFonts w:ascii="Times" w:eastAsia="Times New Roman" w:hAnsi="Times" w:cs="Times New Roman"/>
-          <w:color w:val="000000"/>
-          <w:sz w:val="26"/>
-          <w:szCs w:val="26"/>
-        </w:rPr>
-        <w:br/>
-      </w:r>
+      </w:pPr>
       <w:r>
         <w:rPr>
           <w:rFonts w:ascii="Times" w:eastAsia="Times New Roman" w:hAnsi="Times" w:cs="Times New Roman"/>
@@ -2052,8 +1816,83 @@
           <w:sz w:val="26"/>
           <w:szCs w:val="26"/>
         </w:rPr>
-        <w:tab/>
-      </w:r>
+        <w:t xml:space="preserve">The computer scripts </w:t>
+      </w:r>
+      <w:r>
+        <w:rPr>
+          <w:rFonts w:ascii="Times" w:eastAsia="Times New Roman" w:hAnsi="Times" w:cs="Arial"/>
+          <w:color w:val="222222"/>
+          <w:sz w:val="26"/>
+          <w:szCs w:val="26"/>
+        </w:rPr>
+        <w:t>for this setup are</w:t>
+      </w:r>
+      <w:r>
+        <w:rPr>
+          <w:rFonts w:ascii="Times" w:eastAsia="Times New Roman" w:hAnsi="Times" w:cs="Arial"/>
+          <w:color w:val="222222"/>
+          <w:sz w:val="26"/>
+          <w:szCs w:val="26"/>
+        </w:rPr>
+        <w:t xml:space="preserve"> written in Python and are in charge of configuring the hardware for each test and logging data being sent from the board.</w:t>
+      </w:r>
+      <w:r>
+        <w:rPr>
+          <w:rFonts w:ascii="Times" w:eastAsia="Times New Roman" w:hAnsi="Times" w:cs="Arial"/>
+          <w:color w:val="222222"/>
+          <w:sz w:val="26"/>
+          <w:szCs w:val="26"/>
+        </w:rPr>
+        <w:t xml:space="preserve"> The computer is not responsible for any real time control or system monitoring. Data is sent from the hardware at a high rate (see Current and Voltage Measurements section)</w:t>
+      </w:r>
+      <w:r>
+        <w:rPr>
+          <w:rFonts w:ascii="Times" w:eastAsia="Times New Roman" w:hAnsi="Times" w:cs="Arial"/>
+          <w:color w:val="222222"/>
+          <w:sz w:val="26"/>
+          <w:szCs w:val="26"/>
+        </w:rPr>
+        <w:t xml:space="preserve"> and the PC subsamples this data and throws away what it does not want. </w:t>
+      </w:r>
+      <w:r>
+        <w:rPr>
+          <w:rFonts w:ascii="Times" w:eastAsia="Times New Roman" w:hAnsi="Times" w:cs="Times New Roman"/>
+          <w:color w:val="000000"/>
+          <w:sz w:val="26"/>
+          <w:szCs w:val="26"/>
+        </w:rPr>
+        <w:br/>
+      </w:r>
+      <w:r>
+        <w:rPr>
+          <w:rFonts w:ascii="Times" w:eastAsia="Times New Roman" w:hAnsi="Times" w:cs="Times New Roman"/>
+          <w:color w:val="000000"/>
+          <w:sz w:val="26"/>
+          <w:szCs w:val="26"/>
+        </w:rPr>
+        <w:br/>
+      </w:r>
+    </w:p>
+    <w:p>
+      <w:pPr>
+        <w:rPr>
+          <w:rFonts w:ascii="Times" w:eastAsia="Times New Roman" w:hAnsi="Times" w:cs="Times New Roman"/>
+          <w:color w:val="000000"/>
+          <w:sz w:val="26"/>
+          <w:szCs w:val="26"/>
+        </w:rPr>
+      </w:pPr>
+      <w:r>
+        <w:rPr>
+          <w:rFonts w:ascii="Times" w:eastAsia="Times New Roman" w:hAnsi="Times" w:cs="Arial"/>
+          <w:color w:val="222222"/>
+          <w:sz w:val="26"/>
+          <w:szCs w:val="26"/>
+        </w:rPr>
+        <w:t xml:space="preserve"> </w:t>
+      </w:r>
+      <w:bookmarkStart w:id="0" w:name="_GoBack"/>
+      <w:bookmarkEnd w:id="0"/>
       <w:r>
         <w:rPr>
           <w:rFonts w:ascii="Times" w:eastAsia="Times New Roman" w:hAnsi="Times" w:cs="Arial"/>
@@ -2090,27 +1929,7 @@
           <w:sz w:val="26"/>
           <w:szCs w:val="26"/>
         </w:rPr>
-        <w:t xml:space="preserve">The range of values of interest in this application </w:t>
-      </w:r>
-      <w:proofErr w:type="gramStart"/>
-      <w:r>
-        <w:rPr>
-          <w:rFonts w:ascii="Times" w:eastAsia="Times New Roman" w:hAnsi="Times" w:cs="Arial"/>
-          <w:color w:val="222222"/>
-          <w:sz w:val="26"/>
-          <w:szCs w:val="26"/>
-        </w:rPr>
-        <w:t>are</w:t>
-      </w:r>
-      <w:proofErr w:type="gramEnd"/>
-      <w:r>
-        <w:rPr>
-          <w:rFonts w:ascii="Times" w:eastAsia="Times New Roman" w:hAnsi="Times" w:cs="Arial"/>
-          <w:color w:val="222222"/>
-          <w:sz w:val="26"/>
-          <w:szCs w:val="26"/>
-        </w:rPr>
-        <w:t xml:space="preserve"> 1-30V and 1-100mA. </w:t>
+        <w:t xml:space="preserve">The range of values of interest in this application are 1-30V and 1-100mA. </w:t>
       </w:r>
       <w:r>
         <w:rPr>
@@ -2230,27 +2049,7 @@
           <w:sz w:val="26"/>
           <w:szCs w:val="26"/>
         </w:rPr>
-        <w:t xml:space="preserve">Portions of the desired operating area are curtailed in order to stay within the safe power limits of the pass transistors. Further development is planned to increase the operating range, by actively calculating the power dissipation in the pass transistors. The current calculations are done based upon worse case, open loop, </w:t>
-      </w:r>
-      <w:proofErr w:type="gramStart"/>
-      <w:r>
-        <w:rPr>
-          <w:rFonts w:ascii="Times" w:eastAsia="Times New Roman" w:hAnsi="Times" w:cs="Arial"/>
-          <w:color w:val="222222"/>
-          <w:sz w:val="26"/>
-          <w:szCs w:val="26"/>
-        </w:rPr>
-        <w:t>scenarios</w:t>
-      </w:r>
-      <w:proofErr w:type="gramEnd"/>
-      <w:r>
-        <w:rPr>
-          <w:rFonts w:ascii="Times" w:eastAsia="Times New Roman" w:hAnsi="Times" w:cs="Arial"/>
-          <w:color w:val="222222"/>
-          <w:sz w:val="26"/>
-          <w:szCs w:val="26"/>
-        </w:rPr>
-        <w:t>.</w:t>
+        <w:t>Portions of the desired operating area are curtailed in order to stay within the safe power limits of the pass transistors. Further development is planned to increase the operating range, by actively calculating the power dissipation in the pass transistors. The current calculations are done based upon worse case, open loop, scenarios.</w:t>
       </w:r>
       <w:r>
         <w:rPr>
@@ -2379,27 +2178,7 @@
           <w:sz w:val="26"/>
           <w:szCs w:val="26"/>
         </w:rPr>
-        <w:t xml:space="preserve">The left leg of the mirror is controlled by a DAC set by a microcontroller. It is mirrored at </w:t>
-      </w:r>
-      <w:proofErr w:type="gramStart"/>
-      <w:r>
-        <w:rPr>
-          <w:rFonts w:ascii="Times" w:eastAsia="Times New Roman" w:hAnsi="Times" w:cs="Arial"/>
-          <w:color w:val="222222"/>
-          <w:sz w:val="26"/>
-          <w:szCs w:val="26"/>
-        </w:rPr>
-        <w:t>a</w:t>
-      </w:r>
-      <w:proofErr w:type="gramEnd"/>
-      <w:r>
-        <w:rPr>
-          <w:rFonts w:ascii="Times" w:eastAsia="Times New Roman" w:hAnsi="Times" w:cs="Arial"/>
-          <w:color w:val="222222"/>
-          <w:sz w:val="26"/>
-          <w:szCs w:val="26"/>
-        </w:rPr>
-        <w:t xml:space="preserve"> x10 rate on the right side. The current source can provide current up until the voltage of the DUT reaches the compliance voltage, which is defined as the voltage at the top of the current mirror minus several small voltage drops.</w:t>
+        <w:t>The left leg of the mirror is controlled by a DAC set by a microcontroller. It is mirrored at a x10 rate on the right side. The current source can provide current up until the voltage of the DUT reaches the compliance voltage, which is defined as the voltage at the top of the current mirror minus several small voltage drops.</w:t>
       </w:r>
       <w:r>
         <w:rPr>
@@ -2521,47 +2300,7 @@
           <w:sz w:val="26"/>
           <w:szCs w:val="26"/>
         </w:rPr>
-        <w:t xml:space="preserve">The second part of the circuitry is measurement side. </w:t>
-      </w:r>
-      <w:proofErr w:type="gramStart"/>
-      <w:r>
-        <w:rPr>
-          <w:rFonts w:ascii="Times" w:eastAsia="Times New Roman" w:hAnsi="Times" w:cs="Arial"/>
-          <w:color w:val="222222"/>
-          <w:sz w:val="26"/>
-          <w:szCs w:val="26"/>
-        </w:rPr>
-        <w:t>The voltage is measured by a differential amplifier chip</w:t>
-      </w:r>
-      <w:proofErr w:type="gramEnd"/>
-      <w:r>
-        <w:rPr>
-          <w:rFonts w:ascii="Times" w:eastAsia="Times New Roman" w:hAnsi="Times" w:cs="Arial"/>
-          <w:color w:val="222222"/>
-          <w:sz w:val="26"/>
-          <w:szCs w:val="26"/>
-        </w:rPr>
-        <w:t xml:space="preserve"> across the DUT, while the current is measured by a </w:t>
-      </w:r>
-      <w:proofErr w:type="spellStart"/>
-      <w:r>
-        <w:rPr>
-          <w:rFonts w:ascii="Times" w:eastAsia="Times New Roman" w:hAnsi="Times" w:cs="Arial"/>
-          <w:color w:val="222222"/>
-          <w:sz w:val="26"/>
-          <w:szCs w:val="26"/>
-        </w:rPr>
-        <w:t>transimpedance</w:t>
-      </w:r>
-      <w:proofErr w:type="spellEnd"/>
-      <w:r>
-        <w:rPr>
-          <w:rFonts w:ascii="Times" w:eastAsia="Times New Roman" w:hAnsi="Times" w:cs="Arial"/>
-          <w:color w:val="222222"/>
-          <w:sz w:val="26"/>
-          <w:szCs w:val="26"/>
-        </w:rPr>
-        <w:t xml:space="preserve"> amplifier.</w:t>
+        <w:t>The second part of the circuitry is measurement side. The voltage is measured by a differential amplifier chip across the DUT, while the current is measured by a transimpedance amplifier.</w:t>
       </w:r>
       <w:r>
         <w:rPr>
@@ -2654,9 +2393,26 @@
           <w:sz w:val="26"/>
           <w:szCs w:val="26"/>
         </w:rPr>
-        <w:t xml:space="preserve">Since it is desirable the measure both the anodization current and the leakage current afterwards, a basic </w:t>
-      </w:r>
-      <w:proofErr w:type="spellStart"/>
+        <w:t>Since it is desirable the measure both the anodization current and the leakage current afterwards, a basic transimpedance amplifier design was modified to include 3 switched feedback paths. This allows the current measurement to measure currents over 8 orders of magnitude. The circuitry can handle currents from 10nA to 100mA.</w:t>
+      </w:r>
+      <w:r>
+        <w:rPr>
+          <w:rFonts w:ascii="Times" w:eastAsia="Times New Roman" w:hAnsi="Times" w:cs="Times New Roman"/>
+          <w:color w:val="000000"/>
+          <w:sz w:val="26"/>
+          <w:szCs w:val="26"/>
+        </w:rPr>
+        <w:br/>
+      </w:r>
+      <w:r>
+        <w:rPr>
+          <w:rFonts w:ascii="Times" w:eastAsia="Times New Roman" w:hAnsi="Times" w:cs="Times New Roman"/>
+          <w:color w:val="000000"/>
+          <w:sz w:val="26"/>
+          <w:szCs w:val="26"/>
+        </w:rPr>
+        <w:br/>
+      </w:r>
       <w:r>
         <w:rPr>
           <w:rFonts w:ascii="Times" w:eastAsia="Times New Roman" w:hAnsi="Times" w:cs="Arial"/>
@@ -2664,84 +2420,7 @@
           <w:sz w:val="26"/>
           <w:szCs w:val="26"/>
         </w:rPr>
-        <w:t>transimpedance</w:t>
-      </w:r>
-      <w:proofErr w:type="spellEnd"/>
-      <w:r>
-        <w:rPr>
-          <w:rFonts w:ascii="Times" w:eastAsia="Times New Roman" w:hAnsi="Times" w:cs="Arial"/>
-          <w:color w:val="222222"/>
-          <w:sz w:val="26"/>
-          <w:szCs w:val="26"/>
-        </w:rPr>
-        <w:t xml:space="preserve"> amplifier design was modified to include 3 switched feedback paths. This allows the current measurement to measure currents over 8 orders of magnitude. The circuitry can handle currents from 10nA to 100mA.</w:t>
-      </w:r>
-      <w:r>
-        <w:rPr>
-          <w:rFonts w:ascii="Times" w:eastAsia="Times New Roman" w:hAnsi="Times" w:cs="Times New Roman"/>
-          <w:color w:val="000000"/>
-          <w:sz w:val="26"/>
-          <w:szCs w:val="26"/>
-        </w:rPr>
-        <w:br/>
-      </w:r>
-      <w:r>
-        <w:rPr>
-          <w:rFonts w:ascii="Times" w:eastAsia="Times New Roman" w:hAnsi="Times" w:cs="Times New Roman"/>
-          <w:color w:val="000000"/>
-          <w:sz w:val="26"/>
-          <w:szCs w:val="26"/>
-        </w:rPr>
-        <w:br/>
-      </w:r>
-      <w:r>
-        <w:rPr>
-          <w:rFonts w:ascii="Times" w:eastAsia="Times New Roman" w:hAnsi="Times" w:cs="Arial"/>
-          <w:color w:val="222222"/>
-          <w:sz w:val="26"/>
-          <w:szCs w:val="26"/>
-        </w:rPr>
-        <w:t xml:space="preserve">In this way, the circuitry can measure both the current and voltage of the DUT in real time. Both the voltage and current are filtered by Butterworth filters in the </w:t>
-      </w:r>
-      <w:proofErr w:type="spellStart"/>
-      <w:r>
-        <w:rPr>
-          <w:rFonts w:ascii="Times" w:eastAsia="Times New Roman" w:hAnsi="Times" w:cs="Arial"/>
-          <w:color w:val="222222"/>
-          <w:sz w:val="26"/>
-          <w:szCs w:val="26"/>
-        </w:rPr>
-        <w:t>Sallen</w:t>
-      </w:r>
-      <w:proofErr w:type="spellEnd"/>
-      <w:r>
-        <w:rPr>
-          <w:rFonts w:ascii="Times" w:eastAsia="Times New Roman" w:hAnsi="Times" w:cs="Arial"/>
-          <w:color w:val="222222"/>
-          <w:sz w:val="26"/>
-          <w:szCs w:val="26"/>
-        </w:rPr>
-        <w:t xml:space="preserve">-Key topology. After filtering, the signals are fed into ADCs on the microcontroller and digitized. The microcontroller is an Atmel </w:t>
-      </w:r>
-      <w:proofErr w:type="gramStart"/>
-      <w:r>
-        <w:rPr>
-          <w:rFonts w:ascii="Times" w:eastAsia="Times New Roman" w:hAnsi="Times" w:cs="Arial"/>
-          <w:color w:val="222222"/>
-          <w:sz w:val="26"/>
-          <w:szCs w:val="26"/>
-        </w:rPr>
-        <w:t>ATxMega64a3,</w:t>
-      </w:r>
-      <w:proofErr w:type="gramEnd"/>
-      <w:r>
-        <w:rPr>
-          <w:rFonts w:ascii="Times" w:eastAsia="Times New Roman" w:hAnsi="Times" w:cs="Arial"/>
-          <w:color w:val="222222"/>
-          <w:sz w:val="26"/>
-          <w:szCs w:val="26"/>
-        </w:rPr>
-        <w:t xml:space="preserve"> with 12 bit ADCs, giving a resolution of:</w:t>
+        <w:t>In this way, the circuitry can measure both the current and voltage of the DUT in real time. Both the voltage and current are filtered by Butterworth filters in the Sallen-Key topology. After filtering, the signals are fed into ADCs on the microcontroller and digitized. The microcontroller is an Atmel ATxMega64a3, with 12 bit ADCs, giving a resolution of:</w:t>
       </w:r>
       <w:r>
         <w:rPr>
@@ -3347,21 +3026,8 @@
                 <w:sz w:val="26"/>
                 <w:szCs w:val="26"/>
               </w:rPr>
-              <w:t>Lo current measurement</w:t>
+              <w:t>Lo current measurement.*</w:t>
             </w:r>
-            <w:proofErr w:type="gramStart"/>
-            <w:r>
-              <w:rPr>
-                <w:rFonts w:ascii="Times" w:eastAsia="Times New Roman" w:hAnsi="Times" w:cs="Arial"/>
-                <w:b/>
-                <w:bCs/>
-                <w:color w:val="222222"/>
-                <w:sz w:val="26"/>
-                <w:szCs w:val="26"/>
-              </w:rPr>
-              <w:t>.*</w:t>
-            </w:r>
-            <w:proofErr w:type="gramEnd"/>
           </w:p>
         </w:tc>
       </w:tr>
@@ -3483,27 +3149,7 @@
           <w:sz w:val="26"/>
           <w:szCs w:val="26"/>
         </w:rPr>
-        <w:t xml:space="preserve">The experimental setup to anodize the anode of a titanium capacitor with the aforementioned circuitry is as follows. The anode sample is prepared by cleaning the surface oxide off with a chemical bath. It is then transported into a beaker of anodizing solution. The current source is connected to the DUT and acts as both a current source and data logger until the test is </w:t>
-      </w:r>
-      <w:proofErr w:type="spellStart"/>
-      <w:r>
-        <w:rPr>
-          <w:rFonts w:ascii="Times" w:eastAsia="Times New Roman" w:hAnsi="Times" w:cs="Arial"/>
-          <w:color w:val="222222"/>
-          <w:sz w:val="26"/>
-          <w:szCs w:val="26"/>
-        </w:rPr>
-        <w:t>over.ent</w:t>
-      </w:r>
-      <w:proofErr w:type="spellEnd"/>
-      <w:r>
-        <w:rPr>
-          <w:rFonts w:ascii="Times" w:eastAsia="Times New Roman" w:hAnsi="Times" w:cs="Arial"/>
-          <w:color w:val="222222"/>
-          <w:sz w:val="26"/>
-          <w:szCs w:val="26"/>
-        </w:rPr>
-        <w:t xml:space="preserve"> through the DUT has dropped to the leakage current</w:t>
+        <w:t>The experimental setup to anodize the anode of a titanium capacitor with the aforementioned circuitry is as follows. The anode sample is prepared by cleaning the surface oxide off with a chemical bath. It is then transported into a beaker of anodizing solution. The current source is connected to the DUT and acts as both a current source and data logger until the test is over.ent through the DUT has dropped to the leakage current</w:t>
       </w:r>
       <w:r>
         <w:rPr>
@@ -3872,9 +3518,36 @@
                 <w:sz w:val="26"/>
                 <w:szCs w:val="26"/>
               </w:rPr>
-              <w:t>Leakage Current (</w:t>
+              <w:t>Leakage Current (uA - 1kHz)</w:t>
             </w:r>
-            <w:proofErr w:type="spellStart"/>
+          </w:p>
+        </w:tc>
+        <w:tc>
+          <w:tcPr>
+            <w:tcW w:w="0" w:type="auto"/>
+            <w:tcBorders>
+              <w:top w:val="dotted" w:sz="6" w:space="0" w:color="AAAAAA"/>
+              <w:left w:val="dotted" w:sz="6" w:space="0" w:color="AAAAAA"/>
+              <w:bottom w:val="dotted" w:sz="6" w:space="0" w:color="AAAAAA"/>
+              <w:right w:val="dotted" w:sz="6" w:space="0" w:color="AAAAAA"/>
+            </w:tcBorders>
+            <w:tcMar>
+              <w:top w:w="105" w:type="dxa"/>
+              <w:left w:w="105" w:type="dxa"/>
+              <w:bottom w:w="105" w:type="dxa"/>
+              <w:right w:w="105" w:type="dxa"/>
+            </w:tcMar>
+            <w:hideMark/>
+          </w:tcPr>
+          <w:p>
+            <w:pPr>
+              <w:spacing w:line="0" w:lineRule="atLeast"/>
+              <w:rPr>
+                <w:rFonts w:ascii="Times" w:eastAsia="Times New Roman" w:hAnsi="Times" w:cs="Times New Roman"/>
+                <w:sz w:val="26"/>
+                <w:szCs w:val="26"/>
+              </w:rPr>
+            </w:pPr>
             <w:r>
               <w:rPr>
                 <w:rFonts w:ascii="Times" w:eastAsia="Times New Roman" w:hAnsi="Times" w:cs="Arial"/>
@@ -3884,9 +3557,115 @@
                 <w:sz w:val="26"/>
                 <w:szCs w:val="26"/>
               </w:rPr>
-              <w:t>uA</w:t>
+              <w:t>Series Resistance</w:t>
             </w:r>
-            <w:proofErr w:type="spellEnd"/>
+            <w:r>
+              <w:rPr>
+                <w:rFonts w:ascii="Times" w:eastAsia="Times New Roman" w:hAnsi="Times" w:cs="Arial"/>
+                <w:b/>
+                <w:bCs/>
+                <w:color w:val="000000"/>
+                <w:sz w:val="26"/>
+                <w:szCs w:val="26"/>
+              </w:rPr>
+              <w:t xml:space="preserve"> (ohms - 1kHz)</w:t>
+            </w:r>
+          </w:p>
+        </w:tc>
+        <w:tc>
+          <w:tcPr>
+            <w:tcW w:w="0" w:type="auto"/>
+            <w:tcBorders>
+              <w:top w:val="dotted" w:sz="6" w:space="0" w:color="AAAAAA"/>
+              <w:left w:val="dotted" w:sz="6" w:space="0" w:color="AAAAAA"/>
+              <w:bottom w:val="dotted" w:sz="6" w:space="0" w:color="AAAAAA"/>
+              <w:right w:val="dotted" w:sz="6" w:space="0" w:color="AAAAAA"/>
+            </w:tcBorders>
+            <w:tcMar>
+              <w:top w:w="105" w:type="dxa"/>
+              <w:left w:w="105" w:type="dxa"/>
+              <w:bottom w:w="105" w:type="dxa"/>
+              <w:right w:w="105" w:type="dxa"/>
+            </w:tcMar>
+            <w:hideMark/>
+          </w:tcPr>
+          <w:p>
+            <w:pPr>
+              <w:spacing w:line="0" w:lineRule="atLeast"/>
+              <w:rPr>
+                <w:rFonts w:ascii="Times" w:eastAsia="Times New Roman" w:hAnsi="Times" w:cs="Times New Roman"/>
+                <w:sz w:val="26"/>
+                <w:szCs w:val="26"/>
+              </w:rPr>
+            </w:pPr>
+            <w:r>
+              <w:rPr>
+                <w:rFonts w:ascii="Times" w:eastAsia="Times New Roman" w:hAnsi="Times" w:cs="Arial"/>
+                <w:b/>
+                <w:bCs/>
+                <w:color w:val="000000"/>
+                <w:sz w:val="26"/>
+                <w:szCs w:val="26"/>
+              </w:rPr>
+              <w:t>Capacitance (uF - 1kHz)</w:t>
+            </w:r>
+          </w:p>
+        </w:tc>
+      </w:tr>
+      <w:tr>
+        <w:tc>
+          <w:tcPr>
+            <w:tcW w:w="0" w:type="auto"/>
+            <w:tcBorders>
+              <w:top w:val="dotted" w:sz="6" w:space="0" w:color="AAAAAA"/>
+              <w:left w:val="dotted" w:sz="6" w:space="0" w:color="AAAAAA"/>
+              <w:bottom w:val="dotted" w:sz="6" w:space="0" w:color="AAAAAA"/>
+              <w:right w:val="dotted" w:sz="6" w:space="0" w:color="AAAAAA"/>
+            </w:tcBorders>
+            <w:tcMar>
+              <w:top w:w="105" w:type="dxa"/>
+              <w:left w:w="105" w:type="dxa"/>
+              <w:bottom w:w="105" w:type="dxa"/>
+              <w:right w:w="105" w:type="dxa"/>
+            </w:tcMar>
+            <w:hideMark/>
+          </w:tcPr>
+          <w:p>
+            <w:pPr>
+              <w:rPr>
+                <w:rFonts w:ascii="Times" w:eastAsia="Times New Roman" w:hAnsi="Times" w:cs="Times New Roman"/>
+                <w:sz w:val="26"/>
+                <w:szCs w:val="26"/>
+              </w:rPr>
+            </w:pPr>
+          </w:p>
+        </w:tc>
+        <w:tc>
+          <w:tcPr>
+            <w:tcW w:w="0" w:type="auto"/>
+            <w:tcBorders>
+              <w:top w:val="dotted" w:sz="6" w:space="0" w:color="AAAAAA"/>
+              <w:left w:val="dotted" w:sz="6" w:space="0" w:color="AAAAAA"/>
+              <w:bottom w:val="dotted" w:sz="6" w:space="0" w:color="AAAAAA"/>
+              <w:right w:val="dotted" w:sz="6" w:space="0" w:color="AAAAAA"/>
+            </w:tcBorders>
+            <w:tcMar>
+              <w:top w:w="105" w:type="dxa"/>
+              <w:left w:w="105" w:type="dxa"/>
+              <w:bottom w:w="105" w:type="dxa"/>
+              <w:right w:w="105" w:type="dxa"/>
+            </w:tcMar>
+            <w:hideMark/>
+          </w:tcPr>
+          <w:p>
+            <w:pPr>
+              <w:spacing w:line="0" w:lineRule="atLeast"/>
+              <w:rPr>
+                <w:rFonts w:ascii="Times" w:eastAsia="Times New Roman" w:hAnsi="Times" w:cs="Times New Roman"/>
+                <w:sz w:val="26"/>
+                <w:szCs w:val="26"/>
+              </w:rPr>
+            </w:pPr>
             <w:r>
               <w:rPr>
                 <w:rFonts w:ascii="Times" w:eastAsia="Times New Roman" w:hAnsi="Times" w:cs="Arial"/>
@@ -3896,7 +3675,7 @@
                 <w:sz w:val="26"/>
                 <w:szCs w:val="26"/>
               </w:rPr>
-              <w:t xml:space="preserve"> - 1kHz)</w:t>
+              <w:t>Ti2</w:t>
             </w:r>
           </w:p>
         </w:tc>
@@ -3935,111 +3714,8 @@
                 <w:sz w:val="26"/>
                 <w:szCs w:val="26"/>
               </w:rPr>
-              <w:t>Series Resistance</w:t>
+              <w:t>Ti</w:t>
             </w:r>
-            <w:r>
-              <w:rPr>
-                <w:rFonts w:ascii="Times" w:eastAsia="Times New Roman" w:hAnsi="Times" w:cs="Arial"/>
-                <w:b/>
-                <w:bCs/>
-                <w:color w:val="000000"/>
-                <w:sz w:val="26"/>
-                <w:szCs w:val="26"/>
-              </w:rPr>
-              <w:t xml:space="preserve"> (ohms - 1kHz)</w:t>
-            </w:r>
-          </w:p>
-        </w:tc>
-        <w:tc>
-          <w:tcPr>
-            <w:tcW w:w="0" w:type="auto"/>
-            <w:tcBorders>
-              <w:top w:val="dotted" w:sz="6" w:space="0" w:color="AAAAAA"/>
-              <w:left w:val="dotted" w:sz="6" w:space="0" w:color="AAAAAA"/>
-              <w:bottom w:val="dotted" w:sz="6" w:space="0" w:color="AAAAAA"/>
-              <w:right w:val="dotted" w:sz="6" w:space="0" w:color="AAAAAA"/>
-            </w:tcBorders>
-            <w:tcMar>
-              <w:top w:w="105" w:type="dxa"/>
-              <w:left w:w="105" w:type="dxa"/>
-              <w:bottom w:w="105" w:type="dxa"/>
-              <w:right w:w="105" w:type="dxa"/>
-            </w:tcMar>
-            <w:hideMark/>
-          </w:tcPr>
-          <w:p>
-            <w:pPr>
-              <w:spacing w:line="0" w:lineRule="atLeast"/>
-              <w:rPr>
-                <w:rFonts w:ascii="Times" w:eastAsia="Times New Roman" w:hAnsi="Times" w:cs="Times New Roman"/>
-                <w:sz w:val="26"/>
-                <w:szCs w:val="26"/>
-              </w:rPr>
-            </w:pPr>
-            <w:r>
-              <w:rPr>
-                <w:rFonts w:ascii="Times" w:eastAsia="Times New Roman" w:hAnsi="Times" w:cs="Arial"/>
-                <w:b/>
-                <w:bCs/>
-                <w:color w:val="000000"/>
-                <w:sz w:val="26"/>
-                <w:szCs w:val="26"/>
-              </w:rPr>
-              <w:t>Capacitance (</w:t>
-            </w:r>
-            <w:proofErr w:type="spellStart"/>
-            <w:r>
-              <w:rPr>
-                <w:rFonts w:ascii="Times" w:eastAsia="Times New Roman" w:hAnsi="Times" w:cs="Arial"/>
-                <w:b/>
-                <w:bCs/>
-                <w:color w:val="000000"/>
-                <w:sz w:val="26"/>
-                <w:szCs w:val="26"/>
-              </w:rPr>
-              <w:t>uF</w:t>
-            </w:r>
-            <w:proofErr w:type="spellEnd"/>
-            <w:r>
-              <w:rPr>
-                <w:rFonts w:ascii="Times" w:eastAsia="Times New Roman" w:hAnsi="Times" w:cs="Arial"/>
-                <w:b/>
-                <w:bCs/>
-                <w:color w:val="000000"/>
-                <w:sz w:val="26"/>
-                <w:szCs w:val="26"/>
-              </w:rPr>
-              <w:t xml:space="preserve"> - 1kHz)</w:t>
-            </w:r>
-          </w:p>
-        </w:tc>
-      </w:tr>
-      <w:tr>
-        <w:tc>
-          <w:tcPr>
-            <w:tcW w:w="0" w:type="auto"/>
-            <w:tcBorders>
-              <w:top w:val="dotted" w:sz="6" w:space="0" w:color="AAAAAA"/>
-              <w:left w:val="dotted" w:sz="6" w:space="0" w:color="AAAAAA"/>
-              <w:bottom w:val="dotted" w:sz="6" w:space="0" w:color="AAAAAA"/>
-              <w:right w:val="dotted" w:sz="6" w:space="0" w:color="AAAAAA"/>
-            </w:tcBorders>
-            <w:tcMar>
-              <w:top w:w="105" w:type="dxa"/>
-              <w:left w:w="105" w:type="dxa"/>
-              <w:bottom w:w="105" w:type="dxa"/>
-              <w:right w:w="105" w:type="dxa"/>
-            </w:tcMar>
-            <w:hideMark/>
-          </w:tcPr>
-          <w:p>
-            <w:pPr>
-              <w:rPr>
-                <w:rFonts w:ascii="Times" w:eastAsia="Times New Roman" w:hAnsi="Times" w:cs="Times New Roman"/>
-                <w:sz w:val="26"/>
-                <w:szCs w:val="26"/>
-              </w:rPr>
-            </w:pPr>
           </w:p>
         </w:tc>
         <w:tc>
@@ -4077,10 +3753,149 @@
                 <w:sz w:val="26"/>
                 <w:szCs w:val="26"/>
               </w:rPr>
-              <w:t>Ti2</w:t>
+              <w:t>1% H3PO4</w:t>
             </w:r>
           </w:p>
         </w:tc>
+        <w:tc>
+          <w:tcPr>
+            <w:tcW w:w="0" w:type="auto"/>
+            <w:tcBorders>
+              <w:top w:val="dotted" w:sz="6" w:space="0" w:color="AAAAAA"/>
+              <w:left w:val="dotted" w:sz="6" w:space="0" w:color="AAAAAA"/>
+              <w:bottom w:val="dotted" w:sz="6" w:space="0" w:color="AAAAAA"/>
+              <w:right w:val="dotted" w:sz="6" w:space="0" w:color="AAAAAA"/>
+            </w:tcBorders>
+            <w:tcMar>
+              <w:top w:w="105" w:type="dxa"/>
+              <w:left w:w="105" w:type="dxa"/>
+              <w:bottom w:w="105" w:type="dxa"/>
+              <w:right w:w="105" w:type="dxa"/>
+            </w:tcMar>
+            <w:hideMark/>
+          </w:tcPr>
+          <w:p>
+            <w:pPr>
+              <w:rPr>
+                <w:rFonts w:ascii="Times" w:eastAsia="Times New Roman" w:hAnsi="Times" w:cs="Times New Roman"/>
+                <w:sz w:val="26"/>
+                <w:szCs w:val="26"/>
+              </w:rPr>
+            </w:pPr>
+          </w:p>
+        </w:tc>
+        <w:tc>
+          <w:tcPr>
+            <w:tcW w:w="0" w:type="auto"/>
+            <w:tcBorders>
+              <w:top w:val="dotted" w:sz="6" w:space="0" w:color="AAAAAA"/>
+              <w:left w:val="dotted" w:sz="6" w:space="0" w:color="AAAAAA"/>
+              <w:bottom w:val="dotted" w:sz="6" w:space="0" w:color="AAAAAA"/>
+              <w:right w:val="dotted" w:sz="6" w:space="0" w:color="AAAAAA"/>
+            </w:tcBorders>
+            <w:tcMar>
+              <w:top w:w="105" w:type="dxa"/>
+              <w:left w:w="105" w:type="dxa"/>
+              <w:bottom w:w="105" w:type="dxa"/>
+              <w:right w:w="105" w:type="dxa"/>
+            </w:tcMar>
+            <w:hideMark/>
+          </w:tcPr>
+          <w:p>
+            <w:pPr>
+              <w:rPr>
+                <w:rFonts w:ascii="Times" w:eastAsia="Times New Roman" w:hAnsi="Times" w:cs="Times New Roman"/>
+                <w:sz w:val="26"/>
+                <w:szCs w:val="26"/>
+              </w:rPr>
+            </w:pPr>
+          </w:p>
+        </w:tc>
+        <w:tc>
+          <w:tcPr>
+            <w:tcW w:w="0" w:type="auto"/>
+            <w:tcBorders>
+              <w:top w:val="dotted" w:sz="6" w:space="0" w:color="AAAAAA"/>
+              <w:left w:val="dotted" w:sz="6" w:space="0" w:color="AAAAAA"/>
+              <w:bottom w:val="dotted" w:sz="6" w:space="0" w:color="AAAAAA"/>
+              <w:right w:val="dotted" w:sz="6" w:space="0" w:color="AAAAAA"/>
+            </w:tcBorders>
+            <w:tcMar>
+              <w:top w:w="105" w:type="dxa"/>
+              <w:left w:w="105" w:type="dxa"/>
+              <w:bottom w:w="105" w:type="dxa"/>
+              <w:right w:w="105" w:type="dxa"/>
+            </w:tcMar>
+            <w:hideMark/>
+          </w:tcPr>
+          <w:p>
+            <w:pPr>
+              <w:rPr>
+                <w:rFonts w:ascii="Times" w:eastAsia="Times New Roman" w:hAnsi="Times" w:cs="Times New Roman"/>
+                <w:sz w:val="26"/>
+                <w:szCs w:val="26"/>
+              </w:rPr>
+            </w:pPr>
+          </w:p>
+        </w:tc>
+        <w:tc>
+          <w:tcPr>
+            <w:tcW w:w="0" w:type="auto"/>
+            <w:tcBorders>
+              <w:top w:val="dotted" w:sz="6" w:space="0" w:color="AAAAAA"/>
+              <w:left w:val="dotted" w:sz="6" w:space="0" w:color="AAAAAA"/>
+              <w:bottom w:val="dotted" w:sz="6" w:space="0" w:color="AAAAAA"/>
+              <w:right w:val="dotted" w:sz="6" w:space="0" w:color="AAAAAA"/>
+            </w:tcBorders>
+            <w:tcMar>
+              <w:top w:w="105" w:type="dxa"/>
+              <w:left w:w="105" w:type="dxa"/>
+              <w:bottom w:w="105" w:type="dxa"/>
+              <w:right w:w="105" w:type="dxa"/>
+            </w:tcMar>
+            <w:hideMark/>
+          </w:tcPr>
+          <w:p>
+            <w:pPr>
+              <w:spacing w:line="0" w:lineRule="atLeast"/>
+              <w:rPr>
+                <w:rFonts w:ascii="Times" w:eastAsia="Times New Roman" w:hAnsi="Times" w:cs="Times New Roman"/>
+                <w:sz w:val="26"/>
+                <w:szCs w:val="26"/>
+              </w:rPr>
+            </w:pPr>
+          </w:p>
+        </w:tc>
+        <w:tc>
+          <w:tcPr>
+            <w:tcW w:w="0" w:type="auto"/>
+            <w:tcBorders>
+              <w:top w:val="dotted" w:sz="6" w:space="0" w:color="AAAAAA"/>
+              <w:left w:val="dotted" w:sz="6" w:space="0" w:color="AAAAAA"/>
+              <w:bottom w:val="dotted" w:sz="6" w:space="0" w:color="AAAAAA"/>
+              <w:right w:val="dotted" w:sz="6" w:space="0" w:color="AAAAAA"/>
+            </w:tcBorders>
+            <w:tcMar>
+              <w:top w:w="105" w:type="dxa"/>
+              <w:left w:w="105" w:type="dxa"/>
+              <w:bottom w:w="105" w:type="dxa"/>
+              <w:right w:w="105" w:type="dxa"/>
+            </w:tcMar>
+            <w:hideMark/>
+          </w:tcPr>
+          <w:p>
+            <w:pPr>
+              <w:spacing w:line="0" w:lineRule="atLeast"/>
+              <w:rPr>
+                <w:rFonts w:ascii="Times" w:eastAsia="Times New Roman" w:hAnsi="Times" w:cs="Times New Roman"/>
+                <w:sz w:val="26"/>
+                <w:szCs w:val="26"/>
+              </w:rPr>
+            </w:pPr>
+          </w:p>
+        </w:tc>
+      </w:tr>
+      <w:tr>
         <w:tc>
           <w:tcPr>
             <w:tcW w:w="0" w:type="auto"/>
@@ -4116,7 +3931,7 @@
                 <w:sz w:val="26"/>
                 <w:szCs w:val="26"/>
               </w:rPr>
-              <w:t>Ti</w:t>
+              <w:t>06202011A</w:t>
             </w:r>
           </w:p>
         </w:tc>
@@ -4155,149 +3970,10 @@
                 <w:sz w:val="26"/>
                 <w:szCs w:val="26"/>
               </w:rPr>
-              <w:t>1% H3PO4</w:t>
+              <w:t>ZrIt 20/80</w:t>
             </w:r>
           </w:p>
         </w:tc>
-        <w:tc>
-          <w:tcPr>
-            <w:tcW w:w="0" w:type="auto"/>
-            <w:tcBorders>
-              <w:top w:val="dotted" w:sz="6" w:space="0" w:color="AAAAAA"/>
-              <w:left w:val="dotted" w:sz="6" w:space="0" w:color="AAAAAA"/>
-              <w:bottom w:val="dotted" w:sz="6" w:space="0" w:color="AAAAAA"/>
-              <w:right w:val="dotted" w:sz="6" w:space="0" w:color="AAAAAA"/>
-            </w:tcBorders>
-            <w:tcMar>
-              <w:top w:w="105" w:type="dxa"/>
-              <w:left w:w="105" w:type="dxa"/>
-              <w:bottom w:w="105" w:type="dxa"/>
-              <w:right w:w="105" w:type="dxa"/>
-            </w:tcMar>
-            <w:hideMark/>
-          </w:tcPr>
-          <w:p>
-            <w:pPr>
-              <w:rPr>
-                <w:rFonts w:ascii="Times" w:eastAsia="Times New Roman" w:hAnsi="Times" w:cs="Times New Roman"/>
-                <w:sz w:val="26"/>
-                <w:szCs w:val="26"/>
-              </w:rPr>
-            </w:pPr>
-          </w:p>
-        </w:tc>
-        <w:tc>
-          <w:tcPr>
-            <w:tcW w:w="0" w:type="auto"/>
-            <w:tcBorders>
-              <w:top w:val="dotted" w:sz="6" w:space="0" w:color="AAAAAA"/>
-              <w:left w:val="dotted" w:sz="6" w:space="0" w:color="AAAAAA"/>
-              <w:bottom w:val="dotted" w:sz="6" w:space="0" w:color="AAAAAA"/>
-              <w:right w:val="dotted" w:sz="6" w:space="0" w:color="AAAAAA"/>
-            </w:tcBorders>
-            <w:tcMar>
-              <w:top w:w="105" w:type="dxa"/>
-              <w:left w:w="105" w:type="dxa"/>
-              <w:bottom w:w="105" w:type="dxa"/>
-              <w:right w:w="105" w:type="dxa"/>
-            </w:tcMar>
-            <w:hideMark/>
-          </w:tcPr>
-          <w:p>
-            <w:pPr>
-              <w:rPr>
-                <w:rFonts w:ascii="Times" w:eastAsia="Times New Roman" w:hAnsi="Times" w:cs="Times New Roman"/>
-                <w:sz w:val="26"/>
-                <w:szCs w:val="26"/>
-              </w:rPr>
-            </w:pPr>
-          </w:p>
-        </w:tc>
-        <w:tc>
-          <w:tcPr>
-            <w:tcW w:w="0" w:type="auto"/>
-            <w:tcBorders>
-              <w:top w:val="dotted" w:sz="6" w:space="0" w:color="AAAAAA"/>
-              <w:left w:val="dotted" w:sz="6" w:space="0" w:color="AAAAAA"/>
-              <w:bottom w:val="dotted" w:sz="6" w:space="0" w:color="AAAAAA"/>
-              <w:right w:val="dotted" w:sz="6" w:space="0" w:color="AAAAAA"/>
-            </w:tcBorders>
-            <w:tcMar>
-              <w:top w:w="105" w:type="dxa"/>
-              <w:left w:w="105" w:type="dxa"/>
-              <w:bottom w:w="105" w:type="dxa"/>
-              <w:right w:w="105" w:type="dxa"/>
-            </w:tcMar>
-            <w:hideMark/>
-          </w:tcPr>
-          <w:p>
-            <w:pPr>
-              <w:rPr>
-                <w:rFonts w:ascii="Times" w:eastAsia="Times New Roman" w:hAnsi="Times" w:cs="Times New Roman"/>
-                <w:sz w:val="26"/>
-                <w:szCs w:val="26"/>
-              </w:rPr>
-            </w:pPr>
-          </w:p>
-        </w:tc>
-        <w:tc>
-          <w:tcPr>
-            <w:tcW w:w="0" w:type="auto"/>
-            <w:tcBorders>
-              <w:top w:val="dotted" w:sz="6" w:space="0" w:color="AAAAAA"/>
-              <w:left w:val="dotted" w:sz="6" w:space="0" w:color="AAAAAA"/>
-              <w:bottom w:val="dotted" w:sz="6" w:space="0" w:color="AAAAAA"/>
-              <w:right w:val="dotted" w:sz="6" w:space="0" w:color="AAAAAA"/>
-            </w:tcBorders>
-            <w:tcMar>
-              <w:top w:w="105" w:type="dxa"/>
-              <w:left w:w="105" w:type="dxa"/>
-              <w:bottom w:w="105" w:type="dxa"/>
-              <w:right w:w="105" w:type="dxa"/>
-            </w:tcMar>
-            <w:hideMark/>
-          </w:tcPr>
-          <w:p>
-            <w:pPr>
-              <w:spacing w:line="0" w:lineRule="atLeast"/>
-              <w:rPr>
-                <w:rFonts w:ascii="Times" w:eastAsia="Times New Roman" w:hAnsi="Times" w:cs="Times New Roman"/>
-                <w:sz w:val="26"/>
-                <w:szCs w:val="26"/>
-              </w:rPr>
-            </w:pPr>
-          </w:p>
-        </w:tc>
-        <w:tc>
-          <w:tcPr>
-            <w:tcW w:w="0" w:type="auto"/>
-            <w:tcBorders>
-              <w:top w:val="dotted" w:sz="6" w:space="0" w:color="AAAAAA"/>
-              <w:left w:val="dotted" w:sz="6" w:space="0" w:color="AAAAAA"/>
-              <w:bottom w:val="dotted" w:sz="6" w:space="0" w:color="AAAAAA"/>
-              <w:right w:val="dotted" w:sz="6" w:space="0" w:color="AAAAAA"/>
-            </w:tcBorders>
-            <w:tcMar>
-              <w:top w:w="105" w:type="dxa"/>
-              <w:left w:w="105" w:type="dxa"/>
-              <w:bottom w:w="105" w:type="dxa"/>
-              <w:right w:w="105" w:type="dxa"/>
-            </w:tcMar>
-            <w:hideMark/>
-          </w:tcPr>
-          <w:p>
-            <w:pPr>
-              <w:spacing w:line="0" w:lineRule="atLeast"/>
-              <w:rPr>
-                <w:rFonts w:ascii="Times" w:eastAsia="Times New Roman" w:hAnsi="Times" w:cs="Times New Roman"/>
-                <w:sz w:val="26"/>
-                <w:szCs w:val="26"/>
-              </w:rPr>
-            </w:pPr>
-          </w:p>
-        </w:tc>
-      </w:tr>
-      <w:tr>
         <w:tc>
           <w:tcPr>
             <w:tcW w:w="0" w:type="auto"/>
@@ -4333,7 +4009,7 @@
                 <w:sz w:val="26"/>
                 <w:szCs w:val="26"/>
               </w:rPr>
-              <w:t>06202011A</w:t>
+              <w:t>Ti</w:t>
             </w:r>
           </w:p>
         </w:tc>
@@ -4363,7 +4039,6 @@
                 <w:szCs w:val="26"/>
               </w:rPr>
             </w:pPr>
-            <w:proofErr w:type="spellStart"/>
             <w:r>
               <w:rPr>
                 <w:rFonts w:ascii="Times" w:eastAsia="Times New Roman" w:hAnsi="Times" w:cs="Arial"/>
@@ -4373,9 +4048,175 @@
                 <w:sz w:val="26"/>
                 <w:szCs w:val="26"/>
               </w:rPr>
-              <w:t>ZrIt</w:t>
+              <w:t>1%H3PO4</w:t>
             </w:r>
-            <w:proofErr w:type="spellEnd"/>
+          </w:p>
+        </w:tc>
+        <w:tc>
+          <w:tcPr>
+            <w:tcW w:w="0" w:type="auto"/>
+            <w:tcBorders>
+              <w:top w:val="dotted" w:sz="6" w:space="0" w:color="AAAAAA"/>
+              <w:left w:val="dotted" w:sz="6" w:space="0" w:color="AAAAAA"/>
+              <w:bottom w:val="dotted" w:sz="6" w:space="0" w:color="AAAAAA"/>
+              <w:right w:val="dotted" w:sz="6" w:space="0" w:color="AAAAAA"/>
+            </w:tcBorders>
+            <w:tcMar>
+              <w:top w:w="105" w:type="dxa"/>
+              <w:left w:w="105" w:type="dxa"/>
+              <w:bottom w:w="105" w:type="dxa"/>
+              <w:right w:w="105" w:type="dxa"/>
+            </w:tcMar>
+            <w:hideMark/>
+          </w:tcPr>
+          <w:p>
+            <w:pPr>
+              <w:rPr>
+                <w:rFonts w:ascii="Times" w:eastAsia="Times New Roman" w:hAnsi="Times" w:cs="Times New Roman"/>
+                <w:sz w:val="26"/>
+                <w:szCs w:val="26"/>
+              </w:rPr>
+            </w:pPr>
+          </w:p>
+        </w:tc>
+        <w:tc>
+          <w:tcPr>
+            <w:tcW w:w="0" w:type="auto"/>
+            <w:tcBorders>
+              <w:top w:val="dotted" w:sz="6" w:space="0" w:color="AAAAAA"/>
+              <w:left w:val="dotted" w:sz="6" w:space="0" w:color="AAAAAA"/>
+              <w:bottom w:val="dotted" w:sz="6" w:space="0" w:color="AAAAAA"/>
+              <w:right w:val="dotted" w:sz="6" w:space="0" w:color="AAAAAA"/>
+            </w:tcBorders>
+            <w:tcMar>
+              <w:top w:w="105" w:type="dxa"/>
+              <w:left w:w="105" w:type="dxa"/>
+              <w:bottom w:w="105" w:type="dxa"/>
+              <w:right w:w="105" w:type="dxa"/>
+            </w:tcMar>
+            <w:hideMark/>
+          </w:tcPr>
+          <w:p>
+            <w:pPr>
+              <w:rPr>
+                <w:rFonts w:ascii="Times" w:eastAsia="Times New Roman" w:hAnsi="Times" w:cs="Times New Roman"/>
+                <w:sz w:val="26"/>
+                <w:szCs w:val="26"/>
+              </w:rPr>
+            </w:pPr>
+          </w:p>
+        </w:tc>
+        <w:tc>
+          <w:tcPr>
+            <w:tcW w:w="0" w:type="auto"/>
+            <w:tcBorders>
+              <w:top w:val="dotted" w:sz="6" w:space="0" w:color="AAAAAA"/>
+              <w:left w:val="dotted" w:sz="6" w:space="0" w:color="AAAAAA"/>
+              <w:bottom w:val="dotted" w:sz="6" w:space="0" w:color="AAAAAA"/>
+              <w:right w:val="dotted" w:sz="6" w:space="0" w:color="AAAAAA"/>
+            </w:tcBorders>
+            <w:tcMar>
+              <w:top w:w="105" w:type="dxa"/>
+              <w:left w:w="105" w:type="dxa"/>
+              <w:bottom w:w="105" w:type="dxa"/>
+              <w:right w:w="105" w:type="dxa"/>
+            </w:tcMar>
+            <w:hideMark/>
+          </w:tcPr>
+          <w:p>
+            <w:pPr>
+              <w:rPr>
+                <w:rFonts w:ascii="Times" w:eastAsia="Times New Roman" w:hAnsi="Times" w:cs="Times New Roman"/>
+                <w:sz w:val="26"/>
+                <w:szCs w:val="26"/>
+              </w:rPr>
+            </w:pPr>
+          </w:p>
+        </w:tc>
+        <w:tc>
+          <w:tcPr>
+            <w:tcW w:w="0" w:type="auto"/>
+            <w:tcBorders>
+              <w:top w:val="dotted" w:sz="6" w:space="0" w:color="AAAAAA"/>
+              <w:left w:val="dotted" w:sz="6" w:space="0" w:color="AAAAAA"/>
+              <w:bottom w:val="dotted" w:sz="6" w:space="0" w:color="AAAAAA"/>
+              <w:right w:val="dotted" w:sz="6" w:space="0" w:color="AAAAAA"/>
+            </w:tcBorders>
+            <w:tcMar>
+              <w:top w:w="105" w:type="dxa"/>
+              <w:left w:w="105" w:type="dxa"/>
+              <w:bottom w:w="105" w:type="dxa"/>
+              <w:right w:w="105" w:type="dxa"/>
+            </w:tcMar>
+            <w:hideMark/>
+          </w:tcPr>
+          <w:p>
+            <w:pPr>
+              <w:spacing w:line="0" w:lineRule="atLeast"/>
+              <w:rPr>
+                <w:rFonts w:ascii="Times" w:eastAsia="Times New Roman" w:hAnsi="Times" w:cs="Times New Roman"/>
+                <w:sz w:val="26"/>
+                <w:szCs w:val="26"/>
+              </w:rPr>
+            </w:pPr>
+          </w:p>
+        </w:tc>
+        <w:tc>
+          <w:tcPr>
+            <w:tcW w:w="0" w:type="auto"/>
+            <w:tcBorders>
+              <w:top w:val="dotted" w:sz="6" w:space="0" w:color="AAAAAA"/>
+              <w:left w:val="dotted" w:sz="6" w:space="0" w:color="AAAAAA"/>
+              <w:bottom w:val="dotted" w:sz="6" w:space="0" w:color="AAAAAA"/>
+              <w:right w:val="dotted" w:sz="6" w:space="0" w:color="AAAAAA"/>
+            </w:tcBorders>
+            <w:tcMar>
+              <w:top w:w="105" w:type="dxa"/>
+              <w:left w:w="105" w:type="dxa"/>
+              <w:bottom w:w="105" w:type="dxa"/>
+              <w:right w:w="105" w:type="dxa"/>
+            </w:tcMar>
+            <w:hideMark/>
+          </w:tcPr>
+          <w:p>
+            <w:pPr>
+              <w:spacing w:line="0" w:lineRule="atLeast"/>
+              <w:rPr>
+                <w:rFonts w:ascii="Times" w:eastAsia="Times New Roman" w:hAnsi="Times" w:cs="Times New Roman"/>
+                <w:sz w:val="26"/>
+                <w:szCs w:val="26"/>
+              </w:rPr>
+            </w:pPr>
+          </w:p>
+        </w:tc>
+      </w:tr>
+      <w:tr>
+        <w:tc>
+          <w:tcPr>
+            <w:tcW w:w="0" w:type="auto"/>
+            <w:tcBorders>
+              <w:top w:val="dotted" w:sz="6" w:space="0" w:color="AAAAAA"/>
+              <w:left w:val="dotted" w:sz="6" w:space="0" w:color="AAAAAA"/>
+              <w:bottom w:val="dotted" w:sz="6" w:space="0" w:color="AAAAAA"/>
+              <w:right w:val="dotted" w:sz="6" w:space="0" w:color="AAAAAA"/>
+            </w:tcBorders>
+            <w:tcMar>
+              <w:top w:w="105" w:type="dxa"/>
+              <w:left w:w="105" w:type="dxa"/>
+              <w:bottom w:w="105" w:type="dxa"/>
+              <w:right w:w="105" w:type="dxa"/>
+            </w:tcMar>
+            <w:hideMark/>
+          </w:tcPr>
+          <w:p>
+            <w:pPr>
+              <w:spacing w:line="0" w:lineRule="atLeast"/>
+              <w:rPr>
+                <w:rFonts w:ascii="Times" w:eastAsia="Times New Roman" w:hAnsi="Times" w:cs="Times New Roman"/>
+                <w:sz w:val="26"/>
+                <w:szCs w:val="26"/>
+              </w:rPr>
+            </w:pPr>
             <w:r>
               <w:rPr>
                 <w:rFonts w:ascii="Times" w:eastAsia="Times New Roman" w:hAnsi="Times" w:cs="Arial"/>
@@ -4385,7 +4226,7 @@
                 <w:sz w:val="26"/>
                 <w:szCs w:val="26"/>
               </w:rPr>
-              <w:t xml:space="preserve"> 20/80</w:t>
+              <w:t>07052011E</w:t>
             </w:r>
           </w:p>
         </w:tc>
@@ -4424,8 +4265,35 @@
                 <w:sz w:val="26"/>
                 <w:szCs w:val="26"/>
               </w:rPr>
-              <w:t>Ti</w:t>
+              <w:t>ZrTi 20/80</w:t>
             </w:r>
+          </w:p>
+        </w:tc>
+        <w:tc>
+          <w:tcPr>
+            <w:tcW w:w="0" w:type="auto"/>
+            <w:tcBorders>
+              <w:top w:val="dotted" w:sz="6" w:space="0" w:color="AAAAAA"/>
+              <w:left w:val="dotted" w:sz="6" w:space="0" w:color="AAAAAA"/>
+              <w:bottom w:val="dotted" w:sz="6" w:space="0" w:color="AAAAAA"/>
+              <w:right w:val="dotted" w:sz="6" w:space="0" w:color="AAAAAA"/>
+            </w:tcBorders>
+            <w:tcMar>
+              <w:top w:w="105" w:type="dxa"/>
+              <w:left w:w="105" w:type="dxa"/>
+              <w:bottom w:w="105" w:type="dxa"/>
+              <w:right w:w="105" w:type="dxa"/>
+            </w:tcMar>
+            <w:hideMark/>
+          </w:tcPr>
+          <w:p>
+            <w:pPr>
+              <w:rPr>
+                <w:rFonts w:ascii="Times" w:eastAsia="Times New Roman" w:hAnsi="Times" w:cs="Times New Roman"/>
+                <w:sz w:val="26"/>
+                <w:szCs w:val="26"/>
+              </w:rPr>
+            </w:pPr>
           </w:p>
         </w:tc>
         <w:tc>
@@ -4486,33 +4354,35 @@
           </w:tcPr>
           <w:p>
             <w:pPr>
-              <w:rPr>
-                <w:rFonts w:ascii="Times" w:eastAsia="Times New Roman" w:hAnsi="Times" w:cs="Times New Roman"/>
-                <w:sz w:val="26"/>
-                <w:szCs w:val="26"/>
-              </w:rPr>
-            </w:pPr>
-          </w:p>
-        </w:tc>
-        <w:tc>
-          <w:tcPr>
-            <w:tcW w:w="0" w:type="auto"/>
-            <w:tcBorders>
-              <w:top w:val="dotted" w:sz="6" w:space="0" w:color="AAAAAA"/>
-              <w:left w:val="dotted" w:sz="6" w:space="0" w:color="AAAAAA"/>
-              <w:bottom w:val="dotted" w:sz="6" w:space="0" w:color="AAAAAA"/>
-              <w:right w:val="dotted" w:sz="6" w:space="0" w:color="AAAAAA"/>
-            </w:tcBorders>
-            <w:tcMar>
-              <w:top w:w="105" w:type="dxa"/>
-              <w:left w:w="105" w:type="dxa"/>
-              <w:bottom w:w="105" w:type="dxa"/>
-              <w:right w:w="105" w:type="dxa"/>
-            </w:tcMar>
-            <w:hideMark/>
-          </w:tcPr>
-          <w:p>
-            <w:pPr>
+              <w:spacing w:line="0" w:lineRule="atLeast"/>
+              <w:rPr>
+                <w:rFonts w:ascii="Times" w:eastAsia="Times New Roman" w:hAnsi="Times" w:cs="Times New Roman"/>
+                <w:sz w:val="26"/>
+                <w:szCs w:val="26"/>
+              </w:rPr>
+            </w:pPr>
+          </w:p>
+        </w:tc>
+        <w:tc>
+          <w:tcPr>
+            <w:tcW w:w="0" w:type="auto"/>
+            <w:tcBorders>
+              <w:top w:val="dotted" w:sz="6" w:space="0" w:color="AAAAAA"/>
+              <w:left w:val="dotted" w:sz="6" w:space="0" w:color="AAAAAA"/>
+              <w:bottom w:val="dotted" w:sz="6" w:space="0" w:color="AAAAAA"/>
+              <w:right w:val="dotted" w:sz="6" w:space="0" w:color="AAAAAA"/>
+            </w:tcBorders>
+            <w:tcMar>
+              <w:top w:w="105" w:type="dxa"/>
+              <w:left w:w="105" w:type="dxa"/>
+              <w:bottom w:w="105" w:type="dxa"/>
+              <w:right w:w="105" w:type="dxa"/>
+            </w:tcMar>
+            <w:hideMark/>
+          </w:tcPr>
+          <w:p>
+            <w:pPr>
+              <w:spacing w:line="0" w:lineRule="atLeast"/>
               <w:rPr>
                 <w:rFonts w:ascii="Times" w:eastAsia="Times New Roman" w:hAnsi="Times" w:cs="Times New Roman"/>
                 <w:sz w:val="26"/>
@@ -4641,7 +4511,7 @@
                 <w:sz w:val="26"/>
                 <w:szCs w:val="26"/>
               </w:rPr>
-              <w:t>07052011E</w:t>
+              <w:t>07012011A</w:t>
             </w:r>
           </w:p>
         </w:tc>
@@ -4671,7 +4541,6 @@
                 <w:szCs w:val="26"/>
               </w:rPr>
             </w:pPr>
-            <w:proofErr w:type="spellStart"/>
             <w:r>
               <w:rPr>
                 <w:rFonts w:ascii="Times" w:eastAsia="Times New Roman" w:hAnsi="Times" w:cs="Arial"/>
@@ -4681,9 +4550,229 @@
                 <w:sz w:val="26"/>
                 <w:szCs w:val="26"/>
               </w:rPr>
-              <w:t>ZrTi</w:t>
+              <w:t>ZrTi 80/20</w:t>
             </w:r>
-            <w:proofErr w:type="spellEnd"/>
+          </w:p>
+        </w:tc>
+        <w:tc>
+          <w:tcPr>
+            <w:tcW w:w="0" w:type="auto"/>
+            <w:tcBorders>
+              <w:top w:val="dotted" w:sz="6" w:space="0" w:color="AAAAAA"/>
+              <w:left w:val="dotted" w:sz="6" w:space="0" w:color="AAAAAA"/>
+              <w:bottom w:val="dotted" w:sz="6" w:space="0" w:color="AAAAAA"/>
+              <w:right w:val="dotted" w:sz="6" w:space="0" w:color="AAAAAA"/>
+            </w:tcBorders>
+            <w:tcMar>
+              <w:top w:w="105" w:type="dxa"/>
+              <w:left w:w="105" w:type="dxa"/>
+              <w:bottom w:w="105" w:type="dxa"/>
+              <w:right w:w="105" w:type="dxa"/>
+            </w:tcMar>
+            <w:hideMark/>
+          </w:tcPr>
+          <w:p>
+            <w:pPr>
+              <w:rPr>
+                <w:rFonts w:ascii="Times" w:eastAsia="Times New Roman" w:hAnsi="Times" w:cs="Times New Roman"/>
+                <w:sz w:val="26"/>
+                <w:szCs w:val="26"/>
+              </w:rPr>
+            </w:pPr>
+          </w:p>
+        </w:tc>
+        <w:tc>
+          <w:tcPr>
+            <w:tcW w:w="0" w:type="auto"/>
+            <w:tcBorders>
+              <w:top w:val="dotted" w:sz="6" w:space="0" w:color="AAAAAA"/>
+              <w:left w:val="dotted" w:sz="6" w:space="0" w:color="AAAAAA"/>
+              <w:bottom w:val="dotted" w:sz="6" w:space="0" w:color="AAAAAA"/>
+              <w:right w:val="dotted" w:sz="6" w:space="0" w:color="AAAAAA"/>
+            </w:tcBorders>
+            <w:tcMar>
+              <w:top w:w="105" w:type="dxa"/>
+              <w:left w:w="105" w:type="dxa"/>
+              <w:bottom w:w="105" w:type="dxa"/>
+              <w:right w:w="105" w:type="dxa"/>
+            </w:tcMar>
+            <w:hideMark/>
+          </w:tcPr>
+          <w:p>
+            <w:pPr>
+              <w:rPr>
+                <w:rFonts w:ascii="Times" w:eastAsia="Times New Roman" w:hAnsi="Times" w:cs="Times New Roman"/>
+                <w:sz w:val="26"/>
+                <w:szCs w:val="26"/>
+              </w:rPr>
+            </w:pPr>
+          </w:p>
+        </w:tc>
+        <w:tc>
+          <w:tcPr>
+            <w:tcW w:w="0" w:type="auto"/>
+            <w:tcBorders>
+              <w:top w:val="dotted" w:sz="6" w:space="0" w:color="AAAAAA"/>
+              <w:left w:val="dotted" w:sz="6" w:space="0" w:color="AAAAAA"/>
+              <w:bottom w:val="dotted" w:sz="6" w:space="0" w:color="AAAAAA"/>
+              <w:right w:val="dotted" w:sz="6" w:space="0" w:color="AAAAAA"/>
+            </w:tcBorders>
+            <w:tcMar>
+              <w:top w:w="105" w:type="dxa"/>
+              <w:left w:w="105" w:type="dxa"/>
+              <w:bottom w:w="105" w:type="dxa"/>
+              <w:right w:w="105" w:type="dxa"/>
+            </w:tcMar>
+            <w:hideMark/>
+          </w:tcPr>
+          <w:p>
+            <w:pPr>
+              <w:rPr>
+                <w:rFonts w:ascii="Times" w:eastAsia="Times New Roman" w:hAnsi="Times" w:cs="Times New Roman"/>
+                <w:sz w:val="26"/>
+                <w:szCs w:val="26"/>
+              </w:rPr>
+            </w:pPr>
+          </w:p>
+        </w:tc>
+        <w:tc>
+          <w:tcPr>
+            <w:tcW w:w="0" w:type="auto"/>
+            <w:tcBorders>
+              <w:top w:val="dotted" w:sz="6" w:space="0" w:color="AAAAAA"/>
+              <w:left w:val="dotted" w:sz="6" w:space="0" w:color="AAAAAA"/>
+              <w:bottom w:val="dotted" w:sz="6" w:space="0" w:color="AAAAAA"/>
+              <w:right w:val="dotted" w:sz="6" w:space="0" w:color="AAAAAA"/>
+            </w:tcBorders>
+            <w:tcMar>
+              <w:top w:w="105" w:type="dxa"/>
+              <w:left w:w="105" w:type="dxa"/>
+              <w:bottom w:w="105" w:type="dxa"/>
+              <w:right w:w="105" w:type="dxa"/>
+            </w:tcMar>
+            <w:hideMark/>
+          </w:tcPr>
+          <w:p>
+            <w:pPr>
+              <w:rPr>
+                <w:rFonts w:ascii="Times" w:eastAsia="Times New Roman" w:hAnsi="Times" w:cs="Times New Roman"/>
+                <w:sz w:val="26"/>
+                <w:szCs w:val="26"/>
+              </w:rPr>
+            </w:pPr>
+          </w:p>
+        </w:tc>
+        <w:tc>
+          <w:tcPr>
+            <w:tcW w:w="0" w:type="auto"/>
+            <w:tcBorders>
+              <w:top w:val="dotted" w:sz="6" w:space="0" w:color="AAAAAA"/>
+              <w:left w:val="dotted" w:sz="6" w:space="0" w:color="AAAAAA"/>
+              <w:bottom w:val="dotted" w:sz="6" w:space="0" w:color="AAAAAA"/>
+              <w:right w:val="dotted" w:sz="6" w:space="0" w:color="AAAAAA"/>
+            </w:tcBorders>
+            <w:tcMar>
+              <w:top w:w="105" w:type="dxa"/>
+              <w:left w:w="105" w:type="dxa"/>
+              <w:bottom w:w="105" w:type="dxa"/>
+              <w:right w:w="105" w:type="dxa"/>
+            </w:tcMar>
+            <w:hideMark/>
+          </w:tcPr>
+          <w:p>
+            <w:pPr>
+              <w:rPr>
+                <w:rFonts w:ascii="Times" w:eastAsia="Times New Roman" w:hAnsi="Times" w:cs="Times New Roman"/>
+                <w:sz w:val="26"/>
+                <w:szCs w:val="26"/>
+              </w:rPr>
+            </w:pPr>
+          </w:p>
+        </w:tc>
+        <w:tc>
+          <w:tcPr>
+            <w:tcW w:w="0" w:type="auto"/>
+            <w:tcBorders>
+              <w:top w:val="dotted" w:sz="6" w:space="0" w:color="AAAAAA"/>
+              <w:left w:val="dotted" w:sz="6" w:space="0" w:color="AAAAAA"/>
+              <w:bottom w:val="dotted" w:sz="6" w:space="0" w:color="AAAAAA"/>
+              <w:right w:val="dotted" w:sz="6" w:space="0" w:color="AAAAAA"/>
+            </w:tcBorders>
+            <w:tcMar>
+              <w:top w:w="105" w:type="dxa"/>
+              <w:left w:w="105" w:type="dxa"/>
+              <w:bottom w:w="105" w:type="dxa"/>
+              <w:right w:w="105" w:type="dxa"/>
+            </w:tcMar>
+            <w:hideMark/>
+          </w:tcPr>
+          <w:p>
+            <w:pPr>
+              <w:spacing w:line="0" w:lineRule="atLeast"/>
+              <w:rPr>
+                <w:rFonts w:ascii="Times" w:eastAsia="Times New Roman" w:hAnsi="Times" w:cs="Times New Roman"/>
+                <w:sz w:val="26"/>
+                <w:szCs w:val="26"/>
+              </w:rPr>
+            </w:pPr>
+          </w:p>
+        </w:tc>
+        <w:tc>
+          <w:tcPr>
+            <w:tcW w:w="0" w:type="auto"/>
+            <w:tcBorders>
+              <w:top w:val="dotted" w:sz="6" w:space="0" w:color="AAAAAA"/>
+              <w:left w:val="dotted" w:sz="6" w:space="0" w:color="AAAAAA"/>
+              <w:bottom w:val="dotted" w:sz="6" w:space="0" w:color="AAAAAA"/>
+              <w:right w:val="dotted" w:sz="6" w:space="0" w:color="AAAAAA"/>
+            </w:tcBorders>
+            <w:tcMar>
+              <w:top w:w="105" w:type="dxa"/>
+              <w:left w:w="105" w:type="dxa"/>
+              <w:bottom w:w="105" w:type="dxa"/>
+              <w:right w:w="105" w:type="dxa"/>
+            </w:tcMar>
+            <w:hideMark/>
+          </w:tcPr>
+          <w:p>
+            <w:pPr>
+              <w:spacing w:line="0" w:lineRule="atLeast"/>
+              <w:rPr>
+                <w:rFonts w:ascii="Times" w:eastAsia="Times New Roman" w:hAnsi="Times" w:cs="Times New Roman"/>
+                <w:sz w:val="26"/>
+                <w:szCs w:val="26"/>
+              </w:rPr>
+            </w:pPr>
+          </w:p>
+        </w:tc>
+      </w:tr>
+      <w:tr>
+        <w:tc>
+          <w:tcPr>
+            <w:tcW w:w="0" w:type="auto"/>
+            <w:tcBorders>
+              <w:top w:val="dotted" w:sz="6" w:space="0" w:color="AAAAAA"/>
+              <w:left w:val="dotted" w:sz="6" w:space="0" w:color="AAAAAA"/>
+              <w:bottom w:val="dotted" w:sz="6" w:space="0" w:color="AAAAAA"/>
+              <w:right w:val="dotted" w:sz="6" w:space="0" w:color="AAAAAA"/>
+            </w:tcBorders>
+            <w:tcMar>
+              <w:top w:w="105" w:type="dxa"/>
+              <w:left w:w="105" w:type="dxa"/>
+              <w:bottom w:w="105" w:type="dxa"/>
+              <w:right w:w="105" w:type="dxa"/>
+            </w:tcMar>
+            <w:hideMark/>
+          </w:tcPr>
+          <w:p>
+            <w:pPr>
+              <w:spacing w:line="0" w:lineRule="atLeast"/>
+              <w:rPr>
+                <w:rFonts w:ascii="Times" w:eastAsia="Times New Roman" w:hAnsi="Times" w:cs="Times New Roman"/>
+                <w:sz w:val="26"/>
+                <w:szCs w:val="26"/>
+              </w:rPr>
+            </w:pPr>
             <w:r>
               <w:rPr>
                 <w:rFonts w:ascii="Times" w:eastAsia="Times New Roman" w:hAnsi="Times" w:cs="Arial"/>
@@ -4693,35 +4782,8 @@
                 <w:sz w:val="26"/>
                 <w:szCs w:val="26"/>
               </w:rPr>
-              <w:t xml:space="preserve"> 20/80</w:t>
+              <w:t>07012011B</w:t>
             </w:r>
-          </w:p>
-        </w:tc>
-        <w:tc>
-          <w:tcPr>
-            <w:tcW w:w="0" w:type="auto"/>
-            <w:tcBorders>
-              <w:top w:val="dotted" w:sz="6" w:space="0" w:color="AAAAAA"/>
-              <w:left w:val="dotted" w:sz="6" w:space="0" w:color="AAAAAA"/>
-              <w:bottom w:val="dotted" w:sz="6" w:space="0" w:color="AAAAAA"/>
-              <w:right w:val="dotted" w:sz="6" w:space="0" w:color="AAAAAA"/>
-            </w:tcBorders>
-            <w:tcMar>
-              <w:top w:w="105" w:type="dxa"/>
-              <w:left w:w="105" w:type="dxa"/>
-              <w:bottom w:w="105" w:type="dxa"/>
-              <w:right w:w="105" w:type="dxa"/>
-            </w:tcMar>
-            <w:hideMark/>
-          </w:tcPr>
-          <w:p>
-            <w:pPr>
-              <w:rPr>
-                <w:rFonts w:ascii="Times" w:eastAsia="Times New Roman" w:hAnsi="Times" w:cs="Times New Roman"/>
-                <w:sz w:val="26"/>
-                <w:szCs w:val="26"/>
-              </w:rPr>
-            </w:pPr>
           </w:p>
         </w:tc>
         <w:tc>
@@ -4759,7 +4821,7 @@
                 <w:sz w:val="26"/>
                 <w:szCs w:val="26"/>
               </w:rPr>
-              <w:t>1%H3PO4</w:t>
+              <w:t>ZrTi 50/50</w:t>
             </w:r>
           </w:p>
         </w:tc>
@@ -4782,35 +4844,87 @@
           </w:tcPr>
           <w:p>
             <w:pPr>
-              <w:spacing w:line="0" w:lineRule="atLeast"/>
-              <w:rPr>
-                <w:rFonts w:ascii="Times" w:eastAsia="Times New Roman" w:hAnsi="Times" w:cs="Times New Roman"/>
-                <w:sz w:val="26"/>
-                <w:szCs w:val="26"/>
-              </w:rPr>
-            </w:pPr>
-          </w:p>
-        </w:tc>
-        <w:tc>
-          <w:tcPr>
-            <w:tcW w:w="0" w:type="auto"/>
-            <w:tcBorders>
-              <w:top w:val="dotted" w:sz="6" w:space="0" w:color="AAAAAA"/>
-              <w:left w:val="dotted" w:sz="6" w:space="0" w:color="AAAAAA"/>
-              <w:bottom w:val="dotted" w:sz="6" w:space="0" w:color="AAAAAA"/>
-              <w:right w:val="dotted" w:sz="6" w:space="0" w:color="AAAAAA"/>
-            </w:tcBorders>
-            <w:tcMar>
-              <w:top w:w="105" w:type="dxa"/>
-              <w:left w:w="105" w:type="dxa"/>
-              <w:bottom w:w="105" w:type="dxa"/>
-              <w:right w:w="105" w:type="dxa"/>
-            </w:tcMar>
-            <w:hideMark/>
-          </w:tcPr>
-          <w:p>
-            <w:pPr>
-              <w:spacing w:line="0" w:lineRule="atLeast"/>
+              <w:rPr>
+                <w:rFonts w:ascii="Times" w:eastAsia="Times New Roman" w:hAnsi="Times" w:cs="Times New Roman"/>
+                <w:sz w:val="26"/>
+                <w:szCs w:val="26"/>
+              </w:rPr>
+            </w:pPr>
+          </w:p>
+        </w:tc>
+        <w:tc>
+          <w:tcPr>
+            <w:tcW w:w="0" w:type="auto"/>
+            <w:tcBorders>
+              <w:top w:val="dotted" w:sz="6" w:space="0" w:color="AAAAAA"/>
+              <w:left w:val="dotted" w:sz="6" w:space="0" w:color="AAAAAA"/>
+              <w:bottom w:val="dotted" w:sz="6" w:space="0" w:color="AAAAAA"/>
+              <w:right w:val="dotted" w:sz="6" w:space="0" w:color="AAAAAA"/>
+            </w:tcBorders>
+            <w:tcMar>
+              <w:top w:w="105" w:type="dxa"/>
+              <w:left w:w="105" w:type="dxa"/>
+              <w:bottom w:w="105" w:type="dxa"/>
+              <w:right w:w="105" w:type="dxa"/>
+            </w:tcMar>
+            <w:hideMark/>
+          </w:tcPr>
+          <w:p>
+            <w:pPr>
+              <w:rPr>
+                <w:rFonts w:ascii="Times" w:eastAsia="Times New Roman" w:hAnsi="Times" w:cs="Times New Roman"/>
+                <w:sz w:val="26"/>
+                <w:szCs w:val="26"/>
+              </w:rPr>
+            </w:pPr>
+          </w:p>
+        </w:tc>
+        <w:tc>
+          <w:tcPr>
+            <w:tcW w:w="0" w:type="auto"/>
+            <w:tcBorders>
+              <w:top w:val="dotted" w:sz="6" w:space="0" w:color="AAAAAA"/>
+              <w:left w:val="dotted" w:sz="6" w:space="0" w:color="AAAAAA"/>
+              <w:bottom w:val="dotted" w:sz="6" w:space="0" w:color="AAAAAA"/>
+              <w:right w:val="dotted" w:sz="6" w:space="0" w:color="AAAAAA"/>
+            </w:tcBorders>
+            <w:tcMar>
+              <w:top w:w="105" w:type="dxa"/>
+              <w:left w:w="105" w:type="dxa"/>
+              <w:bottom w:w="105" w:type="dxa"/>
+              <w:right w:w="105" w:type="dxa"/>
+            </w:tcMar>
+            <w:hideMark/>
+          </w:tcPr>
+          <w:p>
+            <w:pPr>
+              <w:rPr>
+                <w:rFonts w:ascii="Times" w:eastAsia="Times New Roman" w:hAnsi="Times" w:cs="Times New Roman"/>
+                <w:sz w:val="26"/>
+                <w:szCs w:val="26"/>
+              </w:rPr>
+            </w:pPr>
+          </w:p>
+        </w:tc>
+        <w:tc>
+          <w:tcPr>
+            <w:tcW w:w="0" w:type="auto"/>
+            <w:tcBorders>
+              <w:top w:val="dotted" w:sz="6" w:space="0" w:color="AAAAAA"/>
+              <w:left w:val="dotted" w:sz="6" w:space="0" w:color="AAAAAA"/>
+              <w:bottom w:val="dotted" w:sz="6" w:space="0" w:color="AAAAAA"/>
+              <w:right w:val="dotted" w:sz="6" w:space="0" w:color="AAAAAA"/>
+            </w:tcBorders>
+            <w:tcMar>
+              <w:top w:w="105" w:type="dxa"/>
+              <w:left w:w="105" w:type="dxa"/>
+              <w:bottom w:w="105" w:type="dxa"/>
+              <w:right w:w="105" w:type="dxa"/>
+            </w:tcMar>
+            <w:hideMark/>
+          </w:tcPr>
+          <w:p>
+            <w:pPr>
               <w:rPr>
                 <w:rFonts w:ascii="Times" w:eastAsia="Times New Roman" w:hAnsi="Times" w:cs="Times New Roman"/>
                 <w:sz w:val="26"/>
@@ -4939,7 +5053,7 @@
                 <w:sz w:val="26"/>
                 <w:szCs w:val="26"/>
               </w:rPr>
-              <w:t>07012011A</w:t>
+              <w:t>06202011A</w:t>
             </w:r>
           </w:p>
         </w:tc>
@@ -4969,7 +5083,6 @@
                 <w:szCs w:val="26"/>
               </w:rPr>
             </w:pPr>
-            <w:proofErr w:type="spellStart"/>
             <w:r>
               <w:rPr>
                 <w:rFonts w:ascii="Times" w:eastAsia="Times New Roman" w:hAnsi="Times" w:cs="Arial"/>
@@ -4979,9 +5092,229 @@
                 <w:sz w:val="26"/>
                 <w:szCs w:val="26"/>
               </w:rPr>
-              <w:t>ZrTi</w:t>
+              <w:t>ZrTi 50/50</w:t>
             </w:r>
-            <w:proofErr w:type="spellEnd"/>
+          </w:p>
+        </w:tc>
+        <w:tc>
+          <w:tcPr>
+            <w:tcW w:w="0" w:type="auto"/>
+            <w:tcBorders>
+              <w:top w:val="dotted" w:sz="6" w:space="0" w:color="AAAAAA"/>
+              <w:left w:val="dotted" w:sz="6" w:space="0" w:color="AAAAAA"/>
+              <w:bottom w:val="dotted" w:sz="6" w:space="0" w:color="AAAAAA"/>
+              <w:right w:val="dotted" w:sz="6" w:space="0" w:color="AAAAAA"/>
+            </w:tcBorders>
+            <w:tcMar>
+              <w:top w:w="105" w:type="dxa"/>
+              <w:left w:w="105" w:type="dxa"/>
+              <w:bottom w:w="105" w:type="dxa"/>
+              <w:right w:w="105" w:type="dxa"/>
+            </w:tcMar>
+            <w:hideMark/>
+          </w:tcPr>
+          <w:p>
+            <w:pPr>
+              <w:rPr>
+                <w:rFonts w:ascii="Times" w:eastAsia="Times New Roman" w:hAnsi="Times" w:cs="Times New Roman"/>
+                <w:sz w:val="26"/>
+                <w:szCs w:val="26"/>
+              </w:rPr>
+            </w:pPr>
+          </w:p>
+        </w:tc>
+        <w:tc>
+          <w:tcPr>
+            <w:tcW w:w="0" w:type="auto"/>
+            <w:tcBorders>
+              <w:top w:val="dotted" w:sz="6" w:space="0" w:color="AAAAAA"/>
+              <w:left w:val="dotted" w:sz="6" w:space="0" w:color="AAAAAA"/>
+              <w:bottom w:val="dotted" w:sz="6" w:space="0" w:color="AAAAAA"/>
+              <w:right w:val="dotted" w:sz="6" w:space="0" w:color="AAAAAA"/>
+            </w:tcBorders>
+            <w:tcMar>
+              <w:top w:w="105" w:type="dxa"/>
+              <w:left w:w="105" w:type="dxa"/>
+              <w:bottom w:w="105" w:type="dxa"/>
+              <w:right w:w="105" w:type="dxa"/>
+            </w:tcMar>
+            <w:hideMark/>
+          </w:tcPr>
+          <w:p>
+            <w:pPr>
+              <w:rPr>
+                <w:rFonts w:ascii="Times" w:eastAsia="Times New Roman" w:hAnsi="Times" w:cs="Times New Roman"/>
+                <w:sz w:val="26"/>
+                <w:szCs w:val="26"/>
+              </w:rPr>
+            </w:pPr>
+          </w:p>
+        </w:tc>
+        <w:tc>
+          <w:tcPr>
+            <w:tcW w:w="0" w:type="auto"/>
+            <w:tcBorders>
+              <w:top w:val="dotted" w:sz="6" w:space="0" w:color="AAAAAA"/>
+              <w:left w:val="dotted" w:sz="6" w:space="0" w:color="AAAAAA"/>
+              <w:bottom w:val="dotted" w:sz="6" w:space="0" w:color="AAAAAA"/>
+              <w:right w:val="dotted" w:sz="6" w:space="0" w:color="AAAAAA"/>
+            </w:tcBorders>
+            <w:tcMar>
+              <w:top w:w="105" w:type="dxa"/>
+              <w:left w:w="105" w:type="dxa"/>
+              <w:bottom w:w="105" w:type="dxa"/>
+              <w:right w:w="105" w:type="dxa"/>
+            </w:tcMar>
+            <w:hideMark/>
+          </w:tcPr>
+          <w:p>
+            <w:pPr>
+              <w:rPr>
+                <w:rFonts w:ascii="Times" w:eastAsia="Times New Roman" w:hAnsi="Times" w:cs="Times New Roman"/>
+                <w:sz w:val="26"/>
+                <w:szCs w:val="26"/>
+              </w:rPr>
+            </w:pPr>
+          </w:p>
+        </w:tc>
+        <w:tc>
+          <w:tcPr>
+            <w:tcW w:w="0" w:type="auto"/>
+            <w:tcBorders>
+              <w:top w:val="dotted" w:sz="6" w:space="0" w:color="AAAAAA"/>
+              <w:left w:val="dotted" w:sz="6" w:space="0" w:color="AAAAAA"/>
+              <w:bottom w:val="dotted" w:sz="6" w:space="0" w:color="AAAAAA"/>
+              <w:right w:val="dotted" w:sz="6" w:space="0" w:color="AAAAAA"/>
+            </w:tcBorders>
+            <w:tcMar>
+              <w:top w:w="105" w:type="dxa"/>
+              <w:left w:w="105" w:type="dxa"/>
+              <w:bottom w:w="105" w:type="dxa"/>
+              <w:right w:w="105" w:type="dxa"/>
+            </w:tcMar>
+            <w:hideMark/>
+          </w:tcPr>
+          <w:p>
+            <w:pPr>
+              <w:rPr>
+                <w:rFonts w:ascii="Times" w:eastAsia="Times New Roman" w:hAnsi="Times" w:cs="Times New Roman"/>
+                <w:sz w:val="26"/>
+                <w:szCs w:val="26"/>
+              </w:rPr>
+            </w:pPr>
+          </w:p>
+        </w:tc>
+        <w:tc>
+          <w:tcPr>
+            <w:tcW w:w="0" w:type="auto"/>
+            <w:tcBorders>
+              <w:top w:val="dotted" w:sz="6" w:space="0" w:color="AAAAAA"/>
+              <w:left w:val="dotted" w:sz="6" w:space="0" w:color="AAAAAA"/>
+              <w:bottom w:val="dotted" w:sz="6" w:space="0" w:color="AAAAAA"/>
+              <w:right w:val="dotted" w:sz="6" w:space="0" w:color="AAAAAA"/>
+            </w:tcBorders>
+            <w:tcMar>
+              <w:top w:w="105" w:type="dxa"/>
+              <w:left w:w="105" w:type="dxa"/>
+              <w:bottom w:w="105" w:type="dxa"/>
+              <w:right w:w="105" w:type="dxa"/>
+            </w:tcMar>
+            <w:hideMark/>
+          </w:tcPr>
+          <w:p>
+            <w:pPr>
+              <w:rPr>
+                <w:rFonts w:ascii="Times" w:eastAsia="Times New Roman" w:hAnsi="Times" w:cs="Times New Roman"/>
+                <w:sz w:val="26"/>
+                <w:szCs w:val="26"/>
+              </w:rPr>
+            </w:pPr>
+          </w:p>
+        </w:tc>
+        <w:tc>
+          <w:tcPr>
+            <w:tcW w:w="0" w:type="auto"/>
+            <w:tcBorders>
+              <w:top w:val="dotted" w:sz="6" w:space="0" w:color="AAAAAA"/>
+              <w:left w:val="dotted" w:sz="6" w:space="0" w:color="AAAAAA"/>
+              <w:bottom w:val="dotted" w:sz="6" w:space="0" w:color="AAAAAA"/>
+              <w:right w:val="dotted" w:sz="6" w:space="0" w:color="AAAAAA"/>
+            </w:tcBorders>
+            <w:tcMar>
+              <w:top w:w="105" w:type="dxa"/>
+              <w:left w:w="105" w:type="dxa"/>
+              <w:bottom w:w="105" w:type="dxa"/>
+              <w:right w:w="105" w:type="dxa"/>
+            </w:tcMar>
+            <w:hideMark/>
+          </w:tcPr>
+          <w:p>
+            <w:pPr>
+              <w:spacing w:line="0" w:lineRule="atLeast"/>
+              <w:rPr>
+                <w:rFonts w:ascii="Times" w:eastAsia="Times New Roman" w:hAnsi="Times" w:cs="Times New Roman"/>
+                <w:sz w:val="26"/>
+                <w:szCs w:val="26"/>
+              </w:rPr>
+            </w:pPr>
+          </w:p>
+        </w:tc>
+        <w:tc>
+          <w:tcPr>
+            <w:tcW w:w="0" w:type="auto"/>
+            <w:tcBorders>
+              <w:top w:val="dotted" w:sz="6" w:space="0" w:color="AAAAAA"/>
+              <w:left w:val="dotted" w:sz="6" w:space="0" w:color="AAAAAA"/>
+              <w:bottom w:val="dotted" w:sz="6" w:space="0" w:color="AAAAAA"/>
+              <w:right w:val="dotted" w:sz="6" w:space="0" w:color="AAAAAA"/>
+            </w:tcBorders>
+            <w:tcMar>
+              <w:top w:w="105" w:type="dxa"/>
+              <w:left w:w="105" w:type="dxa"/>
+              <w:bottom w:w="105" w:type="dxa"/>
+              <w:right w:w="105" w:type="dxa"/>
+            </w:tcMar>
+            <w:hideMark/>
+          </w:tcPr>
+          <w:p>
+            <w:pPr>
+              <w:spacing w:line="0" w:lineRule="atLeast"/>
+              <w:rPr>
+                <w:rFonts w:ascii="Times" w:eastAsia="Times New Roman" w:hAnsi="Times" w:cs="Times New Roman"/>
+                <w:sz w:val="26"/>
+                <w:szCs w:val="26"/>
+              </w:rPr>
+            </w:pPr>
+          </w:p>
+        </w:tc>
+      </w:tr>
+      <w:tr>
+        <w:tc>
+          <w:tcPr>
+            <w:tcW w:w="0" w:type="auto"/>
+            <w:tcBorders>
+              <w:top w:val="dotted" w:sz="6" w:space="0" w:color="AAAAAA"/>
+              <w:left w:val="dotted" w:sz="6" w:space="0" w:color="AAAAAA"/>
+              <w:bottom w:val="dotted" w:sz="6" w:space="0" w:color="AAAAAA"/>
+              <w:right w:val="dotted" w:sz="6" w:space="0" w:color="AAAAAA"/>
+            </w:tcBorders>
+            <w:tcMar>
+              <w:top w:w="105" w:type="dxa"/>
+              <w:left w:w="105" w:type="dxa"/>
+              <w:bottom w:w="105" w:type="dxa"/>
+              <w:right w:w="105" w:type="dxa"/>
+            </w:tcMar>
+            <w:hideMark/>
+          </w:tcPr>
+          <w:p>
+            <w:pPr>
+              <w:spacing w:line="0" w:lineRule="atLeast"/>
+              <w:rPr>
+                <w:rFonts w:ascii="Times" w:eastAsia="Times New Roman" w:hAnsi="Times" w:cs="Times New Roman"/>
+                <w:sz w:val="26"/>
+                <w:szCs w:val="26"/>
+              </w:rPr>
+            </w:pPr>
             <w:r>
               <w:rPr>
                 <w:rFonts w:ascii="Times" w:eastAsia="Times New Roman" w:hAnsi="Times" w:cs="Arial"/>
@@ -4991,203 +5324,10 @@
                 <w:sz w:val="26"/>
                 <w:szCs w:val="26"/>
               </w:rPr>
-              <w:t xml:space="preserve"> 80/20</w:t>
+              <w:t>06202011B</w:t>
             </w:r>
           </w:p>
         </w:tc>
-        <w:tc>
-          <w:tcPr>
-            <w:tcW w:w="0" w:type="auto"/>
-            <w:tcBorders>
-              <w:top w:val="dotted" w:sz="6" w:space="0" w:color="AAAAAA"/>
-              <w:left w:val="dotted" w:sz="6" w:space="0" w:color="AAAAAA"/>
-              <w:bottom w:val="dotted" w:sz="6" w:space="0" w:color="AAAAAA"/>
-              <w:right w:val="dotted" w:sz="6" w:space="0" w:color="AAAAAA"/>
-            </w:tcBorders>
-            <w:tcMar>
-              <w:top w:w="105" w:type="dxa"/>
-              <w:left w:w="105" w:type="dxa"/>
-              <w:bottom w:w="105" w:type="dxa"/>
-              <w:right w:w="105" w:type="dxa"/>
-            </w:tcMar>
-            <w:hideMark/>
-          </w:tcPr>
-          <w:p>
-            <w:pPr>
-              <w:rPr>
-                <w:rFonts w:ascii="Times" w:eastAsia="Times New Roman" w:hAnsi="Times" w:cs="Times New Roman"/>
-                <w:sz w:val="26"/>
-                <w:szCs w:val="26"/>
-              </w:rPr>
-            </w:pPr>
-          </w:p>
-        </w:tc>
-        <w:tc>
-          <w:tcPr>
-            <w:tcW w:w="0" w:type="auto"/>
-            <w:tcBorders>
-              <w:top w:val="dotted" w:sz="6" w:space="0" w:color="AAAAAA"/>
-              <w:left w:val="dotted" w:sz="6" w:space="0" w:color="AAAAAA"/>
-              <w:bottom w:val="dotted" w:sz="6" w:space="0" w:color="AAAAAA"/>
-              <w:right w:val="dotted" w:sz="6" w:space="0" w:color="AAAAAA"/>
-            </w:tcBorders>
-            <w:tcMar>
-              <w:top w:w="105" w:type="dxa"/>
-              <w:left w:w="105" w:type="dxa"/>
-              <w:bottom w:w="105" w:type="dxa"/>
-              <w:right w:w="105" w:type="dxa"/>
-            </w:tcMar>
-            <w:hideMark/>
-          </w:tcPr>
-          <w:p>
-            <w:pPr>
-              <w:rPr>
-                <w:rFonts w:ascii="Times" w:eastAsia="Times New Roman" w:hAnsi="Times" w:cs="Times New Roman"/>
-                <w:sz w:val="26"/>
-                <w:szCs w:val="26"/>
-              </w:rPr>
-            </w:pPr>
-          </w:p>
-        </w:tc>
-        <w:tc>
-          <w:tcPr>
-            <w:tcW w:w="0" w:type="auto"/>
-            <w:tcBorders>
-              <w:top w:val="dotted" w:sz="6" w:space="0" w:color="AAAAAA"/>
-              <w:left w:val="dotted" w:sz="6" w:space="0" w:color="AAAAAA"/>
-              <w:bottom w:val="dotted" w:sz="6" w:space="0" w:color="AAAAAA"/>
-              <w:right w:val="dotted" w:sz="6" w:space="0" w:color="AAAAAA"/>
-            </w:tcBorders>
-            <w:tcMar>
-              <w:top w:w="105" w:type="dxa"/>
-              <w:left w:w="105" w:type="dxa"/>
-              <w:bottom w:w="105" w:type="dxa"/>
-              <w:right w:w="105" w:type="dxa"/>
-            </w:tcMar>
-            <w:hideMark/>
-          </w:tcPr>
-          <w:p>
-            <w:pPr>
-              <w:rPr>
-                <w:rFonts w:ascii="Times" w:eastAsia="Times New Roman" w:hAnsi="Times" w:cs="Times New Roman"/>
-                <w:sz w:val="26"/>
-                <w:szCs w:val="26"/>
-              </w:rPr>
-            </w:pPr>
-          </w:p>
-        </w:tc>
-        <w:tc>
-          <w:tcPr>
-            <w:tcW w:w="0" w:type="auto"/>
-            <w:tcBorders>
-              <w:top w:val="dotted" w:sz="6" w:space="0" w:color="AAAAAA"/>
-              <w:left w:val="dotted" w:sz="6" w:space="0" w:color="AAAAAA"/>
-              <w:bottom w:val="dotted" w:sz="6" w:space="0" w:color="AAAAAA"/>
-              <w:right w:val="dotted" w:sz="6" w:space="0" w:color="AAAAAA"/>
-            </w:tcBorders>
-            <w:tcMar>
-              <w:top w:w="105" w:type="dxa"/>
-              <w:left w:w="105" w:type="dxa"/>
-              <w:bottom w:w="105" w:type="dxa"/>
-              <w:right w:w="105" w:type="dxa"/>
-            </w:tcMar>
-            <w:hideMark/>
-          </w:tcPr>
-          <w:p>
-            <w:pPr>
-              <w:rPr>
-                <w:rFonts w:ascii="Times" w:eastAsia="Times New Roman" w:hAnsi="Times" w:cs="Times New Roman"/>
-                <w:sz w:val="26"/>
-                <w:szCs w:val="26"/>
-              </w:rPr>
-            </w:pPr>
-          </w:p>
-        </w:tc>
-        <w:tc>
-          <w:tcPr>
-            <w:tcW w:w="0" w:type="auto"/>
-            <w:tcBorders>
-              <w:top w:val="dotted" w:sz="6" w:space="0" w:color="AAAAAA"/>
-              <w:left w:val="dotted" w:sz="6" w:space="0" w:color="AAAAAA"/>
-              <w:bottom w:val="dotted" w:sz="6" w:space="0" w:color="AAAAAA"/>
-              <w:right w:val="dotted" w:sz="6" w:space="0" w:color="AAAAAA"/>
-            </w:tcBorders>
-            <w:tcMar>
-              <w:top w:w="105" w:type="dxa"/>
-              <w:left w:w="105" w:type="dxa"/>
-              <w:bottom w:w="105" w:type="dxa"/>
-              <w:right w:w="105" w:type="dxa"/>
-            </w:tcMar>
-            <w:hideMark/>
-          </w:tcPr>
-          <w:p>
-            <w:pPr>
-              <w:rPr>
-                <w:rFonts w:ascii="Times" w:eastAsia="Times New Roman" w:hAnsi="Times" w:cs="Times New Roman"/>
-                <w:sz w:val="26"/>
-                <w:szCs w:val="26"/>
-              </w:rPr>
-            </w:pPr>
-          </w:p>
-        </w:tc>
-        <w:tc>
-          <w:tcPr>
-            <w:tcW w:w="0" w:type="auto"/>
-            <w:tcBorders>
-              <w:top w:val="dotted" w:sz="6" w:space="0" w:color="AAAAAA"/>
-              <w:left w:val="dotted" w:sz="6" w:space="0" w:color="AAAAAA"/>
-              <w:bottom w:val="dotted" w:sz="6" w:space="0" w:color="AAAAAA"/>
-              <w:right w:val="dotted" w:sz="6" w:space="0" w:color="AAAAAA"/>
-            </w:tcBorders>
-            <w:tcMar>
-              <w:top w:w="105" w:type="dxa"/>
-              <w:left w:w="105" w:type="dxa"/>
-              <w:bottom w:w="105" w:type="dxa"/>
-              <w:right w:w="105" w:type="dxa"/>
-            </w:tcMar>
-            <w:hideMark/>
-          </w:tcPr>
-          <w:p>
-            <w:pPr>
-              <w:spacing w:line="0" w:lineRule="atLeast"/>
-              <w:rPr>
-                <w:rFonts w:ascii="Times" w:eastAsia="Times New Roman" w:hAnsi="Times" w:cs="Times New Roman"/>
-                <w:sz w:val="26"/>
-                <w:szCs w:val="26"/>
-              </w:rPr>
-            </w:pPr>
-          </w:p>
-        </w:tc>
-        <w:tc>
-          <w:tcPr>
-            <w:tcW w:w="0" w:type="auto"/>
-            <w:tcBorders>
-              <w:top w:val="dotted" w:sz="6" w:space="0" w:color="AAAAAA"/>
-              <w:left w:val="dotted" w:sz="6" w:space="0" w:color="AAAAAA"/>
-              <w:bottom w:val="dotted" w:sz="6" w:space="0" w:color="AAAAAA"/>
-              <w:right w:val="dotted" w:sz="6" w:space="0" w:color="AAAAAA"/>
-            </w:tcBorders>
-            <w:tcMar>
-              <w:top w:w="105" w:type="dxa"/>
-              <w:left w:w="105" w:type="dxa"/>
-              <w:bottom w:w="105" w:type="dxa"/>
-              <w:right w:w="105" w:type="dxa"/>
-            </w:tcMar>
-            <w:hideMark/>
-          </w:tcPr>
-          <w:p>
-            <w:pPr>
-              <w:spacing w:line="0" w:lineRule="atLeast"/>
-              <w:rPr>
-                <w:rFonts w:ascii="Times" w:eastAsia="Times New Roman" w:hAnsi="Times" w:cs="Times New Roman"/>
-                <w:sz w:val="26"/>
-                <w:szCs w:val="26"/>
-              </w:rPr>
-            </w:pPr>
-          </w:p>
-        </w:tc>
-      </w:tr>
-      <w:tr>
         <w:tc>
           <w:tcPr>
             <w:tcW w:w="0" w:type="auto"/>
@@ -5223,627 +5363,7 @@
                 <w:sz w:val="26"/>
                 <w:szCs w:val="26"/>
               </w:rPr>
-              <w:t>07012011B</w:t>
-            </w:r>
-          </w:p>
-        </w:tc>
-        <w:tc>
-          <w:tcPr>
-            <w:tcW w:w="0" w:type="auto"/>
-            <w:tcBorders>
-              <w:top w:val="dotted" w:sz="6" w:space="0" w:color="AAAAAA"/>
-              <w:left w:val="dotted" w:sz="6" w:space="0" w:color="AAAAAA"/>
-              <w:bottom w:val="dotted" w:sz="6" w:space="0" w:color="AAAAAA"/>
-              <w:right w:val="dotted" w:sz="6" w:space="0" w:color="AAAAAA"/>
-            </w:tcBorders>
-            <w:tcMar>
-              <w:top w:w="105" w:type="dxa"/>
-              <w:left w:w="105" w:type="dxa"/>
-              <w:bottom w:w="105" w:type="dxa"/>
-              <w:right w:w="105" w:type="dxa"/>
-            </w:tcMar>
-            <w:hideMark/>
-          </w:tcPr>
-          <w:p>
-            <w:pPr>
-              <w:spacing w:line="0" w:lineRule="atLeast"/>
-              <w:rPr>
-                <w:rFonts w:ascii="Times" w:eastAsia="Times New Roman" w:hAnsi="Times" w:cs="Times New Roman"/>
-                <w:sz w:val="26"/>
-                <w:szCs w:val="26"/>
-              </w:rPr>
-            </w:pPr>
-            <w:proofErr w:type="spellStart"/>
-            <w:r>
-              <w:rPr>
-                <w:rFonts w:ascii="Times" w:eastAsia="Times New Roman" w:hAnsi="Times" w:cs="Arial"/>
-                <w:b/>
-                <w:bCs/>
-                <w:color w:val="222222"/>
-                <w:sz w:val="26"/>
-                <w:szCs w:val="26"/>
-              </w:rPr>
-              <w:t>ZrTi</w:t>
-            </w:r>
-            <w:proofErr w:type="spellEnd"/>
-            <w:r>
-              <w:rPr>
-                <w:rFonts w:ascii="Times" w:eastAsia="Times New Roman" w:hAnsi="Times" w:cs="Arial"/>
-                <w:b/>
-                <w:bCs/>
-                <w:color w:val="222222"/>
-                <w:sz w:val="26"/>
-                <w:szCs w:val="26"/>
-              </w:rPr>
-              <w:t xml:space="preserve"> 50/50</w:t>
-            </w:r>
-          </w:p>
-        </w:tc>
-        <w:tc>
-          <w:tcPr>
-            <w:tcW w:w="0" w:type="auto"/>
-            <w:tcBorders>
-              <w:top w:val="dotted" w:sz="6" w:space="0" w:color="AAAAAA"/>
-              <w:left w:val="dotted" w:sz="6" w:space="0" w:color="AAAAAA"/>
-              <w:bottom w:val="dotted" w:sz="6" w:space="0" w:color="AAAAAA"/>
-              <w:right w:val="dotted" w:sz="6" w:space="0" w:color="AAAAAA"/>
-            </w:tcBorders>
-            <w:tcMar>
-              <w:top w:w="105" w:type="dxa"/>
-              <w:left w:w="105" w:type="dxa"/>
-              <w:bottom w:w="105" w:type="dxa"/>
-              <w:right w:w="105" w:type="dxa"/>
-            </w:tcMar>
-            <w:hideMark/>
-          </w:tcPr>
-          <w:p>
-            <w:pPr>
-              <w:rPr>
-                <w:rFonts w:ascii="Times" w:eastAsia="Times New Roman" w:hAnsi="Times" w:cs="Times New Roman"/>
-                <w:sz w:val="26"/>
-                <w:szCs w:val="26"/>
-              </w:rPr>
-            </w:pPr>
-          </w:p>
-        </w:tc>
-        <w:tc>
-          <w:tcPr>
-            <w:tcW w:w="0" w:type="auto"/>
-            <w:tcBorders>
-              <w:top w:val="dotted" w:sz="6" w:space="0" w:color="AAAAAA"/>
-              <w:left w:val="dotted" w:sz="6" w:space="0" w:color="AAAAAA"/>
-              <w:bottom w:val="dotted" w:sz="6" w:space="0" w:color="AAAAAA"/>
-              <w:right w:val="dotted" w:sz="6" w:space="0" w:color="AAAAAA"/>
-            </w:tcBorders>
-            <w:tcMar>
-              <w:top w:w="105" w:type="dxa"/>
-              <w:left w:w="105" w:type="dxa"/>
-              <w:bottom w:w="105" w:type="dxa"/>
-              <w:right w:w="105" w:type="dxa"/>
-            </w:tcMar>
-            <w:hideMark/>
-          </w:tcPr>
-          <w:p>
-            <w:pPr>
-              <w:rPr>
-                <w:rFonts w:ascii="Times" w:eastAsia="Times New Roman" w:hAnsi="Times" w:cs="Times New Roman"/>
-                <w:sz w:val="26"/>
-                <w:szCs w:val="26"/>
-              </w:rPr>
-            </w:pPr>
-          </w:p>
-        </w:tc>
-        <w:tc>
-          <w:tcPr>
-            <w:tcW w:w="0" w:type="auto"/>
-            <w:tcBorders>
-              <w:top w:val="dotted" w:sz="6" w:space="0" w:color="AAAAAA"/>
-              <w:left w:val="dotted" w:sz="6" w:space="0" w:color="AAAAAA"/>
-              <w:bottom w:val="dotted" w:sz="6" w:space="0" w:color="AAAAAA"/>
-              <w:right w:val="dotted" w:sz="6" w:space="0" w:color="AAAAAA"/>
-            </w:tcBorders>
-            <w:tcMar>
-              <w:top w:w="105" w:type="dxa"/>
-              <w:left w:w="105" w:type="dxa"/>
-              <w:bottom w:w="105" w:type="dxa"/>
-              <w:right w:w="105" w:type="dxa"/>
-            </w:tcMar>
-            <w:hideMark/>
-          </w:tcPr>
-          <w:p>
-            <w:pPr>
-              <w:rPr>
-                <w:rFonts w:ascii="Times" w:eastAsia="Times New Roman" w:hAnsi="Times" w:cs="Times New Roman"/>
-                <w:sz w:val="26"/>
-                <w:szCs w:val="26"/>
-              </w:rPr>
-            </w:pPr>
-          </w:p>
-        </w:tc>
-        <w:tc>
-          <w:tcPr>
-            <w:tcW w:w="0" w:type="auto"/>
-            <w:tcBorders>
-              <w:top w:val="dotted" w:sz="6" w:space="0" w:color="AAAAAA"/>
-              <w:left w:val="dotted" w:sz="6" w:space="0" w:color="AAAAAA"/>
-              <w:bottom w:val="dotted" w:sz="6" w:space="0" w:color="AAAAAA"/>
-              <w:right w:val="dotted" w:sz="6" w:space="0" w:color="AAAAAA"/>
-            </w:tcBorders>
-            <w:tcMar>
-              <w:top w:w="105" w:type="dxa"/>
-              <w:left w:w="105" w:type="dxa"/>
-              <w:bottom w:w="105" w:type="dxa"/>
-              <w:right w:w="105" w:type="dxa"/>
-            </w:tcMar>
-            <w:hideMark/>
-          </w:tcPr>
-          <w:p>
-            <w:pPr>
-              <w:rPr>
-                <w:rFonts w:ascii="Times" w:eastAsia="Times New Roman" w:hAnsi="Times" w:cs="Times New Roman"/>
-                <w:sz w:val="26"/>
-                <w:szCs w:val="26"/>
-              </w:rPr>
-            </w:pPr>
-          </w:p>
-        </w:tc>
-        <w:tc>
-          <w:tcPr>
-            <w:tcW w:w="0" w:type="auto"/>
-            <w:tcBorders>
-              <w:top w:val="dotted" w:sz="6" w:space="0" w:color="AAAAAA"/>
-              <w:left w:val="dotted" w:sz="6" w:space="0" w:color="AAAAAA"/>
-              <w:bottom w:val="dotted" w:sz="6" w:space="0" w:color="AAAAAA"/>
-              <w:right w:val="dotted" w:sz="6" w:space="0" w:color="AAAAAA"/>
-            </w:tcBorders>
-            <w:tcMar>
-              <w:top w:w="105" w:type="dxa"/>
-              <w:left w:w="105" w:type="dxa"/>
-              <w:bottom w:w="105" w:type="dxa"/>
-              <w:right w:w="105" w:type="dxa"/>
-            </w:tcMar>
-            <w:hideMark/>
-          </w:tcPr>
-          <w:p>
-            <w:pPr>
-              <w:rPr>
-                <w:rFonts w:ascii="Times" w:eastAsia="Times New Roman" w:hAnsi="Times" w:cs="Times New Roman"/>
-                <w:sz w:val="26"/>
-                <w:szCs w:val="26"/>
-              </w:rPr>
-            </w:pPr>
-          </w:p>
-        </w:tc>
-        <w:tc>
-          <w:tcPr>
-            <w:tcW w:w="0" w:type="auto"/>
-            <w:tcBorders>
-              <w:top w:val="dotted" w:sz="6" w:space="0" w:color="AAAAAA"/>
-              <w:left w:val="dotted" w:sz="6" w:space="0" w:color="AAAAAA"/>
-              <w:bottom w:val="dotted" w:sz="6" w:space="0" w:color="AAAAAA"/>
-              <w:right w:val="dotted" w:sz="6" w:space="0" w:color="AAAAAA"/>
-            </w:tcBorders>
-            <w:tcMar>
-              <w:top w:w="105" w:type="dxa"/>
-              <w:left w:w="105" w:type="dxa"/>
-              <w:bottom w:w="105" w:type="dxa"/>
-              <w:right w:w="105" w:type="dxa"/>
-            </w:tcMar>
-            <w:hideMark/>
-          </w:tcPr>
-          <w:p>
-            <w:pPr>
-              <w:spacing w:line="0" w:lineRule="atLeast"/>
-              <w:rPr>
-                <w:rFonts w:ascii="Times" w:eastAsia="Times New Roman" w:hAnsi="Times" w:cs="Times New Roman"/>
-                <w:sz w:val="26"/>
-                <w:szCs w:val="26"/>
-              </w:rPr>
-            </w:pPr>
-          </w:p>
-        </w:tc>
-        <w:tc>
-          <w:tcPr>
-            <w:tcW w:w="0" w:type="auto"/>
-            <w:tcBorders>
-              <w:top w:val="dotted" w:sz="6" w:space="0" w:color="AAAAAA"/>
-              <w:left w:val="dotted" w:sz="6" w:space="0" w:color="AAAAAA"/>
-              <w:bottom w:val="dotted" w:sz="6" w:space="0" w:color="AAAAAA"/>
-              <w:right w:val="dotted" w:sz="6" w:space="0" w:color="AAAAAA"/>
-            </w:tcBorders>
-            <w:tcMar>
-              <w:top w:w="105" w:type="dxa"/>
-              <w:left w:w="105" w:type="dxa"/>
-              <w:bottom w:w="105" w:type="dxa"/>
-              <w:right w:w="105" w:type="dxa"/>
-            </w:tcMar>
-            <w:hideMark/>
-          </w:tcPr>
-          <w:p>
-            <w:pPr>
-              <w:spacing w:line="0" w:lineRule="atLeast"/>
-              <w:rPr>
-                <w:rFonts w:ascii="Times" w:eastAsia="Times New Roman" w:hAnsi="Times" w:cs="Times New Roman"/>
-                <w:sz w:val="26"/>
-                <w:szCs w:val="26"/>
-              </w:rPr>
-            </w:pPr>
-          </w:p>
-        </w:tc>
-      </w:tr>
-      <w:tr>
-        <w:tc>
-          <w:tcPr>
-            <w:tcW w:w="0" w:type="auto"/>
-            <w:tcBorders>
-              <w:top w:val="dotted" w:sz="6" w:space="0" w:color="AAAAAA"/>
-              <w:left w:val="dotted" w:sz="6" w:space="0" w:color="AAAAAA"/>
-              <w:bottom w:val="dotted" w:sz="6" w:space="0" w:color="AAAAAA"/>
-              <w:right w:val="dotted" w:sz="6" w:space="0" w:color="AAAAAA"/>
-            </w:tcBorders>
-            <w:tcMar>
-              <w:top w:w="105" w:type="dxa"/>
-              <w:left w:w="105" w:type="dxa"/>
-              <w:bottom w:w="105" w:type="dxa"/>
-              <w:right w:w="105" w:type="dxa"/>
-            </w:tcMar>
-            <w:hideMark/>
-          </w:tcPr>
-          <w:p>
-            <w:pPr>
-              <w:spacing w:line="0" w:lineRule="atLeast"/>
-              <w:rPr>
-                <w:rFonts w:ascii="Times" w:eastAsia="Times New Roman" w:hAnsi="Times" w:cs="Times New Roman"/>
-                <w:sz w:val="26"/>
-                <w:szCs w:val="26"/>
-              </w:rPr>
-            </w:pPr>
-            <w:r>
-              <w:rPr>
-                <w:rFonts w:ascii="Times" w:eastAsia="Times New Roman" w:hAnsi="Times" w:cs="Arial"/>
-                <w:b/>
-                <w:bCs/>
-                <w:color w:val="222222"/>
-                <w:sz w:val="26"/>
-                <w:szCs w:val="26"/>
-              </w:rPr>
-              <w:t>06202011A</w:t>
-            </w:r>
-          </w:p>
-        </w:tc>
-        <w:tc>
-          <w:tcPr>
-            <w:tcW w:w="0" w:type="auto"/>
-            <w:tcBorders>
-              <w:top w:val="dotted" w:sz="6" w:space="0" w:color="AAAAAA"/>
-              <w:left w:val="dotted" w:sz="6" w:space="0" w:color="AAAAAA"/>
-              <w:bottom w:val="dotted" w:sz="6" w:space="0" w:color="AAAAAA"/>
-              <w:right w:val="dotted" w:sz="6" w:space="0" w:color="AAAAAA"/>
-            </w:tcBorders>
-            <w:tcMar>
-              <w:top w:w="105" w:type="dxa"/>
-              <w:left w:w="105" w:type="dxa"/>
-              <w:bottom w:w="105" w:type="dxa"/>
-              <w:right w:w="105" w:type="dxa"/>
-            </w:tcMar>
-            <w:hideMark/>
-          </w:tcPr>
-          <w:p>
-            <w:pPr>
-              <w:spacing w:line="0" w:lineRule="atLeast"/>
-              <w:rPr>
-                <w:rFonts w:ascii="Times" w:eastAsia="Times New Roman" w:hAnsi="Times" w:cs="Times New Roman"/>
-                <w:sz w:val="26"/>
-                <w:szCs w:val="26"/>
-              </w:rPr>
-            </w:pPr>
-            <w:proofErr w:type="spellStart"/>
-            <w:r>
-              <w:rPr>
-                <w:rFonts w:ascii="Times" w:eastAsia="Times New Roman" w:hAnsi="Times" w:cs="Arial"/>
-                <w:b/>
-                <w:bCs/>
-                <w:color w:val="222222"/>
-                <w:sz w:val="26"/>
-                <w:szCs w:val="26"/>
-              </w:rPr>
-              <w:t>ZrTi</w:t>
-            </w:r>
-            <w:proofErr w:type="spellEnd"/>
-            <w:r>
-              <w:rPr>
-                <w:rFonts w:ascii="Times" w:eastAsia="Times New Roman" w:hAnsi="Times" w:cs="Arial"/>
-                <w:b/>
-                <w:bCs/>
-                <w:color w:val="222222"/>
-                <w:sz w:val="26"/>
-                <w:szCs w:val="26"/>
-              </w:rPr>
-              <w:t xml:space="preserve"> 50/50</w:t>
-            </w:r>
-          </w:p>
-        </w:tc>
-        <w:tc>
-          <w:tcPr>
-            <w:tcW w:w="0" w:type="auto"/>
-            <w:tcBorders>
-              <w:top w:val="dotted" w:sz="6" w:space="0" w:color="AAAAAA"/>
-              <w:left w:val="dotted" w:sz="6" w:space="0" w:color="AAAAAA"/>
-              <w:bottom w:val="dotted" w:sz="6" w:space="0" w:color="AAAAAA"/>
-              <w:right w:val="dotted" w:sz="6" w:space="0" w:color="AAAAAA"/>
-            </w:tcBorders>
-            <w:tcMar>
-              <w:top w:w="105" w:type="dxa"/>
-              <w:left w:w="105" w:type="dxa"/>
-              <w:bottom w:w="105" w:type="dxa"/>
-              <w:right w:w="105" w:type="dxa"/>
-            </w:tcMar>
-            <w:hideMark/>
-          </w:tcPr>
-          <w:p>
-            <w:pPr>
-              <w:rPr>
-                <w:rFonts w:ascii="Times" w:eastAsia="Times New Roman" w:hAnsi="Times" w:cs="Times New Roman"/>
-                <w:sz w:val="26"/>
-                <w:szCs w:val="26"/>
-              </w:rPr>
-            </w:pPr>
-          </w:p>
-        </w:tc>
-        <w:tc>
-          <w:tcPr>
-            <w:tcW w:w="0" w:type="auto"/>
-            <w:tcBorders>
-              <w:top w:val="dotted" w:sz="6" w:space="0" w:color="AAAAAA"/>
-              <w:left w:val="dotted" w:sz="6" w:space="0" w:color="AAAAAA"/>
-              <w:bottom w:val="dotted" w:sz="6" w:space="0" w:color="AAAAAA"/>
-              <w:right w:val="dotted" w:sz="6" w:space="0" w:color="AAAAAA"/>
-            </w:tcBorders>
-            <w:tcMar>
-              <w:top w:w="105" w:type="dxa"/>
-              <w:left w:w="105" w:type="dxa"/>
-              <w:bottom w:w="105" w:type="dxa"/>
-              <w:right w:w="105" w:type="dxa"/>
-            </w:tcMar>
-            <w:hideMark/>
-          </w:tcPr>
-          <w:p>
-            <w:pPr>
-              <w:rPr>
-                <w:rFonts w:ascii="Times" w:eastAsia="Times New Roman" w:hAnsi="Times" w:cs="Times New Roman"/>
-                <w:sz w:val="26"/>
-                <w:szCs w:val="26"/>
-              </w:rPr>
-            </w:pPr>
-          </w:p>
-        </w:tc>
-        <w:tc>
-          <w:tcPr>
-            <w:tcW w:w="0" w:type="auto"/>
-            <w:tcBorders>
-              <w:top w:val="dotted" w:sz="6" w:space="0" w:color="AAAAAA"/>
-              <w:left w:val="dotted" w:sz="6" w:space="0" w:color="AAAAAA"/>
-              <w:bottom w:val="dotted" w:sz="6" w:space="0" w:color="AAAAAA"/>
-              <w:right w:val="dotted" w:sz="6" w:space="0" w:color="AAAAAA"/>
-            </w:tcBorders>
-            <w:tcMar>
-              <w:top w:w="105" w:type="dxa"/>
-              <w:left w:w="105" w:type="dxa"/>
-              <w:bottom w:w="105" w:type="dxa"/>
-              <w:right w:w="105" w:type="dxa"/>
-            </w:tcMar>
-            <w:hideMark/>
-          </w:tcPr>
-          <w:p>
-            <w:pPr>
-              <w:rPr>
-                <w:rFonts w:ascii="Times" w:eastAsia="Times New Roman" w:hAnsi="Times" w:cs="Times New Roman"/>
-                <w:sz w:val="26"/>
-                <w:szCs w:val="26"/>
-              </w:rPr>
-            </w:pPr>
-          </w:p>
-        </w:tc>
-        <w:tc>
-          <w:tcPr>
-            <w:tcW w:w="0" w:type="auto"/>
-            <w:tcBorders>
-              <w:top w:val="dotted" w:sz="6" w:space="0" w:color="AAAAAA"/>
-              <w:left w:val="dotted" w:sz="6" w:space="0" w:color="AAAAAA"/>
-              <w:bottom w:val="dotted" w:sz="6" w:space="0" w:color="AAAAAA"/>
-              <w:right w:val="dotted" w:sz="6" w:space="0" w:color="AAAAAA"/>
-            </w:tcBorders>
-            <w:tcMar>
-              <w:top w:w="105" w:type="dxa"/>
-              <w:left w:w="105" w:type="dxa"/>
-              <w:bottom w:w="105" w:type="dxa"/>
-              <w:right w:w="105" w:type="dxa"/>
-            </w:tcMar>
-            <w:hideMark/>
-          </w:tcPr>
-          <w:p>
-            <w:pPr>
-              <w:rPr>
-                <w:rFonts w:ascii="Times" w:eastAsia="Times New Roman" w:hAnsi="Times" w:cs="Times New Roman"/>
-                <w:sz w:val="26"/>
-                <w:szCs w:val="26"/>
-              </w:rPr>
-            </w:pPr>
-          </w:p>
-        </w:tc>
-        <w:tc>
-          <w:tcPr>
-            <w:tcW w:w="0" w:type="auto"/>
-            <w:tcBorders>
-              <w:top w:val="dotted" w:sz="6" w:space="0" w:color="AAAAAA"/>
-              <w:left w:val="dotted" w:sz="6" w:space="0" w:color="AAAAAA"/>
-              <w:bottom w:val="dotted" w:sz="6" w:space="0" w:color="AAAAAA"/>
-              <w:right w:val="dotted" w:sz="6" w:space="0" w:color="AAAAAA"/>
-            </w:tcBorders>
-            <w:tcMar>
-              <w:top w:w="105" w:type="dxa"/>
-              <w:left w:w="105" w:type="dxa"/>
-              <w:bottom w:w="105" w:type="dxa"/>
-              <w:right w:w="105" w:type="dxa"/>
-            </w:tcMar>
-            <w:hideMark/>
-          </w:tcPr>
-          <w:p>
-            <w:pPr>
-              <w:rPr>
-                <w:rFonts w:ascii="Times" w:eastAsia="Times New Roman" w:hAnsi="Times" w:cs="Times New Roman"/>
-                <w:sz w:val="26"/>
-                <w:szCs w:val="26"/>
-              </w:rPr>
-            </w:pPr>
-          </w:p>
-        </w:tc>
-        <w:tc>
-          <w:tcPr>
-            <w:tcW w:w="0" w:type="auto"/>
-            <w:tcBorders>
-              <w:top w:val="dotted" w:sz="6" w:space="0" w:color="AAAAAA"/>
-              <w:left w:val="dotted" w:sz="6" w:space="0" w:color="AAAAAA"/>
-              <w:bottom w:val="dotted" w:sz="6" w:space="0" w:color="AAAAAA"/>
-              <w:right w:val="dotted" w:sz="6" w:space="0" w:color="AAAAAA"/>
-            </w:tcBorders>
-            <w:tcMar>
-              <w:top w:w="105" w:type="dxa"/>
-              <w:left w:w="105" w:type="dxa"/>
-              <w:bottom w:w="105" w:type="dxa"/>
-              <w:right w:w="105" w:type="dxa"/>
-            </w:tcMar>
-            <w:hideMark/>
-          </w:tcPr>
-          <w:p>
-            <w:pPr>
-              <w:spacing w:line="0" w:lineRule="atLeast"/>
-              <w:rPr>
-                <w:rFonts w:ascii="Times" w:eastAsia="Times New Roman" w:hAnsi="Times" w:cs="Times New Roman"/>
-                <w:sz w:val="26"/>
-                <w:szCs w:val="26"/>
-              </w:rPr>
-            </w:pPr>
-          </w:p>
-        </w:tc>
-        <w:tc>
-          <w:tcPr>
-            <w:tcW w:w="0" w:type="auto"/>
-            <w:tcBorders>
-              <w:top w:val="dotted" w:sz="6" w:space="0" w:color="AAAAAA"/>
-              <w:left w:val="dotted" w:sz="6" w:space="0" w:color="AAAAAA"/>
-              <w:bottom w:val="dotted" w:sz="6" w:space="0" w:color="AAAAAA"/>
-              <w:right w:val="dotted" w:sz="6" w:space="0" w:color="AAAAAA"/>
-            </w:tcBorders>
-            <w:tcMar>
-              <w:top w:w="105" w:type="dxa"/>
-              <w:left w:w="105" w:type="dxa"/>
-              <w:bottom w:w="105" w:type="dxa"/>
-              <w:right w:w="105" w:type="dxa"/>
-            </w:tcMar>
-            <w:hideMark/>
-          </w:tcPr>
-          <w:p>
-            <w:pPr>
-              <w:spacing w:line="0" w:lineRule="atLeast"/>
-              <w:rPr>
-                <w:rFonts w:ascii="Times" w:eastAsia="Times New Roman" w:hAnsi="Times" w:cs="Times New Roman"/>
-                <w:sz w:val="26"/>
-                <w:szCs w:val="26"/>
-              </w:rPr>
-            </w:pPr>
-          </w:p>
-        </w:tc>
-      </w:tr>
-      <w:tr>
-        <w:tc>
-          <w:tcPr>
-            <w:tcW w:w="0" w:type="auto"/>
-            <w:tcBorders>
-              <w:top w:val="dotted" w:sz="6" w:space="0" w:color="AAAAAA"/>
-              <w:left w:val="dotted" w:sz="6" w:space="0" w:color="AAAAAA"/>
-              <w:bottom w:val="dotted" w:sz="6" w:space="0" w:color="AAAAAA"/>
-              <w:right w:val="dotted" w:sz="6" w:space="0" w:color="AAAAAA"/>
-            </w:tcBorders>
-            <w:tcMar>
-              <w:top w:w="105" w:type="dxa"/>
-              <w:left w:w="105" w:type="dxa"/>
-              <w:bottom w:w="105" w:type="dxa"/>
-              <w:right w:w="105" w:type="dxa"/>
-            </w:tcMar>
-            <w:hideMark/>
-          </w:tcPr>
-          <w:p>
-            <w:pPr>
-              <w:spacing w:line="0" w:lineRule="atLeast"/>
-              <w:rPr>
-                <w:rFonts w:ascii="Times" w:eastAsia="Times New Roman" w:hAnsi="Times" w:cs="Times New Roman"/>
-                <w:sz w:val="26"/>
-                <w:szCs w:val="26"/>
-              </w:rPr>
-            </w:pPr>
-            <w:r>
-              <w:rPr>
-                <w:rFonts w:ascii="Times" w:eastAsia="Times New Roman" w:hAnsi="Times" w:cs="Arial"/>
-                <w:b/>
-                <w:bCs/>
-                <w:color w:val="222222"/>
-                <w:sz w:val="26"/>
-                <w:szCs w:val="26"/>
-              </w:rPr>
-              <w:t>06202011B</w:t>
-            </w:r>
-          </w:p>
-        </w:tc>
-        <w:tc>
-          <w:tcPr>
-            <w:tcW w:w="0" w:type="auto"/>
-            <w:tcBorders>
-              <w:top w:val="dotted" w:sz="6" w:space="0" w:color="AAAAAA"/>
-              <w:left w:val="dotted" w:sz="6" w:space="0" w:color="AAAAAA"/>
-              <w:bottom w:val="dotted" w:sz="6" w:space="0" w:color="AAAAAA"/>
-              <w:right w:val="dotted" w:sz="6" w:space="0" w:color="AAAAAA"/>
-            </w:tcBorders>
-            <w:tcMar>
-              <w:top w:w="105" w:type="dxa"/>
-              <w:left w:w="105" w:type="dxa"/>
-              <w:bottom w:w="105" w:type="dxa"/>
-              <w:right w:w="105" w:type="dxa"/>
-            </w:tcMar>
-            <w:hideMark/>
-          </w:tcPr>
-          <w:p>
-            <w:pPr>
-              <w:spacing w:line="0" w:lineRule="atLeast"/>
-              <w:rPr>
-                <w:rFonts w:ascii="Times" w:eastAsia="Times New Roman" w:hAnsi="Times" w:cs="Times New Roman"/>
-                <w:sz w:val="26"/>
-                <w:szCs w:val="26"/>
-              </w:rPr>
-            </w:pPr>
-            <w:proofErr w:type="spellStart"/>
-            <w:r>
-              <w:rPr>
-                <w:rFonts w:ascii="Times" w:eastAsia="Times New Roman" w:hAnsi="Times" w:cs="Arial"/>
-                <w:b/>
-                <w:bCs/>
-                <w:color w:val="222222"/>
-                <w:sz w:val="26"/>
-                <w:szCs w:val="26"/>
-              </w:rPr>
-              <w:t>ZrTi</w:t>
-            </w:r>
-            <w:proofErr w:type="spellEnd"/>
-            <w:r>
-              <w:rPr>
-                <w:rFonts w:ascii="Times" w:eastAsia="Times New Roman" w:hAnsi="Times" w:cs="Arial"/>
-                <w:b/>
-                <w:bCs/>
-                <w:color w:val="222222"/>
-                <w:sz w:val="26"/>
-                <w:szCs w:val="26"/>
-              </w:rPr>
-              <w:t xml:space="preserve"> 50/50</w:t>
+              <w:t>ZrTi 50/50</w:t>
             </w:r>
           </w:p>
         </w:tc>
@@ -6864,6 +6384,26 @@
       <w:szCs w:val="18"/>
     </w:rPr>
   </w:style>
+  <w:style w:type="paragraph" w:styleId="Caption">
+    <w:name w:val="caption"/>
+    <w:basedOn w:val="Normal"/>
+    <w:next w:val="Normal"/>
+    <w:uiPriority w:val="35"/>
+    <w:semiHidden/>
+    <w:unhideWhenUsed/>
+    <w:qFormat/>
+    <w:rsid w:val="00F87FEE"/>
+    <w:pPr>
+      <w:spacing w:after="200"/>
+    </w:pPr>
+    <w:rPr>
+      <w:b/>
+      <w:bCs/>
+      <w:color w:val="4F81BD" w:themeColor="accent1"/>
+      <w:sz w:val="18"/>
+      <w:szCs w:val="18"/>
+    </w:rPr>
+  </w:style>
 </w:styles>
 </file>
 
@@ -7105,6 +6645,26 @@
     <w:rsid w:val="00BC13AF"/>
     <w:rPr>
       <w:rFonts w:ascii="Lucida Grande" w:hAnsi="Lucida Grande"/>
+      <w:sz w:val="18"/>
+      <w:szCs w:val="18"/>
+    </w:rPr>
+  </w:style>
+  <w:style w:type="paragraph" w:styleId="Caption">
+    <w:name w:val="caption"/>
+    <w:basedOn w:val="Normal"/>
+    <w:next w:val="Normal"/>
+    <w:uiPriority w:val="35"/>
+    <w:semiHidden/>
+    <w:unhideWhenUsed/>
+    <w:qFormat/>
+    <w:rsid w:val="00F87FEE"/>
+    <w:pPr>
+      <w:spacing w:after="200"/>
+    </w:pPr>
+    <w:rPr>
+      <w:b/>
+      <w:bCs/>
+      <w:color w:val="4F81BD" w:themeColor="accent1"/>
       <w:sz w:val="18"/>
       <w:szCs w:val="18"/>
     </w:rPr>

</xml_diff>

<commit_message>
Added Current Source outline and began writing from it.
</commit_message>
<xml_diff>
--- a/ieeePaper/IEEE_ConferencePaper.docx
+++ b/ieeePaper/IEEE_ConferencePaper.docx
@@ -1876,8 +1876,8 @@
     <w:p>
       <w:pPr>
         <w:rPr>
-          <w:rFonts w:ascii="Times" w:eastAsia="Times New Roman" w:hAnsi="Times" w:cs="Times New Roman"/>
-          <w:color w:val="000000"/>
+          <w:rFonts w:ascii="Times" w:eastAsia="Times New Roman" w:hAnsi="Times" w:cs="Arial"/>
+          <w:color w:val="222222"/>
           <w:sz w:val="26"/>
           <w:szCs w:val="26"/>
         </w:rPr>
@@ -1890,38 +1890,886 @@
           <w:szCs w:val="26"/>
         </w:rPr>
         <w:t xml:space="preserve"> </w:t>
+      </w:r>
+      <w:r>
+        <w:rPr>
+          <w:rFonts w:ascii="Times" w:eastAsia="Times New Roman" w:hAnsi="Times" w:cs="Arial"/>
+          <w:b/>
+          <w:bCs/>
+          <w:color w:val="222222"/>
+          <w:sz w:val="26"/>
+          <w:szCs w:val="26"/>
+        </w:rPr>
+        <w:t>Current Source</w:t>
+      </w:r>
+      <w:r>
+        <w:rPr>
+          <w:rFonts w:ascii="Times" w:eastAsia="Times New Roman" w:hAnsi="Times" w:cs="Arial"/>
+          <w:b/>
+          <w:bCs/>
+          <w:color w:val="222222"/>
+          <w:sz w:val="26"/>
+          <w:szCs w:val="26"/>
+        </w:rPr>
+        <w:t>:</w:t>
+      </w:r>
+      <w:r>
+        <w:rPr>
+          <w:rFonts w:ascii="Times" w:eastAsia="Times New Roman" w:hAnsi="Times" w:cs="Times New Roman"/>
+          <w:color w:val="000000"/>
+          <w:sz w:val="26"/>
+          <w:szCs w:val="26"/>
+        </w:rPr>
+        <w:br/>
+      </w:r>
+    </w:p>
+    <w:p>
+      <w:pPr>
+        <w:rPr>
+          <w:rFonts w:ascii="Times" w:eastAsia="Times New Roman" w:hAnsi="Times" w:cs="Arial"/>
+          <w:color w:val="222222"/>
+          <w:sz w:val="26"/>
+          <w:szCs w:val="26"/>
+        </w:rPr>
+      </w:pPr>
+      <w:r>
+        <w:rPr>
+          <w:rFonts w:ascii="Times" w:eastAsia="Times New Roman" w:hAnsi="Times" w:cs="Arial"/>
+          <w:color w:val="222222"/>
+          <w:sz w:val="26"/>
+          <w:szCs w:val="26"/>
+        </w:rPr>
+        <w:t>An ideal current source has the ability to output a constant, DC, current to any load with</w:t>
+      </w:r>
+      <w:r>
+        <w:rPr>
+          <w:rFonts w:ascii="Times" w:eastAsia="Times New Roman" w:hAnsi="Times" w:cs="Arial"/>
+          <w:color w:val="222222"/>
+          <w:sz w:val="26"/>
+          <w:szCs w:val="26"/>
+        </w:rPr>
+        <w:t xml:space="preserve"> infinite voltage compliance. This ability makes a current source an attractive tool to use in anodization due to its ability to tightly control the rate of oxide growth on the anode.</w:t>
+      </w:r>
+    </w:p>
+    <w:p>
+      <w:pPr>
+        <w:rPr>
+          <w:rFonts w:ascii="Times" w:eastAsia="Times New Roman" w:hAnsi="Times" w:cs="Arial"/>
+          <w:color w:val="222222"/>
+          <w:sz w:val="26"/>
+          <w:szCs w:val="26"/>
+        </w:rPr>
+      </w:pPr>
+    </w:p>
+    <w:p>
+      <w:pPr>
+        <w:keepNext/>
+        <w:jc w:val="center"/>
+      </w:pPr>
+      <w:r>
+        <w:rPr>
+          <w:rFonts w:ascii="Times" w:eastAsia="Times New Roman" w:hAnsi="Times" w:cs="Times New Roman"/>
+          <w:noProof/>
+          <w:color w:val="000000"/>
+          <w:sz w:val="26"/>
+          <w:szCs w:val="26"/>
+        </w:rPr>
+        <w:drawing>
+          <wp:inline distT="0" distB="0" distL="0" distR="0" wp14:anchorId="24D4B2B2" wp14:editId="0ED81947">
+            <wp:extent cx="4873324" cy="3478530"/>
+            <wp:effectExtent l="0" t="0" r="3810" b="1270"/>
+            <wp:docPr id="5" name="Picture 5" descr="https://lh3.googleusercontent.com/033YPFP-DVgxnpJO0M5HktAABI3wbW7ZSYLoZkxY39PfyomlPJl_GDxpaB_NqulqcnHTleRXzs-QjZ0KQZKMDNvpOUWBsLv4wvwNnoas73WOyeezlsQ"/>
+            <wp:cNvGraphicFramePr>
+              <a:graphicFrameLocks xmlns:a="http://schemas.openxmlformats.org/drawingml/2006/main" noChangeAspect="1"/>
+            </wp:cNvGraphicFramePr>
+            <a:graphic xmlns:a="http://schemas.openxmlformats.org/drawingml/2006/main">
+              <a:graphicData uri="http://schemas.openxmlformats.org/drawingml/2006/picture">
+                <pic:pic xmlns:pic="http://schemas.openxmlformats.org/drawingml/2006/picture">
+                  <pic:nvPicPr>
+                    <pic:cNvPr id="0" name="Picture 5" descr="https://lh3.googleusercontent.com/033YPFP-DVgxnpJO0M5HktAABI3wbW7ZSYLoZkxY39PfyomlPJl_GDxpaB_NqulqcnHTleRXzs-QjZ0KQZKMDNvpOUWBsLv4wvwNnoas73WOyeezlsQ"/>
+                    <pic:cNvPicPr>
+                      <a:picLocks noChangeAspect="1" noChangeArrowheads="1"/>
+                    </pic:cNvPicPr>
+                  </pic:nvPicPr>
+                  <pic:blipFill>
+                    <a:blip r:embed="rId9">
+                      <a:extLst>
+                        <a:ext uri="{28A0092B-C50C-407E-A947-70E740481C1C}">
+                          <a14:useLocalDpi xmlns:a14="http://schemas.microsoft.com/office/drawing/2010/main" val="0"/>
+                        </a:ext>
+                      </a:extLst>
+                    </a:blip>
+                    <a:srcRect/>
+                    <a:stretch>
+                      <a:fillRect/>
+                    </a:stretch>
+                  </pic:blipFill>
+                  <pic:spPr bwMode="auto">
+                    <a:xfrm>
+                      <a:off x="0" y="0"/>
+                      <a:ext cx="4874190" cy="3479148"/>
+                    </a:xfrm>
+                    <a:prstGeom prst="rect">
+                      <a:avLst/>
+                    </a:prstGeom>
+                    <a:noFill/>
+                    <a:ln>
+                      <a:noFill/>
+                    </a:ln>
+                  </pic:spPr>
+                </pic:pic>
+              </a:graphicData>
+            </a:graphic>
+          </wp:inline>
+        </w:drawing>
+      </w:r>
+    </w:p>
+    <w:p>
+      <w:pPr>
+        <w:pStyle w:val="Caption"/>
+        <w:jc w:val="center"/>
+        <w:rPr>
+          <w:rFonts w:ascii="Times" w:eastAsia="Times New Roman" w:hAnsi="Times" w:cs="Arial"/>
+          <w:color w:val="222222"/>
+          <w:sz w:val="26"/>
+          <w:szCs w:val="26"/>
+        </w:rPr>
+      </w:pPr>
+      <w:r>
+        <w:t xml:space="preserve">Figure </w:t>
+      </w:r>
+      <w:fldSimple w:instr=" SEQ Figure \* ARABIC ">
+        <w:r>
+          <w:rPr>
+            <w:noProof/>
+          </w:rPr>
+          <w:t>2</w:t>
+        </w:r>
+      </w:fldSimple>
+      <w:r>
+        <w:t>: Current Mirror Schematic</w:t>
+      </w:r>
+    </w:p>
+    <w:p>
+      <w:pPr>
+        <w:rPr>
+          <w:rFonts w:ascii="Times" w:eastAsia="Times New Roman" w:hAnsi="Times" w:cs="Arial"/>
+          <w:color w:val="222222"/>
+          <w:sz w:val="26"/>
+          <w:szCs w:val="26"/>
+        </w:rPr>
+      </w:pPr>
+    </w:p>
+    <w:p>
+      <w:pPr>
+        <w:rPr>
+          <w:rFonts w:ascii="Times" w:eastAsia="Times New Roman" w:hAnsi="Times" w:cs="Arial"/>
+          <w:color w:val="222222"/>
+          <w:sz w:val="26"/>
+          <w:szCs w:val="26"/>
+        </w:rPr>
+      </w:pPr>
+      <w:r>
+        <w:rPr>
+          <w:rFonts w:ascii="Times" w:eastAsia="Times New Roman" w:hAnsi="Times" w:cs="Arial"/>
+          <w:color w:val="222222"/>
+          <w:sz w:val="26"/>
+          <w:szCs w:val="26"/>
+        </w:rPr>
+        <w:t>The current source implementation</w:t>
+      </w:r>
+      <w:r>
+        <w:rPr>
+          <w:rFonts w:ascii="Times" w:eastAsia="Times New Roman" w:hAnsi="Times" w:cs="Arial"/>
+          <w:color w:val="222222"/>
+          <w:sz w:val="26"/>
+          <w:szCs w:val="26"/>
+        </w:rPr>
+        <w:t>, Fig 2,</w:t>
+      </w:r>
+      <w:r>
+        <w:rPr>
+          <w:rFonts w:ascii="Times" w:eastAsia="Times New Roman" w:hAnsi="Times" w:cs="Arial"/>
+          <w:color w:val="222222"/>
+          <w:sz w:val="26"/>
+          <w:szCs w:val="26"/>
+        </w:rPr>
+        <w:t xml:space="preserve"> was chosen around an op</w:t>
+      </w:r>
+      <w:r>
+        <w:rPr>
+          <w:rFonts w:ascii="Times" w:eastAsia="Times New Roman" w:hAnsi="Times" w:cs="Arial"/>
+          <w:color w:val="222222"/>
+          <w:sz w:val="26"/>
+          <w:szCs w:val="26"/>
+        </w:rPr>
+        <w:t xml:space="preserve">-amp based current mirror. The compliance voltage is applied to the node connecting resistors R17 and R18. </w:t>
       </w:r>
       <w:bookmarkStart w:id="0" w:name="_GoBack"/>
       <w:bookmarkEnd w:id="0"/>
-      <w:r>
-        <w:rPr>
-          <w:rFonts w:ascii="Times" w:eastAsia="Times New Roman" w:hAnsi="Times" w:cs="Arial"/>
-          <w:b/>
-          <w:bCs/>
-          <w:color w:val="222222"/>
-          <w:sz w:val="26"/>
-          <w:szCs w:val="26"/>
-        </w:rPr>
-        <w:t>Current Source</w:t>
-      </w:r>
-      <w:r>
-        <w:rPr>
-          <w:rFonts w:ascii="Times" w:eastAsia="Times New Roman" w:hAnsi="Times" w:cs="Times New Roman"/>
-          <w:color w:val="000000"/>
-          <w:sz w:val="26"/>
-          <w:szCs w:val="26"/>
-        </w:rPr>
-        <w:br/>
-      </w:r>
-      <w:r>
-        <w:rPr>
-          <w:rFonts w:ascii="Times" w:eastAsia="Times New Roman" w:hAnsi="Times" w:cs="Times New Roman"/>
-          <w:color w:val="000000"/>
-          <w:sz w:val="26"/>
-          <w:szCs w:val="26"/>
-        </w:rPr>
-        <w:br/>
-      </w:r>
+    </w:p>
+    <w:p>
+      <w:pPr>
+        <w:rPr>
+          <w:rFonts w:ascii="Times" w:eastAsia="Times New Roman" w:hAnsi="Times" w:cs="Arial"/>
+          <w:color w:val="222222"/>
+          <w:sz w:val="26"/>
+          <w:szCs w:val="26"/>
+        </w:rPr>
+      </w:pPr>
+    </w:p>
+    <w:p>
+      <w:pPr>
+        <w:pStyle w:val="ListParagraph"/>
+        <w:numPr>
+          <w:ilvl w:val="0"/>
+          <w:numId w:val="3"/>
+        </w:numPr>
+        <w:rPr>
+          <w:rFonts w:ascii="Times" w:eastAsia="Times New Roman" w:hAnsi="Times" w:cs="Arial"/>
+          <w:color w:val="222222"/>
+          <w:sz w:val="26"/>
+          <w:szCs w:val="26"/>
+        </w:rPr>
+      </w:pPr>
+      <w:r>
+        <w:rPr>
+          <w:rFonts w:ascii="Times" w:eastAsia="Times New Roman" w:hAnsi="Times" w:cs="Arial"/>
+          <w:color w:val="222222"/>
+          <w:sz w:val="26"/>
+          <w:szCs w:val="26"/>
+        </w:rPr>
+        <w:t>Algorithm</w:t>
+      </w:r>
+    </w:p>
+    <w:p>
+      <w:pPr>
+        <w:pStyle w:val="ListParagraph"/>
+        <w:numPr>
+          <w:ilvl w:val="1"/>
+          <w:numId w:val="3"/>
+        </w:numPr>
+        <w:rPr>
+          <w:rFonts w:ascii="Times" w:eastAsia="Times New Roman" w:hAnsi="Times" w:cs="Arial"/>
+          <w:color w:val="222222"/>
+          <w:sz w:val="26"/>
+          <w:szCs w:val="26"/>
+        </w:rPr>
+      </w:pPr>
+      <w:r>
+        <w:rPr>
+          <w:rFonts w:ascii="Times" w:eastAsia="Times New Roman" w:hAnsi="Times" w:cs="Arial"/>
+          <w:color w:val="222222"/>
+          <w:sz w:val="26"/>
+          <w:szCs w:val="26"/>
+        </w:rPr>
+        <w:t>Ideal current source</w:t>
+      </w:r>
+    </w:p>
+    <w:p>
+      <w:pPr>
+        <w:pStyle w:val="ListParagraph"/>
+        <w:numPr>
+          <w:ilvl w:val="2"/>
+          <w:numId w:val="3"/>
+        </w:numPr>
+        <w:rPr>
+          <w:rFonts w:ascii="Times" w:eastAsia="Times New Roman" w:hAnsi="Times" w:cs="Arial"/>
+          <w:color w:val="222222"/>
+          <w:sz w:val="26"/>
+          <w:szCs w:val="26"/>
+        </w:rPr>
+      </w:pPr>
+      <w:r>
+        <w:rPr>
+          <w:rFonts w:ascii="Times" w:eastAsia="Times New Roman" w:hAnsi="Times" w:cs="Arial"/>
+          <w:color w:val="222222"/>
+          <w:sz w:val="26"/>
+          <w:szCs w:val="26"/>
+        </w:rPr>
+        <w:t>Constant dc current</w:t>
+      </w:r>
+    </w:p>
+    <w:p>
+      <w:pPr>
+        <w:pStyle w:val="ListParagraph"/>
+        <w:numPr>
+          <w:ilvl w:val="2"/>
+          <w:numId w:val="3"/>
+        </w:numPr>
+        <w:rPr>
+          <w:rFonts w:ascii="Times" w:eastAsia="Times New Roman" w:hAnsi="Times" w:cs="Arial"/>
+          <w:color w:val="222222"/>
+          <w:sz w:val="26"/>
+          <w:szCs w:val="26"/>
+        </w:rPr>
+      </w:pPr>
+      <w:r>
+        <w:rPr>
+          <w:rFonts w:ascii="Times" w:eastAsia="Times New Roman" w:hAnsi="Times" w:cs="Arial"/>
+          <w:color w:val="222222"/>
+          <w:sz w:val="26"/>
+          <w:szCs w:val="26"/>
+        </w:rPr>
+        <w:t>Infinite compliance</w:t>
+      </w:r>
+    </w:p>
+    <w:p>
+      <w:pPr>
+        <w:pStyle w:val="ListParagraph"/>
+        <w:numPr>
+          <w:ilvl w:val="0"/>
+          <w:numId w:val="3"/>
+        </w:numPr>
+        <w:rPr>
+          <w:rFonts w:ascii="Times" w:eastAsia="Times New Roman" w:hAnsi="Times" w:cs="Arial"/>
+          <w:color w:val="222222"/>
+          <w:sz w:val="26"/>
+          <w:szCs w:val="26"/>
+        </w:rPr>
+      </w:pPr>
+      <w:r>
+        <w:rPr>
+          <w:rFonts w:ascii="Times" w:eastAsia="Times New Roman" w:hAnsi="Times" w:cs="Arial"/>
+          <w:color w:val="222222"/>
+          <w:sz w:val="26"/>
+          <w:szCs w:val="26"/>
+        </w:rPr>
+        <w:t>Real Circuit</w:t>
+      </w:r>
+    </w:p>
+    <w:p>
+      <w:pPr>
+        <w:pStyle w:val="ListParagraph"/>
+        <w:numPr>
+          <w:ilvl w:val="1"/>
+          <w:numId w:val="3"/>
+        </w:numPr>
+        <w:rPr>
+          <w:rFonts w:ascii="Times" w:eastAsia="Times New Roman" w:hAnsi="Times" w:cs="Arial"/>
+          <w:color w:val="222222"/>
+          <w:sz w:val="26"/>
+          <w:szCs w:val="26"/>
+        </w:rPr>
+      </w:pPr>
+      <w:r>
+        <w:rPr>
+          <w:rFonts w:ascii="Times" w:eastAsia="Times New Roman" w:hAnsi="Times" w:cs="Arial"/>
+          <w:color w:val="222222"/>
+          <w:sz w:val="26"/>
+          <w:szCs w:val="26"/>
+        </w:rPr>
+        <w:t>Op amp base current mirror</w:t>
+      </w:r>
+    </w:p>
+    <w:p>
+      <w:pPr>
+        <w:pStyle w:val="ListParagraph"/>
+        <w:numPr>
+          <w:ilvl w:val="1"/>
+          <w:numId w:val="3"/>
+        </w:numPr>
+        <w:rPr>
+          <w:rFonts w:ascii="Times" w:eastAsia="Times New Roman" w:hAnsi="Times" w:cs="Arial"/>
+          <w:color w:val="222222"/>
+          <w:sz w:val="26"/>
+          <w:szCs w:val="26"/>
+        </w:rPr>
+      </w:pPr>
+      <w:r>
+        <w:rPr>
+          <w:rFonts w:ascii="Times" w:eastAsia="Times New Roman" w:hAnsi="Times" w:cs="Arial"/>
+          <w:color w:val="222222"/>
+          <w:sz w:val="26"/>
+          <w:szCs w:val="26"/>
+        </w:rPr>
+        <w:t>Changes made to the original design</w:t>
+      </w:r>
+    </w:p>
+    <w:p>
+      <w:pPr>
+        <w:pStyle w:val="ListParagraph"/>
+        <w:numPr>
+          <w:ilvl w:val="2"/>
+          <w:numId w:val="3"/>
+        </w:numPr>
+        <w:rPr>
+          <w:rFonts w:ascii="Times" w:eastAsia="Times New Roman" w:hAnsi="Times" w:cs="Arial"/>
+          <w:color w:val="222222"/>
+          <w:sz w:val="26"/>
+          <w:szCs w:val="26"/>
+        </w:rPr>
+      </w:pPr>
+      <w:r>
+        <w:rPr>
+          <w:rFonts w:ascii="Times" w:eastAsia="Times New Roman" w:hAnsi="Times" w:cs="Arial"/>
+          <w:color w:val="222222"/>
+          <w:sz w:val="26"/>
+          <w:szCs w:val="26"/>
+        </w:rPr>
+        <w:t>Decreased the range to increase the available</w:t>
+      </w:r>
+      <w:r>
+        <w:rPr>
+          <w:rFonts w:ascii="Times" w:eastAsia="Times New Roman" w:hAnsi="Times" w:cs="Arial"/>
+          <w:color w:val="222222"/>
+          <w:sz w:val="26"/>
+          <w:szCs w:val="26"/>
+        </w:rPr>
+        <w:t xml:space="preserve"> precision</w:t>
+      </w:r>
+    </w:p>
+    <w:p>
+      <w:pPr>
+        <w:pStyle w:val="ListParagraph"/>
+        <w:numPr>
+          <w:ilvl w:val="0"/>
+          <w:numId w:val="3"/>
+        </w:numPr>
+        <w:rPr>
+          <w:rFonts w:ascii="Times" w:eastAsia="Times New Roman" w:hAnsi="Times" w:cs="Arial"/>
+          <w:color w:val="222222"/>
+          <w:sz w:val="26"/>
+          <w:szCs w:val="26"/>
+        </w:rPr>
+      </w:pPr>
+      <w:r>
+        <w:rPr>
+          <w:rFonts w:ascii="Times" w:eastAsia="Times New Roman" w:hAnsi="Times" w:cs="Arial"/>
+          <w:color w:val="222222"/>
+          <w:sz w:val="26"/>
+          <w:szCs w:val="26"/>
+        </w:rPr>
+        <w:t>Performance</w:t>
+      </w:r>
+    </w:p>
+    <w:p>
+      <w:pPr>
+        <w:pStyle w:val="ListParagraph"/>
+        <w:numPr>
+          <w:ilvl w:val="1"/>
+          <w:numId w:val="3"/>
+        </w:numPr>
+        <w:rPr>
+          <w:rFonts w:ascii="Times" w:eastAsia="Times New Roman" w:hAnsi="Times" w:cs="Arial"/>
+          <w:color w:val="222222"/>
+          <w:sz w:val="26"/>
+          <w:szCs w:val="26"/>
+        </w:rPr>
+      </w:pPr>
+      <w:r>
+        <w:rPr>
+          <w:rFonts w:ascii="Times" w:eastAsia="Times New Roman" w:hAnsi="Times" w:cs="Arial"/>
+          <w:color w:val="222222"/>
+          <w:sz w:val="26"/>
+          <w:szCs w:val="26"/>
+        </w:rPr>
+        <w:t>Discretization error</w:t>
+      </w:r>
+    </w:p>
+    <w:p>
+      <w:pPr>
+        <w:pStyle w:val="ListParagraph"/>
+        <w:numPr>
+          <w:ilvl w:val="2"/>
+          <w:numId w:val="3"/>
+        </w:numPr>
+        <w:rPr>
+          <w:rFonts w:ascii="Times" w:eastAsia="Times New Roman" w:hAnsi="Times" w:cs="Arial"/>
+          <w:color w:val="222222"/>
+          <w:sz w:val="26"/>
+          <w:szCs w:val="26"/>
+        </w:rPr>
+      </w:pPr>
+      <w:r>
+        <w:rPr>
+          <w:rFonts w:ascii="Times" w:eastAsia="Times New Roman" w:hAnsi="Times" w:cs="Arial"/>
+          <w:color w:val="222222"/>
+          <w:sz w:val="26"/>
+          <w:szCs w:val="26"/>
+        </w:rPr>
+        <w:t>I can only command a finite number of outputs</w:t>
+      </w:r>
+    </w:p>
+    <w:p>
+      <w:pPr>
+        <w:pStyle w:val="ListParagraph"/>
+        <w:numPr>
+          <w:ilvl w:val="3"/>
+          <w:numId w:val="3"/>
+        </w:numPr>
+        <w:rPr>
+          <w:rFonts w:ascii="Times" w:eastAsia="Times New Roman" w:hAnsi="Times" w:cs="Arial"/>
+          <w:color w:val="222222"/>
+          <w:sz w:val="26"/>
+          <w:szCs w:val="26"/>
+        </w:rPr>
+      </w:pPr>
+      <w:r>
+        <w:rPr>
+          <w:rFonts w:ascii="Times" w:eastAsia="Times New Roman" w:hAnsi="Times" w:cs="Arial"/>
+          <w:color w:val="222222"/>
+          <w:sz w:val="26"/>
+          <w:szCs w:val="26"/>
+        </w:rPr>
+        <w:t>What is the difference in current between these outputs?</w:t>
+      </w:r>
+    </w:p>
+    <w:p>
+      <w:pPr>
+        <w:pStyle w:val="ListParagraph"/>
+        <w:numPr>
+          <w:ilvl w:val="1"/>
+          <w:numId w:val="3"/>
+        </w:numPr>
+        <w:rPr>
+          <w:rFonts w:ascii="Times" w:eastAsia="Times New Roman" w:hAnsi="Times" w:cs="Arial"/>
+          <w:color w:val="222222"/>
+          <w:sz w:val="26"/>
+          <w:szCs w:val="26"/>
+        </w:rPr>
+      </w:pPr>
+      <w:r>
+        <w:rPr>
+          <w:rFonts w:ascii="Times" w:eastAsia="Times New Roman" w:hAnsi="Times" w:cs="Arial"/>
+          <w:color w:val="222222"/>
+          <w:sz w:val="26"/>
+          <w:szCs w:val="26"/>
+        </w:rPr>
+        <w:t>Available output</w:t>
+      </w:r>
+    </w:p>
+    <w:p>
+      <w:pPr>
+        <w:pStyle w:val="ListParagraph"/>
+        <w:numPr>
+          <w:ilvl w:val="2"/>
+          <w:numId w:val="3"/>
+        </w:numPr>
+        <w:rPr>
+          <w:rFonts w:ascii="Times" w:eastAsia="Times New Roman" w:hAnsi="Times" w:cs="Arial"/>
+          <w:color w:val="222222"/>
+          <w:sz w:val="26"/>
+          <w:szCs w:val="26"/>
+        </w:rPr>
+      </w:pPr>
+      <w:r>
+        <w:rPr>
+          <w:rFonts w:ascii="Times" w:eastAsia="Times New Roman" w:hAnsi="Times" w:cs="Arial"/>
+          <w:color w:val="222222"/>
+          <w:sz w:val="26"/>
+          <w:szCs w:val="26"/>
+        </w:rPr>
+        <w:t>Max current</w:t>
+      </w:r>
+    </w:p>
+    <w:p>
+      <w:pPr>
+        <w:pStyle w:val="ListParagraph"/>
+        <w:numPr>
+          <w:ilvl w:val="2"/>
+          <w:numId w:val="3"/>
+        </w:numPr>
+        <w:rPr>
+          <w:rFonts w:ascii="Times" w:eastAsia="Times New Roman" w:hAnsi="Times" w:cs="Arial"/>
+          <w:color w:val="222222"/>
+          <w:sz w:val="26"/>
+          <w:szCs w:val="26"/>
+        </w:rPr>
+      </w:pPr>
+      <w:r>
+        <w:rPr>
+          <w:rFonts w:ascii="Times" w:eastAsia="Times New Roman" w:hAnsi="Times" w:cs="Arial"/>
+          <w:color w:val="222222"/>
+          <w:sz w:val="26"/>
+          <w:szCs w:val="26"/>
+        </w:rPr>
+        <w:t>Max voltage compliance</w:t>
+      </w:r>
+    </w:p>
+    <w:p>
+      <w:pPr>
+        <w:pStyle w:val="ListParagraph"/>
+        <w:numPr>
+          <w:ilvl w:val="2"/>
+          <w:numId w:val="3"/>
+        </w:numPr>
+        <w:rPr>
+          <w:rFonts w:ascii="Times" w:eastAsia="Times New Roman" w:hAnsi="Times" w:cs="Arial"/>
+          <w:color w:val="222222"/>
+          <w:sz w:val="26"/>
+          <w:szCs w:val="26"/>
+        </w:rPr>
+      </w:pPr>
+      <w:r>
+        <w:rPr>
+          <w:rFonts w:ascii="Times" w:eastAsia="Times New Roman" w:hAnsi="Times" w:cs="Arial"/>
+          <w:color w:val="222222"/>
+          <w:sz w:val="26"/>
+          <w:szCs w:val="26"/>
+        </w:rPr>
+        <w:t>SOA curve</w:t>
+      </w:r>
+    </w:p>
+    <w:p>
+      <w:pPr>
+        <w:pStyle w:val="ListParagraph"/>
+        <w:numPr>
+          <w:ilvl w:val="3"/>
+          <w:numId w:val="3"/>
+        </w:numPr>
+        <w:rPr>
+          <w:rFonts w:ascii="Times" w:eastAsia="Times New Roman" w:hAnsi="Times" w:cs="Arial"/>
+          <w:color w:val="222222"/>
+          <w:sz w:val="26"/>
+          <w:szCs w:val="26"/>
+        </w:rPr>
+      </w:pPr>
+      <w:r>
+        <w:rPr>
+          <w:rFonts w:ascii="Times" w:eastAsia="Times New Roman" w:hAnsi="Times" w:cs="Arial"/>
+          <w:color w:val="222222"/>
+          <w:sz w:val="26"/>
+          <w:szCs w:val="26"/>
+        </w:rPr>
+        <w:t>Pass transistor</w:t>
+      </w:r>
+    </w:p>
+    <w:p>
+      <w:pPr>
+        <w:pStyle w:val="ListParagraph"/>
+        <w:numPr>
+          <w:ilvl w:val="3"/>
+          <w:numId w:val="3"/>
+        </w:numPr>
+        <w:rPr>
+          <w:rFonts w:ascii="Times" w:eastAsia="Times New Roman" w:hAnsi="Times" w:cs="Arial"/>
+          <w:color w:val="222222"/>
+          <w:sz w:val="26"/>
+          <w:szCs w:val="26"/>
+        </w:rPr>
+      </w:pPr>
+      <w:r>
+        <w:rPr>
+          <w:rFonts w:ascii="Times" w:eastAsia="Times New Roman" w:hAnsi="Times" w:cs="Arial"/>
+          <w:color w:val="222222"/>
+          <w:sz w:val="26"/>
+          <w:szCs w:val="26"/>
+        </w:rPr>
+        <w:t>Future work to increase the area</w:t>
+      </w:r>
+    </w:p>
+    <w:p>
+      <w:pPr>
+        <w:pStyle w:val="ListParagraph"/>
+        <w:numPr>
+          <w:ilvl w:val="1"/>
+          <w:numId w:val="3"/>
+        </w:numPr>
+        <w:rPr>
+          <w:rFonts w:ascii="Times" w:eastAsia="Times New Roman" w:hAnsi="Times" w:cs="Arial"/>
+          <w:color w:val="222222"/>
+          <w:sz w:val="26"/>
+          <w:szCs w:val="26"/>
+        </w:rPr>
+      </w:pPr>
+      <w:r>
+        <w:rPr>
+          <w:rFonts w:ascii="Times" w:eastAsia="Times New Roman" w:hAnsi="Times" w:cs="Arial"/>
+          <w:color w:val="222222"/>
+          <w:sz w:val="26"/>
+          <w:szCs w:val="26"/>
+        </w:rPr>
+        <w:t>Non linear voltage rise at the end</w:t>
+      </w:r>
+    </w:p>
+    <w:p>
+      <w:pPr>
+        <w:pStyle w:val="ListParagraph"/>
+        <w:numPr>
+          <w:ilvl w:val="2"/>
+          <w:numId w:val="3"/>
+        </w:numPr>
+        <w:rPr>
+          <w:rFonts w:ascii="Times" w:eastAsia="Times New Roman" w:hAnsi="Times" w:cs="Arial"/>
+          <w:color w:val="222222"/>
+          <w:sz w:val="26"/>
+          <w:szCs w:val="26"/>
+        </w:rPr>
+      </w:pPr>
+      <w:r>
+        <w:rPr>
+          <w:rFonts w:ascii="Times" w:eastAsia="Times New Roman" w:hAnsi="Times" w:cs="Arial"/>
+          <w:color w:val="222222"/>
+          <w:sz w:val="26"/>
+          <w:szCs w:val="26"/>
+        </w:rPr>
+        <w:t>Due to the current decreasing through the diode.</w:t>
+      </w:r>
+    </w:p>
+    <w:p>
+      <w:pPr>
+        <w:pStyle w:val="ListParagraph"/>
+        <w:numPr>
+          <w:ilvl w:val="2"/>
+          <w:numId w:val="3"/>
+        </w:numPr>
+        <w:rPr>
+          <w:rFonts w:ascii="Times" w:eastAsia="Times New Roman" w:hAnsi="Times" w:cs="Arial"/>
+          <w:color w:val="222222"/>
+          <w:sz w:val="26"/>
+          <w:szCs w:val="26"/>
+        </w:rPr>
+      </w:pPr>
+      <w:r>
+        <w:rPr>
+          <w:rFonts w:ascii="Times" w:eastAsia="Times New Roman" w:hAnsi="Times" w:cs="Arial"/>
+          <w:color w:val="222222"/>
+          <w:sz w:val="26"/>
+          <w:szCs w:val="26"/>
+        </w:rPr>
+        <w:t>Is this a problem?</w:t>
+      </w:r>
+    </w:p>
+    <w:p>
+      <w:pPr>
+        <w:pStyle w:val="ListParagraph"/>
+        <w:numPr>
+          <w:ilvl w:val="3"/>
+          <w:numId w:val="3"/>
+        </w:numPr>
+        <w:rPr>
+          <w:rFonts w:ascii="Times" w:eastAsia="Times New Roman" w:hAnsi="Times" w:cs="Arial"/>
+          <w:color w:val="222222"/>
+          <w:sz w:val="26"/>
+          <w:szCs w:val="26"/>
+        </w:rPr>
+      </w:pPr>
+      <w:r>
+        <w:rPr>
+          <w:rFonts w:ascii="Times" w:eastAsia="Times New Roman" w:hAnsi="Times" w:cs="Arial"/>
+          <w:color w:val="222222"/>
+          <w:sz w:val="26"/>
+          <w:szCs w:val="26"/>
+        </w:rPr>
+        <w:t>This should cause additional anodization to happen, but I have no data to say if it causes an undesirable condition.</w:t>
+      </w:r>
+    </w:p>
+    <w:p>
+      <w:pPr>
+        <w:pStyle w:val="ListParagraph"/>
+        <w:numPr>
+          <w:ilvl w:val="1"/>
+          <w:numId w:val="3"/>
+        </w:numPr>
+        <w:rPr>
+          <w:rFonts w:ascii="Times" w:eastAsia="Times New Roman" w:hAnsi="Times" w:cs="Arial"/>
+          <w:color w:val="222222"/>
+          <w:sz w:val="26"/>
+          <w:szCs w:val="26"/>
+        </w:rPr>
+      </w:pPr>
+      <w:r>
+        <w:rPr>
+          <w:rFonts w:ascii="Times" w:eastAsia="Times New Roman" w:hAnsi="Times" w:cs="Arial"/>
+          <w:color w:val="222222"/>
+          <w:sz w:val="26"/>
+          <w:szCs w:val="26"/>
+        </w:rPr>
+        <w:t>Speed of response</w:t>
+      </w:r>
+    </w:p>
+    <w:p>
+      <w:pPr>
+        <w:pStyle w:val="ListParagraph"/>
+        <w:numPr>
+          <w:ilvl w:val="2"/>
+          <w:numId w:val="3"/>
+        </w:numPr>
+        <w:rPr>
+          <w:rFonts w:ascii="Times" w:eastAsia="Times New Roman" w:hAnsi="Times" w:cs="Arial"/>
+          <w:color w:val="222222"/>
+          <w:sz w:val="26"/>
+          <w:szCs w:val="26"/>
+        </w:rPr>
+      </w:pPr>
+      <w:r>
+        <w:rPr>
+          <w:rFonts w:ascii="Times" w:eastAsia="Times New Roman" w:hAnsi="Times" w:cs="Arial"/>
+          <w:color w:val="222222"/>
+          <w:sz w:val="26"/>
+          <w:szCs w:val="26"/>
+        </w:rPr>
+        <w:t>Figure out how quickly this system can respond and give an estimate of that number.</w:t>
+      </w:r>
+    </w:p>
+    <w:p>
+      <w:pPr>
+        <w:pStyle w:val="ListParagraph"/>
+        <w:numPr>
+          <w:ilvl w:val="2"/>
+          <w:numId w:val="3"/>
+        </w:numPr>
+        <w:rPr>
+          <w:rFonts w:ascii="Times" w:eastAsia="Times New Roman" w:hAnsi="Times" w:cs="Arial"/>
+          <w:color w:val="222222"/>
+          <w:sz w:val="26"/>
+          <w:szCs w:val="26"/>
+        </w:rPr>
+      </w:pPr>
+      <w:r>
+        <w:rPr>
+          <w:rFonts w:ascii="Times" w:eastAsia="Times New Roman" w:hAnsi="Times" w:cs="Arial"/>
+          <w:color w:val="222222"/>
+          <w:sz w:val="26"/>
+          <w:szCs w:val="26"/>
+        </w:rPr>
+        <w:t>I expect that it should be much faster than how quickly the capacitor will be anodizing.</w:t>
+      </w:r>
+    </w:p>
+    <w:p>
+      <w:pPr>
+        <w:pStyle w:val="ListParagraph"/>
+        <w:numPr>
+          <w:ilvl w:val="2"/>
+          <w:numId w:val="3"/>
+        </w:numPr>
+        <w:rPr>
+          <w:rFonts w:ascii="Times" w:eastAsia="Times New Roman" w:hAnsi="Times" w:cs="Arial"/>
+          <w:color w:val="222222"/>
+          <w:sz w:val="26"/>
+          <w:szCs w:val="26"/>
+        </w:rPr>
+      </w:pPr>
+      <w:r>
+        <w:rPr>
+          <w:rFonts w:ascii="Times" w:eastAsia="Times New Roman" w:hAnsi="Times" w:cs="Arial"/>
+          <w:color w:val="222222"/>
+          <w:sz w:val="26"/>
+          <w:szCs w:val="26"/>
+        </w:rPr>
+        <w:t>Refer to the DUT section to say how quickly the caps anodize.</w:t>
+      </w:r>
+    </w:p>
+    <w:p>
+      <w:pPr>
+        <w:rPr>
+          <w:rFonts w:ascii="Times" w:eastAsia="Times New Roman" w:hAnsi="Times" w:cs="Arial"/>
+          <w:color w:val="222222"/>
+          <w:sz w:val="26"/>
+          <w:szCs w:val="26"/>
+        </w:rPr>
+      </w:pPr>
+    </w:p>
+    <w:p>
+      <w:pPr>
+        <w:rPr>
+          <w:rFonts w:ascii="Times" w:eastAsia="Times New Roman" w:hAnsi="Times" w:cs="Times New Roman"/>
+          <w:color w:val="000000"/>
+          <w:sz w:val="26"/>
+          <w:szCs w:val="26"/>
+        </w:rPr>
+      </w:pPr>
       <w:r>
         <w:rPr>
           <w:rFonts w:ascii="Times" w:eastAsia="Times New Roman" w:hAnsi="Times" w:cs="Arial"/>
@@ -1993,7 +2841,7 @@
                     </pic:cNvPicPr>
                   </pic:nvPicPr>
                   <pic:blipFill>
-                    <a:blip r:embed="rId9">
+                    <a:blip r:embed="rId10">
                       <a:extLst>
                         <a:ext uri="{28A0092B-C50C-407E-A947-70E740481C1C}">
                           <a14:useLocalDpi xmlns:a14="http://schemas.microsoft.com/office/drawing/2010/main" val="0"/>
@@ -2086,63 +2934,6 @@
           <w:szCs w:val="26"/>
         </w:rPr>
         <w:br/>
-      </w:r>
-      <w:r>
-        <w:rPr>
-          <w:rFonts w:ascii="Times" w:eastAsia="Times New Roman" w:hAnsi="Times" w:cs="Times New Roman"/>
-          <w:noProof/>
-          <w:color w:val="000000"/>
-          <w:sz w:val="26"/>
-          <w:szCs w:val="26"/>
-        </w:rPr>
-        <w:drawing>
-          <wp:inline distT="0" distB="0" distL="0" distR="0" wp14:anchorId="68E1FC72" wp14:editId="29B61383">
-            <wp:extent cx="4873324" cy="3478530"/>
-            <wp:effectExtent l="0" t="0" r="3810" b="1270"/>
-            <wp:docPr id="5" name="Picture 5" descr="https://lh3.googleusercontent.com/033YPFP-DVgxnpJO0M5HktAABI3wbW7ZSYLoZkxY39PfyomlPJl_GDxpaB_NqulqcnHTleRXzs-QjZ0KQZKMDNvpOUWBsLv4wvwNnoas73WOyeezlsQ"/>
-            <wp:cNvGraphicFramePr>
-              <a:graphicFrameLocks xmlns:a="http://schemas.openxmlformats.org/drawingml/2006/main" noChangeAspect="1"/>
-            </wp:cNvGraphicFramePr>
-            <a:graphic xmlns:a="http://schemas.openxmlformats.org/drawingml/2006/main">
-              <a:graphicData uri="http://schemas.openxmlformats.org/drawingml/2006/picture">
-                <pic:pic xmlns:pic="http://schemas.openxmlformats.org/drawingml/2006/picture">
-                  <pic:nvPicPr>
-                    <pic:cNvPr id="0" name="Picture 5" descr="https://lh3.googleusercontent.com/033YPFP-DVgxnpJO0M5HktAABI3wbW7ZSYLoZkxY39PfyomlPJl_GDxpaB_NqulqcnHTleRXzs-QjZ0KQZKMDNvpOUWBsLv4wvwNnoas73WOyeezlsQ"/>
-                    <pic:cNvPicPr>
-                      <a:picLocks noChangeAspect="1" noChangeArrowheads="1"/>
-                    </pic:cNvPicPr>
-                  </pic:nvPicPr>
-                  <pic:blipFill>
-                    <a:blip r:embed="rId10">
-                      <a:extLst>
-                        <a:ext uri="{28A0092B-C50C-407E-A947-70E740481C1C}">
-                          <a14:useLocalDpi xmlns:a14="http://schemas.microsoft.com/office/drawing/2010/main" val="0"/>
-                        </a:ext>
-                      </a:extLst>
-                    </a:blip>
-                    <a:srcRect/>
-                    <a:stretch>
-                      <a:fillRect/>
-                    </a:stretch>
-                  </pic:blipFill>
-                  <pic:spPr bwMode="auto">
-                    <a:xfrm>
-                      <a:off x="0" y="0"/>
-                      <a:ext cx="4874190" cy="3479148"/>
-                    </a:xfrm>
-                    <a:prstGeom prst="rect">
-                      <a:avLst/>
-                    </a:prstGeom>
-                    <a:noFill/>
-                    <a:ln>
-                      <a:noFill/>
-                    </a:ln>
-                  </pic:spPr>
-                </pic:pic>
-              </a:graphicData>
-            </a:graphic>
-          </wp:inline>
-        </w:drawing>
       </w:r>
       <w:r>
         <w:rPr>
@@ -6133,11 +6924,127 @@
       </w:rPr>
     </w:lvl>
   </w:abstractNum>
+  <w:abstractNum w:abstractNumId="2">
+    <w:nsid w:val="4BEA216D"/>
+    <w:multiLevelType w:val="hybridMultilevel"/>
+    <w:tmpl w:val="140464CC"/>
+    <w:lvl w:ilvl="0" w:tplc="04090001">
+      <w:start w:val="1"/>
+      <w:numFmt w:val="bullet"/>
+      <w:lvlText w:val=""/>
+      <w:lvlJc w:val="left"/>
+      <w:pPr>
+        <w:ind w:left="720" w:hanging="360"/>
+      </w:pPr>
+      <w:rPr>
+        <w:rFonts w:ascii="Symbol" w:hAnsi="Symbol" w:hint="default"/>
+      </w:rPr>
+    </w:lvl>
+    <w:lvl w:ilvl="1" w:tplc="04090003">
+      <w:start w:val="1"/>
+      <w:numFmt w:val="bullet"/>
+      <w:lvlText w:val="o"/>
+      <w:lvlJc w:val="left"/>
+      <w:pPr>
+        <w:ind w:left="1440" w:hanging="360"/>
+      </w:pPr>
+      <w:rPr>
+        <w:rFonts w:ascii="Courier New" w:hAnsi="Courier New" w:hint="default"/>
+      </w:rPr>
+    </w:lvl>
+    <w:lvl w:ilvl="2" w:tplc="04090005">
+      <w:start w:val="1"/>
+      <w:numFmt w:val="bullet"/>
+      <w:lvlText w:val=""/>
+      <w:lvlJc w:val="left"/>
+      <w:pPr>
+        <w:ind w:left="2160" w:hanging="360"/>
+      </w:pPr>
+      <w:rPr>
+        <w:rFonts w:ascii="Wingdings" w:hAnsi="Wingdings" w:hint="default"/>
+      </w:rPr>
+    </w:lvl>
+    <w:lvl w:ilvl="3" w:tplc="04090001">
+      <w:start w:val="1"/>
+      <w:numFmt w:val="bullet"/>
+      <w:lvlText w:val=""/>
+      <w:lvlJc w:val="left"/>
+      <w:pPr>
+        <w:ind w:left="2880" w:hanging="360"/>
+      </w:pPr>
+      <w:rPr>
+        <w:rFonts w:ascii="Symbol" w:hAnsi="Symbol" w:hint="default"/>
+      </w:rPr>
+    </w:lvl>
+    <w:lvl w:ilvl="4" w:tplc="04090003" w:tentative="1">
+      <w:start w:val="1"/>
+      <w:numFmt w:val="bullet"/>
+      <w:lvlText w:val="o"/>
+      <w:lvlJc w:val="left"/>
+      <w:pPr>
+        <w:ind w:left="3600" w:hanging="360"/>
+      </w:pPr>
+      <w:rPr>
+        <w:rFonts w:ascii="Courier New" w:hAnsi="Courier New" w:hint="default"/>
+      </w:rPr>
+    </w:lvl>
+    <w:lvl w:ilvl="5" w:tplc="04090005" w:tentative="1">
+      <w:start w:val="1"/>
+      <w:numFmt w:val="bullet"/>
+      <w:lvlText w:val=""/>
+      <w:lvlJc w:val="left"/>
+      <w:pPr>
+        <w:ind w:left="4320" w:hanging="360"/>
+      </w:pPr>
+      <w:rPr>
+        <w:rFonts w:ascii="Wingdings" w:hAnsi="Wingdings" w:hint="default"/>
+      </w:rPr>
+    </w:lvl>
+    <w:lvl w:ilvl="6" w:tplc="04090001" w:tentative="1">
+      <w:start w:val="1"/>
+      <w:numFmt w:val="bullet"/>
+      <w:lvlText w:val=""/>
+      <w:lvlJc w:val="left"/>
+      <w:pPr>
+        <w:ind w:left="5040" w:hanging="360"/>
+      </w:pPr>
+      <w:rPr>
+        <w:rFonts w:ascii="Symbol" w:hAnsi="Symbol" w:hint="default"/>
+      </w:rPr>
+    </w:lvl>
+    <w:lvl w:ilvl="7" w:tplc="04090003" w:tentative="1">
+      <w:start w:val="1"/>
+      <w:numFmt w:val="bullet"/>
+      <w:lvlText w:val="o"/>
+      <w:lvlJc w:val="left"/>
+      <w:pPr>
+        <w:ind w:left="5760" w:hanging="360"/>
+      </w:pPr>
+      <w:rPr>
+        <w:rFonts w:ascii="Courier New" w:hAnsi="Courier New" w:hint="default"/>
+      </w:rPr>
+    </w:lvl>
+    <w:lvl w:ilvl="8" w:tplc="04090005" w:tentative="1">
+      <w:start w:val="1"/>
+      <w:numFmt w:val="bullet"/>
+      <w:lvlText w:val=""/>
+      <w:lvlJc w:val="left"/>
+      <w:pPr>
+        <w:ind w:left="6480" w:hanging="360"/>
+      </w:pPr>
+      <w:rPr>
+        <w:rFonts w:ascii="Wingdings" w:hAnsi="Wingdings" w:hint="default"/>
+      </w:rPr>
+    </w:lvl>
+  </w:abstractNum>
   <w:num w:numId="1">
     <w:abstractNumId w:val="1"/>
   </w:num>
   <w:num w:numId="2">
     <w:abstractNumId w:val="0"/>
+  </w:num>
+  <w:num w:numId="3">
+    <w:abstractNumId w:val="2"/>
   </w:num>
 </w:numbering>
 </file>
@@ -6389,7 +7296,6 @@
     <w:basedOn w:val="Normal"/>
     <w:next w:val="Normal"/>
     <w:uiPriority w:val="35"/>
-    <w:semiHidden/>
     <w:unhideWhenUsed/>
     <w:qFormat/>
     <w:rsid w:val="00F87FEE"/>
@@ -6654,7 +7560,6 @@
     <w:basedOn w:val="Normal"/>
     <w:next w:val="Normal"/>
     <w:uiPriority w:val="35"/>
-    <w:semiHidden/>
     <w:unhideWhenUsed/>
     <w:qFormat/>
     <w:rsid w:val="00F87FEE"/>

</xml_diff>

<commit_message>
1st draft of describing the ideal and real current source.
</commit_message>
<xml_diff>
--- a/ieeePaper/IEEE_ConferencePaper.docx
+++ b/ieeePaper/IEEE_ConferencePaper.docx
@@ -2103,10 +2103,130 @@
           <w:sz w:val="26"/>
           <w:szCs w:val="26"/>
         </w:rPr>
-        <w:t xml:space="preserve">-amp based current mirror. The compliance voltage is applied to the node connecting resistors R17 and R18. </w:t>
-      </w:r>
-      <w:bookmarkStart w:id="0" w:name="_GoBack"/>
-      <w:bookmarkEnd w:id="0"/>
+        <w:t>-amp based current mirror.</w:t>
+      </w:r>
+      <w:r>
+        <w:rPr>
+          <w:rFonts w:ascii="Times" w:eastAsia="Times New Roman" w:hAnsi="Times" w:cs="Arial"/>
+          <w:color w:val="222222"/>
+          <w:sz w:val="26"/>
+          <w:szCs w:val="26"/>
+        </w:rPr>
+        <w:t xml:space="preserve"> The op-amp on the left, U4Z1C, is used to set and regulate the current through R23. This current functions as the reference current on the left leg of the current mirror. The op-amp on the right, U4Z1B, </w:t>
+      </w:r>
+      <w:r>
+        <w:rPr>
+          <w:rFonts w:ascii="Times" w:eastAsia="Times New Roman" w:hAnsi="Times" w:cs="Arial"/>
+          <w:color w:val="222222"/>
+          <w:sz w:val="26"/>
+          <w:szCs w:val="26"/>
+        </w:rPr>
+        <w:t>forces the voltage drop across R17 and R18 to be the same, hence causing the</w:t>
+      </w:r>
+      <w:r>
+        <w:rPr>
+          <w:rFonts w:ascii="Times" w:eastAsia="Times New Roman" w:hAnsi="Times" w:cs="Arial"/>
+          <w:color w:val="222222"/>
+          <w:sz w:val="26"/>
+          <w:szCs w:val="26"/>
+        </w:rPr>
+        <w:t xml:space="preserve"> current is the right leg to go as:</w:t>
+      </w:r>
+    </w:p>
+    <w:p>
+      <w:pPr>
+        <w:rPr>
+          <w:rFonts w:ascii="Times" w:eastAsia="Times New Roman" w:hAnsi="Times" w:cs="Arial"/>
+          <w:color w:val="222222"/>
+          <w:sz w:val="26"/>
+          <w:szCs w:val="26"/>
+        </w:rPr>
+      </w:pPr>
+    </w:p>
+    <w:p>
+      <w:pPr>
+        <w:jc w:val="center"/>
+        <w:rPr>
+          <w:rFonts w:ascii="Times" w:eastAsia="Times New Roman" w:hAnsi="Times" w:cs="Arial"/>
+          <w:color w:val="222222"/>
+          <w:sz w:val="26"/>
+          <w:szCs w:val="26"/>
+        </w:rPr>
+      </w:pPr>
+      <w:r>
+        <w:rPr>
+          <w:rFonts w:ascii="Times" w:eastAsia="Times New Roman" w:hAnsi="Times" w:cs="Arial"/>
+          <w:color w:val="222222"/>
+          <w:sz w:val="26"/>
+          <w:szCs w:val="26"/>
+        </w:rPr>
+        <w:t>I2 = I1*R18/R17</w:t>
+      </w:r>
+    </w:p>
+    <w:p>
+      <w:pPr>
+        <w:rPr>
+          <w:rFonts w:ascii="Times" w:eastAsia="Times New Roman" w:hAnsi="Times" w:cs="Arial"/>
+          <w:color w:val="222222"/>
+          <w:sz w:val="26"/>
+          <w:szCs w:val="26"/>
+        </w:rPr>
+      </w:pPr>
+    </w:p>
+    <w:p>
+      <w:pPr>
+        <w:rPr>
+          <w:rFonts w:ascii="Times" w:eastAsia="Times New Roman" w:hAnsi="Times" w:cs="Arial"/>
+          <w:color w:val="222222"/>
+          <w:sz w:val="26"/>
+          <w:szCs w:val="26"/>
+        </w:rPr>
+      </w:pPr>
+      <w:r>
+        <w:rPr>
+          <w:rFonts w:ascii="Times" w:eastAsia="Times New Roman" w:hAnsi="Times" w:cs="Arial"/>
+          <w:color w:val="222222"/>
+          <w:sz w:val="26"/>
+          <w:szCs w:val="26"/>
+        </w:rPr>
+        <w:t>With the values chosen in this design, this equates to a x10 current amplification from the reference to the current output.</w:t>
+      </w:r>
+      <w:r>
+        <w:rPr>
+          <w:rFonts w:ascii="Times" w:eastAsia="Times New Roman" w:hAnsi="Times" w:cs="Arial"/>
+          <w:color w:val="222222"/>
+          <w:sz w:val="26"/>
+          <w:szCs w:val="26"/>
+        </w:rPr>
+        <w:t xml:space="preserve"> The </w:t>
+      </w:r>
+      <w:r>
+        <w:rPr>
+          <w:rFonts w:ascii="Times" w:eastAsia="Times New Roman" w:hAnsi="Times" w:cs="Arial"/>
+          <w:color w:val="222222"/>
+          <w:sz w:val="26"/>
+          <w:szCs w:val="26"/>
+        </w:rPr>
+        <w:t>adjustable supply</w:t>
+      </w:r>
+      <w:r>
+        <w:rPr>
+          <w:rFonts w:ascii="Times" w:eastAsia="Times New Roman" w:hAnsi="Times" w:cs="Arial"/>
+          <w:color w:val="222222"/>
+          <w:sz w:val="26"/>
+          <w:szCs w:val="26"/>
+        </w:rPr>
+        <w:t xml:space="preserve"> voltage is applied to the node connecting resistors R17 and R18.</w:t>
+      </w:r>
+      <w:r>
+        <w:rPr>
+          <w:rFonts w:ascii="Times" w:eastAsia="Times New Roman" w:hAnsi="Times" w:cs="Arial"/>
+          <w:color w:val="222222"/>
+          <w:sz w:val="26"/>
+          <w:szCs w:val="26"/>
+        </w:rPr>
+        <w:t xml:space="preserve"> The current source will be able supply a constant current up to an effective compliance voltage of the supply voltage minus the voltage drops of R17, the pass transistor, and the protection diode.</w:t>
+      </w:r>
     </w:p>
     <w:p>
       <w:pPr>
@@ -2266,6 +2386,30 @@
       <w:pPr>
         <w:pStyle w:val="ListParagraph"/>
         <w:numPr>
+          <w:ilvl w:val="0"/>
+          <w:numId w:val="3"/>
+        </w:numPr>
+        <w:rPr>
+          <w:rFonts w:ascii="Times" w:eastAsia="Times New Roman" w:hAnsi="Times" w:cs="Arial"/>
+          <w:color w:val="222222"/>
+          <w:sz w:val="26"/>
+          <w:szCs w:val="26"/>
+        </w:rPr>
+      </w:pPr>
+      <w:r>
+        <w:rPr>
+          <w:rFonts w:ascii="Times" w:eastAsia="Times New Roman" w:hAnsi="Times" w:cs="Arial"/>
+          <w:color w:val="222222"/>
+          <w:sz w:val="26"/>
+          <w:szCs w:val="26"/>
+        </w:rPr>
+        <w:t>Performance</w:t>
+      </w:r>
+    </w:p>
+    <w:p>
+      <w:pPr>
+        <w:pStyle w:val="ListParagraph"/>
+        <w:numPr>
           <w:ilvl w:val="1"/>
           <w:numId w:val="3"/>
         </w:numPr>
@@ -2307,41 +2451,10 @@
           <w:sz w:val="26"/>
           <w:szCs w:val="26"/>
         </w:rPr>
-        <w:t>Decreased the range to increase the available</w:t>
-      </w:r>
-      <w:r>
-        <w:rPr>
-          <w:rFonts w:ascii="Times" w:eastAsia="Times New Roman" w:hAnsi="Times" w:cs="Arial"/>
-          <w:color w:val="222222"/>
-          <w:sz w:val="26"/>
-          <w:szCs w:val="26"/>
-        </w:rPr>
-        <w:t xml:space="preserve"> precision</w:t>
-      </w:r>
-    </w:p>
-    <w:p>
-      <w:pPr>
-        <w:pStyle w:val="ListParagraph"/>
-        <w:numPr>
-          <w:ilvl w:val="0"/>
-          <w:numId w:val="3"/>
-        </w:numPr>
-        <w:rPr>
-          <w:rFonts w:ascii="Times" w:eastAsia="Times New Roman" w:hAnsi="Times" w:cs="Arial"/>
-          <w:color w:val="222222"/>
-          <w:sz w:val="26"/>
-          <w:szCs w:val="26"/>
-        </w:rPr>
-      </w:pPr>
-      <w:r>
-        <w:rPr>
-          <w:rFonts w:ascii="Times" w:eastAsia="Times New Roman" w:hAnsi="Times" w:cs="Arial"/>
-          <w:color w:val="222222"/>
-          <w:sz w:val="26"/>
-          <w:szCs w:val="26"/>
-        </w:rPr>
-        <w:t>Performance</w:t>
-      </w:r>
+        <w:t>Decreased the range to increase the available precision</w:t>
+      </w:r>
+      <w:bookmarkStart w:id="0" w:name="_GoBack"/>
+      <w:bookmarkEnd w:id="0"/>
     </w:p>
     <w:p>
       <w:pPr>

</xml_diff>

<commit_message>
added dicscretizition error subsection to current source limitations section.
</commit_message>
<xml_diff>
--- a/ieeePaper/IEEE_ConferencePaper.docx
+++ b/ieeePaper/IEEE_ConferencePaper.docx
@@ -1033,7 +1033,7 @@
                     </pic:cNvPicPr>
                   </pic:nvPicPr>
                   <pic:blipFill>
-                    <a:blip r:embed="rId6">
+                    <a:blip r:embed="rId8">
                       <a:extLst>
                         <a:ext uri="{28A0092B-C50C-407E-A947-70E740481C1C}">
                           <a14:useLocalDpi xmlns:a14="http://schemas.microsoft.com/office/drawing/2010/main" val="0"/>
@@ -1466,7 +1466,7 @@
                     </pic:cNvPicPr>
                   </pic:nvPicPr>
                   <pic:blipFill>
-                    <a:blip r:embed="rId7">
+                    <a:blip r:embed="rId9">
                       <a:extLst>
                         <a:ext uri="{28A0092B-C50C-407E-A947-70E740481C1C}">
                           <a14:useLocalDpi xmlns:a14="http://schemas.microsoft.com/office/drawing/2010/main" val="0"/>
@@ -1632,7 +1632,7 @@
                     </pic:cNvPicPr>
                   </pic:nvPicPr>
                   <pic:blipFill>
-                    <a:blip r:embed="rId8">
+                    <a:blip r:embed="rId10">
                       <a:extLst>
                         <a:ext uri="{28A0092B-C50C-407E-A947-70E740481C1C}">
                           <a14:useLocalDpi xmlns:a14="http://schemas.microsoft.com/office/drawing/2010/main" val="0"/>
@@ -1992,7 +1992,7 @@
                     </pic:cNvPicPr>
                   </pic:nvPicPr>
                   <pic:blipFill>
-                    <a:blip r:embed="rId9">
+                    <a:blip r:embed="rId11">
                       <a:extLst>
                         <a:ext uri="{28A0092B-C50C-407E-A947-70E740481C1C}">
                           <a14:useLocalDpi xmlns:a14="http://schemas.microsoft.com/office/drawing/2010/main" val="0"/>
@@ -2130,7 +2130,25 @@
           <w:sz w:val="26"/>
           <w:szCs w:val="26"/>
         </w:rPr>
-        <w:t xml:space="preserve"> current is the right leg to go as:</w:t>
+        <w:t xml:space="preserve"> current i</w:t>
+      </w:r>
+      <w:r>
+        <w:rPr>
+          <w:rFonts w:ascii="Times" w:eastAsia="Times New Roman" w:hAnsi="Times" w:cs="Arial"/>
+          <w:color w:val="222222"/>
+          <w:sz w:val="26"/>
+          <w:szCs w:val="26"/>
+        </w:rPr>
+        <w:t>n</w:t>
+      </w:r>
+      <w:r>
+        <w:rPr>
+          <w:rFonts w:ascii="Times" w:eastAsia="Times New Roman" w:hAnsi="Times" w:cs="Arial"/>
+          <w:color w:val="222222"/>
+          <w:sz w:val="26"/>
+          <w:szCs w:val="26"/>
+        </w:rPr>
+        <w:t xml:space="preserve"> the right leg to go as:</w:t>
       </w:r>
     </w:p>
     <w:p>
@@ -2189,7 +2207,25 @@
           <w:sz w:val="26"/>
           <w:szCs w:val="26"/>
         </w:rPr>
-        <w:t>With the values chosen in this design, this equates to a x10 current amplification from the reference to the current output.</w:t>
+        <w:t>With the values chosen in this design, this equates to a 10</w:t>
+      </w:r>
+      <w:r>
+        <w:rPr>
+          <w:rFonts w:ascii="Times" w:eastAsia="Times New Roman" w:hAnsi="Times" w:cs="Arial"/>
+          <w:color w:val="222222"/>
+          <w:sz w:val="26"/>
+          <w:szCs w:val="26"/>
+        </w:rPr>
+        <w:t>x</w:t>
+      </w:r>
+      <w:r>
+        <w:rPr>
+          <w:rFonts w:ascii="Times" w:eastAsia="Times New Roman" w:hAnsi="Times" w:cs="Arial"/>
+          <w:color w:val="222222"/>
+          <w:sz w:val="26"/>
+          <w:szCs w:val="26"/>
+        </w:rPr>
+        <w:t xml:space="preserve"> current amplification from the reference to the current output.</w:t>
       </w:r>
       <w:r>
         <w:rPr>
@@ -2240,694 +2276,38 @@
     </w:p>
     <w:p>
       <w:pPr>
-        <w:pStyle w:val="ListParagraph"/>
-        <w:numPr>
-          <w:ilvl w:val="0"/>
-          <w:numId w:val="3"/>
-        </w:numPr>
-        <w:rPr>
-          <w:rFonts w:ascii="Times" w:eastAsia="Times New Roman" w:hAnsi="Times" w:cs="Arial"/>
-          <w:color w:val="222222"/>
-          <w:sz w:val="26"/>
-          <w:szCs w:val="26"/>
-        </w:rPr>
-      </w:pPr>
-      <w:r>
-        <w:rPr>
-          <w:rFonts w:ascii="Times" w:eastAsia="Times New Roman" w:hAnsi="Times" w:cs="Arial"/>
-          <w:color w:val="222222"/>
-          <w:sz w:val="26"/>
-          <w:szCs w:val="26"/>
-        </w:rPr>
-        <w:t>Algorithm</w:t>
+        <w:rPr>
+          <w:rFonts w:ascii="Times" w:eastAsia="Times New Roman" w:hAnsi="Times" w:cs="Arial"/>
+          <w:color w:val="222222"/>
+          <w:sz w:val="26"/>
+          <w:szCs w:val="26"/>
+        </w:rPr>
+      </w:pPr>
+      <w:r>
+        <w:rPr>
+          <w:rFonts w:ascii="Times" w:eastAsia="Times New Roman" w:hAnsi="Times" w:cs="Arial"/>
+          <w:color w:val="222222"/>
+          <w:sz w:val="26"/>
+          <w:szCs w:val="26"/>
+        </w:rPr>
+        <w:t xml:space="preserve">The real current source has several practical limitations that provide less than ideal performance. </w:t>
       </w:r>
     </w:p>
     <w:p>
       <w:pPr>
-        <w:pStyle w:val="ListParagraph"/>
-        <w:numPr>
-          <w:ilvl w:val="1"/>
-          <w:numId w:val="3"/>
-        </w:numPr>
-        <w:rPr>
-          <w:rFonts w:ascii="Times" w:eastAsia="Times New Roman" w:hAnsi="Times" w:cs="Arial"/>
-          <w:color w:val="222222"/>
-          <w:sz w:val="26"/>
-          <w:szCs w:val="26"/>
-        </w:rPr>
-      </w:pPr>
-      <w:r>
-        <w:rPr>
-          <w:rFonts w:ascii="Times" w:eastAsia="Times New Roman" w:hAnsi="Times" w:cs="Arial"/>
-          <w:color w:val="222222"/>
-          <w:sz w:val="26"/>
-          <w:szCs w:val="26"/>
-        </w:rPr>
-        <w:t>Ideal current source</w:t>
-      </w:r>
+        <w:rPr>
+          <w:rFonts w:ascii="Times" w:eastAsia="Times New Roman" w:hAnsi="Times" w:cs="Arial"/>
+          <w:color w:val="222222"/>
+          <w:sz w:val="26"/>
+          <w:szCs w:val="26"/>
+        </w:rPr>
+      </w:pPr>
     </w:p>
     <w:p>
       <w:pPr>
-        <w:pStyle w:val="ListParagraph"/>
-        <w:numPr>
-          <w:ilvl w:val="2"/>
-          <w:numId w:val="3"/>
-        </w:numPr>
-        <w:rPr>
-          <w:rFonts w:ascii="Times" w:eastAsia="Times New Roman" w:hAnsi="Times" w:cs="Arial"/>
-          <w:color w:val="222222"/>
-          <w:sz w:val="26"/>
-          <w:szCs w:val="26"/>
-        </w:rPr>
-      </w:pPr>
-      <w:r>
-        <w:rPr>
-          <w:rFonts w:ascii="Times" w:eastAsia="Times New Roman" w:hAnsi="Times" w:cs="Arial"/>
-          <w:color w:val="222222"/>
-          <w:sz w:val="26"/>
-          <w:szCs w:val="26"/>
-        </w:rPr>
-        <w:t>Constant dc current</w:t>
-      </w:r>
-    </w:p>
-    <w:p>
-      <w:pPr>
-        <w:pStyle w:val="ListParagraph"/>
-        <w:numPr>
-          <w:ilvl w:val="2"/>
-          <w:numId w:val="3"/>
-        </w:numPr>
-        <w:rPr>
-          <w:rFonts w:ascii="Times" w:eastAsia="Times New Roman" w:hAnsi="Times" w:cs="Arial"/>
-          <w:color w:val="222222"/>
-          <w:sz w:val="26"/>
-          <w:szCs w:val="26"/>
-        </w:rPr>
-      </w:pPr>
-      <w:r>
-        <w:rPr>
-          <w:rFonts w:ascii="Times" w:eastAsia="Times New Roman" w:hAnsi="Times" w:cs="Arial"/>
-          <w:color w:val="222222"/>
-          <w:sz w:val="26"/>
-          <w:szCs w:val="26"/>
-        </w:rPr>
-        <w:t>Infinite compliance</w:t>
-      </w:r>
-    </w:p>
-    <w:p>
-      <w:pPr>
-        <w:pStyle w:val="ListParagraph"/>
-        <w:numPr>
-          <w:ilvl w:val="0"/>
-          <w:numId w:val="3"/>
-        </w:numPr>
-        <w:rPr>
-          <w:rFonts w:ascii="Times" w:eastAsia="Times New Roman" w:hAnsi="Times" w:cs="Arial"/>
-          <w:color w:val="222222"/>
-          <w:sz w:val="26"/>
-          <w:szCs w:val="26"/>
-        </w:rPr>
-      </w:pPr>
-      <w:r>
-        <w:rPr>
-          <w:rFonts w:ascii="Times" w:eastAsia="Times New Roman" w:hAnsi="Times" w:cs="Arial"/>
-          <w:color w:val="222222"/>
-          <w:sz w:val="26"/>
-          <w:szCs w:val="26"/>
-        </w:rPr>
-        <w:t>Real Circuit</w:t>
-      </w:r>
-    </w:p>
-    <w:p>
-      <w:pPr>
-        <w:pStyle w:val="ListParagraph"/>
-        <w:numPr>
-          <w:ilvl w:val="1"/>
-          <w:numId w:val="3"/>
-        </w:numPr>
-        <w:rPr>
-          <w:rFonts w:ascii="Times" w:eastAsia="Times New Roman" w:hAnsi="Times" w:cs="Arial"/>
-          <w:color w:val="222222"/>
-          <w:sz w:val="26"/>
-          <w:szCs w:val="26"/>
-        </w:rPr>
-      </w:pPr>
-      <w:r>
-        <w:rPr>
-          <w:rFonts w:ascii="Times" w:eastAsia="Times New Roman" w:hAnsi="Times" w:cs="Arial"/>
-          <w:color w:val="222222"/>
-          <w:sz w:val="26"/>
-          <w:szCs w:val="26"/>
-        </w:rPr>
-        <w:t>Op amp base current mirror</w:t>
-      </w:r>
-    </w:p>
-    <w:p>
-      <w:pPr>
-        <w:pStyle w:val="ListParagraph"/>
-        <w:numPr>
-          <w:ilvl w:val="0"/>
-          <w:numId w:val="3"/>
-        </w:numPr>
-        <w:rPr>
-          <w:rFonts w:ascii="Times" w:eastAsia="Times New Roman" w:hAnsi="Times" w:cs="Arial"/>
-          <w:color w:val="222222"/>
-          <w:sz w:val="26"/>
-          <w:szCs w:val="26"/>
-        </w:rPr>
-      </w:pPr>
-      <w:r>
-        <w:rPr>
-          <w:rFonts w:ascii="Times" w:eastAsia="Times New Roman" w:hAnsi="Times" w:cs="Arial"/>
-          <w:color w:val="222222"/>
-          <w:sz w:val="26"/>
-          <w:szCs w:val="26"/>
-        </w:rPr>
-        <w:t>Performance</w:t>
-      </w:r>
-    </w:p>
-    <w:p>
-      <w:pPr>
-        <w:pStyle w:val="ListParagraph"/>
-        <w:numPr>
-          <w:ilvl w:val="1"/>
-          <w:numId w:val="3"/>
-        </w:numPr>
-        <w:rPr>
-          <w:rFonts w:ascii="Times" w:eastAsia="Times New Roman" w:hAnsi="Times" w:cs="Arial"/>
-          <w:color w:val="222222"/>
-          <w:sz w:val="26"/>
-          <w:szCs w:val="26"/>
-        </w:rPr>
-      </w:pPr>
-      <w:r>
-        <w:rPr>
-          <w:rFonts w:ascii="Times" w:eastAsia="Times New Roman" w:hAnsi="Times" w:cs="Arial"/>
-          <w:color w:val="222222"/>
-          <w:sz w:val="26"/>
-          <w:szCs w:val="26"/>
-        </w:rPr>
-        <w:t>Changes made to the original design</w:t>
-      </w:r>
-    </w:p>
-    <w:p>
-      <w:pPr>
-        <w:pStyle w:val="ListParagraph"/>
-        <w:numPr>
-          <w:ilvl w:val="2"/>
-          <w:numId w:val="3"/>
-        </w:numPr>
-        <w:rPr>
-          <w:rFonts w:ascii="Times" w:eastAsia="Times New Roman" w:hAnsi="Times" w:cs="Arial"/>
-          <w:color w:val="222222"/>
-          <w:sz w:val="26"/>
-          <w:szCs w:val="26"/>
-        </w:rPr>
-      </w:pPr>
-      <w:r>
-        <w:rPr>
-          <w:rFonts w:ascii="Times" w:eastAsia="Times New Roman" w:hAnsi="Times" w:cs="Arial"/>
-          <w:color w:val="222222"/>
-          <w:sz w:val="26"/>
-          <w:szCs w:val="26"/>
-        </w:rPr>
-        <w:t>Decreased the range to increase the available precision</w:t>
-      </w:r>
-      <w:bookmarkStart w:id="0" w:name="_GoBack"/>
-      <w:bookmarkEnd w:id="0"/>
-    </w:p>
-    <w:p>
-      <w:pPr>
-        <w:pStyle w:val="ListParagraph"/>
-        <w:numPr>
-          <w:ilvl w:val="1"/>
-          <w:numId w:val="3"/>
-        </w:numPr>
-        <w:rPr>
-          <w:rFonts w:ascii="Times" w:eastAsia="Times New Roman" w:hAnsi="Times" w:cs="Arial"/>
-          <w:color w:val="222222"/>
-          <w:sz w:val="26"/>
-          <w:szCs w:val="26"/>
-        </w:rPr>
-      </w:pPr>
-      <w:r>
-        <w:rPr>
-          <w:rFonts w:ascii="Times" w:eastAsia="Times New Roman" w:hAnsi="Times" w:cs="Arial"/>
-          <w:color w:val="222222"/>
-          <w:sz w:val="26"/>
-          <w:szCs w:val="26"/>
-        </w:rPr>
-        <w:t>Discretization error</w:t>
-      </w:r>
-    </w:p>
-    <w:p>
-      <w:pPr>
-        <w:pStyle w:val="ListParagraph"/>
-        <w:numPr>
-          <w:ilvl w:val="2"/>
-          <w:numId w:val="3"/>
-        </w:numPr>
-        <w:rPr>
-          <w:rFonts w:ascii="Times" w:eastAsia="Times New Roman" w:hAnsi="Times" w:cs="Arial"/>
-          <w:color w:val="222222"/>
-          <w:sz w:val="26"/>
-          <w:szCs w:val="26"/>
-        </w:rPr>
-      </w:pPr>
-      <w:r>
-        <w:rPr>
-          <w:rFonts w:ascii="Times" w:eastAsia="Times New Roman" w:hAnsi="Times" w:cs="Arial"/>
-          <w:color w:val="222222"/>
-          <w:sz w:val="26"/>
-          <w:szCs w:val="26"/>
-        </w:rPr>
-        <w:t>I can only command a finite number of outputs</w:t>
-      </w:r>
-    </w:p>
-    <w:p>
-      <w:pPr>
-        <w:pStyle w:val="ListParagraph"/>
-        <w:numPr>
-          <w:ilvl w:val="3"/>
-          <w:numId w:val="3"/>
-        </w:numPr>
-        <w:rPr>
-          <w:rFonts w:ascii="Times" w:eastAsia="Times New Roman" w:hAnsi="Times" w:cs="Arial"/>
-          <w:color w:val="222222"/>
-          <w:sz w:val="26"/>
-          <w:szCs w:val="26"/>
-        </w:rPr>
-      </w:pPr>
-      <w:r>
-        <w:rPr>
-          <w:rFonts w:ascii="Times" w:eastAsia="Times New Roman" w:hAnsi="Times" w:cs="Arial"/>
-          <w:color w:val="222222"/>
-          <w:sz w:val="26"/>
-          <w:szCs w:val="26"/>
-        </w:rPr>
-        <w:t>What is the difference in current between these outputs?</w:t>
-      </w:r>
-    </w:p>
-    <w:p>
-      <w:pPr>
-        <w:pStyle w:val="ListParagraph"/>
-        <w:numPr>
-          <w:ilvl w:val="1"/>
-          <w:numId w:val="3"/>
-        </w:numPr>
-        <w:rPr>
-          <w:rFonts w:ascii="Times" w:eastAsia="Times New Roman" w:hAnsi="Times" w:cs="Arial"/>
-          <w:color w:val="222222"/>
-          <w:sz w:val="26"/>
-          <w:szCs w:val="26"/>
-        </w:rPr>
-      </w:pPr>
-      <w:r>
-        <w:rPr>
-          <w:rFonts w:ascii="Times" w:eastAsia="Times New Roman" w:hAnsi="Times" w:cs="Arial"/>
-          <w:color w:val="222222"/>
-          <w:sz w:val="26"/>
-          <w:szCs w:val="26"/>
-        </w:rPr>
-        <w:t>Available output</w:t>
-      </w:r>
-    </w:p>
-    <w:p>
-      <w:pPr>
-        <w:pStyle w:val="ListParagraph"/>
-        <w:numPr>
-          <w:ilvl w:val="2"/>
-          <w:numId w:val="3"/>
-        </w:numPr>
-        <w:rPr>
-          <w:rFonts w:ascii="Times" w:eastAsia="Times New Roman" w:hAnsi="Times" w:cs="Arial"/>
-          <w:color w:val="222222"/>
-          <w:sz w:val="26"/>
-          <w:szCs w:val="26"/>
-        </w:rPr>
-      </w:pPr>
-      <w:r>
-        <w:rPr>
-          <w:rFonts w:ascii="Times" w:eastAsia="Times New Roman" w:hAnsi="Times" w:cs="Arial"/>
-          <w:color w:val="222222"/>
-          <w:sz w:val="26"/>
-          <w:szCs w:val="26"/>
-        </w:rPr>
-        <w:t>Max current</w:t>
-      </w:r>
-    </w:p>
-    <w:p>
-      <w:pPr>
-        <w:pStyle w:val="ListParagraph"/>
-        <w:numPr>
-          <w:ilvl w:val="2"/>
-          <w:numId w:val="3"/>
-        </w:numPr>
-        <w:rPr>
-          <w:rFonts w:ascii="Times" w:eastAsia="Times New Roman" w:hAnsi="Times" w:cs="Arial"/>
-          <w:color w:val="222222"/>
-          <w:sz w:val="26"/>
-          <w:szCs w:val="26"/>
-        </w:rPr>
-      </w:pPr>
-      <w:r>
-        <w:rPr>
-          <w:rFonts w:ascii="Times" w:eastAsia="Times New Roman" w:hAnsi="Times" w:cs="Arial"/>
-          <w:color w:val="222222"/>
-          <w:sz w:val="26"/>
-          <w:szCs w:val="26"/>
-        </w:rPr>
-        <w:t>Max voltage compliance</w:t>
-      </w:r>
-    </w:p>
-    <w:p>
-      <w:pPr>
-        <w:pStyle w:val="ListParagraph"/>
-        <w:numPr>
-          <w:ilvl w:val="2"/>
-          <w:numId w:val="3"/>
-        </w:numPr>
-        <w:rPr>
-          <w:rFonts w:ascii="Times" w:eastAsia="Times New Roman" w:hAnsi="Times" w:cs="Arial"/>
-          <w:color w:val="222222"/>
-          <w:sz w:val="26"/>
-          <w:szCs w:val="26"/>
-        </w:rPr>
-      </w:pPr>
-      <w:r>
-        <w:rPr>
-          <w:rFonts w:ascii="Times" w:eastAsia="Times New Roman" w:hAnsi="Times" w:cs="Arial"/>
-          <w:color w:val="222222"/>
-          <w:sz w:val="26"/>
-          <w:szCs w:val="26"/>
-        </w:rPr>
-        <w:t>SOA curve</w:t>
-      </w:r>
-    </w:p>
-    <w:p>
-      <w:pPr>
-        <w:pStyle w:val="ListParagraph"/>
-        <w:numPr>
-          <w:ilvl w:val="3"/>
-          <w:numId w:val="3"/>
-        </w:numPr>
-        <w:rPr>
-          <w:rFonts w:ascii="Times" w:eastAsia="Times New Roman" w:hAnsi="Times" w:cs="Arial"/>
-          <w:color w:val="222222"/>
-          <w:sz w:val="26"/>
-          <w:szCs w:val="26"/>
-        </w:rPr>
-      </w:pPr>
-      <w:r>
-        <w:rPr>
-          <w:rFonts w:ascii="Times" w:eastAsia="Times New Roman" w:hAnsi="Times" w:cs="Arial"/>
-          <w:color w:val="222222"/>
-          <w:sz w:val="26"/>
-          <w:szCs w:val="26"/>
-        </w:rPr>
-        <w:t>Pass transistor</w:t>
-      </w:r>
-    </w:p>
-    <w:p>
-      <w:pPr>
-        <w:pStyle w:val="ListParagraph"/>
-        <w:numPr>
-          <w:ilvl w:val="3"/>
-          <w:numId w:val="3"/>
-        </w:numPr>
-        <w:rPr>
-          <w:rFonts w:ascii="Times" w:eastAsia="Times New Roman" w:hAnsi="Times" w:cs="Arial"/>
-          <w:color w:val="222222"/>
-          <w:sz w:val="26"/>
-          <w:szCs w:val="26"/>
-        </w:rPr>
-      </w:pPr>
-      <w:r>
-        <w:rPr>
-          <w:rFonts w:ascii="Times" w:eastAsia="Times New Roman" w:hAnsi="Times" w:cs="Arial"/>
-          <w:color w:val="222222"/>
-          <w:sz w:val="26"/>
-          <w:szCs w:val="26"/>
-        </w:rPr>
-        <w:t>Future work to increase the area</w:t>
-      </w:r>
-    </w:p>
-    <w:p>
-      <w:pPr>
-        <w:pStyle w:val="ListParagraph"/>
-        <w:numPr>
-          <w:ilvl w:val="1"/>
-          <w:numId w:val="3"/>
-        </w:numPr>
-        <w:rPr>
-          <w:rFonts w:ascii="Times" w:eastAsia="Times New Roman" w:hAnsi="Times" w:cs="Arial"/>
-          <w:color w:val="222222"/>
-          <w:sz w:val="26"/>
-          <w:szCs w:val="26"/>
-        </w:rPr>
-      </w:pPr>
-      <w:r>
-        <w:rPr>
-          <w:rFonts w:ascii="Times" w:eastAsia="Times New Roman" w:hAnsi="Times" w:cs="Arial"/>
-          <w:color w:val="222222"/>
-          <w:sz w:val="26"/>
-          <w:szCs w:val="26"/>
-        </w:rPr>
-        <w:t>Non linear voltage rise at the end</w:t>
-      </w:r>
-    </w:p>
-    <w:p>
-      <w:pPr>
-        <w:pStyle w:val="ListParagraph"/>
-        <w:numPr>
-          <w:ilvl w:val="2"/>
-          <w:numId w:val="3"/>
-        </w:numPr>
-        <w:rPr>
-          <w:rFonts w:ascii="Times" w:eastAsia="Times New Roman" w:hAnsi="Times" w:cs="Arial"/>
-          <w:color w:val="222222"/>
-          <w:sz w:val="26"/>
-          <w:szCs w:val="26"/>
-        </w:rPr>
-      </w:pPr>
-      <w:r>
-        <w:rPr>
-          <w:rFonts w:ascii="Times" w:eastAsia="Times New Roman" w:hAnsi="Times" w:cs="Arial"/>
-          <w:color w:val="222222"/>
-          <w:sz w:val="26"/>
-          <w:szCs w:val="26"/>
-        </w:rPr>
-        <w:t>Due to the current decreasing through the diode.</w:t>
-      </w:r>
-    </w:p>
-    <w:p>
-      <w:pPr>
-        <w:pStyle w:val="ListParagraph"/>
-        <w:numPr>
-          <w:ilvl w:val="2"/>
-          <w:numId w:val="3"/>
-        </w:numPr>
-        <w:rPr>
-          <w:rFonts w:ascii="Times" w:eastAsia="Times New Roman" w:hAnsi="Times" w:cs="Arial"/>
-          <w:color w:val="222222"/>
-          <w:sz w:val="26"/>
-          <w:szCs w:val="26"/>
-        </w:rPr>
-      </w:pPr>
-      <w:r>
-        <w:rPr>
-          <w:rFonts w:ascii="Times" w:eastAsia="Times New Roman" w:hAnsi="Times" w:cs="Arial"/>
-          <w:color w:val="222222"/>
-          <w:sz w:val="26"/>
-          <w:szCs w:val="26"/>
-        </w:rPr>
-        <w:t>Is this a problem?</w:t>
-      </w:r>
-    </w:p>
-    <w:p>
-      <w:pPr>
-        <w:pStyle w:val="ListParagraph"/>
-        <w:numPr>
-          <w:ilvl w:val="3"/>
-          <w:numId w:val="3"/>
-        </w:numPr>
-        <w:rPr>
-          <w:rFonts w:ascii="Times" w:eastAsia="Times New Roman" w:hAnsi="Times" w:cs="Arial"/>
-          <w:color w:val="222222"/>
-          <w:sz w:val="26"/>
-          <w:szCs w:val="26"/>
-        </w:rPr>
-      </w:pPr>
-      <w:r>
-        <w:rPr>
-          <w:rFonts w:ascii="Times" w:eastAsia="Times New Roman" w:hAnsi="Times" w:cs="Arial"/>
-          <w:color w:val="222222"/>
-          <w:sz w:val="26"/>
-          <w:szCs w:val="26"/>
-        </w:rPr>
-        <w:t>This should cause additional anodization to happen, but I have no data to say if it causes an undesirable condition.</w:t>
-      </w:r>
-    </w:p>
-    <w:p>
-      <w:pPr>
-        <w:pStyle w:val="ListParagraph"/>
-        <w:numPr>
-          <w:ilvl w:val="1"/>
-          <w:numId w:val="3"/>
-        </w:numPr>
-        <w:rPr>
-          <w:rFonts w:ascii="Times" w:eastAsia="Times New Roman" w:hAnsi="Times" w:cs="Arial"/>
-          <w:color w:val="222222"/>
-          <w:sz w:val="26"/>
-          <w:szCs w:val="26"/>
-        </w:rPr>
-      </w:pPr>
-      <w:r>
-        <w:rPr>
-          <w:rFonts w:ascii="Times" w:eastAsia="Times New Roman" w:hAnsi="Times" w:cs="Arial"/>
-          <w:color w:val="222222"/>
-          <w:sz w:val="26"/>
-          <w:szCs w:val="26"/>
-        </w:rPr>
-        <w:t>Speed of response</w:t>
-      </w:r>
-    </w:p>
-    <w:p>
-      <w:pPr>
-        <w:pStyle w:val="ListParagraph"/>
-        <w:numPr>
-          <w:ilvl w:val="2"/>
-          <w:numId w:val="3"/>
-        </w:numPr>
-        <w:rPr>
-          <w:rFonts w:ascii="Times" w:eastAsia="Times New Roman" w:hAnsi="Times" w:cs="Arial"/>
-          <w:color w:val="222222"/>
-          <w:sz w:val="26"/>
-          <w:szCs w:val="26"/>
-        </w:rPr>
-      </w:pPr>
-      <w:r>
-        <w:rPr>
-          <w:rFonts w:ascii="Times" w:eastAsia="Times New Roman" w:hAnsi="Times" w:cs="Arial"/>
-          <w:color w:val="222222"/>
-          <w:sz w:val="26"/>
-          <w:szCs w:val="26"/>
-        </w:rPr>
-        <w:t>Figure out how quickly this system can respond and give an estimate of that number.</w:t>
-      </w:r>
-    </w:p>
-    <w:p>
-      <w:pPr>
-        <w:pStyle w:val="ListParagraph"/>
-        <w:numPr>
-          <w:ilvl w:val="2"/>
-          <w:numId w:val="3"/>
-        </w:numPr>
-        <w:rPr>
-          <w:rFonts w:ascii="Times" w:eastAsia="Times New Roman" w:hAnsi="Times" w:cs="Arial"/>
-          <w:color w:val="222222"/>
-          <w:sz w:val="26"/>
-          <w:szCs w:val="26"/>
-        </w:rPr>
-      </w:pPr>
-      <w:r>
-        <w:rPr>
-          <w:rFonts w:ascii="Times" w:eastAsia="Times New Roman" w:hAnsi="Times" w:cs="Arial"/>
-          <w:color w:val="222222"/>
-          <w:sz w:val="26"/>
-          <w:szCs w:val="26"/>
-        </w:rPr>
-        <w:t>I expect that it should be much faster than how quickly the capacitor will be anodizing.</w:t>
-      </w:r>
-    </w:p>
-    <w:p>
-      <w:pPr>
-        <w:pStyle w:val="ListParagraph"/>
-        <w:numPr>
-          <w:ilvl w:val="2"/>
-          <w:numId w:val="3"/>
-        </w:numPr>
-        <w:rPr>
-          <w:rFonts w:ascii="Times" w:eastAsia="Times New Roman" w:hAnsi="Times" w:cs="Arial"/>
-          <w:color w:val="222222"/>
-          <w:sz w:val="26"/>
-          <w:szCs w:val="26"/>
-        </w:rPr>
-      </w:pPr>
-      <w:r>
-        <w:rPr>
-          <w:rFonts w:ascii="Times" w:eastAsia="Times New Roman" w:hAnsi="Times" w:cs="Arial"/>
-          <w:color w:val="222222"/>
-          <w:sz w:val="26"/>
-          <w:szCs w:val="26"/>
-        </w:rPr>
-        <w:t>Refer to the DUT section to say how quickly the caps anodize.</w:t>
-      </w:r>
-    </w:p>
-    <w:p>
-      <w:pPr>
-        <w:rPr>
-          <w:rFonts w:ascii="Times" w:eastAsia="Times New Roman" w:hAnsi="Times" w:cs="Arial"/>
-          <w:color w:val="222222"/>
-          <w:sz w:val="26"/>
-          <w:szCs w:val="26"/>
-        </w:rPr>
-      </w:pPr>
-    </w:p>
-    <w:p>
-      <w:pPr>
-        <w:rPr>
-          <w:rFonts w:ascii="Times" w:eastAsia="Times New Roman" w:hAnsi="Times" w:cs="Times New Roman"/>
-          <w:color w:val="000000"/>
-          <w:sz w:val="26"/>
-          <w:szCs w:val="26"/>
-        </w:rPr>
-      </w:pPr>
-      <w:r>
-        <w:rPr>
-          <w:rFonts w:ascii="Times" w:eastAsia="Times New Roman" w:hAnsi="Times" w:cs="Arial"/>
-          <w:color w:val="222222"/>
-          <w:sz w:val="26"/>
-          <w:szCs w:val="26"/>
-        </w:rPr>
-        <w:t xml:space="preserve">The range of values of interest in this application are 1-30V and 1-100mA. </w:t>
-      </w:r>
-      <w:r>
-        <w:rPr>
-          <w:rFonts w:ascii="Times" w:eastAsia="Times New Roman" w:hAnsi="Times" w:cs="Times New Roman"/>
-          <w:color w:val="000000"/>
-          <w:sz w:val="26"/>
-          <w:szCs w:val="26"/>
-        </w:rPr>
-        <w:br/>
-      </w:r>
-      <w:r>
-        <w:rPr>
-          <w:rFonts w:ascii="Times" w:eastAsia="Times New Roman" w:hAnsi="Times" w:cs="Times New Roman"/>
-          <w:color w:val="000000"/>
-          <w:sz w:val="26"/>
-          <w:szCs w:val="26"/>
-        </w:rPr>
-        <w:br/>
-      </w:r>
-      <w:r>
-        <w:rPr>
-          <w:rFonts w:ascii="Times" w:eastAsia="Times New Roman" w:hAnsi="Times" w:cs="Arial"/>
-          <w:color w:val="222222"/>
-          <w:sz w:val="26"/>
-          <w:szCs w:val="26"/>
-        </w:rPr>
-        <w:t>The basic circuitry has two main parts, sourcing and measurement. The current source has the ability to supply 1-100mA of current at a voltage of 1-30V. The actual safe operating region is depicted in the following graph.</w:t>
-      </w:r>
-      <w:r>
-        <w:rPr>
-          <w:rFonts w:ascii="Times" w:eastAsia="Times New Roman" w:hAnsi="Times" w:cs="Times New Roman"/>
-          <w:color w:val="000000"/>
-          <w:sz w:val="26"/>
-          <w:szCs w:val="26"/>
-        </w:rPr>
-        <w:br/>
-      </w:r>
+        <w:keepNext/>
+        <w:jc w:val="center"/>
+      </w:pPr>
       <w:r>
         <w:rPr>
           <w:rFonts w:ascii="Times" w:eastAsia="Times New Roman" w:hAnsi="Times" w:cs="Times New Roman"/>
@@ -2937,7 +2317,7 @@
           <w:szCs w:val="26"/>
         </w:rPr>
         <w:drawing>
-          <wp:inline distT="0" distB="0" distL="0" distR="0" wp14:anchorId="6E37AC82" wp14:editId="67F30B9B">
+          <wp:inline distT="0" distB="0" distL="0" distR="0" wp14:anchorId="7BA1BFD9" wp14:editId="0749D694">
             <wp:extent cx="4969590" cy="2324710"/>
             <wp:effectExtent l="0" t="0" r="8890" b="12700"/>
             <wp:docPr id="4" name="Picture 4" descr="https://lh5.googleusercontent.com/kKS1t_Qarml73sTyYEOmnURyymO5zKOzAlx34P2G8T49_yMb-j58bq96BJ6RofoR-wsgPAShIjegZfJDHOMTOlAKpRg8yP3GTcaqa_lYnHhzp5Ul8Xk"/>
@@ -2954,7 +2334,7 @@
                     </pic:cNvPicPr>
                   </pic:nvPicPr>
                   <pic:blipFill>
-                    <a:blip r:embed="rId10">
+                    <a:blip r:embed="rId12">
                       <a:extLst>
                         <a:ext uri="{28A0092B-C50C-407E-A947-70E740481C1C}">
                           <a14:useLocalDpi xmlns:a14="http://schemas.microsoft.com/office/drawing/2010/main" val="0"/>
@@ -2985,6 +2365,575 @@
           </wp:inline>
         </w:drawing>
       </w:r>
+    </w:p>
+    <w:p>
+      <w:pPr>
+        <w:pStyle w:val="Caption"/>
+        <w:jc w:val="center"/>
+        <w:rPr>
+          <w:rFonts w:ascii="Times" w:eastAsia="Times New Roman" w:hAnsi="Times" w:cs="Arial"/>
+          <w:color w:val="222222"/>
+          <w:sz w:val="26"/>
+          <w:szCs w:val="26"/>
+        </w:rPr>
+      </w:pPr>
+      <w:r>
+        <w:t xml:space="preserve">Figure </w:t>
+      </w:r>
+      <w:fldSimple w:instr=" SEQ Figure \* ARABIC ">
+        <w:r>
+          <w:rPr>
+            <w:noProof/>
+          </w:rPr>
+          <w:t>3</w:t>
+        </w:r>
+      </w:fldSimple>
+      <w:r>
+        <w:t>: Current Source Safe Operating Area</w:t>
+      </w:r>
+    </w:p>
+    <w:p>
+      <w:pPr>
+        <w:rPr>
+          <w:rFonts w:ascii="Times" w:eastAsia="Times New Roman" w:hAnsi="Times" w:cs="Arial"/>
+          <w:color w:val="222222"/>
+          <w:sz w:val="26"/>
+          <w:szCs w:val="26"/>
+        </w:rPr>
+      </w:pPr>
+    </w:p>
+    <w:p>
+      <w:pPr>
+        <w:rPr>
+          <w:rFonts w:ascii="Times" w:eastAsia="Times New Roman" w:hAnsi="Times" w:cs="Arial"/>
+          <w:color w:val="222222"/>
+          <w:sz w:val="26"/>
+          <w:szCs w:val="26"/>
+        </w:rPr>
+      </w:pPr>
+      <w:r>
+        <w:rPr>
+          <w:rFonts w:ascii="Times" w:eastAsia="Times New Roman" w:hAnsi="Times" w:cs="Arial"/>
+          <w:color w:val="222222"/>
+          <w:sz w:val="26"/>
+          <w:szCs w:val="26"/>
+        </w:rPr>
+        <w:t xml:space="preserve">The safe operating area, Fig. 3, is smaller than the desired operating output of 30V at 100mA. This </w:t>
+      </w:r>
+      <w:r>
+        <w:rPr>
+          <w:rFonts w:ascii="Times" w:eastAsia="Times New Roman" w:hAnsi="Times" w:cs="Arial"/>
+          <w:color w:val="222222"/>
+          <w:sz w:val="26"/>
+          <w:szCs w:val="26"/>
+        </w:rPr>
+        <w:t xml:space="preserve">difference comes from the limitations in the power dissipation of the pass transistor, U18Z1, in Fig. 2. </w:t>
+      </w:r>
+      <w:r>
+        <w:rPr>
+          <w:rFonts w:ascii="Times" w:eastAsia="Times New Roman" w:hAnsi="Times" w:cs="Arial"/>
+          <w:color w:val="222222"/>
+          <w:sz w:val="26"/>
+          <w:szCs w:val="26"/>
+        </w:rPr>
+        <w:t xml:space="preserve">Assuming the worse case scenario of a short on the output, the allowable output current for a given voltage </w:t>
+      </w:r>
+      <w:r>
+        <w:rPr>
+          <w:rFonts w:ascii="Times" w:eastAsia="Times New Roman" w:hAnsi="Times" w:cs="Arial"/>
+          <w:color w:val="222222"/>
+          <w:sz w:val="26"/>
+          <w:szCs w:val="26"/>
+        </w:rPr>
+        <w:t xml:space="preserve">compliance </w:t>
+      </w:r>
+      <w:r>
+        <w:rPr>
+          <w:rFonts w:ascii="Times" w:eastAsia="Times New Roman" w:hAnsi="Times" w:cs="Arial"/>
+          <w:color w:val="222222"/>
+          <w:sz w:val="26"/>
+          <w:szCs w:val="26"/>
+        </w:rPr>
+        <w:t>can be found as:</w:t>
+      </w:r>
+    </w:p>
+    <w:p>
+      <w:pPr>
+        <w:rPr>
+          <w:rFonts w:ascii="Times" w:eastAsia="Times New Roman" w:hAnsi="Times" w:cs="Arial"/>
+          <w:color w:val="222222"/>
+          <w:sz w:val="26"/>
+          <w:szCs w:val="26"/>
+        </w:rPr>
+      </w:pPr>
+    </w:p>
+    <w:p>
+      <w:pPr>
+        <w:jc w:val="center"/>
+        <w:rPr>
+          <w:rFonts w:ascii="Times" w:eastAsia="Times New Roman" w:hAnsi="Times" w:cs="Arial"/>
+          <w:color w:val="222222"/>
+          <w:sz w:val="26"/>
+          <w:szCs w:val="26"/>
+        </w:rPr>
+      </w:pPr>
+      <w:r>
+        <w:rPr>
+          <w:rFonts w:ascii="Times" w:eastAsia="Times New Roman" w:hAnsi="Times" w:cs="Arial"/>
+          <w:color w:val="222222"/>
+          <w:sz w:val="26"/>
+          <w:szCs w:val="26"/>
+        </w:rPr>
+        <w:t>Iout = Prating / Vcomp</w:t>
+      </w:r>
+    </w:p>
+    <w:p>
+      <w:pPr>
+        <w:rPr>
+          <w:rFonts w:ascii="Times" w:eastAsia="Times New Roman" w:hAnsi="Times" w:cs="Arial"/>
+          <w:color w:val="222222"/>
+          <w:sz w:val="26"/>
+          <w:szCs w:val="26"/>
+        </w:rPr>
+      </w:pPr>
+    </w:p>
+    <w:p>
+      <w:pPr>
+        <w:rPr>
+          <w:rFonts w:ascii="Times" w:eastAsia="Times New Roman" w:hAnsi="Times" w:cs="Arial"/>
+          <w:color w:val="222222"/>
+          <w:sz w:val="26"/>
+          <w:szCs w:val="26"/>
+        </w:rPr>
+      </w:pPr>
+      <w:r>
+        <w:rPr>
+          <w:rFonts w:ascii="Times" w:eastAsia="Times New Roman" w:hAnsi="Times" w:cs="Arial"/>
+          <w:color w:val="222222"/>
+          <w:sz w:val="26"/>
+          <w:szCs w:val="26"/>
+        </w:rPr>
+        <w:t>The current source operates by controlling the gate voltage of U18Z1 in Fig 2 to ensure a constant current as the voltage on the DUT changes. Ideally, the source would be able to respond to a change in load impedance instantaneous to keep the current output constant. The real current source of Fig 2 is limite</w:t>
+      </w:r>
+      <w:r>
+        <w:rPr>
+          <w:rFonts w:ascii="Times" w:eastAsia="Times New Roman" w:hAnsi="Times" w:cs="Arial"/>
+          <w:color w:val="222222"/>
+          <w:sz w:val="26"/>
+          <w:szCs w:val="26"/>
+        </w:rPr>
+        <w:t xml:space="preserve">d by the Gain Bandwidth Product of U4X1B (1.8Mhz – reference </w:t>
+      </w:r>
+      <w:r>
+        <w:rPr>
+          <w:rFonts w:ascii="Times" w:eastAsia="Times New Roman" w:hAnsi="Times" w:cs="Arial"/>
+          <w:color w:val="222222"/>
+          <w:sz w:val="26"/>
+          <w:szCs w:val="26"/>
+        </w:rPr>
+        <w:t>datasheet). This limitation is of little concern, as the op-amp is still much faster then the fastest load change expected (See DUT section).</w:t>
+      </w:r>
+    </w:p>
+    <w:p>
+      <w:pPr>
+        <w:rPr>
+          <w:rFonts w:ascii="Times" w:eastAsia="Times New Roman" w:hAnsi="Times" w:cs="Arial"/>
+          <w:color w:val="222222"/>
+          <w:sz w:val="26"/>
+          <w:szCs w:val="26"/>
+        </w:rPr>
+      </w:pPr>
+    </w:p>
+    <w:p>
+      <w:pPr>
+        <w:rPr>
+          <w:rFonts w:ascii="Times" w:eastAsia="Times New Roman" w:hAnsi="Times" w:cs="Arial"/>
+          <w:color w:val="222222"/>
+          <w:sz w:val="26"/>
+          <w:szCs w:val="26"/>
+        </w:rPr>
+      </w:pPr>
+      <w:r>
+        <w:rPr>
+          <w:rFonts w:ascii="Times" w:eastAsia="Times New Roman" w:hAnsi="Times" w:cs="Arial"/>
+          <w:color w:val="222222"/>
+          <w:sz w:val="26"/>
+          <w:szCs w:val="26"/>
+        </w:rPr>
+        <w:t xml:space="preserve">The ideal current source has the ability to output any desired current over its range with infinite precision. The current source in this design is limited in this regard by the </w:t>
+      </w:r>
+      <w:r>
+        <w:rPr>
+          <w:rFonts w:ascii="Times" w:eastAsia="Times New Roman" w:hAnsi="Times" w:cs="Arial"/>
+          <w:color w:val="222222"/>
+          <w:sz w:val="26"/>
+          <w:szCs w:val="26"/>
+        </w:rPr>
+        <w:t>discretization</w:t>
+      </w:r>
+      <w:r>
+        <w:rPr>
+          <w:rFonts w:ascii="Times" w:eastAsia="Times New Roman" w:hAnsi="Times" w:cs="Arial"/>
+          <w:color w:val="222222"/>
+          <w:sz w:val="26"/>
+          <w:szCs w:val="26"/>
+        </w:rPr>
+        <w:t xml:space="preserve"> error of setting the current.</w:t>
+      </w:r>
+      <w:r>
+        <w:rPr>
+          <w:rFonts w:ascii="Times" w:eastAsia="Times New Roman" w:hAnsi="Times" w:cs="Arial"/>
+          <w:color w:val="222222"/>
+          <w:sz w:val="26"/>
+          <w:szCs w:val="26"/>
+        </w:rPr>
+        <w:t xml:space="preserve"> Referring to Fig 2, the signal I_set4 is used as a control signal to set the reference current in the device. </w:t>
+      </w:r>
+      <w:r>
+        <w:rPr>
+          <w:rFonts w:ascii="Times" w:eastAsia="Times New Roman" w:hAnsi="Times" w:cs="Arial"/>
+          <w:color w:val="222222"/>
+          <w:sz w:val="26"/>
+          <w:szCs w:val="26"/>
+        </w:rPr>
+        <w:t>This</w:t>
+      </w:r>
+      <w:r>
+        <w:rPr>
+          <w:rFonts w:ascii="Times" w:eastAsia="Times New Roman" w:hAnsi="Times" w:cs="Arial"/>
+          <w:color w:val="222222"/>
+          <w:sz w:val="26"/>
+          <w:szCs w:val="26"/>
+        </w:rPr>
+        <w:t xml:space="preserve"> signal is </w:t>
+      </w:r>
+      <w:r>
+        <w:rPr>
+          <w:rFonts w:ascii="Times" w:eastAsia="Times New Roman" w:hAnsi="Times" w:cs="Arial"/>
+          <w:color w:val="222222"/>
+          <w:sz w:val="26"/>
+          <w:szCs w:val="26"/>
+        </w:rPr>
+        <w:t xml:space="preserve">controlled by a Microchip MCP4812 10-bit DAC. </w:t>
+      </w:r>
+      <w:r>
+        <w:rPr>
+          <w:rFonts w:ascii="Times" w:eastAsia="Times New Roman" w:hAnsi="Times" w:cs="Arial"/>
+          <w:color w:val="222222"/>
+          <w:sz w:val="26"/>
+          <w:szCs w:val="26"/>
+        </w:rPr>
+        <w:t>The discretization error in selecting DAC outputs can be found by:</w:t>
+      </w:r>
+    </w:p>
+    <w:p>
+      <w:pPr>
+        <w:rPr>
+          <w:rFonts w:ascii="Times" w:eastAsia="Times New Roman" w:hAnsi="Times" w:cs="Arial"/>
+          <w:color w:val="222222"/>
+          <w:sz w:val="26"/>
+          <w:szCs w:val="26"/>
+        </w:rPr>
+      </w:pPr>
+    </w:p>
+    <w:p>
+      <w:pPr>
+        <w:rPr>
+          <w:rFonts w:ascii="Times" w:eastAsia="Times New Roman" w:hAnsi="Times" w:cs="Arial"/>
+          <w:color w:val="222222"/>
+          <w:sz w:val="26"/>
+          <w:szCs w:val="26"/>
+        </w:rPr>
+      </w:pPr>
+      <w:bookmarkStart w:id="0" w:name="_GoBack"/>
+      <w:bookmarkEnd w:id="0"/>
+    </w:p>
+    <w:p>
+      <w:pPr>
+        <w:rPr>
+          <w:rFonts w:ascii="Times" w:eastAsia="Times New Roman" w:hAnsi="Times" w:cs="Arial"/>
+          <w:color w:val="222222"/>
+          <w:sz w:val="26"/>
+          <w:szCs w:val="26"/>
+        </w:rPr>
+      </w:pPr>
+    </w:p>
+    <w:p>
+      <w:pPr>
+        <w:rPr>
+          <w:rFonts w:ascii="Times" w:eastAsia="Times New Roman" w:hAnsi="Times" w:cs="Arial"/>
+          <w:color w:val="222222"/>
+          <w:sz w:val="26"/>
+          <w:szCs w:val="26"/>
+        </w:rPr>
+      </w:pPr>
+    </w:p>
+    <w:p>
+      <w:pPr>
+        <w:rPr>
+          <w:rFonts w:ascii="Times" w:eastAsia="Times New Roman" w:hAnsi="Times" w:cs="Arial"/>
+          <w:color w:val="222222"/>
+          <w:sz w:val="26"/>
+          <w:szCs w:val="26"/>
+        </w:rPr>
+      </w:pPr>
+    </w:p>
+    <w:p>
+      <w:pPr>
+        <w:pStyle w:val="ListParagraph"/>
+        <w:numPr>
+          <w:ilvl w:val="0"/>
+          <w:numId w:val="3"/>
+        </w:numPr>
+        <w:rPr>
+          <w:rFonts w:ascii="Times" w:eastAsia="Times New Roman" w:hAnsi="Times" w:cs="Arial"/>
+          <w:color w:val="222222"/>
+          <w:sz w:val="26"/>
+          <w:szCs w:val="26"/>
+        </w:rPr>
+      </w:pPr>
+      <w:r>
+        <w:rPr>
+          <w:rFonts w:ascii="Times" w:eastAsia="Times New Roman" w:hAnsi="Times" w:cs="Arial"/>
+          <w:color w:val="222222"/>
+          <w:sz w:val="26"/>
+          <w:szCs w:val="26"/>
+        </w:rPr>
+        <w:t>Performance</w:t>
+      </w:r>
+    </w:p>
+    <w:p>
+      <w:pPr>
+        <w:pStyle w:val="ListParagraph"/>
+        <w:numPr>
+          <w:ilvl w:val="1"/>
+          <w:numId w:val="3"/>
+        </w:numPr>
+        <w:rPr>
+          <w:rFonts w:ascii="Times" w:eastAsia="Times New Roman" w:hAnsi="Times" w:cs="Arial"/>
+          <w:color w:val="222222"/>
+          <w:sz w:val="26"/>
+          <w:szCs w:val="26"/>
+        </w:rPr>
+      </w:pPr>
+      <w:r>
+        <w:rPr>
+          <w:rFonts w:ascii="Times" w:eastAsia="Times New Roman" w:hAnsi="Times" w:cs="Arial"/>
+          <w:color w:val="222222"/>
+          <w:sz w:val="26"/>
+          <w:szCs w:val="26"/>
+        </w:rPr>
+        <w:t>Discretization error</w:t>
+      </w:r>
+    </w:p>
+    <w:p>
+      <w:pPr>
+        <w:pStyle w:val="ListParagraph"/>
+        <w:numPr>
+          <w:ilvl w:val="2"/>
+          <w:numId w:val="3"/>
+        </w:numPr>
+        <w:rPr>
+          <w:rFonts w:ascii="Times" w:eastAsia="Times New Roman" w:hAnsi="Times" w:cs="Arial"/>
+          <w:color w:val="222222"/>
+          <w:sz w:val="26"/>
+          <w:szCs w:val="26"/>
+        </w:rPr>
+      </w:pPr>
+      <w:r>
+        <w:rPr>
+          <w:rFonts w:ascii="Times" w:eastAsia="Times New Roman" w:hAnsi="Times" w:cs="Arial"/>
+          <w:color w:val="222222"/>
+          <w:sz w:val="26"/>
+          <w:szCs w:val="26"/>
+        </w:rPr>
+        <w:t>I can only command a finite number of outputs</w:t>
+      </w:r>
+    </w:p>
+    <w:p>
+      <w:pPr>
+        <w:pStyle w:val="ListParagraph"/>
+        <w:numPr>
+          <w:ilvl w:val="3"/>
+          <w:numId w:val="3"/>
+        </w:numPr>
+        <w:rPr>
+          <w:rFonts w:ascii="Times" w:eastAsia="Times New Roman" w:hAnsi="Times" w:cs="Arial"/>
+          <w:color w:val="222222"/>
+          <w:sz w:val="26"/>
+          <w:szCs w:val="26"/>
+        </w:rPr>
+      </w:pPr>
+      <w:r>
+        <w:rPr>
+          <w:rFonts w:ascii="Times" w:eastAsia="Times New Roman" w:hAnsi="Times" w:cs="Arial"/>
+          <w:color w:val="222222"/>
+          <w:sz w:val="26"/>
+          <w:szCs w:val="26"/>
+        </w:rPr>
+        <w:t>What is the difference in current between these outputs?</w:t>
+      </w:r>
+    </w:p>
+    <w:p>
+      <w:pPr>
+        <w:pStyle w:val="ListParagraph"/>
+        <w:numPr>
+          <w:ilvl w:val="1"/>
+          <w:numId w:val="3"/>
+        </w:numPr>
+        <w:rPr>
+          <w:rFonts w:ascii="Times" w:eastAsia="Times New Roman" w:hAnsi="Times" w:cs="Arial"/>
+          <w:color w:val="222222"/>
+          <w:sz w:val="26"/>
+          <w:szCs w:val="26"/>
+        </w:rPr>
+      </w:pPr>
+      <w:r>
+        <w:rPr>
+          <w:rFonts w:ascii="Times" w:eastAsia="Times New Roman" w:hAnsi="Times" w:cs="Arial"/>
+          <w:color w:val="222222"/>
+          <w:sz w:val="26"/>
+          <w:szCs w:val="26"/>
+        </w:rPr>
+        <w:t>Non linear voltage rise at the end</w:t>
+      </w:r>
+    </w:p>
+    <w:p>
+      <w:pPr>
+        <w:pStyle w:val="ListParagraph"/>
+        <w:numPr>
+          <w:ilvl w:val="2"/>
+          <w:numId w:val="3"/>
+        </w:numPr>
+        <w:rPr>
+          <w:rFonts w:ascii="Times" w:eastAsia="Times New Roman" w:hAnsi="Times" w:cs="Arial"/>
+          <w:color w:val="222222"/>
+          <w:sz w:val="26"/>
+          <w:szCs w:val="26"/>
+        </w:rPr>
+      </w:pPr>
+      <w:r>
+        <w:rPr>
+          <w:rFonts w:ascii="Times" w:eastAsia="Times New Roman" w:hAnsi="Times" w:cs="Arial"/>
+          <w:color w:val="222222"/>
+          <w:sz w:val="26"/>
+          <w:szCs w:val="26"/>
+        </w:rPr>
+        <w:t>Due to the current decreasing through the diode.</w:t>
+      </w:r>
+    </w:p>
+    <w:p>
+      <w:pPr>
+        <w:pStyle w:val="ListParagraph"/>
+        <w:numPr>
+          <w:ilvl w:val="2"/>
+          <w:numId w:val="3"/>
+        </w:numPr>
+        <w:rPr>
+          <w:rFonts w:ascii="Times" w:eastAsia="Times New Roman" w:hAnsi="Times" w:cs="Arial"/>
+          <w:color w:val="222222"/>
+          <w:sz w:val="26"/>
+          <w:szCs w:val="26"/>
+        </w:rPr>
+      </w:pPr>
+      <w:r>
+        <w:rPr>
+          <w:rFonts w:ascii="Times" w:eastAsia="Times New Roman" w:hAnsi="Times" w:cs="Arial"/>
+          <w:color w:val="222222"/>
+          <w:sz w:val="26"/>
+          <w:szCs w:val="26"/>
+        </w:rPr>
+        <w:t>Is this a problem?</w:t>
+      </w:r>
+    </w:p>
+    <w:p>
+      <w:pPr>
+        <w:pStyle w:val="ListParagraph"/>
+        <w:numPr>
+          <w:ilvl w:val="3"/>
+          <w:numId w:val="3"/>
+        </w:numPr>
+        <w:rPr>
+          <w:rFonts w:ascii="Times" w:eastAsia="Times New Roman" w:hAnsi="Times" w:cs="Arial"/>
+          <w:color w:val="222222"/>
+          <w:sz w:val="26"/>
+          <w:szCs w:val="26"/>
+        </w:rPr>
+      </w:pPr>
+      <w:r>
+        <w:rPr>
+          <w:rFonts w:ascii="Times" w:eastAsia="Times New Roman" w:hAnsi="Times" w:cs="Arial"/>
+          <w:color w:val="222222"/>
+          <w:sz w:val="26"/>
+          <w:szCs w:val="26"/>
+        </w:rPr>
+        <w:t>This should cause additional anodization to happen, but I have no data to say if it causes an undesirable condition.</w:t>
+      </w:r>
+    </w:p>
+    <w:p>
+      <w:pPr>
+        <w:rPr>
+          <w:rFonts w:ascii="Times" w:eastAsia="Times New Roman" w:hAnsi="Times" w:cs="Arial"/>
+          <w:color w:val="222222"/>
+          <w:sz w:val="26"/>
+          <w:szCs w:val="26"/>
+        </w:rPr>
+      </w:pPr>
+    </w:p>
+    <w:p>
+      <w:pPr>
+        <w:rPr>
+          <w:rFonts w:ascii="Times" w:eastAsia="Times New Roman" w:hAnsi="Times" w:cs="Times New Roman"/>
+          <w:color w:val="000000"/>
+          <w:sz w:val="26"/>
+          <w:szCs w:val="26"/>
+        </w:rPr>
+      </w:pPr>
+      <w:r>
+        <w:rPr>
+          <w:rFonts w:ascii="Times" w:eastAsia="Times New Roman" w:hAnsi="Times" w:cs="Arial"/>
+          <w:color w:val="222222"/>
+          <w:sz w:val="26"/>
+          <w:szCs w:val="26"/>
+        </w:rPr>
+        <w:t xml:space="preserve">The range of values of interest in this application are 1-30V and 1-100mA. </w:t>
+      </w:r>
+      <w:r>
+        <w:rPr>
+          <w:rFonts w:ascii="Times" w:eastAsia="Times New Roman" w:hAnsi="Times" w:cs="Times New Roman"/>
+          <w:color w:val="000000"/>
+          <w:sz w:val="26"/>
+          <w:szCs w:val="26"/>
+        </w:rPr>
+        <w:br/>
+      </w:r>
+      <w:r>
+        <w:rPr>
+          <w:rFonts w:ascii="Times" w:eastAsia="Times New Roman" w:hAnsi="Times" w:cs="Times New Roman"/>
+          <w:color w:val="000000"/>
+          <w:sz w:val="26"/>
+          <w:szCs w:val="26"/>
+        </w:rPr>
+        <w:br/>
+      </w:r>
+      <w:r>
+        <w:rPr>
+          <w:rFonts w:ascii="Times" w:eastAsia="Times New Roman" w:hAnsi="Times" w:cs="Arial"/>
+          <w:color w:val="222222"/>
+          <w:sz w:val="26"/>
+          <w:szCs w:val="26"/>
+        </w:rPr>
+        <w:t>The basic circuitry has two main parts, sourcing and measurement. The current source has the ability to supply 1-100mA of current at a voltage of 1-30V. The actual safe operating region is depicted in the following graph.</w:t>
+      </w:r>
+      <w:r>
+        <w:rPr>
+          <w:rFonts w:ascii="Times" w:eastAsia="Times New Roman" w:hAnsi="Times" w:cs="Times New Roman"/>
+          <w:color w:val="000000"/>
+          <w:sz w:val="26"/>
+          <w:szCs w:val="26"/>
+        </w:rPr>
+        <w:br/>
+      </w:r>
       <w:r>
         <w:rPr>
           <w:rFonts w:ascii="Times" w:eastAsia="Times New Roman" w:hAnsi="Times" w:cs="Times New Roman"/>
@@ -3241,7 +3190,7 @@
                     </pic:cNvPicPr>
                   </pic:nvPicPr>
                   <pic:blipFill>
-                    <a:blip r:embed="rId11">
+                    <a:blip r:embed="rId13">
                       <a:extLst>
                         <a:ext uri="{28A0092B-C50C-407E-A947-70E740481C1C}">
                           <a14:useLocalDpi xmlns:a14="http://schemas.microsoft.com/office/drawing/2010/main" val="0"/>
@@ -6800,13 +6749,143 @@
       </w:pPr>
     </w:p>
     <w:sectPr>
+      <w:headerReference w:type="even" r:id="rId14"/>
+      <w:headerReference w:type="default" r:id="rId15"/>
       <w:pgSz w:w="12240" w:h="15840"/>
       <w:pgMar w:top="1440" w:right="1800" w:bottom="1440" w:left="1800" w:header="720" w:footer="720" w:gutter="0"/>
       <w:cols w:space="720"/>
+      <w:titlePg/>
       <w:docGrid w:linePitch="360"/>
     </w:sectPr>
   </w:body>
 </w:document>
+</file>
+
+<file path=word/endnotes.xml><?xml version="1.0" encoding="utf-8"?>
+<w:endnotes xmlns:wpc="http://schemas.microsoft.com/office/word/2010/wordprocessingCanvas" xmlns:mo="http://schemas.microsoft.com/office/mac/office/2008/main" xmlns:mc="http://schemas.openxmlformats.org/markup-compatibility/2006" xmlns:mv="urn:schemas-microsoft-com:mac:vml" xmlns:o="urn:schemas-microsoft-com:office:office" xmlns:r="http://schemas.openxmlformats.org/officeDocument/2006/relationships" xmlns:m="http://schemas.openxmlformats.org/officeDocument/2006/math" xmlns:v="urn:schemas-microsoft-com:vml" xmlns:wp14="http://schemas.microsoft.com/office/word/2010/wordprocessingDrawing" xmlns:wp="http://schemas.openxmlformats.org/drawingml/2006/wordprocessingDrawing" xmlns:w10="urn:schemas-microsoft-com:office:word" xmlns:w="http://schemas.openxmlformats.org/wordprocessingml/2006/main" xmlns:w14="http://schemas.microsoft.com/office/word/2010/wordml" xmlns:wpg="http://schemas.microsoft.com/office/word/2010/wordprocessingGroup" xmlns:wpi="http://schemas.microsoft.com/office/word/2010/wordprocessingInk" xmlns:wne="http://schemas.microsoft.com/office/word/2006/wordml" xmlns:wps="http://schemas.microsoft.com/office/word/2010/wordprocessingShape" mc:Ignorable="w14 wp14">
+  <w:endnote w:type="separator" w:id="-1">
+    <w:p>
+      <w:r>
+        <w:separator/>
+      </w:r>
+    </w:p>
+  </w:endnote>
+  <w:endnote w:type="continuationSeparator" w:id="0">
+    <w:p>
+      <w:r>
+        <w:continuationSeparator/>
+      </w:r>
+    </w:p>
+  </w:endnote>
+</w:endnotes>
+</file>
+
+<file path=word/footnotes.xml><?xml version="1.0" encoding="utf-8"?>
+<w:footnotes xmlns:wpc="http://schemas.microsoft.com/office/word/2010/wordprocessingCanvas" xmlns:mo="http://schemas.microsoft.com/office/mac/office/2008/main" xmlns:mc="http://schemas.openxmlformats.org/markup-compatibility/2006" xmlns:mv="urn:schemas-microsoft-com:mac:vml" xmlns:o="urn:schemas-microsoft-com:office:office" xmlns:r="http://schemas.openxmlformats.org/officeDocument/2006/relationships" xmlns:m="http://schemas.openxmlformats.org/officeDocument/2006/math" xmlns:v="urn:schemas-microsoft-com:vml" xmlns:wp14="http://schemas.microsoft.com/office/word/2010/wordprocessingDrawing" xmlns:wp="http://schemas.openxmlformats.org/drawingml/2006/wordprocessingDrawing" xmlns:w10="urn:schemas-microsoft-com:office:word" xmlns:w="http://schemas.openxmlformats.org/wordprocessingml/2006/main" xmlns:w14="http://schemas.microsoft.com/office/word/2010/wordml" xmlns:wpg="http://schemas.microsoft.com/office/word/2010/wordprocessingGroup" xmlns:wpi="http://schemas.microsoft.com/office/word/2010/wordprocessingInk" xmlns:wne="http://schemas.microsoft.com/office/word/2006/wordml" xmlns:wps="http://schemas.microsoft.com/office/word/2010/wordprocessingShape" mc:Ignorable="w14 wp14">
+  <w:footnote w:type="separator" w:id="-1">
+    <w:p>
+      <w:r>
+        <w:separator/>
+      </w:r>
+    </w:p>
+  </w:footnote>
+  <w:footnote w:type="continuationSeparator" w:id="0">
+    <w:p>
+      <w:r>
+        <w:continuationSeparator/>
+      </w:r>
+    </w:p>
+  </w:footnote>
+</w:footnotes>
+</file>
+
+<file path=word/header1.xml><?xml version="1.0" encoding="utf-8"?>
+<w:hdr xmlns:wpc="http://schemas.microsoft.com/office/word/2010/wordprocessingCanvas" xmlns:mo="http://schemas.microsoft.com/office/mac/office/2008/main" xmlns:mc="http://schemas.openxmlformats.org/markup-compatibility/2006" xmlns:mv="urn:schemas-microsoft-com:mac:vml" xmlns:o="urn:schemas-microsoft-com:office:office" xmlns:r="http://schemas.openxmlformats.org/officeDocument/2006/relationships" xmlns:m="http://schemas.openxmlformats.org/officeDocument/2006/math" xmlns:v="urn:schemas-microsoft-com:vml" xmlns:wp14="http://schemas.microsoft.com/office/word/2010/wordprocessingDrawing" xmlns:wp="http://schemas.openxmlformats.org/drawingml/2006/wordprocessingDrawing" xmlns:w10="urn:schemas-microsoft-com:office:word" xmlns:w="http://schemas.openxmlformats.org/wordprocessingml/2006/main" xmlns:w14="http://schemas.microsoft.com/office/word/2010/wordml" xmlns:wpg="http://schemas.microsoft.com/office/word/2010/wordprocessingGroup" xmlns:wpi="http://schemas.microsoft.com/office/word/2010/wordprocessingInk" xmlns:wne="http://schemas.microsoft.com/office/word/2006/wordml" xmlns:wps="http://schemas.microsoft.com/office/word/2010/wordprocessingShape" mc:Ignorable="w14 wp14">
+  <w:p>
+    <w:pPr>
+      <w:pStyle w:val="Header"/>
+      <w:framePr w:wrap="around" w:vAnchor="text" w:hAnchor="margin" w:xAlign="right" w:y="1"/>
+      <w:rPr>
+        <w:rStyle w:val="PageNumber"/>
+      </w:rPr>
+    </w:pPr>
+    <w:r>
+      <w:rPr>
+        <w:rStyle w:val="PageNumber"/>
+      </w:rPr>
+      <w:fldChar w:fldCharType="begin"/>
+    </w:r>
+    <w:r>
+      <w:rPr>
+        <w:rStyle w:val="PageNumber"/>
+      </w:rPr>
+      <w:instrText xml:space="preserve">PAGE  </w:instrText>
+    </w:r>
+    <w:r>
+      <w:rPr>
+        <w:rStyle w:val="PageNumber"/>
+      </w:rPr>
+      <w:fldChar w:fldCharType="end"/>
+    </w:r>
+  </w:p>
+  <w:p>
+    <w:pPr>
+      <w:pStyle w:val="Header"/>
+      <w:ind w:right="360"/>
+    </w:pPr>
+  </w:p>
+</w:hdr>
+</file>
+
+<file path=word/header2.xml><?xml version="1.0" encoding="utf-8"?>
+<w:hdr xmlns:wpc="http://schemas.microsoft.com/office/word/2010/wordprocessingCanvas" xmlns:mo="http://schemas.microsoft.com/office/mac/office/2008/main" xmlns:mc="http://schemas.openxmlformats.org/markup-compatibility/2006" xmlns:mv="urn:schemas-microsoft-com:mac:vml" xmlns:o="urn:schemas-microsoft-com:office:office" xmlns:r="http://schemas.openxmlformats.org/officeDocument/2006/relationships" xmlns:m="http://schemas.openxmlformats.org/officeDocument/2006/math" xmlns:v="urn:schemas-microsoft-com:vml" xmlns:wp14="http://schemas.microsoft.com/office/word/2010/wordprocessingDrawing" xmlns:wp="http://schemas.openxmlformats.org/drawingml/2006/wordprocessingDrawing" xmlns:w10="urn:schemas-microsoft-com:office:word" xmlns:w="http://schemas.openxmlformats.org/wordprocessingml/2006/main" xmlns:w14="http://schemas.microsoft.com/office/word/2010/wordml" xmlns:wpg="http://schemas.microsoft.com/office/word/2010/wordprocessingGroup" xmlns:wpi="http://schemas.microsoft.com/office/word/2010/wordprocessingInk" xmlns:wne="http://schemas.microsoft.com/office/word/2006/wordml" xmlns:wps="http://schemas.microsoft.com/office/word/2010/wordprocessingShape" mc:Ignorable="w14 wp14">
+  <w:p>
+    <w:pPr>
+      <w:pStyle w:val="Header"/>
+      <w:framePr w:wrap="around" w:vAnchor="text" w:hAnchor="margin" w:xAlign="right" w:y="1"/>
+      <w:rPr>
+        <w:rStyle w:val="PageNumber"/>
+      </w:rPr>
+    </w:pPr>
+    <w:r>
+      <w:rPr>
+        <w:rStyle w:val="PageNumber"/>
+      </w:rPr>
+      <w:fldChar w:fldCharType="begin"/>
+    </w:r>
+    <w:r>
+      <w:rPr>
+        <w:rStyle w:val="PageNumber"/>
+      </w:rPr>
+      <w:instrText xml:space="preserve">PAGE  </w:instrText>
+    </w:r>
+    <w:r>
+      <w:rPr>
+        <w:rStyle w:val="PageNumber"/>
+      </w:rPr>
+      <w:fldChar w:fldCharType="separate"/>
+    </w:r>
+    <w:r>
+      <w:rPr>
+        <w:rStyle w:val="PageNumber"/>
+        <w:noProof/>
+      </w:rPr>
+      <w:t>9</w:t>
+    </w:r>
+    <w:r>
+      <w:rPr>
+        <w:rStyle w:val="PageNumber"/>
+      </w:rPr>
+      <w:fldChar w:fldCharType="end"/>
+    </w:r>
+  </w:p>
+  <w:p>
+    <w:pPr>
+      <w:pStyle w:val="Header"/>
+      <w:ind w:right="360"/>
+    </w:pPr>
+  </w:p>
+</w:hdr>
 </file>
 
 <file path=word/numbering.xml><?xml version="1.0" encoding="utf-8"?>
@@ -7423,6 +7502,35 @@
       <w:szCs w:val="18"/>
     </w:rPr>
   </w:style>
+  <w:style w:type="paragraph" w:styleId="Header">
+    <w:name w:val="header"/>
+    <w:basedOn w:val="Normal"/>
+    <w:link w:val="HeaderChar"/>
+    <w:uiPriority w:val="99"/>
+    <w:unhideWhenUsed/>
+    <w:rsid w:val="00844432"/>
+    <w:pPr>
+      <w:tabs>
+        <w:tab w:val="center" w:pos="4320"/>
+        <w:tab w:val="right" w:pos="8640"/>
+      </w:tabs>
+    </w:pPr>
+  </w:style>
+  <w:style w:type="character" w:customStyle="1" w:styleId="HeaderChar">
+    <w:name w:val="Header Char"/>
+    <w:basedOn w:val="DefaultParagraphFont"/>
+    <w:link w:val="Header"/>
+    <w:uiPriority w:val="99"/>
+    <w:rsid w:val="00844432"/>
+  </w:style>
+  <w:style w:type="character" w:styleId="PageNumber">
+    <w:name w:val="page number"/>
+    <w:basedOn w:val="DefaultParagraphFont"/>
+    <w:uiPriority w:val="99"/>
+    <w:semiHidden/>
+    <w:unhideWhenUsed/>
+    <w:rsid w:val="00844432"/>
+  </w:style>
 </w:styles>
 </file>
 
@@ -7686,6 +7794,35 @@
       <w:sz w:val="18"/>
       <w:szCs w:val="18"/>
     </w:rPr>
+  </w:style>
+  <w:style w:type="paragraph" w:styleId="Header">
+    <w:name w:val="header"/>
+    <w:basedOn w:val="Normal"/>
+    <w:link w:val="HeaderChar"/>
+    <w:uiPriority w:val="99"/>
+    <w:unhideWhenUsed/>
+    <w:rsid w:val="00844432"/>
+    <w:pPr>
+      <w:tabs>
+        <w:tab w:val="center" w:pos="4320"/>
+        <w:tab w:val="right" w:pos="8640"/>
+      </w:tabs>
+    </w:pPr>
+  </w:style>
+  <w:style w:type="character" w:customStyle="1" w:styleId="HeaderChar">
+    <w:name w:val="Header Char"/>
+    <w:basedOn w:val="DefaultParagraphFont"/>
+    <w:link w:val="Header"/>
+    <w:uiPriority w:val="99"/>
+    <w:rsid w:val="00844432"/>
+  </w:style>
+  <w:style w:type="character" w:styleId="PageNumber">
+    <w:name w:val="page number"/>
+    <w:basedOn w:val="DefaultParagraphFont"/>
+    <w:uiPriority w:val="99"/>
+    <w:semiHidden/>
+    <w:unhideWhenUsed/>
+    <w:rsid w:val="00844432"/>
   </w:style>
 </w:styles>
 </file>

</xml_diff>

<commit_message>
added pass diode error subsection to current source limitations section.
</commit_message>
<xml_diff>
--- a/ieeePaper/IEEE_ConferencePaper.docx
+++ b/ieeePaper/IEEE_ConferencePaper.docx
@@ -116,7 +116,27 @@
           <w:sz w:val="26"/>
           <w:szCs w:val="26"/>
         </w:rPr>
-        <w:t>This system provides a constant current source of 0-100mA up to a compliance voltage of 30V. The system can monitor and record leakage currents down to 10 nanoamperes over periods of up to 24 hours. Typical results obtained using sputter</w:t>
+        <w:t xml:space="preserve">This system provides a constant current source of 0-100mA up to a compliance voltage of 30V. The system can monitor and record leakage currents down to 10 </w:t>
+      </w:r>
+      <w:proofErr w:type="spellStart"/>
+      <w:r>
+        <w:rPr>
+          <w:rFonts w:ascii="Times" w:eastAsia="Times New Roman" w:hAnsi="Times" w:cs="Times New Roman"/>
+          <w:color w:val="000000"/>
+          <w:sz w:val="26"/>
+          <w:szCs w:val="26"/>
+        </w:rPr>
+        <w:t>nanoamperes</w:t>
+      </w:r>
+      <w:proofErr w:type="spellEnd"/>
+      <w:r>
+        <w:rPr>
+          <w:rFonts w:ascii="Times" w:eastAsia="Times New Roman" w:hAnsi="Times" w:cs="Times New Roman"/>
+          <w:color w:val="000000"/>
+          <w:sz w:val="26"/>
+          <w:szCs w:val="26"/>
+        </w:rPr>
+        <w:t xml:space="preserve"> over periods of up to 24 hours. Typical results obtained using sputter</w:t>
       </w:r>
       <w:r>
         <w:rPr>
@@ -329,6 +349,7 @@
               </w:rPr>
               <w:br/>
             </w:r>
+            <w:proofErr w:type="spellStart"/>
             <w:r>
               <w:rPr>
                 <w:rFonts w:ascii="Times" w:eastAsia="Times New Roman" w:hAnsi="Times" w:cs="Arial"/>
@@ -336,7 +357,17 @@
                 <w:sz w:val="26"/>
                 <w:szCs w:val="26"/>
               </w:rPr>
-              <w:t>uF/cm^2</w:t>
+              <w:t>uF</w:t>
+            </w:r>
+            <w:proofErr w:type="spellEnd"/>
+            <w:r>
+              <w:rPr>
+                <w:rFonts w:ascii="Times" w:eastAsia="Times New Roman" w:hAnsi="Times" w:cs="Arial"/>
+                <w:color w:val="222222"/>
+                <w:sz w:val="26"/>
+                <w:szCs w:val="26"/>
+              </w:rPr>
+              <w:t>/cm^2</w:t>
             </w:r>
           </w:p>
         </w:tc>
@@ -481,6 +512,7 @@
                 <w:szCs w:val="26"/>
               </w:rPr>
             </w:pPr>
+            <w:proofErr w:type="spellStart"/>
             <w:r>
               <w:rPr>
                 <w:rFonts w:ascii="Times" w:eastAsia="Times New Roman" w:hAnsi="Times" w:cs="Arial"/>
@@ -490,6 +522,7 @@
               </w:rPr>
               <w:t>Nb</w:t>
             </w:r>
+            <w:proofErr w:type="spellEnd"/>
           </w:p>
         </w:tc>
         <w:tc>
@@ -912,7 +945,17 @@
           <w:sz w:val="26"/>
           <w:szCs w:val="26"/>
         </w:rPr>
-        <w:t xml:space="preserve">a relative capacitance 3 times as large as aluminum and comparable to niobium. In the past, titanium capacitors have been plagued by high </w:t>
+        <w:t xml:space="preserve">a relative capacitance 3 times as large as aluminum and comparable to niobium. In the past, </w:t>
+      </w:r>
+      <w:proofErr w:type="gramStart"/>
+      <w:r>
+        <w:rPr>
+          <w:rFonts w:ascii="Times" w:eastAsia="Times New Roman" w:hAnsi="Times" w:cs="Arial"/>
+          <w:color w:val="222222"/>
+          <w:sz w:val="26"/>
+          <w:szCs w:val="26"/>
+        </w:rPr>
+        <w:t xml:space="preserve">titanium capacitors have been plagued by high </w:t>
       </w:r>
       <w:r>
         <w:rPr>
@@ -930,7 +973,37 @@
           <w:sz w:val="26"/>
           <w:szCs w:val="26"/>
         </w:rPr>
-        <w:t xml:space="preserve">aking them unsuitable for applications in power conversion circuitry. But research by (quote printed caps and welsch’s 1pager) suggests that these obstacles can be overcome by proper cleaning of the titanium anodes and by depositing a sponge like titanium surface onto a substrate to act as an anode. Current research suggests that leakage currents </w:t>
+        <w:t>aking them unsuitable for applications in power conversion circuitry</w:t>
+      </w:r>
+      <w:proofErr w:type="gramEnd"/>
+      <w:r>
+        <w:rPr>
+          <w:rFonts w:ascii="Times" w:eastAsia="Times New Roman" w:hAnsi="Times" w:cs="Arial"/>
+          <w:color w:val="222222"/>
+          <w:sz w:val="26"/>
+          <w:szCs w:val="26"/>
+        </w:rPr>
+        <w:t xml:space="preserve">. But research by (quote printed caps and </w:t>
+      </w:r>
+      <w:proofErr w:type="spellStart"/>
+      <w:r>
+        <w:rPr>
+          <w:rFonts w:ascii="Times" w:eastAsia="Times New Roman" w:hAnsi="Times" w:cs="Arial"/>
+          <w:color w:val="222222"/>
+          <w:sz w:val="26"/>
+          <w:szCs w:val="26"/>
+        </w:rPr>
+        <w:t>welsch’s</w:t>
+      </w:r>
+      <w:proofErr w:type="spellEnd"/>
+      <w:r>
+        <w:rPr>
+          <w:rFonts w:ascii="Times" w:eastAsia="Times New Roman" w:hAnsi="Times" w:cs="Arial"/>
+          <w:color w:val="222222"/>
+          <w:sz w:val="26"/>
+          <w:szCs w:val="26"/>
+        </w:rPr>
+        <w:t xml:space="preserve"> 1pager) suggests that these obstacles can be overcome by proper cleaning of the titanium anodes and by depositing a sponge like titanium surface onto a substrate to act as an anode. Current research suggests that leakage currents </w:t>
       </w:r>
       <w:r>
         <w:rPr>
@@ -940,7 +1013,47 @@
           <w:szCs w:val="26"/>
         </w:rPr>
         <w:lastRenderedPageBreak/>
-        <w:t>as low as 1uA/cm^2 should be able to be reached by these new methods. (quote microminiturization).</w:t>
+        <w:t>as low as 1uA/cm^2 should be able to be reached by these new methods. (</w:t>
+      </w:r>
+      <w:proofErr w:type="gramStart"/>
+      <w:r>
+        <w:rPr>
+          <w:rFonts w:ascii="Times" w:eastAsia="Times New Roman" w:hAnsi="Times" w:cs="Arial"/>
+          <w:color w:val="222222"/>
+          <w:sz w:val="26"/>
+          <w:szCs w:val="26"/>
+        </w:rPr>
+        <w:t>quote</w:t>
+      </w:r>
+      <w:proofErr w:type="gramEnd"/>
+      <w:r>
+        <w:rPr>
+          <w:rFonts w:ascii="Times" w:eastAsia="Times New Roman" w:hAnsi="Times" w:cs="Arial"/>
+          <w:color w:val="222222"/>
+          <w:sz w:val="26"/>
+          <w:szCs w:val="26"/>
+        </w:rPr>
+        <w:t xml:space="preserve"> </w:t>
+      </w:r>
+      <w:proofErr w:type="spellStart"/>
+      <w:r>
+        <w:rPr>
+          <w:rFonts w:ascii="Times" w:eastAsia="Times New Roman" w:hAnsi="Times" w:cs="Arial"/>
+          <w:color w:val="222222"/>
+          <w:sz w:val="26"/>
+          <w:szCs w:val="26"/>
+        </w:rPr>
+        <w:t>microminiturization</w:t>
+      </w:r>
+      <w:proofErr w:type="spellEnd"/>
+      <w:r>
+        <w:rPr>
+          <w:rFonts w:ascii="Times" w:eastAsia="Times New Roman" w:hAnsi="Times" w:cs="Arial"/>
+          <w:color w:val="222222"/>
+          <w:sz w:val="26"/>
+          <w:szCs w:val="26"/>
+        </w:rPr>
+        <w:t>).</w:t>
       </w:r>
       <w:r>
         <w:rPr>
@@ -996,7 +1109,27 @@
           <w:sz w:val="26"/>
           <w:szCs w:val="26"/>
         </w:rPr>
-        <w:t>Anodization itself is the act of growing an oxide layer on top of a metal anode. This is useful in capacitors because it allows the capacitor to store significantly more energy then it would have otherwise. The anodization process is preformed by immersing an anode and a cathode into an electrolyte solution and then hooking up either a voltage or current source across the sample. This process can be seen in fig#:</w:t>
+        <w:t xml:space="preserve">Anodization itself is the act of growing an oxide layer on top of a metal anode. This is useful in capacitors because it allows the capacitor to store significantly more energy then it would have otherwise. </w:t>
+      </w:r>
+      <w:proofErr w:type="gramStart"/>
+      <w:r>
+        <w:rPr>
+          <w:rFonts w:ascii="Times" w:eastAsia="Times New Roman" w:hAnsi="Times" w:cs="Arial"/>
+          <w:color w:val="222222"/>
+          <w:sz w:val="26"/>
+          <w:szCs w:val="26"/>
+        </w:rPr>
+        <w:t>The anodization process is preformed by immersing an anode and a cathode into an electrolyte solution and then hooking up either a voltage or current source across the sample</w:t>
+      </w:r>
+      <w:proofErr w:type="gramEnd"/>
+      <w:r>
+        <w:rPr>
+          <w:rFonts w:ascii="Times" w:eastAsia="Times New Roman" w:hAnsi="Times" w:cs="Arial"/>
+          <w:color w:val="222222"/>
+          <w:sz w:val="26"/>
+          <w:szCs w:val="26"/>
+        </w:rPr>
+        <w:t>. This process can be seen in fig#:</w:t>
       </w:r>
       <w:r>
         <w:rPr>
@@ -1173,7 +1306,27 @@
           <w:szCs w:val="26"/>
         </w:rPr>
         <w:tab/>
-        <w:t>(equ. 1)</w:t>
+        <w:t>(</w:t>
+      </w:r>
+      <w:proofErr w:type="spellStart"/>
+      <w:r>
+        <w:rPr>
+          <w:rFonts w:ascii="Times" w:eastAsia="Times New Roman" w:hAnsi="Times" w:cs="Arial"/>
+          <w:color w:val="222222"/>
+          <w:sz w:val="26"/>
+          <w:szCs w:val="26"/>
+        </w:rPr>
+        <w:t>equ</w:t>
+      </w:r>
+      <w:proofErr w:type="spellEnd"/>
+      <w:r>
+        <w:rPr>
+          <w:rFonts w:ascii="Times" w:eastAsia="Times New Roman" w:hAnsi="Times" w:cs="Arial"/>
+          <w:color w:val="222222"/>
+          <w:sz w:val="26"/>
+          <w:szCs w:val="26"/>
+        </w:rPr>
+        <w:t>. 1)</w:t>
       </w:r>
       <w:r>
         <w:rPr>
@@ -1246,7 +1399,27 @@
           <w:szCs w:val="26"/>
         </w:rPr>
         <w:tab/>
-        <w:t>(equ 2)</w:t>
+        <w:t>(</w:t>
+      </w:r>
+      <w:proofErr w:type="spellStart"/>
+      <w:r>
+        <w:rPr>
+          <w:rFonts w:ascii="Times" w:eastAsia="Times New Roman" w:hAnsi="Times" w:cs="Arial"/>
+          <w:color w:val="222222"/>
+          <w:sz w:val="26"/>
+          <w:szCs w:val="26"/>
+        </w:rPr>
+        <w:t>equ</w:t>
+      </w:r>
+      <w:proofErr w:type="spellEnd"/>
+      <w:r>
+        <w:rPr>
+          <w:rFonts w:ascii="Times" w:eastAsia="Times New Roman" w:hAnsi="Times" w:cs="Arial"/>
+          <w:color w:val="222222"/>
+          <w:sz w:val="26"/>
+          <w:szCs w:val="26"/>
+        </w:rPr>
+        <w:t xml:space="preserve"> 2)</w:t>
       </w:r>
       <w:r>
         <w:rPr>
@@ -1328,7 +1501,27 @@
           <w:szCs w:val="26"/>
         </w:rPr>
         <w:tab/>
-        <w:t>(equ 3)</w:t>
+        <w:t>(</w:t>
+      </w:r>
+      <w:proofErr w:type="spellStart"/>
+      <w:r>
+        <w:rPr>
+          <w:rFonts w:ascii="Times" w:eastAsia="Times New Roman" w:hAnsi="Times" w:cs="Arial"/>
+          <w:color w:val="222222"/>
+          <w:sz w:val="26"/>
+          <w:szCs w:val="26"/>
+        </w:rPr>
+        <w:t>equ</w:t>
+      </w:r>
+      <w:proofErr w:type="spellEnd"/>
+      <w:r>
+        <w:rPr>
+          <w:rFonts w:ascii="Times" w:eastAsia="Times New Roman" w:hAnsi="Times" w:cs="Arial"/>
+          <w:color w:val="222222"/>
+          <w:sz w:val="26"/>
+          <w:szCs w:val="26"/>
+        </w:rPr>
+        <w:t xml:space="preserve"> 3)</w:t>
       </w:r>
       <w:r>
         <w:rPr>
@@ -1364,7 +1557,27 @@
           <w:sz w:val="26"/>
           <w:szCs w:val="26"/>
         </w:rPr>
-        <w:t xml:space="preserve">This process is very similar to anodizing aluminum. For an explanation of that process visit (---quote Case encyclopedia). </w:t>
+        <w:t xml:space="preserve">This process is very similar to anodizing aluminum. </w:t>
+      </w:r>
+      <w:proofErr w:type="gramStart"/>
+      <w:r>
+        <w:rPr>
+          <w:rFonts w:ascii="Times" w:eastAsia="Times New Roman" w:hAnsi="Times" w:cs="Arial"/>
+          <w:color w:val="222222"/>
+          <w:sz w:val="26"/>
+          <w:szCs w:val="26"/>
+        </w:rPr>
+        <w:t>For an explanation of that process visit (---quote Case encyclopedia).</w:t>
+      </w:r>
+      <w:proofErr w:type="gramEnd"/>
+      <w:r>
+        <w:rPr>
+          <w:rFonts w:ascii="Times" w:eastAsia="Times New Roman" w:hAnsi="Times" w:cs="Arial"/>
+          <w:color w:val="222222"/>
+          <w:sz w:val="26"/>
+          <w:szCs w:val="26"/>
+        </w:rPr>
+        <w:t xml:space="preserve"> </w:t>
       </w:r>
       <w:r>
         <w:rPr>
@@ -1533,7 +1746,47 @@
           <w:sz w:val="26"/>
           <w:szCs w:val="26"/>
         </w:rPr>
-        <w:t>(quote microminiturization)</w:t>
+        <w:t>(</w:t>
+      </w:r>
+      <w:proofErr w:type="gramStart"/>
+      <w:r>
+        <w:rPr>
+          <w:rFonts w:ascii="Times" w:hAnsi="Times" w:cs="Arial"/>
+          <w:color w:val="222222"/>
+          <w:sz w:val="26"/>
+          <w:szCs w:val="26"/>
+        </w:rPr>
+        <w:t>quote</w:t>
+      </w:r>
+      <w:proofErr w:type="gramEnd"/>
+      <w:r>
+        <w:rPr>
+          <w:rFonts w:ascii="Times" w:hAnsi="Times" w:cs="Arial"/>
+          <w:color w:val="222222"/>
+          <w:sz w:val="26"/>
+          <w:szCs w:val="26"/>
+        </w:rPr>
+        <w:t xml:space="preserve"> </w:t>
+      </w:r>
+      <w:proofErr w:type="spellStart"/>
+      <w:r>
+        <w:rPr>
+          <w:rFonts w:ascii="Times" w:hAnsi="Times" w:cs="Arial"/>
+          <w:color w:val="222222"/>
+          <w:sz w:val="26"/>
+          <w:szCs w:val="26"/>
+        </w:rPr>
+        <w:t>microminiturization</w:t>
+      </w:r>
+      <w:proofErr w:type="spellEnd"/>
+      <w:r>
+        <w:rPr>
+          <w:rFonts w:ascii="Times" w:hAnsi="Times" w:cs="Arial"/>
+          <w:color w:val="222222"/>
+          <w:sz w:val="26"/>
+          <w:szCs w:val="26"/>
+        </w:rPr>
+        <w:t>)</w:t>
       </w:r>
     </w:p>
     <w:p>
@@ -2477,15 +2730,37 @@
           <w:szCs w:val="26"/>
         </w:rPr>
       </w:pPr>
-      <w:r>
-        <w:rPr>
-          <w:rFonts w:ascii="Times" w:eastAsia="Times New Roman" w:hAnsi="Times" w:cs="Arial"/>
-          <w:color w:val="222222"/>
-          <w:sz w:val="26"/>
-          <w:szCs w:val="26"/>
-        </w:rPr>
-        <w:t>Iout = Prating / Vcomp</w:t>
-      </w:r>
+      <w:proofErr w:type="spellStart"/>
+      <w:r>
+        <w:rPr>
+          <w:rFonts w:ascii="Times" w:eastAsia="Times New Roman" w:hAnsi="Times" w:cs="Arial"/>
+          <w:color w:val="222222"/>
+          <w:sz w:val="26"/>
+          <w:szCs w:val="26"/>
+        </w:rPr>
+        <w:t>Iout</w:t>
+      </w:r>
+      <w:proofErr w:type="spellEnd"/>
+      <w:r>
+        <w:rPr>
+          <w:rFonts w:ascii="Times" w:eastAsia="Times New Roman" w:hAnsi="Times" w:cs="Arial"/>
+          <w:color w:val="222222"/>
+          <w:sz w:val="26"/>
+          <w:szCs w:val="26"/>
+        </w:rPr>
+        <w:t xml:space="preserve"> = Prating / </w:t>
+      </w:r>
+      <w:proofErr w:type="spellStart"/>
+      <w:r>
+        <w:rPr>
+          <w:rFonts w:ascii="Times" w:eastAsia="Times New Roman" w:hAnsi="Times" w:cs="Arial"/>
+          <w:color w:val="222222"/>
+          <w:sz w:val="26"/>
+          <w:szCs w:val="26"/>
+        </w:rPr>
+        <w:t>Vcomp</w:t>
+      </w:r>
+      <w:proofErr w:type="spellEnd"/>
     </w:p>
     <w:p>
       <w:pPr>
@@ -2513,16 +2788,36 @@
           <w:sz w:val="26"/>
           <w:szCs w:val="26"/>
         </w:rPr>
-        <w:t>The current source operates by controlling the gate voltage of U18Z1 in Fig 2 to ensure a constant current as the voltage on the DUT changes. Ideally, the source would be able to respond to a change in load impedance instantaneous to keep the current output constant. The real current source of Fig 2 is limite</w:t>
-      </w:r>
-      <w:r>
-        <w:rPr>
-          <w:rFonts w:ascii="Times" w:eastAsia="Times New Roman" w:hAnsi="Times" w:cs="Arial"/>
-          <w:color w:val="222222"/>
-          <w:sz w:val="26"/>
-          <w:szCs w:val="26"/>
-        </w:rPr>
-        <w:t xml:space="preserve">d by the Gain Bandwidth Product of U4X1B (1.8Mhz – reference </w:t>
+        <w:t xml:space="preserve">The current source operates by controlling the gate voltage of U18Z1 in Fig 2 to ensure a constant current as the voltage on the DUT changes. Ideally, the source would be able to respond to a change in load impedance instantaneous to keep the current output constant. </w:t>
+      </w:r>
+      <w:proofErr w:type="gramStart"/>
+      <w:r>
+        <w:rPr>
+          <w:rFonts w:ascii="Times" w:eastAsia="Times New Roman" w:hAnsi="Times" w:cs="Arial"/>
+          <w:color w:val="222222"/>
+          <w:sz w:val="26"/>
+          <w:szCs w:val="26"/>
+        </w:rPr>
+        <w:t>The real current source of Fig 2 is limite</w:t>
+      </w:r>
+      <w:r>
+        <w:rPr>
+          <w:rFonts w:ascii="Times" w:eastAsia="Times New Roman" w:hAnsi="Times" w:cs="Arial"/>
+          <w:color w:val="222222"/>
+          <w:sz w:val="26"/>
+          <w:szCs w:val="26"/>
+        </w:rPr>
+        <w:t>d by the Gain Bandwidth Product of U4X1B</w:t>
+      </w:r>
+      <w:proofErr w:type="gramEnd"/>
+      <w:r>
+        <w:rPr>
+          <w:rFonts w:ascii="Times" w:eastAsia="Times New Roman" w:hAnsi="Times" w:cs="Arial"/>
+          <w:color w:val="222222"/>
+          <w:sz w:val="26"/>
+          <w:szCs w:val="26"/>
+        </w:rPr>
+        <w:t xml:space="preserve"> (1.8Mhz – reference </w:t>
       </w:r>
       <w:r>
         <w:rPr>
@@ -2623,7 +2918,34 @@
           <w:sz w:val="26"/>
           <w:szCs w:val="26"/>
         </w:rPr>
-        <w:t>The discretization error in selecting DAC outputs can be found by:</w:t>
+        <w:t>A first approximation of the</w:t>
+      </w:r>
+      <w:r>
+        <w:rPr>
+          <w:rFonts w:ascii="Times" w:eastAsia="Times New Roman" w:hAnsi="Times" w:cs="Arial"/>
+          <w:color w:val="222222"/>
+          <w:sz w:val="26"/>
+          <w:szCs w:val="26"/>
+        </w:rPr>
+        <w:t xml:space="preserve"> discretization </w:t>
+      </w:r>
+      <w:r>
+        <w:rPr>
+          <w:rFonts w:ascii="Times" w:eastAsia="Times New Roman" w:hAnsi="Times" w:cs="Arial"/>
+          <w:color w:val="222222"/>
+          <w:sz w:val="26"/>
+          <w:szCs w:val="26"/>
+        </w:rPr>
+        <w:t>uncertainty</w:t>
+      </w:r>
+      <w:r>
+        <w:rPr>
+          <w:rFonts w:ascii="Times" w:eastAsia="Times New Roman" w:hAnsi="Times" w:cs="Arial"/>
+          <w:color w:val="222222"/>
+          <w:sz w:val="26"/>
+          <w:szCs w:val="26"/>
+        </w:rPr>
+        <w:t xml:space="preserve"> in selecting DAC outputs can be found by:</w:t>
       </w:r>
     </w:p>
     <w:p>
@@ -2645,8 +2967,6 @@
           <w:szCs w:val="26"/>
         </w:rPr>
       </w:pPr>
-      <w:bookmarkStart w:id="0" w:name="_GoBack"/>
-      <w:bookmarkEnd w:id="0"/>
     </w:p>
     <w:p>
       <w:pPr>
@@ -2660,6 +2980,85 @@
     </w:p>
     <w:p>
       <w:pPr>
+        <w:jc w:val="center"/>
+        <w:rPr>
+          <w:rFonts w:ascii="Times" w:eastAsia="Times New Roman" w:hAnsi="Times" w:cs="Arial"/>
+          <w:color w:val="222222"/>
+          <w:sz w:val="26"/>
+          <w:szCs w:val="26"/>
+        </w:rPr>
+      </w:pPr>
+      <w:r>
+        <w:rPr>
+          <w:rFonts w:ascii="Times" w:eastAsia="Times New Roman" w:hAnsi="Times" w:cs="Arial"/>
+          <w:color w:val="222222"/>
+          <w:sz w:val="26"/>
+          <w:szCs w:val="26"/>
+        </w:rPr>
+        <w:t xml:space="preserve">U = </w:t>
+      </w:r>
+      <w:proofErr w:type="spellStart"/>
+      <w:r>
+        <w:rPr>
+          <w:rFonts w:ascii="Times" w:eastAsia="Times New Roman" w:hAnsi="Times" w:cs="Arial"/>
+          <w:color w:val="222222"/>
+          <w:sz w:val="26"/>
+          <w:szCs w:val="26"/>
+        </w:rPr>
+        <w:t>Vi_set</w:t>
+      </w:r>
+      <w:proofErr w:type="spellEnd"/>
+      <w:r>
+        <w:rPr>
+          <w:rFonts w:ascii="Times" w:eastAsia="Times New Roman" w:hAnsi="Times" w:cs="Arial"/>
+          <w:color w:val="222222"/>
+          <w:sz w:val="26"/>
+          <w:szCs w:val="26"/>
+        </w:rPr>
+        <w:t xml:space="preserve"> /(2</w:t>
+      </w:r>
+      <w:r>
+        <w:rPr>
+          <w:rFonts w:ascii="Times" w:eastAsia="Times New Roman" w:hAnsi="Times" w:cs="Arial"/>
+          <w:color w:val="222222"/>
+          <w:sz w:val="26"/>
+          <w:szCs w:val="26"/>
+          <w:vertAlign w:val="superscript"/>
+        </w:rPr>
+        <w:t>n</w:t>
+      </w:r>
+      <w:r>
+        <w:rPr>
+          <w:rFonts w:ascii="Times" w:eastAsia="Times New Roman" w:hAnsi="Times" w:cs="Arial"/>
+          <w:color w:val="222222"/>
+          <w:sz w:val="26"/>
+          <w:szCs w:val="26"/>
+        </w:rPr>
+        <w:t xml:space="preserve">-1) / (R23 + </w:t>
+      </w:r>
+      <w:proofErr w:type="spellStart"/>
+      <w:r>
+        <w:rPr>
+          <w:rFonts w:ascii="Times" w:eastAsia="Times New Roman" w:hAnsi="Times" w:cs="Arial"/>
+          <w:color w:val="222222"/>
+          <w:sz w:val="26"/>
+          <w:szCs w:val="26"/>
+        </w:rPr>
+        <w:t>Rpot</w:t>
+      </w:r>
+      <w:proofErr w:type="spellEnd"/>
+      <w:r>
+        <w:rPr>
+          <w:rFonts w:ascii="Times" w:eastAsia="Times New Roman" w:hAnsi="Times" w:cs="Arial"/>
+          <w:color w:val="222222"/>
+          <w:sz w:val="26"/>
+          <w:szCs w:val="26"/>
+        </w:rPr>
+        <w:t>) *(R18/R17)</w:t>
+      </w:r>
+    </w:p>
+    <w:p>
+      <w:pPr>
         <w:rPr>
           <w:rFonts w:ascii="Times" w:eastAsia="Times New Roman" w:hAnsi="Times" w:cs="Arial"/>
           <w:color w:val="222222"/>
@@ -2677,197 +3076,14 @@
           <w:szCs w:val="26"/>
         </w:rPr>
       </w:pPr>
-    </w:p>
-    <w:p>
-      <w:pPr>
-        <w:pStyle w:val="ListParagraph"/>
-        <w:numPr>
-          <w:ilvl w:val="0"/>
-          <w:numId w:val="3"/>
-        </w:numPr>
-        <w:rPr>
-          <w:rFonts w:ascii="Times" w:eastAsia="Times New Roman" w:hAnsi="Times" w:cs="Arial"/>
-          <w:color w:val="222222"/>
-          <w:sz w:val="26"/>
-          <w:szCs w:val="26"/>
-        </w:rPr>
-      </w:pPr>
-      <w:r>
-        <w:rPr>
-          <w:rFonts w:ascii="Times" w:eastAsia="Times New Roman" w:hAnsi="Times" w:cs="Arial"/>
-          <w:color w:val="222222"/>
-          <w:sz w:val="26"/>
-          <w:szCs w:val="26"/>
-        </w:rPr>
-        <w:t>Performance</w:t>
-      </w:r>
-    </w:p>
-    <w:p>
-      <w:pPr>
-        <w:pStyle w:val="ListParagraph"/>
-        <w:numPr>
-          <w:ilvl w:val="1"/>
-          <w:numId w:val="3"/>
-        </w:numPr>
-        <w:rPr>
-          <w:rFonts w:ascii="Times" w:eastAsia="Times New Roman" w:hAnsi="Times" w:cs="Arial"/>
-          <w:color w:val="222222"/>
-          <w:sz w:val="26"/>
-          <w:szCs w:val="26"/>
-        </w:rPr>
-      </w:pPr>
-      <w:r>
-        <w:rPr>
-          <w:rFonts w:ascii="Times" w:eastAsia="Times New Roman" w:hAnsi="Times" w:cs="Arial"/>
-          <w:color w:val="222222"/>
-          <w:sz w:val="26"/>
-          <w:szCs w:val="26"/>
-        </w:rPr>
-        <w:t>Discretization error</w:t>
-      </w:r>
-    </w:p>
-    <w:p>
-      <w:pPr>
-        <w:pStyle w:val="ListParagraph"/>
-        <w:numPr>
-          <w:ilvl w:val="2"/>
-          <w:numId w:val="3"/>
-        </w:numPr>
-        <w:rPr>
-          <w:rFonts w:ascii="Times" w:eastAsia="Times New Roman" w:hAnsi="Times" w:cs="Arial"/>
-          <w:color w:val="222222"/>
-          <w:sz w:val="26"/>
-          <w:szCs w:val="26"/>
-        </w:rPr>
-      </w:pPr>
-      <w:r>
-        <w:rPr>
-          <w:rFonts w:ascii="Times" w:eastAsia="Times New Roman" w:hAnsi="Times" w:cs="Arial"/>
-          <w:color w:val="222222"/>
-          <w:sz w:val="26"/>
-          <w:szCs w:val="26"/>
-        </w:rPr>
-        <w:t>I can only command a finite number of outputs</w:t>
-      </w:r>
-    </w:p>
-    <w:p>
-      <w:pPr>
-        <w:pStyle w:val="ListParagraph"/>
-        <w:numPr>
-          <w:ilvl w:val="3"/>
-          <w:numId w:val="3"/>
-        </w:numPr>
-        <w:rPr>
-          <w:rFonts w:ascii="Times" w:eastAsia="Times New Roman" w:hAnsi="Times" w:cs="Arial"/>
-          <w:color w:val="222222"/>
-          <w:sz w:val="26"/>
-          <w:szCs w:val="26"/>
-        </w:rPr>
-      </w:pPr>
-      <w:r>
-        <w:rPr>
-          <w:rFonts w:ascii="Times" w:eastAsia="Times New Roman" w:hAnsi="Times" w:cs="Arial"/>
-          <w:color w:val="222222"/>
-          <w:sz w:val="26"/>
-          <w:szCs w:val="26"/>
-        </w:rPr>
-        <w:t>What is the difference in current between these outputs?</w:t>
-      </w:r>
-    </w:p>
-    <w:p>
-      <w:pPr>
-        <w:pStyle w:val="ListParagraph"/>
-        <w:numPr>
-          <w:ilvl w:val="1"/>
-          <w:numId w:val="3"/>
-        </w:numPr>
-        <w:rPr>
-          <w:rFonts w:ascii="Times" w:eastAsia="Times New Roman" w:hAnsi="Times" w:cs="Arial"/>
-          <w:color w:val="222222"/>
-          <w:sz w:val="26"/>
-          <w:szCs w:val="26"/>
-        </w:rPr>
-      </w:pPr>
-      <w:r>
-        <w:rPr>
-          <w:rFonts w:ascii="Times" w:eastAsia="Times New Roman" w:hAnsi="Times" w:cs="Arial"/>
-          <w:color w:val="222222"/>
-          <w:sz w:val="26"/>
-          <w:szCs w:val="26"/>
-        </w:rPr>
-        <w:t>Non linear voltage rise at the end</w:t>
-      </w:r>
-    </w:p>
-    <w:p>
-      <w:pPr>
-        <w:pStyle w:val="ListParagraph"/>
-        <w:numPr>
-          <w:ilvl w:val="2"/>
-          <w:numId w:val="3"/>
-        </w:numPr>
-        <w:rPr>
-          <w:rFonts w:ascii="Times" w:eastAsia="Times New Roman" w:hAnsi="Times" w:cs="Arial"/>
-          <w:color w:val="222222"/>
-          <w:sz w:val="26"/>
-          <w:szCs w:val="26"/>
-        </w:rPr>
-      </w:pPr>
-      <w:r>
-        <w:rPr>
-          <w:rFonts w:ascii="Times" w:eastAsia="Times New Roman" w:hAnsi="Times" w:cs="Arial"/>
-          <w:color w:val="222222"/>
-          <w:sz w:val="26"/>
-          <w:szCs w:val="26"/>
-        </w:rPr>
-        <w:t>Due to the current decreasing through the diode.</w:t>
-      </w:r>
-    </w:p>
-    <w:p>
-      <w:pPr>
-        <w:pStyle w:val="ListParagraph"/>
-        <w:numPr>
-          <w:ilvl w:val="2"/>
-          <w:numId w:val="3"/>
-        </w:numPr>
-        <w:rPr>
-          <w:rFonts w:ascii="Times" w:eastAsia="Times New Roman" w:hAnsi="Times" w:cs="Arial"/>
-          <w:color w:val="222222"/>
-          <w:sz w:val="26"/>
-          <w:szCs w:val="26"/>
-        </w:rPr>
-      </w:pPr>
-      <w:r>
-        <w:rPr>
-          <w:rFonts w:ascii="Times" w:eastAsia="Times New Roman" w:hAnsi="Times" w:cs="Arial"/>
-          <w:color w:val="222222"/>
-          <w:sz w:val="26"/>
-          <w:szCs w:val="26"/>
-        </w:rPr>
-        <w:t>Is this a problem?</w:t>
-      </w:r>
-    </w:p>
-    <w:p>
-      <w:pPr>
-        <w:pStyle w:val="ListParagraph"/>
-        <w:numPr>
-          <w:ilvl w:val="3"/>
-          <w:numId w:val="3"/>
-        </w:numPr>
-        <w:rPr>
-          <w:rFonts w:ascii="Times" w:eastAsia="Times New Roman" w:hAnsi="Times" w:cs="Arial"/>
-          <w:color w:val="222222"/>
-          <w:sz w:val="26"/>
-          <w:szCs w:val="26"/>
-        </w:rPr>
-      </w:pPr>
-      <w:r>
-        <w:rPr>
-          <w:rFonts w:ascii="Times" w:eastAsia="Times New Roman" w:hAnsi="Times" w:cs="Arial"/>
-          <w:color w:val="222222"/>
-          <w:sz w:val="26"/>
-          <w:szCs w:val="26"/>
-        </w:rPr>
-        <w:t>This should cause additional anodization to happen, but I have no data to say if it causes an undesirable condition.</w:t>
+      <w:r>
+        <w:rPr>
+          <w:rFonts w:ascii="Times" w:eastAsia="Times New Roman" w:hAnsi="Times" w:cs="Arial"/>
+          <w:color w:val="222222"/>
+          <w:sz w:val="26"/>
+          <w:szCs w:val="26"/>
+        </w:rPr>
+        <w:t>Which yields an uncertainty in the current output of +/- 0.5mA. This can be calibrated away for a single current output, but all other outputs would be off by as much as the uncertainty.</w:t>
       </w:r>
     </w:p>
     <w:p>
@@ -2883,8 +3099,8 @@
     <w:p>
       <w:pPr>
         <w:rPr>
-          <w:rFonts w:ascii="Times" w:eastAsia="Times New Roman" w:hAnsi="Times" w:cs="Times New Roman"/>
-          <w:color w:val="000000"/>
+          <w:rFonts w:ascii="Times" w:eastAsia="Times New Roman" w:hAnsi="Times" w:cs="Arial"/>
+          <w:color w:val="222222"/>
           <w:sz w:val="26"/>
           <w:szCs w:val="26"/>
         </w:rPr>
@@ -2896,152 +3112,98 @@
           <w:sz w:val="26"/>
           <w:szCs w:val="26"/>
         </w:rPr>
-        <w:t xml:space="preserve">The range of values of interest in this application are 1-30V and 1-100mA. </w:t>
-      </w:r>
-      <w:r>
-        <w:rPr>
-          <w:rFonts w:ascii="Times" w:eastAsia="Times New Roman" w:hAnsi="Times" w:cs="Times New Roman"/>
-          <w:color w:val="000000"/>
-          <w:sz w:val="26"/>
-          <w:szCs w:val="26"/>
-        </w:rPr>
-        <w:br/>
-      </w:r>
-      <w:r>
-        <w:rPr>
-          <w:rFonts w:ascii="Times" w:eastAsia="Times New Roman" w:hAnsi="Times" w:cs="Times New Roman"/>
-          <w:color w:val="000000"/>
-          <w:sz w:val="26"/>
-          <w:szCs w:val="26"/>
-        </w:rPr>
-        <w:br/>
-      </w:r>
-      <w:r>
-        <w:rPr>
-          <w:rFonts w:ascii="Times" w:eastAsia="Times New Roman" w:hAnsi="Times" w:cs="Arial"/>
-          <w:color w:val="222222"/>
-          <w:sz w:val="26"/>
-          <w:szCs w:val="26"/>
-        </w:rPr>
-        <w:t>The basic circuitry has two main parts, sourcing and measurement. The current source has the ability to supply 1-100mA of current at a voltage of 1-30V. The actual safe operating region is depicted in the following graph.</w:t>
-      </w:r>
-      <w:r>
-        <w:rPr>
-          <w:rFonts w:ascii="Times" w:eastAsia="Times New Roman" w:hAnsi="Times" w:cs="Times New Roman"/>
-          <w:color w:val="000000"/>
-          <w:sz w:val="26"/>
-          <w:szCs w:val="26"/>
-        </w:rPr>
-        <w:br/>
-      </w:r>
-      <w:r>
-        <w:rPr>
-          <w:rFonts w:ascii="Times" w:eastAsia="Times New Roman" w:hAnsi="Times" w:cs="Times New Roman"/>
-          <w:color w:val="000000"/>
-          <w:sz w:val="26"/>
-          <w:szCs w:val="26"/>
-        </w:rPr>
-        <w:br/>
-      </w:r>
-      <w:r>
-        <w:rPr>
-          <w:rFonts w:ascii="Times" w:eastAsia="Times New Roman" w:hAnsi="Times" w:cs="Times New Roman"/>
-          <w:color w:val="000000"/>
-          <w:sz w:val="26"/>
-          <w:szCs w:val="26"/>
-        </w:rPr>
-        <w:br/>
-      </w:r>
-      <w:r>
-        <w:rPr>
-          <w:rFonts w:ascii="Times" w:eastAsia="Times New Roman" w:hAnsi="Times" w:cs="Arial"/>
-          <w:color w:val="222222"/>
-          <w:sz w:val="26"/>
-          <w:szCs w:val="26"/>
-        </w:rPr>
-        <w:t>Portions of the desired operating area are curtailed in order to stay within the safe power limits of the pass transistors. Further development is planned to increase the operating range, by actively calculating the power dissipation in the pass transistors. The current calculations are done based upon worse case, open loop, scenarios.</w:t>
-      </w:r>
-      <w:r>
-        <w:rPr>
-          <w:rFonts w:ascii="Times" w:eastAsia="Times New Roman" w:hAnsi="Times" w:cs="Times New Roman"/>
-          <w:color w:val="000000"/>
-          <w:sz w:val="26"/>
-          <w:szCs w:val="26"/>
-        </w:rPr>
-        <w:br/>
-      </w:r>
-      <w:r>
-        <w:rPr>
-          <w:rFonts w:ascii="Times" w:eastAsia="Times New Roman" w:hAnsi="Times" w:cs="Times New Roman"/>
-          <w:color w:val="000000"/>
-          <w:sz w:val="26"/>
-          <w:szCs w:val="26"/>
-        </w:rPr>
-        <w:br/>
-      </w:r>
-      <w:r>
-        <w:rPr>
-          <w:rFonts w:ascii="Times" w:eastAsia="Times New Roman" w:hAnsi="Times" w:cs="Arial"/>
-          <w:color w:val="222222"/>
-          <w:sz w:val="26"/>
-          <w:szCs w:val="26"/>
-        </w:rPr>
-        <w:t>The current source is made up if an op-amp controlled current mirror.</w:t>
-      </w:r>
-      <w:r>
-        <w:rPr>
-          <w:rFonts w:ascii="Times" w:eastAsia="Times New Roman" w:hAnsi="Times" w:cs="Times New Roman"/>
-          <w:color w:val="000000"/>
-          <w:sz w:val="26"/>
-          <w:szCs w:val="26"/>
-        </w:rPr>
-        <w:br/>
-      </w:r>
-      <w:r>
-        <w:rPr>
-          <w:rFonts w:ascii="Times" w:eastAsia="Times New Roman" w:hAnsi="Times" w:cs="Times New Roman"/>
-          <w:color w:val="000000"/>
-          <w:sz w:val="26"/>
-          <w:szCs w:val="26"/>
-        </w:rPr>
-        <w:br/>
-      </w:r>
-      <w:r>
-        <w:rPr>
-          <w:rFonts w:ascii="Times" w:eastAsia="Times New Roman" w:hAnsi="Times" w:cs="Times New Roman"/>
-          <w:color w:val="000000"/>
-          <w:sz w:val="26"/>
-          <w:szCs w:val="26"/>
-        </w:rPr>
-        <w:br/>
-      </w:r>
-      <w:r>
-        <w:rPr>
-          <w:rFonts w:ascii="Times" w:eastAsia="Times New Roman" w:hAnsi="Times" w:cs="Times New Roman"/>
-          <w:color w:val="000000"/>
-          <w:sz w:val="26"/>
-          <w:szCs w:val="26"/>
-        </w:rPr>
-        <w:br/>
-      </w:r>
-      <w:r>
-        <w:rPr>
-          <w:rFonts w:ascii="Times" w:eastAsia="Times New Roman" w:hAnsi="Times" w:cs="Arial"/>
-          <w:color w:val="222222"/>
-          <w:sz w:val="26"/>
-          <w:szCs w:val="26"/>
-        </w:rPr>
-        <w:t>The left leg of the mirror is controlled by a DAC set by a microcontroller. It is mirrored at a x10 rate on the right side. The current source can provide current up until the voltage of the DUT reaches the compliance voltage, which is defined as the voltage at the top of the current mirror minus several small voltage drops.</w:t>
-      </w:r>
-      <w:r>
-        <w:rPr>
-          <w:rFonts w:ascii="Times" w:eastAsia="Times New Roman" w:hAnsi="Times" w:cs="Times New Roman"/>
-          <w:color w:val="000000"/>
-          <w:sz w:val="26"/>
-          <w:szCs w:val="26"/>
-        </w:rPr>
-        <w:br/>
-      </w:r>
+        <w:t xml:space="preserve">Also, the </w:t>
+      </w:r>
+      <w:r>
+        <w:rPr>
+          <w:rFonts w:ascii="Times" w:eastAsia="Times New Roman" w:hAnsi="Times" w:cs="Arial"/>
+          <w:color w:val="222222"/>
+          <w:sz w:val="26"/>
+          <w:szCs w:val="26"/>
+        </w:rPr>
+        <w:t xml:space="preserve">protection diode, U39, in Fig 2 has the effect of increasing the voltage compliance as the current drops off after anodization. Looking at a standard diode curve, </w:t>
+      </w:r>
+      <w:r>
+        <w:rPr>
+          <w:rFonts w:ascii="Times" w:eastAsia="Times New Roman" w:hAnsi="Times" w:cs="Arial"/>
+          <w:color w:val="222222"/>
+          <w:sz w:val="26"/>
+          <w:szCs w:val="26"/>
+        </w:rPr>
+        <w:t xml:space="preserve">the voltage drop across the diode is roughly a constant 0.7V for high currents and exponentially diminishes towards zero as the current decreases. The tests are designed to not only anodize, but also continue to measure the long-term leakage current afterwards. This means that the current draw will decrease to the </w:t>
+      </w:r>
+      <w:proofErr w:type="spellStart"/>
+      <w:proofErr w:type="gramStart"/>
+      <w:r>
+        <w:rPr>
+          <w:rFonts w:ascii="Times" w:eastAsia="Times New Roman" w:hAnsi="Times" w:cs="Arial"/>
+          <w:color w:val="222222"/>
+          <w:sz w:val="26"/>
+          <w:szCs w:val="26"/>
+        </w:rPr>
+        <w:t>nA</w:t>
+      </w:r>
+      <w:proofErr w:type="spellEnd"/>
+      <w:proofErr w:type="gramEnd"/>
+      <w:r>
+        <w:rPr>
+          <w:rFonts w:ascii="Times" w:eastAsia="Times New Roman" w:hAnsi="Times" w:cs="Arial"/>
+          <w:color w:val="222222"/>
+          <w:sz w:val="26"/>
+          <w:szCs w:val="26"/>
+        </w:rPr>
+        <w:t xml:space="preserve"> range, causing the effective voltage compliance to increase to about a diode drop above its anodization level. This affect will need to be considered during the analysis of the anodization data.</w:t>
+      </w:r>
+    </w:p>
+    <w:p>
+      <w:pPr>
+        <w:rPr>
+          <w:rFonts w:ascii="Times" w:eastAsia="Times New Roman" w:hAnsi="Times" w:cs="Arial"/>
+          <w:color w:val="222222"/>
+          <w:sz w:val="26"/>
+          <w:szCs w:val="26"/>
+        </w:rPr>
+      </w:pPr>
+    </w:p>
+    <w:p>
+      <w:pPr>
+        <w:rPr>
+          <w:rFonts w:ascii="Times" w:eastAsia="Times New Roman" w:hAnsi="Times" w:cs="Times New Roman"/>
+          <w:color w:val="000000"/>
+          <w:sz w:val="26"/>
+          <w:szCs w:val="26"/>
+        </w:rPr>
+      </w:pPr>
+      <w:r>
+        <w:rPr>
+          <w:rFonts w:ascii="Times" w:eastAsia="Times New Roman" w:hAnsi="Times" w:cs="Arial"/>
+          <w:color w:val="222222"/>
+          <w:sz w:val="26"/>
+          <w:szCs w:val="26"/>
+        </w:rPr>
+        <w:t>Add Sections on Accuracy, Precision, and Repeatability.</w:t>
+      </w:r>
+      <w:bookmarkStart w:id="0" w:name="_GoBack"/>
+      <w:bookmarkEnd w:id="0"/>
+      <w:r>
+        <w:rPr>
+          <w:rFonts w:ascii="Times" w:eastAsia="Times New Roman" w:hAnsi="Times" w:cs="Times New Roman"/>
+          <w:color w:val="000000"/>
+          <w:sz w:val="26"/>
+          <w:szCs w:val="26"/>
+        </w:rPr>
+        <w:t xml:space="preserve"> </w:t>
+      </w:r>
+    </w:p>
+    <w:p>
+      <w:pPr>
+        <w:rPr>
+          <w:rFonts w:ascii="Times" w:eastAsia="Times New Roman" w:hAnsi="Times" w:cs="Times New Roman"/>
+          <w:color w:val="000000"/>
+          <w:sz w:val="26"/>
+          <w:szCs w:val="26"/>
+        </w:rPr>
+      </w:pPr>
       <w:r>
         <w:rPr>
           <w:rFonts w:ascii="Times" w:eastAsia="Times New Roman" w:hAnsi="Times" w:cs="Times New Roman"/>
@@ -3153,7 +3315,47 @@
           <w:sz w:val="26"/>
           <w:szCs w:val="26"/>
         </w:rPr>
-        <w:t>The second part of the circuitry is measurement side. The voltage is measured by a differential amplifier chip across the DUT, while the current is measured by a transimpedance amplifier.</w:t>
+        <w:t xml:space="preserve">The second part of the circuitry is measurement side. </w:t>
+      </w:r>
+      <w:proofErr w:type="gramStart"/>
+      <w:r>
+        <w:rPr>
+          <w:rFonts w:ascii="Times" w:eastAsia="Times New Roman" w:hAnsi="Times" w:cs="Arial"/>
+          <w:color w:val="222222"/>
+          <w:sz w:val="26"/>
+          <w:szCs w:val="26"/>
+        </w:rPr>
+        <w:t>The voltage is measured by a differential amplifier chip</w:t>
+      </w:r>
+      <w:proofErr w:type="gramEnd"/>
+      <w:r>
+        <w:rPr>
+          <w:rFonts w:ascii="Times" w:eastAsia="Times New Roman" w:hAnsi="Times" w:cs="Arial"/>
+          <w:color w:val="222222"/>
+          <w:sz w:val="26"/>
+          <w:szCs w:val="26"/>
+        </w:rPr>
+        <w:t xml:space="preserve"> across the DUT, while the current is measured by a </w:t>
+      </w:r>
+      <w:proofErr w:type="spellStart"/>
+      <w:r>
+        <w:rPr>
+          <w:rFonts w:ascii="Times" w:eastAsia="Times New Roman" w:hAnsi="Times" w:cs="Arial"/>
+          <w:color w:val="222222"/>
+          <w:sz w:val="26"/>
+          <w:szCs w:val="26"/>
+        </w:rPr>
+        <w:t>transimpedance</w:t>
+      </w:r>
+      <w:proofErr w:type="spellEnd"/>
+      <w:r>
+        <w:rPr>
+          <w:rFonts w:ascii="Times" w:eastAsia="Times New Roman" w:hAnsi="Times" w:cs="Arial"/>
+          <w:color w:val="222222"/>
+          <w:sz w:val="26"/>
+          <w:szCs w:val="26"/>
+        </w:rPr>
+        <w:t xml:space="preserve"> amplifier.</w:t>
       </w:r>
       <w:r>
         <w:rPr>
@@ -3246,7 +3448,27 @@
           <w:sz w:val="26"/>
           <w:szCs w:val="26"/>
         </w:rPr>
-        <w:t>Since it is desirable the measure both the anodization current and the leakage current afterwards, a basic transimpedance amplifier design was modified to include 3 switched feedback paths. This allows the current measurement to measure currents over 8 orders of magnitude. The circuitry can handle currents from 10nA to 100mA.</w:t>
+        <w:t xml:space="preserve">Since it is desirable the measure both the anodization current and the leakage current afterwards, a basic </w:t>
+      </w:r>
+      <w:proofErr w:type="spellStart"/>
+      <w:r>
+        <w:rPr>
+          <w:rFonts w:ascii="Times" w:eastAsia="Times New Roman" w:hAnsi="Times" w:cs="Arial"/>
+          <w:color w:val="222222"/>
+          <w:sz w:val="26"/>
+          <w:szCs w:val="26"/>
+        </w:rPr>
+        <w:t>transimpedance</w:t>
+      </w:r>
+      <w:proofErr w:type="spellEnd"/>
+      <w:r>
+        <w:rPr>
+          <w:rFonts w:ascii="Times" w:eastAsia="Times New Roman" w:hAnsi="Times" w:cs="Arial"/>
+          <w:color w:val="222222"/>
+          <w:sz w:val="26"/>
+          <w:szCs w:val="26"/>
+        </w:rPr>
+        <w:t xml:space="preserve"> amplifier design was modified to include 3 switched feedback paths. This allows the current measurement to measure currents over 8 orders of magnitude. The circuitry can handle currents from 10nA to 100mA.</w:t>
       </w:r>
       <w:r>
         <w:rPr>
@@ -3273,7 +3495,47 @@
           <w:sz w:val="26"/>
           <w:szCs w:val="26"/>
         </w:rPr>
-        <w:t>In this way, the circuitry can measure both the current and voltage of the DUT in real time. Both the voltage and current are filtered by Butterworth filters in the Sallen-Key topology. After filtering, the signals are fed into ADCs on the microcontroller and digitized. The microcontroller is an Atmel ATxMega64a3, with 12 bit ADCs, giving a resolution of:</w:t>
+        <w:t xml:space="preserve">In this way, the circuitry can measure both the current and voltage of the DUT in real time. Both the voltage and current are filtered by Butterworth filters in the </w:t>
+      </w:r>
+      <w:proofErr w:type="spellStart"/>
+      <w:r>
+        <w:rPr>
+          <w:rFonts w:ascii="Times" w:eastAsia="Times New Roman" w:hAnsi="Times" w:cs="Arial"/>
+          <w:color w:val="222222"/>
+          <w:sz w:val="26"/>
+          <w:szCs w:val="26"/>
+        </w:rPr>
+        <w:t>Sallen</w:t>
+      </w:r>
+      <w:proofErr w:type="spellEnd"/>
+      <w:r>
+        <w:rPr>
+          <w:rFonts w:ascii="Times" w:eastAsia="Times New Roman" w:hAnsi="Times" w:cs="Arial"/>
+          <w:color w:val="222222"/>
+          <w:sz w:val="26"/>
+          <w:szCs w:val="26"/>
+        </w:rPr>
+        <w:t xml:space="preserve">-Key topology. After filtering, the signals are fed into ADCs on the microcontroller and digitized. The microcontroller is an Atmel </w:t>
+      </w:r>
+      <w:proofErr w:type="gramStart"/>
+      <w:r>
+        <w:rPr>
+          <w:rFonts w:ascii="Times" w:eastAsia="Times New Roman" w:hAnsi="Times" w:cs="Arial"/>
+          <w:color w:val="222222"/>
+          <w:sz w:val="26"/>
+          <w:szCs w:val="26"/>
+        </w:rPr>
+        <w:t>ATxMega64a3,</w:t>
+      </w:r>
+      <w:proofErr w:type="gramEnd"/>
+      <w:r>
+        <w:rPr>
+          <w:rFonts w:ascii="Times" w:eastAsia="Times New Roman" w:hAnsi="Times" w:cs="Arial"/>
+          <w:color w:val="222222"/>
+          <w:sz w:val="26"/>
+          <w:szCs w:val="26"/>
+        </w:rPr>
+        <w:t xml:space="preserve"> with 12 bit ADCs, giving a resolution of:</w:t>
       </w:r>
       <w:r>
         <w:rPr>
@@ -3879,8 +4141,21 @@
                 <w:sz w:val="26"/>
                 <w:szCs w:val="26"/>
               </w:rPr>
-              <w:t>Lo current measurement.*</w:t>
+              <w:t>Lo current measurement</w:t>
             </w:r>
+            <w:proofErr w:type="gramStart"/>
+            <w:r>
+              <w:rPr>
+                <w:rFonts w:ascii="Times" w:eastAsia="Times New Roman" w:hAnsi="Times" w:cs="Arial"/>
+                <w:b/>
+                <w:bCs/>
+                <w:color w:val="222222"/>
+                <w:sz w:val="26"/>
+                <w:szCs w:val="26"/>
+              </w:rPr>
+              <w:t>.*</w:t>
+            </w:r>
+            <w:proofErr w:type="gramEnd"/>
           </w:p>
         </w:tc>
       </w:tr>
@@ -4002,7 +4277,27 @@
           <w:sz w:val="26"/>
           <w:szCs w:val="26"/>
         </w:rPr>
-        <w:t>The experimental setup to anodize the anode of a titanium capacitor with the aforementioned circuitry is as follows. The anode sample is prepared by cleaning the surface oxide off with a chemical bath. It is then transported into a beaker of anodizing solution. The current source is connected to the DUT and acts as both a current source and data logger until the test is over.ent through the DUT has dropped to the leakage current</w:t>
+        <w:t xml:space="preserve">The experimental setup to anodize the anode of a titanium capacitor with the aforementioned circuitry is as follows. The anode sample is prepared by cleaning the surface oxide off with a chemical bath. It is then transported into a beaker of anodizing solution. The current source is connected to the DUT and acts as both a current source and data logger until the test is </w:t>
+      </w:r>
+      <w:proofErr w:type="spellStart"/>
+      <w:r>
+        <w:rPr>
+          <w:rFonts w:ascii="Times" w:eastAsia="Times New Roman" w:hAnsi="Times" w:cs="Arial"/>
+          <w:color w:val="222222"/>
+          <w:sz w:val="26"/>
+          <w:szCs w:val="26"/>
+        </w:rPr>
+        <w:t>over.ent</w:t>
+      </w:r>
+      <w:proofErr w:type="spellEnd"/>
+      <w:r>
+        <w:rPr>
+          <w:rFonts w:ascii="Times" w:eastAsia="Times New Roman" w:hAnsi="Times" w:cs="Arial"/>
+          <w:color w:val="222222"/>
+          <w:sz w:val="26"/>
+          <w:szCs w:val="26"/>
+        </w:rPr>
+        <w:t xml:space="preserve"> through the DUT has dropped to the leakage current</w:t>
       </w:r>
       <w:r>
         <w:rPr>
@@ -4371,36 +4666,9 @@
                 <w:sz w:val="26"/>
                 <w:szCs w:val="26"/>
               </w:rPr>
-              <w:t>Leakage Current (uA - 1kHz)</w:t>
+              <w:t>Leakage Current (</w:t>
             </w:r>
-          </w:p>
-        </w:tc>
-        <w:tc>
-          <w:tcPr>
-            <w:tcW w:w="0" w:type="auto"/>
-            <w:tcBorders>
-              <w:top w:val="dotted" w:sz="6" w:space="0" w:color="AAAAAA"/>
-              <w:left w:val="dotted" w:sz="6" w:space="0" w:color="AAAAAA"/>
-              <w:bottom w:val="dotted" w:sz="6" w:space="0" w:color="AAAAAA"/>
-              <w:right w:val="dotted" w:sz="6" w:space="0" w:color="AAAAAA"/>
-            </w:tcBorders>
-            <w:tcMar>
-              <w:top w:w="105" w:type="dxa"/>
-              <w:left w:w="105" w:type="dxa"/>
-              <w:bottom w:w="105" w:type="dxa"/>
-              <w:right w:w="105" w:type="dxa"/>
-            </w:tcMar>
-            <w:hideMark/>
-          </w:tcPr>
-          <w:p>
-            <w:pPr>
-              <w:spacing w:line="0" w:lineRule="atLeast"/>
-              <w:rPr>
-                <w:rFonts w:ascii="Times" w:eastAsia="Times New Roman" w:hAnsi="Times" w:cs="Times New Roman"/>
-                <w:sz w:val="26"/>
-                <w:szCs w:val="26"/>
-              </w:rPr>
-            </w:pPr>
+            <w:proofErr w:type="spellStart"/>
             <w:r>
               <w:rPr>
                 <w:rFonts w:ascii="Times" w:eastAsia="Times New Roman" w:hAnsi="Times" w:cs="Arial"/>
@@ -4410,6 +4678,57 @@
                 <w:sz w:val="26"/>
                 <w:szCs w:val="26"/>
               </w:rPr>
+              <w:t>uA</w:t>
+            </w:r>
+            <w:proofErr w:type="spellEnd"/>
+            <w:r>
+              <w:rPr>
+                <w:rFonts w:ascii="Times" w:eastAsia="Times New Roman" w:hAnsi="Times" w:cs="Arial"/>
+                <w:b/>
+                <w:bCs/>
+                <w:color w:val="222222"/>
+                <w:sz w:val="26"/>
+                <w:szCs w:val="26"/>
+              </w:rPr>
+              <w:t xml:space="preserve"> - 1kHz)</w:t>
+            </w:r>
+          </w:p>
+        </w:tc>
+        <w:tc>
+          <w:tcPr>
+            <w:tcW w:w="0" w:type="auto"/>
+            <w:tcBorders>
+              <w:top w:val="dotted" w:sz="6" w:space="0" w:color="AAAAAA"/>
+              <w:left w:val="dotted" w:sz="6" w:space="0" w:color="AAAAAA"/>
+              <w:bottom w:val="dotted" w:sz="6" w:space="0" w:color="AAAAAA"/>
+              <w:right w:val="dotted" w:sz="6" w:space="0" w:color="AAAAAA"/>
+            </w:tcBorders>
+            <w:tcMar>
+              <w:top w:w="105" w:type="dxa"/>
+              <w:left w:w="105" w:type="dxa"/>
+              <w:bottom w:w="105" w:type="dxa"/>
+              <w:right w:w="105" w:type="dxa"/>
+            </w:tcMar>
+            <w:hideMark/>
+          </w:tcPr>
+          <w:p>
+            <w:pPr>
+              <w:spacing w:line="0" w:lineRule="atLeast"/>
+              <w:rPr>
+                <w:rFonts w:ascii="Times" w:eastAsia="Times New Roman" w:hAnsi="Times" w:cs="Times New Roman"/>
+                <w:sz w:val="26"/>
+                <w:szCs w:val="26"/>
+              </w:rPr>
+            </w:pPr>
+            <w:r>
+              <w:rPr>
+                <w:rFonts w:ascii="Times" w:eastAsia="Times New Roman" w:hAnsi="Times" w:cs="Arial"/>
+                <w:b/>
+                <w:bCs/>
+                <w:color w:val="222222"/>
+                <w:sz w:val="26"/>
+                <w:szCs w:val="26"/>
+              </w:rPr>
               <w:t>Series Resistance</w:t>
             </w:r>
             <w:r>
@@ -4460,7 +4779,31 @@
                 <w:sz w:val="26"/>
                 <w:szCs w:val="26"/>
               </w:rPr>
-              <w:t>Capacitance (uF - 1kHz)</w:t>
+              <w:t>Capacitance (</w:t>
+            </w:r>
+            <w:proofErr w:type="spellStart"/>
+            <w:r>
+              <w:rPr>
+                <w:rFonts w:ascii="Times" w:eastAsia="Times New Roman" w:hAnsi="Times" w:cs="Arial"/>
+                <w:b/>
+                <w:bCs/>
+                <w:color w:val="000000"/>
+                <w:sz w:val="26"/>
+                <w:szCs w:val="26"/>
+              </w:rPr>
+              <w:t>uF</w:t>
+            </w:r>
+            <w:proofErr w:type="spellEnd"/>
+            <w:r>
+              <w:rPr>
+                <w:rFonts w:ascii="Times" w:eastAsia="Times New Roman" w:hAnsi="Times" w:cs="Arial"/>
+                <w:b/>
+                <w:bCs/>
+                <w:color w:val="000000"/>
+                <w:sz w:val="26"/>
+                <w:szCs w:val="26"/>
+              </w:rPr>
+              <w:t xml:space="preserve"> - 1kHz)</w:t>
             </w:r>
           </w:p>
         </w:tc>
@@ -4814,6 +5157,7 @@
                 <w:szCs w:val="26"/>
               </w:rPr>
             </w:pPr>
+            <w:proofErr w:type="spellStart"/>
             <w:r>
               <w:rPr>
                 <w:rFonts w:ascii="Times" w:eastAsia="Times New Roman" w:hAnsi="Times" w:cs="Arial"/>
@@ -4823,36 +5167,9 @@
                 <w:sz w:val="26"/>
                 <w:szCs w:val="26"/>
               </w:rPr>
-              <w:t>ZrIt 20/80</w:t>
+              <w:t>ZrIt</w:t>
             </w:r>
-          </w:p>
-        </w:tc>
-        <w:tc>
-          <w:tcPr>
-            <w:tcW w:w="0" w:type="auto"/>
-            <w:tcBorders>
-              <w:top w:val="dotted" w:sz="6" w:space="0" w:color="AAAAAA"/>
-              <w:left w:val="dotted" w:sz="6" w:space="0" w:color="AAAAAA"/>
-              <w:bottom w:val="dotted" w:sz="6" w:space="0" w:color="AAAAAA"/>
-              <w:right w:val="dotted" w:sz="6" w:space="0" w:color="AAAAAA"/>
-            </w:tcBorders>
-            <w:tcMar>
-              <w:top w:w="105" w:type="dxa"/>
-              <w:left w:w="105" w:type="dxa"/>
-              <w:bottom w:w="105" w:type="dxa"/>
-              <w:right w:w="105" w:type="dxa"/>
-            </w:tcMar>
-            <w:hideMark/>
-          </w:tcPr>
-          <w:p>
-            <w:pPr>
-              <w:spacing w:line="0" w:lineRule="atLeast"/>
-              <w:rPr>
-                <w:rFonts w:ascii="Times" w:eastAsia="Times New Roman" w:hAnsi="Times" w:cs="Times New Roman"/>
-                <w:sz w:val="26"/>
-                <w:szCs w:val="26"/>
-              </w:rPr>
-            </w:pPr>
+            <w:proofErr w:type="spellEnd"/>
             <w:r>
               <w:rPr>
                 <w:rFonts w:ascii="Times" w:eastAsia="Times New Roman" w:hAnsi="Times" w:cs="Arial"/>
@@ -4862,7 +5179,7 @@
                 <w:sz w:val="26"/>
                 <w:szCs w:val="26"/>
               </w:rPr>
-              <w:t>Ti</w:t>
+              <w:t xml:space="preserve"> 20/80</w:t>
             </w:r>
           </w:p>
         </w:tc>
@@ -4901,149 +5218,10 @@
                 <w:sz w:val="26"/>
                 <w:szCs w:val="26"/>
               </w:rPr>
-              <w:t>1%H3PO4</w:t>
+              <w:t>Ti</w:t>
             </w:r>
           </w:p>
         </w:tc>
-        <w:tc>
-          <w:tcPr>
-            <w:tcW w:w="0" w:type="auto"/>
-            <w:tcBorders>
-              <w:top w:val="dotted" w:sz="6" w:space="0" w:color="AAAAAA"/>
-              <w:left w:val="dotted" w:sz="6" w:space="0" w:color="AAAAAA"/>
-              <w:bottom w:val="dotted" w:sz="6" w:space="0" w:color="AAAAAA"/>
-              <w:right w:val="dotted" w:sz="6" w:space="0" w:color="AAAAAA"/>
-            </w:tcBorders>
-            <w:tcMar>
-              <w:top w:w="105" w:type="dxa"/>
-              <w:left w:w="105" w:type="dxa"/>
-              <w:bottom w:w="105" w:type="dxa"/>
-              <w:right w:w="105" w:type="dxa"/>
-            </w:tcMar>
-            <w:hideMark/>
-          </w:tcPr>
-          <w:p>
-            <w:pPr>
-              <w:rPr>
-                <w:rFonts w:ascii="Times" w:eastAsia="Times New Roman" w:hAnsi="Times" w:cs="Times New Roman"/>
-                <w:sz w:val="26"/>
-                <w:szCs w:val="26"/>
-              </w:rPr>
-            </w:pPr>
-          </w:p>
-        </w:tc>
-        <w:tc>
-          <w:tcPr>
-            <w:tcW w:w="0" w:type="auto"/>
-            <w:tcBorders>
-              <w:top w:val="dotted" w:sz="6" w:space="0" w:color="AAAAAA"/>
-              <w:left w:val="dotted" w:sz="6" w:space="0" w:color="AAAAAA"/>
-              <w:bottom w:val="dotted" w:sz="6" w:space="0" w:color="AAAAAA"/>
-              <w:right w:val="dotted" w:sz="6" w:space="0" w:color="AAAAAA"/>
-            </w:tcBorders>
-            <w:tcMar>
-              <w:top w:w="105" w:type="dxa"/>
-              <w:left w:w="105" w:type="dxa"/>
-              <w:bottom w:w="105" w:type="dxa"/>
-              <w:right w:w="105" w:type="dxa"/>
-            </w:tcMar>
-            <w:hideMark/>
-          </w:tcPr>
-          <w:p>
-            <w:pPr>
-              <w:rPr>
-                <w:rFonts w:ascii="Times" w:eastAsia="Times New Roman" w:hAnsi="Times" w:cs="Times New Roman"/>
-                <w:sz w:val="26"/>
-                <w:szCs w:val="26"/>
-              </w:rPr>
-            </w:pPr>
-          </w:p>
-        </w:tc>
-        <w:tc>
-          <w:tcPr>
-            <w:tcW w:w="0" w:type="auto"/>
-            <w:tcBorders>
-              <w:top w:val="dotted" w:sz="6" w:space="0" w:color="AAAAAA"/>
-              <w:left w:val="dotted" w:sz="6" w:space="0" w:color="AAAAAA"/>
-              <w:bottom w:val="dotted" w:sz="6" w:space="0" w:color="AAAAAA"/>
-              <w:right w:val="dotted" w:sz="6" w:space="0" w:color="AAAAAA"/>
-            </w:tcBorders>
-            <w:tcMar>
-              <w:top w:w="105" w:type="dxa"/>
-              <w:left w:w="105" w:type="dxa"/>
-              <w:bottom w:w="105" w:type="dxa"/>
-              <w:right w:w="105" w:type="dxa"/>
-            </w:tcMar>
-            <w:hideMark/>
-          </w:tcPr>
-          <w:p>
-            <w:pPr>
-              <w:rPr>
-                <w:rFonts w:ascii="Times" w:eastAsia="Times New Roman" w:hAnsi="Times" w:cs="Times New Roman"/>
-                <w:sz w:val="26"/>
-                <w:szCs w:val="26"/>
-              </w:rPr>
-            </w:pPr>
-          </w:p>
-        </w:tc>
-        <w:tc>
-          <w:tcPr>
-            <w:tcW w:w="0" w:type="auto"/>
-            <w:tcBorders>
-              <w:top w:val="dotted" w:sz="6" w:space="0" w:color="AAAAAA"/>
-              <w:left w:val="dotted" w:sz="6" w:space="0" w:color="AAAAAA"/>
-              <w:bottom w:val="dotted" w:sz="6" w:space="0" w:color="AAAAAA"/>
-              <w:right w:val="dotted" w:sz="6" w:space="0" w:color="AAAAAA"/>
-            </w:tcBorders>
-            <w:tcMar>
-              <w:top w:w="105" w:type="dxa"/>
-              <w:left w:w="105" w:type="dxa"/>
-              <w:bottom w:w="105" w:type="dxa"/>
-              <w:right w:w="105" w:type="dxa"/>
-            </w:tcMar>
-            <w:hideMark/>
-          </w:tcPr>
-          <w:p>
-            <w:pPr>
-              <w:spacing w:line="0" w:lineRule="atLeast"/>
-              <w:rPr>
-                <w:rFonts w:ascii="Times" w:eastAsia="Times New Roman" w:hAnsi="Times" w:cs="Times New Roman"/>
-                <w:sz w:val="26"/>
-                <w:szCs w:val="26"/>
-              </w:rPr>
-            </w:pPr>
-          </w:p>
-        </w:tc>
-        <w:tc>
-          <w:tcPr>
-            <w:tcW w:w="0" w:type="auto"/>
-            <w:tcBorders>
-              <w:top w:val="dotted" w:sz="6" w:space="0" w:color="AAAAAA"/>
-              <w:left w:val="dotted" w:sz="6" w:space="0" w:color="AAAAAA"/>
-              <w:bottom w:val="dotted" w:sz="6" w:space="0" w:color="AAAAAA"/>
-              <w:right w:val="dotted" w:sz="6" w:space="0" w:color="AAAAAA"/>
-            </w:tcBorders>
-            <w:tcMar>
-              <w:top w:w="105" w:type="dxa"/>
-              <w:left w:w="105" w:type="dxa"/>
-              <w:bottom w:w="105" w:type="dxa"/>
-              <w:right w:w="105" w:type="dxa"/>
-            </w:tcMar>
-            <w:hideMark/>
-          </w:tcPr>
-          <w:p>
-            <w:pPr>
-              <w:spacing w:line="0" w:lineRule="atLeast"/>
-              <w:rPr>
-                <w:rFonts w:ascii="Times" w:eastAsia="Times New Roman" w:hAnsi="Times" w:cs="Times New Roman"/>
-                <w:sz w:val="26"/>
-                <w:szCs w:val="26"/>
-              </w:rPr>
-            </w:pPr>
-          </w:p>
-        </w:tc>
-      </w:tr>
-      <w:tr>
         <w:tc>
           <w:tcPr>
             <w:tcW w:w="0" w:type="auto"/>
@@ -5079,10 +5257,149 @@
                 <w:sz w:val="26"/>
                 <w:szCs w:val="26"/>
               </w:rPr>
-              <w:t>07052011E</w:t>
+              <w:t>1%H3PO4</w:t>
             </w:r>
           </w:p>
         </w:tc>
+        <w:tc>
+          <w:tcPr>
+            <w:tcW w:w="0" w:type="auto"/>
+            <w:tcBorders>
+              <w:top w:val="dotted" w:sz="6" w:space="0" w:color="AAAAAA"/>
+              <w:left w:val="dotted" w:sz="6" w:space="0" w:color="AAAAAA"/>
+              <w:bottom w:val="dotted" w:sz="6" w:space="0" w:color="AAAAAA"/>
+              <w:right w:val="dotted" w:sz="6" w:space="0" w:color="AAAAAA"/>
+            </w:tcBorders>
+            <w:tcMar>
+              <w:top w:w="105" w:type="dxa"/>
+              <w:left w:w="105" w:type="dxa"/>
+              <w:bottom w:w="105" w:type="dxa"/>
+              <w:right w:w="105" w:type="dxa"/>
+            </w:tcMar>
+            <w:hideMark/>
+          </w:tcPr>
+          <w:p>
+            <w:pPr>
+              <w:rPr>
+                <w:rFonts w:ascii="Times" w:eastAsia="Times New Roman" w:hAnsi="Times" w:cs="Times New Roman"/>
+                <w:sz w:val="26"/>
+                <w:szCs w:val="26"/>
+              </w:rPr>
+            </w:pPr>
+          </w:p>
+        </w:tc>
+        <w:tc>
+          <w:tcPr>
+            <w:tcW w:w="0" w:type="auto"/>
+            <w:tcBorders>
+              <w:top w:val="dotted" w:sz="6" w:space="0" w:color="AAAAAA"/>
+              <w:left w:val="dotted" w:sz="6" w:space="0" w:color="AAAAAA"/>
+              <w:bottom w:val="dotted" w:sz="6" w:space="0" w:color="AAAAAA"/>
+              <w:right w:val="dotted" w:sz="6" w:space="0" w:color="AAAAAA"/>
+            </w:tcBorders>
+            <w:tcMar>
+              <w:top w:w="105" w:type="dxa"/>
+              <w:left w:w="105" w:type="dxa"/>
+              <w:bottom w:w="105" w:type="dxa"/>
+              <w:right w:w="105" w:type="dxa"/>
+            </w:tcMar>
+            <w:hideMark/>
+          </w:tcPr>
+          <w:p>
+            <w:pPr>
+              <w:rPr>
+                <w:rFonts w:ascii="Times" w:eastAsia="Times New Roman" w:hAnsi="Times" w:cs="Times New Roman"/>
+                <w:sz w:val="26"/>
+                <w:szCs w:val="26"/>
+              </w:rPr>
+            </w:pPr>
+          </w:p>
+        </w:tc>
+        <w:tc>
+          <w:tcPr>
+            <w:tcW w:w="0" w:type="auto"/>
+            <w:tcBorders>
+              <w:top w:val="dotted" w:sz="6" w:space="0" w:color="AAAAAA"/>
+              <w:left w:val="dotted" w:sz="6" w:space="0" w:color="AAAAAA"/>
+              <w:bottom w:val="dotted" w:sz="6" w:space="0" w:color="AAAAAA"/>
+              <w:right w:val="dotted" w:sz="6" w:space="0" w:color="AAAAAA"/>
+            </w:tcBorders>
+            <w:tcMar>
+              <w:top w:w="105" w:type="dxa"/>
+              <w:left w:w="105" w:type="dxa"/>
+              <w:bottom w:w="105" w:type="dxa"/>
+              <w:right w:w="105" w:type="dxa"/>
+            </w:tcMar>
+            <w:hideMark/>
+          </w:tcPr>
+          <w:p>
+            <w:pPr>
+              <w:rPr>
+                <w:rFonts w:ascii="Times" w:eastAsia="Times New Roman" w:hAnsi="Times" w:cs="Times New Roman"/>
+                <w:sz w:val="26"/>
+                <w:szCs w:val="26"/>
+              </w:rPr>
+            </w:pPr>
+          </w:p>
+        </w:tc>
+        <w:tc>
+          <w:tcPr>
+            <w:tcW w:w="0" w:type="auto"/>
+            <w:tcBorders>
+              <w:top w:val="dotted" w:sz="6" w:space="0" w:color="AAAAAA"/>
+              <w:left w:val="dotted" w:sz="6" w:space="0" w:color="AAAAAA"/>
+              <w:bottom w:val="dotted" w:sz="6" w:space="0" w:color="AAAAAA"/>
+              <w:right w:val="dotted" w:sz="6" w:space="0" w:color="AAAAAA"/>
+            </w:tcBorders>
+            <w:tcMar>
+              <w:top w:w="105" w:type="dxa"/>
+              <w:left w:w="105" w:type="dxa"/>
+              <w:bottom w:w="105" w:type="dxa"/>
+              <w:right w:w="105" w:type="dxa"/>
+            </w:tcMar>
+            <w:hideMark/>
+          </w:tcPr>
+          <w:p>
+            <w:pPr>
+              <w:spacing w:line="0" w:lineRule="atLeast"/>
+              <w:rPr>
+                <w:rFonts w:ascii="Times" w:eastAsia="Times New Roman" w:hAnsi="Times" w:cs="Times New Roman"/>
+                <w:sz w:val="26"/>
+                <w:szCs w:val="26"/>
+              </w:rPr>
+            </w:pPr>
+          </w:p>
+        </w:tc>
+        <w:tc>
+          <w:tcPr>
+            <w:tcW w:w="0" w:type="auto"/>
+            <w:tcBorders>
+              <w:top w:val="dotted" w:sz="6" w:space="0" w:color="AAAAAA"/>
+              <w:left w:val="dotted" w:sz="6" w:space="0" w:color="AAAAAA"/>
+              <w:bottom w:val="dotted" w:sz="6" w:space="0" w:color="AAAAAA"/>
+              <w:right w:val="dotted" w:sz="6" w:space="0" w:color="AAAAAA"/>
+            </w:tcBorders>
+            <w:tcMar>
+              <w:top w:w="105" w:type="dxa"/>
+              <w:left w:w="105" w:type="dxa"/>
+              <w:bottom w:w="105" w:type="dxa"/>
+              <w:right w:w="105" w:type="dxa"/>
+            </w:tcMar>
+            <w:hideMark/>
+          </w:tcPr>
+          <w:p>
+            <w:pPr>
+              <w:spacing w:line="0" w:lineRule="atLeast"/>
+              <w:rPr>
+                <w:rFonts w:ascii="Times" w:eastAsia="Times New Roman" w:hAnsi="Times" w:cs="Times New Roman"/>
+                <w:sz w:val="26"/>
+                <w:szCs w:val="26"/>
+              </w:rPr>
+            </w:pPr>
+          </w:p>
+        </w:tc>
+      </w:tr>
+      <w:tr>
         <w:tc>
           <w:tcPr>
             <w:tcW w:w="0" w:type="auto"/>
@@ -5118,7 +5435,7 @@
                 <w:sz w:val="26"/>
                 <w:szCs w:val="26"/>
               </w:rPr>
-              <w:t>ZrTi 20/80</w:t>
+              <w:t>07052011E</w:t>
             </w:r>
           </w:p>
         </w:tc>
@@ -5141,33 +5458,6 @@
           </w:tcPr>
           <w:p>
             <w:pPr>
-              <w:rPr>
-                <w:rFonts w:ascii="Times" w:eastAsia="Times New Roman" w:hAnsi="Times" w:cs="Times New Roman"/>
-                <w:sz w:val="26"/>
-                <w:szCs w:val="26"/>
-              </w:rPr>
-            </w:pPr>
-          </w:p>
-        </w:tc>
-        <w:tc>
-          <w:tcPr>
-            <w:tcW w:w="0" w:type="auto"/>
-            <w:tcBorders>
-              <w:top w:val="dotted" w:sz="6" w:space="0" w:color="AAAAAA"/>
-              <w:left w:val="dotted" w:sz="6" w:space="0" w:color="AAAAAA"/>
-              <w:bottom w:val="dotted" w:sz="6" w:space="0" w:color="AAAAAA"/>
-              <w:right w:val="dotted" w:sz="6" w:space="0" w:color="AAAAAA"/>
-            </w:tcBorders>
-            <w:tcMar>
-              <w:top w:w="105" w:type="dxa"/>
-              <w:left w:w="105" w:type="dxa"/>
-              <w:bottom w:w="105" w:type="dxa"/>
-              <w:right w:w="105" w:type="dxa"/>
-            </w:tcMar>
-            <w:hideMark/>
-          </w:tcPr>
-          <w:p>
-            <w:pPr>
               <w:spacing w:line="0" w:lineRule="atLeast"/>
               <w:rPr>
                 <w:rFonts w:ascii="Times" w:eastAsia="Times New Roman" w:hAnsi="Times" w:cs="Times New Roman"/>
@@ -5175,6 +5465,7 @@
                 <w:szCs w:val="26"/>
               </w:rPr>
             </w:pPr>
+            <w:proofErr w:type="spellStart"/>
             <w:r>
               <w:rPr>
                 <w:rFonts w:ascii="Times" w:eastAsia="Times New Roman" w:hAnsi="Times" w:cs="Arial"/>
@@ -5184,177 +5475,9 @@
                 <w:sz w:val="26"/>
                 <w:szCs w:val="26"/>
               </w:rPr>
-              <w:t>1%H3PO4</w:t>
+              <w:t>ZrTi</w:t>
             </w:r>
-          </w:p>
-        </w:tc>
-        <w:tc>
-          <w:tcPr>
-            <w:tcW w:w="0" w:type="auto"/>
-            <w:tcBorders>
-              <w:top w:val="dotted" w:sz="6" w:space="0" w:color="AAAAAA"/>
-              <w:left w:val="dotted" w:sz="6" w:space="0" w:color="AAAAAA"/>
-              <w:bottom w:val="dotted" w:sz="6" w:space="0" w:color="AAAAAA"/>
-              <w:right w:val="dotted" w:sz="6" w:space="0" w:color="AAAAAA"/>
-            </w:tcBorders>
-            <w:tcMar>
-              <w:top w:w="105" w:type="dxa"/>
-              <w:left w:w="105" w:type="dxa"/>
-              <w:bottom w:w="105" w:type="dxa"/>
-              <w:right w:w="105" w:type="dxa"/>
-            </w:tcMar>
-            <w:hideMark/>
-          </w:tcPr>
-          <w:p>
-            <w:pPr>
-              <w:spacing w:line="0" w:lineRule="atLeast"/>
-              <w:rPr>
-                <w:rFonts w:ascii="Times" w:eastAsia="Times New Roman" w:hAnsi="Times" w:cs="Times New Roman"/>
-                <w:sz w:val="26"/>
-                <w:szCs w:val="26"/>
-              </w:rPr>
-            </w:pPr>
-          </w:p>
-        </w:tc>
-        <w:tc>
-          <w:tcPr>
-            <w:tcW w:w="0" w:type="auto"/>
-            <w:tcBorders>
-              <w:top w:val="dotted" w:sz="6" w:space="0" w:color="AAAAAA"/>
-              <w:left w:val="dotted" w:sz="6" w:space="0" w:color="AAAAAA"/>
-              <w:bottom w:val="dotted" w:sz="6" w:space="0" w:color="AAAAAA"/>
-              <w:right w:val="dotted" w:sz="6" w:space="0" w:color="AAAAAA"/>
-            </w:tcBorders>
-            <w:tcMar>
-              <w:top w:w="105" w:type="dxa"/>
-              <w:left w:w="105" w:type="dxa"/>
-              <w:bottom w:w="105" w:type="dxa"/>
-              <w:right w:w="105" w:type="dxa"/>
-            </w:tcMar>
-            <w:hideMark/>
-          </w:tcPr>
-          <w:p>
-            <w:pPr>
-              <w:spacing w:line="0" w:lineRule="atLeast"/>
-              <w:rPr>
-                <w:rFonts w:ascii="Times" w:eastAsia="Times New Roman" w:hAnsi="Times" w:cs="Times New Roman"/>
-                <w:sz w:val="26"/>
-                <w:szCs w:val="26"/>
-              </w:rPr>
-            </w:pPr>
-          </w:p>
-        </w:tc>
-        <w:tc>
-          <w:tcPr>
-            <w:tcW w:w="0" w:type="auto"/>
-            <w:tcBorders>
-              <w:top w:val="dotted" w:sz="6" w:space="0" w:color="AAAAAA"/>
-              <w:left w:val="dotted" w:sz="6" w:space="0" w:color="AAAAAA"/>
-              <w:bottom w:val="dotted" w:sz="6" w:space="0" w:color="AAAAAA"/>
-              <w:right w:val="dotted" w:sz="6" w:space="0" w:color="AAAAAA"/>
-            </w:tcBorders>
-            <w:tcMar>
-              <w:top w:w="105" w:type="dxa"/>
-              <w:left w:w="105" w:type="dxa"/>
-              <w:bottom w:w="105" w:type="dxa"/>
-              <w:right w:w="105" w:type="dxa"/>
-            </w:tcMar>
-            <w:hideMark/>
-          </w:tcPr>
-          <w:p>
-            <w:pPr>
-              <w:rPr>
-                <w:rFonts w:ascii="Times" w:eastAsia="Times New Roman" w:hAnsi="Times" w:cs="Times New Roman"/>
-                <w:sz w:val="26"/>
-                <w:szCs w:val="26"/>
-              </w:rPr>
-            </w:pPr>
-          </w:p>
-        </w:tc>
-        <w:tc>
-          <w:tcPr>
-            <w:tcW w:w="0" w:type="auto"/>
-            <w:tcBorders>
-              <w:top w:val="dotted" w:sz="6" w:space="0" w:color="AAAAAA"/>
-              <w:left w:val="dotted" w:sz="6" w:space="0" w:color="AAAAAA"/>
-              <w:bottom w:val="dotted" w:sz="6" w:space="0" w:color="AAAAAA"/>
-              <w:right w:val="dotted" w:sz="6" w:space="0" w:color="AAAAAA"/>
-            </w:tcBorders>
-            <w:tcMar>
-              <w:top w:w="105" w:type="dxa"/>
-              <w:left w:w="105" w:type="dxa"/>
-              <w:bottom w:w="105" w:type="dxa"/>
-              <w:right w:w="105" w:type="dxa"/>
-            </w:tcMar>
-            <w:hideMark/>
-          </w:tcPr>
-          <w:p>
-            <w:pPr>
-              <w:spacing w:line="0" w:lineRule="atLeast"/>
-              <w:rPr>
-                <w:rFonts w:ascii="Times" w:eastAsia="Times New Roman" w:hAnsi="Times" w:cs="Times New Roman"/>
-                <w:sz w:val="26"/>
-                <w:szCs w:val="26"/>
-              </w:rPr>
-            </w:pPr>
-          </w:p>
-        </w:tc>
-        <w:tc>
-          <w:tcPr>
-            <w:tcW w:w="0" w:type="auto"/>
-            <w:tcBorders>
-              <w:top w:val="dotted" w:sz="6" w:space="0" w:color="AAAAAA"/>
-              <w:left w:val="dotted" w:sz="6" w:space="0" w:color="AAAAAA"/>
-              <w:bottom w:val="dotted" w:sz="6" w:space="0" w:color="AAAAAA"/>
-              <w:right w:val="dotted" w:sz="6" w:space="0" w:color="AAAAAA"/>
-            </w:tcBorders>
-            <w:tcMar>
-              <w:top w:w="105" w:type="dxa"/>
-              <w:left w:w="105" w:type="dxa"/>
-              <w:bottom w:w="105" w:type="dxa"/>
-              <w:right w:w="105" w:type="dxa"/>
-            </w:tcMar>
-            <w:hideMark/>
-          </w:tcPr>
-          <w:p>
-            <w:pPr>
-              <w:spacing w:line="0" w:lineRule="atLeast"/>
-              <w:rPr>
-                <w:rFonts w:ascii="Times" w:eastAsia="Times New Roman" w:hAnsi="Times" w:cs="Times New Roman"/>
-                <w:sz w:val="26"/>
-                <w:szCs w:val="26"/>
-              </w:rPr>
-            </w:pPr>
-          </w:p>
-        </w:tc>
-      </w:tr>
-      <w:tr>
-        <w:tc>
-          <w:tcPr>
-            <w:tcW w:w="0" w:type="auto"/>
-            <w:tcBorders>
-              <w:top w:val="dotted" w:sz="6" w:space="0" w:color="AAAAAA"/>
-              <w:left w:val="dotted" w:sz="6" w:space="0" w:color="AAAAAA"/>
-              <w:bottom w:val="dotted" w:sz="6" w:space="0" w:color="AAAAAA"/>
-              <w:right w:val="dotted" w:sz="6" w:space="0" w:color="AAAAAA"/>
-            </w:tcBorders>
-            <w:tcMar>
-              <w:top w:w="105" w:type="dxa"/>
-              <w:left w:w="105" w:type="dxa"/>
-              <w:bottom w:w="105" w:type="dxa"/>
-              <w:right w:w="105" w:type="dxa"/>
-            </w:tcMar>
-            <w:hideMark/>
-          </w:tcPr>
-          <w:p>
-            <w:pPr>
-              <w:spacing w:line="0" w:lineRule="atLeast"/>
-              <w:rPr>
-                <w:rFonts w:ascii="Times" w:eastAsia="Times New Roman" w:hAnsi="Times" w:cs="Times New Roman"/>
-                <w:sz w:val="26"/>
-                <w:szCs w:val="26"/>
-              </w:rPr>
-            </w:pPr>
+            <w:proofErr w:type="spellEnd"/>
             <w:r>
               <w:rPr>
                 <w:rFonts w:ascii="Times" w:eastAsia="Times New Roman" w:hAnsi="Times" w:cs="Arial"/>
@@ -5364,8 +5487,35 @@
                 <w:sz w:val="26"/>
                 <w:szCs w:val="26"/>
               </w:rPr>
-              <w:t>07012011A</w:t>
+              <w:t xml:space="preserve"> 20/80</w:t>
             </w:r>
+          </w:p>
+        </w:tc>
+        <w:tc>
+          <w:tcPr>
+            <w:tcW w:w="0" w:type="auto"/>
+            <w:tcBorders>
+              <w:top w:val="dotted" w:sz="6" w:space="0" w:color="AAAAAA"/>
+              <w:left w:val="dotted" w:sz="6" w:space="0" w:color="AAAAAA"/>
+              <w:bottom w:val="dotted" w:sz="6" w:space="0" w:color="AAAAAA"/>
+              <w:right w:val="dotted" w:sz="6" w:space="0" w:color="AAAAAA"/>
+            </w:tcBorders>
+            <w:tcMar>
+              <w:top w:w="105" w:type="dxa"/>
+              <w:left w:w="105" w:type="dxa"/>
+              <w:bottom w:w="105" w:type="dxa"/>
+              <w:right w:w="105" w:type="dxa"/>
+            </w:tcMar>
+            <w:hideMark/>
+          </w:tcPr>
+          <w:p>
+            <w:pPr>
+              <w:rPr>
+                <w:rFonts w:ascii="Times" w:eastAsia="Times New Roman" w:hAnsi="Times" w:cs="Times New Roman"/>
+                <w:sz w:val="26"/>
+                <w:szCs w:val="26"/>
+              </w:rPr>
+            </w:pPr>
           </w:p>
         </w:tc>
         <w:tc>
@@ -5403,7 +5553,7 @@
                 <w:sz w:val="26"/>
                 <w:szCs w:val="26"/>
               </w:rPr>
-              <w:t>ZrTi 80/20</w:t>
+              <w:t>1%H3PO4</w:t>
             </w:r>
           </w:p>
         </w:tc>
@@ -5426,87 +5576,35 @@
           </w:tcPr>
           <w:p>
             <w:pPr>
-              <w:rPr>
-                <w:rFonts w:ascii="Times" w:eastAsia="Times New Roman" w:hAnsi="Times" w:cs="Times New Roman"/>
-                <w:sz w:val="26"/>
-                <w:szCs w:val="26"/>
-              </w:rPr>
-            </w:pPr>
-          </w:p>
-        </w:tc>
-        <w:tc>
-          <w:tcPr>
-            <w:tcW w:w="0" w:type="auto"/>
-            <w:tcBorders>
-              <w:top w:val="dotted" w:sz="6" w:space="0" w:color="AAAAAA"/>
-              <w:left w:val="dotted" w:sz="6" w:space="0" w:color="AAAAAA"/>
-              <w:bottom w:val="dotted" w:sz="6" w:space="0" w:color="AAAAAA"/>
-              <w:right w:val="dotted" w:sz="6" w:space="0" w:color="AAAAAA"/>
-            </w:tcBorders>
-            <w:tcMar>
-              <w:top w:w="105" w:type="dxa"/>
-              <w:left w:w="105" w:type="dxa"/>
-              <w:bottom w:w="105" w:type="dxa"/>
-              <w:right w:w="105" w:type="dxa"/>
-            </w:tcMar>
-            <w:hideMark/>
-          </w:tcPr>
-          <w:p>
-            <w:pPr>
-              <w:rPr>
-                <w:rFonts w:ascii="Times" w:eastAsia="Times New Roman" w:hAnsi="Times" w:cs="Times New Roman"/>
-                <w:sz w:val="26"/>
-                <w:szCs w:val="26"/>
-              </w:rPr>
-            </w:pPr>
-          </w:p>
-        </w:tc>
-        <w:tc>
-          <w:tcPr>
-            <w:tcW w:w="0" w:type="auto"/>
-            <w:tcBorders>
-              <w:top w:val="dotted" w:sz="6" w:space="0" w:color="AAAAAA"/>
-              <w:left w:val="dotted" w:sz="6" w:space="0" w:color="AAAAAA"/>
-              <w:bottom w:val="dotted" w:sz="6" w:space="0" w:color="AAAAAA"/>
-              <w:right w:val="dotted" w:sz="6" w:space="0" w:color="AAAAAA"/>
-            </w:tcBorders>
-            <w:tcMar>
-              <w:top w:w="105" w:type="dxa"/>
-              <w:left w:w="105" w:type="dxa"/>
-              <w:bottom w:w="105" w:type="dxa"/>
-              <w:right w:w="105" w:type="dxa"/>
-            </w:tcMar>
-            <w:hideMark/>
-          </w:tcPr>
-          <w:p>
-            <w:pPr>
-              <w:rPr>
-                <w:rFonts w:ascii="Times" w:eastAsia="Times New Roman" w:hAnsi="Times" w:cs="Times New Roman"/>
-                <w:sz w:val="26"/>
-                <w:szCs w:val="26"/>
-              </w:rPr>
-            </w:pPr>
-          </w:p>
-        </w:tc>
-        <w:tc>
-          <w:tcPr>
-            <w:tcW w:w="0" w:type="auto"/>
-            <w:tcBorders>
-              <w:top w:val="dotted" w:sz="6" w:space="0" w:color="AAAAAA"/>
-              <w:left w:val="dotted" w:sz="6" w:space="0" w:color="AAAAAA"/>
-              <w:bottom w:val="dotted" w:sz="6" w:space="0" w:color="AAAAAA"/>
-              <w:right w:val="dotted" w:sz="6" w:space="0" w:color="AAAAAA"/>
-            </w:tcBorders>
-            <w:tcMar>
-              <w:top w:w="105" w:type="dxa"/>
-              <w:left w:w="105" w:type="dxa"/>
-              <w:bottom w:w="105" w:type="dxa"/>
-              <w:right w:w="105" w:type="dxa"/>
-            </w:tcMar>
-            <w:hideMark/>
-          </w:tcPr>
-          <w:p>
-            <w:pPr>
+              <w:spacing w:line="0" w:lineRule="atLeast"/>
+              <w:rPr>
+                <w:rFonts w:ascii="Times" w:eastAsia="Times New Roman" w:hAnsi="Times" w:cs="Times New Roman"/>
+                <w:sz w:val="26"/>
+                <w:szCs w:val="26"/>
+              </w:rPr>
+            </w:pPr>
+          </w:p>
+        </w:tc>
+        <w:tc>
+          <w:tcPr>
+            <w:tcW w:w="0" w:type="auto"/>
+            <w:tcBorders>
+              <w:top w:val="dotted" w:sz="6" w:space="0" w:color="AAAAAA"/>
+              <w:left w:val="dotted" w:sz="6" w:space="0" w:color="AAAAAA"/>
+              <w:bottom w:val="dotted" w:sz="6" w:space="0" w:color="AAAAAA"/>
+              <w:right w:val="dotted" w:sz="6" w:space="0" w:color="AAAAAA"/>
+            </w:tcBorders>
+            <w:tcMar>
+              <w:top w:w="105" w:type="dxa"/>
+              <w:left w:w="105" w:type="dxa"/>
+              <w:bottom w:w="105" w:type="dxa"/>
+              <w:right w:w="105" w:type="dxa"/>
+            </w:tcMar>
+            <w:hideMark/>
+          </w:tcPr>
+          <w:p>
+            <w:pPr>
+              <w:spacing w:line="0" w:lineRule="atLeast"/>
               <w:rPr>
                 <w:rFonts w:ascii="Times" w:eastAsia="Times New Roman" w:hAnsi="Times" w:cs="Times New Roman"/>
                 <w:sz w:val="26"/>
@@ -5635,7 +5733,7 @@
                 <w:sz w:val="26"/>
                 <w:szCs w:val="26"/>
               </w:rPr>
-              <w:t>07012011B</w:t>
+              <w:t>07012011A</w:t>
             </w:r>
           </w:p>
         </w:tc>
@@ -5665,6 +5763,7 @@
                 <w:szCs w:val="26"/>
               </w:rPr>
             </w:pPr>
+            <w:proofErr w:type="spellStart"/>
             <w:r>
               <w:rPr>
                 <w:rFonts w:ascii="Times" w:eastAsia="Times New Roman" w:hAnsi="Times" w:cs="Arial"/>
@@ -5674,229 +5773,9 @@
                 <w:sz w:val="26"/>
                 <w:szCs w:val="26"/>
               </w:rPr>
-              <w:t>ZrTi 50/50</w:t>
+              <w:t>ZrTi</w:t>
             </w:r>
-          </w:p>
-        </w:tc>
-        <w:tc>
-          <w:tcPr>
-            <w:tcW w:w="0" w:type="auto"/>
-            <w:tcBorders>
-              <w:top w:val="dotted" w:sz="6" w:space="0" w:color="AAAAAA"/>
-              <w:left w:val="dotted" w:sz="6" w:space="0" w:color="AAAAAA"/>
-              <w:bottom w:val="dotted" w:sz="6" w:space="0" w:color="AAAAAA"/>
-              <w:right w:val="dotted" w:sz="6" w:space="0" w:color="AAAAAA"/>
-            </w:tcBorders>
-            <w:tcMar>
-              <w:top w:w="105" w:type="dxa"/>
-              <w:left w:w="105" w:type="dxa"/>
-              <w:bottom w:w="105" w:type="dxa"/>
-              <w:right w:w="105" w:type="dxa"/>
-            </w:tcMar>
-            <w:hideMark/>
-          </w:tcPr>
-          <w:p>
-            <w:pPr>
-              <w:rPr>
-                <w:rFonts w:ascii="Times" w:eastAsia="Times New Roman" w:hAnsi="Times" w:cs="Times New Roman"/>
-                <w:sz w:val="26"/>
-                <w:szCs w:val="26"/>
-              </w:rPr>
-            </w:pPr>
-          </w:p>
-        </w:tc>
-        <w:tc>
-          <w:tcPr>
-            <w:tcW w:w="0" w:type="auto"/>
-            <w:tcBorders>
-              <w:top w:val="dotted" w:sz="6" w:space="0" w:color="AAAAAA"/>
-              <w:left w:val="dotted" w:sz="6" w:space="0" w:color="AAAAAA"/>
-              <w:bottom w:val="dotted" w:sz="6" w:space="0" w:color="AAAAAA"/>
-              <w:right w:val="dotted" w:sz="6" w:space="0" w:color="AAAAAA"/>
-            </w:tcBorders>
-            <w:tcMar>
-              <w:top w:w="105" w:type="dxa"/>
-              <w:left w:w="105" w:type="dxa"/>
-              <w:bottom w:w="105" w:type="dxa"/>
-              <w:right w:w="105" w:type="dxa"/>
-            </w:tcMar>
-            <w:hideMark/>
-          </w:tcPr>
-          <w:p>
-            <w:pPr>
-              <w:rPr>
-                <w:rFonts w:ascii="Times" w:eastAsia="Times New Roman" w:hAnsi="Times" w:cs="Times New Roman"/>
-                <w:sz w:val="26"/>
-                <w:szCs w:val="26"/>
-              </w:rPr>
-            </w:pPr>
-          </w:p>
-        </w:tc>
-        <w:tc>
-          <w:tcPr>
-            <w:tcW w:w="0" w:type="auto"/>
-            <w:tcBorders>
-              <w:top w:val="dotted" w:sz="6" w:space="0" w:color="AAAAAA"/>
-              <w:left w:val="dotted" w:sz="6" w:space="0" w:color="AAAAAA"/>
-              <w:bottom w:val="dotted" w:sz="6" w:space="0" w:color="AAAAAA"/>
-              <w:right w:val="dotted" w:sz="6" w:space="0" w:color="AAAAAA"/>
-            </w:tcBorders>
-            <w:tcMar>
-              <w:top w:w="105" w:type="dxa"/>
-              <w:left w:w="105" w:type="dxa"/>
-              <w:bottom w:w="105" w:type="dxa"/>
-              <w:right w:w="105" w:type="dxa"/>
-            </w:tcMar>
-            <w:hideMark/>
-          </w:tcPr>
-          <w:p>
-            <w:pPr>
-              <w:rPr>
-                <w:rFonts w:ascii="Times" w:eastAsia="Times New Roman" w:hAnsi="Times" w:cs="Times New Roman"/>
-                <w:sz w:val="26"/>
-                <w:szCs w:val="26"/>
-              </w:rPr>
-            </w:pPr>
-          </w:p>
-        </w:tc>
-        <w:tc>
-          <w:tcPr>
-            <w:tcW w:w="0" w:type="auto"/>
-            <w:tcBorders>
-              <w:top w:val="dotted" w:sz="6" w:space="0" w:color="AAAAAA"/>
-              <w:left w:val="dotted" w:sz="6" w:space="0" w:color="AAAAAA"/>
-              <w:bottom w:val="dotted" w:sz="6" w:space="0" w:color="AAAAAA"/>
-              <w:right w:val="dotted" w:sz="6" w:space="0" w:color="AAAAAA"/>
-            </w:tcBorders>
-            <w:tcMar>
-              <w:top w:w="105" w:type="dxa"/>
-              <w:left w:w="105" w:type="dxa"/>
-              <w:bottom w:w="105" w:type="dxa"/>
-              <w:right w:w="105" w:type="dxa"/>
-            </w:tcMar>
-            <w:hideMark/>
-          </w:tcPr>
-          <w:p>
-            <w:pPr>
-              <w:rPr>
-                <w:rFonts w:ascii="Times" w:eastAsia="Times New Roman" w:hAnsi="Times" w:cs="Times New Roman"/>
-                <w:sz w:val="26"/>
-                <w:szCs w:val="26"/>
-              </w:rPr>
-            </w:pPr>
-          </w:p>
-        </w:tc>
-        <w:tc>
-          <w:tcPr>
-            <w:tcW w:w="0" w:type="auto"/>
-            <w:tcBorders>
-              <w:top w:val="dotted" w:sz="6" w:space="0" w:color="AAAAAA"/>
-              <w:left w:val="dotted" w:sz="6" w:space="0" w:color="AAAAAA"/>
-              <w:bottom w:val="dotted" w:sz="6" w:space="0" w:color="AAAAAA"/>
-              <w:right w:val="dotted" w:sz="6" w:space="0" w:color="AAAAAA"/>
-            </w:tcBorders>
-            <w:tcMar>
-              <w:top w:w="105" w:type="dxa"/>
-              <w:left w:w="105" w:type="dxa"/>
-              <w:bottom w:w="105" w:type="dxa"/>
-              <w:right w:w="105" w:type="dxa"/>
-            </w:tcMar>
-            <w:hideMark/>
-          </w:tcPr>
-          <w:p>
-            <w:pPr>
-              <w:rPr>
-                <w:rFonts w:ascii="Times" w:eastAsia="Times New Roman" w:hAnsi="Times" w:cs="Times New Roman"/>
-                <w:sz w:val="26"/>
-                <w:szCs w:val="26"/>
-              </w:rPr>
-            </w:pPr>
-          </w:p>
-        </w:tc>
-        <w:tc>
-          <w:tcPr>
-            <w:tcW w:w="0" w:type="auto"/>
-            <w:tcBorders>
-              <w:top w:val="dotted" w:sz="6" w:space="0" w:color="AAAAAA"/>
-              <w:left w:val="dotted" w:sz="6" w:space="0" w:color="AAAAAA"/>
-              <w:bottom w:val="dotted" w:sz="6" w:space="0" w:color="AAAAAA"/>
-              <w:right w:val="dotted" w:sz="6" w:space="0" w:color="AAAAAA"/>
-            </w:tcBorders>
-            <w:tcMar>
-              <w:top w:w="105" w:type="dxa"/>
-              <w:left w:w="105" w:type="dxa"/>
-              <w:bottom w:w="105" w:type="dxa"/>
-              <w:right w:w="105" w:type="dxa"/>
-            </w:tcMar>
-            <w:hideMark/>
-          </w:tcPr>
-          <w:p>
-            <w:pPr>
-              <w:spacing w:line="0" w:lineRule="atLeast"/>
-              <w:rPr>
-                <w:rFonts w:ascii="Times" w:eastAsia="Times New Roman" w:hAnsi="Times" w:cs="Times New Roman"/>
-                <w:sz w:val="26"/>
-                <w:szCs w:val="26"/>
-              </w:rPr>
-            </w:pPr>
-          </w:p>
-        </w:tc>
-        <w:tc>
-          <w:tcPr>
-            <w:tcW w:w="0" w:type="auto"/>
-            <w:tcBorders>
-              <w:top w:val="dotted" w:sz="6" w:space="0" w:color="AAAAAA"/>
-              <w:left w:val="dotted" w:sz="6" w:space="0" w:color="AAAAAA"/>
-              <w:bottom w:val="dotted" w:sz="6" w:space="0" w:color="AAAAAA"/>
-              <w:right w:val="dotted" w:sz="6" w:space="0" w:color="AAAAAA"/>
-            </w:tcBorders>
-            <w:tcMar>
-              <w:top w:w="105" w:type="dxa"/>
-              <w:left w:w="105" w:type="dxa"/>
-              <w:bottom w:w="105" w:type="dxa"/>
-              <w:right w:w="105" w:type="dxa"/>
-            </w:tcMar>
-            <w:hideMark/>
-          </w:tcPr>
-          <w:p>
-            <w:pPr>
-              <w:spacing w:line="0" w:lineRule="atLeast"/>
-              <w:rPr>
-                <w:rFonts w:ascii="Times" w:eastAsia="Times New Roman" w:hAnsi="Times" w:cs="Times New Roman"/>
-                <w:sz w:val="26"/>
-                <w:szCs w:val="26"/>
-              </w:rPr>
-            </w:pPr>
-          </w:p>
-        </w:tc>
-      </w:tr>
-      <w:tr>
-        <w:tc>
-          <w:tcPr>
-            <w:tcW w:w="0" w:type="auto"/>
-            <w:tcBorders>
-              <w:top w:val="dotted" w:sz="6" w:space="0" w:color="AAAAAA"/>
-              <w:left w:val="dotted" w:sz="6" w:space="0" w:color="AAAAAA"/>
-              <w:bottom w:val="dotted" w:sz="6" w:space="0" w:color="AAAAAA"/>
-              <w:right w:val="dotted" w:sz="6" w:space="0" w:color="AAAAAA"/>
-            </w:tcBorders>
-            <w:tcMar>
-              <w:top w:w="105" w:type="dxa"/>
-              <w:left w:w="105" w:type="dxa"/>
-              <w:bottom w:w="105" w:type="dxa"/>
-              <w:right w:w="105" w:type="dxa"/>
-            </w:tcMar>
-            <w:hideMark/>
-          </w:tcPr>
-          <w:p>
-            <w:pPr>
-              <w:spacing w:line="0" w:lineRule="atLeast"/>
-              <w:rPr>
-                <w:rFonts w:ascii="Times" w:eastAsia="Times New Roman" w:hAnsi="Times" w:cs="Times New Roman"/>
-                <w:sz w:val="26"/>
-                <w:szCs w:val="26"/>
-              </w:rPr>
-            </w:pPr>
+            <w:proofErr w:type="spellEnd"/>
             <w:r>
               <w:rPr>
                 <w:rFonts w:ascii="Times" w:eastAsia="Times New Roman" w:hAnsi="Times" w:cs="Arial"/>
@@ -5906,10 +5785,203 @@
                 <w:sz w:val="26"/>
                 <w:szCs w:val="26"/>
               </w:rPr>
-              <w:t>06202011A</w:t>
+              <w:t xml:space="preserve"> 80/20</w:t>
             </w:r>
           </w:p>
         </w:tc>
+        <w:tc>
+          <w:tcPr>
+            <w:tcW w:w="0" w:type="auto"/>
+            <w:tcBorders>
+              <w:top w:val="dotted" w:sz="6" w:space="0" w:color="AAAAAA"/>
+              <w:left w:val="dotted" w:sz="6" w:space="0" w:color="AAAAAA"/>
+              <w:bottom w:val="dotted" w:sz="6" w:space="0" w:color="AAAAAA"/>
+              <w:right w:val="dotted" w:sz="6" w:space="0" w:color="AAAAAA"/>
+            </w:tcBorders>
+            <w:tcMar>
+              <w:top w:w="105" w:type="dxa"/>
+              <w:left w:w="105" w:type="dxa"/>
+              <w:bottom w:w="105" w:type="dxa"/>
+              <w:right w:w="105" w:type="dxa"/>
+            </w:tcMar>
+            <w:hideMark/>
+          </w:tcPr>
+          <w:p>
+            <w:pPr>
+              <w:rPr>
+                <w:rFonts w:ascii="Times" w:eastAsia="Times New Roman" w:hAnsi="Times" w:cs="Times New Roman"/>
+                <w:sz w:val="26"/>
+                <w:szCs w:val="26"/>
+              </w:rPr>
+            </w:pPr>
+          </w:p>
+        </w:tc>
+        <w:tc>
+          <w:tcPr>
+            <w:tcW w:w="0" w:type="auto"/>
+            <w:tcBorders>
+              <w:top w:val="dotted" w:sz="6" w:space="0" w:color="AAAAAA"/>
+              <w:left w:val="dotted" w:sz="6" w:space="0" w:color="AAAAAA"/>
+              <w:bottom w:val="dotted" w:sz="6" w:space="0" w:color="AAAAAA"/>
+              <w:right w:val="dotted" w:sz="6" w:space="0" w:color="AAAAAA"/>
+            </w:tcBorders>
+            <w:tcMar>
+              <w:top w:w="105" w:type="dxa"/>
+              <w:left w:w="105" w:type="dxa"/>
+              <w:bottom w:w="105" w:type="dxa"/>
+              <w:right w:w="105" w:type="dxa"/>
+            </w:tcMar>
+            <w:hideMark/>
+          </w:tcPr>
+          <w:p>
+            <w:pPr>
+              <w:rPr>
+                <w:rFonts w:ascii="Times" w:eastAsia="Times New Roman" w:hAnsi="Times" w:cs="Times New Roman"/>
+                <w:sz w:val="26"/>
+                <w:szCs w:val="26"/>
+              </w:rPr>
+            </w:pPr>
+          </w:p>
+        </w:tc>
+        <w:tc>
+          <w:tcPr>
+            <w:tcW w:w="0" w:type="auto"/>
+            <w:tcBorders>
+              <w:top w:val="dotted" w:sz="6" w:space="0" w:color="AAAAAA"/>
+              <w:left w:val="dotted" w:sz="6" w:space="0" w:color="AAAAAA"/>
+              <w:bottom w:val="dotted" w:sz="6" w:space="0" w:color="AAAAAA"/>
+              <w:right w:val="dotted" w:sz="6" w:space="0" w:color="AAAAAA"/>
+            </w:tcBorders>
+            <w:tcMar>
+              <w:top w:w="105" w:type="dxa"/>
+              <w:left w:w="105" w:type="dxa"/>
+              <w:bottom w:w="105" w:type="dxa"/>
+              <w:right w:w="105" w:type="dxa"/>
+            </w:tcMar>
+            <w:hideMark/>
+          </w:tcPr>
+          <w:p>
+            <w:pPr>
+              <w:rPr>
+                <w:rFonts w:ascii="Times" w:eastAsia="Times New Roman" w:hAnsi="Times" w:cs="Times New Roman"/>
+                <w:sz w:val="26"/>
+                <w:szCs w:val="26"/>
+              </w:rPr>
+            </w:pPr>
+          </w:p>
+        </w:tc>
+        <w:tc>
+          <w:tcPr>
+            <w:tcW w:w="0" w:type="auto"/>
+            <w:tcBorders>
+              <w:top w:val="dotted" w:sz="6" w:space="0" w:color="AAAAAA"/>
+              <w:left w:val="dotted" w:sz="6" w:space="0" w:color="AAAAAA"/>
+              <w:bottom w:val="dotted" w:sz="6" w:space="0" w:color="AAAAAA"/>
+              <w:right w:val="dotted" w:sz="6" w:space="0" w:color="AAAAAA"/>
+            </w:tcBorders>
+            <w:tcMar>
+              <w:top w:w="105" w:type="dxa"/>
+              <w:left w:w="105" w:type="dxa"/>
+              <w:bottom w:w="105" w:type="dxa"/>
+              <w:right w:w="105" w:type="dxa"/>
+            </w:tcMar>
+            <w:hideMark/>
+          </w:tcPr>
+          <w:p>
+            <w:pPr>
+              <w:rPr>
+                <w:rFonts w:ascii="Times" w:eastAsia="Times New Roman" w:hAnsi="Times" w:cs="Times New Roman"/>
+                <w:sz w:val="26"/>
+                <w:szCs w:val="26"/>
+              </w:rPr>
+            </w:pPr>
+          </w:p>
+        </w:tc>
+        <w:tc>
+          <w:tcPr>
+            <w:tcW w:w="0" w:type="auto"/>
+            <w:tcBorders>
+              <w:top w:val="dotted" w:sz="6" w:space="0" w:color="AAAAAA"/>
+              <w:left w:val="dotted" w:sz="6" w:space="0" w:color="AAAAAA"/>
+              <w:bottom w:val="dotted" w:sz="6" w:space="0" w:color="AAAAAA"/>
+              <w:right w:val="dotted" w:sz="6" w:space="0" w:color="AAAAAA"/>
+            </w:tcBorders>
+            <w:tcMar>
+              <w:top w:w="105" w:type="dxa"/>
+              <w:left w:w="105" w:type="dxa"/>
+              <w:bottom w:w="105" w:type="dxa"/>
+              <w:right w:w="105" w:type="dxa"/>
+            </w:tcMar>
+            <w:hideMark/>
+          </w:tcPr>
+          <w:p>
+            <w:pPr>
+              <w:rPr>
+                <w:rFonts w:ascii="Times" w:eastAsia="Times New Roman" w:hAnsi="Times" w:cs="Times New Roman"/>
+                <w:sz w:val="26"/>
+                <w:szCs w:val="26"/>
+              </w:rPr>
+            </w:pPr>
+          </w:p>
+        </w:tc>
+        <w:tc>
+          <w:tcPr>
+            <w:tcW w:w="0" w:type="auto"/>
+            <w:tcBorders>
+              <w:top w:val="dotted" w:sz="6" w:space="0" w:color="AAAAAA"/>
+              <w:left w:val="dotted" w:sz="6" w:space="0" w:color="AAAAAA"/>
+              <w:bottom w:val="dotted" w:sz="6" w:space="0" w:color="AAAAAA"/>
+              <w:right w:val="dotted" w:sz="6" w:space="0" w:color="AAAAAA"/>
+            </w:tcBorders>
+            <w:tcMar>
+              <w:top w:w="105" w:type="dxa"/>
+              <w:left w:w="105" w:type="dxa"/>
+              <w:bottom w:w="105" w:type="dxa"/>
+              <w:right w:w="105" w:type="dxa"/>
+            </w:tcMar>
+            <w:hideMark/>
+          </w:tcPr>
+          <w:p>
+            <w:pPr>
+              <w:spacing w:line="0" w:lineRule="atLeast"/>
+              <w:rPr>
+                <w:rFonts w:ascii="Times" w:eastAsia="Times New Roman" w:hAnsi="Times" w:cs="Times New Roman"/>
+                <w:sz w:val="26"/>
+                <w:szCs w:val="26"/>
+              </w:rPr>
+            </w:pPr>
+          </w:p>
+        </w:tc>
+        <w:tc>
+          <w:tcPr>
+            <w:tcW w:w="0" w:type="auto"/>
+            <w:tcBorders>
+              <w:top w:val="dotted" w:sz="6" w:space="0" w:color="AAAAAA"/>
+              <w:left w:val="dotted" w:sz="6" w:space="0" w:color="AAAAAA"/>
+              <w:bottom w:val="dotted" w:sz="6" w:space="0" w:color="AAAAAA"/>
+              <w:right w:val="dotted" w:sz="6" w:space="0" w:color="AAAAAA"/>
+            </w:tcBorders>
+            <w:tcMar>
+              <w:top w:w="105" w:type="dxa"/>
+              <w:left w:w="105" w:type="dxa"/>
+              <w:bottom w:w="105" w:type="dxa"/>
+              <w:right w:w="105" w:type="dxa"/>
+            </w:tcMar>
+            <w:hideMark/>
+          </w:tcPr>
+          <w:p>
+            <w:pPr>
+              <w:spacing w:line="0" w:lineRule="atLeast"/>
+              <w:rPr>
+                <w:rFonts w:ascii="Times" w:eastAsia="Times New Roman" w:hAnsi="Times" w:cs="Times New Roman"/>
+                <w:sz w:val="26"/>
+                <w:szCs w:val="26"/>
+              </w:rPr>
+            </w:pPr>
+          </w:p>
+        </w:tc>
+      </w:tr>
+      <w:tr>
         <w:tc>
           <w:tcPr>
             <w:tcW w:w="0" w:type="auto"/>
@@ -5945,7 +6017,7 @@
                 <w:sz w:val="26"/>
                 <w:szCs w:val="26"/>
               </w:rPr>
-              <w:t>ZrTi 50/50</w:t>
+              <w:t>07012011B</w:t>
             </w:r>
           </w:p>
         </w:tc>
@@ -5968,141 +6040,6 @@
           </w:tcPr>
           <w:p>
             <w:pPr>
-              <w:rPr>
-                <w:rFonts w:ascii="Times" w:eastAsia="Times New Roman" w:hAnsi="Times" w:cs="Times New Roman"/>
-                <w:sz w:val="26"/>
-                <w:szCs w:val="26"/>
-              </w:rPr>
-            </w:pPr>
-          </w:p>
-        </w:tc>
-        <w:tc>
-          <w:tcPr>
-            <w:tcW w:w="0" w:type="auto"/>
-            <w:tcBorders>
-              <w:top w:val="dotted" w:sz="6" w:space="0" w:color="AAAAAA"/>
-              <w:left w:val="dotted" w:sz="6" w:space="0" w:color="AAAAAA"/>
-              <w:bottom w:val="dotted" w:sz="6" w:space="0" w:color="AAAAAA"/>
-              <w:right w:val="dotted" w:sz="6" w:space="0" w:color="AAAAAA"/>
-            </w:tcBorders>
-            <w:tcMar>
-              <w:top w:w="105" w:type="dxa"/>
-              <w:left w:w="105" w:type="dxa"/>
-              <w:bottom w:w="105" w:type="dxa"/>
-              <w:right w:w="105" w:type="dxa"/>
-            </w:tcMar>
-            <w:hideMark/>
-          </w:tcPr>
-          <w:p>
-            <w:pPr>
-              <w:rPr>
-                <w:rFonts w:ascii="Times" w:eastAsia="Times New Roman" w:hAnsi="Times" w:cs="Times New Roman"/>
-                <w:sz w:val="26"/>
-                <w:szCs w:val="26"/>
-              </w:rPr>
-            </w:pPr>
-          </w:p>
-        </w:tc>
-        <w:tc>
-          <w:tcPr>
-            <w:tcW w:w="0" w:type="auto"/>
-            <w:tcBorders>
-              <w:top w:val="dotted" w:sz="6" w:space="0" w:color="AAAAAA"/>
-              <w:left w:val="dotted" w:sz="6" w:space="0" w:color="AAAAAA"/>
-              <w:bottom w:val="dotted" w:sz="6" w:space="0" w:color="AAAAAA"/>
-              <w:right w:val="dotted" w:sz="6" w:space="0" w:color="AAAAAA"/>
-            </w:tcBorders>
-            <w:tcMar>
-              <w:top w:w="105" w:type="dxa"/>
-              <w:left w:w="105" w:type="dxa"/>
-              <w:bottom w:w="105" w:type="dxa"/>
-              <w:right w:w="105" w:type="dxa"/>
-            </w:tcMar>
-            <w:hideMark/>
-          </w:tcPr>
-          <w:p>
-            <w:pPr>
-              <w:rPr>
-                <w:rFonts w:ascii="Times" w:eastAsia="Times New Roman" w:hAnsi="Times" w:cs="Times New Roman"/>
-                <w:sz w:val="26"/>
-                <w:szCs w:val="26"/>
-              </w:rPr>
-            </w:pPr>
-          </w:p>
-        </w:tc>
-        <w:tc>
-          <w:tcPr>
-            <w:tcW w:w="0" w:type="auto"/>
-            <w:tcBorders>
-              <w:top w:val="dotted" w:sz="6" w:space="0" w:color="AAAAAA"/>
-              <w:left w:val="dotted" w:sz="6" w:space="0" w:color="AAAAAA"/>
-              <w:bottom w:val="dotted" w:sz="6" w:space="0" w:color="AAAAAA"/>
-              <w:right w:val="dotted" w:sz="6" w:space="0" w:color="AAAAAA"/>
-            </w:tcBorders>
-            <w:tcMar>
-              <w:top w:w="105" w:type="dxa"/>
-              <w:left w:w="105" w:type="dxa"/>
-              <w:bottom w:w="105" w:type="dxa"/>
-              <w:right w:w="105" w:type="dxa"/>
-            </w:tcMar>
-            <w:hideMark/>
-          </w:tcPr>
-          <w:p>
-            <w:pPr>
-              <w:rPr>
-                <w:rFonts w:ascii="Times" w:eastAsia="Times New Roman" w:hAnsi="Times" w:cs="Times New Roman"/>
-                <w:sz w:val="26"/>
-                <w:szCs w:val="26"/>
-              </w:rPr>
-            </w:pPr>
-          </w:p>
-        </w:tc>
-        <w:tc>
-          <w:tcPr>
-            <w:tcW w:w="0" w:type="auto"/>
-            <w:tcBorders>
-              <w:top w:val="dotted" w:sz="6" w:space="0" w:color="AAAAAA"/>
-              <w:left w:val="dotted" w:sz="6" w:space="0" w:color="AAAAAA"/>
-              <w:bottom w:val="dotted" w:sz="6" w:space="0" w:color="AAAAAA"/>
-              <w:right w:val="dotted" w:sz="6" w:space="0" w:color="AAAAAA"/>
-            </w:tcBorders>
-            <w:tcMar>
-              <w:top w:w="105" w:type="dxa"/>
-              <w:left w:w="105" w:type="dxa"/>
-              <w:bottom w:w="105" w:type="dxa"/>
-              <w:right w:w="105" w:type="dxa"/>
-            </w:tcMar>
-            <w:hideMark/>
-          </w:tcPr>
-          <w:p>
-            <w:pPr>
-              <w:rPr>
-                <w:rFonts w:ascii="Times" w:eastAsia="Times New Roman" w:hAnsi="Times" w:cs="Times New Roman"/>
-                <w:sz w:val="26"/>
-                <w:szCs w:val="26"/>
-              </w:rPr>
-            </w:pPr>
-          </w:p>
-        </w:tc>
-        <w:tc>
-          <w:tcPr>
-            <w:tcW w:w="0" w:type="auto"/>
-            <w:tcBorders>
-              <w:top w:val="dotted" w:sz="6" w:space="0" w:color="AAAAAA"/>
-              <w:left w:val="dotted" w:sz="6" w:space="0" w:color="AAAAAA"/>
-              <w:bottom w:val="dotted" w:sz="6" w:space="0" w:color="AAAAAA"/>
-              <w:right w:val="dotted" w:sz="6" w:space="0" w:color="AAAAAA"/>
-            </w:tcBorders>
-            <w:tcMar>
-              <w:top w:w="105" w:type="dxa"/>
-              <w:left w:w="105" w:type="dxa"/>
-              <w:bottom w:w="105" w:type="dxa"/>
-              <w:right w:w="105" w:type="dxa"/>
-            </w:tcMar>
-            <w:hideMark/>
-          </w:tcPr>
-          <w:p>
-            <w:pPr>
               <w:spacing w:line="0" w:lineRule="atLeast"/>
               <w:rPr>
                 <w:rFonts w:ascii="Times" w:eastAsia="Times New Roman" w:hAnsi="Times" w:cs="Times New Roman"/>
@@ -6110,64 +6047,7 @@
                 <w:szCs w:val="26"/>
               </w:rPr>
             </w:pPr>
-          </w:p>
-        </w:tc>
-        <w:tc>
-          <w:tcPr>
-            <w:tcW w:w="0" w:type="auto"/>
-            <w:tcBorders>
-              <w:top w:val="dotted" w:sz="6" w:space="0" w:color="AAAAAA"/>
-              <w:left w:val="dotted" w:sz="6" w:space="0" w:color="AAAAAA"/>
-              <w:bottom w:val="dotted" w:sz="6" w:space="0" w:color="AAAAAA"/>
-              <w:right w:val="dotted" w:sz="6" w:space="0" w:color="AAAAAA"/>
-            </w:tcBorders>
-            <w:tcMar>
-              <w:top w:w="105" w:type="dxa"/>
-              <w:left w:w="105" w:type="dxa"/>
-              <w:bottom w:w="105" w:type="dxa"/>
-              <w:right w:w="105" w:type="dxa"/>
-            </w:tcMar>
-            <w:hideMark/>
-          </w:tcPr>
-          <w:p>
-            <w:pPr>
-              <w:spacing w:line="0" w:lineRule="atLeast"/>
-              <w:rPr>
-                <w:rFonts w:ascii="Times" w:eastAsia="Times New Roman" w:hAnsi="Times" w:cs="Times New Roman"/>
-                <w:sz w:val="26"/>
-                <w:szCs w:val="26"/>
-              </w:rPr>
-            </w:pPr>
-          </w:p>
-        </w:tc>
-      </w:tr>
-      <w:tr>
-        <w:tc>
-          <w:tcPr>
-            <w:tcW w:w="0" w:type="auto"/>
-            <w:tcBorders>
-              <w:top w:val="dotted" w:sz="6" w:space="0" w:color="AAAAAA"/>
-              <w:left w:val="dotted" w:sz="6" w:space="0" w:color="AAAAAA"/>
-              <w:bottom w:val="dotted" w:sz="6" w:space="0" w:color="AAAAAA"/>
-              <w:right w:val="dotted" w:sz="6" w:space="0" w:color="AAAAAA"/>
-            </w:tcBorders>
-            <w:tcMar>
-              <w:top w:w="105" w:type="dxa"/>
-              <w:left w:w="105" w:type="dxa"/>
-              <w:bottom w:w="105" w:type="dxa"/>
-              <w:right w:w="105" w:type="dxa"/>
-            </w:tcMar>
-            <w:hideMark/>
-          </w:tcPr>
-          <w:p>
-            <w:pPr>
-              <w:spacing w:line="0" w:lineRule="atLeast"/>
-              <w:rPr>
-                <w:rFonts w:ascii="Times" w:eastAsia="Times New Roman" w:hAnsi="Times" w:cs="Times New Roman"/>
-                <w:sz w:val="26"/>
-                <w:szCs w:val="26"/>
-              </w:rPr>
-            </w:pPr>
+            <w:proofErr w:type="spellStart"/>
             <w:r>
               <w:rPr>
                 <w:rFonts w:ascii="Times" w:eastAsia="Times New Roman" w:hAnsi="Times" w:cs="Arial"/>
@@ -6177,36 +6057,9 @@
                 <w:sz w:val="26"/>
                 <w:szCs w:val="26"/>
               </w:rPr>
-              <w:t>06202011B</w:t>
+              <w:t>ZrTi</w:t>
             </w:r>
-          </w:p>
-        </w:tc>
-        <w:tc>
-          <w:tcPr>
-            <w:tcW w:w="0" w:type="auto"/>
-            <w:tcBorders>
-              <w:top w:val="dotted" w:sz="6" w:space="0" w:color="AAAAAA"/>
-              <w:left w:val="dotted" w:sz="6" w:space="0" w:color="AAAAAA"/>
-              <w:bottom w:val="dotted" w:sz="6" w:space="0" w:color="AAAAAA"/>
-              <w:right w:val="dotted" w:sz="6" w:space="0" w:color="AAAAAA"/>
-            </w:tcBorders>
-            <w:tcMar>
-              <w:top w:w="105" w:type="dxa"/>
-              <w:left w:w="105" w:type="dxa"/>
-              <w:bottom w:w="105" w:type="dxa"/>
-              <w:right w:w="105" w:type="dxa"/>
-            </w:tcMar>
-            <w:hideMark/>
-          </w:tcPr>
-          <w:p>
-            <w:pPr>
-              <w:spacing w:line="0" w:lineRule="atLeast"/>
-              <w:rPr>
-                <w:rFonts w:ascii="Times" w:eastAsia="Times New Roman" w:hAnsi="Times" w:cs="Times New Roman"/>
-                <w:sz w:val="26"/>
-                <w:szCs w:val="26"/>
-              </w:rPr>
-            </w:pPr>
+            <w:proofErr w:type="spellEnd"/>
             <w:r>
               <w:rPr>
                 <w:rFonts w:ascii="Times" w:eastAsia="Times New Roman" w:hAnsi="Times" w:cs="Arial"/>
@@ -6216,7 +6069,575 @@
                 <w:sz w:val="26"/>
                 <w:szCs w:val="26"/>
               </w:rPr>
-              <w:t>ZrTi 50/50</w:t>
+              <w:t xml:space="preserve"> 50/50</w:t>
+            </w:r>
+          </w:p>
+        </w:tc>
+        <w:tc>
+          <w:tcPr>
+            <w:tcW w:w="0" w:type="auto"/>
+            <w:tcBorders>
+              <w:top w:val="dotted" w:sz="6" w:space="0" w:color="AAAAAA"/>
+              <w:left w:val="dotted" w:sz="6" w:space="0" w:color="AAAAAA"/>
+              <w:bottom w:val="dotted" w:sz="6" w:space="0" w:color="AAAAAA"/>
+              <w:right w:val="dotted" w:sz="6" w:space="0" w:color="AAAAAA"/>
+            </w:tcBorders>
+            <w:tcMar>
+              <w:top w:w="105" w:type="dxa"/>
+              <w:left w:w="105" w:type="dxa"/>
+              <w:bottom w:w="105" w:type="dxa"/>
+              <w:right w:w="105" w:type="dxa"/>
+            </w:tcMar>
+            <w:hideMark/>
+          </w:tcPr>
+          <w:p>
+            <w:pPr>
+              <w:rPr>
+                <w:rFonts w:ascii="Times" w:eastAsia="Times New Roman" w:hAnsi="Times" w:cs="Times New Roman"/>
+                <w:sz w:val="26"/>
+                <w:szCs w:val="26"/>
+              </w:rPr>
+            </w:pPr>
+          </w:p>
+        </w:tc>
+        <w:tc>
+          <w:tcPr>
+            <w:tcW w:w="0" w:type="auto"/>
+            <w:tcBorders>
+              <w:top w:val="dotted" w:sz="6" w:space="0" w:color="AAAAAA"/>
+              <w:left w:val="dotted" w:sz="6" w:space="0" w:color="AAAAAA"/>
+              <w:bottom w:val="dotted" w:sz="6" w:space="0" w:color="AAAAAA"/>
+              <w:right w:val="dotted" w:sz="6" w:space="0" w:color="AAAAAA"/>
+            </w:tcBorders>
+            <w:tcMar>
+              <w:top w:w="105" w:type="dxa"/>
+              <w:left w:w="105" w:type="dxa"/>
+              <w:bottom w:w="105" w:type="dxa"/>
+              <w:right w:w="105" w:type="dxa"/>
+            </w:tcMar>
+            <w:hideMark/>
+          </w:tcPr>
+          <w:p>
+            <w:pPr>
+              <w:rPr>
+                <w:rFonts w:ascii="Times" w:eastAsia="Times New Roman" w:hAnsi="Times" w:cs="Times New Roman"/>
+                <w:sz w:val="26"/>
+                <w:szCs w:val="26"/>
+              </w:rPr>
+            </w:pPr>
+          </w:p>
+        </w:tc>
+        <w:tc>
+          <w:tcPr>
+            <w:tcW w:w="0" w:type="auto"/>
+            <w:tcBorders>
+              <w:top w:val="dotted" w:sz="6" w:space="0" w:color="AAAAAA"/>
+              <w:left w:val="dotted" w:sz="6" w:space="0" w:color="AAAAAA"/>
+              <w:bottom w:val="dotted" w:sz="6" w:space="0" w:color="AAAAAA"/>
+              <w:right w:val="dotted" w:sz="6" w:space="0" w:color="AAAAAA"/>
+            </w:tcBorders>
+            <w:tcMar>
+              <w:top w:w="105" w:type="dxa"/>
+              <w:left w:w="105" w:type="dxa"/>
+              <w:bottom w:w="105" w:type="dxa"/>
+              <w:right w:w="105" w:type="dxa"/>
+            </w:tcMar>
+            <w:hideMark/>
+          </w:tcPr>
+          <w:p>
+            <w:pPr>
+              <w:rPr>
+                <w:rFonts w:ascii="Times" w:eastAsia="Times New Roman" w:hAnsi="Times" w:cs="Times New Roman"/>
+                <w:sz w:val="26"/>
+                <w:szCs w:val="26"/>
+              </w:rPr>
+            </w:pPr>
+          </w:p>
+        </w:tc>
+        <w:tc>
+          <w:tcPr>
+            <w:tcW w:w="0" w:type="auto"/>
+            <w:tcBorders>
+              <w:top w:val="dotted" w:sz="6" w:space="0" w:color="AAAAAA"/>
+              <w:left w:val="dotted" w:sz="6" w:space="0" w:color="AAAAAA"/>
+              <w:bottom w:val="dotted" w:sz="6" w:space="0" w:color="AAAAAA"/>
+              <w:right w:val="dotted" w:sz="6" w:space="0" w:color="AAAAAA"/>
+            </w:tcBorders>
+            <w:tcMar>
+              <w:top w:w="105" w:type="dxa"/>
+              <w:left w:w="105" w:type="dxa"/>
+              <w:bottom w:w="105" w:type="dxa"/>
+              <w:right w:w="105" w:type="dxa"/>
+            </w:tcMar>
+            <w:hideMark/>
+          </w:tcPr>
+          <w:p>
+            <w:pPr>
+              <w:rPr>
+                <w:rFonts w:ascii="Times" w:eastAsia="Times New Roman" w:hAnsi="Times" w:cs="Times New Roman"/>
+                <w:sz w:val="26"/>
+                <w:szCs w:val="26"/>
+              </w:rPr>
+            </w:pPr>
+          </w:p>
+        </w:tc>
+        <w:tc>
+          <w:tcPr>
+            <w:tcW w:w="0" w:type="auto"/>
+            <w:tcBorders>
+              <w:top w:val="dotted" w:sz="6" w:space="0" w:color="AAAAAA"/>
+              <w:left w:val="dotted" w:sz="6" w:space="0" w:color="AAAAAA"/>
+              <w:bottom w:val="dotted" w:sz="6" w:space="0" w:color="AAAAAA"/>
+              <w:right w:val="dotted" w:sz="6" w:space="0" w:color="AAAAAA"/>
+            </w:tcBorders>
+            <w:tcMar>
+              <w:top w:w="105" w:type="dxa"/>
+              <w:left w:w="105" w:type="dxa"/>
+              <w:bottom w:w="105" w:type="dxa"/>
+              <w:right w:w="105" w:type="dxa"/>
+            </w:tcMar>
+            <w:hideMark/>
+          </w:tcPr>
+          <w:p>
+            <w:pPr>
+              <w:rPr>
+                <w:rFonts w:ascii="Times" w:eastAsia="Times New Roman" w:hAnsi="Times" w:cs="Times New Roman"/>
+                <w:sz w:val="26"/>
+                <w:szCs w:val="26"/>
+              </w:rPr>
+            </w:pPr>
+          </w:p>
+        </w:tc>
+        <w:tc>
+          <w:tcPr>
+            <w:tcW w:w="0" w:type="auto"/>
+            <w:tcBorders>
+              <w:top w:val="dotted" w:sz="6" w:space="0" w:color="AAAAAA"/>
+              <w:left w:val="dotted" w:sz="6" w:space="0" w:color="AAAAAA"/>
+              <w:bottom w:val="dotted" w:sz="6" w:space="0" w:color="AAAAAA"/>
+              <w:right w:val="dotted" w:sz="6" w:space="0" w:color="AAAAAA"/>
+            </w:tcBorders>
+            <w:tcMar>
+              <w:top w:w="105" w:type="dxa"/>
+              <w:left w:w="105" w:type="dxa"/>
+              <w:bottom w:w="105" w:type="dxa"/>
+              <w:right w:w="105" w:type="dxa"/>
+            </w:tcMar>
+            <w:hideMark/>
+          </w:tcPr>
+          <w:p>
+            <w:pPr>
+              <w:spacing w:line="0" w:lineRule="atLeast"/>
+              <w:rPr>
+                <w:rFonts w:ascii="Times" w:eastAsia="Times New Roman" w:hAnsi="Times" w:cs="Times New Roman"/>
+                <w:sz w:val="26"/>
+                <w:szCs w:val="26"/>
+              </w:rPr>
+            </w:pPr>
+          </w:p>
+        </w:tc>
+        <w:tc>
+          <w:tcPr>
+            <w:tcW w:w="0" w:type="auto"/>
+            <w:tcBorders>
+              <w:top w:val="dotted" w:sz="6" w:space="0" w:color="AAAAAA"/>
+              <w:left w:val="dotted" w:sz="6" w:space="0" w:color="AAAAAA"/>
+              <w:bottom w:val="dotted" w:sz="6" w:space="0" w:color="AAAAAA"/>
+              <w:right w:val="dotted" w:sz="6" w:space="0" w:color="AAAAAA"/>
+            </w:tcBorders>
+            <w:tcMar>
+              <w:top w:w="105" w:type="dxa"/>
+              <w:left w:w="105" w:type="dxa"/>
+              <w:bottom w:w="105" w:type="dxa"/>
+              <w:right w:w="105" w:type="dxa"/>
+            </w:tcMar>
+            <w:hideMark/>
+          </w:tcPr>
+          <w:p>
+            <w:pPr>
+              <w:spacing w:line="0" w:lineRule="atLeast"/>
+              <w:rPr>
+                <w:rFonts w:ascii="Times" w:eastAsia="Times New Roman" w:hAnsi="Times" w:cs="Times New Roman"/>
+                <w:sz w:val="26"/>
+                <w:szCs w:val="26"/>
+              </w:rPr>
+            </w:pPr>
+          </w:p>
+        </w:tc>
+      </w:tr>
+      <w:tr>
+        <w:tc>
+          <w:tcPr>
+            <w:tcW w:w="0" w:type="auto"/>
+            <w:tcBorders>
+              <w:top w:val="dotted" w:sz="6" w:space="0" w:color="AAAAAA"/>
+              <w:left w:val="dotted" w:sz="6" w:space="0" w:color="AAAAAA"/>
+              <w:bottom w:val="dotted" w:sz="6" w:space="0" w:color="AAAAAA"/>
+              <w:right w:val="dotted" w:sz="6" w:space="0" w:color="AAAAAA"/>
+            </w:tcBorders>
+            <w:tcMar>
+              <w:top w:w="105" w:type="dxa"/>
+              <w:left w:w="105" w:type="dxa"/>
+              <w:bottom w:w="105" w:type="dxa"/>
+              <w:right w:w="105" w:type="dxa"/>
+            </w:tcMar>
+            <w:hideMark/>
+          </w:tcPr>
+          <w:p>
+            <w:pPr>
+              <w:spacing w:line="0" w:lineRule="atLeast"/>
+              <w:rPr>
+                <w:rFonts w:ascii="Times" w:eastAsia="Times New Roman" w:hAnsi="Times" w:cs="Times New Roman"/>
+                <w:sz w:val="26"/>
+                <w:szCs w:val="26"/>
+              </w:rPr>
+            </w:pPr>
+            <w:r>
+              <w:rPr>
+                <w:rFonts w:ascii="Times" w:eastAsia="Times New Roman" w:hAnsi="Times" w:cs="Arial"/>
+                <w:b/>
+                <w:bCs/>
+                <w:color w:val="222222"/>
+                <w:sz w:val="26"/>
+                <w:szCs w:val="26"/>
+              </w:rPr>
+              <w:t>06202011A</w:t>
+            </w:r>
+          </w:p>
+        </w:tc>
+        <w:tc>
+          <w:tcPr>
+            <w:tcW w:w="0" w:type="auto"/>
+            <w:tcBorders>
+              <w:top w:val="dotted" w:sz="6" w:space="0" w:color="AAAAAA"/>
+              <w:left w:val="dotted" w:sz="6" w:space="0" w:color="AAAAAA"/>
+              <w:bottom w:val="dotted" w:sz="6" w:space="0" w:color="AAAAAA"/>
+              <w:right w:val="dotted" w:sz="6" w:space="0" w:color="AAAAAA"/>
+            </w:tcBorders>
+            <w:tcMar>
+              <w:top w:w="105" w:type="dxa"/>
+              <w:left w:w="105" w:type="dxa"/>
+              <w:bottom w:w="105" w:type="dxa"/>
+              <w:right w:w="105" w:type="dxa"/>
+            </w:tcMar>
+            <w:hideMark/>
+          </w:tcPr>
+          <w:p>
+            <w:pPr>
+              <w:spacing w:line="0" w:lineRule="atLeast"/>
+              <w:rPr>
+                <w:rFonts w:ascii="Times" w:eastAsia="Times New Roman" w:hAnsi="Times" w:cs="Times New Roman"/>
+                <w:sz w:val="26"/>
+                <w:szCs w:val="26"/>
+              </w:rPr>
+            </w:pPr>
+            <w:proofErr w:type="spellStart"/>
+            <w:r>
+              <w:rPr>
+                <w:rFonts w:ascii="Times" w:eastAsia="Times New Roman" w:hAnsi="Times" w:cs="Arial"/>
+                <w:b/>
+                <w:bCs/>
+                <w:color w:val="222222"/>
+                <w:sz w:val="26"/>
+                <w:szCs w:val="26"/>
+              </w:rPr>
+              <w:t>ZrTi</w:t>
+            </w:r>
+            <w:proofErr w:type="spellEnd"/>
+            <w:r>
+              <w:rPr>
+                <w:rFonts w:ascii="Times" w:eastAsia="Times New Roman" w:hAnsi="Times" w:cs="Arial"/>
+                <w:b/>
+                <w:bCs/>
+                <w:color w:val="222222"/>
+                <w:sz w:val="26"/>
+                <w:szCs w:val="26"/>
+              </w:rPr>
+              <w:t xml:space="preserve"> 50/50</w:t>
+            </w:r>
+          </w:p>
+        </w:tc>
+        <w:tc>
+          <w:tcPr>
+            <w:tcW w:w="0" w:type="auto"/>
+            <w:tcBorders>
+              <w:top w:val="dotted" w:sz="6" w:space="0" w:color="AAAAAA"/>
+              <w:left w:val="dotted" w:sz="6" w:space="0" w:color="AAAAAA"/>
+              <w:bottom w:val="dotted" w:sz="6" w:space="0" w:color="AAAAAA"/>
+              <w:right w:val="dotted" w:sz="6" w:space="0" w:color="AAAAAA"/>
+            </w:tcBorders>
+            <w:tcMar>
+              <w:top w:w="105" w:type="dxa"/>
+              <w:left w:w="105" w:type="dxa"/>
+              <w:bottom w:w="105" w:type="dxa"/>
+              <w:right w:w="105" w:type="dxa"/>
+            </w:tcMar>
+            <w:hideMark/>
+          </w:tcPr>
+          <w:p>
+            <w:pPr>
+              <w:rPr>
+                <w:rFonts w:ascii="Times" w:eastAsia="Times New Roman" w:hAnsi="Times" w:cs="Times New Roman"/>
+                <w:sz w:val="26"/>
+                <w:szCs w:val="26"/>
+              </w:rPr>
+            </w:pPr>
+          </w:p>
+        </w:tc>
+        <w:tc>
+          <w:tcPr>
+            <w:tcW w:w="0" w:type="auto"/>
+            <w:tcBorders>
+              <w:top w:val="dotted" w:sz="6" w:space="0" w:color="AAAAAA"/>
+              <w:left w:val="dotted" w:sz="6" w:space="0" w:color="AAAAAA"/>
+              <w:bottom w:val="dotted" w:sz="6" w:space="0" w:color="AAAAAA"/>
+              <w:right w:val="dotted" w:sz="6" w:space="0" w:color="AAAAAA"/>
+            </w:tcBorders>
+            <w:tcMar>
+              <w:top w:w="105" w:type="dxa"/>
+              <w:left w:w="105" w:type="dxa"/>
+              <w:bottom w:w="105" w:type="dxa"/>
+              <w:right w:w="105" w:type="dxa"/>
+            </w:tcMar>
+            <w:hideMark/>
+          </w:tcPr>
+          <w:p>
+            <w:pPr>
+              <w:rPr>
+                <w:rFonts w:ascii="Times" w:eastAsia="Times New Roman" w:hAnsi="Times" w:cs="Times New Roman"/>
+                <w:sz w:val="26"/>
+                <w:szCs w:val="26"/>
+              </w:rPr>
+            </w:pPr>
+          </w:p>
+        </w:tc>
+        <w:tc>
+          <w:tcPr>
+            <w:tcW w:w="0" w:type="auto"/>
+            <w:tcBorders>
+              <w:top w:val="dotted" w:sz="6" w:space="0" w:color="AAAAAA"/>
+              <w:left w:val="dotted" w:sz="6" w:space="0" w:color="AAAAAA"/>
+              <w:bottom w:val="dotted" w:sz="6" w:space="0" w:color="AAAAAA"/>
+              <w:right w:val="dotted" w:sz="6" w:space="0" w:color="AAAAAA"/>
+            </w:tcBorders>
+            <w:tcMar>
+              <w:top w:w="105" w:type="dxa"/>
+              <w:left w:w="105" w:type="dxa"/>
+              <w:bottom w:w="105" w:type="dxa"/>
+              <w:right w:w="105" w:type="dxa"/>
+            </w:tcMar>
+            <w:hideMark/>
+          </w:tcPr>
+          <w:p>
+            <w:pPr>
+              <w:rPr>
+                <w:rFonts w:ascii="Times" w:eastAsia="Times New Roman" w:hAnsi="Times" w:cs="Times New Roman"/>
+                <w:sz w:val="26"/>
+                <w:szCs w:val="26"/>
+              </w:rPr>
+            </w:pPr>
+          </w:p>
+        </w:tc>
+        <w:tc>
+          <w:tcPr>
+            <w:tcW w:w="0" w:type="auto"/>
+            <w:tcBorders>
+              <w:top w:val="dotted" w:sz="6" w:space="0" w:color="AAAAAA"/>
+              <w:left w:val="dotted" w:sz="6" w:space="0" w:color="AAAAAA"/>
+              <w:bottom w:val="dotted" w:sz="6" w:space="0" w:color="AAAAAA"/>
+              <w:right w:val="dotted" w:sz="6" w:space="0" w:color="AAAAAA"/>
+            </w:tcBorders>
+            <w:tcMar>
+              <w:top w:w="105" w:type="dxa"/>
+              <w:left w:w="105" w:type="dxa"/>
+              <w:bottom w:w="105" w:type="dxa"/>
+              <w:right w:w="105" w:type="dxa"/>
+            </w:tcMar>
+            <w:hideMark/>
+          </w:tcPr>
+          <w:p>
+            <w:pPr>
+              <w:rPr>
+                <w:rFonts w:ascii="Times" w:eastAsia="Times New Roman" w:hAnsi="Times" w:cs="Times New Roman"/>
+                <w:sz w:val="26"/>
+                <w:szCs w:val="26"/>
+              </w:rPr>
+            </w:pPr>
+          </w:p>
+        </w:tc>
+        <w:tc>
+          <w:tcPr>
+            <w:tcW w:w="0" w:type="auto"/>
+            <w:tcBorders>
+              <w:top w:val="dotted" w:sz="6" w:space="0" w:color="AAAAAA"/>
+              <w:left w:val="dotted" w:sz="6" w:space="0" w:color="AAAAAA"/>
+              <w:bottom w:val="dotted" w:sz="6" w:space="0" w:color="AAAAAA"/>
+              <w:right w:val="dotted" w:sz="6" w:space="0" w:color="AAAAAA"/>
+            </w:tcBorders>
+            <w:tcMar>
+              <w:top w:w="105" w:type="dxa"/>
+              <w:left w:w="105" w:type="dxa"/>
+              <w:bottom w:w="105" w:type="dxa"/>
+              <w:right w:w="105" w:type="dxa"/>
+            </w:tcMar>
+            <w:hideMark/>
+          </w:tcPr>
+          <w:p>
+            <w:pPr>
+              <w:rPr>
+                <w:rFonts w:ascii="Times" w:eastAsia="Times New Roman" w:hAnsi="Times" w:cs="Times New Roman"/>
+                <w:sz w:val="26"/>
+                <w:szCs w:val="26"/>
+              </w:rPr>
+            </w:pPr>
+          </w:p>
+        </w:tc>
+        <w:tc>
+          <w:tcPr>
+            <w:tcW w:w="0" w:type="auto"/>
+            <w:tcBorders>
+              <w:top w:val="dotted" w:sz="6" w:space="0" w:color="AAAAAA"/>
+              <w:left w:val="dotted" w:sz="6" w:space="0" w:color="AAAAAA"/>
+              <w:bottom w:val="dotted" w:sz="6" w:space="0" w:color="AAAAAA"/>
+              <w:right w:val="dotted" w:sz="6" w:space="0" w:color="AAAAAA"/>
+            </w:tcBorders>
+            <w:tcMar>
+              <w:top w:w="105" w:type="dxa"/>
+              <w:left w:w="105" w:type="dxa"/>
+              <w:bottom w:w="105" w:type="dxa"/>
+              <w:right w:w="105" w:type="dxa"/>
+            </w:tcMar>
+            <w:hideMark/>
+          </w:tcPr>
+          <w:p>
+            <w:pPr>
+              <w:spacing w:line="0" w:lineRule="atLeast"/>
+              <w:rPr>
+                <w:rFonts w:ascii="Times" w:eastAsia="Times New Roman" w:hAnsi="Times" w:cs="Times New Roman"/>
+                <w:sz w:val="26"/>
+                <w:szCs w:val="26"/>
+              </w:rPr>
+            </w:pPr>
+          </w:p>
+        </w:tc>
+        <w:tc>
+          <w:tcPr>
+            <w:tcW w:w="0" w:type="auto"/>
+            <w:tcBorders>
+              <w:top w:val="dotted" w:sz="6" w:space="0" w:color="AAAAAA"/>
+              <w:left w:val="dotted" w:sz="6" w:space="0" w:color="AAAAAA"/>
+              <w:bottom w:val="dotted" w:sz="6" w:space="0" w:color="AAAAAA"/>
+              <w:right w:val="dotted" w:sz="6" w:space="0" w:color="AAAAAA"/>
+            </w:tcBorders>
+            <w:tcMar>
+              <w:top w:w="105" w:type="dxa"/>
+              <w:left w:w="105" w:type="dxa"/>
+              <w:bottom w:w="105" w:type="dxa"/>
+              <w:right w:w="105" w:type="dxa"/>
+            </w:tcMar>
+            <w:hideMark/>
+          </w:tcPr>
+          <w:p>
+            <w:pPr>
+              <w:spacing w:line="0" w:lineRule="atLeast"/>
+              <w:rPr>
+                <w:rFonts w:ascii="Times" w:eastAsia="Times New Roman" w:hAnsi="Times" w:cs="Times New Roman"/>
+                <w:sz w:val="26"/>
+                <w:szCs w:val="26"/>
+              </w:rPr>
+            </w:pPr>
+          </w:p>
+        </w:tc>
+      </w:tr>
+      <w:tr>
+        <w:tc>
+          <w:tcPr>
+            <w:tcW w:w="0" w:type="auto"/>
+            <w:tcBorders>
+              <w:top w:val="dotted" w:sz="6" w:space="0" w:color="AAAAAA"/>
+              <w:left w:val="dotted" w:sz="6" w:space="0" w:color="AAAAAA"/>
+              <w:bottom w:val="dotted" w:sz="6" w:space="0" w:color="AAAAAA"/>
+              <w:right w:val="dotted" w:sz="6" w:space="0" w:color="AAAAAA"/>
+            </w:tcBorders>
+            <w:tcMar>
+              <w:top w:w="105" w:type="dxa"/>
+              <w:left w:w="105" w:type="dxa"/>
+              <w:bottom w:w="105" w:type="dxa"/>
+              <w:right w:w="105" w:type="dxa"/>
+            </w:tcMar>
+            <w:hideMark/>
+          </w:tcPr>
+          <w:p>
+            <w:pPr>
+              <w:spacing w:line="0" w:lineRule="atLeast"/>
+              <w:rPr>
+                <w:rFonts w:ascii="Times" w:eastAsia="Times New Roman" w:hAnsi="Times" w:cs="Times New Roman"/>
+                <w:sz w:val="26"/>
+                <w:szCs w:val="26"/>
+              </w:rPr>
+            </w:pPr>
+            <w:r>
+              <w:rPr>
+                <w:rFonts w:ascii="Times" w:eastAsia="Times New Roman" w:hAnsi="Times" w:cs="Arial"/>
+                <w:b/>
+                <w:bCs/>
+                <w:color w:val="222222"/>
+                <w:sz w:val="26"/>
+                <w:szCs w:val="26"/>
+              </w:rPr>
+              <w:t>06202011B</w:t>
+            </w:r>
+          </w:p>
+        </w:tc>
+        <w:tc>
+          <w:tcPr>
+            <w:tcW w:w="0" w:type="auto"/>
+            <w:tcBorders>
+              <w:top w:val="dotted" w:sz="6" w:space="0" w:color="AAAAAA"/>
+              <w:left w:val="dotted" w:sz="6" w:space="0" w:color="AAAAAA"/>
+              <w:bottom w:val="dotted" w:sz="6" w:space="0" w:color="AAAAAA"/>
+              <w:right w:val="dotted" w:sz="6" w:space="0" w:color="AAAAAA"/>
+            </w:tcBorders>
+            <w:tcMar>
+              <w:top w:w="105" w:type="dxa"/>
+              <w:left w:w="105" w:type="dxa"/>
+              <w:bottom w:w="105" w:type="dxa"/>
+              <w:right w:w="105" w:type="dxa"/>
+            </w:tcMar>
+            <w:hideMark/>
+          </w:tcPr>
+          <w:p>
+            <w:pPr>
+              <w:spacing w:line="0" w:lineRule="atLeast"/>
+              <w:rPr>
+                <w:rFonts w:ascii="Times" w:eastAsia="Times New Roman" w:hAnsi="Times" w:cs="Times New Roman"/>
+                <w:sz w:val="26"/>
+                <w:szCs w:val="26"/>
+              </w:rPr>
+            </w:pPr>
+            <w:proofErr w:type="spellStart"/>
+            <w:r>
+              <w:rPr>
+                <w:rFonts w:ascii="Times" w:eastAsia="Times New Roman" w:hAnsi="Times" w:cs="Arial"/>
+                <w:b/>
+                <w:bCs/>
+                <w:color w:val="222222"/>
+                <w:sz w:val="26"/>
+                <w:szCs w:val="26"/>
+              </w:rPr>
+              <w:t>ZrTi</w:t>
+            </w:r>
+            <w:proofErr w:type="spellEnd"/>
+            <w:r>
+              <w:rPr>
+                <w:rFonts w:ascii="Times" w:eastAsia="Times New Roman" w:hAnsi="Times" w:cs="Arial"/>
+                <w:b/>
+                <w:bCs/>
+                <w:color w:val="222222"/>
+                <w:sz w:val="26"/>
+                <w:szCs w:val="26"/>
+              </w:rPr>
+              <w:t xml:space="preserve"> 50/50</w:t>
             </w:r>
           </w:p>
         </w:tc>
@@ -6870,7 +7291,7 @@
         <w:rStyle w:val="PageNumber"/>
         <w:noProof/>
       </w:rPr>
-      <w:t>9</w:t>
+      <w:t>7</w:t>
     </w:r>
     <w:r>
       <w:rPr>

</xml_diff>

<commit_message>
Added outline for next verision of the introduction. Focusing more on titanium capacitors and the instrumentation this time.
</commit_message>
<xml_diff>
--- a/ieeePaper/IEEE_ConferencePaper.docx
+++ b/ieeePaper/IEEE_ConferencePaper.docx
@@ -116,27 +116,7 @@
           <w:sz w:val="26"/>
           <w:szCs w:val="26"/>
         </w:rPr>
-        <w:t xml:space="preserve">This system provides a constant current source of 0-100mA up to a compliance voltage of 30V. The system can monitor and record leakage currents down to 10 </w:t>
-      </w:r>
-      <w:proofErr w:type="spellStart"/>
-      <w:r>
-        <w:rPr>
-          <w:rFonts w:ascii="Times" w:eastAsia="Times New Roman" w:hAnsi="Times" w:cs="Times New Roman"/>
-          <w:color w:val="000000"/>
-          <w:sz w:val="26"/>
-          <w:szCs w:val="26"/>
-        </w:rPr>
-        <w:t>nanoamperes</w:t>
-      </w:r>
-      <w:proofErr w:type="spellEnd"/>
-      <w:r>
-        <w:rPr>
-          <w:rFonts w:ascii="Times" w:eastAsia="Times New Roman" w:hAnsi="Times" w:cs="Times New Roman"/>
-          <w:color w:val="000000"/>
-          <w:sz w:val="26"/>
-          <w:szCs w:val="26"/>
-        </w:rPr>
-        <w:t xml:space="preserve"> over periods of up to 24 hours. Typical results obtained using sputter</w:t>
+        <w:t>This system provides a constant current source of 0-100mA up to a compliance voltage of 30V. The system can monitor and record leakage currents down to 10 nanoamperes over periods of up to 24 hours. Typical results obtained using sputter</w:t>
       </w:r>
       <w:r>
         <w:rPr>
@@ -152,58 +132,545 @@
       <w:pPr>
         <w:rPr>
           <w:rFonts w:ascii="Times" w:eastAsia="Times New Roman" w:hAnsi="Times" w:cs="Arial"/>
-          <w:color w:val="222222"/>
-          <w:sz w:val="26"/>
-          <w:szCs w:val="26"/>
-        </w:rPr>
-      </w:pPr>
-      <w:r>
-        <w:rPr>
-          <w:rFonts w:ascii="Times" w:eastAsia="Times New Roman" w:hAnsi="Times" w:cs="Times New Roman"/>
-          <w:color w:val="000000"/>
-          <w:sz w:val="26"/>
-          <w:szCs w:val="26"/>
-        </w:rPr>
-        <w:br/>
-      </w:r>
-      <w:r>
-        <w:rPr>
-          <w:rFonts w:ascii="Times" w:eastAsia="Times New Roman" w:hAnsi="Times" w:cs="Arial"/>
           <w:b/>
           <w:bCs/>
           <w:color w:val="222222"/>
           <w:sz w:val="26"/>
           <w:szCs w:val="26"/>
         </w:rPr>
+      </w:pPr>
+      <w:r>
+        <w:rPr>
+          <w:rFonts w:ascii="Times" w:eastAsia="Times New Roman" w:hAnsi="Times" w:cs="Times New Roman"/>
+          <w:color w:val="000000"/>
+          <w:sz w:val="26"/>
+          <w:szCs w:val="26"/>
+        </w:rPr>
+        <w:br/>
+      </w:r>
+      <w:r>
+        <w:rPr>
+          <w:rFonts w:ascii="Times" w:eastAsia="Times New Roman" w:hAnsi="Times" w:cs="Arial"/>
+          <w:b/>
+          <w:bCs/>
+          <w:color w:val="222222"/>
+          <w:sz w:val="26"/>
+          <w:szCs w:val="26"/>
+        </w:rPr>
         <w:t>Introduction:</w:t>
-      </w:r>
-      <w:r>
-        <w:rPr>
-          <w:rFonts w:ascii="Times" w:eastAsia="Times New Roman" w:hAnsi="Times" w:cs="Times New Roman"/>
-          <w:color w:val="000000"/>
-          <w:sz w:val="26"/>
-          <w:szCs w:val="26"/>
-        </w:rPr>
-        <w:br/>
       </w:r>
     </w:p>
     <w:p>
       <w:pPr>
         <w:rPr>
-          <w:rFonts w:ascii="Times" w:eastAsia="Times New Roman" w:hAnsi="Times" w:cs="Times New Roman"/>
-          <w:color w:val="000000"/>
-          <w:sz w:val="26"/>
-          <w:szCs w:val="26"/>
-        </w:rPr>
-      </w:pPr>
-      <w:r>
-        <w:rPr>
-          <w:rFonts w:ascii="Times" w:eastAsia="Times New Roman" w:hAnsi="Times" w:cs="Arial"/>
-          <w:color w:val="222222"/>
-          <w:sz w:val="26"/>
-          <w:szCs w:val="26"/>
-        </w:rPr>
-        <w:t xml:space="preserve">Electrolytic capacitors are used in a myriad of different applications that we see in our every day lives. They appear in everything from switching power converters to signal filtering. The global aluminum electrolytic capacitor market is projected to grow to $4.2 billion by 2015 (quote: aluminum association). This is a large market for a potential competitor of much higher energy density and a comparable price. </w:t>
+          <w:rFonts w:ascii="Times" w:eastAsia="Times New Roman" w:hAnsi="Times" w:cs="Arial"/>
+          <w:b/>
+          <w:bCs/>
+          <w:color w:val="222222"/>
+          <w:sz w:val="26"/>
+          <w:szCs w:val="26"/>
+        </w:rPr>
+      </w:pPr>
+    </w:p>
+    <w:p>
+      <w:pPr>
+        <w:rPr>
+          <w:rFonts w:ascii="Times" w:eastAsia="Times New Roman" w:hAnsi="Times" w:cs="Arial"/>
+          <w:b/>
+          <w:bCs/>
+          <w:color w:val="222222"/>
+          <w:sz w:val="26"/>
+          <w:szCs w:val="26"/>
+        </w:rPr>
+      </w:pPr>
+      <w:r>
+        <w:rPr>
+          <w:rFonts w:ascii="Times" w:eastAsia="Times New Roman" w:hAnsi="Times" w:cs="Arial"/>
+          <w:b/>
+          <w:bCs/>
+          <w:color w:val="222222"/>
+          <w:sz w:val="26"/>
+          <w:szCs w:val="26"/>
+        </w:rPr>
+        <w:t>The previous version of the  introduction did not properly focus on the instrumentation.</w:t>
+      </w:r>
+    </w:p>
+    <w:p>
+      <w:pPr>
+        <w:rPr>
+          <w:rFonts w:ascii="Times" w:eastAsia="Times New Roman" w:hAnsi="Times" w:cs="Arial"/>
+          <w:bCs/>
+          <w:color w:val="222222"/>
+          <w:sz w:val="26"/>
+          <w:szCs w:val="26"/>
+        </w:rPr>
+      </w:pPr>
+    </w:p>
+    <w:p>
+      <w:pPr>
+        <w:pStyle w:val="ListParagraph"/>
+        <w:numPr>
+          <w:ilvl w:val="0"/>
+          <w:numId w:val="5"/>
+        </w:numPr>
+        <w:rPr>
+          <w:rFonts w:ascii="Times" w:eastAsia="Times New Roman" w:hAnsi="Times" w:cs="Arial"/>
+          <w:bCs/>
+          <w:color w:val="222222"/>
+          <w:sz w:val="26"/>
+          <w:szCs w:val="26"/>
+        </w:rPr>
+      </w:pPr>
+      <w:r>
+        <w:rPr>
+          <w:rFonts w:ascii="Times" w:eastAsia="Times New Roman" w:hAnsi="Times" w:cs="Arial"/>
+          <w:bCs/>
+          <w:color w:val="222222"/>
+          <w:sz w:val="26"/>
+          <w:szCs w:val="26"/>
+        </w:rPr>
+        <w:t xml:space="preserve">There is interest </w:t>
+      </w:r>
+      <w:r>
+        <w:rPr>
+          <w:rFonts w:ascii="Times" w:eastAsia="Times New Roman" w:hAnsi="Times" w:cs="Arial"/>
+          <w:bCs/>
+          <w:color w:val="222222"/>
+          <w:sz w:val="26"/>
+          <w:szCs w:val="26"/>
+        </w:rPr>
+        <w:t>in titanium capacitors as a possible alternative to tantalum capacitors</w:t>
+      </w:r>
+    </w:p>
+    <w:p>
+      <w:pPr>
+        <w:pStyle w:val="ListParagraph"/>
+        <w:numPr>
+          <w:ilvl w:val="1"/>
+          <w:numId w:val="5"/>
+        </w:numPr>
+        <w:rPr>
+          <w:rFonts w:ascii="Times" w:eastAsia="Times New Roman" w:hAnsi="Times" w:cs="Arial"/>
+          <w:bCs/>
+          <w:color w:val="222222"/>
+          <w:sz w:val="26"/>
+          <w:szCs w:val="26"/>
+        </w:rPr>
+      </w:pPr>
+      <w:r>
+        <w:rPr>
+          <w:rFonts w:ascii="Times" w:eastAsia="Times New Roman" w:hAnsi="Times" w:cs="Arial"/>
+          <w:bCs/>
+          <w:color w:val="222222"/>
+          <w:sz w:val="26"/>
+          <w:szCs w:val="26"/>
+        </w:rPr>
+        <w:t>Lower cost materials</w:t>
+      </w:r>
+    </w:p>
+    <w:p>
+      <w:pPr>
+        <w:pStyle w:val="ListParagraph"/>
+        <w:numPr>
+          <w:ilvl w:val="1"/>
+          <w:numId w:val="5"/>
+        </w:numPr>
+        <w:rPr>
+          <w:rFonts w:ascii="Times" w:eastAsia="Times New Roman" w:hAnsi="Times" w:cs="Arial"/>
+          <w:bCs/>
+          <w:color w:val="222222"/>
+          <w:sz w:val="26"/>
+          <w:szCs w:val="26"/>
+        </w:rPr>
+      </w:pPr>
+      <w:r>
+        <w:rPr>
+          <w:rFonts w:ascii="Times" w:eastAsia="Times New Roman" w:hAnsi="Times" w:cs="Arial"/>
+          <w:bCs/>
+          <w:color w:val="222222"/>
+          <w:sz w:val="26"/>
+          <w:szCs w:val="26"/>
+        </w:rPr>
+        <w:t>Better temperature characteristics</w:t>
+      </w:r>
+    </w:p>
+    <w:p>
+      <w:pPr>
+        <w:pStyle w:val="ListParagraph"/>
+        <w:numPr>
+          <w:ilvl w:val="1"/>
+          <w:numId w:val="5"/>
+        </w:numPr>
+        <w:rPr>
+          <w:rFonts w:ascii="Times" w:eastAsia="Times New Roman" w:hAnsi="Times" w:cs="Arial"/>
+          <w:bCs/>
+          <w:color w:val="222222"/>
+          <w:sz w:val="26"/>
+          <w:szCs w:val="26"/>
+        </w:rPr>
+      </w:pPr>
+      <w:r>
+        <w:rPr>
+          <w:rFonts w:ascii="Times" w:eastAsia="Times New Roman" w:hAnsi="Times" w:cs="Arial"/>
+          <w:bCs/>
+          <w:color w:val="222222"/>
+          <w:sz w:val="26"/>
+          <w:szCs w:val="26"/>
+        </w:rPr>
+        <w:t>Quote one of Welsch’s slides.</w:t>
+      </w:r>
+    </w:p>
+    <w:p>
+      <w:pPr>
+        <w:pStyle w:val="ListParagraph"/>
+        <w:numPr>
+          <w:ilvl w:val="0"/>
+          <w:numId w:val="5"/>
+        </w:numPr>
+        <w:rPr>
+          <w:rFonts w:ascii="Times" w:eastAsia="Times New Roman" w:hAnsi="Times" w:cs="Arial"/>
+          <w:bCs/>
+          <w:color w:val="222222"/>
+          <w:sz w:val="26"/>
+          <w:szCs w:val="26"/>
+        </w:rPr>
+      </w:pPr>
+      <w:r>
+        <w:rPr>
+          <w:rFonts w:ascii="Times" w:eastAsia="Times New Roman" w:hAnsi="Times" w:cs="Arial"/>
+          <w:bCs/>
+          <w:color w:val="222222"/>
+          <w:sz w:val="26"/>
+          <w:szCs w:val="26"/>
+        </w:rPr>
+        <w:t>We have developed instrumentation to anodize and characterize prototype titanium capacitor materials.</w:t>
+      </w:r>
+    </w:p>
+    <w:p>
+      <w:pPr>
+        <w:pStyle w:val="ListParagraph"/>
+        <w:numPr>
+          <w:ilvl w:val="0"/>
+          <w:numId w:val="4"/>
+        </w:numPr>
+        <w:rPr>
+          <w:rFonts w:ascii="Times" w:eastAsia="Times New Roman" w:hAnsi="Times" w:cs="Arial"/>
+          <w:bCs/>
+          <w:color w:val="222222"/>
+          <w:sz w:val="26"/>
+          <w:szCs w:val="26"/>
+        </w:rPr>
+      </w:pPr>
+      <w:r>
+        <w:rPr>
+          <w:rFonts w:ascii="Times" w:eastAsia="Times New Roman" w:hAnsi="Times" w:cs="Arial"/>
+          <w:bCs/>
+          <w:color w:val="222222"/>
+          <w:sz w:val="26"/>
+          <w:szCs w:val="26"/>
+        </w:rPr>
+        <w:t>However, titanium electrolytic capacitors have been plag</w:t>
+      </w:r>
+      <w:r>
+        <w:rPr>
+          <w:rFonts w:ascii="Times" w:eastAsia="Times New Roman" w:hAnsi="Times" w:cs="Arial"/>
+          <w:bCs/>
+          <w:color w:val="222222"/>
+          <w:sz w:val="26"/>
+          <w:szCs w:val="26"/>
+        </w:rPr>
+        <w:t xml:space="preserve">ued by large leakage currents. </w:t>
+      </w:r>
+    </w:p>
+    <w:p>
+      <w:pPr>
+        <w:pStyle w:val="ListParagraph"/>
+        <w:numPr>
+          <w:ilvl w:val="1"/>
+          <w:numId w:val="4"/>
+        </w:numPr>
+        <w:rPr>
+          <w:rFonts w:ascii="Times" w:eastAsia="Times New Roman" w:hAnsi="Times" w:cs="Arial"/>
+          <w:bCs/>
+          <w:color w:val="222222"/>
+          <w:sz w:val="26"/>
+          <w:szCs w:val="26"/>
+        </w:rPr>
+      </w:pPr>
+      <w:r>
+        <w:rPr>
+          <w:rFonts w:ascii="Times" w:eastAsia="Times New Roman" w:hAnsi="Times" w:cs="Arial"/>
+          <w:bCs/>
+          <w:color w:val="222222"/>
+          <w:sz w:val="26"/>
+          <w:szCs w:val="26"/>
+        </w:rPr>
+        <w:t xml:space="preserve">Quote - </w:t>
+      </w:r>
+    </w:p>
+    <w:p>
+      <w:pPr>
+        <w:pStyle w:val="ListParagraph"/>
+        <w:numPr>
+          <w:ilvl w:val="2"/>
+          <w:numId w:val="4"/>
+        </w:numPr>
+        <w:rPr>
+          <w:rFonts w:ascii="Times" w:eastAsia="Times New Roman" w:hAnsi="Times" w:cs="Arial"/>
+          <w:bCs/>
+          <w:color w:val="222222"/>
+          <w:sz w:val="26"/>
+          <w:szCs w:val="26"/>
+        </w:rPr>
+      </w:pPr>
+      <w:r>
+        <w:rPr>
+          <w:rFonts w:ascii="Times" w:eastAsia="Times New Roman" w:hAnsi="Times" w:cs="Arial"/>
+          <w:bCs/>
+          <w:color w:val="222222"/>
+          <w:sz w:val="26"/>
+          <w:szCs w:val="26"/>
+        </w:rPr>
+        <w:t>TITANIUM SPONGE ON TITANIUM SUBSTRATE</w:t>
+      </w:r>
+      <w:r>
+        <w:rPr>
+          <w:rFonts w:ascii="Times" w:eastAsia="Times New Roman" w:hAnsi="Times" w:cs="Arial"/>
+          <w:bCs/>
+          <w:color w:val="222222"/>
+          <w:sz w:val="26"/>
+          <w:szCs w:val="26"/>
+        </w:rPr>
+        <w:t xml:space="preserve"> </w:t>
+      </w:r>
+      <w:r>
+        <w:rPr>
+          <w:rFonts w:ascii="Times" w:eastAsia="Times New Roman" w:hAnsi="Times" w:cs="Arial"/>
+          <w:bCs/>
+          <w:color w:val="222222"/>
+          <w:sz w:val="26"/>
+          <w:szCs w:val="26"/>
+        </w:rPr>
+        <w:t>FOR TITANIUM ELECTROLYTIC CAPACITOR NODES by JUN-WAN KI, May 2005.</w:t>
+      </w:r>
+    </w:p>
+    <w:p>
+      <w:pPr>
+        <w:pStyle w:val="ListParagraph"/>
+        <w:numPr>
+          <w:ilvl w:val="0"/>
+          <w:numId w:val="4"/>
+        </w:numPr>
+        <w:rPr>
+          <w:rFonts w:ascii="Times" w:eastAsia="Times New Roman" w:hAnsi="Times" w:cs="Arial"/>
+          <w:bCs/>
+          <w:color w:val="222222"/>
+          <w:sz w:val="26"/>
+          <w:szCs w:val="26"/>
+        </w:rPr>
+      </w:pPr>
+      <w:r>
+        <w:rPr>
+          <w:rFonts w:ascii="Times" w:eastAsia="Times New Roman" w:hAnsi="Times" w:cs="Arial"/>
+          <w:bCs/>
+          <w:color w:val="222222"/>
+          <w:sz w:val="26"/>
+          <w:szCs w:val="26"/>
+        </w:rPr>
+        <w:t>Requirements of the research program</w:t>
+      </w:r>
+    </w:p>
+    <w:p>
+      <w:pPr>
+        <w:pStyle w:val="ListParagraph"/>
+        <w:numPr>
+          <w:ilvl w:val="1"/>
+          <w:numId w:val="4"/>
+        </w:numPr>
+        <w:rPr>
+          <w:rFonts w:ascii="Times" w:eastAsia="Times New Roman" w:hAnsi="Times" w:cs="Arial"/>
+          <w:bCs/>
+          <w:color w:val="222222"/>
+          <w:sz w:val="26"/>
+          <w:szCs w:val="26"/>
+        </w:rPr>
+      </w:pPr>
+      <w:r>
+        <w:rPr>
+          <w:rFonts w:ascii="Times" w:eastAsia="Times New Roman" w:hAnsi="Times" w:cs="Arial"/>
+          <w:bCs/>
+          <w:color w:val="222222"/>
+          <w:sz w:val="26"/>
+          <w:szCs w:val="26"/>
+        </w:rPr>
+        <w:t>Anodize capacitors</w:t>
+      </w:r>
+    </w:p>
+    <w:p>
+      <w:pPr>
+        <w:pStyle w:val="ListParagraph"/>
+        <w:numPr>
+          <w:ilvl w:val="1"/>
+          <w:numId w:val="4"/>
+        </w:numPr>
+        <w:rPr>
+          <w:rFonts w:ascii="Times" w:eastAsia="Times New Roman" w:hAnsi="Times" w:cs="Arial"/>
+          <w:bCs/>
+          <w:color w:val="222222"/>
+          <w:sz w:val="26"/>
+          <w:szCs w:val="26"/>
+        </w:rPr>
+      </w:pPr>
+      <w:r>
+        <w:rPr>
+          <w:rFonts w:ascii="Times" w:eastAsia="Times New Roman" w:hAnsi="Times" w:cs="Arial"/>
+          <w:bCs/>
+          <w:color w:val="222222"/>
+          <w:sz w:val="26"/>
+          <w:szCs w:val="26"/>
+        </w:rPr>
+        <w:t>Characterize leakage currents of a large number of materials.</w:t>
+      </w:r>
+      <w:r>
+        <w:rPr>
+          <w:rFonts w:ascii="Times" w:eastAsia="Times New Roman" w:hAnsi="Times" w:cs="Arial"/>
+          <w:bCs/>
+          <w:color w:val="222222"/>
+          <w:sz w:val="26"/>
+          <w:szCs w:val="26"/>
+        </w:rPr>
+        <w:t> </w:t>
+      </w:r>
+    </w:p>
+    <w:p>
+      <w:pPr>
+        <w:pStyle w:val="ListParagraph"/>
+        <w:numPr>
+          <w:ilvl w:val="2"/>
+          <w:numId w:val="4"/>
+        </w:numPr>
+        <w:rPr>
+          <w:rFonts w:ascii="Times" w:eastAsia="Times New Roman" w:hAnsi="Times" w:cs="Arial"/>
+          <w:bCs/>
+          <w:color w:val="222222"/>
+          <w:sz w:val="26"/>
+          <w:szCs w:val="26"/>
+        </w:rPr>
+      </w:pPr>
+      <w:r>
+        <w:rPr>
+          <w:rFonts w:ascii="Times" w:eastAsia="Times New Roman" w:hAnsi="Times" w:cs="Arial"/>
+          <w:bCs/>
+          <w:color w:val="222222"/>
+          <w:sz w:val="26"/>
+          <w:szCs w:val="26"/>
+        </w:rPr>
+        <w:t>Conventional data acquisition systems do not have the needed capabilities.  </w:t>
+      </w:r>
+    </w:p>
+    <w:p>
+      <w:pPr>
+        <w:pStyle w:val="ListParagraph"/>
+        <w:numPr>
+          <w:ilvl w:val="3"/>
+          <w:numId w:val="4"/>
+        </w:numPr>
+        <w:rPr>
+          <w:rFonts w:ascii="Times" w:eastAsia="Times New Roman" w:hAnsi="Times" w:cs="Arial"/>
+          <w:bCs/>
+          <w:color w:val="222222"/>
+          <w:sz w:val="26"/>
+          <w:szCs w:val="26"/>
+        </w:rPr>
+      </w:pPr>
+      <w:r>
+        <w:rPr>
+          <w:rFonts w:ascii="Times" w:eastAsia="Times New Roman" w:hAnsi="Times" w:cs="Arial"/>
+          <w:bCs/>
+          <w:color w:val="222222"/>
+          <w:sz w:val="26"/>
+          <w:szCs w:val="26"/>
+        </w:rPr>
+        <w:t>You can say more about this - dynamic range, repeatability, etc.</w:t>
+      </w:r>
+    </w:p>
+    <w:p>
+      <w:pPr>
+        <w:rPr>
+          <w:rFonts w:ascii="Times" w:eastAsia="Times New Roman" w:hAnsi="Times" w:cs="Times New Roman"/>
+          <w:color w:val="000000"/>
+          <w:sz w:val="26"/>
+          <w:szCs w:val="26"/>
+        </w:rPr>
+      </w:pPr>
+    </w:p>
+    <w:p>
+      <w:pPr>
+        <w:rPr>
+          <w:rFonts w:ascii="Times" w:eastAsia="Times New Roman" w:hAnsi="Times" w:cs="Arial"/>
+          <w:bCs/>
+          <w:color w:val="222222"/>
+          <w:sz w:val="26"/>
+          <w:szCs w:val="26"/>
+        </w:rPr>
+      </w:pPr>
+      <w:r>
+        <w:rPr>
+          <w:rFonts w:ascii="Times" w:eastAsia="Times New Roman" w:hAnsi="Times" w:cs="Times New Roman"/>
+          <w:color w:val="000000"/>
+          <w:sz w:val="26"/>
+          <w:szCs w:val="26"/>
+        </w:rPr>
+        <w:sym w:font="Wingdings" w:char="F0E0"/>
+      </w:r>
+      <w:r>
+        <w:rPr>
+          <w:rFonts w:ascii="Times" w:eastAsia="Times New Roman" w:hAnsi="Times" w:cs="Times New Roman"/>
+          <w:color w:val="000000"/>
+          <w:sz w:val="26"/>
+          <w:szCs w:val="26"/>
+        </w:rPr>
+        <w:t xml:space="preserve"> Begin old introduction:</w:t>
+      </w:r>
+      <w:bookmarkStart w:id="0" w:name="_GoBack"/>
+      <w:bookmarkEnd w:id="0"/>
+      <w:r>
+        <w:rPr>
+          <w:rFonts w:ascii="Times" w:eastAsia="Times New Roman" w:hAnsi="Times" w:cs="Times New Roman"/>
+          <w:color w:val="000000"/>
+          <w:sz w:val="26"/>
+          <w:szCs w:val="26"/>
+        </w:rPr>
+        <w:br/>
+      </w:r>
+    </w:p>
+    <w:p>
+      <w:pPr>
+        <w:rPr>
+          <w:rFonts w:ascii="Times" w:eastAsia="Times New Roman" w:hAnsi="Times" w:cs="Times New Roman"/>
+          <w:color w:val="000000"/>
+          <w:sz w:val="26"/>
+          <w:szCs w:val="26"/>
+        </w:rPr>
+      </w:pPr>
+      <w:r>
+        <w:rPr>
+          <w:rFonts w:ascii="Times" w:eastAsia="Times New Roman" w:hAnsi="Times" w:cs="Arial"/>
+          <w:color w:val="222222"/>
+          <w:sz w:val="26"/>
+          <w:szCs w:val="26"/>
+        </w:rPr>
+        <w:t xml:space="preserve">Electrolytic capacitors are used in a myriad of different applications that we see in our every day lives. They appear in everything from switching power converters to </w:t>
+      </w:r>
+      <w:r>
+        <w:rPr>
+          <w:rFonts w:ascii="Times" w:eastAsia="Times New Roman" w:hAnsi="Times" w:cs="Arial"/>
+          <w:color w:val="222222"/>
+          <w:sz w:val="26"/>
+          <w:szCs w:val="26"/>
+        </w:rPr>
+        <w:lastRenderedPageBreak/>
+        <w:t xml:space="preserve">signal filtering. The global aluminum electrolytic capacitor market is projected to grow to $4.2 billion by 2015 (quote: aluminum association). This is a large market for a potential competitor of much higher energy density and a comparable price. </w:t>
       </w:r>
       <w:r>
         <w:rPr>
@@ -349,7 +816,6 @@
               </w:rPr>
               <w:br/>
             </w:r>
-            <w:proofErr w:type="spellStart"/>
             <w:r>
               <w:rPr>
                 <w:rFonts w:ascii="Times" w:eastAsia="Times New Roman" w:hAnsi="Times" w:cs="Arial"/>
@@ -357,9 +823,38 @@
                 <w:sz w:val="26"/>
                 <w:szCs w:val="26"/>
               </w:rPr>
-              <w:t>uF</w:t>
+              <w:t>uF/cm^2</w:t>
             </w:r>
-            <w:proofErr w:type="spellEnd"/>
+          </w:p>
+        </w:tc>
+      </w:tr>
+      <w:tr>
+        <w:tc>
+          <w:tcPr>
+            <w:tcW w:w="0" w:type="auto"/>
+            <w:tcBorders>
+              <w:top w:val="dotted" w:sz="6" w:space="0" w:color="AAAAAA"/>
+              <w:left w:val="dotted" w:sz="6" w:space="0" w:color="AAAAAA"/>
+              <w:bottom w:val="dotted" w:sz="6" w:space="0" w:color="AAAAAA"/>
+              <w:right w:val="dotted" w:sz="6" w:space="0" w:color="AAAAAA"/>
+            </w:tcBorders>
+            <w:tcMar>
+              <w:top w:w="105" w:type="dxa"/>
+              <w:left w:w="105" w:type="dxa"/>
+              <w:bottom w:w="105" w:type="dxa"/>
+              <w:right w:w="105" w:type="dxa"/>
+            </w:tcMar>
+            <w:hideMark/>
+          </w:tcPr>
+          <w:p>
+            <w:pPr>
+              <w:spacing w:line="0" w:lineRule="atLeast"/>
+              <w:rPr>
+                <w:rFonts w:ascii="Times" w:eastAsia="Times New Roman" w:hAnsi="Times" w:cs="Times New Roman"/>
+                <w:sz w:val="26"/>
+                <w:szCs w:val="26"/>
+              </w:rPr>
+            </w:pPr>
             <w:r>
               <w:rPr>
                 <w:rFonts w:ascii="Times" w:eastAsia="Times New Roman" w:hAnsi="Times" w:cs="Arial"/>
@@ -367,7 +862,81 @@
                 <w:sz w:val="26"/>
                 <w:szCs w:val="26"/>
               </w:rPr>
-              <w:t>/cm^2</w:t>
+              <w:t>Ta</w:t>
+            </w:r>
+          </w:p>
+        </w:tc>
+        <w:tc>
+          <w:tcPr>
+            <w:tcW w:w="0" w:type="auto"/>
+            <w:tcBorders>
+              <w:top w:val="dotted" w:sz="6" w:space="0" w:color="AAAAAA"/>
+              <w:left w:val="dotted" w:sz="6" w:space="0" w:color="AAAAAA"/>
+              <w:bottom w:val="dotted" w:sz="6" w:space="0" w:color="AAAAAA"/>
+              <w:right w:val="dotted" w:sz="6" w:space="0" w:color="AAAAAA"/>
+            </w:tcBorders>
+            <w:tcMar>
+              <w:top w:w="105" w:type="dxa"/>
+              <w:left w:w="105" w:type="dxa"/>
+              <w:bottom w:w="105" w:type="dxa"/>
+              <w:right w:w="105" w:type="dxa"/>
+            </w:tcMar>
+            <w:hideMark/>
+          </w:tcPr>
+          <w:p>
+            <w:pPr>
+              <w:spacing w:line="0" w:lineRule="atLeast"/>
+              <w:rPr>
+                <w:rFonts w:ascii="Times" w:eastAsia="Times New Roman" w:hAnsi="Times" w:cs="Times New Roman"/>
+                <w:sz w:val="26"/>
+                <w:szCs w:val="26"/>
+              </w:rPr>
+            </w:pPr>
+            <w:r>
+              <w:rPr>
+                <w:rFonts w:ascii="Times" w:eastAsia="Times New Roman" w:hAnsi="Times" w:cs="Arial"/>
+                <w:color w:val="222222"/>
+                <w:sz w:val="26"/>
+                <w:szCs w:val="26"/>
+              </w:rPr>
+              <w:t>27</w:t>
+            </w:r>
+          </w:p>
+        </w:tc>
+        <w:tc>
+          <w:tcPr>
+            <w:tcW w:w="0" w:type="auto"/>
+            <w:tcBorders>
+              <w:top w:val="dotted" w:sz="6" w:space="0" w:color="AAAAAA"/>
+              <w:left w:val="dotted" w:sz="6" w:space="0" w:color="AAAAAA"/>
+              <w:bottom w:val="dotted" w:sz="6" w:space="0" w:color="AAAAAA"/>
+              <w:right w:val="dotted" w:sz="6" w:space="0" w:color="AAAAAA"/>
+            </w:tcBorders>
+            <w:tcMar>
+              <w:top w:w="105" w:type="dxa"/>
+              <w:left w:w="105" w:type="dxa"/>
+              <w:bottom w:w="105" w:type="dxa"/>
+              <w:right w:w="105" w:type="dxa"/>
+            </w:tcMar>
+            <w:hideMark/>
+          </w:tcPr>
+          <w:p>
+            <w:pPr>
+              <w:spacing w:line="0" w:lineRule="atLeast"/>
+              <w:rPr>
+                <w:rFonts w:ascii="Times" w:eastAsia="Times New Roman" w:hAnsi="Times" w:cs="Times New Roman"/>
+                <w:sz w:val="26"/>
+                <w:szCs w:val="26"/>
+              </w:rPr>
+            </w:pPr>
+            <w:r>
+              <w:rPr>
+                <w:rFonts w:ascii="Times" w:eastAsia="Times New Roman" w:hAnsi="Times" w:cs="Arial"/>
+                <w:color w:val="222222"/>
+                <w:sz w:val="26"/>
+                <w:szCs w:val="26"/>
+              </w:rPr>
+              <w:t>1</w:t>
             </w:r>
           </w:p>
         </w:tc>
@@ -406,123 +975,8 @@
                 <w:sz w:val="26"/>
                 <w:szCs w:val="26"/>
               </w:rPr>
-              <w:t>Ta</w:t>
-            </w:r>
-          </w:p>
-        </w:tc>
-        <w:tc>
-          <w:tcPr>
-            <w:tcW w:w="0" w:type="auto"/>
-            <w:tcBorders>
-              <w:top w:val="dotted" w:sz="6" w:space="0" w:color="AAAAAA"/>
-              <w:left w:val="dotted" w:sz="6" w:space="0" w:color="AAAAAA"/>
-              <w:bottom w:val="dotted" w:sz="6" w:space="0" w:color="AAAAAA"/>
-              <w:right w:val="dotted" w:sz="6" w:space="0" w:color="AAAAAA"/>
-            </w:tcBorders>
-            <w:tcMar>
-              <w:top w:w="105" w:type="dxa"/>
-              <w:left w:w="105" w:type="dxa"/>
-              <w:bottom w:w="105" w:type="dxa"/>
-              <w:right w:w="105" w:type="dxa"/>
-            </w:tcMar>
-            <w:hideMark/>
-          </w:tcPr>
-          <w:p>
-            <w:pPr>
-              <w:spacing w:line="0" w:lineRule="atLeast"/>
-              <w:rPr>
-                <w:rFonts w:ascii="Times" w:eastAsia="Times New Roman" w:hAnsi="Times" w:cs="Times New Roman"/>
-                <w:sz w:val="26"/>
-                <w:szCs w:val="26"/>
-              </w:rPr>
-            </w:pPr>
-            <w:r>
-              <w:rPr>
-                <w:rFonts w:ascii="Times" w:eastAsia="Times New Roman" w:hAnsi="Times" w:cs="Arial"/>
-                <w:color w:val="222222"/>
-                <w:sz w:val="26"/>
-                <w:szCs w:val="26"/>
-              </w:rPr>
-              <w:t>27</w:t>
-            </w:r>
-          </w:p>
-        </w:tc>
-        <w:tc>
-          <w:tcPr>
-            <w:tcW w:w="0" w:type="auto"/>
-            <w:tcBorders>
-              <w:top w:val="dotted" w:sz="6" w:space="0" w:color="AAAAAA"/>
-              <w:left w:val="dotted" w:sz="6" w:space="0" w:color="AAAAAA"/>
-              <w:bottom w:val="dotted" w:sz="6" w:space="0" w:color="AAAAAA"/>
-              <w:right w:val="dotted" w:sz="6" w:space="0" w:color="AAAAAA"/>
-            </w:tcBorders>
-            <w:tcMar>
-              <w:top w:w="105" w:type="dxa"/>
-              <w:left w:w="105" w:type="dxa"/>
-              <w:bottom w:w="105" w:type="dxa"/>
-              <w:right w:w="105" w:type="dxa"/>
-            </w:tcMar>
-            <w:hideMark/>
-          </w:tcPr>
-          <w:p>
-            <w:pPr>
-              <w:spacing w:line="0" w:lineRule="atLeast"/>
-              <w:rPr>
-                <w:rFonts w:ascii="Times" w:eastAsia="Times New Roman" w:hAnsi="Times" w:cs="Times New Roman"/>
-                <w:sz w:val="26"/>
-                <w:szCs w:val="26"/>
-              </w:rPr>
-            </w:pPr>
-            <w:r>
-              <w:rPr>
-                <w:rFonts w:ascii="Times" w:eastAsia="Times New Roman" w:hAnsi="Times" w:cs="Arial"/>
-                <w:color w:val="222222"/>
-                <w:sz w:val="26"/>
-                <w:szCs w:val="26"/>
-              </w:rPr>
-              <w:t>1</w:t>
-            </w:r>
-          </w:p>
-        </w:tc>
-      </w:tr>
-      <w:tr>
-        <w:tc>
-          <w:tcPr>
-            <w:tcW w:w="0" w:type="auto"/>
-            <w:tcBorders>
-              <w:top w:val="dotted" w:sz="6" w:space="0" w:color="AAAAAA"/>
-              <w:left w:val="dotted" w:sz="6" w:space="0" w:color="AAAAAA"/>
-              <w:bottom w:val="dotted" w:sz="6" w:space="0" w:color="AAAAAA"/>
-              <w:right w:val="dotted" w:sz="6" w:space="0" w:color="AAAAAA"/>
-            </w:tcBorders>
-            <w:tcMar>
-              <w:top w:w="105" w:type="dxa"/>
-              <w:left w:w="105" w:type="dxa"/>
-              <w:bottom w:w="105" w:type="dxa"/>
-              <w:right w:w="105" w:type="dxa"/>
-            </w:tcMar>
-            <w:hideMark/>
-          </w:tcPr>
-          <w:p>
-            <w:pPr>
-              <w:spacing w:line="0" w:lineRule="atLeast"/>
-              <w:rPr>
-                <w:rFonts w:ascii="Times" w:eastAsia="Times New Roman" w:hAnsi="Times" w:cs="Times New Roman"/>
-                <w:sz w:val="26"/>
-                <w:szCs w:val="26"/>
-              </w:rPr>
-            </w:pPr>
-            <w:proofErr w:type="spellStart"/>
-            <w:r>
-              <w:rPr>
-                <w:rFonts w:ascii="Times" w:eastAsia="Times New Roman" w:hAnsi="Times" w:cs="Arial"/>
-                <w:color w:val="222222"/>
-                <w:sz w:val="26"/>
-                <w:szCs w:val="26"/>
-              </w:rPr>
               <w:t>Nb</w:t>
             </w:r>
-            <w:proofErr w:type="spellEnd"/>
           </w:p>
         </w:tc>
         <w:tc>
@@ -945,17 +1399,7 @@
           <w:sz w:val="26"/>
           <w:szCs w:val="26"/>
         </w:rPr>
-        <w:t xml:space="preserve">a relative capacitance 3 times as large as aluminum and comparable to niobium. In the past, </w:t>
-      </w:r>
-      <w:proofErr w:type="gramStart"/>
-      <w:r>
-        <w:rPr>
-          <w:rFonts w:ascii="Times" w:eastAsia="Times New Roman" w:hAnsi="Times" w:cs="Arial"/>
-          <w:color w:val="222222"/>
-          <w:sz w:val="26"/>
-          <w:szCs w:val="26"/>
-        </w:rPr>
-        <w:t xml:space="preserve">titanium capacitors have been plagued by high </w:t>
+        <w:t xml:space="preserve">a relative capacitance 3 times as large as aluminum and comparable to niobium. In the past, titanium capacitors have been plagued by high </w:t>
       </w:r>
       <w:r>
         <w:rPr>
@@ -973,87 +1417,7 @@
           <w:sz w:val="26"/>
           <w:szCs w:val="26"/>
         </w:rPr>
-        <w:t>aking them unsuitable for applications in power conversion circuitry</w:t>
-      </w:r>
-      <w:proofErr w:type="gramEnd"/>
-      <w:r>
-        <w:rPr>
-          <w:rFonts w:ascii="Times" w:eastAsia="Times New Roman" w:hAnsi="Times" w:cs="Arial"/>
-          <w:color w:val="222222"/>
-          <w:sz w:val="26"/>
-          <w:szCs w:val="26"/>
-        </w:rPr>
-        <w:t xml:space="preserve">. But research by (quote printed caps and </w:t>
-      </w:r>
-      <w:proofErr w:type="spellStart"/>
-      <w:r>
-        <w:rPr>
-          <w:rFonts w:ascii="Times" w:eastAsia="Times New Roman" w:hAnsi="Times" w:cs="Arial"/>
-          <w:color w:val="222222"/>
-          <w:sz w:val="26"/>
-          <w:szCs w:val="26"/>
-        </w:rPr>
-        <w:t>welsch’s</w:t>
-      </w:r>
-      <w:proofErr w:type="spellEnd"/>
-      <w:r>
-        <w:rPr>
-          <w:rFonts w:ascii="Times" w:eastAsia="Times New Roman" w:hAnsi="Times" w:cs="Arial"/>
-          <w:color w:val="222222"/>
-          <w:sz w:val="26"/>
-          <w:szCs w:val="26"/>
-        </w:rPr>
-        <w:t xml:space="preserve"> 1pager) suggests that these obstacles can be overcome by proper cleaning of the titanium anodes and by depositing a sponge like titanium surface onto a substrate to act as an anode. Current research suggests that leakage currents </w:t>
-      </w:r>
-      <w:r>
-        <w:rPr>
-          <w:rFonts w:ascii="Times" w:eastAsia="Times New Roman" w:hAnsi="Times" w:cs="Arial"/>
-          <w:color w:val="222222"/>
-          <w:sz w:val="26"/>
-          <w:szCs w:val="26"/>
-        </w:rPr>
-        <w:lastRenderedPageBreak/>
-        <w:t>as low as 1uA/cm^2 should be able to be reached by these new methods. (</w:t>
-      </w:r>
-      <w:proofErr w:type="gramStart"/>
-      <w:r>
-        <w:rPr>
-          <w:rFonts w:ascii="Times" w:eastAsia="Times New Roman" w:hAnsi="Times" w:cs="Arial"/>
-          <w:color w:val="222222"/>
-          <w:sz w:val="26"/>
-          <w:szCs w:val="26"/>
-        </w:rPr>
-        <w:t>quote</w:t>
-      </w:r>
-      <w:proofErr w:type="gramEnd"/>
-      <w:r>
-        <w:rPr>
-          <w:rFonts w:ascii="Times" w:eastAsia="Times New Roman" w:hAnsi="Times" w:cs="Arial"/>
-          <w:color w:val="222222"/>
-          <w:sz w:val="26"/>
-          <w:szCs w:val="26"/>
-        </w:rPr>
-        <w:t xml:space="preserve"> </w:t>
-      </w:r>
-      <w:proofErr w:type="spellStart"/>
-      <w:r>
-        <w:rPr>
-          <w:rFonts w:ascii="Times" w:eastAsia="Times New Roman" w:hAnsi="Times" w:cs="Arial"/>
-          <w:color w:val="222222"/>
-          <w:sz w:val="26"/>
-          <w:szCs w:val="26"/>
-        </w:rPr>
-        <w:t>microminiturization</w:t>
-      </w:r>
-      <w:proofErr w:type="spellEnd"/>
-      <w:r>
-        <w:rPr>
-          <w:rFonts w:ascii="Times" w:eastAsia="Times New Roman" w:hAnsi="Times" w:cs="Arial"/>
-          <w:color w:val="222222"/>
-          <w:sz w:val="26"/>
-          <w:szCs w:val="26"/>
-        </w:rPr>
-        <w:t>).</w:t>
+        <w:t>aking them unsuitable for applications in power conversion circuitry. But research by (quote printed caps and welsch’s 1pager) suggests that these obstacles can be overcome by proper cleaning of the titanium anodes and by depositing a sponge like titanium surface onto a substrate to act as an anode. Current research suggests that leakage currents as low as 1uA/cm^2 should be able to be reached by these new methods. (quote microminiturization).</w:t>
       </w:r>
       <w:r>
         <w:rPr>
@@ -1109,27 +1473,7 @@
           <w:sz w:val="26"/>
           <w:szCs w:val="26"/>
         </w:rPr>
-        <w:t xml:space="preserve">Anodization itself is the act of growing an oxide layer on top of a metal anode. This is useful in capacitors because it allows the capacitor to store significantly more energy then it would have otherwise. </w:t>
-      </w:r>
-      <w:proofErr w:type="gramStart"/>
-      <w:r>
-        <w:rPr>
-          <w:rFonts w:ascii="Times" w:eastAsia="Times New Roman" w:hAnsi="Times" w:cs="Arial"/>
-          <w:color w:val="222222"/>
-          <w:sz w:val="26"/>
-          <w:szCs w:val="26"/>
-        </w:rPr>
-        <w:t>The anodization process is preformed by immersing an anode and a cathode into an electrolyte solution and then hooking up either a voltage or current source across the sample</w:t>
-      </w:r>
-      <w:proofErr w:type="gramEnd"/>
-      <w:r>
-        <w:rPr>
-          <w:rFonts w:ascii="Times" w:eastAsia="Times New Roman" w:hAnsi="Times" w:cs="Arial"/>
-          <w:color w:val="222222"/>
-          <w:sz w:val="26"/>
-          <w:szCs w:val="26"/>
-        </w:rPr>
-        <w:t>. This process can be seen in fig#:</w:t>
+        <w:t>Anodization itself is the act of growing an oxide layer on top of a metal anode. This is useful in capacitors because it allows the capacitor to store significantly more energy then it would have otherwise. The anodization process is preformed by immersing an anode and a cathode into an electrolyte solution and then hooking up either a voltage or current source across the sample. This process can be seen in fig#:</w:t>
       </w:r>
       <w:r>
         <w:rPr>
@@ -1306,27 +1650,7 @@
           <w:szCs w:val="26"/>
         </w:rPr>
         <w:tab/>
-        <w:t>(</w:t>
-      </w:r>
-      <w:proofErr w:type="spellStart"/>
-      <w:r>
-        <w:rPr>
-          <w:rFonts w:ascii="Times" w:eastAsia="Times New Roman" w:hAnsi="Times" w:cs="Arial"/>
-          <w:color w:val="222222"/>
-          <w:sz w:val="26"/>
-          <w:szCs w:val="26"/>
-        </w:rPr>
-        <w:t>equ</w:t>
-      </w:r>
-      <w:proofErr w:type="spellEnd"/>
-      <w:r>
-        <w:rPr>
-          <w:rFonts w:ascii="Times" w:eastAsia="Times New Roman" w:hAnsi="Times" w:cs="Arial"/>
-          <w:color w:val="222222"/>
-          <w:sz w:val="26"/>
-          <w:szCs w:val="26"/>
-        </w:rPr>
-        <w:t>. 1)</w:t>
+        <w:t>(equ. 1)</w:t>
       </w:r>
       <w:r>
         <w:rPr>
@@ -1399,27 +1723,7 @@
           <w:szCs w:val="26"/>
         </w:rPr>
         <w:tab/>
-        <w:t>(</w:t>
-      </w:r>
-      <w:proofErr w:type="spellStart"/>
-      <w:r>
-        <w:rPr>
-          <w:rFonts w:ascii="Times" w:eastAsia="Times New Roman" w:hAnsi="Times" w:cs="Arial"/>
-          <w:color w:val="222222"/>
-          <w:sz w:val="26"/>
-          <w:szCs w:val="26"/>
-        </w:rPr>
-        <w:t>equ</w:t>
-      </w:r>
-      <w:proofErr w:type="spellEnd"/>
-      <w:r>
-        <w:rPr>
-          <w:rFonts w:ascii="Times" w:eastAsia="Times New Roman" w:hAnsi="Times" w:cs="Arial"/>
-          <w:color w:val="222222"/>
-          <w:sz w:val="26"/>
-          <w:szCs w:val="26"/>
-        </w:rPr>
-        <w:t xml:space="preserve"> 2)</w:t>
+        <w:t>(equ 2)</w:t>
       </w:r>
       <w:r>
         <w:rPr>
@@ -1501,27 +1805,7 @@
           <w:szCs w:val="26"/>
         </w:rPr>
         <w:tab/>
-        <w:t>(</w:t>
-      </w:r>
-      <w:proofErr w:type="spellStart"/>
-      <w:r>
-        <w:rPr>
-          <w:rFonts w:ascii="Times" w:eastAsia="Times New Roman" w:hAnsi="Times" w:cs="Arial"/>
-          <w:color w:val="222222"/>
-          <w:sz w:val="26"/>
-          <w:szCs w:val="26"/>
-        </w:rPr>
-        <w:t>equ</w:t>
-      </w:r>
-      <w:proofErr w:type="spellEnd"/>
-      <w:r>
-        <w:rPr>
-          <w:rFonts w:ascii="Times" w:eastAsia="Times New Roman" w:hAnsi="Times" w:cs="Arial"/>
-          <w:color w:val="222222"/>
-          <w:sz w:val="26"/>
-          <w:szCs w:val="26"/>
-        </w:rPr>
-        <w:t xml:space="preserve"> 3)</w:t>
+        <w:t>(equ 3)</w:t>
       </w:r>
       <w:r>
         <w:rPr>
@@ -1557,27 +1841,7 @@
           <w:sz w:val="26"/>
           <w:szCs w:val="26"/>
         </w:rPr>
-        <w:t xml:space="preserve">This process is very similar to anodizing aluminum. </w:t>
-      </w:r>
-      <w:proofErr w:type="gramStart"/>
-      <w:r>
-        <w:rPr>
-          <w:rFonts w:ascii="Times" w:eastAsia="Times New Roman" w:hAnsi="Times" w:cs="Arial"/>
-          <w:color w:val="222222"/>
-          <w:sz w:val="26"/>
-          <w:szCs w:val="26"/>
-        </w:rPr>
-        <w:t>For an explanation of that process visit (---quote Case encyclopedia).</w:t>
-      </w:r>
-      <w:proofErr w:type="gramEnd"/>
-      <w:r>
-        <w:rPr>
-          <w:rFonts w:ascii="Times" w:eastAsia="Times New Roman" w:hAnsi="Times" w:cs="Arial"/>
-          <w:color w:val="222222"/>
-          <w:sz w:val="26"/>
-          <w:szCs w:val="26"/>
-        </w:rPr>
-        <w:t xml:space="preserve"> </w:t>
+        <w:t xml:space="preserve">This process is very similar to anodizing aluminum. For an explanation of that process visit (---quote Case encyclopedia). </w:t>
       </w:r>
       <w:r>
         <w:rPr>
@@ -1746,47 +2010,7 @@
           <w:sz w:val="26"/>
           <w:szCs w:val="26"/>
         </w:rPr>
-        <w:t>(</w:t>
-      </w:r>
-      <w:proofErr w:type="gramStart"/>
-      <w:r>
-        <w:rPr>
-          <w:rFonts w:ascii="Times" w:hAnsi="Times" w:cs="Arial"/>
-          <w:color w:val="222222"/>
-          <w:sz w:val="26"/>
-          <w:szCs w:val="26"/>
-        </w:rPr>
-        <w:t>quote</w:t>
-      </w:r>
-      <w:proofErr w:type="gramEnd"/>
-      <w:r>
-        <w:rPr>
-          <w:rFonts w:ascii="Times" w:hAnsi="Times" w:cs="Arial"/>
-          <w:color w:val="222222"/>
-          <w:sz w:val="26"/>
-          <w:szCs w:val="26"/>
-        </w:rPr>
-        <w:t xml:space="preserve"> </w:t>
-      </w:r>
-      <w:proofErr w:type="spellStart"/>
-      <w:r>
-        <w:rPr>
-          <w:rFonts w:ascii="Times" w:hAnsi="Times" w:cs="Arial"/>
-          <w:color w:val="222222"/>
-          <w:sz w:val="26"/>
-          <w:szCs w:val="26"/>
-        </w:rPr>
-        <w:t>microminiturization</w:t>
-      </w:r>
-      <w:proofErr w:type="spellEnd"/>
-      <w:r>
-        <w:rPr>
-          <w:rFonts w:ascii="Times" w:hAnsi="Times" w:cs="Arial"/>
-          <w:color w:val="222222"/>
-          <w:sz w:val="26"/>
-          <w:szCs w:val="26"/>
-        </w:rPr>
-        <w:t>)</w:t>
+        <w:t>(quote microminiturization)</w:t>
       </w:r>
     </w:p>
     <w:p>
@@ -2730,37 +2954,15 @@
           <w:szCs w:val="26"/>
         </w:rPr>
       </w:pPr>
-      <w:proofErr w:type="spellStart"/>
-      <w:r>
-        <w:rPr>
-          <w:rFonts w:ascii="Times" w:eastAsia="Times New Roman" w:hAnsi="Times" w:cs="Arial"/>
-          <w:color w:val="222222"/>
-          <w:sz w:val="26"/>
-          <w:szCs w:val="26"/>
-        </w:rPr>
-        <w:t>Iout</w:t>
-      </w:r>
-      <w:proofErr w:type="spellEnd"/>
-      <w:r>
-        <w:rPr>
-          <w:rFonts w:ascii="Times" w:eastAsia="Times New Roman" w:hAnsi="Times" w:cs="Arial"/>
-          <w:color w:val="222222"/>
-          <w:sz w:val="26"/>
-          <w:szCs w:val="26"/>
-        </w:rPr>
-        <w:t xml:space="preserve"> = Prating / </w:t>
-      </w:r>
-      <w:proofErr w:type="spellStart"/>
-      <w:r>
-        <w:rPr>
-          <w:rFonts w:ascii="Times" w:eastAsia="Times New Roman" w:hAnsi="Times" w:cs="Arial"/>
-          <w:color w:val="222222"/>
-          <w:sz w:val="26"/>
-          <w:szCs w:val="26"/>
-        </w:rPr>
-        <w:t>Vcomp</w:t>
-      </w:r>
-      <w:proofErr w:type="spellEnd"/>
+      <w:r>
+        <w:rPr>
+          <w:rFonts w:ascii="Times" w:eastAsia="Times New Roman" w:hAnsi="Times" w:cs="Arial"/>
+          <w:color w:val="222222"/>
+          <w:sz w:val="26"/>
+          <w:szCs w:val="26"/>
+        </w:rPr>
+        <w:t>Iout = Prating / Vcomp</w:t>
+      </w:r>
     </w:p>
     <w:p>
       <w:pPr>
@@ -2788,36 +2990,16 @@
           <w:sz w:val="26"/>
           <w:szCs w:val="26"/>
         </w:rPr>
-        <w:t xml:space="preserve">The current source operates by controlling the gate voltage of U18Z1 in Fig 2 to ensure a constant current as the voltage on the DUT changes. Ideally, the source would be able to respond to a change in load impedance instantaneous to keep the current output constant. </w:t>
-      </w:r>
-      <w:proofErr w:type="gramStart"/>
-      <w:r>
-        <w:rPr>
-          <w:rFonts w:ascii="Times" w:eastAsia="Times New Roman" w:hAnsi="Times" w:cs="Arial"/>
-          <w:color w:val="222222"/>
-          <w:sz w:val="26"/>
-          <w:szCs w:val="26"/>
-        </w:rPr>
-        <w:t>The real current source of Fig 2 is limite</w:t>
-      </w:r>
-      <w:r>
-        <w:rPr>
-          <w:rFonts w:ascii="Times" w:eastAsia="Times New Roman" w:hAnsi="Times" w:cs="Arial"/>
-          <w:color w:val="222222"/>
-          <w:sz w:val="26"/>
-          <w:szCs w:val="26"/>
-        </w:rPr>
-        <w:t>d by the Gain Bandwidth Product of U4X1B</w:t>
-      </w:r>
-      <w:proofErr w:type="gramEnd"/>
-      <w:r>
-        <w:rPr>
-          <w:rFonts w:ascii="Times" w:eastAsia="Times New Roman" w:hAnsi="Times" w:cs="Arial"/>
-          <w:color w:val="222222"/>
-          <w:sz w:val="26"/>
-          <w:szCs w:val="26"/>
-        </w:rPr>
-        <w:t xml:space="preserve"> (1.8Mhz – reference </w:t>
+        <w:t>The current source operates by controlling the gate voltage of U18Z1 in Fig 2 to ensure a constant current as the voltage on the DUT changes. Ideally, the source would be able to respond to a change in load impedance instantaneous to keep the current output constant. The real current source of Fig 2 is limite</w:t>
+      </w:r>
+      <w:r>
+        <w:rPr>
+          <w:rFonts w:ascii="Times" w:eastAsia="Times New Roman" w:hAnsi="Times" w:cs="Arial"/>
+          <w:color w:val="222222"/>
+          <w:sz w:val="26"/>
+          <w:szCs w:val="26"/>
+        </w:rPr>
+        <w:t xml:space="preserve">d by the Gain Bandwidth Product of U4X1B (1.8Mhz – reference </w:t>
       </w:r>
       <w:r>
         <w:rPr>
@@ -2997,25 +3179,14 @@
         </w:rPr>
         <w:t xml:space="preserve">U = </w:t>
       </w:r>
-      <w:proofErr w:type="spellStart"/>
-      <w:r>
-        <w:rPr>
-          <w:rFonts w:ascii="Times" w:eastAsia="Times New Roman" w:hAnsi="Times" w:cs="Arial"/>
-          <w:color w:val="222222"/>
-          <w:sz w:val="26"/>
-          <w:szCs w:val="26"/>
-        </w:rPr>
-        <w:t>Vi_set</w:t>
-      </w:r>
-      <w:proofErr w:type="spellEnd"/>
-      <w:r>
-        <w:rPr>
-          <w:rFonts w:ascii="Times" w:eastAsia="Times New Roman" w:hAnsi="Times" w:cs="Arial"/>
-          <w:color w:val="222222"/>
-          <w:sz w:val="26"/>
-          <w:szCs w:val="26"/>
-        </w:rPr>
-        <w:t xml:space="preserve"> /(2</w:t>
+      <w:r>
+        <w:rPr>
+          <w:rFonts w:ascii="Times" w:eastAsia="Times New Roman" w:hAnsi="Times" w:cs="Arial"/>
+          <w:color w:val="222222"/>
+          <w:sz w:val="26"/>
+          <w:szCs w:val="26"/>
+        </w:rPr>
+        <w:t>Vi_set /(2</w:t>
       </w:r>
       <w:r>
         <w:rPr>
@@ -3034,27 +3205,7 @@
           <w:sz w:val="26"/>
           <w:szCs w:val="26"/>
         </w:rPr>
-        <w:t xml:space="preserve">-1) / (R23 + </w:t>
-      </w:r>
-      <w:proofErr w:type="spellStart"/>
-      <w:r>
-        <w:rPr>
-          <w:rFonts w:ascii="Times" w:eastAsia="Times New Roman" w:hAnsi="Times" w:cs="Arial"/>
-          <w:color w:val="222222"/>
-          <w:sz w:val="26"/>
-          <w:szCs w:val="26"/>
-        </w:rPr>
-        <w:t>Rpot</w:t>
-      </w:r>
-      <w:proofErr w:type="spellEnd"/>
-      <w:r>
-        <w:rPr>
-          <w:rFonts w:ascii="Times" w:eastAsia="Times New Roman" w:hAnsi="Times" w:cs="Arial"/>
-          <w:color w:val="222222"/>
-          <w:sz w:val="26"/>
-          <w:szCs w:val="26"/>
-        </w:rPr>
-        <w:t>) *(R18/R17)</w:t>
+        <w:t>-1) / (R23 + Rpot) *(R18/R17)</w:t>
       </w:r>
     </w:p>
     <w:p>
@@ -3132,27 +3283,14 @@
         </w:rPr>
         <w:t xml:space="preserve">the voltage drop across the diode is roughly a constant 0.7V for high currents and exponentially diminishes towards zero as the current decreases. The tests are designed to not only anodize, but also continue to measure the long-term leakage current afterwards. This means that the current draw will decrease to the </w:t>
       </w:r>
-      <w:proofErr w:type="spellStart"/>
-      <w:proofErr w:type="gramStart"/>
-      <w:r>
-        <w:rPr>
-          <w:rFonts w:ascii="Times" w:eastAsia="Times New Roman" w:hAnsi="Times" w:cs="Arial"/>
-          <w:color w:val="222222"/>
-          <w:sz w:val="26"/>
-          <w:szCs w:val="26"/>
-        </w:rPr>
-        <w:t>nA</w:t>
-      </w:r>
-      <w:proofErr w:type="spellEnd"/>
-      <w:proofErr w:type="gramEnd"/>
-      <w:r>
-        <w:rPr>
-          <w:rFonts w:ascii="Times" w:eastAsia="Times New Roman" w:hAnsi="Times" w:cs="Arial"/>
-          <w:color w:val="222222"/>
-          <w:sz w:val="26"/>
-          <w:szCs w:val="26"/>
-        </w:rPr>
-        <w:t xml:space="preserve"> range, causing the effective voltage compliance to increase to about a diode drop above its anodization level. This affect will need to be considered during the analysis of the anodization data.</w:t>
+      <w:r>
+        <w:rPr>
+          <w:rFonts w:ascii="Times" w:eastAsia="Times New Roman" w:hAnsi="Times" w:cs="Arial"/>
+          <w:color w:val="222222"/>
+          <w:sz w:val="26"/>
+          <w:szCs w:val="26"/>
+        </w:rPr>
+        <w:t>nA range, causing the effective voltage compliance to increase to about a diode drop above its anodization level. This affect will need to be considered during the analysis of the anodization data.</w:t>
       </w:r>
     </w:p>
     <w:p>
@@ -3169,25 +3307,26 @@
       <w:pPr>
         <w:rPr>
           <w:rFonts w:ascii="Times" w:eastAsia="Times New Roman" w:hAnsi="Times" w:cs="Times New Roman"/>
-          <w:color w:val="000000"/>
-          <w:sz w:val="26"/>
-          <w:szCs w:val="26"/>
-        </w:rPr>
-      </w:pPr>
-      <w:r>
-        <w:rPr>
-          <w:rFonts w:ascii="Times" w:eastAsia="Times New Roman" w:hAnsi="Times" w:cs="Arial"/>
+          <w:b/>
+          <w:color w:val="000000"/>
+          <w:sz w:val="26"/>
+          <w:szCs w:val="26"/>
+        </w:rPr>
+      </w:pPr>
+      <w:r>
+        <w:rPr>
+          <w:rFonts w:ascii="Times" w:eastAsia="Times New Roman" w:hAnsi="Times" w:cs="Arial"/>
+          <w:b/>
           <w:color w:val="222222"/>
           <w:sz w:val="26"/>
           <w:szCs w:val="26"/>
         </w:rPr>
         <w:t>Add Sections on Accuracy, Precision, and Repeatability.</w:t>
       </w:r>
-      <w:bookmarkStart w:id="0" w:name="_GoBack"/>
-      <w:bookmarkEnd w:id="0"/>
-      <w:r>
-        <w:rPr>
-          <w:rFonts w:ascii="Times" w:eastAsia="Times New Roman" w:hAnsi="Times" w:cs="Times New Roman"/>
+      <w:r>
+        <w:rPr>
+          <w:rFonts w:ascii="Times" w:eastAsia="Times New Roman" w:hAnsi="Times" w:cs="Times New Roman"/>
+          <w:b/>
           <w:color w:val="000000"/>
           <w:sz w:val="26"/>
           <w:szCs w:val="26"/>
@@ -3315,47 +3454,7 @@
           <w:sz w:val="26"/>
           <w:szCs w:val="26"/>
         </w:rPr>
-        <w:t xml:space="preserve">The second part of the circuitry is measurement side. </w:t>
-      </w:r>
-      <w:proofErr w:type="gramStart"/>
-      <w:r>
-        <w:rPr>
-          <w:rFonts w:ascii="Times" w:eastAsia="Times New Roman" w:hAnsi="Times" w:cs="Arial"/>
-          <w:color w:val="222222"/>
-          <w:sz w:val="26"/>
-          <w:szCs w:val="26"/>
-        </w:rPr>
-        <w:t>The voltage is measured by a differential amplifier chip</w:t>
-      </w:r>
-      <w:proofErr w:type="gramEnd"/>
-      <w:r>
-        <w:rPr>
-          <w:rFonts w:ascii="Times" w:eastAsia="Times New Roman" w:hAnsi="Times" w:cs="Arial"/>
-          <w:color w:val="222222"/>
-          <w:sz w:val="26"/>
-          <w:szCs w:val="26"/>
-        </w:rPr>
-        <w:t xml:space="preserve"> across the DUT, while the current is measured by a </w:t>
-      </w:r>
-      <w:proofErr w:type="spellStart"/>
-      <w:r>
-        <w:rPr>
-          <w:rFonts w:ascii="Times" w:eastAsia="Times New Roman" w:hAnsi="Times" w:cs="Arial"/>
-          <w:color w:val="222222"/>
-          <w:sz w:val="26"/>
-          <w:szCs w:val="26"/>
-        </w:rPr>
-        <w:t>transimpedance</w:t>
-      </w:r>
-      <w:proofErr w:type="spellEnd"/>
-      <w:r>
-        <w:rPr>
-          <w:rFonts w:ascii="Times" w:eastAsia="Times New Roman" w:hAnsi="Times" w:cs="Arial"/>
-          <w:color w:val="222222"/>
-          <w:sz w:val="26"/>
-          <w:szCs w:val="26"/>
-        </w:rPr>
-        <w:t xml:space="preserve"> amplifier.</w:t>
+        <w:t>The second part of the circuitry is measurement side. The voltage is measured by a differential amplifier chip across the DUT, while the current is measured by a transimpedance amplifier.</w:t>
       </w:r>
       <w:r>
         <w:rPr>
@@ -3448,27 +3547,7 @@
           <w:sz w:val="26"/>
           <w:szCs w:val="26"/>
         </w:rPr>
-        <w:t xml:space="preserve">Since it is desirable the measure both the anodization current and the leakage current afterwards, a basic </w:t>
-      </w:r>
-      <w:proofErr w:type="spellStart"/>
-      <w:r>
-        <w:rPr>
-          <w:rFonts w:ascii="Times" w:eastAsia="Times New Roman" w:hAnsi="Times" w:cs="Arial"/>
-          <w:color w:val="222222"/>
-          <w:sz w:val="26"/>
-          <w:szCs w:val="26"/>
-        </w:rPr>
-        <w:t>transimpedance</w:t>
-      </w:r>
-      <w:proofErr w:type="spellEnd"/>
-      <w:r>
-        <w:rPr>
-          <w:rFonts w:ascii="Times" w:eastAsia="Times New Roman" w:hAnsi="Times" w:cs="Arial"/>
-          <w:color w:val="222222"/>
-          <w:sz w:val="26"/>
-          <w:szCs w:val="26"/>
-        </w:rPr>
-        <w:t xml:space="preserve"> amplifier design was modified to include 3 switched feedback paths. This allows the current measurement to measure currents over 8 orders of magnitude. The circuitry can handle currents from 10nA to 100mA.</w:t>
+        <w:t>Since it is desirable the measure both the anodization current and the leakage current afterwards, a basic transimpedance amplifier design was modified to include 3 switched feedback paths. This allows the current measurement to measure currents over 8 orders of magnitude. The circuitry can handle currents from 10nA to 100mA.</w:t>
       </w:r>
       <w:r>
         <w:rPr>
@@ -3495,47 +3574,7 @@
           <w:sz w:val="26"/>
           <w:szCs w:val="26"/>
         </w:rPr>
-        <w:t xml:space="preserve">In this way, the circuitry can measure both the current and voltage of the DUT in real time. Both the voltage and current are filtered by Butterworth filters in the </w:t>
-      </w:r>
-      <w:proofErr w:type="spellStart"/>
-      <w:r>
-        <w:rPr>
-          <w:rFonts w:ascii="Times" w:eastAsia="Times New Roman" w:hAnsi="Times" w:cs="Arial"/>
-          <w:color w:val="222222"/>
-          <w:sz w:val="26"/>
-          <w:szCs w:val="26"/>
-        </w:rPr>
-        <w:t>Sallen</w:t>
-      </w:r>
-      <w:proofErr w:type="spellEnd"/>
-      <w:r>
-        <w:rPr>
-          <w:rFonts w:ascii="Times" w:eastAsia="Times New Roman" w:hAnsi="Times" w:cs="Arial"/>
-          <w:color w:val="222222"/>
-          <w:sz w:val="26"/>
-          <w:szCs w:val="26"/>
-        </w:rPr>
-        <w:t xml:space="preserve">-Key topology. After filtering, the signals are fed into ADCs on the microcontroller and digitized. The microcontroller is an Atmel </w:t>
-      </w:r>
-      <w:proofErr w:type="gramStart"/>
-      <w:r>
-        <w:rPr>
-          <w:rFonts w:ascii="Times" w:eastAsia="Times New Roman" w:hAnsi="Times" w:cs="Arial"/>
-          <w:color w:val="222222"/>
-          <w:sz w:val="26"/>
-          <w:szCs w:val="26"/>
-        </w:rPr>
-        <w:t>ATxMega64a3,</w:t>
-      </w:r>
-      <w:proofErr w:type="gramEnd"/>
-      <w:r>
-        <w:rPr>
-          <w:rFonts w:ascii="Times" w:eastAsia="Times New Roman" w:hAnsi="Times" w:cs="Arial"/>
-          <w:color w:val="222222"/>
-          <w:sz w:val="26"/>
-          <w:szCs w:val="26"/>
-        </w:rPr>
-        <w:t xml:space="preserve"> with 12 bit ADCs, giving a resolution of:</w:t>
+        <w:t>In this way, the circuitry can measure both the current and voltage of the DUT in real time. Both the voltage and current are filtered by Butterworth filters in the Sallen-Key topology. After filtering, the signals are fed into ADCs on the microcontroller and digitized. The microcontroller is an Atmel ATxMega64a3, with 12 bit ADCs, giving a resolution of:</w:t>
       </w:r>
       <w:r>
         <w:rPr>
@@ -4141,21 +4180,8 @@
                 <w:sz w:val="26"/>
                 <w:szCs w:val="26"/>
               </w:rPr>
-              <w:t>Lo current measurement</w:t>
+              <w:t>Lo current measurement.*</w:t>
             </w:r>
-            <w:proofErr w:type="gramStart"/>
-            <w:r>
-              <w:rPr>
-                <w:rFonts w:ascii="Times" w:eastAsia="Times New Roman" w:hAnsi="Times" w:cs="Arial"/>
-                <w:b/>
-                <w:bCs/>
-                <w:color w:val="222222"/>
-                <w:sz w:val="26"/>
-                <w:szCs w:val="26"/>
-              </w:rPr>
-              <w:t>.*</w:t>
-            </w:r>
-            <w:proofErr w:type="gramEnd"/>
           </w:p>
         </w:tc>
       </w:tr>
@@ -4277,27 +4303,7 @@
           <w:sz w:val="26"/>
           <w:szCs w:val="26"/>
         </w:rPr>
-        <w:t xml:space="preserve">The experimental setup to anodize the anode of a titanium capacitor with the aforementioned circuitry is as follows. The anode sample is prepared by cleaning the surface oxide off with a chemical bath. It is then transported into a beaker of anodizing solution. The current source is connected to the DUT and acts as both a current source and data logger until the test is </w:t>
-      </w:r>
-      <w:proofErr w:type="spellStart"/>
-      <w:r>
-        <w:rPr>
-          <w:rFonts w:ascii="Times" w:eastAsia="Times New Roman" w:hAnsi="Times" w:cs="Arial"/>
-          <w:color w:val="222222"/>
-          <w:sz w:val="26"/>
-          <w:szCs w:val="26"/>
-        </w:rPr>
-        <w:t>over.ent</w:t>
-      </w:r>
-      <w:proofErr w:type="spellEnd"/>
-      <w:r>
-        <w:rPr>
-          <w:rFonts w:ascii="Times" w:eastAsia="Times New Roman" w:hAnsi="Times" w:cs="Arial"/>
-          <w:color w:val="222222"/>
-          <w:sz w:val="26"/>
-          <w:szCs w:val="26"/>
-        </w:rPr>
-        <w:t xml:space="preserve"> through the DUT has dropped to the leakage current</w:t>
+        <w:t>The experimental setup to anodize the anode of a titanium capacitor with the aforementioned circuitry is as follows. The anode sample is prepared by cleaning the surface oxide off with a chemical bath. It is then transported into a beaker of anodizing solution. The current source is connected to the DUT and acts as both a current source and data logger until the test is over.ent through the DUT has dropped to the leakage current</w:t>
       </w:r>
       <w:r>
         <w:rPr>
@@ -4666,9 +4672,36 @@
                 <w:sz w:val="26"/>
                 <w:szCs w:val="26"/>
               </w:rPr>
-              <w:t>Leakage Current (</w:t>
+              <w:t>Leakage Current (uA - 1kHz)</w:t>
             </w:r>
-            <w:proofErr w:type="spellStart"/>
+          </w:p>
+        </w:tc>
+        <w:tc>
+          <w:tcPr>
+            <w:tcW w:w="0" w:type="auto"/>
+            <w:tcBorders>
+              <w:top w:val="dotted" w:sz="6" w:space="0" w:color="AAAAAA"/>
+              <w:left w:val="dotted" w:sz="6" w:space="0" w:color="AAAAAA"/>
+              <w:bottom w:val="dotted" w:sz="6" w:space="0" w:color="AAAAAA"/>
+              <w:right w:val="dotted" w:sz="6" w:space="0" w:color="AAAAAA"/>
+            </w:tcBorders>
+            <w:tcMar>
+              <w:top w:w="105" w:type="dxa"/>
+              <w:left w:w="105" w:type="dxa"/>
+              <w:bottom w:w="105" w:type="dxa"/>
+              <w:right w:w="105" w:type="dxa"/>
+            </w:tcMar>
+            <w:hideMark/>
+          </w:tcPr>
+          <w:p>
+            <w:pPr>
+              <w:spacing w:line="0" w:lineRule="atLeast"/>
+              <w:rPr>
+                <w:rFonts w:ascii="Times" w:eastAsia="Times New Roman" w:hAnsi="Times" w:cs="Times New Roman"/>
+                <w:sz w:val="26"/>
+                <w:szCs w:val="26"/>
+              </w:rPr>
+            </w:pPr>
             <w:r>
               <w:rPr>
                 <w:rFonts w:ascii="Times" w:eastAsia="Times New Roman" w:hAnsi="Times" w:cs="Arial"/>
@@ -4678,9 +4711,115 @@
                 <w:sz w:val="26"/>
                 <w:szCs w:val="26"/>
               </w:rPr>
-              <w:t>uA</w:t>
+              <w:t>Series Resistance</w:t>
             </w:r>
-            <w:proofErr w:type="spellEnd"/>
+            <w:r>
+              <w:rPr>
+                <w:rFonts w:ascii="Times" w:eastAsia="Times New Roman" w:hAnsi="Times" w:cs="Arial"/>
+                <w:b/>
+                <w:bCs/>
+                <w:color w:val="000000"/>
+                <w:sz w:val="26"/>
+                <w:szCs w:val="26"/>
+              </w:rPr>
+              <w:t xml:space="preserve"> (ohms - 1kHz)</w:t>
+            </w:r>
+          </w:p>
+        </w:tc>
+        <w:tc>
+          <w:tcPr>
+            <w:tcW w:w="0" w:type="auto"/>
+            <w:tcBorders>
+              <w:top w:val="dotted" w:sz="6" w:space="0" w:color="AAAAAA"/>
+              <w:left w:val="dotted" w:sz="6" w:space="0" w:color="AAAAAA"/>
+              <w:bottom w:val="dotted" w:sz="6" w:space="0" w:color="AAAAAA"/>
+              <w:right w:val="dotted" w:sz="6" w:space="0" w:color="AAAAAA"/>
+            </w:tcBorders>
+            <w:tcMar>
+              <w:top w:w="105" w:type="dxa"/>
+              <w:left w:w="105" w:type="dxa"/>
+              <w:bottom w:w="105" w:type="dxa"/>
+              <w:right w:w="105" w:type="dxa"/>
+            </w:tcMar>
+            <w:hideMark/>
+          </w:tcPr>
+          <w:p>
+            <w:pPr>
+              <w:spacing w:line="0" w:lineRule="atLeast"/>
+              <w:rPr>
+                <w:rFonts w:ascii="Times" w:eastAsia="Times New Roman" w:hAnsi="Times" w:cs="Times New Roman"/>
+                <w:sz w:val="26"/>
+                <w:szCs w:val="26"/>
+              </w:rPr>
+            </w:pPr>
+            <w:r>
+              <w:rPr>
+                <w:rFonts w:ascii="Times" w:eastAsia="Times New Roman" w:hAnsi="Times" w:cs="Arial"/>
+                <w:b/>
+                <w:bCs/>
+                <w:color w:val="000000"/>
+                <w:sz w:val="26"/>
+                <w:szCs w:val="26"/>
+              </w:rPr>
+              <w:t>Capacitance (uF - 1kHz)</w:t>
+            </w:r>
+          </w:p>
+        </w:tc>
+      </w:tr>
+      <w:tr>
+        <w:tc>
+          <w:tcPr>
+            <w:tcW w:w="0" w:type="auto"/>
+            <w:tcBorders>
+              <w:top w:val="dotted" w:sz="6" w:space="0" w:color="AAAAAA"/>
+              <w:left w:val="dotted" w:sz="6" w:space="0" w:color="AAAAAA"/>
+              <w:bottom w:val="dotted" w:sz="6" w:space="0" w:color="AAAAAA"/>
+              <w:right w:val="dotted" w:sz="6" w:space="0" w:color="AAAAAA"/>
+            </w:tcBorders>
+            <w:tcMar>
+              <w:top w:w="105" w:type="dxa"/>
+              <w:left w:w="105" w:type="dxa"/>
+              <w:bottom w:w="105" w:type="dxa"/>
+              <w:right w:w="105" w:type="dxa"/>
+            </w:tcMar>
+            <w:hideMark/>
+          </w:tcPr>
+          <w:p>
+            <w:pPr>
+              <w:rPr>
+                <w:rFonts w:ascii="Times" w:eastAsia="Times New Roman" w:hAnsi="Times" w:cs="Times New Roman"/>
+                <w:sz w:val="26"/>
+                <w:szCs w:val="26"/>
+              </w:rPr>
+            </w:pPr>
+          </w:p>
+        </w:tc>
+        <w:tc>
+          <w:tcPr>
+            <w:tcW w:w="0" w:type="auto"/>
+            <w:tcBorders>
+              <w:top w:val="dotted" w:sz="6" w:space="0" w:color="AAAAAA"/>
+              <w:left w:val="dotted" w:sz="6" w:space="0" w:color="AAAAAA"/>
+              <w:bottom w:val="dotted" w:sz="6" w:space="0" w:color="AAAAAA"/>
+              <w:right w:val="dotted" w:sz="6" w:space="0" w:color="AAAAAA"/>
+            </w:tcBorders>
+            <w:tcMar>
+              <w:top w:w="105" w:type="dxa"/>
+              <w:left w:w="105" w:type="dxa"/>
+              <w:bottom w:w="105" w:type="dxa"/>
+              <w:right w:w="105" w:type="dxa"/>
+            </w:tcMar>
+            <w:hideMark/>
+          </w:tcPr>
+          <w:p>
+            <w:pPr>
+              <w:spacing w:line="0" w:lineRule="atLeast"/>
+              <w:rPr>
+                <w:rFonts w:ascii="Times" w:eastAsia="Times New Roman" w:hAnsi="Times" w:cs="Times New Roman"/>
+                <w:sz w:val="26"/>
+                <w:szCs w:val="26"/>
+              </w:rPr>
+            </w:pPr>
             <w:r>
               <w:rPr>
                 <w:rFonts w:ascii="Times" w:eastAsia="Times New Roman" w:hAnsi="Times" w:cs="Arial"/>
@@ -4690,7 +4829,7 @@
                 <w:sz w:val="26"/>
                 <w:szCs w:val="26"/>
               </w:rPr>
-              <w:t xml:space="preserve"> - 1kHz)</w:t>
+              <w:t>Ti2</w:t>
             </w:r>
           </w:p>
         </w:tc>
@@ -4729,111 +4868,8 @@
                 <w:sz w:val="26"/>
                 <w:szCs w:val="26"/>
               </w:rPr>
-              <w:t>Series Resistance</w:t>
+              <w:t>Ti</w:t>
             </w:r>
-            <w:r>
-              <w:rPr>
-                <w:rFonts w:ascii="Times" w:eastAsia="Times New Roman" w:hAnsi="Times" w:cs="Arial"/>
-                <w:b/>
-                <w:bCs/>
-                <w:color w:val="000000"/>
-                <w:sz w:val="26"/>
-                <w:szCs w:val="26"/>
-              </w:rPr>
-              <w:t xml:space="preserve"> (ohms - 1kHz)</w:t>
-            </w:r>
-          </w:p>
-        </w:tc>
-        <w:tc>
-          <w:tcPr>
-            <w:tcW w:w="0" w:type="auto"/>
-            <w:tcBorders>
-              <w:top w:val="dotted" w:sz="6" w:space="0" w:color="AAAAAA"/>
-              <w:left w:val="dotted" w:sz="6" w:space="0" w:color="AAAAAA"/>
-              <w:bottom w:val="dotted" w:sz="6" w:space="0" w:color="AAAAAA"/>
-              <w:right w:val="dotted" w:sz="6" w:space="0" w:color="AAAAAA"/>
-            </w:tcBorders>
-            <w:tcMar>
-              <w:top w:w="105" w:type="dxa"/>
-              <w:left w:w="105" w:type="dxa"/>
-              <w:bottom w:w="105" w:type="dxa"/>
-              <w:right w:w="105" w:type="dxa"/>
-            </w:tcMar>
-            <w:hideMark/>
-          </w:tcPr>
-          <w:p>
-            <w:pPr>
-              <w:spacing w:line="0" w:lineRule="atLeast"/>
-              <w:rPr>
-                <w:rFonts w:ascii="Times" w:eastAsia="Times New Roman" w:hAnsi="Times" w:cs="Times New Roman"/>
-                <w:sz w:val="26"/>
-                <w:szCs w:val="26"/>
-              </w:rPr>
-            </w:pPr>
-            <w:r>
-              <w:rPr>
-                <w:rFonts w:ascii="Times" w:eastAsia="Times New Roman" w:hAnsi="Times" w:cs="Arial"/>
-                <w:b/>
-                <w:bCs/>
-                <w:color w:val="000000"/>
-                <w:sz w:val="26"/>
-                <w:szCs w:val="26"/>
-              </w:rPr>
-              <w:t>Capacitance (</w:t>
-            </w:r>
-            <w:proofErr w:type="spellStart"/>
-            <w:r>
-              <w:rPr>
-                <w:rFonts w:ascii="Times" w:eastAsia="Times New Roman" w:hAnsi="Times" w:cs="Arial"/>
-                <w:b/>
-                <w:bCs/>
-                <w:color w:val="000000"/>
-                <w:sz w:val="26"/>
-                <w:szCs w:val="26"/>
-              </w:rPr>
-              <w:t>uF</w:t>
-            </w:r>
-            <w:proofErr w:type="spellEnd"/>
-            <w:r>
-              <w:rPr>
-                <w:rFonts w:ascii="Times" w:eastAsia="Times New Roman" w:hAnsi="Times" w:cs="Arial"/>
-                <w:b/>
-                <w:bCs/>
-                <w:color w:val="000000"/>
-                <w:sz w:val="26"/>
-                <w:szCs w:val="26"/>
-              </w:rPr>
-              <w:t xml:space="preserve"> - 1kHz)</w:t>
-            </w:r>
-          </w:p>
-        </w:tc>
-      </w:tr>
-      <w:tr>
-        <w:tc>
-          <w:tcPr>
-            <w:tcW w:w="0" w:type="auto"/>
-            <w:tcBorders>
-              <w:top w:val="dotted" w:sz="6" w:space="0" w:color="AAAAAA"/>
-              <w:left w:val="dotted" w:sz="6" w:space="0" w:color="AAAAAA"/>
-              <w:bottom w:val="dotted" w:sz="6" w:space="0" w:color="AAAAAA"/>
-              <w:right w:val="dotted" w:sz="6" w:space="0" w:color="AAAAAA"/>
-            </w:tcBorders>
-            <w:tcMar>
-              <w:top w:w="105" w:type="dxa"/>
-              <w:left w:w="105" w:type="dxa"/>
-              <w:bottom w:w="105" w:type="dxa"/>
-              <w:right w:w="105" w:type="dxa"/>
-            </w:tcMar>
-            <w:hideMark/>
-          </w:tcPr>
-          <w:p>
-            <w:pPr>
-              <w:rPr>
-                <w:rFonts w:ascii="Times" w:eastAsia="Times New Roman" w:hAnsi="Times" w:cs="Times New Roman"/>
-                <w:sz w:val="26"/>
-                <w:szCs w:val="26"/>
-              </w:rPr>
-            </w:pPr>
           </w:p>
         </w:tc>
         <w:tc>
@@ -4871,10 +4907,149 @@
                 <w:sz w:val="26"/>
                 <w:szCs w:val="26"/>
               </w:rPr>
-              <w:t>Ti2</w:t>
+              <w:t>1% H3PO4</w:t>
             </w:r>
           </w:p>
         </w:tc>
+        <w:tc>
+          <w:tcPr>
+            <w:tcW w:w="0" w:type="auto"/>
+            <w:tcBorders>
+              <w:top w:val="dotted" w:sz="6" w:space="0" w:color="AAAAAA"/>
+              <w:left w:val="dotted" w:sz="6" w:space="0" w:color="AAAAAA"/>
+              <w:bottom w:val="dotted" w:sz="6" w:space="0" w:color="AAAAAA"/>
+              <w:right w:val="dotted" w:sz="6" w:space="0" w:color="AAAAAA"/>
+            </w:tcBorders>
+            <w:tcMar>
+              <w:top w:w="105" w:type="dxa"/>
+              <w:left w:w="105" w:type="dxa"/>
+              <w:bottom w:w="105" w:type="dxa"/>
+              <w:right w:w="105" w:type="dxa"/>
+            </w:tcMar>
+            <w:hideMark/>
+          </w:tcPr>
+          <w:p>
+            <w:pPr>
+              <w:rPr>
+                <w:rFonts w:ascii="Times" w:eastAsia="Times New Roman" w:hAnsi="Times" w:cs="Times New Roman"/>
+                <w:sz w:val="26"/>
+                <w:szCs w:val="26"/>
+              </w:rPr>
+            </w:pPr>
+          </w:p>
+        </w:tc>
+        <w:tc>
+          <w:tcPr>
+            <w:tcW w:w="0" w:type="auto"/>
+            <w:tcBorders>
+              <w:top w:val="dotted" w:sz="6" w:space="0" w:color="AAAAAA"/>
+              <w:left w:val="dotted" w:sz="6" w:space="0" w:color="AAAAAA"/>
+              <w:bottom w:val="dotted" w:sz="6" w:space="0" w:color="AAAAAA"/>
+              <w:right w:val="dotted" w:sz="6" w:space="0" w:color="AAAAAA"/>
+            </w:tcBorders>
+            <w:tcMar>
+              <w:top w:w="105" w:type="dxa"/>
+              <w:left w:w="105" w:type="dxa"/>
+              <w:bottom w:w="105" w:type="dxa"/>
+              <w:right w:w="105" w:type="dxa"/>
+            </w:tcMar>
+            <w:hideMark/>
+          </w:tcPr>
+          <w:p>
+            <w:pPr>
+              <w:rPr>
+                <w:rFonts w:ascii="Times" w:eastAsia="Times New Roman" w:hAnsi="Times" w:cs="Times New Roman"/>
+                <w:sz w:val="26"/>
+                <w:szCs w:val="26"/>
+              </w:rPr>
+            </w:pPr>
+          </w:p>
+        </w:tc>
+        <w:tc>
+          <w:tcPr>
+            <w:tcW w:w="0" w:type="auto"/>
+            <w:tcBorders>
+              <w:top w:val="dotted" w:sz="6" w:space="0" w:color="AAAAAA"/>
+              <w:left w:val="dotted" w:sz="6" w:space="0" w:color="AAAAAA"/>
+              <w:bottom w:val="dotted" w:sz="6" w:space="0" w:color="AAAAAA"/>
+              <w:right w:val="dotted" w:sz="6" w:space="0" w:color="AAAAAA"/>
+            </w:tcBorders>
+            <w:tcMar>
+              <w:top w:w="105" w:type="dxa"/>
+              <w:left w:w="105" w:type="dxa"/>
+              <w:bottom w:w="105" w:type="dxa"/>
+              <w:right w:w="105" w:type="dxa"/>
+            </w:tcMar>
+            <w:hideMark/>
+          </w:tcPr>
+          <w:p>
+            <w:pPr>
+              <w:rPr>
+                <w:rFonts w:ascii="Times" w:eastAsia="Times New Roman" w:hAnsi="Times" w:cs="Times New Roman"/>
+                <w:sz w:val="26"/>
+                <w:szCs w:val="26"/>
+              </w:rPr>
+            </w:pPr>
+          </w:p>
+        </w:tc>
+        <w:tc>
+          <w:tcPr>
+            <w:tcW w:w="0" w:type="auto"/>
+            <w:tcBorders>
+              <w:top w:val="dotted" w:sz="6" w:space="0" w:color="AAAAAA"/>
+              <w:left w:val="dotted" w:sz="6" w:space="0" w:color="AAAAAA"/>
+              <w:bottom w:val="dotted" w:sz="6" w:space="0" w:color="AAAAAA"/>
+              <w:right w:val="dotted" w:sz="6" w:space="0" w:color="AAAAAA"/>
+            </w:tcBorders>
+            <w:tcMar>
+              <w:top w:w="105" w:type="dxa"/>
+              <w:left w:w="105" w:type="dxa"/>
+              <w:bottom w:w="105" w:type="dxa"/>
+              <w:right w:w="105" w:type="dxa"/>
+            </w:tcMar>
+            <w:hideMark/>
+          </w:tcPr>
+          <w:p>
+            <w:pPr>
+              <w:spacing w:line="0" w:lineRule="atLeast"/>
+              <w:rPr>
+                <w:rFonts w:ascii="Times" w:eastAsia="Times New Roman" w:hAnsi="Times" w:cs="Times New Roman"/>
+                <w:sz w:val="26"/>
+                <w:szCs w:val="26"/>
+              </w:rPr>
+            </w:pPr>
+          </w:p>
+        </w:tc>
+        <w:tc>
+          <w:tcPr>
+            <w:tcW w:w="0" w:type="auto"/>
+            <w:tcBorders>
+              <w:top w:val="dotted" w:sz="6" w:space="0" w:color="AAAAAA"/>
+              <w:left w:val="dotted" w:sz="6" w:space="0" w:color="AAAAAA"/>
+              <w:bottom w:val="dotted" w:sz="6" w:space="0" w:color="AAAAAA"/>
+              <w:right w:val="dotted" w:sz="6" w:space="0" w:color="AAAAAA"/>
+            </w:tcBorders>
+            <w:tcMar>
+              <w:top w:w="105" w:type="dxa"/>
+              <w:left w:w="105" w:type="dxa"/>
+              <w:bottom w:w="105" w:type="dxa"/>
+              <w:right w:w="105" w:type="dxa"/>
+            </w:tcMar>
+            <w:hideMark/>
+          </w:tcPr>
+          <w:p>
+            <w:pPr>
+              <w:spacing w:line="0" w:lineRule="atLeast"/>
+              <w:rPr>
+                <w:rFonts w:ascii="Times" w:eastAsia="Times New Roman" w:hAnsi="Times" w:cs="Times New Roman"/>
+                <w:sz w:val="26"/>
+                <w:szCs w:val="26"/>
+              </w:rPr>
+            </w:pPr>
+          </w:p>
+        </w:tc>
+      </w:tr>
+      <w:tr>
         <w:tc>
           <w:tcPr>
             <w:tcW w:w="0" w:type="auto"/>
@@ -4910,7 +5085,7 @@
                 <w:sz w:val="26"/>
                 <w:szCs w:val="26"/>
               </w:rPr>
-              <w:t>Ti</w:t>
+              <w:t>06202011A</w:t>
             </w:r>
           </w:p>
         </w:tc>
@@ -4949,149 +5124,10 @@
                 <w:sz w:val="26"/>
                 <w:szCs w:val="26"/>
               </w:rPr>
-              <w:t>1% H3PO4</w:t>
+              <w:t>ZrIt 20/80</w:t>
             </w:r>
           </w:p>
         </w:tc>
-        <w:tc>
-          <w:tcPr>
-            <w:tcW w:w="0" w:type="auto"/>
-            <w:tcBorders>
-              <w:top w:val="dotted" w:sz="6" w:space="0" w:color="AAAAAA"/>
-              <w:left w:val="dotted" w:sz="6" w:space="0" w:color="AAAAAA"/>
-              <w:bottom w:val="dotted" w:sz="6" w:space="0" w:color="AAAAAA"/>
-              <w:right w:val="dotted" w:sz="6" w:space="0" w:color="AAAAAA"/>
-            </w:tcBorders>
-            <w:tcMar>
-              <w:top w:w="105" w:type="dxa"/>
-              <w:left w:w="105" w:type="dxa"/>
-              <w:bottom w:w="105" w:type="dxa"/>
-              <w:right w:w="105" w:type="dxa"/>
-            </w:tcMar>
-            <w:hideMark/>
-          </w:tcPr>
-          <w:p>
-            <w:pPr>
-              <w:rPr>
-                <w:rFonts w:ascii="Times" w:eastAsia="Times New Roman" w:hAnsi="Times" w:cs="Times New Roman"/>
-                <w:sz w:val="26"/>
-                <w:szCs w:val="26"/>
-              </w:rPr>
-            </w:pPr>
-          </w:p>
-        </w:tc>
-        <w:tc>
-          <w:tcPr>
-            <w:tcW w:w="0" w:type="auto"/>
-            <w:tcBorders>
-              <w:top w:val="dotted" w:sz="6" w:space="0" w:color="AAAAAA"/>
-              <w:left w:val="dotted" w:sz="6" w:space="0" w:color="AAAAAA"/>
-              <w:bottom w:val="dotted" w:sz="6" w:space="0" w:color="AAAAAA"/>
-              <w:right w:val="dotted" w:sz="6" w:space="0" w:color="AAAAAA"/>
-            </w:tcBorders>
-            <w:tcMar>
-              <w:top w:w="105" w:type="dxa"/>
-              <w:left w:w="105" w:type="dxa"/>
-              <w:bottom w:w="105" w:type="dxa"/>
-              <w:right w:w="105" w:type="dxa"/>
-            </w:tcMar>
-            <w:hideMark/>
-          </w:tcPr>
-          <w:p>
-            <w:pPr>
-              <w:rPr>
-                <w:rFonts w:ascii="Times" w:eastAsia="Times New Roman" w:hAnsi="Times" w:cs="Times New Roman"/>
-                <w:sz w:val="26"/>
-                <w:szCs w:val="26"/>
-              </w:rPr>
-            </w:pPr>
-          </w:p>
-        </w:tc>
-        <w:tc>
-          <w:tcPr>
-            <w:tcW w:w="0" w:type="auto"/>
-            <w:tcBorders>
-              <w:top w:val="dotted" w:sz="6" w:space="0" w:color="AAAAAA"/>
-              <w:left w:val="dotted" w:sz="6" w:space="0" w:color="AAAAAA"/>
-              <w:bottom w:val="dotted" w:sz="6" w:space="0" w:color="AAAAAA"/>
-              <w:right w:val="dotted" w:sz="6" w:space="0" w:color="AAAAAA"/>
-            </w:tcBorders>
-            <w:tcMar>
-              <w:top w:w="105" w:type="dxa"/>
-              <w:left w:w="105" w:type="dxa"/>
-              <w:bottom w:w="105" w:type="dxa"/>
-              <w:right w:w="105" w:type="dxa"/>
-            </w:tcMar>
-            <w:hideMark/>
-          </w:tcPr>
-          <w:p>
-            <w:pPr>
-              <w:rPr>
-                <w:rFonts w:ascii="Times" w:eastAsia="Times New Roman" w:hAnsi="Times" w:cs="Times New Roman"/>
-                <w:sz w:val="26"/>
-                <w:szCs w:val="26"/>
-              </w:rPr>
-            </w:pPr>
-          </w:p>
-        </w:tc>
-        <w:tc>
-          <w:tcPr>
-            <w:tcW w:w="0" w:type="auto"/>
-            <w:tcBorders>
-              <w:top w:val="dotted" w:sz="6" w:space="0" w:color="AAAAAA"/>
-              <w:left w:val="dotted" w:sz="6" w:space="0" w:color="AAAAAA"/>
-              <w:bottom w:val="dotted" w:sz="6" w:space="0" w:color="AAAAAA"/>
-              <w:right w:val="dotted" w:sz="6" w:space="0" w:color="AAAAAA"/>
-            </w:tcBorders>
-            <w:tcMar>
-              <w:top w:w="105" w:type="dxa"/>
-              <w:left w:w="105" w:type="dxa"/>
-              <w:bottom w:w="105" w:type="dxa"/>
-              <w:right w:w="105" w:type="dxa"/>
-            </w:tcMar>
-            <w:hideMark/>
-          </w:tcPr>
-          <w:p>
-            <w:pPr>
-              <w:spacing w:line="0" w:lineRule="atLeast"/>
-              <w:rPr>
-                <w:rFonts w:ascii="Times" w:eastAsia="Times New Roman" w:hAnsi="Times" w:cs="Times New Roman"/>
-                <w:sz w:val="26"/>
-                <w:szCs w:val="26"/>
-              </w:rPr>
-            </w:pPr>
-          </w:p>
-        </w:tc>
-        <w:tc>
-          <w:tcPr>
-            <w:tcW w:w="0" w:type="auto"/>
-            <w:tcBorders>
-              <w:top w:val="dotted" w:sz="6" w:space="0" w:color="AAAAAA"/>
-              <w:left w:val="dotted" w:sz="6" w:space="0" w:color="AAAAAA"/>
-              <w:bottom w:val="dotted" w:sz="6" w:space="0" w:color="AAAAAA"/>
-              <w:right w:val="dotted" w:sz="6" w:space="0" w:color="AAAAAA"/>
-            </w:tcBorders>
-            <w:tcMar>
-              <w:top w:w="105" w:type="dxa"/>
-              <w:left w:w="105" w:type="dxa"/>
-              <w:bottom w:w="105" w:type="dxa"/>
-              <w:right w:w="105" w:type="dxa"/>
-            </w:tcMar>
-            <w:hideMark/>
-          </w:tcPr>
-          <w:p>
-            <w:pPr>
-              <w:spacing w:line="0" w:lineRule="atLeast"/>
-              <w:rPr>
-                <w:rFonts w:ascii="Times" w:eastAsia="Times New Roman" w:hAnsi="Times" w:cs="Times New Roman"/>
-                <w:sz w:val="26"/>
-                <w:szCs w:val="26"/>
-              </w:rPr>
-            </w:pPr>
-          </w:p>
-        </w:tc>
-      </w:tr>
-      <w:tr>
         <w:tc>
           <w:tcPr>
             <w:tcW w:w="0" w:type="auto"/>
@@ -5127,7 +5163,7 @@
                 <w:sz w:val="26"/>
                 <w:szCs w:val="26"/>
               </w:rPr>
-              <w:t>06202011A</w:t>
+              <w:t>Ti</w:t>
             </w:r>
           </w:p>
         </w:tc>
@@ -5157,7 +5193,6 @@
                 <w:szCs w:val="26"/>
               </w:rPr>
             </w:pPr>
-            <w:proofErr w:type="spellStart"/>
             <w:r>
               <w:rPr>
                 <w:rFonts w:ascii="Times" w:eastAsia="Times New Roman" w:hAnsi="Times" w:cs="Arial"/>
@@ -5167,9 +5202,175 @@
                 <w:sz w:val="26"/>
                 <w:szCs w:val="26"/>
               </w:rPr>
-              <w:t>ZrIt</w:t>
+              <w:t>1%H3PO4</w:t>
             </w:r>
-            <w:proofErr w:type="spellEnd"/>
+          </w:p>
+        </w:tc>
+        <w:tc>
+          <w:tcPr>
+            <w:tcW w:w="0" w:type="auto"/>
+            <w:tcBorders>
+              <w:top w:val="dotted" w:sz="6" w:space="0" w:color="AAAAAA"/>
+              <w:left w:val="dotted" w:sz="6" w:space="0" w:color="AAAAAA"/>
+              <w:bottom w:val="dotted" w:sz="6" w:space="0" w:color="AAAAAA"/>
+              <w:right w:val="dotted" w:sz="6" w:space="0" w:color="AAAAAA"/>
+            </w:tcBorders>
+            <w:tcMar>
+              <w:top w:w="105" w:type="dxa"/>
+              <w:left w:w="105" w:type="dxa"/>
+              <w:bottom w:w="105" w:type="dxa"/>
+              <w:right w:w="105" w:type="dxa"/>
+            </w:tcMar>
+            <w:hideMark/>
+          </w:tcPr>
+          <w:p>
+            <w:pPr>
+              <w:rPr>
+                <w:rFonts w:ascii="Times" w:eastAsia="Times New Roman" w:hAnsi="Times" w:cs="Times New Roman"/>
+                <w:sz w:val="26"/>
+                <w:szCs w:val="26"/>
+              </w:rPr>
+            </w:pPr>
+          </w:p>
+        </w:tc>
+        <w:tc>
+          <w:tcPr>
+            <w:tcW w:w="0" w:type="auto"/>
+            <w:tcBorders>
+              <w:top w:val="dotted" w:sz="6" w:space="0" w:color="AAAAAA"/>
+              <w:left w:val="dotted" w:sz="6" w:space="0" w:color="AAAAAA"/>
+              <w:bottom w:val="dotted" w:sz="6" w:space="0" w:color="AAAAAA"/>
+              <w:right w:val="dotted" w:sz="6" w:space="0" w:color="AAAAAA"/>
+            </w:tcBorders>
+            <w:tcMar>
+              <w:top w:w="105" w:type="dxa"/>
+              <w:left w:w="105" w:type="dxa"/>
+              <w:bottom w:w="105" w:type="dxa"/>
+              <w:right w:w="105" w:type="dxa"/>
+            </w:tcMar>
+            <w:hideMark/>
+          </w:tcPr>
+          <w:p>
+            <w:pPr>
+              <w:rPr>
+                <w:rFonts w:ascii="Times" w:eastAsia="Times New Roman" w:hAnsi="Times" w:cs="Times New Roman"/>
+                <w:sz w:val="26"/>
+                <w:szCs w:val="26"/>
+              </w:rPr>
+            </w:pPr>
+          </w:p>
+        </w:tc>
+        <w:tc>
+          <w:tcPr>
+            <w:tcW w:w="0" w:type="auto"/>
+            <w:tcBorders>
+              <w:top w:val="dotted" w:sz="6" w:space="0" w:color="AAAAAA"/>
+              <w:left w:val="dotted" w:sz="6" w:space="0" w:color="AAAAAA"/>
+              <w:bottom w:val="dotted" w:sz="6" w:space="0" w:color="AAAAAA"/>
+              <w:right w:val="dotted" w:sz="6" w:space="0" w:color="AAAAAA"/>
+            </w:tcBorders>
+            <w:tcMar>
+              <w:top w:w="105" w:type="dxa"/>
+              <w:left w:w="105" w:type="dxa"/>
+              <w:bottom w:w="105" w:type="dxa"/>
+              <w:right w:w="105" w:type="dxa"/>
+            </w:tcMar>
+            <w:hideMark/>
+          </w:tcPr>
+          <w:p>
+            <w:pPr>
+              <w:rPr>
+                <w:rFonts w:ascii="Times" w:eastAsia="Times New Roman" w:hAnsi="Times" w:cs="Times New Roman"/>
+                <w:sz w:val="26"/>
+                <w:szCs w:val="26"/>
+              </w:rPr>
+            </w:pPr>
+          </w:p>
+        </w:tc>
+        <w:tc>
+          <w:tcPr>
+            <w:tcW w:w="0" w:type="auto"/>
+            <w:tcBorders>
+              <w:top w:val="dotted" w:sz="6" w:space="0" w:color="AAAAAA"/>
+              <w:left w:val="dotted" w:sz="6" w:space="0" w:color="AAAAAA"/>
+              <w:bottom w:val="dotted" w:sz="6" w:space="0" w:color="AAAAAA"/>
+              <w:right w:val="dotted" w:sz="6" w:space="0" w:color="AAAAAA"/>
+            </w:tcBorders>
+            <w:tcMar>
+              <w:top w:w="105" w:type="dxa"/>
+              <w:left w:w="105" w:type="dxa"/>
+              <w:bottom w:w="105" w:type="dxa"/>
+              <w:right w:w="105" w:type="dxa"/>
+            </w:tcMar>
+            <w:hideMark/>
+          </w:tcPr>
+          <w:p>
+            <w:pPr>
+              <w:spacing w:line="0" w:lineRule="atLeast"/>
+              <w:rPr>
+                <w:rFonts w:ascii="Times" w:eastAsia="Times New Roman" w:hAnsi="Times" w:cs="Times New Roman"/>
+                <w:sz w:val="26"/>
+                <w:szCs w:val="26"/>
+              </w:rPr>
+            </w:pPr>
+          </w:p>
+        </w:tc>
+        <w:tc>
+          <w:tcPr>
+            <w:tcW w:w="0" w:type="auto"/>
+            <w:tcBorders>
+              <w:top w:val="dotted" w:sz="6" w:space="0" w:color="AAAAAA"/>
+              <w:left w:val="dotted" w:sz="6" w:space="0" w:color="AAAAAA"/>
+              <w:bottom w:val="dotted" w:sz="6" w:space="0" w:color="AAAAAA"/>
+              <w:right w:val="dotted" w:sz="6" w:space="0" w:color="AAAAAA"/>
+            </w:tcBorders>
+            <w:tcMar>
+              <w:top w:w="105" w:type="dxa"/>
+              <w:left w:w="105" w:type="dxa"/>
+              <w:bottom w:w="105" w:type="dxa"/>
+              <w:right w:w="105" w:type="dxa"/>
+            </w:tcMar>
+            <w:hideMark/>
+          </w:tcPr>
+          <w:p>
+            <w:pPr>
+              <w:spacing w:line="0" w:lineRule="atLeast"/>
+              <w:rPr>
+                <w:rFonts w:ascii="Times" w:eastAsia="Times New Roman" w:hAnsi="Times" w:cs="Times New Roman"/>
+                <w:sz w:val="26"/>
+                <w:szCs w:val="26"/>
+              </w:rPr>
+            </w:pPr>
+          </w:p>
+        </w:tc>
+      </w:tr>
+      <w:tr>
+        <w:tc>
+          <w:tcPr>
+            <w:tcW w:w="0" w:type="auto"/>
+            <w:tcBorders>
+              <w:top w:val="dotted" w:sz="6" w:space="0" w:color="AAAAAA"/>
+              <w:left w:val="dotted" w:sz="6" w:space="0" w:color="AAAAAA"/>
+              <w:bottom w:val="dotted" w:sz="6" w:space="0" w:color="AAAAAA"/>
+              <w:right w:val="dotted" w:sz="6" w:space="0" w:color="AAAAAA"/>
+            </w:tcBorders>
+            <w:tcMar>
+              <w:top w:w="105" w:type="dxa"/>
+              <w:left w:w="105" w:type="dxa"/>
+              <w:bottom w:w="105" w:type="dxa"/>
+              <w:right w:w="105" w:type="dxa"/>
+            </w:tcMar>
+            <w:hideMark/>
+          </w:tcPr>
+          <w:p>
+            <w:pPr>
+              <w:spacing w:line="0" w:lineRule="atLeast"/>
+              <w:rPr>
+                <w:rFonts w:ascii="Times" w:eastAsia="Times New Roman" w:hAnsi="Times" w:cs="Times New Roman"/>
+                <w:sz w:val="26"/>
+                <w:szCs w:val="26"/>
+              </w:rPr>
+            </w:pPr>
             <w:r>
               <w:rPr>
                 <w:rFonts w:ascii="Times" w:eastAsia="Times New Roman" w:hAnsi="Times" w:cs="Arial"/>
@@ -5179,7 +5380,7 @@
                 <w:sz w:val="26"/>
                 <w:szCs w:val="26"/>
               </w:rPr>
-              <w:t xml:space="preserve"> 20/80</w:t>
+              <w:t>07052011E</w:t>
             </w:r>
           </w:p>
         </w:tc>
@@ -5218,8 +5419,35 @@
                 <w:sz w:val="26"/>
                 <w:szCs w:val="26"/>
               </w:rPr>
-              <w:t>Ti</w:t>
+              <w:t>ZrTi 20/80</w:t>
             </w:r>
+          </w:p>
+        </w:tc>
+        <w:tc>
+          <w:tcPr>
+            <w:tcW w:w="0" w:type="auto"/>
+            <w:tcBorders>
+              <w:top w:val="dotted" w:sz="6" w:space="0" w:color="AAAAAA"/>
+              <w:left w:val="dotted" w:sz="6" w:space="0" w:color="AAAAAA"/>
+              <w:bottom w:val="dotted" w:sz="6" w:space="0" w:color="AAAAAA"/>
+              <w:right w:val="dotted" w:sz="6" w:space="0" w:color="AAAAAA"/>
+            </w:tcBorders>
+            <w:tcMar>
+              <w:top w:w="105" w:type="dxa"/>
+              <w:left w:w="105" w:type="dxa"/>
+              <w:bottom w:w="105" w:type="dxa"/>
+              <w:right w:w="105" w:type="dxa"/>
+            </w:tcMar>
+            <w:hideMark/>
+          </w:tcPr>
+          <w:p>
+            <w:pPr>
+              <w:rPr>
+                <w:rFonts w:ascii="Times" w:eastAsia="Times New Roman" w:hAnsi="Times" w:cs="Times New Roman"/>
+                <w:sz w:val="26"/>
+                <w:szCs w:val="26"/>
+              </w:rPr>
+            </w:pPr>
           </w:p>
         </w:tc>
         <w:tc>
@@ -5280,33 +5508,35 @@
           </w:tcPr>
           <w:p>
             <w:pPr>
-              <w:rPr>
-                <w:rFonts w:ascii="Times" w:eastAsia="Times New Roman" w:hAnsi="Times" w:cs="Times New Roman"/>
-                <w:sz w:val="26"/>
-                <w:szCs w:val="26"/>
-              </w:rPr>
-            </w:pPr>
-          </w:p>
-        </w:tc>
-        <w:tc>
-          <w:tcPr>
-            <w:tcW w:w="0" w:type="auto"/>
-            <w:tcBorders>
-              <w:top w:val="dotted" w:sz="6" w:space="0" w:color="AAAAAA"/>
-              <w:left w:val="dotted" w:sz="6" w:space="0" w:color="AAAAAA"/>
-              <w:bottom w:val="dotted" w:sz="6" w:space="0" w:color="AAAAAA"/>
-              <w:right w:val="dotted" w:sz="6" w:space="0" w:color="AAAAAA"/>
-            </w:tcBorders>
-            <w:tcMar>
-              <w:top w:w="105" w:type="dxa"/>
-              <w:left w:w="105" w:type="dxa"/>
-              <w:bottom w:w="105" w:type="dxa"/>
-              <w:right w:w="105" w:type="dxa"/>
-            </w:tcMar>
-            <w:hideMark/>
-          </w:tcPr>
-          <w:p>
-            <w:pPr>
+              <w:spacing w:line="0" w:lineRule="atLeast"/>
+              <w:rPr>
+                <w:rFonts w:ascii="Times" w:eastAsia="Times New Roman" w:hAnsi="Times" w:cs="Times New Roman"/>
+                <w:sz w:val="26"/>
+                <w:szCs w:val="26"/>
+              </w:rPr>
+            </w:pPr>
+          </w:p>
+        </w:tc>
+        <w:tc>
+          <w:tcPr>
+            <w:tcW w:w="0" w:type="auto"/>
+            <w:tcBorders>
+              <w:top w:val="dotted" w:sz="6" w:space="0" w:color="AAAAAA"/>
+              <w:left w:val="dotted" w:sz="6" w:space="0" w:color="AAAAAA"/>
+              <w:bottom w:val="dotted" w:sz="6" w:space="0" w:color="AAAAAA"/>
+              <w:right w:val="dotted" w:sz="6" w:space="0" w:color="AAAAAA"/>
+            </w:tcBorders>
+            <w:tcMar>
+              <w:top w:w="105" w:type="dxa"/>
+              <w:left w:w="105" w:type="dxa"/>
+              <w:bottom w:w="105" w:type="dxa"/>
+              <w:right w:w="105" w:type="dxa"/>
+            </w:tcMar>
+            <w:hideMark/>
+          </w:tcPr>
+          <w:p>
+            <w:pPr>
+              <w:spacing w:line="0" w:lineRule="atLeast"/>
               <w:rPr>
                 <w:rFonts w:ascii="Times" w:eastAsia="Times New Roman" w:hAnsi="Times" w:cs="Times New Roman"/>
                 <w:sz w:val="26"/>
@@ -5435,7 +5665,7 @@
                 <w:sz w:val="26"/>
                 <w:szCs w:val="26"/>
               </w:rPr>
-              <w:t>07052011E</w:t>
+              <w:t>07012011A</w:t>
             </w:r>
           </w:p>
         </w:tc>
@@ -5465,7 +5695,6 @@
                 <w:szCs w:val="26"/>
               </w:rPr>
             </w:pPr>
-            <w:proofErr w:type="spellStart"/>
             <w:r>
               <w:rPr>
                 <w:rFonts w:ascii="Times" w:eastAsia="Times New Roman" w:hAnsi="Times" w:cs="Arial"/>
@@ -5475,9 +5704,229 @@
                 <w:sz w:val="26"/>
                 <w:szCs w:val="26"/>
               </w:rPr>
-              <w:t>ZrTi</w:t>
+              <w:t>ZrTi 80/20</w:t>
             </w:r>
-            <w:proofErr w:type="spellEnd"/>
+          </w:p>
+        </w:tc>
+        <w:tc>
+          <w:tcPr>
+            <w:tcW w:w="0" w:type="auto"/>
+            <w:tcBorders>
+              <w:top w:val="dotted" w:sz="6" w:space="0" w:color="AAAAAA"/>
+              <w:left w:val="dotted" w:sz="6" w:space="0" w:color="AAAAAA"/>
+              <w:bottom w:val="dotted" w:sz="6" w:space="0" w:color="AAAAAA"/>
+              <w:right w:val="dotted" w:sz="6" w:space="0" w:color="AAAAAA"/>
+            </w:tcBorders>
+            <w:tcMar>
+              <w:top w:w="105" w:type="dxa"/>
+              <w:left w:w="105" w:type="dxa"/>
+              <w:bottom w:w="105" w:type="dxa"/>
+              <w:right w:w="105" w:type="dxa"/>
+            </w:tcMar>
+            <w:hideMark/>
+          </w:tcPr>
+          <w:p>
+            <w:pPr>
+              <w:rPr>
+                <w:rFonts w:ascii="Times" w:eastAsia="Times New Roman" w:hAnsi="Times" w:cs="Times New Roman"/>
+                <w:sz w:val="26"/>
+                <w:szCs w:val="26"/>
+              </w:rPr>
+            </w:pPr>
+          </w:p>
+        </w:tc>
+        <w:tc>
+          <w:tcPr>
+            <w:tcW w:w="0" w:type="auto"/>
+            <w:tcBorders>
+              <w:top w:val="dotted" w:sz="6" w:space="0" w:color="AAAAAA"/>
+              <w:left w:val="dotted" w:sz="6" w:space="0" w:color="AAAAAA"/>
+              <w:bottom w:val="dotted" w:sz="6" w:space="0" w:color="AAAAAA"/>
+              <w:right w:val="dotted" w:sz="6" w:space="0" w:color="AAAAAA"/>
+            </w:tcBorders>
+            <w:tcMar>
+              <w:top w:w="105" w:type="dxa"/>
+              <w:left w:w="105" w:type="dxa"/>
+              <w:bottom w:w="105" w:type="dxa"/>
+              <w:right w:w="105" w:type="dxa"/>
+            </w:tcMar>
+            <w:hideMark/>
+          </w:tcPr>
+          <w:p>
+            <w:pPr>
+              <w:rPr>
+                <w:rFonts w:ascii="Times" w:eastAsia="Times New Roman" w:hAnsi="Times" w:cs="Times New Roman"/>
+                <w:sz w:val="26"/>
+                <w:szCs w:val="26"/>
+              </w:rPr>
+            </w:pPr>
+          </w:p>
+        </w:tc>
+        <w:tc>
+          <w:tcPr>
+            <w:tcW w:w="0" w:type="auto"/>
+            <w:tcBorders>
+              <w:top w:val="dotted" w:sz="6" w:space="0" w:color="AAAAAA"/>
+              <w:left w:val="dotted" w:sz="6" w:space="0" w:color="AAAAAA"/>
+              <w:bottom w:val="dotted" w:sz="6" w:space="0" w:color="AAAAAA"/>
+              <w:right w:val="dotted" w:sz="6" w:space="0" w:color="AAAAAA"/>
+            </w:tcBorders>
+            <w:tcMar>
+              <w:top w:w="105" w:type="dxa"/>
+              <w:left w:w="105" w:type="dxa"/>
+              <w:bottom w:w="105" w:type="dxa"/>
+              <w:right w:w="105" w:type="dxa"/>
+            </w:tcMar>
+            <w:hideMark/>
+          </w:tcPr>
+          <w:p>
+            <w:pPr>
+              <w:rPr>
+                <w:rFonts w:ascii="Times" w:eastAsia="Times New Roman" w:hAnsi="Times" w:cs="Times New Roman"/>
+                <w:sz w:val="26"/>
+                <w:szCs w:val="26"/>
+              </w:rPr>
+            </w:pPr>
+          </w:p>
+        </w:tc>
+        <w:tc>
+          <w:tcPr>
+            <w:tcW w:w="0" w:type="auto"/>
+            <w:tcBorders>
+              <w:top w:val="dotted" w:sz="6" w:space="0" w:color="AAAAAA"/>
+              <w:left w:val="dotted" w:sz="6" w:space="0" w:color="AAAAAA"/>
+              <w:bottom w:val="dotted" w:sz="6" w:space="0" w:color="AAAAAA"/>
+              <w:right w:val="dotted" w:sz="6" w:space="0" w:color="AAAAAA"/>
+            </w:tcBorders>
+            <w:tcMar>
+              <w:top w:w="105" w:type="dxa"/>
+              <w:left w:w="105" w:type="dxa"/>
+              <w:bottom w:w="105" w:type="dxa"/>
+              <w:right w:w="105" w:type="dxa"/>
+            </w:tcMar>
+            <w:hideMark/>
+          </w:tcPr>
+          <w:p>
+            <w:pPr>
+              <w:rPr>
+                <w:rFonts w:ascii="Times" w:eastAsia="Times New Roman" w:hAnsi="Times" w:cs="Times New Roman"/>
+                <w:sz w:val="26"/>
+                <w:szCs w:val="26"/>
+              </w:rPr>
+            </w:pPr>
+          </w:p>
+        </w:tc>
+        <w:tc>
+          <w:tcPr>
+            <w:tcW w:w="0" w:type="auto"/>
+            <w:tcBorders>
+              <w:top w:val="dotted" w:sz="6" w:space="0" w:color="AAAAAA"/>
+              <w:left w:val="dotted" w:sz="6" w:space="0" w:color="AAAAAA"/>
+              <w:bottom w:val="dotted" w:sz="6" w:space="0" w:color="AAAAAA"/>
+              <w:right w:val="dotted" w:sz="6" w:space="0" w:color="AAAAAA"/>
+            </w:tcBorders>
+            <w:tcMar>
+              <w:top w:w="105" w:type="dxa"/>
+              <w:left w:w="105" w:type="dxa"/>
+              <w:bottom w:w="105" w:type="dxa"/>
+              <w:right w:w="105" w:type="dxa"/>
+            </w:tcMar>
+            <w:hideMark/>
+          </w:tcPr>
+          <w:p>
+            <w:pPr>
+              <w:rPr>
+                <w:rFonts w:ascii="Times" w:eastAsia="Times New Roman" w:hAnsi="Times" w:cs="Times New Roman"/>
+                <w:sz w:val="26"/>
+                <w:szCs w:val="26"/>
+              </w:rPr>
+            </w:pPr>
+          </w:p>
+        </w:tc>
+        <w:tc>
+          <w:tcPr>
+            <w:tcW w:w="0" w:type="auto"/>
+            <w:tcBorders>
+              <w:top w:val="dotted" w:sz="6" w:space="0" w:color="AAAAAA"/>
+              <w:left w:val="dotted" w:sz="6" w:space="0" w:color="AAAAAA"/>
+              <w:bottom w:val="dotted" w:sz="6" w:space="0" w:color="AAAAAA"/>
+              <w:right w:val="dotted" w:sz="6" w:space="0" w:color="AAAAAA"/>
+            </w:tcBorders>
+            <w:tcMar>
+              <w:top w:w="105" w:type="dxa"/>
+              <w:left w:w="105" w:type="dxa"/>
+              <w:bottom w:w="105" w:type="dxa"/>
+              <w:right w:w="105" w:type="dxa"/>
+            </w:tcMar>
+            <w:hideMark/>
+          </w:tcPr>
+          <w:p>
+            <w:pPr>
+              <w:spacing w:line="0" w:lineRule="atLeast"/>
+              <w:rPr>
+                <w:rFonts w:ascii="Times" w:eastAsia="Times New Roman" w:hAnsi="Times" w:cs="Times New Roman"/>
+                <w:sz w:val="26"/>
+                <w:szCs w:val="26"/>
+              </w:rPr>
+            </w:pPr>
+          </w:p>
+        </w:tc>
+        <w:tc>
+          <w:tcPr>
+            <w:tcW w:w="0" w:type="auto"/>
+            <w:tcBorders>
+              <w:top w:val="dotted" w:sz="6" w:space="0" w:color="AAAAAA"/>
+              <w:left w:val="dotted" w:sz="6" w:space="0" w:color="AAAAAA"/>
+              <w:bottom w:val="dotted" w:sz="6" w:space="0" w:color="AAAAAA"/>
+              <w:right w:val="dotted" w:sz="6" w:space="0" w:color="AAAAAA"/>
+            </w:tcBorders>
+            <w:tcMar>
+              <w:top w:w="105" w:type="dxa"/>
+              <w:left w:w="105" w:type="dxa"/>
+              <w:bottom w:w="105" w:type="dxa"/>
+              <w:right w:w="105" w:type="dxa"/>
+            </w:tcMar>
+            <w:hideMark/>
+          </w:tcPr>
+          <w:p>
+            <w:pPr>
+              <w:spacing w:line="0" w:lineRule="atLeast"/>
+              <w:rPr>
+                <w:rFonts w:ascii="Times" w:eastAsia="Times New Roman" w:hAnsi="Times" w:cs="Times New Roman"/>
+                <w:sz w:val="26"/>
+                <w:szCs w:val="26"/>
+              </w:rPr>
+            </w:pPr>
+          </w:p>
+        </w:tc>
+      </w:tr>
+      <w:tr>
+        <w:tc>
+          <w:tcPr>
+            <w:tcW w:w="0" w:type="auto"/>
+            <w:tcBorders>
+              <w:top w:val="dotted" w:sz="6" w:space="0" w:color="AAAAAA"/>
+              <w:left w:val="dotted" w:sz="6" w:space="0" w:color="AAAAAA"/>
+              <w:bottom w:val="dotted" w:sz="6" w:space="0" w:color="AAAAAA"/>
+              <w:right w:val="dotted" w:sz="6" w:space="0" w:color="AAAAAA"/>
+            </w:tcBorders>
+            <w:tcMar>
+              <w:top w:w="105" w:type="dxa"/>
+              <w:left w:w="105" w:type="dxa"/>
+              <w:bottom w:w="105" w:type="dxa"/>
+              <w:right w:w="105" w:type="dxa"/>
+            </w:tcMar>
+            <w:hideMark/>
+          </w:tcPr>
+          <w:p>
+            <w:pPr>
+              <w:spacing w:line="0" w:lineRule="atLeast"/>
+              <w:rPr>
+                <w:rFonts w:ascii="Times" w:eastAsia="Times New Roman" w:hAnsi="Times" w:cs="Times New Roman"/>
+                <w:sz w:val="26"/>
+                <w:szCs w:val="26"/>
+              </w:rPr>
+            </w:pPr>
             <w:r>
               <w:rPr>
                 <w:rFonts w:ascii="Times" w:eastAsia="Times New Roman" w:hAnsi="Times" w:cs="Arial"/>
@@ -5487,35 +5936,8 @@
                 <w:sz w:val="26"/>
                 <w:szCs w:val="26"/>
               </w:rPr>
-              <w:t xml:space="preserve"> 20/80</w:t>
+              <w:t>07012011B</w:t>
             </w:r>
-          </w:p>
-        </w:tc>
-        <w:tc>
-          <w:tcPr>
-            <w:tcW w:w="0" w:type="auto"/>
-            <w:tcBorders>
-              <w:top w:val="dotted" w:sz="6" w:space="0" w:color="AAAAAA"/>
-              <w:left w:val="dotted" w:sz="6" w:space="0" w:color="AAAAAA"/>
-              <w:bottom w:val="dotted" w:sz="6" w:space="0" w:color="AAAAAA"/>
-              <w:right w:val="dotted" w:sz="6" w:space="0" w:color="AAAAAA"/>
-            </w:tcBorders>
-            <w:tcMar>
-              <w:top w:w="105" w:type="dxa"/>
-              <w:left w:w="105" w:type="dxa"/>
-              <w:bottom w:w="105" w:type="dxa"/>
-              <w:right w:w="105" w:type="dxa"/>
-            </w:tcMar>
-            <w:hideMark/>
-          </w:tcPr>
-          <w:p>
-            <w:pPr>
-              <w:rPr>
-                <w:rFonts w:ascii="Times" w:eastAsia="Times New Roman" w:hAnsi="Times" w:cs="Times New Roman"/>
-                <w:sz w:val="26"/>
-                <w:szCs w:val="26"/>
-              </w:rPr>
-            </w:pPr>
           </w:p>
         </w:tc>
         <w:tc>
@@ -5553,7 +5975,7 @@
                 <w:sz w:val="26"/>
                 <w:szCs w:val="26"/>
               </w:rPr>
-              <w:t>1%H3PO4</w:t>
+              <w:t>ZrTi 50/50</w:t>
             </w:r>
           </w:p>
         </w:tc>
@@ -5576,35 +5998,87 @@
           </w:tcPr>
           <w:p>
             <w:pPr>
-              <w:spacing w:line="0" w:lineRule="atLeast"/>
-              <w:rPr>
-                <w:rFonts w:ascii="Times" w:eastAsia="Times New Roman" w:hAnsi="Times" w:cs="Times New Roman"/>
-                <w:sz w:val="26"/>
-                <w:szCs w:val="26"/>
-              </w:rPr>
-            </w:pPr>
-          </w:p>
-        </w:tc>
-        <w:tc>
-          <w:tcPr>
-            <w:tcW w:w="0" w:type="auto"/>
-            <w:tcBorders>
-              <w:top w:val="dotted" w:sz="6" w:space="0" w:color="AAAAAA"/>
-              <w:left w:val="dotted" w:sz="6" w:space="0" w:color="AAAAAA"/>
-              <w:bottom w:val="dotted" w:sz="6" w:space="0" w:color="AAAAAA"/>
-              <w:right w:val="dotted" w:sz="6" w:space="0" w:color="AAAAAA"/>
-            </w:tcBorders>
-            <w:tcMar>
-              <w:top w:w="105" w:type="dxa"/>
-              <w:left w:w="105" w:type="dxa"/>
-              <w:bottom w:w="105" w:type="dxa"/>
-              <w:right w:w="105" w:type="dxa"/>
-            </w:tcMar>
-            <w:hideMark/>
-          </w:tcPr>
-          <w:p>
-            <w:pPr>
-              <w:spacing w:line="0" w:lineRule="atLeast"/>
+              <w:rPr>
+                <w:rFonts w:ascii="Times" w:eastAsia="Times New Roman" w:hAnsi="Times" w:cs="Times New Roman"/>
+                <w:sz w:val="26"/>
+                <w:szCs w:val="26"/>
+              </w:rPr>
+            </w:pPr>
+          </w:p>
+        </w:tc>
+        <w:tc>
+          <w:tcPr>
+            <w:tcW w:w="0" w:type="auto"/>
+            <w:tcBorders>
+              <w:top w:val="dotted" w:sz="6" w:space="0" w:color="AAAAAA"/>
+              <w:left w:val="dotted" w:sz="6" w:space="0" w:color="AAAAAA"/>
+              <w:bottom w:val="dotted" w:sz="6" w:space="0" w:color="AAAAAA"/>
+              <w:right w:val="dotted" w:sz="6" w:space="0" w:color="AAAAAA"/>
+            </w:tcBorders>
+            <w:tcMar>
+              <w:top w:w="105" w:type="dxa"/>
+              <w:left w:w="105" w:type="dxa"/>
+              <w:bottom w:w="105" w:type="dxa"/>
+              <w:right w:w="105" w:type="dxa"/>
+            </w:tcMar>
+            <w:hideMark/>
+          </w:tcPr>
+          <w:p>
+            <w:pPr>
+              <w:rPr>
+                <w:rFonts w:ascii="Times" w:eastAsia="Times New Roman" w:hAnsi="Times" w:cs="Times New Roman"/>
+                <w:sz w:val="26"/>
+                <w:szCs w:val="26"/>
+              </w:rPr>
+            </w:pPr>
+          </w:p>
+        </w:tc>
+        <w:tc>
+          <w:tcPr>
+            <w:tcW w:w="0" w:type="auto"/>
+            <w:tcBorders>
+              <w:top w:val="dotted" w:sz="6" w:space="0" w:color="AAAAAA"/>
+              <w:left w:val="dotted" w:sz="6" w:space="0" w:color="AAAAAA"/>
+              <w:bottom w:val="dotted" w:sz="6" w:space="0" w:color="AAAAAA"/>
+              <w:right w:val="dotted" w:sz="6" w:space="0" w:color="AAAAAA"/>
+            </w:tcBorders>
+            <w:tcMar>
+              <w:top w:w="105" w:type="dxa"/>
+              <w:left w:w="105" w:type="dxa"/>
+              <w:bottom w:w="105" w:type="dxa"/>
+              <w:right w:w="105" w:type="dxa"/>
+            </w:tcMar>
+            <w:hideMark/>
+          </w:tcPr>
+          <w:p>
+            <w:pPr>
+              <w:rPr>
+                <w:rFonts w:ascii="Times" w:eastAsia="Times New Roman" w:hAnsi="Times" w:cs="Times New Roman"/>
+                <w:sz w:val="26"/>
+                <w:szCs w:val="26"/>
+              </w:rPr>
+            </w:pPr>
+          </w:p>
+        </w:tc>
+        <w:tc>
+          <w:tcPr>
+            <w:tcW w:w="0" w:type="auto"/>
+            <w:tcBorders>
+              <w:top w:val="dotted" w:sz="6" w:space="0" w:color="AAAAAA"/>
+              <w:left w:val="dotted" w:sz="6" w:space="0" w:color="AAAAAA"/>
+              <w:bottom w:val="dotted" w:sz="6" w:space="0" w:color="AAAAAA"/>
+              <w:right w:val="dotted" w:sz="6" w:space="0" w:color="AAAAAA"/>
+            </w:tcBorders>
+            <w:tcMar>
+              <w:top w:w="105" w:type="dxa"/>
+              <w:left w:w="105" w:type="dxa"/>
+              <w:bottom w:w="105" w:type="dxa"/>
+              <w:right w:w="105" w:type="dxa"/>
+            </w:tcMar>
+            <w:hideMark/>
+          </w:tcPr>
+          <w:p>
+            <w:pPr>
               <w:rPr>
                 <w:rFonts w:ascii="Times" w:eastAsia="Times New Roman" w:hAnsi="Times" w:cs="Times New Roman"/>
                 <w:sz w:val="26"/>
@@ -5733,7 +6207,7 @@
                 <w:sz w:val="26"/>
                 <w:szCs w:val="26"/>
               </w:rPr>
-              <w:t>07012011A</w:t>
+              <w:t>06202011A</w:t>
             </w:r>
           </w:p>
         </w:tc>
@@ -5763,7 +6237,6 @@
                 <w:szCs w:val="26"/>
               </w:rPr>
             </w:pPr>
-            <w:proofErr w:type="spellStart"/>
             <w:r>
               <w:rPr>
                 <w:rFonts w:ascii="Times" w:eastAsia="Times New Roman" w:hAnsi="Times" w:cs="Arial"/>
@@ -5773,9 +6246,229 @@
                 <w:sz w:val="26"/>
                 <w:szCs w:val="26"/>
               </w:rPr>
-              <w:t>ZrTi</w:t>
+              <w:t>ZrTi 50/50</w:t>
             </w:r>
-            <w:proofErr w:type="spellEnd"/>
+          </w:p>
+        </w:tc>
+        <w:tc>
+          <w:tcPr>
+            <w:tcW w:w="0" w:type="auto"/>
+            <w:tcBorders>
+              <w:top w:val="dotted" w:sz="6" w:space="0" w:color="AAAAAA"/>
+              <w:left w:val="dotted" w:sz="6" w:space="0" w:color="AAAAAA"/>
+              <w:bottom w:val="dotted" w:sz="6" w:space="0" w:color="AAAAAA"/>
+              <w:right w:val="dotted" w:sz="6" w:space="0" w:color="AAAAAA"/>
+            </w:tcBorders>
+            <w:tcMar>
+              <w:top w:w="105" w:type="dxa"/>
+              <w:left w:w="105" w:type="dxa"/>
+              <w:bottom w:w="105" w:type="dxa"/>
+              <w:right w:w="105" w:type="dxa"/>
+            </w:tcMar>
+            <w:hideMark/>
+          </w:tcPr>
+          <w:p>
+            <w:pPr>
+              <w:rPr>
+                <w:rFonts w:ascii="Times" w:eastAsia="Times New Roman" w:hAnsi="Times" w:cs="Times New Roman"/>
+                <w:sz w:val="26"/>
+                <w:szCs w:val="26"/>
+              </w:rPr>
+            </w:pPr>
+          </w:p>
+        </w:tc>
+        <w:tc>
+          <w:tcPr>
+            <w:tcW w:w="0" w:type="auto"/>
+            <w:tcBorders>
+              <w:top w:val="dotted" w:sz="6" w:space="0" w:color="AAAAAA"/>
+              <w:left w:val="dotted" w:sz="6" w:space="0" w:color="AAAAAA"/>
+              <w:bottom w:val="dotted" w:sz="6" w:space="0" w:color="AAAAAA"/>
+              <w:right w:val="dotted" w:sz="6" w:space="0" w:color="AAAAAA"/>
+            </w:tcBorders>
+            <w:tcMar>
+              <w:top w:w="105" w:type="dxa"/>
+              <w:left w:w="105" w:type="dxa"/>
+              <w:bottom w:w="105" w:type="dxa"/>
+              <w:right w:w="105" w:type="dxa"/>
+            </w:tcMar>
+            <w:hideMark/>
+          </w:tcPr>
+          <w:p>
+            <w:pPr>
+              <w:rPr>
+                <w:rFonts w:ascii="Times" w:eastAsia="Times New Roman" w:hAnsi="Times" w:cs="Times New Roman"/>
+                <w:sz w:val="26"/>
+                <w:szCs w:val="26"/>
+              </w:rPr>
+            </w:pPr>
+          </w:p>
+        </w:tc>
+        <w:tc>
+          <w:tcPr>
+            <w:tcW w:w="0" w:type="auto"/>
+            <w:tcBorders>
+              <w:top w:val="dotted" w:sz="6" w:space="0" w:color="AAAAAA"/>
+              <w:left w:val="dotted" w:sz="6" w:space="0" w:color="AAAAAA"/>
+              <w:bottom w:val="dotted" w:sz="6" w:space="0" w:color="AAAAAA"/>
+              <w:right w:val="dotted" w:sz="6" w:space="0" w:color="AAAAAA"/>
+            </w:tcBorders>
+            <w:tcMar>
+              <w:top w:w="105" w:type="dxa"/>
+              <w:left w:w="105" w:type="dxa"/>
+              <w:bottom w:w="105" w:type="dxa"/>
+              <w:right w:w="105" w:type="dxa"/>
+            </w:tcMar>
+            <w:hideMark/>
+          </w:tcPr>
+          <w:p>
+            <w:pPr>
+              <w:rPr>
+                <w:rFonts w:ascii="Times" w:eastAsia="Times New Roman" w:hAnsi="Times" w:cs="Times New Roman"/>
+                <w:sz w:val="26"/>
+                <w:szCs w:val="26"/>
+              </w:rPr>
+            </w:pPr>
+          </w:p>
+        </w:tc>
+        <w:tc>
+          <w:tcPr>
+            <w:tcW w:w="0" w:type="auto"/>
+            <w:tcBorders>
+              <w:top w:val="dotted" w:sz="6" w:space="0" w:color="AAAAAA"/>
+              <w:left w:val="dotted" w:sz="6" w:space="0" w:color="AAAAAA"/>
+              <w:bottom w:val="dotted" w:sz="6" w:space="0" w:color="AAAAAA"/>
+              <w:right w:val="dotted" w:sz="6" w:space="0" w:color="AAAAAA"/>
+            </w:tcBorders>
+            <w:tcMar>
+              <w:top w:w="105" w:type="dxa"/>
+              <w:left w:w="105" w:type="dxa"/>
+              <w:bottom w:w="105" w:type="dxa"/>
+              <w:right w:w="105" w:type="dxa"/>
+            </w:tcMar>
+            <w:hideMark/>
+          </w:tcPr>
+          <w:p>
+            <w:pPr>
+              <w:rPr>
+                <w:rFonts w:ascii="Times" w:eastAsia="Times New Roman" w:hAnsi="Times" w:cs="Times New Roman"/>
+                <w:sz w:val="26"/>
+                <w:szCs w:val="26"/>
+              </w:rPr>
+            </w:pPr>
+          </w:p>
+        </w:tc>
+        <w:tc>
+          <w:tcPr>
+            <w:tcW w:w="0" w:type="auto"/>
+            <w:tcBorders>
+              <w:top w:val="dotted" w:sz="6" w:space="0" w:color="AAAAAA"/>
+              <w:left w:val="dotted" w:sz="6" w:space="0" w:color="AAAAAA"/>
+              <w:bottom w:val="dotted" w:sz="6" w:space="0" w:color="AAAAAA"/>
+              <w:right w:val="dotted" w:sz="6" w:space="0" w:color="AAAAAA"/>
+            </w:tcBorders>
+            <w:tcMar>
+              <w:top w:w="105" w:type="dxa"/>
+              <w:left w:w="105" w:type="dxa"/>
+              <w:bottom w:w="105" w:type="dxa"/>
+              <w:right w:w="105" w:type="dxa"/>
+            </w:tcMar>
+            <w:hideMark/>
+          </w:tcPr>
+          <w:p>
+            <w:pPr>
+              <w:rPr>
+                <w:rFonts w:ascii="Times" w:eastAsia="Times New Roman" w:hAnsi="Times" w:cs="Times New Roman"/>
+                <w:sz w:val="26"/>
+                <w:szCs w:val="26"/>
+              </w:rPr>
+            </w:pPr>
+          </w:p>
+        </w:tc>
+        <w:tc>
+          <w:tcPr>
+            <w:tcW w:w="0" w:type="auto"/>
+            <w:tcBorders>
+              <w:top w:val="dotted" w:sz="6" w:space="0" w:color="AAAAAA"/>
+              <w:left w:val="dotted" w:sz="6" w:space="0" w:color="AAAAAA"/>
+              <w:bottom w:val="dotted" w:sz="6" w:space="0" w:color="AAAAAA"/>
+              <w:right w:val="dotted" w:sz="6" w:space="0" w:color="AAAAAA"/>
+            </w:tcBorders>
+            <w:tcMar>
+              <w:top w:w="105" w:type="dxa"/>
+              <w:left w:w="105" w:type="dxa"/>
+              <w:bottom w:w="105" w:type="dxa"/>
+              <w:right w:w="105" w:type="dxa"/>
+            </w:tcMar>
+            <w:hideMark/>
+          </w:tcPr>
+          <w:p>
+            <w:pPr>
+              <w:spacing w:line="0" w:lineRule="atLeast"/>
+              <w:rPr>
+                <w:rFonts w:ascii="Times" w:eastAsia="Times New Roman" w:hAnsi="Times" w:cs="Times New Roman"/>
+                <w:sz w:val="26"/>
+                <w:szCs w:val="26"/>
+              </w:rPr>
+            </w:pPr>
+          </w:p>
+        </w:tc>
+        <w:tc>
+          <w:tcPr>
+            <w:tcW w:w="0" w:type="auto"/>
+            <w:tcBorders>
+              <w:top w:val="dotted" w:sz="6" w:space="0" w:color="AAAAAA"/>
+              <w:left w:val="dotted" w:sz="6" w:space="0" w:color="AAAAAA"/>
+              <w:bottom w:val="dotted" w:sz="6" w:space="0" w:color="AAAAAA"/>
+              <w:right w:val="dotted" w:sz="6" w:space="0" w:color="AAAAAA"/>
+            </w:tcBorders>
+            <w:tcMar>
+              <w:top w:w="105" w:type="dxa"/>
+              <w:left w:w="105" w:type="dxa"/>
+              <w:bottom w:w="105" w:type="dxa"/>
+              <w:right w:w="105" w:type="dxa"/>
+            </w:tcMar>
+            <w:hideMark/>
+          </w:tcPr>
+          <w:p>
+            <w:pPr>
+              <w:spacing w:line="0" w:lineRule="atLeast"/>
+              <w:rPr>
+                <w:rFonts w:ascii="Times" w:eastAsia="Times New Roman" w:hAnsi="Times" w:cs="Times New Roman"/>
+                <w:sz w:val="26"/>
+                <w:szCs w:val="26"/>
+              </w:rPr>
+            </w:pPr>
+          </w:p>
+        </w:tc>
+      </w:tr>
+      <w:tr>
+        <w:tc>
+          <w:tcPr>
+            <w:tcW w:w="0" w:type="auto"/>
+            <w:tcBorders>
+              <w:top w:val="dotted" w:sz="6" w:space="0" w:color="AAAAAA"/>
+              <w:left w:val="dotted" w:sz="6" w:space="0" w:color="AAAAAA"/>
+              <w:bottom w:val="dotted" w:sz="6" w:space="0" w:color="AAAAAA"/>
+              <w:right w:val="dotted" w:sz="6" w:space="0" w:color="AAAAAA"/>
+            </w:tcBorders>
+            <w:tcMar>
+              <w:top w:w="105" w:type="dxa"/>
+              <w:left w:w="105" w:type="dxa"/>
+              <w:bottom w:w="105" w:type="dxa"/>
+              <w:right w:w="105" w:type="dxa"/>
+            </w:tcMar>
+            <w:hideMark/>
+          </w:tcPr>
+          <w:p>
+            <w:pPr>
+              <w:spacing w:line="0" w:lineRule="atLeast"/>
+              <w:rPr>
+                <w:rFonts w:ascii="Times" w:eastAsia="Times New Roman" w:hAnsi="Times" w:cs="Times New Roman"/>
+                <w:sz w:val="26"/>
+                <w:szCs w:val="26"/>
+              </w:rPr>
+            </w:pPr>
             <w:r>
               <w:rPr>
                 <w:rFonts w:ascii="Times" w:eastAsia="Times New Roman" w:hAnsi="Times" w:cs="Arial"/>
@@ -5785,203 +6478,10 @@
                 <w:sz w:val="26"/>
                 <w:szCs w:val="26"/>
               </w:rPr>
-              <w:t xml:space="preserve"> 80/20</w:t>
+              <w:t>06202011B</w:t>
             </w:r>
           </w:p>
         </w:tc>
-        <w:tc>
-          <w:tcPr>
-            <w:tcW w:w="0" w:type="auto"/>
-            <w:tcBorders>
-              <w:top w:val="dotted" w:sz="6" w:space="0" w:color="AAAAAA"/>
-              <w:left w:val="dotted" w:sz="6" w:space="0" w:color="AAAAAA"/>
-              <w:bottom w:val="dotted" w:sz="6" w:space="0" w:color="AAAAAA"/>
-              <w:right w:val="dotted" w:sz="6" w:space="0" w:color="AAAAAA"/>
-            </w:tcBorders>
-            <w:tcMar>
-              <w:top w:w="105" w:type="dxa"/>
-              <w:left w:w="105" w:type="dxa"/>
-              <w:bottom w:w="105" w:type="dxa"/>
-              <w:right w:w="105" w:type="dxa"/>
-            </w:tcMar>
-            <w:hideMark/>
-          </w:tcPr>
-          <w:p>
-            <w:pPr>
-              <w:rPr>
-                <w:rFonts w:ascii="Times" w:eastAsia="Times New Roman" w:hAnsi="Times" w:cs="Times New Roman"/>
-                <w:sz w:val="26"/>
-                <w:szCs w:val="26"/>
-              </w:rPr>
-            </w:pPr>
-          </w:p>
-        </w:tc>
-        <w:tc>
-          <w:tcPr>
-            <w:tcW w:w="0" w:type="auto"/>
-            <w:tcBorders>
-              <w:top w:val="dotted" w:sz="6" w:space="0" w:color="AAAAAA"/>
-              <w:left w:val="dotted" w:sz="6" w:space="0" w:color="AAAAAA"/>
-              <w:bottom w:val="dotted" w:sz="6" w:space="0" w:color="AAAAAA"/>
-              <w:right w:val="dotted" w:sz="6" w:space="0" w:color="AAAAAA"/>
-            </w:tcBorders>
-            <w:tcMar>
-              <w:top w:w="105" w:type="dxa"/>
-              <w:left w:w="105" w:type="dxa"/>
-              <w:bottom w:w="105" w:type="dxa"/>
-              <w:right w:w="105" w:type="dxa"/>
-            </w:tcMar>
-            <w:hideMark/>
-          </w:tcPr>
-          <w:p>
-            <w:pPr>
-              <w:rPr>
-                <w:rFonts w:ascii="Times" w:eastAsia="Times New Roman" w:hAnsi="Times" w:cs="Times New Roman"/>
-                <w:sz w:val="26"/>
-                <w:szCs w:val="26"/>
-              </w:rPr>
-            </w:pPr>
-          </w:p>
-        </w:tc>
-        <w:tc>
-          <w:tcPr>
-            <w:tcW w:w="0" w:type="auto"/>
-            <w:tcBorders>
-              <w:top w:val="dotted" w:sz="6" w:space="0" w:color="AAAAAA"/>
-              <w:left w:val="dotted" w:sz="6" w:space="0" w:color="AAAAAA"/>
-              <w:bottom w:val="dotted" w:sz="6" w:space="0" w:color="AAAAAA"/>
-              <w:right w:val="dotted" w:sz="6" w:space="0" w:color="AAAAAA"/>
-            </w:tcBorders>
-            <w:tcMar>
-              <w:top w:w="105" w:type="dxa"/>
-              <w:left w:w="105" w:type="dxa"/>
-              <w:bottom w:w="105" w:type="dxa"/>
-              <w:right w:w="105" w:type="dxa"/>
-            </w:tcMar>
-            <w:hideMark/>
-          </w:tcPr>
-          <w:p>
-            <w:pPr>
-              <w:rPr>
-                <w:rFonts w:ascii="Times" w:eastAsia="Times New Roman" w:hAnsi="Times" w:cs="Times New Roman"/>
-                <w:sz w:val="26"/>
-                <w:szCs w:val="26"/>
-              </w:rPr>
-            </w:pPr>
-          </w:p>
-        </w:tc>
-        <w:tc>
-          <w:tcPr>
-            <w:tcW w:w="0" w:type="auto"/>
-            <w:tcBorders>
-              <w:top w:val="dotted" w:sz="6" w:space="0" w:color="AAAAAA"/>
-              <w:left w:val="dotted" w:sz="6" w:space="0" w:color="AAAAAA"/>
-              <w:bottom w:val="dotted" w:sz="6" w:space="0" w:color="AAAAAA"/>
-              <w:right w:val="dotted" w:sz="6" w:space="0" w:color="AAAAAA"/>
-            </w:tcBorders>
-            <w:tcMar>
-              <w:top w:w="105" w:type="dxa"/>
-              <w:left w:w="105" w:type="dxa"/>
-              <w:bottom w:w="105" w:type="dxa"/>
-              <w:right w:w="105" w:type="dxa"/>
-            </w:tcMar>
-            <w:hideMark/>
-          </w:tcPr>
-          <w:p>
-            <w:pPr>
-              <w:rPr>
-                <w:rFonts w:ascii="Times" w:eastAsia="Times New Roman" w:hAnsi="Times" w:cs="Times New Roman"/>
-                <w:sz w:val="26"/>
-                <w:szCs w:val="26"/>
-              </w:rPr>
-            </w:pPr>
-          </w:p>
-        </w:tc>
-        <w:tc>
-          <w:tcPr>
-            <w:tcW w:w="0" w:type="auto"/>
-            <w:tcBorders>
-              <w:top w:val="dotted" w:sz="6" w:space="0" w:color="AAAAAA"/>
-              <w:left w:val="dotted" w:sz="6" w:space="0" w:color="AAAAAA"/>
-              <w:bottom w:val="dotted" w:sz="6" w:space="0" w:color="AAAAAA"/>
-              <w:right w:val="dotted" w:sz="6" w:space="0" w:color="AAAAAA"/>
-            </w:tcBorders>
-            <w:tcMar>
-              <w:top w:w="105" w:type="dxa"/>
-              <w:left w:w="105" w:type="dxa"/>
-              <w:bottom w:w="105" w:type="dxa"/>
-              <w:right w:w="105" w:type="dxa"/>
-            </w:tcMar>
-            <w:hideMark/>
-          </w:tcPr>
-          <w:p>
-            <w:pPr>
-              <w:rPr>
-                <w:rFonts w:ascii="Times" w:eastAsia="Times New Roman" w:hAnsi="Times" w:cs="Times New Roman"/>
-                <w:sz w:val="26"/>
-                <w:szCs w:val="26"/>
-              </w:rPr>
-            </w:pPr>
-          </w:p>
-        </w:tc>
-        <w:tc>
-          <w:tcPr>
-            <w:tcW w:w="0" w:type="auto"/>
-            <w:tcBorders>
-              <w:top w:val="dotted" w:sz="6" w:space="0" w:color="AAAAAA"/>
-              <w:left w:val="dotted" w:sz="6" w:space="0" w:color="AAAAAA"/>
-              <w:bottom w:val="dotted" w:sz="6" w:space="0" w:color="AAAAAA"/>
-              <w:right w:val="dotted" w:sz="6" w:space="0" w:color="AAAAAA"/>
-            </w:tcBorders>
-            <w:tcMar>
-              <w:top w:w="105" w:type="dxa"/>
-              <w:left w:w="105" w:type="dxa"/>
-              <w:bottom w:w="105" w:type="dxa"/>
-              <w:right w:w="105" w:type="dxa"/>
-            </w:tcMar>
-            <w:hideMark/>
-          </w:tcPr>
-          <w:p>
-            <w:pPr>
-              <w:spacing w:line="0" w:lineRule="atLeast"/>
-              <w:rPr>
-                <w:rFonts w:ascii="Times" w:eastAsia="Times New Roman" w:hAnsi="Times" w:cs="Times New Roman"/>
-                <w:sz w:val="26"/>
-                <w:szCs w:val="26"/>
-              </w:rPr>
-            </w:pPr>
-          </w:p>
-        </w:tc>
-        <w:tc>
-          <w:tcPr>
-            <w:tcW w:w="0" w:type="auto"/>
-            <w:tcBorders>
-              <w:top w:val="dotted" w:sz="6" w:space="0" w:color="AAAAAA"/>
-              <w:left w:val="dotted" w:sz="6" w:space="0" w:color="AAAAAA"/>
-              <w:bottom w:val="dotted" w:sz="6" w:space="0" w:color="AAAAAA"/>
-              <w:right w:val="dotted" w:sz="6" w:space="0" w:color="AAAAAA"/>
-            </w:tcBorders>
-            <w:tcMar>
-              <w:top w:w="105" w:type="dxa"/>
-              <w:left w:w="105" w:type="dxa"/>
-              <w:bottom w:w="105" w:type="dxa"/>
-              <w:right w:w="105" w:type="dxa"/>
-            </w:tcMar>
-            <w:hideMark/>
-          </w:tcPr>
-          <w:p>
-            <w:pPr>
-              <w:spacing w:line="0" w:lineRule="atLeast"/>
-              <w:rPr>
-                <w:rFonts w:ascii="Times" w:eastAsia="Times New Roman" w:hAnsi="Times" w:cs="Times New Roman"/>
-                <w:sz w:val="26"/>
-                <w:szCs w:val="26"/>
-              </w:rPr>
-            </w:pPr>
-          </w:p>
-        </w:tc>
-      </w:tr>
-      <w:tr>
         <w:tc>
           <w:tcPr>
             <w:tcW w:w="0" w:type="auto"/>
@@ -6017,627 +6517,7 @@
                 <w:sz w:val="26"/>
                 <w:szCs w:val="26"/>
               </w:rPr>
-              <w:t>07012011B</w:t>
-            </w:r>
-          </w:p>
-        </w:tc>
-        <w:tc>
-          <w:tcPr>
-            <w:tcW w:w="0" w:type="auto"/>
-            <w:tcBorders>
-              <w:top w:val="dotted" w:sz="6" w:space="0" w:color="AAAAAA"/>
-              <w:left w:val="dotted" w:sz="6" w:space="0" w:color="AAAAAA"/>
-              <w:bottom w:val="dotted" w:sz="6" w:space="0" w:color="AAAAAA"/>
-              <w:right w:val="dotted" w:sz="6" w:space="0" w:color="AAAAAA"/>
-            </w:tcBorders>
-            <w:tcMar>
-              <w:top w:w="105" w:type="dxa"/>
-              <w:left w:w="105" w:type="dxa"/>
-              <w:bottom w:w="105" w:type="dxa"/>
-              <w:right w:w="105" w:type="dxa"/>
-            </w:tcMar>
-            <w:hideMark/>
-          </w:tcPr>
-          <w:p>
-            <w:pPr>
-              <w:spacing w:line="0" w:lineRule="atLeast"/>
-              <w:rPr>
-                <w:rFonts w:ascii="Times" w:eastAsia="Times New Roman" w:hAnsi="Times" w:cs="Times New Roman"/>
-                <w:sz w:val="26"/>
-                <w:szCs w:val="26"/>
-              </w:rPr>
-            </w:pPr>
-            <w:proofErr w:type="spellStart"/>
-            <w:r>
-              <w:rPr>
-                <w:rFonts w:ascii="Times" w:eastAsia="Times New Roman" w:hAnsi="Times" w:cs="Arial"/>
-                <w:b/>
-                <w:bCs/>
-                <w:color w:val="222222"/>
-                <w:sz w:val="26"/>
-                <w:szCs w:val="26"/>
-              </w:rPr>
-              <w:t>ZrTi</w:t>
-            </w:r>
-            <w:proofErr w:type="spellEnd"/>
-            <w:r>
-              <w:rPr>
-                <w:rFonts w:ascii="Times" w:eastAsia="Times New Roman" w:hAnsi="Times" w:cs="Arial"/>
-                <w:b/>
-                <w:bCs/>
-                <w:color w:val="222222"/>
-                <w:sz w:val="26"/>
-                <w:szCs w:val="26"/>
-              </w:rPr>
-              <w:t xml:space="preserve"> 50/50</w:t>
-            </w:r>
-          </w:p>
-        </w:tc>
-        <w:tc>
-          <w:tcPr>
-            <w:tcW w:w="0" w:type="auto"/>
-            <w:tcBorders>
-              <w:top w:val="dotted" w:sz="6" w:space="0" w:color="AAAAAA"/>
-              <w:left w:val="dotted" w:sz="6" w:space="0" w:color="AAAAAA"/>
-              <w:bottom w:val="dotted" w:sz="6" w:space="0" w:color="AAAAAA"/>
-              <w:right w:val="dotted" w:sz="6" w:space="0" w:color="AAAAAA"/>
-            </w:tcBorders>
-            <w:tcMar>
-              <w:top w:w="105" w:type="dxa"/>
-              <w:left w:w="105" w:type="dxa"/>
-              <w:bottom w:w="105" w:type="dxa"/>
-              <w:right w:w="105" w:type="dxa"/>
-            </w:tcMar>
-            <w:hideMark/>
-          </w:tcPr>
-          <w:p>
-            <w:pPr>
-              <w:rPr>
-                <w:rFonts w:ascii="Times" w:eastAsia="Times New Roman" w:hAnsi="Times" w:cs="Times New Roman"/>
-                <w:sz w:val="26"/>
-                <w:szCs w:val="26"/>
-              </w:rPr>
-            </w:pPr>
-          </w:p>
-        </w:tc>
-        <w:tc>
-          <w:tcPr>
-            <w:tcW w:w="0" w:type="auto"/>
-            <w:tcBorders>
-              <w:top w:val="dotted" w:sz="6" w:space="0" w:color="AAAAAA"/>
-              <w:left w:val="dotted" w:sz="6" w:space="0" w:color="AAAAAA"/>
-              <w:bottom w:val="dotted" w:sz="6" w:space="0" w:color="AAAAAA"/>
-              <w:right w:val="dotted" w:sz="6" w:space="0" w:color="AAAAAA"/>
-            </w:tcBorders>
-            <w:tcMar>
-              <w:top w:w="105" w:type="dxa"/>
-              <w:left w:w="105" w:type="dxa"/>
-              <w:bottom w:w="105" w:type="dxa"/>
-              <w:right w:w="105" w:type="dxa"/>
-            </w:tcMar>
-            <w:hideMark/>
-          </w:tcPr>
-          <w:p>
-            <w:pPr>
-              <w:rPr>
-                <w:rFonts w:ascii="Times" w:eastAsia="Times New Roman" w:hAnsi="Times" w:cs="Times New Roman"/>
-                <w:sz w:val="26"/>
-                <w:szCs w:val="26"/>
-              </w:rPr>
-            </w:pPr>
-          </w:p>
-        </w:tc>
-        <w:tc>
-          <w:tcPr>
-            <w:tcW w:w="0" w:type="auto"/>
-            <w:tcBorders>
-              <w:top w:val="dotted" w:sz="6" w:space="0" w:color="AAAAAA"/>
-              <w:left w:val="dotted" w:sz="6" w:space="0" w:color="AAAAAA"/>
-              <w:bottom w:val="dotted" w:sz="6" w:space="0" w:color="AAAAAA"/>
-              <w:right w:val="dotted" w:sz="6" w:space="0" w:color="AAAAAA"/>
-            </w:tcBorders>
-            <w:tcMar>
-              <w:top w:w="105" w:type="dxa"/>
-              <w:left w:w="105" w:type="dxa"/>
-              <w:bottom w:w="105" w:type="dxa"/>
-              <w:right w:w="105" w:type="dxa"/>
-            </w:tcMar>
-            <w:hideMark/>
-          </w:tcPr>
-          <w:p>
-            <w:pPr>
-              <w:rPr>
-                <w:rFonts w:ascii="Times" w:eastAsia="Times New Roman" w:hAnsi="Times" w:cs="Times New Roman"/>
-                <w:sz w:val="26"/>
-                <w:szCs w:val="26"/>
-              </w:rPr>
-            </w:pPr>
-          </w:p>
-        </w:tc>
-        <w:tc>
-          <w:tcPr>
-            <w:tcW w:w="0" w:type="auto"/>
-            <w:tcBorders>
-              <w:top w:val="dotted" w:sz="6" w:space="0" w:color="AAAAAA"/>
-              <w:left w:val="dotted" w:sz="6" w:space="0" w:color="AAAAAA"/>
-              <w:bottom w:val="dotted" w:sz="6" w:space="0" w:color="AAAAAA"/>
-              <w:right w:val="dotted" w:sz="6" w:space="0" w:color="AAAAAA"/>
-            </w:tcBorders>
-            <w:tcMar>
-              <w:top w:w="105" w:type="dxa"/>
-              <w:left w:w="105" w:type="dxa"/>
-              <w:bottom w:w="105" w:type="dxa"/>
-              <w:right w:w="105" w:type="dxa"/>
-            </w:tcMar>
-            <w:hideMark/>
-          </w:tcPr>
-          <w:p>
-            <w:pPr>
-              <w:rPr>
-                <w:rFonts w:ascii="Times" w:eastAsia="Times New Roman" w:hAnsi="Times" w:cs="Times New Roman"/>
-                <w:sz w:val="26"/>
-                <w:szCs w:val="26"/>
-              </w:rPr>
-            </w:pPr>
-          </w:p>
-        </w:tc>
-        <w:tc>
-          <w:tcPr>
-            <w:tcW w:w="0" w:type="auto"/>
-            <w:tcBorders>
-              <w:top w:val="dotted" w:sz="6" w:space="0" w:color="AAAAAA"/>
-              <w:left w:val="dotted" w:sz="6" w:space="0" w:color="AAAAAA"/>
-              <w:bottom w:val="dotted" w:sz="6" w:space="0" w:color="AAAAAA"/>
-              <w:right w:val="dotted" w:sz="6" w:space="0" w:color="AAAAAA"/>
-            </w:tcBorders>
-            <w:tcMar>
-              <w:top w:w="105" w:type="dxa"/>
-              <w:left w:w="105" w:type="dxa"/>
-              <w:bottom w:w="105" w:type="dxa"/>
-              <w:right w:w="105" w:type="dxa"/>
-            </w:tcMar>
-            <w:hideMark/>
-          </w:tcPr>
-          <w:p>
-            <w:pPr>
-              <w:rPr>
-                <w:rFonts w:ascii="Times" w:eastAsia="Times New Roman" w:hAnsi="Times" w:cs="Times New Roman"/>
-                <w:sz w:val="26"/>
-                <w:szCs w:val="26"/>
-              </w:rPr>
-            </w:pPr>
-          </w:p>
-        </w:tc>
-        <w:tc>
-          <w:tcPr>
-            <w:tcW w:w="0" w:type="auto"/>
-            <w:tcBorders>
-              <w:top w:val="dotted" w:sz="6" w:space="0" w:color="AAAAAA"/>
-              <w:left w:val="dotted" w:sz="6" w:space="0" w:color="AAAAAA"/>
-              <w:bottom w:val="dotted" w:sz="6" w:space="0" w:color="AAAAAA"/>
-              <w:right w:val="dotted" w:sz="6" w:space="0" w:color="AAAAAA"/>
-            </w:tcBorders>
-            <w:tcMar>
-              <w:top w:w="105" w:type="dxa"/>
-              <w:left w:w="105" w:type="dxa"/>
-              <w:bottom w:w="105" w:type="dxa"/>
-              <w:right w:w="105" w:type="dxa"/>
-            </w:tcMar>
-            <w:hideMark/>
-          </w:tcPr>
-          <w:p>
-            <w:pPr>
-              <w:spacing w:line="0" w:lineRule="atLeast"/>
-              <w:rPr>
-                <w:rFonts w:ascii="Times" w:eastAsia="Times New Roman" w:hAnsi="Times" w:cs="Times New Roman"/>
-                <w:sz w:val="26"/>
-                <w:szCs w:val="26"/>
-              </w:rPr>
-            </w:pPr>
-          </w:p>
-        </w:tc>
-        <w:tc>
-          <w:tcPr>
-            <w:tcW w:w="0" w:type="auto"/>
-            <w:tcBorders>
-              <w:top w:val="dotted" w:sz="6" w:space="0" w:color="AAAAAA"/>
-              <w:left w:val="dotted" w:sz="6" w:space="0" w:color="AAAAAA"/>
-              <w:bottom w:val="dotted" w:sz="6" w:space="0" w:color="AAAAAA"/>
-              <w:right w:val="dotted" w:sz="6" w:space="0" w:color="AAAAAA"/>
-            </w:tcBorders>
-            <w:tcMar>
-              <w:top w:w="105" w:type="dxa"/>
-              <w:left w:w="105" w:type="dxa"/>
-              <w:bottom w:w="105" w:type="dxa"/>
-              <w:right w:w="105" w:type="dxa"/>
-            </w:tcMar>
-            <w:hideMark/>
-          </w:tcPr>
-          <w:p>
-            <w:pPr>
-              <w:spacing w:line="0" w:lineRule="atLeast"/>
-              <w:rPr>
-                <w:rFonts w:ascii="Times" w:eastAsia="Times New Roman" w:hAnsi="Times" w:cs="Times New Roman"/>
-                <w:sz w:val="26"/>
-                <w:szCs w:val="26"/>
-              </w:rPr>
-            </w:pPr>
-          </w:p>
-        </w:tc>
-      </w:tr>
-      <w:tr>
-        <w:tc>
-          <w:tcPr>
-            <w:tcW w:w="0" w:type="auto"/>
-            <w:tcBorders>
-              <w:top w:val="dotted" w:sz="6" w:space="0" w:color="AAAAAA"/>
-              <w:left w:val="dotted" w:sz="6" w:space="0" w:color="AAAAAA"/>
-              <w:bottom w:val="dotted" w:sz="6" w:space="0" w:color="AAAAAA"/>
-              <w:right w:val="dotted" w:sz="6" w:space="0" w:color="AAAAAA"/>
-            </w:tcBorders>
-            <w:tcMar>
-              <w:top w:w="105" w:type="dxa"/>
-              <w:left w:w="105" w:type="dxa"/>
-              <w:bottom w:w="105" w:type="dxa"/>
-              <w:right w:w="105" w:type="dxa"/>
-            </w:tcMar>
-            <w:hideMark/>
-          </w:tcPr>
-          <w:p>
-            <w:pPr>
-              <w:spacing w:line="0" w:lineRule="atLeast"/>
-              <w:rPr>
-                <w:rFonts w:ascii="Times" w:eastAsia="Times New Roman" w:hAnsi="Times" w:cs="Times New Roman"/>
-                <w:sz w:val="26"/>
-                <w:szCs w:val="26"/>
-              </w:rPr>
-            </w:pPr>
-            <w:r>
-              <w:rPr>
-                <w:rFonts w:ascii="Times" w:eastAsia="Times New Roman" w:hAnsi="Times" w:cs="Arial"/>
-                <w:b/>
-                <w:bCs/>
-                <w:color w:val="222222"/>
-                <w:sz w:val="26"/>
-                <w:szCs w:val="26"/>
-              </w:rPr>
-              <w:t>06202011A</w:t>
-            </w:r>
-          </w:p>
-        </w:tc>
-        <w:tc>
-          <w:tcPr>
-            <w:tcW w:w="0" w:type="auto"/>
-            <w:tcBorders>
-              <w:top w:val="dotted" w:sz="6" w:space="0" w:color="AAAAAA"/>
-              <w:left w:val="dotted" w:sz="6" w:space="0" w:color="AAAAAA"/>
-              <w:bottom w:val="dotted" w:sz="6" w:space="0" w:color="AAAAAA"/>
-              <w:right w:val="dotted" w:sz="6" w:space="0" w:color="AAAAAA"/>
-            </w:tcBorders>
-            <w:tcMar>
-              <w:top w:w="105" w:type="dxa"/>
-              <w:left w:w="105" w:type="dxa"/>
-              <w:bottom w:w="105" w:type="dxa"/>
-              <w:right w:w="105" w:type="dxa"/>
-            </w:tcMar>
-            <w:hideMark/>
-          </w:tcPr>
-          <w:p>
-            <w:pPr>
-              <w:spacing w:line="0" w:lineRule="atLeast"/>
-              <w:rPr>
-                <w:rFonts w:ascii="Times" w:eastAsia="Times New Roman" w:hAnsi="Times" w:cs="Times New Roman"/>
-                <w:sz w:val="26"/>
-                <w:szCs w:val="26"/>
-              </w:rPr>
-            </w:pPr>
-            <w:proofErr w:type="spellStart"/>
-            <w:r>
-              <w:rPr>
-                <w:rFonts w:ascii="Times" w:eastAsia="Times New Roman" w:hAnsi="Times" w:cs="Arial"/>
-                <w:b/>
-                <w:bCs/>
-                <w:color w:val="222222"/>
-                <w:sz w:val="26"/>
-                <w:szCs w:val="26"/>
-              </w:rPr>
-              <w:t>ZrTi</w:t>
-            </w:r>
-            <w:proofErr w:type="spellEnd"/>
-            <w:r>
-              <w:rPr>
-                <w:rFonts w:ascii="Times" w:eastAsia="Times New Roman" w:hAnsi="Times" w:cs="Arial"/>
-                <w:b/>
-                <w:bCs/>
-                <w:color w:val="222222"/>
-                <w:sz w:val="26"/>
-                <w:szCs w:val="26"/>
-              </w:rPr>
-              <w:t xml:space="preserve"> 50/50</w:t>
-            </w:r>
-          </w:p>
-        </w:tc>
-        <w:tc>
-          <w:tcPr>
-            <w:tcW w:w="0" w:type="auto"/>
-            <w:tcBorders>
-              <w:top w:val="dotted" w:sz="6" w:space="0" w:color="AAAAAA"/>
-              <w:left w:val="dotted" w:sz="6" w:space="0" w:color="AAAAAA"/>
-              <w:bottom w:val="dotted" w:sz="6" w:space="0" w:color="AAAAAA"/>
-              <w:right w:val="dotted" w:sz="6" w:space="0" w:color="AAAAAA"/>
-            </w:tcBorders>
-            <w:tcMar>
-              <w:top w:w="105" w:type="dxa"/>
-              <w:left w:w="105" w:type="dxa"/>
-              <w:bottom w:w="105" w:type="dxa"/>
-              <w:right w:w="105" w:type="dxa"/>
-            </w:tcMar>
-            <w:hideMark/>
-          </w:tcPr>
-          <w:p>
-            <w:pPr>
-              <w:rPr>
-                <w:rFonts w:ascii="Times" w:eastAsia="Times New Roman" w:hAnsi="Times" w:cs="Times New Roman"/>
-                <w:sz w:val="26"/>
-                <w:szCs w:val="26"/>
-              </w:rPr>
-            </w:pPr>
-          </w:p>
-        </w:tc>
-        <w:tc>
-          <w:tcPr>
-            <w:tcW w:w="0" w:type="auto"/>
-            <w:tcBorders>
-              <w:top w:val="dotted" w:sz="6" w:space="0" w:color="AAAAAA"/>
-              <w:left w:val="dotted" w:sz="6" w:space="0" w:color="AAAAAA"/>
-              <w:bottom w:val="dotted" w:sz="6" w:space="0" w:color="AAAAAA"/>
-              <w:right w:val="dotted" w:sz="6" w:space="0" w:color="AAAAAA"/>
-            </w:tcBorders>
-            <w:tcMar>
-              <w:top w:w="105" w:type="dxa"/>
-              <w:left w:w="105" w:type="dxa"/>
-              <w:bottom w:w="105" w:type="dxa"/>
-              <w:right w:w="105" w:type="dxa"/>
-            </w:tcMar>
-            <w:hideMark/>
-          </w:tcPr>
-          <w:p>
-            <w:pPr>
-              <w:rPr>
-                <w:rFonts w:ascii="Times" w:eastAsia="Times New Roman" w:hAnsi="Times" w:cs="Times New Roman"/>
-                <w:sz w:val="26"/>
-                <w:szCs w:val="26"/>
-              </w:rPr>
-            </w:pPr>
-          </w:p>
-        </w:tc>
-        <w:tc>
-          <w:tcPr>
-            <w:tcW w:w="0" w:type="auto"/>
-            <w:tcBorders>
-              <w:top w:val="dotted" w:sz="6" w:space="0" w:color="AAAAAA"/>
-              <w:left w:val="dotted" w:sz="6" w:space="0" w:color="AAAAAA"/>
-              <w:bottom w:val="dotted" w:sz="6" w:space="0" w:color="AAAAAA"/>
-              <w:right w:val="dotted" w:sz="6" w:space="0" w:color="AAAAAA"/>
-            </w:tcBorders>
-            <w:tcMar>
-              <w:top w:w="105" w:type="dxa"/>
-              <w:left w:w="105" w:type="dxa"/>
-              <w:bottom w:w="105" w:type="dxa"/>
-              <w:right w:w="105" w:type="dxa"/>
-            </w:tcMar>
-            <w:hideMark/>
-          </w:tcPr>
-          <w:p>
-            <w:pPr>
-              <w:rPr>
-                <w:rFonts w:ascii="Times" w:eastAsia="Times New Roman" w:hAnsi="Times" w:cs="Times New Roman"/>
-                <w:sz w:val="26"/>
-                <w:szCs w:val="26"/>
-              </w:rPr>
-            </w:pPr>
-          </w:p>
-        </w:tc>
-        <w:tc>
-          <w:tcPr>
-            <w:tcW w:w="0" w:type="auto"/>
-            <w:tcBorders>
-              <w:top w:val="dotted" w:sz="6" w:space="0" w:color="AAAAAA"/>
-              <w:left w:val="dotted" w:sz="6" w:space="0" w:color="AAAAAA"/>
-              <w:bottom w:val="dotted" w:sz="6" w:space="0" w:color="AAAAAA"/>
-              <w:right w:val="dotted" w:sz="6" w:space="0" w:color="AAAAAA"/>
-            </w:tcBorders>
-            <w:tcMar>
-              <w:top w:w="105" w:type="dxa"/>
-              <w:left w:w="105" w:type="dxa"/>
-              <w:bottom w:w="105" w:type="dxa"/>
-              <w:right w:w="105" w:type="dxa"/>
-            </w:tcMar>
-            <w:hideMark/>
-          </w:tcPr>
-          <w:p>
-            <w:pPr>
-              <w:rPr>
-                <w:rFonts w:ascii="Times" w:eastAsia="Times New Roman" w:hAnsi="Times" w:cs="Times New Roman"/>
-                <w:sz w:val="26"/>
-                <w:szCs w:val="26"/>
-              </w:rPr>
-            </w:pPr>
-          </w:p>
-        </w:tc>
-        <w:tc>
-          <w:tcPr>
-            <w:tcW w:w="0" w:type="auto"/>
-            <w:tcBorders>
-              <w:top w:val="dotted" w:sz="6" w:space="0" w:color="AAAAAA"/>
-              <w:left w:val="dotted" w:sz="6" w:space="0" w:color="AAAAAA"/>
-              <w:bottom w:val="dotted" w:sz="6" w:space="0" w:color="AAAAAA"/>
-              <w:right w:val="dotted" w:sz="6" w:space="0" w:color="AAAAAA"/>
-            </w:tcBorders>
-            <w:tcMar>
-              <w:top w:w="105" w:type="dxa"/>
-              <w:left w:w="105" w:type="dxa"/>
-              <w:bottom w:w="105" w:type="dxa"/>
-              <w:right w:w="105" w:type="dxa"/>
-            </w:tcMar>
-            <w:hideMark/>
-          </w:tcPr>
-          <w:p>
-            <w:pPr>
-              <w:rPr>
-                <w:rFonts w:ascii="Times" w:eastAsia="Times New Roman" w:hAnsi="Times" w:cs="Times New Roman"/>
-                <w:sz w:val="26"/>
-                <w:szCs w:val="26"/>
-              </w:rPr>
-            </w:pPr>
-          </w:p>
-        </w:tc>
-        <w:tc>
-          <w:tcPr>
-            <w:tcW w:w="0" w:type="auto"/>
-            <w:tcBorders>
-              <w:top w:val="dotted" w:sz="6" w:space="0" w:color="AAAAAA"/>
-              <w:left w:val="dotted" w:sz="6" w:space="0" w:color="AAAAAA"/>
-              <w:bottom w:val="dotted" w:sz="6" w:space="0" w:color="AAAAAA"/>
-              <w:right w:val="dotted" w:sz="6" w:space="0" w:color="AAAAAA"/>
-            </w:tcBorders>
-            <w:tcMar>
-              <w:top w:w="105" w:type="dxa"/>
-              <w:left w:w="105" w:type="dxa"/>
-              <w:bottom w:w="105" w:type="dxa"/>
-              <w:right w:w="105" w:type="dxa"/>
-            </w:tcMar>
-            <w:hideMark/>
-          </w:tcPr>
-          <w:p>
-            <w:pPr>
-              <w:spacing w:line="0" w:lineRule="atLeast"/>
-              <w:rPr>
-                <w:rFonts w:ascii="Times" w:eastAsia="Times New Roman" w:hAnsi="Times" w:cs="Times New Roman"/>
-                <w:sz w:val="26"/>
-                <w:szCs w:val="26"/>
-              </w:rPr>
-            </w:pPr>
-          </w:p>
-        </w:tc>
-        <w:tc>
-          <w:tcPr>
-            <w:tcW w:w="0" w:type="auto"/>
-            <w:tcBorders>
-              <w:top w:val="dotted" w:sz="6" w:space="0" w:color="AAAAAA"/>
-              <w:left w:val="dotted" w:sz="6" w:space="0" w:color="AAAAAA"/>
-              <w:bottom w:val="dotted" w:sz="6" w:space="0" w:color="AAAAAA"/>
-              <w:right w:val="dotted" w:sz="6" w:space="0" w:color="AAAAAA"/>
-            </w:tcBorders>
-            <w:tcMar>
-              <w:top w:w="105" w:type="dxa"/>
-              <w:left w:w="105" w:type="dxa"/>
-              <w:bottom w:w="105" w:type="dxa"/>
-              <w:right w:w="105" w:type="dxa"/>
-            </w:tcMar>
-            <w:hideMark/>
-          </w:tcPr>
-          <w:p>
-            <w:pPr>
-              <w:spacing w:line="0" w:lineRule="atLeast"/>
-              <w:rPr>
-                <w:rFonts w:ascii="Times" w:eastAsia="Times New Roman" w:hAnsi="Times" w:cs="Times New Roman"/>
-                <w:sz w:val="26"/>
-                <w:szCs w:val="26"/>
-              </w:rPr>
-            </w:pPr>
-          </w:p>
-        </w:tc>
-      </w:tr>
-      <w:tr>
-        <w:tc>
-          <w:tcPr>
-            <w:tcW w:w="0" w:type="auto"/>
-            <w:tcBorders>
-              <w:top w:val="dotted" w:sz="6" w:space="0" w:color="AAAAAA"/>
-              <w:left w:val="dotted" w:sz="6" w:space="0" w:color="AAAAAA"/>
-              <w:bottom w:val="dotted" w:sz="6" w:space="0" w:color="AAAAAA"/>
-              <w:right w:val="dotted" w:sz="6" w:space="0" w:color="AAAAAA"/>
-            </w:tcBorders>
-            <w:tcMar>
-              <w:top w:w="105" w:type="dxa"/>
-              <w:left w:w="105" w:type="dxa"/>
-              <w:bottom w:w="105" w:type="dxa"/>
-              <w:right w:w="105" w:type="dxa"/>
-            </w:tcMar>
-            <w:hideMark/>
-          </w:tcPr>
-          <w:p>
-            <w:pPr>
-              <w:spacing w:line="0" w:lineRule="atLeast"/>
-              <w:rPr>
-                <w:rFonts w:ascii="Times" w:eastAsia="Times New Roman" w:hAnsi="Times" w:cs="Times New Roman"/>
-                <w:sz w:val="26"/>
-                <w:szCs w:val="26"/>
-              </w:rPr>
-            </w:pPr>
-            <w:r>
-              <w:rPr>
-                <w:rFonts w:ascii="Times" w:eastAsia="Times New Roman" w:hAnsi="Times" w:cs="Arial"/>
-                <w:b/>
-                <w:bCs/>
-                <w:color w:val="222222"/>
-                <w:sz w:val="26"/>
-                <w:szCs w:val="26"/>
-              </w:rPr>
-              <w:t>06202011B</w:t>
-            </w:r>
-          </w:p>
-        </w:tc>
-        <w:tc>
-          <w:tcPr>
-            <w:tcW w:w="0" w:type="auto"/>
-            <w:tcBorders>
-              <w:top w:val="dotted" w:sz="6" w:space="0" w:color="AAAAAA"/>
-              <w:left w:val="dotted" w:sz="6" w:space="0" w:color="AAAAAA"/>
-              <w:bottom w:val="dotted" w:sz="6" w:space="0" w:color="AAAAAA"/>
-              <w:right w:val="dotted" w:sz="6" w:space="0" w:color="AAAAAA"/>
-            </w:tcBorders>
-            <w:tcMar>
-              <w:top w:w="105" w:type="dxa"/>
-              <w:left w:w="105" w:type="dxa"/>
-              <w:bottom w:w="105" w:type="dxa"/>
-              <w:right w:w="105" w:type="dxa"/>
-            </w:tcMar>
-            <w:hideMark/>
-          </w:tcPr>
-          <w:p>
-            <w:pPr>
-              <w:spacing w:line="0" w:lineRule="atLeast"/>
-              <w:rPr>
-                <w:rFonts w:ascii="Times" w:eastAsia="Times New Roman" w:hAnsi="Times" w:cs="Times New Roman"/>
-                <w:sz w:val="26"/>
-                <w:szCs w:val="26"/>
-              </w:rPr>
-            </w:pPr>
-            <w:proofErr w:type="spellStart"/>
-            <w:r>
-              <w:rPr>
-                <w:rFonts w:ascii="Times" w:eastAsia="Times New Roman" w:hAnsi="Times" w:cs="Arial"/>
-                <w:b/>
-                <w:bCs/>
-                <w:color w:val="222222"/>
-                <w:sz w:val="26"/>
-                <w:szCs w:val="26"/>
-              </w:rPr>
-              <w:t>ZrTi</w:t>
-            </w:r>
-            <w:proofErr w:type="spellEnd"/>
-            <w:r>
-              <w:rPr>
-                <w:rFonts w:ascii="Times" w:eastAsia="Times New Roman" w:hAnsi="Times" w:cs="Arial"/>
-                <w:b/>
-                <w:bCs/>
-                <w:color w:val="222222"/>
-                <w:sz w:val="26"/>
-                <w:szCs w:val="26"/>
-              </w:rPr>
-              <w:t xml:space="preserve"> 50/50</w:t>
+              <w:t>ZrTi 50/50</w:t>
             </w:r>
           </w:p>
         </w:tc>
@@ -7291,7 +7171,7 @@
         <w:rStyle w:val="PageNumber"/>
         <w:noProof/>
       </w:rPr>
-      <w:t>7</w:t>
+      <w:t>2</w:t>
     </w:r>
     <w:r>
       <w:rPr>
@@ -7425,9 +7305,9 @@
     </w:lvl>
   </w:abstractNum>
   <w:abstractNum w:abstractNumId="1">
-    <w:nsid w:val="401D5365"/>
+    <w:nsid w:val="3AF04E1D"/>
     <w:multiLevelType w:val="hybridMultilevel"/>
-    <w:tmpl w:val="45C85F5A"/>
+    <w:tmpl w:val="F1305A6C"/>
     <w:lvl w:ilvl="0" w:tplc="04090001">
       <w:start w:val="1"/>
       <w:numFmt w:val="bullet"/>
@@ -7464,6 +7344,119 @@
         <w:rFonts w:ascii="Wingdings" w:hAnsi="Wingdings" w:hint="default"/>
       </w:rPr>
     </w:lvl>
+    <w:lvl w:ilvl="3" w:tplc="04090001" w:tentative="1">
+      <w:start w:val="1"/>
+      <w:numFmt w:val="bullet"/>
+      <w:lvlText w:val=""/>
+      <w:lvlJc w:val="left"/>
+      <w:pPr>
+        <w:ind w:left="2880" w:hanging="360"/>
+      </w:pPr>
+      <w:rPr>
+        <w:rFonts w:ascii="Symbol" w:hAnsi="Symbol" w:hint="default"/>
+      </w:rPr>
+    </w:lvl>
+    <w:lvl w:ilvl="4" w:tplc="04090003" w:tentative="1">
+      <w:start w:val="1"/>
+      <w:numFmt w:val="bullet"/>
+      <w:lvlText w:val="o"/>
+      <w:lvlJc w:val="left"/>
+      <w:pPr>
+        <w:ind w:left="3600" w:hanging="360"/>
+      </w:pPr>
+      <w:rPr>
+        <w:rFonts w:ascii="Courier New" w:hAnsi="Courier New" w:hint="default"/>
+      </w:rPr>
+    </w:lvl>
+    <w:lvl w:ilvl="5" w:tplc="04090005" w:tentative="1">
+      <w:start w:val="1"/>
+      <w:numFmt w:val="bullet"/>
+      <w:lvlText w:val=""/>
+      <w:lvlJc w:val="left"/>
+      <w:pPr>
+        <w:ind w:left="4320" w:hanging="360"/>
+      </w:pPr>
+      <w:rPr>
+        <w:rFonts w:ascii="Wingdings" w:hAnsi="Wingdings" w:hint="default"/>
+      </w:rPr>
+    </w:lvl>
+    <w:lvl w:ilvl="6" w:tplc="04090001" w:tentative="1">
+      <w:start w:val="1"/>
+      <w:numFmt w:val="bullet"/>
+      <w:lvlText w:val=""/>
+      <w:lvlJc w:val="left"/>
+      <w:pPr>
+        <w:ind w:left="5040" w:hanging="360"/>
+      </w:pPr>
+      <w:rPr>
+        <w:rFonts w:ascii="Symbol" w:hAnsi="Symbol" w:hint="default"/>
+      </w:rPr>
+    </w:lvl>
+    <w:lvl w:ilvl="7" w:tplc="04090003" w:tentative="1">
+      <w:start w:val="1"/>
+      <w:numFmt w:val="bullet"/>
+      <w:lvlText w:val="o"/>
+      <w:lvlJc w:val="left"/>
+      <w:pPr>
+        <w:ind w:left="5760" w:hanging="360"/>
+      </w:pPr>
+      <w:rPr>
+        <w:rFonts w:ascii="Courier New" w:hAnsi="Courier New" w:hint="default"/>
+      </w:rPr>
+    </w:lvl>
+    <w:lvl w:ilvl="8" w:tplc="04090005" w:tentative="1">
+      <w:start w:val="1"/>
+      <w:numFmt w:val="bullet"/>
+      <w:lvlText w:val=""/>
+      <w:lvlJc w:val="left"/>
+      <w:pPr>
+        <w:ind w:left="6480" w:hanging="360"/>
+      </w:pPr>
+      <w:rPr>
+        <w:rFonts w:ascii="Wingdings" w:hAnsi="Wingdings" w:hint="default"/>
+      </w:rPr>
+    </w:lvl>
+  </w:abstractNum>
+  <w:abstractNum w:abstractNumId="2">
+    <w:nsid w:val="401D5365"/>
+    <w:multiLevelType w:val="hybridMultilevel"/>
+    <w:tmpl w:val="45C85F5A"/>
+    <w:lvl w:ilvl="0" w:tplc="04090001">
+      <w:start w:val="1"/>
+      <w:numFmt w:val="bullet"/>
+      <w:lvlText w:val=""/>
+      <w:lvlJc w:val="left"/>
+      <w:pPr>
+        <w:ind w:left="720" w:hanging="360"/>
+      </w:pPr>
+      <w:rPr>
+        <w:rFonts w:ascii="Symbol" w:hAnsi="Symbol" w:hint="default"/>
+      </w:rPr>
+    </w:lvl>
+    <w:lvl w:ilvl="1" w:tplc="04090003">
+      <w:start w:val="1"/>
+      <w:numFmt w:val="bullet"/>
+      <w:lvlText w:val="o"/>
+      <w:lvlJc w:val="left"/>
+      <w:pPr>
+        <w:ind w:left="1440" w:hanging="360"/>
+      </w:pPr>
+      <w:rPr>
+        <w:rFonts w:ascii="Courier New" w:hAnsi="Courier New" w:hint="default"/>
+      </w:rPr>
+    </w:lvl>
+    <w:lvl w:ilvl="2" w:tplc="04090005">
+      <w:start w:val="1"/>
+      <w:numFmt w:val="bullet"/>
+      <w:lvlText w:val=""/>
+      <w:lvlJc w:val="left"/>
+      <w:pPr>
+        <w:ind w:left="2160" w:hanging="360"/>
+      </w:pPr>
+      <w:rPr>
+        <w:rFonts w:ascii="Wingdings" w:hAnsi="Wingdings" w:hint="default"/>
+      </w:rPr>
+    </w:lvl>
     <w:lvl w:ilvl="3" w:tplc="04090001">
       <w:start w:val="1"/>
       <w:numFmt w:val="bullet"/>
@@ -7537,10 +7530,10 @@
       </w:rPr>
     </w:lvl>
   </w:abstractNum>
-  <w:abstractNum w:abstractNumId="2">
-    <w:nsid w:val="4BEA216D"/>
+  <w:abstractNum w:abstractNumId="3">
+    <w:nsid w:val="46840C44"/>
     <w:multiLevelType w:val="hybridMultilevel"/>
-    <w:tmpl w:val="140464CC"/>
+    <w:tmpl w:val="2C8C5C96"/>
     <w:lvl w:ilvl="0" w:tplc="04090001">
       <w:start w:val="1"/>
       <w:numFmt w:val="bullet"/>
@@ -7650,14 +7643,133 @@
       </w:rPr>
     </w:lvl>
   </w:abstractNum>
+  <w:abstractNum w:abstractNumId="4">
+    <w:nsid w:val="4BEA216D"/>
+    <w:multiLevelType w:val="hybridMultilevel"/>
+    <w:tmpl w:val="140464CC"/>
+    <w:lvl w:ilvl="0" w:tplc="04090001">
+      <w:start w:val="1"/>
+      <w:numFmt w:val="bullet"/>
+      <w:lvlText w:val=""/>
+      <w:lvlJc w:val="left"/>
+      <w:pPr>
+        <w:ind w:left="720" w:hanging="360"/>
+      </w:pPr>
+      <w:rPr>
+        <w:rFonts w:ascii="Symbol" w:hAnsi="Symbol" w:hint="default"/>
+      </w:rPr>
+    </w:lvl>
+    <w:lvl w:ilvl="1" w:tplc="04090003">
+      <w:start w:val="1"/>
+      <w:numFmt w:val="bullet"/>
+      <w:lvlText w:val="o"/>
+      <w:lvlJc w:val="left"/>
+      <w:pPr>
+        <w:ind w:left="1440" w:hanging="360"/>
+      </w:pPr>
+      <w:rPr>
+        <w:rFonts w:ascii="Courier New" w:hAnsi="Courier New" w:hint="default"/>
+      </w:rPr>
+    </w:lvl>
+    <w:lvl w:ilvl="2" w:tplc="04090005">
+      <w:start w:val="1"/>
+      <w:numFmt w:val="bullet"/>
+      <w:lvlText w:val=""/>
+      <w:lvlJc w:val="left"/>
+      <w:pPr>
+        <w:ind w:left="2160" w:hanging="360"/>
+      </w:pPr>
+      <w:rPr>
+        <w:rFonts w:ascii="Wingdings" w:hAnsi="Wingdings" w:hint="default"/>
+      </w:rPr>
+    </w:lvl>
+    <w:lvl w:ilvl="3" w:tplc="04090001">
+      <w:start w:val="1"/>
+      <w:numFmt w:val="bullet"/>
+      <w:lvlText w:val=""/>
+      <w:lvlJc w:val="left"/>
+      <w:pPr>
+        <w:ind w:left="2880" w:hanging="360"/>
+      </w:pPr>
+      <w:rPr>
+        <w:rFonts w:ascii="Symbol" w:hAnsi="Symbol" w:hint="default"/>
+      </w:rPr>
+    </w:lvl>
+    <w:lvl w:ilvl="4" w:tplc="04090003" w:tentative="1">
+      <w:start w:val="1"/>
+      <w:numFmt w:val="bullet"/>
+      <w:lvlText w:val="o"/>
+      <w:lvlJc w:val="left"/>
+      <w:pPr>
+        <w:ind w:left="3600" w:hanging="360"/>
+      </w:pPr>
+      <w:rPr>
+        <w:rFonts w:ascii="Courier New" w:hAnsi="Courier New" w:hint="default"/>
+      </w:rPr>
+    </w:lvl>
+    <w:lvl w:ilvl="5" w:tplc="04090005" w:tentative="1">
+      <w:start w:val="1"/>
+      <w:numFmt w:val="bullet"/>
+      <w:lvlText w:val=""/>
+      <w:lvlJc w:val="left"/>
+      <w:pPr>
+        <w:ind w:left="4320" w:hanging="360"/>
+      </w:pPr>
+      <w:rPr>
+        <w:rFonts w:ascii="Wingdings" w:hAnsi="Wingdings" w:hint="default"/>
+      </w:rPr>
+    </w:lvl>
+    <w:lvl w:ilvl="6" w:tplc="04090001" w:tentative="1">
+      <w:start w:val="1"/>
+      <w:numFmt w:val="bullet"/>
+      <w:lvlText w:val=""/>
+      <w:lvlJc w:val="left"/>
+      <w:pPr>
+        <w:ind w:left="5040" w:hanging="360"/>
+      </w:pPr>
+      <w:rPr>
+        <w:rFonts w:ascii="Symbol" w:hAnsi="Symbol" w:hint="default"/>
+      </w:rPr>
+    </w:lvl>
+    <w:lvl w:ilvl="7" w:tplc="04090003" w:tentative="1">
+      <w:start w:val="1"/>
+      <w:numFmt w:val="bullet"/>
+      <w:lvlText w:val="o"/>
+      <w:lvlJc w:val="left"/>
+      <w:pPr>
+        <w:ind w:left="5760" w:hanging="360"/>
+      </w:pPr>
+      <w:rPr>
+        <w:rFonts w:ascii="Courier New" w:hAnsi="Courier New" w:hint="default"/>
+      </w:rPr>
+    </w:lvl>
+    <w:lvl w:ilvl="8" w:tplc="04090005" w:tentative="1">
+      <w:start w:val="1"/>
+      <w:numFmt w:val="bullet"/>
+      <w:lvlText w:val=""/>
+      <w:lvlJc w:val="left"/>
+      <w:pPr>
+        <w:ind w:left="6480" w:hanging="360"/>
+      </w:pPr>
+      <w:rPr>
+        <w:rFonts w:ascii="Wingdings" w:hAnsi="Wingdings" w:hint="default"/>
+      </w:rPr>
+    </w:lvl>
+  </w:abstractNum>
   <w:num w:numId="1">
-    <w:abstractNumId w:val="1"/>
+    <w:abstractNumId w:val="2"/>
   </w:num>
   <w:num w:numId="2">
     <w:abstractNumId w:val="0"/>
   </w:num>
   <w:num w:numId="3">
-    <w:abstractNumId w:val="2"/>
+    <w:abstractNumId w:val="4"/>
+  </w:num>
+  <w:num w:numId="4">
+    <w:abstractNumId w:val="3"/>
+  </w:num>
+  <w:num w:numId="5">
+    <w:abstractNumId w:val="1"/>
   </w:num>
 </w:numbering>
 </file>

</xml_diff>

<commit_message>
Changed outline for introduction
</commit_message>
<xml_diff>
--- a/ieeePaper/IEEE_ConferencePaper.docx
+++ b/ieeePaper/IEEE_ConferencePaper.docx
@@ -192,8 +192,400 @@
           <w:sz w:val="26"/>
           <w:szCs w:val="26"/>
         </w:rPr>
-        <w:t>The previous version of the  introduction did not properly focus on the instrumentation.</w:t>
-      </w:r>
+        <w:t xml:space="preserve">The previous version of the </w:t>
+      </w:r>
+      <w:r>
+        <w:rPr>
+          <w:rFonts w:ascii="Times" w:eastAsia="Times New Roman" w:hAnsi="Times" w:cs="Arial"/>
+          <w:b/>
+          <w:bCs/>
+          <w:color w:val="222222"/>
+          <w:sz w:val="26"/>
+          <w:szCs w:val="26"/>
+        </w:rPr>
+        <w:t>introduction did not properly focus on the instrumentation.</w:t>
+      </w:r>
+    </w:p>
+    <w:p>
+      <w:pPr>
+        <w:rPr>
+          <w:rFonts w:ascii="Times" w:eastAsia="Times New Roman" w:hAnsi="Times" w:cs="Arial"/>
+          <w:bCs/>
+          <w:color w:val="222222"/>
+          <w:sz w:val="26"/>
+          <w:szCs w:val="26"/>
+        </w:rPr>
+      </w:pPr>
+    </w:p>
+    <w:p>
+      <w:pPr>
+        <w:rPr>
+          <w:rFonts w:ascii="Times" w:eastAsia="Times New Roman" w:hAnsi="Times" w:cs="Arial"/>
+          <w:bCs/>
+          <w:color w:val="222222"/>
+          <w:sz w:val="26"/>
+          <w:szCs w:val="26"/>
+        </w:rPr>
+      </w:pPr>
+      <w:r>
+        <w:rPr>
+          <w:rFonts w:ascii="Times" w:eastAsia="Times New Roman" w:hAnsi="Times" w:cs="Arial"/>
+          <w:bCs/>
+          <w:color w:val="222222"/>
+          <w:sz w:val="26"/>
+          <w:szCs w:val="26"/>
+        </w:rPr>
+        <w:t>Titanium capacitors are being looked at more closely as a possible alternative to tantalum capacitors due to their lower material cost and better temperature characteristics (quote</w:t>
+      </w:r>
+      <w:r>
+        <w:rPr>
+          <w:rFonts w:ascii="Times" w:eastAsia="Times New Roman" w:hAnsi="Times" w:cs="Arial"/>
+          <w:bCs/>
+          <w:color w:val="222222"/>
+          <w:sz w:val="26"/>
+          <w:szCs w:val="26"/>
+        </w:rPr>
+        <w:t xml:space="preserve"> Welsch</w:t>
+      </w:r>
+      <w:r>
+        <w:rPr>
+          <w:rFonts w:ascii="Times" w:eastAsia="Times New Roman" w:hAnsi="Times" w:cs="Arial"/>
+          <w:bCs/>
+          <w:color w:val="222222"/>
+          <w:sz w:val="26"/>
+          <w:szCs w:val="26"/>
+        </w:rPr>
+        <w:t>).</w:t>
+      </w:r>
+      <w:r>
+        <w:rPr>
+          <w:rFonts w:ascii="Times" w:eastAsia="Times New Roman" w:hAnsi="Times" w:cs="Arial"/>
+          <w:bCs/>
+          <w:color w:val="222222"/>
+          <w:sz w:val="26"/>
+          <w:szCs w:val="26"/>
+        </w:rPr>
+        <w:t xml:space="preserve"> Custom anodization </w:t>
+      </w:r>
+      <w:r>
+        <w:rPr>
+          <w:rFonts w:ascii="Times" w:eastAsia="Times New Roman" w:hAnsi="Times" w:cs="Arial"/>
+          <w:bCs/>
+          <w:color w:val="222222"/>
+          <w:sz w:val="26"/>
+          <w:szCs w:val="26"/>
+        </w:rPr>
+        <w:t xml:space="preserve">instrumentation </w:t>
+      </w:r>
+      <w:r>
+        <w:rPr>
+          <w:rFonts w:ascii="Times" w:eastAsia="Times New Roman" w:hAnsi="Times" w:cs="Arial"/>
+          <w:bCs/>
+          <w:color w:val="222222"/>
+          <w:sz w:val="26"/>
+          <w:szCs w:val="26"/>
+        </w:rPr>
+        <w:t xml:space="preserve">has been developed to </w:t>
+      </w:r>
+      <w:r>
+        <w:rPr>
+          <w:rFonts w:ascii="Times" w:eastAsia="Times New Roman" w:hAnsi="Times" w:cs="Arial"/>
+          <w:bCs/>
+          <w:color w:val="222222"/>
+          <w:sz w:val="26"/>
+          <w:szCs w:val="26"/>
+        </w:rPr>
+        <w:t xml:space="preserve">anodize and characterize prototype titanium capacitor materials. In the past </w:t>
+      </w:r>
+    </w:p>
+    <w:p>
+      <w:pPr>
+        <w:rPr>
+          <w:rFonts w:ascii="Times" w:eastAsia="Times New Roman" w:hAnsi="Times" w:cs="Arial"/>
+          <w:bCs/>
+          <w:color w:val="222222"/>
+          <w:sz w:val="26"/>
+          <w:szCs w:val="26"/>
+        </w:rPr>
+      </w:pPr>
+    </w:p>
+    <w:p>
+      <w:pPr>
+        <w:pStyle w:val="ListParagraph"/>
+        <w:numPr>
+          <w:ilvl w:val="0"/>
+          <w:numId w:val="6"/>
+        </w:numPr>
+        <w:rPr>
+          <w:rFonts w:ascii="Times" w:eastAsia="Times New Roman" w:hAnsi="Times" w:cs="Arial"/>
+          <w:bCs/>
+          <w:color w:val="222222"/>
+          <w:sz w:val="26"/>
+          <w:szCs w:val="26"/>
+        </w:rPr>
+      </w:pPr>
+      <w:r>
+        <w:rPr>
+          <w:rFonts w:ascii="Times" w:eastAsia="Times New Roman" w:hAnsi="Times" w:cs="Arial"/>
+          <w:bCs/>
+          <w:color w:val="222222"/>
+          <w:sz w:val="26"/>
+          <w:szCs w:val="26"/>
+        </w:rPr>
+        <w:t>We want Ti caps</w:t>
+      </w:r>
+    </w:p>
+    <w:p>
+      <w:pPr>
+        <w:pStyle w:val="ListParagraph"/>
+        <w:numPr>
+          <w:ilvl w:val="1"/>
+          <w:numId w:val="6"/>
+        </w:numPr>
+        <w:rPr>
+          <w:rFonts w:ascii="Times" w:eastAsia="Times New Roman" w:hAnsi="Times" w:cs="Arial"/>
+          <w:bCs/>
+          <w:color w:val="222222"/>
+          <w:sz w:val="26"/>
+          <w:szCs w:val="26"/>
+        </w:rPr>
+      </w:pPr>
+      <w:r>
+        <w:rPr>
+          <w:rFonts w:ascii="Times" w:eastAsia="Times New Roman" w:hAnsi="Times" w:cs="Arial"/>
+          <w:bCs/>
+          <w:color w:val="222222"/>
+          <w:sz w:val="26"/>
+          <w:szCs w:val="26"/>
+        </w:rPr>
+        <w:t>Why?</w:t>
+      </w:r>
+    </w:p>
+    <w:p>
+      <w:pPr>
+        <w:pStyle w:val="ListParagraph"/>
+        <w:numPr>
+          <w:ilvl w:val="0"/>
+          <w:numId w:val="6"/>
+        </w:numPr>
+        <w:rPr>
+          <w:rFonts w:ascii="Times" w:eastAsia="Times New Roman" w:hAnsi="Times" w:cs="Arial"/>
+          <w:bCs/>
+          <w:color w:val="222222"/>
+          <w:sz w:val="26"/>
+          <w:szCs w:val="26"/>
+        </w:rPr>
+      </w:pPr>
+      <w:r>
+        <w:rPr>
+          <w:rFonts w:ascii="Times" w:eastAsia="Times New Roman" w:hAnsi="Times" w:cs="Arial"/>
+          <w:bCs/>
+          <w:color w:val="222222"/>
+          <w:sz w:val="26"/>
+          <w:szCs w:val="26"/>
+        </w:rPr>
+        <w:t>They used to not be feasible</w:t>
+      </w:r>
+    </w:p>
+    <w:p>
+      <w:pPr>
+        <w:pStyle w:val="ListParagraph"/>
+        <w:numPr>
+          <w:ilvl w:val="1"/>
+          <w:numId w:val="6"/>
+        </w:numPr>
+        <w:rPr>
+          <w:rFonts w:ascii="Times" w:eastAsia="Times New Roman" w:hAnsi="Times" w:cs="Arial"/>
+          <w:bCs/>
+          <w:color w:val="222222"/>
+          <w:sz w:val="26"/>
+          <w:szCs w:val="26"/>
+        </w:rPr>
+      </w:pPr>
+      <w:r>
+        <w:rPr>
+          <w:rFonts w:ascii="Times" w:eastAsia="Times New Roman" w:hAnsi="Times" w:cs="Arial"/>
+          <w:bCs/>
+          <w:color w:val="222222"/>
+          <w:sz w:val="26"/>
+          <w:szCs w:val="26"/>
+        </w:rPr>
+        <w:t>Why?</w:t>
+      </w:r>
+    </w:p>
+    <w:p>
+      <w:pPr>
+        <w:pStyle w:val="ListParagraph"/>
+        <w:numPr>
+          <w:ilvl w:val="0"/>
+          <w:numId w:val="6"/>
+        </w:numPr>
+        <w:rPr>
+          <w:rFonts w:ascii="Times" w:eastAsia="Times New Roman" w:hAnsi="Times" w:cs="Arial"/>
+          <w:bCs/>
+          <w:color w:val="222222"/>
+          <w:sz w:val="26"/>
+          <w:szCs w:val="26"/>
+        </w:rPr>
+      </w:pPr>
+      <w:r>
+        <w:rPr>
+          <w:rFonts w:ascii="Times" w:eastAsia="Times New Roman" w:hAnsi="Times" w:cs="Arial"/>
+          <w:bCs/>
+          <w:color w:val="222222"/>
+          <w:sz w:val="26"/>
+          <w:szCs w:val="26"/>
+        </w:rPr>
+        <w:t>They are now feasible</w:t>
+      </w:r>
+    </w:p>
+    <w:p>
+      <w:pPr>
+        <w:pStyle w:val="ListParagraph"/>
+        <w:numPr>
+          <w:ilvl w:val="1"/>
+          <w:numId w:val="6"/>
+        </w:numPr>
+        <w:rPr>
+          <w:rFonts w:ascii="Times" w:eastAsia="Times New Roman" w:hAnsi="Times" w:cs="Arial"/>
+          <w:bCs/>
+          <w:color w:val="222222"/>
+          <w:sz w:val="26"/>
+          <w:szCs w:val="26"/>
+        </w:rPr>
+      </w:pPr>
+      <w:r>
+        <w:rPr>
+          <w:rFonts w:ascii="Times" w:eastAsia="Times New Roman" w:hAnsi="Times" w:cs="Arial"/>
+          <w:bCs/>
+          <w:color w:val="222222"/>
+          <w:sz w:val="26"/>
+          <w:szCs w:val="26"/>
+        </w:rPr>
+        <w:t>Says who?</w:t>
+      </w:r>
+    </w:p>
+    <w:p>
+      <w:pPr>
+        <w:pStyle w:val="ListParagraph"/>
+        <w:numPr>
+          <w:ilvl w:val="0"/>
+          <w:numId w:val="6"/>
+        </w:numPr>
+        <w:rPr>
+          <w:rFonts w:ascii="Times" w:eastAsia="Times New Roman" w:hAnsi="Times" w:cs="Arial"/>
+          <w:bCs/>
+          <w:color w:val="222222"/>
+          <w:sz w:val="26"/>
+          <w:szCs w:val="26"/>
+        </w:rPr>
+      </w:pPr>
+      <w:r>
+        <w:rPr>
+          <w:rFonts w:ascii="Times" w:eastAsia="Times New Roman" w:hAnsi="Times" w:cs="Arial"/>
+          <w:bCs/>
+          <w:color w:val="222222"/>
+          <w:sz w:val="26"/>
+          <w:szCs w:val="26"/>
+        </w:rPr>
+        <w:t>How will we make them?</w:t>
+      </w:r>
+    </w:p>
+    <w:p>
+      <w:pPr>
+        <w:pStyle w:val="ListParagraph"/>
+        <w:numPr>
+          <w:ilvl w:val="1"/>
+          <w:numId w:val="6"/>
+        </w:numPr>
+        <w:rPr>
+          <w:rFonts w:ascii="Times" w:eastAsia="Times New Roman" w:hAnsi="Times" w:cs="Arial"/>
+          <w:bCs/>
+          <w:color w:val="222222"/>
+          <w:sz w:val="26"/>
+          <w:szCs w:val="26"/>
+        </w:rPr>
+      </w:pPr>
+      <w:r>
+        <w:rPr>
+          <w:rFonts w:ascii="Times" w:eastAsia="Times New Roman" w:hAnsi="Times" w:cs="Arial"/>
+          <w:bCs/>
+          <w:color w:val="222222"/>
+          <w:sz w:val="26"/>
+          <w:szCs w:val="26"/>
+        </w:rPr>
+        <w:t>Out board</w:t>
+      </w:r>
+    </w:p>
+    <w:p>
+      <w:pPr>
+        <w:pStyle w:val="ListParagraph"/>
+        <w:numPr>
+          <w:ilvl w:val="0"/>
+          <w:numId w:val="6"/>
+        </w:numPr>
+        <w:rPr>
+          <w:rFonts w:ascii="Times" w:eastAsia="Times New Roman" w:hAnsi="Times" w:cs="Arial"/>
+          <w:bCs/>
+          <w:color w:val="222222"/>
+          <w:sz w:val="26"/>
+          <w:szCs w:val="26"/>
+        </w:rPr>
+      </w:pPr>
+      <w:r>
+        <w:rPr>
+          <w:rFonts w:ascii="Times" w:eastAsia="Times New Roman" w:hAnsi="Times" w:cs="Arial"/>
+          <w:bCs/>
+          <w:color w:val="222222"/>
+          <w:sz w:val="26"/>
+          <w:szCs w:val="26"/>
+        </w:rPr>
+        <w:t>How will we evaluate them?</w:t>
+      </w:r>
+    </w:p>
+    <w:p>
+      <w:pPr>
+        <w:pStyle w:val="ListParagraph"/>
+        <w:numPr>
+          <w:ilvl w:val="1"/>
+          <w:numId w:val="6"/>
+        </w:numPr>
+        <w:rPr>
+          <w:rFonts w:ascii="Times" w:eastAsia="Times New Roman" w:hAnsi="Times" w:cs="Arial"/>
+          <w:bCs/>
+          <w:color w:val="222222"/>
+          <w:sz w:val="26"/>
+          <w:szCs w:val="26"/>
+        </w:rPr>
+      </w:pPr>
+      <w:r>
+        <w:rPr>
+          <w:rFonts w:ascii="Times" w:eastAsia="Times New Roman" w:hAnsi="Times" w:cs="Arial"/>
+          <w:bCs/>
+          <w:color w:val="222222"/>
+          <w:sz w:val="26"/>
+          <w:szCs w:val="26"/>
+        </w:rPr>
+        <w:t>Our board</w:t>
+      </w:r>
+    </w:p>
+    <w:p>
+      <w:pPr>
+        <w:pStyle w:val="ListParagraph"/>
+        <w:numPr>
+          <w:ilvl w:val="0"/>
+          <w:numId w:val="6"/>
+        </w:numPr>
+        <w:rPr>
+          <w:rFonts w:ascii="Times" w:eastAsia="Times New Roman" w:hAnsi="Times" w:cs="Arial"/>
+          <w:bCs/>
+          <w:color w:val="222222"/>
+          <w:sz w:val="26"/>
+          <w:szCs w:val="26"/>
+        </w:rPr>
+      </w:pPr>
+      <w:bookmarkStart w:id="0" w:name="_GoBack"/>
+      <w:bookmarkEnd w:id="0"/>
     </w:p>
     <w:p>
       <w:pPr>
@@ -369,6 +761,7 @@
           <w:sz w:val="26"/>
           <w:szCs w:val="26"/>
         </w:rPr>
+        <w:lastRenderedPageBreak/>
         <w:t>However, titanium electrolytic capacitors have been plag</w:t>
       </w:r>
       <w:r>
@@ -632,8 +1025,6 @@
         </w:rPr>
         <w:t xml:space="preserve"> Begin old introduction:</w:t>
       </w:r>
-      <w:bookmarkStart w:id="0" w:name="_GoBack"/>
-      <w:bookmarkEnd w:id="0"/>
       <w:r>
         <w:rPr>
           <w:rFonts w:ascii="Times" w:eastAsia="Times New Roman" w:hAnsi="Times" w:cs="Times New Roman"/>
@@ -660,17 +1051,7 @@
           <w:sz w:val="26"/>
           <w:szCs w:val="26"/>
         </w:rPr>
-        <w:t xml:space="preserve">Electrolytic capacitors are used in a myriad of different applications that we see in our every day lives. They appear in everything from switching power converters to </w:t>
-      </w:r>
-      <w:r>
-        <w:rPr>
-          <w:rFonts w:ascii="Times" w:eastAsia="Times New Roman" w:hAnsi="Times" w:cs="Arial"/>
-          <w:color w:val="222222"/>
-          <w:sz w:val="26"/>
-          <w:szCs w:val="26"/>
-        </w:rPr>
-        <w:lastRenderedPageBreak/>
-        <w:t xml:space="preserve">signal filtering. The global aluminum electrolytic capacitor market is projected to grow to $4.2 billion by 2015 (quote: aluminum association). This is a large market for a potential competitor of much higher energy density and a comparable price. </w:t>
+        <w:t xml:space="preserve">Electrolytic capacitors are used in a myriad of different applications that we see in our every day lives. They appear in everything from switching power converters to signal filtering. The global aluminum electrolytic capacitor market is projected to grow to $4.2 billion by 2015 (quote: aluminum association). This is a large market for a potential competitor of much higher energy density and a comparable price. </w:t>
       </w:r>
       <w:r>
         <w:rPr>
@@ -7171,7 +7552,7 @@
         <w:rStyle w:val="PageNumber"/>
         <w:noProof/>
       </w:rPr>
-      <w:t>2</w:t>
+      <w:t>4</w:t>
     </w:r>
     <w:r>
       <w:rPr>
@@ -7305,9 +7686,9 @@
     </w:lvl>
   </w:abstractNum>
   <w:abstractNum w:abstractNumId="1">
-    <w:nsid w:val="3AF04E1D"/>
+    <w:nsid w:val="34A677CC"/>
     <w:multiLevelType w:val="hybridMultilevel"/>
-    <w:tmpl w:val="F1305A6C"/>
+    <w:tmpl w:val="4DAC54BC"/>
     <w:lvl w:ilvl="0" w:tplc="04090001">
       <w:start w:val="1"/>
       <w:numFmt w:val="bullet"/>
@@ -7332,7 +7713,7 @@
         <w:rFonts w:ascii="Courier New" w:hAnsi="Courier New" w:hint="default"/>
       </w:rPr>
     </w:lvl>
-    <w:lvl w:ilvl="2" w:tplc="04090005">
+    <w:lvl w:ilvl="2" w:tplc="04090005" w:tentative="1">
       <w:start w:val="1"/>
       <w:numFmt w:val="bullet"/>
       <w:lvlText w:val=""/>
@@ -7418,9 +7799,9 @@
     </w:lvl>
   </w:abstractNum>
   <w:abstractNum w:abstractNumId="2">
-    <w:nsid w:val="401D5365"/>
+    <w:nsid w:val="3AF04E1D"/>
     <w:multiLevelType w:val="hybridMultilevel"/>
-    <w:tmpl w:val="45C85F5A"/>
+    <w:tmpl w:val="F1305A6C"/>
     <w:lvl w:ilvl="0" w:tplc="04090001">
       <w:start w:val="1"/>
       <w:numFmt w:val="bullet"/>
@@ -7457,6 +7838,119 @@
         <w:rFonts w:ascii="Wingdings" w:hAnsi="Wingdings" w:hint="default"/>
       </w:rPr>
     </w:lvl>
+    <w:lvl w:ilvl="3" w:tplc="04090001" w:tentative="1">
+      <w:start w:val="1"/>
+      <w:numFmt w:val="bullet"/>
+      <w:lvlText w:val=""/>
+      <w:lvlJc w:val="left"/>
+      <w:pPr>
+        <w:ind w:left="2880" w:hanging="360"/>
+      </w:pPr>
+      <w:rPr>
+        <w:rFonts w:ascii="Symbol" w:hAnsi="Symbol" w:hint="default"/>
+      </w:rPr>
+    </w:lvl>
+    <w:lvl w:ilvl="4" w:tplc="04090003" w:tentative="1">
+      <w:start w:val="1"/>
+      <w:numFmt w:val="bullet"/>
+      <w:lvlText w:val="o"/>
+      <w:lvlJc w:val="left"/>
+      <w:pPr>
+        <w:ind w:left="3600" w:hanging="360"/>
+      </w:pPr>
+      <w:rPr>
+        <w:rFonts w:ascii="Courier New" w:hAnsi="Courier New" w:hint="default"/>
+      </w:rPr>
+    </w:lvl>
+    <w:lvl w:ilvl="5" w:tplc="04090005" w:tentative="1">
+      <w:start w:val="1"/>
+      <w:numFmt w:val="bullet"/>
+      <w:lvlText w:val=""/>
+      <w:lvlJc w:val="left"/>
+      <w:pPr>
+        <w:ind w:left="4320" w:hanging="360"/>
+      </w:pPr>
+      <w:rPr>
+        <w:rFonts w:ascii="Wingdings" w:hAnsi="Wingdings" w:hint="default"/>
+      </w:rPr>
+    </w:lvl>
+    <w:lvl w:ilvl="6" w:tplc="04090001" w:tentative="1">
+      <w:start w:val="1"/>
+      <w:numFmt w:val="bullet"/>
+      <w:lvlText w:val=""/>
+      <w:lvlJc w:val="left"/>
+      <w:pPr>
+        <w:ind w:left="5040" w:hanging="360"/>
+      </w:pPr>
+      <w:rPr>
+        <w:rFonts w:ascii="Symbol" w:hAnsi="Symbol" w:hint="default"/>
+      </w:rPr>
+    </w:lvl>
+    <w:lvl w:ilvl="7" w:tplc="04090003" w:tentative="1">
+      <w:start w:val="1"/>
+      <w:numFmt w:val="bullet"/>
+      <w:lvlText w:val="o"/>
+      <w:lvlJc w:val="left"/>
+      <w:pPr>
+        <w:ind w:left="5760" w:hanging="360"/>
+      </w:pPr>
+      <w:rPr>
+        <w:rFonts w:ascii="Courier New" w:hAnsi="Courier New" w:hint="default"/>
+      </w:rPr>
+    </w:lvl>
+    <w:lvl w:ilvl="8" w:tplc="04090005" w:tentative="1">
+      <w:start w:val="1"/>
+      <w:numFmt w:val="bullet"/>
+      <w:lvlText w:val=""/>
+      <w:lvlJc w:val="left"/>
+      <w:pPr>
+        <w:ind w:left="6480" w:hanging="360"/>
+      </w:pPr>
+      <w:rPr>
+        <w:rFonts w:ascii="Wingdings" w:hAnsi="Wingdings" w:hint="default"/>
+      </w:rPr>
+    </w:lvl>
+  </w:abstractNum>
+  <w:abstractNum w:abstractNumId="3">
+    <w:nsid w:val="401D5365"/>
+    <w:multiLevelType w:val="hybridMultilevel"/>
+    <w:tmpl w:val="45C85F5A"/>
+    <w:lvl w:ilvl="0" w:tplc="04090001">
+      <w:start w:val="1"/>
+      <w:numFmt w:val="bullet"/>
+      <w:lvlText w:val=""/>
+      <w:lvlJc w:val="left"/>
+      <w:pPr>
+        <w:ind w:left="720" w:hanging="360"/>
+      </w:pPr>
+      <w:rPr>
+        <w:rFonts w:ascii="Symbol" w:hAnsi="Symbol" w:hint="default"/>
+      </w:rPr>
+    </w:lvl>
+    <w:lvl w:ilvl="1" w:tplc="04090003">
+      <w:start w:val="1"/>
+      <w:numFmt w:val="bullet"/>
+      <w:lvlText w:val="o"/>
+      <w:lvlJc w:val="left"/>
+      <w:pPr>
+        <w:ind w:left="1440" w:hanging="360"/>
+      </w:pPr>
+      <w:rPr>
+        <w:rFonts w:ascii="Courier New" w:hAnsi="Courier New" w:hint="default"/>
+      </w:rPr>
+    </w:lvl>
+    <w:lvl w:ilvl="2" w:tplc="04090005">
+      <w:start w:val="1"/>
+      <w:numFmt w:val="bullet"/>
+      <w:lvlText w:val=""/>
+      <w:lvlJc w:val="left"/>
+      <w:pPr>
+        <w:ind w:left="2160" w:hanging="360"/>
+      </w:pPr>
+      <w:rPr>
+        <w:rFonts w:ascii="Wingdings" w:hAnsi="Wingdings" w:hint="default"/>
+      </w:rPr>
+    </w:lvl>
     <w:lvl w:ilvl="3" w:tplc="04090001">
       <w:start w:val="1"/>
       <w:numFmt w:val="bullet"/>
@@ -7530,7 +8024,7 @@
       </w:rPr>
     </w:lvl>
   </w:abstractNum>
-  <w:abstractNum w:abstractNumId="3">
+  <w:abstractNum w:abstractNumId="4">
     <w:nsid w:val="46840C44"/>
     <w:multiLevelType w:val="hybridMultilevel"/>
     <w:tmpl w:val="2C8C5C96"/>
@@ -7643,7 +8137,7 @@
       </w:rPr>
     </w:lvl>
   </w:abstractNum>
-  <w:abstractNum w:abstractNumId="4">
+  <w:abstractNum w:abstractNumId="5">
     <w:nsid w:val="4BEA216D"/>
     <w:multiLevelType w:val="hybridMultilevel"/>
     <w:tmpl w:val="140464CC"/>
@@ -7757,18 +8251,21 @@
     </w:lvl>
   </w:abstractNum>
   <w:num w:numId="1">
-    <w:abstractNumId w:val="2"/>
+    <w:abstractNumId w:val="3"/>
   </w:num>
   <w:num w:numId="2">
     <w:abstractNumId w:val="0"/>
   </w:num>
   <w:num w:numId="3">
+    <w:abstractNumId w:val="5"/>
+  </w:num>
+  <w:num w:numId="4">
     <w:abstractNumId w:val="4"/>
   </w:num>
-  <w:num w:numId="4">
-    <w:abstractNumId w:val="3"/>
+  <w:num w:numId="5">
+    <w:abstractNumId w:val="2"/>
   </w:num>
-  <w:num w:numId="5">
+  <w:num w:numId="6">
     <w:abstractNumId w:val="1"/>
   </w:num>
 </w:numbering>

</xml_diff>

<commit_message>
Created next verison of the introduction. -- It may be too short.
</commit_message>
<xml_diff>
--- a/ieeePaper/IEEE_ConferencePaper.docx
+++ b/ieeePaper/IEEE_ConferencePaper.docx
@@ -116,7 +116,27 @@
           <w:sz w:val="26"/>
           <w:szCs w:val="26"/>
         </w:rPr>
-        <w:t>This system provides a constant current source of 0-100mA up to a compliance voltage of 30V. The system can monitor and record leakage currents down to 10 nanoamperes over periods of up to 24 hours. Typical results obtained using sputter</w:t>
+        <w:t xml:space="preserve">This system provides a constant current source of 0-100mA up to a compliance voltage of 30V. The system can monitor and record leakage currents down to 10 </w:t>
+      </w:r>
+      <w:proofErr w:type="spellStart"/>
+      <w:r>
+        <w:rPr>
+          <w:rFonts w:ascii="Times" w:eastAsia="Times New Roman" w:hAnsi="Times" w:cs="Times New Roman"/>
+          <w:color w:val="000000"/>
+          <w:sz w:val="26"/>
+          <w:szCs w:val="26"/>
+        </w:rPr>
+        <w:t>nanoamperes</w:t>
+      </w:r>
+      <w:proofErr w:type="spellEnd"/>
+      <w:r>
+        <w:rPr>
+          <w:rFonts w:ascii="Times" w:eastAsia="Times New Roman" w:hAnsi="Times" w:cs="Times New Roman"/>
+          <w:color w:val="000000"/>
+          <w:sz w:val="26"/>
+          <w:szCs w:val="26"/>
+        </w:rPr>
+        <w:t xml:space="preserve"> over periods of up to 24 hours. Typical results obtained using sputter</w:t>
       </w:r>
       <w:r>
         <w:rPr>
@@ -245,8 +265,9 @@
           <w:sz w:val="26"/>
           <w:szCs w:val="26"/>
         </w:rPr>
-        <w:t xml:space="preserve"> Welsch</w:t>
-      </w:r>
+        <w:t xml:space="preserve"> </w:t>
+      </w:r>
+      <w:proofErr w:type="spellStart"/>
       <w:r>
         <w:rPr>
           <w:rFonts w:ascii="Times" w:eastAsia="Times New Roman" w:hAnsi="Times" w:cs="Arial"/>
@@ -255,6 +276,17 @@
           <w:sz w:val="26"/>
           <w:szCs w:val="26"/>
         </w:rPr>
+        <w:t>Welsch</w:t>
+      </w:r>
+      <w:proofErr w:type="spellEnd"/>
+      <w:r>
+        <w:rPr>
+          <w:rFonts w:ascii="Times" w:eastAsia="Times New Roman" w:hAnsi="Times" w:cs="Arial"/>
+          <w:bCs/>
+          <w:color w:val="222222"/>
+          <w:sz w:val="26"/>
+          <w:szCs w:val="26"/>
+        </w:rPr>
         <w:t>).</w:t>
       </w:r>
       <w:r>
@@ -265,7 +297,7 @@
           <w:sz w:val="26"/>
           <w:szCs w:val="26"/>
         </w:rPr>
-        <w:t xml:space="preserve"> Custom anodization </w:t>
+        <w:t xml:space="preserve"> In the past, titanium capacitors have not been feasible alternatives due to their high leakage currents of (##) (quote Li’s paper). </w:t>
       </w:r>
       <w:r>
         <w:rPr>
@@ -275,6 +307,26 @@
           <w:sz w:val="26"/>
           <w:szCs w:val="26"/>
         </w:rPr>
+        <w:t>In order to further research into titanium capacitors, c</w:t>
+      </w:r>
+      <w:r>
+        <w:rPr>
+          <w:rFonts w:ascii="Times" w:eastAsia="Times New Roman" w:hAnsi="Times" w:cs="Arial"/>
+          <w:bCs/>
+          <w:color w:val="222222"/>
+          <w:sz w:val="26"/>
+          <w:szCs w:val="26"/>
+        </w:rPr>
+        <w:t xml:space="preserve">ustom anodization </w:t>
+      </w:r>
+      <w:r>
+        <w:rPr>
+          <w:rFonts w:ascii="Times" w:eastAsia="Times New Roman" w:hAnsi="Times" w:cs="Arial"/>
+          <w:bCs/>
+          <w:color w:val="222222"/>
+          <w:sz w:val="26"/>
+          <w:szCs w:val="26"/>
+        </w:rPr>
         <w:t xml:space="preserve">instrumentation </w:t>
       </w:r>
       <w:r>
@@ -295,8 +347,20 @@
           <w:sz w:val="26"/>
           <w:szCs w:val="26"/>
         </w:rPr>
-        <w:t xml:space="preserve">anodize and characterize prototype titanium capacitor materials. In the past </w:t>
-      </w:r>
+        <w:t xml:space="preserve">anodize and characterize prototype titanium capacitor materials. </w:t>
+      </w:r>
+      <w:r>
+        <w:rPr>
+          <w:rFonts w:ascii="Times" w:eastAsia="Times New Roman" w:hAnsi="Times" w:cs="Arial"/>
+          <w:bCs/>
+          <w:color w:val="222222"/>
+          <w:sz w:val="26"/>
+          <w:szCs w:val="26"/>
+        </w:rPr>
+        <w:t>This instrumentation was necessary because conventional systems do not have the necessary dynamic range (1A-1nA measurement) or repeatability (need to get some kind of number) needed in this application.</w:t>
+      </w:r>
+      <w:bookmarkStart w:id="0" w:name="_GoBack"/>
+      <w:bookmarkEnd w:id="0"/>
     </w:p>
     <w:p>
       <w:pPr>
@@ -584,8 +648,6 @@
           <w:szCs w:val="26"/>
         </w:rPr>
       </w:pPr>
-      <w:bookmarkStart w:id="0" w:name="_GoBack"/>
-      <w:bookmarkEnd w:id="0"/>
     </w:p>
     <w:p>
       <w:pPr>
@@ -683,6 +745,7 @@
           <w:sz w:val="26"/>
           <w:szCs w:val="26"/>
         </w:rPr>
+        <w:lastRenderedPageBreak/>
         <w:t>Better temperature characteristics</w:t>
       </w:r>
     </w:p>
@@ -709,7 +772,29 @@
           <w:sz w:val="26"/>
           <w:szCs w:val="26"/>
         </w:rPr>
-        <w:t>Quote one of Welsch’s slides.</w:t>
+        <w:t xml:space="preserve">Quote one of </w:t>
+      </w:r>
+      <w:proofErr w:type="spellStart"/>
+      <w:r>
+        <w:rPr>
+          <w:rFonts w:ascii="Times" w:eastAsia="Times New Roman" w:hAnsi="Times" w:cs="Arial"/>
+          <w:bCs/>
+          <w:color w:val="222222"/>
+          <w:sz w:val="26"/>
+          <w:szCs w:val="26"/>
+        </w:rPr>
+        <w:t>Welsch’s</w:t>
+      </w:r>
+      <w:proofErr w:type="spellEnd"/>
+      <w:r>
+        <w:rPr>
+          <w:rFonts w:ascii="Times" w:eastAsia="Times New Roman" w:hAnsi="Times" w:cs="Arial"/>
+          <w:bCs/>
+          <w:color w:val="222222"/>
+          <w:sz w:val="26"/>
+          <w:szCs w:val="26"/>
+        </w:rPr>
+        <w:t xml:space="preserve"> slides.</w:t>
       </w:r>
     </w:p>
     <w:p>
@@ -761,9 +846,9 @@
           <w:sz w:val="26"/>
           <w:szCs w:val="26"/>
         </w:rPr>
-        <w:lastRenderedPageBreak/>
-        <w:t>However, titanium electrolytic capacitors have been plag</w:t>
-      </w:r>
+        <w:t xml:space="preserve">However, </w:t>
+      </w:r>
+      <w:proofErr w:type="gramStart"/>
       <w:r>
         <w:rPr>
           <w:rFonts w:ascii="Times" w:eastAsia="Times New Roman" w:hAnsi="Times" w:cs="Arial"/>
@@ -772,7 +857,28 @@
           <w:sz w:val="26"/>
           <w:szCs w:val="26"/>
         </w:rPr>
-        <w:t xml:space="preserve">ued by large leakage currents. </w:t>
+        <w:t>titanium electrolytic capacitors have been plag</w:t>
+      </w:r>
+      <w:r>
+        <w:rPr>
+          <w:rFonts w:ascii="Times" w:eastAsia="Times New Roman" w:hAnsi="Times" w:cs="Arial"/>
+          <w:bCs/>
+          <w:color w:val="222222"/>
+          <w:sz w:val="26"/>
+          <w:szCs w:val="26"/>
+        </w:rPr>
+        <w:t>ued by large leakage currents</w:t>
+      </w:r>
+      <w:proofErr w:type="gramEnd"/>
+      <w:r>
+        <w:rPr>
+          <w:rFonts w:ascii="Times" w:eastAsia="Times New Roman" w:hAnsi="Times" w:cs="Arial"/>
+          <w:bCs/>
+          <w:color w:val="222222"/>
+          <w:sz w:val="26"/>
+          <w:szCs w:val="26"/>
+        </w:rPr>
+        <w:t xml:space="preserve">. </w:t>
       </w:r>
     </w:p>
     <w:p>
@@ -1197,6 +1303,7 @@
               </w:rPr>
               <w:br/>
             </w:r>
+            <w:proofErr w:type="spellStart"/>
             <w:r>
               <w:rPr>
                 <w:rFonts w:ascii="Times" w:eastAsia="Times New Roman" w:hAnsi="Times" w:cs="Arial"/>
@@ -1204,7 +1311,17 @@
                 <w:sz w:val="26"/>
                 <w:szCs w:val="26"/>
               </w:rPr>
-              <w:t>uF/cm^2</w:t>
+              <w:t>uF</w:t>
+            </w:r>
+            <w:proofErr w:type="spellEnd"/>
+            <w:r>
+              <w:rPr>
+                <w:rFonts w:ascii="Times" w:eastAsia="Times New Roman" w:hAnsi="Times" w:cs="Arial"/>
+                <w:color w:val="222222"/>
+                <w:sz w:val="26"/>
+                <w:szCs w:val="26"/>
+              </w:rPr>
+              <w:t>/cm^2</w:t>
             </w:r>
           </w:p>
         </w:tc>
@@ -1349,6 +1466,7 @@
                 <w:szCs w:val="26"/>
               </w:rPr>
             </w:pPr>
+            <w:proofErr w:type="spellStart"/>
             <w:r>
               <w:rPr>
                 <w:rFonts w:ascii="Times" w:eastAsia="Times New Roman" w:hAnsi="Times" w:cs="Arial"/>
@@ -1358,6 +1476,7 @@
               </w:rPr>
               <w:t>Nb</w:t>
             </w:r>
+            <w:proofErr w:type="spellEnd"/>
           </w:p>
         </w:tc>
         <w:tc>
@@ -1780,7 +1899,17 @@
           <w:sz w:val="26"/>
           <w:szCs w:val="26"/>
         </w:rPr>
-        <w:t xml:space="preserve">a relative capacitance 3 times as large as aluminum and comparable to niobium. In the past, titanium capacitors have been plagued by high </w:t>
+        <w:t xml:space="preserve">a relative capacitance 3 times as large as aluminum and comparable to niobium. In the past, </w:t>
+      </w:r>
+      <w:proofErr w:type="gramStart"/>
+      <w:r>
+        <w:rPr>
+          <w:rFonts w:ascii="Times" w:eastAsia="Times New Roman" w:hAnsi="Times" w:cs="Arial"/>
+          <w:color w:val="222222"/>
+          <w:sz w:val="26"/>
+          <w:szCs w:val="26"/>
+        </w:rPr>
+        <w:t xml:space="preserve">titanium capacitors have been plagued by high </w:t>
       </w:r>
       <w:r>
         <w:rPr>
@@ -1798,7 +1927,77 @@
           <w:sz w:val="26"/>
           <w:szCs w:val="26"/>
         </w:rPr>
-        <w:t>aking them unsuitable for applications in power conversion circuitry. But research by (quote printed caps and welsch’s 1pager) suggests that these obstacles can be overcome by proper cleaning of the titanium anodes and by depositing a sponge like titanium surface onto a substrate to act as an anode. Current research suggests that leakage currents as low as 1uA/cm^2 should be able to be reached by these new methods. (quote microminiturization).</w:t>
+        <w:t>aking them unsuitable for applications in power conversion circuitry</w:t>
+      </w:r>
+      <w:proofErr w:type="gramEnd"/>
+      <w:r>
+        <w:rPr>
+          <w:rFonts w:ascii="Times" w:eastAsia="Times New Roman" w:hAnsi="Times" w:cs="Arial"/>
+          <w:color w:val="222222"/>
+          <w:sz w:val="26"/>
+          <w:szCs w:val="26"/>
+        </w:rPr>
+        <w:t xml:space="preserve">. But research by (quote printed caps and </w:t>
+      </w:r>
+      <w:proofErr w:type="spellStart"/>
+      <w:r>
+        <w:rPr>
+          <w:rFonts w:ascii="Times" w:eastAsia="Times New Roman" w:hAnsi="Times" w:cs="Arial"/>
+          <w:color w:val="222222"/>
+          <w:sz w:val="26"/>
+          <w:szCs w:val="26"/>
+        </w:rPr>
+        <w:t>welsch’s</w:t>
+      </w:r>
+      <w:proofErr w:type="spellEnd"/>
+      <w:r>
+        <w:rPr>
+          <w:rFonts w:ascii="Times" w:eastAsia="Times New Roman" w:hAnsi="Times" w:cs="Arial"/>
+          <w:color w:val="222222"/>
+          <w:sz w:val="26"/>
+          <w:szCs w:val="26"/>
+        </w:rPr>
+        <w:t xml:space="preserve"> 1pager) suggests that these obstacles can be overcome by proper cleaning of the titanium anodes and by depositing a sponge like titanium surface onto a substrate to act as an anode. Current research suggests that leakage currents as low as 1uA/cm^2 should be able to be reached by these new methods. (</w:t>
+      </w:r>
+      <w:proofErr w:type="gramStart"/>
+      <w:r>
+        <w:rPr>
+          <w:rFonts w:ascii="Times" w:eastAsia="Times New Roman" w:hAnsi="Times" w:cs="Arial"/>
+          <w:color w:val="222222"/>
+          <w:sz w:val="26"/>
+          <w:szCs w:val="26"/>
+        </w:rPr>
+        <w:t>quote</w:t>
+      </w:r>
+      <w:proofErr w:type="gramEnd"/>
+      <w:r>
+        <w:rPr>
+          <w:rFonts w:ascii="Times" w:eastAsia="Times New Roman" w:hAnsi="Times" w:cs="Arial"/>
+          <w:color w:val="222222"/>
+          <w:sz w:val="26"/>
+          <w:szCs w:val="26"/>
+        </w:rPr>
+        <w:t xml:space="preserve"> </w:t>
+      </w:r>
+      <w:proofErr w:type="spellStart"/>
+      <w:r>
+        <w:rPr>
+          <w:rFonts w:ascii="Times" w:eastAsia="Times New Roman" w:hAnsi="Times" w:cs="Arial"/>
+          <w:color w:val="222222"/>
+          <w:sz w:val="26"/>
+          <w:szCs w:val="26"/>
+        </w:rPr>
+        <w:t>microminiturization</w:t>
+      </w:r>
+      <w:proofErr w:type="spellEnd"/>
+      <w:r>
+        <w:rPr>
+          <w:rFonts w:ascii="Times" w:eastAsia="Times New Roman" w:hAnsi="Times" w:cs="Arial"/>
+          <w:color w:val="222222"/>
+          <w:sz w:val="26"/>
+          <w:szCs w:val="26"/>
+        </w:rPr>
+        <w:t>).</w:t>
       </w:r>
       <w:r>
         <w:rPr>
@@ -1854,7 +2053,27 @@
           <w:sz w:val="26"/>
           <w:szCs w:val="26"/>
         </w:rPr>
-        <w:t>Anodization itself is the act of growing an oxide layer on top of a metal anode. This is useful in capacitors because it allows the capacitor to store significantly more energy then it would have otherwise. The anodization process is preformed by immersing an anode and a cathode into an electrolyte solution and then hooking up either a voltage or current source across the sample. This process can be seen in fig#:</w:t>
+        <w:t xml:space="preserve">Anodization itself is the act of growing an oxide layer on top of a metal anode. This is useful in capacitors because it allows the capacitor to store significantly more energy then it would have otherwise. </w:t>
+      </w:r>
+      <w:proofErr w:type="gramStart"/>
+      <w:r>
+        <w:rPr>
+          <w:rFonts w:ascii="Times" w:eastAsia="Times New Roman" w:hAnsi="Times" w:cs="Arial"/>
+          <w:color w:val="222222"/>
+          <w:sz w:val="26"/>
+          <w:szCs w:val="26"/>
+        </w:rPr>
+        <w:t>The anodization process is preformed by immersing an anode and a cathode into an electrolyte solution and then hooking up either a voltage or current source across the sample</w:t>
+      </w:r>
+      <w:proofErr w:type="gramEnd"/>
+      <w:r>
+        <w:rPr>
+          <w:rFonts w:ascii="Times" w:eastAsia="Times New Roman" w:hAnsi="Times" w:cs="Arial"/>
+          <w:color w:val="222222"/>
+          <w:sz w:val="26"/>
+          <w:szCs w:val="26"/>
+        </w:rPr>
+        <w:t>. This process can be seen in fig#:</w:t>
       </w:r>
       <w:r>
         <w:rPr>
@@ -2031,7 +2250,27 @@
           <w:szCs w:val="26"/>
         </w:rPr>
         <w:tab/>
-        <w:t>(equ. 1)</w:t>
+        <w:t>(</w:t>
+      </w:r>
+      <w:proofErr w:type="spellStart"/>
+      <w:r>
+        <w:rPr>
+          <w:rFonts w:ascii="Times" w:eastAsia="Times New Roman" w:hAnsi="Times" w:cs="Arial"/>
+          <w:color w:val="222222"/>
+          <w:sz w:val="26"/>
+          <w:szCs w:val="26"/>
+        </w:rPr>
+        <w:t>equ</w:t>
+      </w:r>
+      <w:proofErr w:type="spellEnd"/>
+      <w:r>
+        <w:rPr>
+          <w:rFonts w:ascii="Times" w:eastAsia="Times New Roman" w:hAnsi="Times" w:cs="Arial"/>
+          <w:color w:val="222222"/>
+          <w:sz w:val="26"/>
+          <w:szCs w:val="26"/>
+        </w:rPr>
+        <w:t>. 1)</w:t>
       </w:r>
       <w:r>
         <w:rPr>
@@ -2104,7 +2343,27 @@
           <w:szCs w:val="26"/>
         </w:rPr>
         <w:tab/>
-        <w:t>(equ 2)</w:t>
+        <w:t>(</w:t>
+      </w:r>
+      <w:proofErr w:type="spellStart"/>
+      <w:r>
+        <w:rPr>
+          <w:rFonts w:ascii="Times" w:eastAsia="Times New Roman" w:hAnsi="Times" w:cs="Arial"/>
+          <w:color w:val="222222"/>
+          <w:sz w:val="26"/>
+          <w:szCs w:val="26"/>
+        </w:rPr>
+        <w:t>equ</w:t>
+      </w:r>
+      <w:proofErr w:type="spellEnd"/>
+      <w:r>
+        <w:rPr>
+          <w:rFonts w:ascii="Times" w:eastAsia="Times New Roman" w:hAnsi="Times" w:cs="Arial"/>
+          <w:color w:val="222222"/>
+          <w:sz w:val="26"/>
+          <w:szCs w:val="26"/>
+        </w:rPr>
+        <w:t xml:space="preserve"> 2)</w:t>
       </w:r>
       <w:r>
         <w:rPr>
@@ -2186,7 +2445,27 @@
           <w:szCs w:val="26"/>
         </w:rPr>
         <w:tab/>
-        <w:t>(equ 3)</w:t>
+        <w:t>(</w:t>
+      </w:r>
+      <w:proofErr w:type="spellStart"/>
+      <w:r>
+        <w:rPr>
+          <w:rFonts w:ascii="Times" w:eastAsia="Times New Roman" w:hAnsi="Times" w:cs="Arial"/>
+          <w:color w:val="222222"/>
+          <w:sz w:val="26"/>
+          <w:szCs w:val="26"/>
+        </w:rPr>
+        <w:t>equ</w:t>
+      </w:r>
+      <w:proofErr w:type="spellEnd"/>
+      <w:r>
+        <w:rPr>
+          <w:rFonts w:ascii="Times" w:eastAsia="Times New Roman" w:hAnsi="Times" w:cs="Arial"/>
+          <w:color w:val="222222"/>
+          <w:sz w:val="26"/>
+          <w:szCs w:val="26"/>
+        </w:rPr>
+        <w:t xml:space="preserve"> 3)</w:t>
       </w:r>
       <w:r>
         <w:rPr>
@@ -2222,7 +2501,27 @@
           <w:sz w:val="26"/>
           <w:szCs w:val="26"/>
         </w:rPr>
-        <w:t xml:space="preserve">This process is very similar to anodizing aluminum. For an explanation of that process visit (---quote Case encyclopedia). </w:t>
+        <w:t xml:space="preserve">This process is very similar to anodizing aluminum. </w:t>
+      </w:r>
+      <w:proofErr w:type="gramStart"/>
+      <w:r>
+        <w:rPr>
+          <w:rFonts w:ascii="Times" w:eastAsia="Times New Roman" w:hAnsi="Times" w:cs="Arial"/>
+          <w:color w:val="222222"/>
+          <w:sz w:val="26"/>
+          <w:szCs w:val="26"/>
+        </w:rPr>
+        <w:t>For an explanation of that process visit (---quote Case encyclopedia).</w:t>
+      </w:r>
+      <w:proofErr w:type="gramEnd"/>
+      <w:r>
+        <w:rPr>
+          <w:rFonts w:ascii="Times" w:eastAsia="Times New Roman" w:hAnsi="Times" w:cs="Arial"/>
+          <w:color w:val="222222"/>
+          <w:sz w:val="26"/>
+          <w:szCs w:val="26"/>
+        </w:rPr>
+        <w:t xml:space="preserve"> </w:t>
       </w:r>
       <w:r>
         <w:rPr>
@@ -2391,7 +2690,47 @@
           <w:sz w:val="26"/>
           <w:szCs w:val="26"/>
         </w:rPr>
-        <w:t>(quote microminiturization)</w:t>
+        <w:t>(</w:t>
+      </w:r>
+      <w:proofErr w:type="gramStart"/>
+      <w:r>
+        <w:rPr>
+          <w:rFonts w:ascii="Times" w:hAnsi="Times" w:cs="Arial"/>
+          <w:color w:val="222222"/>
+          <w:sz w:val="26"/>
+          <w:szCs w:val="26"/>
+        </w:rPr>
+        <w:t>quote</w:t>
+      </w:r>
+      <w:proofErr w:type="gramEnd"/>
+      <w:r>
+        <w:rPr>
+          <w:rFonts w:ascii="Times" w:hAnsi="Times" w:cs="Arial"/>
+          <w:color w:val="222222"/>
+          <w:sz w:val="26"/>
+          <w:szCs w:val="26"/>
+        </w:rPr>
+        <w:t xml:space="preserve"> </w:t>
+      </w:r>
+      <w:proofErr w:type="spellStart"/>
+      <w:r>
+        <w:rPr>
+          <w:rFonts w:ascii="Times" w:hAnsi="Times" w:cs="Arial"/>
+          <w:color w:val="222222"/>
+          <w:sz w:val="26"/>
+          <w:szCs w:val="26"/>
+        </w:rPr>
+        <w:t>microminiturization</w:t>
+      </w:r>
+      <w:proofErr w:type="spellEnd"/>
+      <w:r>
+        <w:rPr>
+          <w:rFonts w:ascii="Times" w:hAnsi="Times" w:cs="Arial"/>
+          <w:color w:val="222222"/>
+          <w:sz w:val="26"/>
+          <w:szCs w:val="26"/>
+        </w:rPr>
+        <w:t>)</w:t>
       </w:r>
     </w:p>
     <w:p>
@@ -3335,15 +3674,37 @@
           <w:szCs w:val="26"/>
         </w:rPr>
       </w:pPr>
-      <w:r>
-        <w:rPr>
-          <w:rFonts w:ascii="Times" w:eastAsia="Times New Roman" w:hAnsi="Times" w:cs="Arial"/>
-          <w:color w:val="222222"/>
-          <w:sz w:val="26"/>
-          <w:szCs w:val="26"/>
-        </w:rPr>
-        <w:t>Iout = Prating / Vcomp</w:t>
-      </w:r>
+      <w:proofErr w:type="spellStart"/>
+      <w:r>
+        <w:rPr>
+          <w:rFonts w:ascii="Times" w:eastAsia="Times New Roman" w:hAnsi="Times" w:cs="Arial"/>
+          <w:color w:val="222222"/>
+          <w:sz w:val="26"/>
+          <w:szCs w:val="26"/>
+        </w:rPr>
+        <w:t>Iout</w:t>
+      </w:r>
+      <w:proofErr w:type="spellEnd"/>
+      <w:r>
+        <w:rPr>
+          <w:rFonts w:ascii="Times" w:eastAsia="Times New Roman" w:hAnsi="Times" w:cs="Arial"/>
+          <w:color w:val="222222"/>
+          <w:sz w:val="26"/>
+          <w:szCs w:val="26"/>
+        </w:rPr>
+        <w:t xml:space="preserve"> = Prating / </w:t>
+      </w:r>
+      <w:proofErr w:type="spellStart"/>
+      <w:r>
+        <w:rPr>
+          <w:rFonts w:ascii="Times" w:eastAsia="Times New Roman" w:hAnsi="Times" w:cs="Arial"/>
+          <w:color w:val="222222"/>
+          <w:sz w:val="26"/>
+          <w:szCs w:val="26"/>
+        </w:rPr>
+        <w:t>Vcomp</w:t>
+      </w:r>
+      <w:proofErr w:type="spellEnd"/>
     </w:p>
     <w:p>
       <w:pPr>
@@ -3371,16 +3732,36 @@
           <w:sz w:val="26"/>
           <w:szCs w:val="26"/>
         </w:rPr>
-        <w:t>The current source operates by controlling the gate voltage of U18Z1 in Fig 2 to ensure a constant current as the voltage on the DUT changes. Ideally, the source would be able to respond to a change in load impedance instantaneous to keep the current output constant. The real current source of Fig 2 is limite</w:t>
-      </w:r>
-      <w:r>
-        <w:rPr>
-          <w:rFonts w:ascii="Times" w:eastAsia="Times New Roman" w:hAnsi="Times" w:cs="Arial"/>
-          <w:color w:val="222222"/>
-          <w:sz w:val="26"/>
-          <w:szCs w:val="26"/>
-        </w:rPr>
-        <w:t xml:space="preserve">d by the Gain Bandwidth Product of U4X1B (1.8Mhz – reference </w:t>
+        <w:t xml:space="preserve">The current source operates by controlling the gate voltage of U18Z1 in Fig 2 to ensure a constant current as the voltage on the DUT changes. Ideally, the source would be able to respond to a change in load impedance instantaneous to keep the current output constant. </w:t>
+      </w:r>
+      <w:proofErr w:type="gramStart"/>
+      <w:r>
+        <w:rPr>
+          <w:rFonts w:ascii="Times" w:eastAsia="Times New Roman" w:hAnsi="Times" w:cs="Arial"/>
+          <w:color w:val="222222"/>
+          <w:sz w:val="26"/>
+          <w:szCs w:val="26"/>
+        </w:rPr>
+        <w:t>The real current source of Fig 2 is limite</w:t>
+      </w:r>
+      <w:r>
+        <w:rPr>
+          <w:rFonts w:ascii="Times" w:eastAsia="Times New Roman" w:hAnsi="Times" w:cs="Arial"/>
+          <w:color w:val="222222"/>
+          <w:sz w:val="26"/>
+          <w:szCs w:val="26"/>
+        </w:rPr>
+        <w:t>d by the Gain Bandwidth Product of U4X1B</w:t>
+      </w:r>
+      <w:proofErr w:type="gramEnd"/>
+      <w:r>
+        <w:rPr>
+          <w:rFonts w:ascii="Times" w:eastAsia="Times New Roman" w:hAnsi="Times" w:cs="Arial"/>
+          <w:color w:val="222222"/>
+          <w:sz w:val="26"/>
+          <w:szCs w:val="26"/>
+        </w:rPr>
+        <w:t xml:space="preserve"> (1.8Mhz – reference </w:t>
       </w:r>
       <w:r>
         <w:rPr>
@@ -3560,14 +3941,25 @@
         </w:rPr>
         <w:t xml:space="preserve">U = </w:t>
       </w:r>
-      <w:r>
-        <w:rPr>
-          <w:rFonts w:ascii="Times" w:eastAsia="Times New Roman" w:hAnsi="Times" w:cs="Arial"/>
-          <w:color w:val="222222"/>
-          <w:sz w:val="26"/>
-          <w:szCs w:val="26"/>
-        </w:rPr>
-        <w:t>Vi_set /(2</w:t>
+      <w:proofErr w:type="spellStart"/>
+      <w:r>
+        <w:rPr>
+          <w:rFonts w:ascii="Times" w:eastAsia="Times New Roman" w:hAnsi="Times" w:cs="Arial"/>
+          <w:color w:val="222222"/>
+          <w:sz w:val="26"/>
+          <w:szCs w:val="26"/>
+        </w:rPr>
+        <w:t>Vi_set</w:t>
+      </w:r>
+      <w:proofErr w:type="spellEnd"/>
+      <w:r>
+        <w:rPr>
+          <w:rFonts w:ascii="Times" w:eastAsia="Times New Roman" w:hAnsi="Times" w:cs="Arial"/>
+          <w:color w:val="222222"/>
+          <w:sz w:val="26"/>
+          <w:szCs w:val="26"/>
+        </w:rPr>
+        <w:t xml:space="preserve"> /(2</w:t>
       </w:r>
       <w:r>
         <w:rPr>
@@ -3586,7 +3978,27 @@
           <w:sz w:val="26"/>
           <w:szCs w:val="26"/>
         </w:rPr>
-        <w:t>-1) / (R23 + Rpot) *(R18/R17)</w:t>
+        <w:t xml:space="preserve">-1) / (R23 + </w:t>
+      </w:r>
+      <w:proofErr w:type="spellStart"/>
+      <w:r>
+        <w:rPr>
+          <w:rFonts w:ascii="Times" w:eastAsia="Times New Roman" w:hAnsi="Times" w:cs="Arial"/>
+          <w:color w:val="222222"/>
+          <w:sz w:val="26"/>
+          <w:szCs w:val="26"/>
+        </w:rPr>
+        <w:t>Rpot</w:t>
+      </w:r>
+      <w:proofErr w:type="spellEnd"/>
+      <w:r>
+        <w:rPr>
+          <w:rFonts w:ascii="Times" w:eastAsia="Times New Roman" w:hAnsi="Times" w:cs="Arial"/>
+          <w:color w:val="222222"/>
+          <w:sz w:val="26"/>
+          <w:szCs w:val="26"/>
+        </w:rPr>
+        <w:t>) *(R18/R17)</w:t>
       </w:r>
     </w:p>
     <w:p>
@@ -3664,14 +4076,27 @@
         </w:rPr>
         <w:t xml:space="preserve">the voltage drop across the diode is roughly a constant 0.7V for high currents and exponentially diminishes towards zero as the current decreases. The tests are designed to not only anodize, but also continue to measure the long-term leakage current afterwards. This means that the current draw will decrease to the </w:t>
       </w:r>
-      <w:r>
-        <w:rPr>
-          <w:rFonts w:ascii="Times" w:eastAsia="Times New Roman" w:hAnsi="Times" w:cs="Arial"/>
-          <w:color w:val="222222"/>
-          <w:sz w:val="26"/>
-          <w:szCs w:val="26"/>
-        </w:rPr>
-        <w:t>nA range, causing the effective voltage compliance to increase to about a diode drop above its anodization level. This affect will need to be considered during the analysis of the anodization data.</w:t>
+      <w:proofErr w:type="spellStart"/>
+      <w:proofErr w:type="gramStart"/>
+      <w:r>
+        <w:rPr>
+          <w:rFonts w:ascii="Times" w:eastAsia="Times New Roman" w:hAnsi="Times" w:cs="Arial"/>
+          <w:color w:val="222222"/>
+          <w:sz w:val="26"/>
+          <w:szCs w:val="26"/>
+        </w:rPr>
+        <w:t>nA</w:t>
+      </w:r>
+      <w:proofErr w:type="spellEnd"/>
+      <w:proofErr w:type="gramEnd"/>
+      <w:r>
+        <w:rPr>
+          <w:rFonts w:ascii="Times" w:eastAsia="Times New Roman" w:hAnsi="Times" w:cs="Arial"/>
+          <w:color w:val="222222"/>
+          <w:sz w:val="26"/>
+          <w:szCs w:val="26"/>
+        </w:rPr>
+        <w:t xml:space="preserve"> range, causing the effective voltage compliance to increase to about a diode drop above its anodization level. This affect will need to be considered during the analysis of the anodization data.</w:t>
       </w:r>
     </w:p>
     <w:p>
@@ -3835,7 +4260,47 @@
           <w:sz w:val="26"/>
           <w:szCs w:val="26"/>
         </w:rPr>
-        <w:t>The second part of the circuitry is measurement side. The voltage is measured by a differential amplifier chip across the DUT, while the current is measured by a transimpedance amplifier.</w:t>
+        <w:t xml:space="preserve">The second part of the circuitry is measurement side. </w:t>
+      </w:r>
+      <w:proofErr w:type="gramStart"/>
+      <w:r>
+        <w:rPr>
+          <w:rFonts w:ascii="Times" w:eastAsia="Times New Roman" w:hAnsi="Times" w:cs="Arial"/>
+          <w:color w:val="222222"/>
+          <w:sz w:val="26"/>
+          <w:szCs w:val="26"/>
+        </w:rPr>
+        <w:t>The voltage is measured by a differential amplifier chip</w:t>
+      </w:r>
+      <w:proofErr w:type="gramEnd"/>
+      <w:r>
+        <w:rPr>
+          <w:rFonts w:ascii="Times" w:eastAsia="Times New Roman" w:hAnsi="Times" w:cs="Arial"/>
+          <w:color w:val="222222"/>
+          <w:sz w:val="26"/>
+          <w:szCs w:val="26"/>
+        </w:rPr>
+        <w:t xml:space="preserve"> across the DUT, while the current is measured by a </w:t>
+      </w:r>
+      <w:proofErr w:type="spellStart"/>
+      <w:r>
+        <w:rPr>
+          <w:rFonts w:ascii="Times" w:eastAsia="Times New Roman" w:hAnsi="Times" w:cs="Arial"/>
+          <w:color w:val="222222"/>
+          <w:sz w:val="26"/>
+          <w:szCs w:val="26"/>
+        </w:rPr>
+        <w:t>transimpedance</w:t>
+      </w:r>
+      <w:proofErr w:type="spellEnd"/>
+      <w:r>
+        <w:rPr>
+          <w:rFonts w:ascii="Times" w:eastAsia="Times New Roman" w:hAnsi="Times" w:cs="Arial"/>
+          <w:color w:val="222222"/>
+          <w:sz w:val="26"/>
+          <w:szCs w:val="26"/>
+        </w:rPr>
+        <w:t xml:space="preserve"> amplifier.</w:t>
       </w:r>
       <w:r>
         <w:rPr>
@@ -3928,7 +4393,27 @@
           <w:sz w:val="26"/>
           <w:szCs w:val="26"/>
         </w:rPr>
-        <w:t>Since it is desirable the measure both the anodization current and the leakage current afterwards, a basic transimpedance amplifier design was modified to include 3 switched feedback paths. This allows the current measurement to measure currents over 8 orders of magnitude. The circuitry can handle currents from 10nA to 100mA.</w:t>
+        <w:t xml:space="preserve">Since it is desirable the measure both the anodization current and the leakage current afterwards, a basic </w:t>
+      </w:r>
+      <w:proofErr w:type="spellStart"/>
+      <w:r>
+        <w:rPr>
+          <w:rFonts w:ascii="Times" w:eastAsia="Times New Roman" w:hAnsi="Times" w:cs="Arial"/>
+          <w:color w:val="222222"/>
+          <w:sz w:val="26"/>
+          <w:szCs w:val="26"/>
+        </w:rPr>
+        <w:t>transimpedance</w:t>
+      </w:r>
+      <w:proofErr w:type="spellEnd"/>
+      <w:r>
+        <w:rPr>
+          <w:rFonts w:ascii="Times" w:eastAsia="Times New Roman" w:hAnsi="Times" w:cs="Arial"/>
+          <w:color w:val="222222"/>
+          <w:sz w:val="26"/>
+          <w:szCs w:val="26"/>
+        </w:rPr>
+        <w:t xml:space="preserve"> amplifier design was modified to include 3 switched feedback paths. This allows the current measurement to measure currents over 8 orders of magnitude. The circuitry can handle currents from 10nA to 100mA.</w:t>
       </w:r>
       <w:r>
         <w:rPr>
@@ -3955,7 +4440,47 @@
           <w:sz w:val="26"/>
           <w:szCs w:val="26"/>
         </w:rPr>
-        <w:t>In this way, the circuitry can measure both the current and voltage of the DUT in real time. Both the voltage and current are filtered by Butterworth filters in the Sallen-Key topology. After filtering, the signals are fed into ADCs on the microcontroller and digitized. The microcontroller is an Atmel ATxMega64a3, with 12 bit ADCs, giving a resolution of:</w:t>
+        <w:t xml:space="preserve">In this way, the circuitry can measure both the current and voltage of the DUT in real time. Both the voltage and current are filtered by Butterworth filters in the </w:t>
+      </w:r>
+      <w:proofErr w:type="spellStart"/>
+      <w:r>
+        <w:rPr>
+          <w:rFonts w:ascii="Times" w:eastAsia="Times New Roman" w:hAnsi="Times" w:cs="Arial"/>
+          <w:color w:val="222222"/>
+          <w:sz w:val="26"/>
+          <w:szCs w:val="26"/>
+        </w:rPr>
+        <w:t>Sallen</w:t>
+      </w:r>
+      <w:proofErr w:type="spellEnd"/>
+      <w:r>
+        <w:rPr>
+          <w:rFonts w:ascii="Times" w:eastAsia="Times New Roman" w:hAnsi="Times" w:cs="Arial"/>
+          <w:color w:val="222222"/>
+          <w:sz w:val="26"/>
+          <w:szCs w:val="26"/>
+        </w:rPr>
+        <w:t xml:space="preserve">-Key topology. After filtering, the signals are fed into ADCs on the microcontroller and digitized. The microcontroller is an Atmel </w:t>
+      </w:r>
+      <w:proofErr w:type="gramStart"/>
+      <w:r>
+        <w:rPr>
+          <w:rFonts w:ascii="Times" w:eastAsia="Times New Roman" w:hAnsi="Times" w:cs="Arial"/>
+          <w:color w:val="222222"/>
+          <w:sz w:val="26"/>
+          <w:szCs w:val="26"/>
+        </w:rPr>
+        <w:t>ATxMega64a3,</w:t>
+      </w:r>
+      <w:proofErr w:type="gramEnd"/>
+      <w:r>
+        <w:rPr>
+          <w:rFonts w:ascii="Times" w:eastAsia="Times New Roman" w:hAnsi="Times" w:cs="Arial"/>
+          <w:color w:val="222222"/>
+          <w:sz w:val="26"/>
+          <w:szCs w:val="26"/>
+        </w:rPr>
+        <w:t xml:space="preserve"> with 12 bit ADCs, giving a resolution of:</w:t>
       </w:r>
       <w:r>
         <w:rPr>
@@ -4561,8 +5086,21 @@
                 <w:sz w:val="26"/>
                 <w:szCs w:val="26"/>
               </w:rPr>
-              <w:t>Lo current measurement.*</w:t>
+              <w:t>Lo current measurement</w:t>
             </w:r>
+            <w:proofErr w:type="gramStart"/>
+            <w:r>
+              <w:rPr>
+                <w:rFonts w:ascii="Times" w:eastAsia="Times New Roman" w:hAnsi="Times" w:cs="Arial"/>
+                <w:b/>
+                <w:bCs/>
+                <w:color w:val="222222"/>
+                <w:sz w:val="26"/>
+                <w:szCs w:val="26"/>
+              </w:rPr>
+              <w:t>.*</w:t>
+            </w:r>
+            <w:proofErr w:type="gramEnd"/>
           </w:p>
         </w:tc>
       </w:tr>
@@ -4684,7 +5222,27 @@
           <w:sz w:val="26"/>
           <w:szCs w:val="26"/>
         </w:rPr>
-        <w:t>The experimental setup to anodize the anode of a titanium capacitor with the aforementioned circuitry is as follows. The anode sample is prepared by cleaning the surface oxide off with a chemical bath. It is then transported into a beaker of anodizing solution. The current source is connected to the DUT and acts as both a current source and data logger until the test is over.ent through the DUT has dropped to the leakage current</w:t>
+        <w:t xml:space="preserve">The experimental setup to anodize the anode of a titanium capacitor with the aforementioned circuitry is as follows. The anode sample is prepared by cleaning the surface oxide off with a chemical bath. It is then transported into a beaker of anodizing solution. The current source is connected to the DUT and acts as both a current source and data logger until the test is </w:t>
+      </w:r>
+      <w:proofErr w:type="spellStart"/>
+      <w:r>
+        <w:rPr>
+          <w:rFonts w:ascii="Times" w:eastAsia="Times New Roman" w:hAnsi="Times" w:cs="Arial"/>
+          <w:color w:val="222222"/>
+          <w:sz w:val="26"/>
+          <w:szCs w:val="26"/>
+        </w:rPr>
+        <w:t>over.ent</w:t>
+      </w:r>
+      <w:proofErr w:type="spellEnd"/>
+      <w:r>
+        <w:rPr>
+          <w:rFonts w:ascii="Times" w:eastAsia="Times New Roman" w:hAnsi="Times" w:cs="Arial"/>
+          <w:color w:val="222222"/>
+          <w:sz w:val="26"/>
+          <w:szCs w:val="26"/>
+        </w:rPr>
+        <w:t xml:space="preserve"> through the DUT has dropped to the leakage current</w:t>
       </w:r>
       <w:r>
         <w:rPr>
@@ -5053,36 +5611,9 @@
                 <w:sz w:val="26"/>
                 <w:szCs w:val="26"/>
               </w:rPr>
-              <w:t>Leakage Current (uA - 1kHz)</w:t>
+              <w:t>Leakage Current (</w:t>
             </w:r>
-          </w:p>
-        </w:tc>
-        <w:tc>
-          <w:tcPr>
-            <w:tcW w:w="0" w:type="auto"/>
-            <w:tcBorders>
-              <w:top w:val="dotted" w:sz="6" w:space="0" w:color="AAAAAA"/>
-              <w:left w:val="dotted" w:sz="6" w:space="0" w:color="AAAAAA"/>
-              <w:bottom w:val="dotted" w:sz="6" w:space="0" w:color="AAAAAA"/>
-              <w:right w:val="dotted" w:sz="6" w:space="0" w:color="AAAAAA"/>
-            </w:tcBorders>
-            <w:tcMar>
-              <w:top w:w="105" w:type="dxa"/>
-              <w:left w:w="105" w:type="dxa"/>
-              <w:bottom w:w="105" w:type="dxa"/>
-              <w:right w:w="105" w:type="dxa"/>
-            </w:tcMar>
-            <w:hideMark/>
-          </w:tcPr>
-          <w:p>
-            <w:pPr>
-              <w:spacing w:line="0" w:lineRule="atLeast"/>
-              <w:rPr>
-                <w:rFonts w:ascii="Times" w:eastAsia="Times New Roman" w:hAnsi="Times" w:cs="Times New Roman"/>
-                <w:sz w:val="26"/>
-                <w:szCs w:val="26"/>
-              </w:rPr>
-            </w:pPr>
+            <w:proofErr w:type="spellStart"/>
             <w:r>
               <w:rPr>
                 <w:rFonts w:ascii="Times" w:eastAsia="Times New Roman" w:hAnsi="Times" w:cs="Arial"/>
@@ -5092,6 +5623,57 @@
                 <w:sz w:val="26"/>
                 <w:szCs w:val="26"/>
               </w:rPr>
+              <w:t>uA</w:t>
+            </w:r>
+            <w:proofErr w:type="spellEnd"/>
+            <w:r>
+              <w:rPr>
+                <w:rFonts w:ascii="Times" w:eastAsia="Times New Roman" w:hAnsi="Times" w:cs="Arial"/>
+                <w:b/>
+                <w:bCs/>
+                <w:color w:val="222222"/>
+                <w:sz w:val="26"/>
+                <w:szCs w:val="26"/>
+              </w:rPr>
+              <w:t xml:space="preserve"> - 1kHz)</w:t>
+            </w:r>
+          </w:p>
+        </w:tc>
+        <w:tc>
+          <w:tcPr>
+            <w:tcW w:w="0" w:type="auto"/>
+            <w:tcBorders>
+              <w:top w:val="dotted" w:sz="6" w:space="0" w:color="AAAAAA"/>
+              <w:left w:val="dotted" w:sz="6" w:space="0" w:color="AAAAAA"/>
+              <w:bottom w:val="dotted" w:sz="6" w:space="0" w:color="AAAAAA"/>
+              <w:right w:val="dotted" w:sz="6" w:space="0" w:color="AAAAAA"/>
+            </w:tcBorders>
+            <w:tcMar>
+              <w:top w:w="105" w:type="dxa"/>
+              <w:left w:w="105" w:type="dxa"/>
+              <w:bottom w:w="105" w:type="dxa"/>
+              <w:right w:w="105" w:type="dxa"/>
+            </w:tcMar>
+            <w:hideMark/>
+          </w:tcPr>
+          <w:p>
+            <w:pPr>
+              <w:spacing w:line="0" w:lineRule="atLeast"/>
+              <w:rPr>
+                <w:rFonts w:ascii="Times" w:eastAsia="Times New Roman" w:hAnsi="Times" w:cs="Times New Roman"/>
+                <w:sz w:val="26"/>
+                <w:szCs w:val="26"/>
+              </w:rPr>
+            </w:pPr>
+            <w:r>
+              <w:rPr>
+                <w:rFonts w:ascii="Times" w:eastAsia="Times New Roman" w:hAnsi="Times" w:cs="Arial"/>
+                <w:b/>
+                <w:bCs/>
+                <w:color w:val="222222"/>
+                <w:sz w:val="26"/>
+                <w:szCs w:val="26"/>
+              </w:rPr>
               <w:t>Series Resistance</w:t>
             </w:r>
             <w:r>
@@ -5142,7 +5724,31 @@
                 <w:sz w:val="26"/>
                 <w:szCs w:val="26"/>
               </w:rPr>
-              <w:t>Capacitance (uF - 1kHz)</w:t>
+              <w:t>Capacitance (</w:t>
+            </w:r>
+            <w:proofErr w:type="spellStart"/>
+            <w:r>
+              <w:rPr>
+                <w:rFonts w:ascii="Times" w:eastAsia="Times New Roman" w:hAnsi="Times" w:cs="Arial"/>
+                <w:b/>
+                <w:bCs/>
+                <w:color w:val="000000"/>
+                <w:sz w:val="26"/>
+                <w:szCs w:val="26"/>
+              </w:rPr>
+              <w:t>uF</w:t>
+            </w:r>
+            <w:proofErr w:type="spellEnd"/>
+            <w:r>
+              <w:rPr>
+                <w:rFonts w:ascii="Times" w:eastAsia="Times New Roman" w:hAnsi="Times" w:cs="Arial"/>
+                <w:b/>
+                <w:bCs/>
+                <w:color w:val="000000"/>
+                <w:sz w:val="26"/>
+                <w:szCs w:val="26"/>
+              </w:rPr>
+              <w:t xml:space="preserve"> - 1kHz)</w:t>
             </w:r>
           </w:p>
         </w:tc>
@@ -5496,6 +6102,7 @@
                 <w:szCs w:val="26"/>
               </w:rPr>
             </w:pPr>
+            <w:proofErr w:type="spellStart"/>
             <w:r>
               <w:rPr>
                 <w:rFonts w:ascii="Times" w:eastAsia="Times New Roman" w:hAnsi="Times" w:cs="Arial"/>
@@ -5505,36 +6112,9 @@
                 <w:sz w:val="26"/>
                 <w:szCs w:val="26"/>
               </w:rPr>
-              <w:t>ZrIt 20/80</w:t>
+              <w:t>ZrIt</w:t>
             </w:r>
-          </w:p>
-        </w:tc>
-        <w:tc>
-          <w:tcPr>
-            <w:tcW w:w="0" w:type="auto"/>
-            <w:tcBorders>
-              <w:top w:val="dotted" w:sz="6" w:space="0" w:color="AAAAAA"/>
-              <w:left w:val="dotted" w:sz="6" w:space="0" w:color="AAAAAA"/>
-              <w:bottom w:val="dotted" w:sz="6" w:space="0" w:color="AAAAAA"/>
-              <w:right w:val="dotted" w:sz="6" w:space="0" w:color="AAAAAA"/>
-            </w:tcBorders>
-            <w:tcMar>
-              <w:top w:w="105" w:type="dxa"/>
-              <w:left w:w="105" w:type="dxa"/>
-              <w:bottom w:w="105" w:type="dxa"/>
-              <w:right w:w="105" w:type="dxa"/>
-            </w:tcMar>
-            <w:hideMark/>
-          </w:tcPr>
-          <w:p>
-            <w:pPr>
-              <w:spacing w:line="0" w:lineRule="atLeast"/>
-              <w:rPr>
-                <w:rFonts w:ascii="Times" w:eastAsia="Times New Roman" w:hAnsi="Times" w:cs="Times New Roman"/>
-                <w:sz w:val="26"/>
-                <w:szCs w:val="26"/>
-              </w:rPr>
-            </w:pPr>
+            <w:proofErr w:type="spellEnd"/>
             <w:r>
               <w:rPr>
                 <w:rFonts w:ascii="Times" w:eastAsia="Times New Roman" w:hAnsi="Times" w:cs="Arial"/>
@@ -5544,7 +6124,7 @@
                 <w:sz w:val="26"/>
                 <w:szCs w:val="26"/>
               </w:rPr>
-              <w:t>Ti</w:t>
+              <w:t xml:space="preserve"> 20/80</w:t>
             </w:r>
           </w:p>
         </w:tc>
@@ -5583,149 +6163,10 @@
                 <w:sz w:val="26"/>
                 <w:szCs w:val="26"/>
               </w:rPr>
-              <w:t>1%H3PO4</w:t>
+              <w:t>Ti</w:t>
             </w:r>
           </w:p>
         </w:tc>
-        <w:tc>
-          <w:tcPr>
-            <w:tcW w:w="0" w:type="auto"/>
-            <w:tcBorders>
-              <w:top w:val="dotted" w:sz="6" w:space="0" w:color="AAAAAA"/>
-              <w:left w:val="dotted" w:sz="6" w:space="0" w:color="AAAAAA"/>
-              <w:bottom w:val="dotted" w:sz="6" w:space="0" w:color="AAAAAA"/>
-              <w:right w:val="dotted" w:sz="6" w:space="0" w:color="AAAAAA"/>
-            </w:tcBorders>
-            <w:tcMar>
-              <w:top w:w="105" w:type="dxa"/>
-              <w:left w:w="105" w:type="dxa"/>
-              <w:bottom w:w="105" w:type="dxa"/>
-              <w:right w:w="105" w:type="dxa"/>
-            </w:tcMar>
-            <w:hideMark/>
-          </w:tcPr>
-          <w:p>
-            <w:pPr>
-              <w:rPr>
-                <w:rFonts w:ascii="Times" w:eastAsia="Times New Roman" w:hAnsi="Times" w:cs="Times New Roman"/>
-                <w:sz w:val="26"/>
-                <w:szCs w:val="26"/>
-              </w:rPr>
-            </w:pPr>
-          </w:p>
-        </w:tc>
-        <w:tc>
-          <w:tcPr>
-            <w:tcW w:w="0" w:type="auto"/>
-            <w:tcBorders>
-              <w:top w:val="dotted" w:sz="6" w:space="0" w:color="AAAAAA"/>
-              <w:left w:val="dotted" w:sz="6" w:space="0" w:color="AAAAAA"/>
-              <w:bottom w:val="dotted" w:sz="6" w:space="0" w:color="AAAAAA"/>
-              <w:right w:val="dotted" w:sz="6" w:space="0" w:color="AAAAAA"/>
-            </w:tcBorders>
-            <w:tcMar>
-              <w:top w:w="105" w:type="dxa"/>
-              <w:left w:w="105" w:type="dxa"/>
-              <w:bottom w:w="105" w:type="dxa"/>
-              <w:right w:w="105" w:type="dxa"/>
-            </w:tcMar>
-            <w:hideMark/>
-          </w:tcPr>
-          <w:p>
-            <w:pPr>
-              <w:rPr>
-                <w:rFonts w:ascii="Times" w:eastAsia="Times New Roman" w:hAnsi="Times" w:cs="Times New Roman"/>
-                <w:sz w:val="26"/>
-                <w:szCs w:val="26"/>
-              </w:rPr>
-            </w:pPr>
-          </w:p>
-        </w:tc>
-        <w:tc>
-          <w:tcPr>
-            <w:tcW w:w="0" w:type="auto"/>
-            <w:tcBorders>
-              <w:top w:val="dotted" w:sz="6" w:space="0" w:color="AAAAAA"/>
-              <w:left w:val="dotted" w:sz="6" w:space="0" w:color="AAAAAA"/>
-              <w:bottom w:val="dotted" w:sz="6" w:space="0" w:color="AAAAAA"/>
-              <w:right w:val="dotted" w:sz="6" w:space="0" w:color="AAAAAA"/>
-            </w:tcBorders>
-            <w:tcMar>
-              <w:top w:w="105" w:type="dxa"/>
-              <w:left w:w="105" w:type="dxa"/>
-              <w:bottom w:w="105" w:type="dxa"/>
-              <w:right w:w="105" w:type="dxa"/>
-            </w:tcMar>
-            <w:hideMark/>
-          </w:tcPr>
-          <w:p>
-            <w:pPr>
-              <w:rPr>
-                <w:rFonts w:ascii="Times" w:eastAsia="Times New Roman" w:hAnsi="Times" w:cs="Times New Roman"/>
-                <w:sz w:val="26"/>
-                <w:szCs w:val="26"/>
-              </w:rPr>
-            </w:pPr>
-          </w:p>
-        </w:tc>
-        <w:tc>
-          <w:tcPr>
-            <w:tcW w:w="0" w:type="auto"/>
-            <w:tcBorders>
-              <w:top w:val="dotted" w:sz="6" w:space="0" w:color="AAAAAA"/>
-              <w:left w:val="dotted" w:sz="6" w:space="0" w:color="AAAAAA"/>
-              <w:bottom w:val="dotted" w:sz="6" w:space="0" w:color="AAAAAA"/>
-              <w:right w:val="dotted" w:sz="6" w:space="0" w:color="AAAAAA"/>
-            </w:tcBorders>
-            <w:tcMar>
-              <w:top w:w="105" w:type="dxa"/>
-              <w:left w:w="105" w:type="dxa"/>
-              <w:bottom w:w="105" w:type="dxa"/>
-              <w:right w:w="105" w:type="dxa"/>
-            </w:tcMar>
-            <w:hideMark/>
-          </w:tcPr>
-          <w:p>
-            <w:pPr>
-              <w:spacing w:line="0" w:lineRule="atLeast"/>
-              <w:rPr>
-                <w:rFonts w:ascii="Times" w:eastAsia="Times New Roman" w:hAnsi="Times" w:cs="Times New Roman"/>
-                <w:sz w:val="26"/>
-                <w:szCs w:val="26"/>
-              </w:rPr>
-            </w:pPr>
-          </w:p>
-        </w:tc>
-        <w:tc>
-          <w:tcPr>
-            <w:tcW w:w="0" w:type="auto"/>
-            <w:tcBorders>
-              <w:top w:val="dotted" w:sz="6" w:space="0" w:color="AAAAAA"/>
-              <w:left w:val="dotted" w:sz="6" w:space="0" w:color="AAAAAA"/>
-              <w:bottom w:val="dotted" w:sz="6" w:space="0" w:color="AAAAAA"/>
-              <w:right w:val="dotted" w:sz="6" w:space="0" w:color="AAAAAA"/>
-            </w:tcBorders>
-            <w:tcMar>
-              <w:top w:w="105" w:type="dxa"/>
-              <w:left w:w="105" w:type="dxa"/>
-              <w:bottom w:w="105" w:type="dxa"/>
-              <w:right w:w="105" w:type="dxa"/>
-            </w:tcMar>
-            <w:hideMark/>
-          </w:tcPr>
-          <w:p>
-            <w:pPr>
-              <w:spacing w:line="0" w:lineRule="atLeast"/>
-              <w:rPr>
-                <w:rFonts w:ascii="Times" w:eastAsia="Times New Roman" w:hAnsi="Times" w:cs="Times New Roman"/>
-                <w:sz w:val="26"/>
-                <w:szCs w:val="26"/>
-              </w:rPr>
-            </w:pPr>
-          </w:p>
-        </w:tc>
-      </w:tr>
-      <w:tr>
         <w:tc>
           <w:tcPr>
             <w:tcW w:w="0" w:type="auto"/>
@@ -5761,10 +6202,149 @@
                 <w:sz w:val="26"/>
                 <w:szCs w:val="26"/>
               </w:rPr>
-              <w:t>07052011E</w:t>
+              <w:t>1%H3PO4</w:t>
             </w:r>
           </w:p>
         </w:tc>
+        <w:tc>
+          <w:tcPr>
+            <w:tcW w:w="0" w:type="auto"/>
+            <w:tcBorders>
+              <w:top w:val="dotted" w:sz="6" w:space="0" w:color="AAAAAA"/>
+              <w:left w:val="dotted" w:sz="6" w:space="0" w:color="AAAAAA"/>
+              <w:bottom w:val="dotted" w:sz="6" w:space="0" w:color="AAAAAA"/>
+              <w:right w:val="dotted" w:sz="6" w:space="0" w:color="AAAAAA"/>
+            </w:tcBorders>
+            <w:tcMar>
+              <w:top w:w="105" w:type="dxa"/>
+              <w:left w:w="105" w:type="dxa"/>
+              <w:bottom w:w="105" w:type="dxa"/>
+              <w:right w:w="105" w:type="dxa"/>
+            </w:tcMar>
+            <w:hideMark/>
+          </w:tcPr>
+          <w:p>
+            <w:pPr>
+              <w:rPr>
+                <w:rFonts w:ascii="Times" w:eastAsia="Times New Roman" w:hAnsi="Times" w:cs="Times New Roman"/>
+                <w:sz w:val="26"/>
+                <w:szCs w:val="26"/>
+              </w:rPr>
+            </w:pPr>
+          </w:p>
+        </w:tc>
+        <w:tc>
+          <w:tcPr>
+            <w:tcW w:w="0" w:type="auto"/>
+            <w:tcBorders>
+              <w:top w:val="dotted" w:sz="6" w:space="0" w:color="AAAAAA"/>
+              <w:left w:val="dotted" w:sz="6" w:space="0" w:color="AAAAAA"/>
+              <w:bottom w:val="dotted" w:sz="6" w:space="0" w:color="AAAAAA"/>
+              <w:right w:val="dotted" w:sz="6" w:space="0" w:color="AAAAAA"/>
+            </w:tcBorders>
+            <w:tcMar>
+              <w:top w:w="105" w:type="dxa"/>
+              <w:left w:w="105" w:type="dxa"/>
+              <w:bottom w:w="105" w:type="dxa"/>
+              <w:right w:w="105" w:type="dxa"/>
+            </w:tcMar>
+            <w:hideMark/>
+          </w:tcPr>
+          <w:p>
+            <w:pPr>
+              <w:rPr>
+                <w:rFonts w:ascii="Times" w:eastAsia="Times New Roman" w:hAnsi="Times" w:cs="Times New Roman"/>
+                <w:sz w:val="26"/>
+                <w:szCs w:val="26"/>
+              </w:rPr>
+            </w:pPr>
+          </w:p>
+        </w:tc>
+        <w:tc>
+          <w:tcPr>
+            <w:tcW w:w="0" w:type="auto"/>
+            <w:tcBorders>
+              <w:top w:val="dotted" w:sz="6" w:space="0" w:color="AAAAAA"/>
+              <w:left w:val="dotted" w:sz="6" w:space="0" w:color="AAAAAA"/>
+              <w:bottom w:val="dotted" w:sz="6" w:space="0" w:color="AAAAAA"/>
+              <w:right w:val="dotted" w:sz="6" w:space="0" w:color="AAAAAA"/>
+            </w:tcBorders>
+            <w:tcMar>
+              <w:top w:w="105" w:type="dxa"/>
+              <w:left w:w="105" w:type="dxa"/>
+              <w:bottom w:w="105" w:type="dxa"/>
+              <w:right w:w="105" w:type="dxa"/>
+            </w:tcMar>
+            <w:hideMark/>
+          </w:tcPr>
+          <w:p>
+            <w:pPr>
+              <w:rPr>
+                <w:rFonts w:ascii="Times" w:eastAsia="Times New Roman" w:hAnsi="Times" w:cs="Times New Roman"/>
+                <w:sz w:val="26"/>
+                <w:szCs w:val="26"/>
+              </w:rPr>
+            </w:pPr>
+          </w:p>
+        </w:tc>
+        <w:tc>
+          <w:tcPr>
+            <w:tcW w:w="0" w:type="auto"/>
+            <w:tcBorders>
+              <w:top w:val="dotted" w:sz="6" w:space="0" w:color="AAAAAA"/>
+              <w:left w:val="dotted" w:sz="6" w:space="0" w:color="AAAAAA"/>
+              <w:bottom w:val="dotted" w:sz="6" w:space="0" w:color="AAAAAA"/>
+              <w:right w:val="dotted" w:sz="6" w:space="0" w:color="AAAAAA"/>
+            </w:tcBorders>
+            <w:tcMar>
+              <w:top w:w="105" w:type="dxa"/>
+              <w:left w:w="105" w:type="dxa"/>
+              <w:bottom w:w="105" w:type="dxa"/>
+              <w:right w:w="105" w:type="dxa"/>
+            </w:tcMar>
+            <w:hideMark/>
+          </w:tcPr>
+          <w:p>
+            <w:pPr>
+              <w:spacing w:line="0" w:lineRule="atLeast"/>
+              <w:rPr>
+                <w:rFonts w:ascii="Times" w:eastAsia="Times New Roman" w:hAnsi="Times" w:cs="Times New Roman"/>
+                <w:sz w:val="26"/>
+                <w:szCs w:val="26"/>
+              </w:rPr>
+            </w:pPr>
+          </w:p>
+        </w:tc>
+        <w:tc>
+          <w:tcPr>
+            <w:tcW w:w="0" w:type="auto"/>
+            <w:tcBorders>
+              <w:top w:val="dotted" w:sz="6" w:space="0" w:color="AAAAAA"/>
+              <w:left w:val="dotted" w:sz="6" w:space="0" w:color="AAAAAA"/>
+              <w:bottom w:val="dotted" w:sz="6" w:space="0" w:color="AAAAAA"/>
+              <w:right w:val="dotted" w:sz="6" w:space="0" w:color="AAAAAA"/>
+            </w:tcBorders>
+            <w:tcMar>
+              <w:top w:w="105" w:type="dxa"/>
+              <w:left w:w="105" w:type="dxa"/>
+              <w:bottom w:w="105" w:type="dxa"/>
+              <w:right w:w="105" w:type="dxa"/>
+            </w:tcMar>
+            <w:hideMark/>
+          </w:tcPr>
+          <w:p>
+            <w:pPr>
+              <w:spacing w:line="0" w:lineRule="atLeast"/>
+              <w:rPr>
+                <w:rFonts w:ascii="Times" w:eastAsia="Times New Roman" w:hAnsi="Times" w:cs="Times New Roman"/>
+                <w:sz w:val="26"/>
+                <w:szCs w:val="26"/>
+              </w:rPr>
+            </w:pPr>
+          </w:p>
+        </w:tc>
+      </w:tr>
+      <w:tr>
         <w:tc>
           <w:tcPr>
             <w:tcW w:w="0" w:type="auto"/>
@@ -5800,7 +6380,7 @@
                 <w:sz w:val="26"/>
                 <w:szCs w:val="26"/>
               </w:rPr>
-              <w:t>ZrTi 20/80</w:t>
+              <w:t>07052011E</w:t>
             </w:r>
           </w:p>
         </w:tc>
@@ -5823,33 +6403,6 @@
           </w:tcPr>
           <w:p>
             <w:pPr>
-              <w:rPr>
-                <w:rFonts w:ascii="Times" w:eastAsia="Times New Roman" w:hAnsi="Times" w:cs="Times New Roman"/>
-                <w:sz w:val="26"/>
-                <w:szCs w:val="26"/>
-              </w:rPr>
-            </w:pPr>
-          </w:p>
-        </w:tc>
-        <w:tc>
-          <w:tcPr>
-            <w:tcW w:w="0" w:type="auto"/>
-            <w:tcBorders>
-              <w:top w:val="dotted" w:sz="6" w:space="0" w:color="AAAAAA"/>
-              <w:left w:val="dotted" w:sz="6" w:space="0" w:color="AAAAAA"/>
-              <w:bottom w:val="dotted" w:sz="6" w:space="0" w:color="AAAAAA"/>
-              <w:right w:val="dotted" w:sz="6" w:space="0" w:color="AAAAAA"/>
-            </w:tcBorders>
-            <w:tcMar>
-              <w:top w:w="105" w:type="dxa"/>
-              <w:left w:w="105" w:type="dxa"/>
-              <w:bottom w:w="105" w:type="dxa"/>
-              <w:right w:w="105" w:type="dxa"/>
-            </w:tcMar>
-            <w:hideMark/>
-          </w:tcPr>
-          <w:p>
-            <w:pPr>
               <w:spacing w:line="0" w:lineRule="atLeast"/>
               <w:rPr>
                 <w:rFonts w:ascii="Times" w:eastAsia="Times New Roman" w:hAnsi="Times" w:cs="Times New Roman"/>
@@ -5857,6 +6410,7 @@
                 <w:szCs w:val="26"/>
               </w:rPr>
             </w:pPr>
+            <w:proofErr w:type="spellStart"/>
             <w:r>
               <w:rPr>
                 <w:rFonts w:ascii="Times" w:eastAsia="Times New Roman" w:hAnsi="Times" w:cs="Arial"/>
@@ -5866,177 +6420,9 @@
                 <w:sz w:val="26"/>
                 <w:szCs w:val="26"/>
               </w:rPr>
-              <w:t>1%H3PO4</w:t>
+              <w:t>ZrTi</w:t>
             </w:r>
-          </w:p>
-        </w:tc>
-        <w:tc>
-          <w:tcPr>
-            <w:tcW w:w="0" w:type="auto"/>
-            <w:tcBorders>
-              <w:top w:val="dotted" w:sz="6" w:space="0" w:color="AAAAAA"/>
-              <w:left w:val="dotted" w:sz="6" w:space="0" w:color="AAAAAA"/>
-              <w:bottom w:val="dotted" w:sz="6" w:space="0" w:color="AAAAAA"/>
-              <w:right w:val="dotted" w:sz="6" w:space="0" w:color="AAAAAA"/>
-            </w:tcBorders>
-            <w:tcMar>
-              <w:top w:w="105" w:type="dxa"/>
-              <w:left w:w="105" w:type="dxa"/>
-              <w:bottom w:w="105" w:type="dxa"/>
-              <w:right w:w="105" w:type="dxa"/>
-            </w:tcMar>
-            <w:hideMark/>
-          </w:tcPr>
-          <w:p>
-            <w:pPr>
-              <w:spacing w:line="0" w:lineRule="atLeast"/>
-              <w:rPr>
-                <w:rFonts w:ascii="Times" w:eastAsia="Times New Roman" w:hAnsi="Times" w:cs="Times New Roman"/>
-                <w:sz w:val="26"/>
-                <w:szCs w:val="26"/>
-              </w:rPr>
-            </w:pPr>
-          </w:p>
-        </w:tc>
-        <w:tc>
-          <w:tcPr>
-            <w:tcW w:w="0" w:type="auto"/>
-            <w:tcBorders>
-              <w:top w:val="dotted" w:sz="6" w:space="0" w:color="AAAAAA"/>
-              <w:left w:val="dotted" w:sz="6" w:space="0" w:color="AAAAAA"/>
-              <w:bottom w:val="dotted" w:sz="6" w:space="0" w:color="AAAAAA"/>
-              <w:right w:val="dotted" w:sz="6" w:space="0" w:color="AAAAAA"/>
-            </w:tcBorders>
-            <w:tcMar>
-              <w:top w:w="105" w:type="dxa"/>
-              <w:left w:w="105" w:type="dxa"/>
-              <w:bottom w:w="105" w:type="dxa"/>
-              <w:right w:w="105" w:type="dxa"/>
-            </w:tcMar>
-            <w:hideMark/>
-          </w:tcPr>
-          <w:p>
-            <w:pPr>
-              <w:spacing w:line="0" w:lineRule="atLeast"/>
-              <w:rPr>
-                <w:rFonts w:ascii="Times" w:eastAsia="Times New Roman" w:hAnsi="Times" w:cs="Times New Roman"/>
-                <w:sz w:val="26"/>
-                <w:szCs w:val="26"/>
-              </w:rPr>
-            </w:pPr>
-          </w:p>
-        </w:tc>
-        <w:tc>
-          <w:tcPr>
-            <w:tcW w:w="0" w:type="auto"/>
-            <w:tcBorders>
-              <w:top w:val="dotted" w:sz="6" w:space="0" w:color="AAAAAA"/>
-              <w:left w:val="dotted" w:sz="6" w:space="0" w:color="AAAAAA"/>
-              <w:bottom w:val="dotted" w:sz="6" w:space="0" w:color="AAAAAA"/>
-              <w:right w:val="dotted" w:sz="6" w:space="0" w:color="AAAAAA"/>
-            </w:tcBorders>
-            <w:tcMar>
-              <w:top w:w="105" w:type="dxa"/>
-              <w:left w:w="105" w:type="dxa"/>
-              <w:bottom w:w="105" w:type="dxa"/>
-              <w:right w:w="105" w:type="dxa"/>
-            </w:tcMar>
-            <w:hideMark/>
-          </w:tcPr>
-          <w:p>
-            <w:pPr>
-              <w:rPr>
-                <w:rFonts w:ascii="Times" w:eastAsia="Times New Roman" w:hAnsi="Times" w:cs="Times New Roman"/>
-                <w:sz w:val="26"/>
-                <w:szCs w:val="26"/>
-              </w:rPr>
-            </w:pPr>
-          </w:p>
-        </w:tc>
-        <w:tc>
-          <w:tcPr>
-            <w:tcW w:w="0" w:type="auto"/>
-            <w:tcBorders>
-              <w:top w:val="dotted" w:sz="6" w:space="0" w:color="AAAAAA"/>
-              <w:left w:val="dotted" w:sz="6" w:space="0" w:color="AAAAAA"/>
-              <w:bottom w:val="dotted" w:sz="6" w:space="0" w:color="AAAAAA"/>
-              <w:right w:val="dotted" w:sz="6" w:space="0" w:color="AAAAAA"/>
-            </w:tcBorders>
-            <w:tcMar>
-              <w:top w:w="105" w:type="dxa"/>
-              <w:left w:w="105" w:type="dxa"/>
-              <w:bottom w:w="105" w:type="dxa"/>
-              <w:right w:w="105" w:type="dxa"/>
-            </w:tcMar>
-            <w:hideMark/>
-          </w:tcPr>
-          <w:p>
-            <w:pPr>
-              <w:spacing w:line="0" w:lineRule="atLeast"/>
-              <w:rPr>
-                <w:rFonts w:ascii="Times" w:eastAsia="Times New Roman" w:hAnsi="Times" w:cs="Times New Roman"/>
-                <w:sz w:val="26"/>
-                <w:szCs w:val="26"/>
-              </w:rPr>
-            </w:pPr>
-          </w:p>
-        </w:tc>
-        <w:tc>
-          <w:tcPr>
-            <w:tcW w:w="0" w:type="auto"/>
-            <w:tcBorders>
-              <w:top w:val="dotted" w:sz="6" w:space="0" w:color="AAAAAA"/>
-              <w:left w:val="dotted" w:sz="6" w:space="0" w:color="AAAAAA"/>
-              <w:bottom w:val="dotted" w:sz="6" w:space="0" w:color="AAAAAA"/>
-              <w:right w:val="dotted" w:sz="6" w:space="0" w:color="AAAAAA"/>
-            </w:tcBorders>
-            <w:tcMar>
-              <w:top w:w="105" w:type="dxa"/>
-              <w:left w:w="105" w:type="dxa"/>
-              <w:bottom w:w="105" w:type="dxa"/>
-              <w:right w:w="105" w:type="dxa"/>
-            </w:tcMar>
-            <w:hideMark/>
-          </w:tcPr>
-          <w:p>
-            <w:pPr>
-              <w:spacing w:line="0" w:lineRule="atLeast"/>
-              <w:rPr>
-                <w:rFonts w:ascii="Times" w:eastAsia="Times New Roman" w:hAnsi="Times" w:cs="Times New Roman"/>
-                <w:sz w:val="26"/>
-                <w:szCs w:val="26"/>
-              </w:rPr>
-            </w:pPr>
-          </w:p>
-        </w:tc>
-      </w:tr>
-      <w:tr>
-        <w:tc>
-          <w:tcPr>
-            <w:tcW w:w="0" w:type="auto"/>
-            <w:tcBorders>
-              <w:top w:val="dotted" w:sz="6" w:space="0" w:color="AAAAAA"/>
-              <w:left w:val="dotted" w:sz="6" w:space="0" w:color="AAAAAA"/>
-              <w:bottom w:val="dotted" w:sz="6" w:space="0" w:color="AAAAAA"/>
-              <w:right w:val="dotted" w:sz="6" w:space="0" w:color="AAAAAA"/>
-            </w:tcBorders>
-            <w:tcMar>
-              <w:top w:w="105" w:type="dxa"/>
-              <w:left w:w="105" w:type="dxa"/>
-              <w:bottom w:w="105" w:type="dxa"/>
-              <w:right w:w="105" w:type="dxa"/>
-            </w:tcMar>
-            <w:hideMark/>
-          </w:tcPr>
-          <w:p>
-            <w:pPr>
-              <w:spacing w:line="0" w:lineRule="atLeast"/>
-              <w:rPr>
-                <w:rFonts w:ascii="Times" w:eastAsia="Times New Roman" w:hAnsi="Times" w:cs="Times New Roman"/>
-                <w:sz w:val="26"/>
-                <w:szCs w:val="26"/>
-              </w:rPr>
-            </w:pPr>
+            <w:proofErr w:type="spellEnd"/>
             <w:r>
               <w:rPr>
                 <w:rFonts w:ascii="Times" w:eastAsia="Times New Roman" w:hAnsi="Times" w:cs="Arial"/>
@@ -6046,8 +6432,35 @@
                 <w:sz w:val="26"/>
                 <w:szCs w:val="26"/>
               </w:rPr>
-              <w:t>07012011A</w:t>
+              <w:t xml:space="preserve"> 20/80</w:t>
             </w:r>
+          </w:p>
+        </w:tc>
+        <w:tc>
+          <w:tcPr>
+            <w:tcW w:w="0" w:type="auto"/>
+            <w:tcBorders>
+              <w:top w:val="dotted" w:sz="6" w:space="0" w:color="AAAAAA"/>
+              <w:left w:val="dotted" w:sz="6" w:space="0" w:color="AAAAAA"/>
+              <w:bottom w:val="dotted" w:sz="6" w:space="0" w:color="AAAAAA"/>
+              <w:right w:val="dotted" w:sz="6" w:space="0" w:color="AAAAAA"/>
+            </w:tcBorders>
+            <w:tcMar>
+              <w:top w:w="105" w:type="dxa"/>
+              <w:left w:w="105" w:type="dxa"/>
+              <w:bottom w:w="105" w:type="dxa"/>
+              <w:right w:w="105" w:type="dxa"/>
+            </w:tcMar>
+            <w:hideMark/>
+          </w:tcPr>
+          <w:p>
+            <w:pPr>
+              <w:rPr>
+                <w:rFonts w:ascii="Times" w:eastAsia="Times New Roman" w:hAnsi="Times" w:cs="Times New Roman"/>
+                <w:sz w:val="26"/>
+                <w:szCs w:val="26"/>
+              </w:rPr>
+            </w:pPr>
           </w:p>
         </w:tc>
         <w:tc>
@@ -6085,7 +6498,7 @@
                 <w:sz w:val="26"/>
                 <w:szCs w:val="26"/>
               </w:rPr>
-              <w:t>ZrTi 80/20</w:t>
+              <w:t>1%H3PO4</w:t>
             </w:r>
           </w:p>
         </w:tc>
@@ -6108,87 +6521,35 @@
           </w:tcPr>
           <w:p>
             <w:pPr>
-              <w:rPr>
-                <w:rFonts w:ascii="Times" w:eastAsia="Times New Roman" w:hAnsi="Times" w:cs="Times New Roman"/>
-                <w:sz w:val="26"/>
-                <w:szCs w:val="26"/>
-              </w:rPr>
-            </w:pPr>
-          </w:p>
-        </w:tc>
-        <w:tc>
-          <w:tcPr>
-            <w:tcW w:w="0" w:type="auto"/>
-            <w:tcBorders>
-              <w:top w:val="dotted" w:sz="6" w:space="0" w:color="AAAAAA"/>
-              <w:left w:val="dotted" w:sz="6" w:space="0" w:color="AAAAAA"/>
-              <w:bottom w:val="dotted" w:sz="6" w:space="0" w:color="AAAAAA"/>
-              <w:right w:val="dotted" w:sz="6" w:space="0" w:color="AAAAAA"/>
-            </w:tcBorders>
-            <w:tcMar>
-              <w:top w:w="105" w:type="dxa"/>
-              <w:left w:w="105" w:type="dxa"/>
-              <w:bottom w:w="105" w:type="dxa"/>
-              <w:right w:w="105" w:type="dxa"/>
-            </w:tcMar>
-            <w:hideMark/>
-          </w:tcPr>
-          <w:p>
-            <w:pPr>
-              <w:rPr>
-                <w:rFonts w:ascii="Times" w:eastAsia="Times New Roman" w:hAnsi="Times" w:cs="Times New Roman"/>
-                <w:sz w:val="26"/>
-                <w:szCs w:val="26"/>
-              </w:rPr>
-            </w:pPr>
-          </w:p>
-        </w:tc>
-        <w:tc>
-          <w:tcPr>
-            <w:tcW w:w="0" w:type="auto"/>
-            <w:tcBorders>
-              <w:top w:val="dotted" w:sz="6" w:space="0" w:color="AAAAAA"/>
-              <w:left w:val="dotted" w:sz="6" w:space="0" w:color="AAAAAA"/>
-              <w:bottom w:val="dotted" w:sz="6" w:space="0" w:color="AAAAAA"/>
-              <w:right w:val="dotted" w:sz="6" w:space="0" w:color="AAAAAA"/>
-            </w:tcBorders>
-            <w:tcMar>
-              <w:top w:w="105" w:type="dxa"/>
-              <w:left w:w="105" w:type="dxa"/>
-              <w:bottom w:w="105" w:type="dxa"/>
-              <w:right w:w="105" w:type="dxa"/>
-            </w:tcMar>
-            <w:hideMark/>
-          </w:tcPr>
-          <w:p>
-            <w:pPr>
-              <w:rPr>
-                <w:rFonts w:ascii="Times" w:eastAsia="Times New Roman" w:hAnsi="Times" w:cs="Times New Roman"/>
-                <w:sz w:val="26"/>
-                <w:szCs w:val="26"/>
-              </w:rPr>
-            </w:pPr>
-          </w:p>
-        </w:tc>
-        <w:tc>
-          <w:tcPr>
-            <w:tcW w:w="0" w:type="auto"/>
-            <w:tcBorders>
-              <w:top w:val="dotted" w:sz="6" w:space="0" w:color="AAAAAA"/>
-              <w:left w:val="dotted" w:sz="6" w:space="0" w:color="AAAAAA"/>
-              <w:bottom w:val="dotted" w:sz="6" w:space="0" w:color="AAAAAA"/>
-              <w:right w:val="dotted" w:sz="6" w:space="0" w:color="AAAAAA"/>
-            </w:tcBorders>
-            <w:tcMar>
-              <w:top w:w="105" w:type="dxa"/>
-              <w:left w:w="105" w:type="dxa"/>
-              <w:bottom w:w="105" w:type="dxa"/>
-              <w:right w:w="105" w:type="dxa"/>
-            </w:tcMar>
-            <w:hideMark/>
-          </w:tcPr>
-          <w:p>
-            <w:pPr>
+              <w:spacing w:line="0" w:lineRule="atLeast"/>
+              <w:rPr>
+                <w:rFonts w:ascii="Times" w:eastAsia="Times New Roman" w:hAnsi="Times" w:cs="Times New Roman"/>
+                <w:sz w:val="26"/>
+                <w:szCs w:val="26"/>
+              </w:rPr>
+            </w:pPr>
+          </w:p>
+        </w:tc>
+        <w:tc>
+          <w:tcPr>
+            <w:tcW w:w="0" w:type="auto"/>
+            <w:tcBorders>
+              <w:top w:val="dotted" w:sz="6" w:space="0" w:color="AAAAAA"/>
+              <w:left w:val="dotted" w:sz="6" w:space="0" w:color="AAAAAA"/>
+              <w:bottom w:val="dotted" w:sz="6" w:space="0" w:color="AAAAAA"/>
+              <w:right w:val="dotted" w:sz="6" w:space="0" w:color="AAAAAA"/>
+            </w:tcBorders>
+            <w:tcMar>
+              <w:top w:w="105" w:type="dxa"/>
+              <w:left w:w="105" w:type="dxa"/>
+              <w:bottom w:w="105" w:type="dxa"/>
+              <w:right w:w="105" w:type="dxa"/>
+            </w:tcMar>
+            <w:hideMark/>
+          </w:tcPr>
+          <w:p>
+            <w:pPr>
+              <w:spacing w:line="0" w:lineRule="atLeast"/>
               <w:rPr>
                 <w:rFonts w:ascii="Times" w:eastAsia="Times New Roman" w:hAnsi="Times" w:cs="Times New Roman"/>
                 <w:sz w:val="26"/>
@@ -6317,7 +6678,7 @@
                 <w:sz w:val="26"/>
                 <w:szCs w:val="26"/>
               </w:rPr>
-              <w:t>07012011B</w:t>
+              <w:t>07012011A</w:t>
             </w:r>
           </w:p>
         </w:tc>
@@ -6347,6 +6708,7 @@
                 <w:szCs w:val="26"/>
               </w:rPr>
             </w:pPr>
+            <w:proofErr w:type="spellStart"/>
             <w:r>
               <w:rPr>
                 <w:rFonts w:ascii="Times" w:eastAsia="Times New Roman" w:hAnsi="Times" w:cs="Arial"/>
@@ -6356,229 +6718,9 @@
                 <w:sz w:val="26"/>
                 <w:szCs w:val="26"/>
               </w:rPr>
-              <w:t>ZrTi 50/50</w:t>
+              <w:t>ZrTi</w:t>
             </w:r>
-          </w:p>
-        </w:tc>
-        <w:tc>
-          <w:tcPr>
-            <w:tcW w:w="0" w:type="auto"/>
-            <w:tcBorders>
-              <w:top w:val="dotted" w:sz="6" w:space="0" w:color="AAAAAA"/>
-              <w:left w:val="dotted" w:sz="6" w:space="0" w:color="AAAAAA"/>
-              <w:bottom w:val="dotted" w:sz="6" w:space="0" w:color="AAAAAA"/>
-              <w:right w:val="dotted" w:sz="6" w:space="0" w:color="AAAAAA"/>
-            </w:tcBorders>
-            <w:tcMar>
-              <w:top w:w="105" w:type="dxa"/>
-              <w:left w:w="105" w:type="dxa"/>
-              <w:bottom w:w="105" w:type="dxa"/>
-              <w:right w:w="105" w:type="dxa"/>
-            </w:tcMar>
-            <w:hideMark/>
-          </w:tcPr>
-          <w:p>
-            <w:pPr>
-              <w:rPr>
-                <w:rFonts w:ascii="Times" w:eastAsia="Times New Roman" w:hAnsi="Times" w:cs="Times New Roman"/>
-                <w:sz w:val="26"/>
-                <w:szCs w:val="26"/>
-              </w:rPr>
-            </w:pPr>
-          </w:p>
-        </w:tc>
-        <w:tc>
-          <w:tcPr>
-            <w:tcW w:w="0" w:type="auto"/>
-            <w:tcBorders>
-              <w:top w:val="dotted" w:sz="6" w:space="0" w:color="AAAAAA"/>
-              <w:left w:val="dotted" w:sz="6" w:space="0" w:color="AAAAAA"/>
-              <w:bottom w:val="dotted" w:sz="6" w:space="0" w:color="AAAAAA"/>
-              <w:right w:val="dotted" w:sz="6" w:space="0" w:color="AAAAAA"/>
-            </w:tcBorders>
-            <w:tcMar>
-              <w:top w:w="105" w:type="dxa"/>
-              <w:left w:w="105" w:type="dxa"/>
-              <w:bottom w:w="105" w:type="dxa"/>
-              <w:right w:w="105" w:type="dxa"/>
-            </w:tcMar>
-            <w:hideMark/>
-          </w:tcPr>
-          <w:p>
-            <w:pPr>
-              <w:rPr>
-                <w:rFonts w:ascii="Times" w:eastAsia="Times New Roman" w:hAnsi="Times" w:cs="Times New Roman"/>
-                <w:sz w:val="26"/>
-                <w:szCs w:val="26"/>
-              </w:rPr>
-            </w:pPr>
-          </w:p>
-        </w:tc>
-        <w:tc>
-          <w:tcPr>
-            <w:tcW w:w="0" w:type="auto"/>
-            <w:tcBorders>
-              <w:top w:val="dotted" w:sz="6" w:space="0" w:color="AAAAAA"/>
-              <w:left w:val="dotted" w:sz="6" w:space="0" w:color="AAAAAA"/>
-              <w:bottom w:val="dotted" w:sz="6" w:space="0" w:color="AAAAAA"/>
-              <w:right w:val="dotted" w:sz="6" w:space="0" w:color="AAAAAA"/>
-            </w:tcBorders>
-            <w:tcMar>
-              <w:top w:w="105" w:type="dxa"/>
-              <w:left w:w="105" w:type="dxa"/>
-              <w:bottom w:w="105" w:type="dxa"/>
-              <w:right w:w="105" w:type="dxa"/>
-            </w:tcMar>
-            <w:hideMark/>
-          </w:tcPr>
-          <w:p>
-            <w:pPr>
-              <w:rPr>
-                <w:rFonts w:ascii="Times" w:eastAsia="Times New Roman" w:hAnsi="Times" w:cs="Times New Roman"/>
-                <w:sz w:val="26"/>
-                <w:szCs w:val="26"/>
-              </w:rPr>
-            </w:pPr>
-          </w:p>
-        </w:tc>
-        <w:tc>
-          <w:tcPr>
-            <w:tcW w:w="0" w:type="auto"/>
-            <w:tcBorders>
-              <w:top w:val="dotted" w:sz="6" w:space="0" w:color="AAAAAA"/>
-              <w:left w:val="dotted" w:sz="6" w:space="0" w:color="AAAAAA"/>
-              <w:bottom w:val="dotted" w:sz="6" w:space="0" w:color="AAAAAA"/>
-              <w:right w:val="dotted" w:sz="6" w:space="0" w:color="AAAAAA"/>
-            </w:tcBorders>
-            <w:tcMar>
-              <w:top w:w="105" w:type="dxa"/>
-              <w:left w:w="105" w:type="dxa"/>
-              <w:bottom w:w="105" w:type="dxa"/>
-              <w:right w:w="105" w:type="dxa"/>
-            </w:tcMar>
-            <w:hideMark/>
-          </w:tcPr>
-          <w:p>
-            <w:pPr>
-              <w:rPr>
-                <w:rFonts w:ascii="Times" w:eastAsia="Times New Roman" w:hAnsi="Times" w:cs="Times New Roman"/>
-                <w:sz w:val="26"/>
-                <w:szCs w:val="26"/>
-              </w:rPr>
-            </w:pPr>
-          </w:p>
-        </w:tc>
-        <w:tc>
-          <w:tcPr>
-            <w:tcW w:w="0" w:type="auto"/>
-            <w:tcBorders>
-              <w:top w:val="dotted" w:sz="6" w:space="0" w:color="AAAAAA"/>
-              <w:left w:val="dotted" w:sz="6" w:space="0" w:color="AAAAAA"/>
-              <w:bottom w:val="dotted" w:sz="6" w:space="0" w:color="AAAAAA"/>
-              <w:right w:val="dotted" w:sz="6" w:space="0" w:color="AAAAAA"/>
-            </w:tcBorders>
-            <w:tcMar>
-              <w:top w:w="105" w:type="dxa"/>
-              <w:left w:w="105" w:type="dxa"/>
-              <w:bottom w:w="105" w:type="dxa"/>
-              <w:right w:w="105" w:type="dxa"/>
-            </w:tcMar>
-            <w:hideMark/>
-          </w:tcPr>
-          <w:p>
-            <w:pPr>
-              <w:rPr>
-                <w:rFonts w:ascii="Times" w:eastAsia="Times New Roman" w:hAnsi="Times" w:cs="Times New Roman"/>
-                <w:sz w:val="26"/>
-                <w:szCs w:val="26"/>
-              </w:rPr>
-            </w:pPr>
-          </w:p>
-        </w:tc>
-        <w:tc>
-          <w:tcPr>
-            <w:tcW w:w="0" w:type="auto"/>
-            <w:tcBorders>
-              <w:top w:val="dotted" w:sz="6" w:space="0" w:color="AAAAAA"/>
-              <w:left w:val="dotted" w:sz="6" w:space="0" w:color="AAAAAA"/>
-              <w:bottom w:val="dotted" w:sz="6" w:space="0" w:color="AAAAAA"/>
-              <w:right w:val="dotted" w:sz="6" w:space="0" w:color="AAAAAA"/>
-            </w:tcBorders>
-            <w:tcMar>
-              <w:top w:w="105" w:type="dxa"/>
-              <w:left w:w="105" w:type="dxa"/>
-              <w:bottom w:w="105" w:type="dxa"/>
-              <w:right w:w="105" w:type="dxa"/>
-            </w:tcMar>
-            <w:hideMark/>
-          </w:tcPr>
-          <w:p>
-            <w:pPr>
-              <w:spacing w:line="0" w:lineRule="atLeast"/>
-              <w:rPr>
-                <w:rFonts w:ascii="Times" w:eastAsia="Times New Roman" w:hAnsi="Times" w:cs="Times New Roman"/>
-                <w:sz w:val="26"/>
-                <w:szCs w:val="26"/>
-              </w:rPr>
-            </w:pPr>
-          </w:p>
-        </w:tc>
-        <w:tc>
-          <w:tcPr>
-            <w:tcW w:w="0" w:type="auto"/>
-            <w:tcBorders>
-              <w:top w:val="dotted" w:sz="6" w:space="0" w:color="AAAAAA"/>
-              <w:left w:val="dotted" w:sz="6" w:space="0" w:color="AAAAAA"/>
-              <w:bottom w:val="dotted" w:sz="6" w:space="0" w:color="AAAAAA"/>
-              <w:right w:val="dotted" w:sz="6" w:space="0" w:color="AAAAAA"/>
-            </w:tcBorders>
-            <w:tcMar>
-              <w:top w:w="105" w:type="dxa"/>
-              <w:left w:w="105" w:type="dxa"/>
-              <w:bottom w:w="105" w:type="dxa"/>
-              <w:right w:w="105" w:type="dxa"/>
-            </w:tcMar>
-            <w:hideMark/>
-          </w:tcPr>
-          <w:p>
-            <w:pPr>
-              <w:spacing w:line="0" w:lineRule="atLeast"/>
-              <w:rPr>
-                <w:rFonts w:ascii="Times" w:eastAsia="Times New Roman" w:hAnsi="Times" w:cs="Times New Roman"/>
-                <w:sz w:val="26"/>
-                <w:szCs w:val="26"/>
-              </w:rPr>
-            </w:pPr>
-          </w:p>
-        </w:tc>
-      </w:tr>
-      <w:tr>
-        <w:tc>
-          <w:tcPr>
-            <w:tcW w:w="0" w:type="auto"/>
-            <w:tcBorders>
-              <w:top w:val="dotted" w:sz="6" w:space="0" w:color="AAAAAA"/>
-              <w:left w:val="dotted" w:sz="6" w:space="0" w:color="AAAAAA"/>
-              <w:bottom w:val="dotted" w:sz="6" w:space="0" w:color="AAAAAA"/>
-              <w:right w:val="dotted" w:sz="6" w:space="0" w:color="AAAAAA"/>
-            </w:tcBorders>
-            <w:tcMar>
-              <w:top w:w="105" w:type="dxa"/>
-              <w:left w:w="105" w:type="dxa"/>
-              <w:bottom w:w="105" w:type="dxa"/>
-              <w:right w:w="105" w:type="dxa"/>
-            </w:tcMar>
-            <w:hideMark/>
-          </w:tcPr>
-          <w:p>
-            <w:pPr>
-              <w:spacing w:line="0" w:lineRule="atLeast"/>
-              <w:rPr>
-                <w:rFonts w:ascii="Times" w:eastAsia="Times New Roman" w:hAnsi="Times" w:cs="Times New Roman"/>
-                <w:sz w:val="26"/>
-                <w:szCs w:val="26"/>
-              </w:rPr>
-            </w:pPr>
+            <w:proofErr w:type="spellEnd"/>
             <w:r>
               <w:rPr>
                 <w:rFonts w:ascii="Times" w:eastAsia="Times New Roman" w:hAnsi="Times" w:cs="Arial"/>
@@ -6588,10 +6730,203 @@
                 <w:sz w:val="26"/>
                 <w:szCs w:val="26"/>
               </w:rPr>
-              <w:t>06202011A</w:t>
+              <w:t xml:space="preserve"> 80/20</w:t>
             </w:r>
           </w:p>
         </w:tc>
+        <w:tc>
+          <w:tcPr>
+            <w:tcW w:w="0" w:type="auto"/>
+            <w:tcBorders>
+              <w:top w:val="dotted" w:sz="6" w:space="0" w:color="AAAAAA"/>
+              <w:left w:val="dotted" w:sz="6" w:space="0" w:color="AAAAAA"/>
+              <w:bottom w:val="dotted" w:sz="6" w:space="0" w:color="AAAAAA"/>
+              <w:right w:val="dotted" w:sz="6" w:space="0" w:color="AAAAAA"/>
+            </w:tcBorders>
+            <w:tcMar>
+              <w:top w:w="105" w:type="dxa"/>
+              <w:left w:w="105" w:type="dxa"/>
+              <w:bottom w:w="105" w:type="dxa"/>
+              <w:right w:w="105" w:type="dxa"/>
+            </w:tcMar>
+            <w:hideMark/>
+          </w:tcPr>
+          <w:p>
+            <w:pPr>
+              <w:rPr>
+                <w:rFonts w:ascii="Times" w:eastAsia="Times New Roman" w:hAnsi="Times" w:cs="Times New Roman"/>
+                <w:sz w:val="26"/>
+                <w:szCs w:val="26"/>
+              </w:rPr>
+            </w:pPr>
+          </w:p>
+        </w:tc>
+        <w:tc>
+          <w:tcPr>
+            <w:tcW w:w="0" w:type="auto"/>
+            <w:tcBorders>
+              <w:top w:val="dotted" w:sz="6" w:space="0" w:color="AAAAAA"/>
+              <w:left w:val="dotted" w:sz="6" w:space="0" w:color="AAAAAA"/>
+              <w:bottom w:val="dotted" w:sz="6" w:space="0" w:color="AAAAAA"/>
+              <w:right w:val="dotted" w:sz="6" w:space="0" w:color="AAAAAA"/>
+            </w:tcBorders>
+            <w:tcMar>
+              <w:top w:w="105" w:type="dxa"/>
+              <w:left w:w="105" w:type="dxa"/>
+              <w:bottom w:w="105" w:type="dxa"/>
+              <w:right w:w="105" w:type="dxa"/>
+            </w:tcMar>
+            <w:hideMark/>
+          </w:tcPr>
+          <w:p>
+            <w:pPr>
+              <w:rPr>
+                <w:rFonts w:ascii="Times" w:eastAsia="Times New Roman" w:hAnsi="Times" w:cs="Times New Roman"/>
+                <w:sz w:val="26"/>
+                <w:szCs w:val="26"/>
+              </w:rPr>
+            </w:pPr>
+          </w:p>
+        </w:tc>
+        <w:tc>
+          <w:tcPr>
+            <w:tcW w:w="0" w:type="auto"/>
+            <w:tcBorders>
+              <w:top w:val="dotted" w:sz="6" w:space="0" w:color="AAAAAA"/>
+              <w:left w:val="dotted" w:sz="6" w:space="0" w:color="AAAAAA"/>
+              <w:bottom w:val="dotted" w:sz="6" w:space="0" w:color="AAAAAA"/>
+              <w:right w:val="dotted" w:sz="6" w:space="0" w:color="AAAAAA"/>
+            </w:tcBorders>
+            <w:tcMar>
+              <w:top w:w="105" w:type="dxa"/>
+              <w:left w:w="105" w:type="dxa"/>
+              <w:bottom w:w="105" w:type="dxa"/>
+              <w:right w:w="105" w:type="dxa"/>
+            </w:tcMar>
+            <w:hideMark/>
+          </w:tcPr>
+          <w:p>
+            <w:pPr>
+              <w:rPr>
+                <w:rFonts w:ascii="Times" w:eastAsia="Times New Roman" w:hAnsi="Times" w:cs="Times New Roman"/>
+                <w:sz w:val="26"/>
+                <w:szCs w:val="26"/>
+              </w:rPr>
+            </w:pPr>
+          </w:p>
+        </w:tc>
+        <w:tc>
+          <w:tcPr>
+            <w:tcW w:w="0" w:type="auto"/>
+            <w:tcBorders>
+              <w:top w:val="dotted" w:sz="6" w:space="0" w:color="AAAAAA"/>
+              <w:left w:val="dotted" w:sz="6" w:space="0" w:color="AAAAAA"/>
+              <w:bottom w:val="dotted" w:sz="6" w:space="0" w:color="AAAAAA"/>
+              <w:right w:val="dotted" w:sz="6" w:space="0" w:color="AAAAAA"/>
+            </w:tcBorders>
+            <w:tcMar>
+              <w:top w:w="105" w:type="dxa"/>
+              <w:left w:w="105" w:type="dxa"/>
+              <w:bottom w:w="105" w:type="dxa"/>
+              <w:right w:w="105" w:type="dxa"/>
+            </w:tcMar>
+            <w:hideMark/>
+          </w:tcPr>
+          <w:p>
+            <w:pPr>
+              <w:rPr>
+                <w:rFonts w:ascii="Times" w:eastAsia="Times New Roman" w:hAnsi="Times" w:cs="Times New Roman"/>
+                <w:sz w:val="26"/>
+                <w:szCs w:val="26"/>
+              </w:rPr>
+            </w:pPr>
+          </w:p>
+        </w:tc>
+        <w:tc>
+          <w:tcPr>
+            <w:tcW w:w="0" w:type="auto"/>
+            <w:tcBorders>
+              <w:top w:val="dotted" w:sz="6" w:space="0" w:color="AAAAAA"/>
+              <w:left w:val="dotted" w:sz="6" w:space="0" w:color="AAAAAA"/>
+              <w:bottom w:val="dotted" w:sz="6" w:space="0" w:color="AAAAAA"/>
+              <w:right w:val="dotted" w:sz="6" w:space="0" w:color="AAAAAA"/>
+            </w:tcBorders>
+            <w:tcMar>
+              <w:top w:w="105" w:type="dxa"/>
+              <w:left w:w="105" w:type="dxa"/>
+              <w:bottom w:w="105" w:type="dxa"/>
+              <w:right w:w="105" w:type="dxa"/>
+            </w:tcMar>
+            <w:hideMark/>
+          </w:tcPr>
+          <w:p>
+            <w:pPr>
+              <w:rPr>
+                <w:rFonts w:ascii="Times" w:eastAsia="Times New Roman" w:hAnsi="Times" w:cs="Times New Roman"/>
+                <w:sz w:val="26"/>
+                <w:szCs w:val="26"/>
+              </w:rPr>
+            </w:pPr>
+          </w:p>
+        </w:tc>
+        <w:tc>
+          <w:tcPr>
+            <w:tcW w:w="0" w:type="auto"/>
+            <w:tcBorders>
+              <w:top w:val="dotted" w:sz="6" w:space="0" w:color="AAAAAA"/>
+              <w:left w:val="dotted" w:sz="6" w:space="0" w:color="AAAAAA"/>
+              <w:bottom w:val="dotted" w:sz="6" w:space="0" w:color="AAAAAA"/>
+              <w:right w:val="dotted" w:sz="6" w:space="0" w:color="AAAAAA"/>
+            </w:tcBorders>
+            <w:tcMar>
+              <w:top w:w="105" w:type="dxa"/>
+              <w:left w:w="105" w:type="dxa"/>
+              <w:bottom w:w="105" w:type="dxa"/>
+              <w:right w:w="105" w:type="dxa"/>
+            </w:tcMar>
+            <w:hideMark/>
+          </w:tcPr>
+          <w:p>
+            <w:pPr>
+              <w:spacing w:line="0" w:lineRule="atLeast"/>
+              <w:rPr>
+                <w:rFonts w:ascii="Times" w:eastAsia="Times New Roman" w:hAnsi="Times" w:cs="Times New Roman"/>
+                <w:sz w:val="26"/>
+                <w:szCs w:val="26"/>
+              </w:rPr>
+            </w:pPr>
+          </w:p>
+        </w:tc>
+        <w:tc>
+          <w:tcPr>
+            <w:tcW w:w="0" w:type="auto"/>
+            <w:tcBorders>
+              <w:top w:val="dotted" w:sz="6" w:space="0" w:color="AAAAAA"/>
+              <w:left w:val="dotted" w:sz="6" w:space="0" w:color="AAAAAA"/>
+              <w:bottom w:val="dotted" w:sz="6" w:space="0" w:color="AAAAAA"/>
+              <w:right w:val="dotted" w:sz="6" w:space="0" w:color="AAAAAA"/>
+            </w:tcBorders>
+            <w:tcMar>
+              <w:top w:w="105" w:type="dxa"/>
+              <w:left w:w="105" w:type="dxa"/>
+              <w:bottom w:w="105" w:type="dxa"/>
+              <w:right w:w="105" w:type="dxa"/>
+            </w:tcMar>
+            <w:hideMark/>
+          </w:tcPr>
+          <w:p>
+            <w:pPr>
+              <w:spacing w:line="0" w:lineRule="atLeast"/>
+              <w:rPr>
+                <w:rFonts w:ascii="Times" w:eastAsia="Times New Roman" w:hAnsi="Times" w:cs="Times New Roman"/>
+                <w:sz w:val="26"/>
+                <w:szCs w:val="26"/>
+              </w:rPr>
+            </w:pPr>
+          </w:p>
+        </w:tc>
+      </w:tr>
+      <w:tr>
         <w:tc>
           <w:tcPr>
             <w:tcW w:w="0" w:type="auto"/>
@@ -6627,7 +6962,7 @@
                 <w:sz w:val="26"/>
                 <w:szCs w:val="26"/>
               </w:rPr>
-              <w:t>ZrTi 50/50</w:t>
+              <w:t>07012011B</w:t>
             </w:r>
           </w:p>
         </w:tc>
@@ -6650,141 +6985,6 @@
           </w:tcPr>
           <w:p>
             <w:pPr>
-              <w:rPr>
-                <w:rFonts w:ascii="Times" w:eastAsia="Times New Roman" w:hAnsi="Times" w:cs="Times New Roman"/>
-                <w:sz w:val="26"/>
-                <w:szCs w:val="26"/>
-              </w:rPr>
-            </w:pPr>
-          </w:p>
-        </w:tc>
-        <w:tc>
-          <w:tcPr>
-            <w:tcW w:w="0" w:type="auto"/>
-            <w:tcBorders>
-              <w:top w:val="dotted" w:sz="6" w:space="0" w:color="AAAAAA"/>
-              <w:left w:val="dotted" w:sz="6" w:space="0" w:color="AAAAAA"/>
-              <w:bottom w:val="dotted" w:sz="6" w:space="0" w:color="AAAAAA"/>
-              <w:right w:val="dotted" w:sz="6" w:space="0" w:color="AAAAAA"/>
-            </w:tcBorders>
-            <w:tcMar>
-              <w:top w:w="105" w:type="dxa"/>
-              <w:left w:w="105" w:type="dxa"/>
-              <w:bottom w:w="105" w:type="dxa"/>
-              <w:right w:w="105" w:type="dxa"/>
-            </w:tcMar>
-            <w:hideMark/>
-          </w:tcPr>
-          <w:p>
-            <w:pPr>
-              <w:rPr>
-                <w:rFonts w:ascii="Times" w:eastAsia="Times New Roman" w:hAnsi="Times" w:cs="Times New Roman"/>
-                <w:sz w:val="26"/>
-                <w:szCs w:val="26"/>
-              </w:rPr>
-            </w:pPr>
-          </w:p>
-        </w:tc>
-        <w:tc>
-          <w:tcPr>
-            <w:tcW w:w="0" w:type="auto"/>
-            <w:tcBorders>
-              <w:top w:val="dotted" w:sz="6" w:space="0" w:color="AAAAAA"/>
-              <w:left w:val="dotted" w:sz="6" w:space="0" w:color="AAAAAA"/>
-              <w:bottom w:val="dotted" w:sz="6" w:space="0" w:color="AAAAAA"/>
-              <w:right w:val="dotted" w:sz="6" w:space="0" w:color="AAAAAA"/>
-            </w:tcBorders>
-            <w:tcMar>
-              <w:top w:w="105" w:type="dxa"/>
-              <w:left w:w="105" w:type="dxa"/>
-              <w:bottom w:w="105" w:type="dxa"/>
-              <w:right w:w="105" w:type="dxa"/>
-            </w:tcMar>
-            <w:hideMark/>
-          </w:tcPr>
-          <w:p>
-            <w:pPr>
-              <w:rPr>
-                <w:rFonts w:ascii="Times" w:eastAsia="Times New Roman" w:hAnsi="Times" w:cs="Times New Roman"/>
-                <w:sz w:val="26"/>
-                <w:szCs w:val="26"/>
-              </w:rPr>
-            </w:pPr>
-          </w:p>
-        </w:tc>
-        <w:tc>
-          <w:tcPr>
-            <w:tcW w:w="0" w:type="auto"/>
-            <w:tcBorders>
-              <w:top w:val="dotted" w:sz="6" w:space="0" w:color="AAAAAA"/>
-              <w:left w:val="dotted" w:sz="6" w:space="0" w:color="AAAAAA"/>
-              <w:bottom w:val="dotted" w:sz="6" w:space="0" w:color="AAAAAA"/>
-              <w:right w:val="dotted" w:sz="6" w:space="0" w:color="AAAAAA"/>
-            </w:tcBorders>
-            <w:tcMar>
-              <w:top w:w="105" w:type="dxa"/>
-              <w:left w:w="105" w:type="dxa"/>
-              <w:bottom w:w="105" w:type="dxa"/>
-              <w:right w:w="105" w:type="dxa"/>
-            </w:tcMar>
-            <w:hideMark/>
-          </w:tcPr>
-          <w:p>
-            <w:pPr>
-              <w:rPr>
-                <w:rFonts w:ascii="Times" w:eastAsia="Times New Roman" w:hAnsi="Times" w:cs="Times New Roman"/>
-                <w:sz w:val="26"/>
-                <w:szCs w:val="26"/>
-              </w:rPr>
-            </w:pPr>
-          </w:p>
-        </w:tc>
-        <w:tc>
-          <w:tcPr>
-            <w:tcW w:w="0" w:type="auto"/>
-            <w:tcBorders>
-              <w:top w:val="dotted" w:sz="6" w:space="0" w:color="AAAAAA"/>
-              <w:left w:val="dotted" w:sz="6" w:space="0" w:color="AAAAAA"/>
-              <w:bottom w:val="dotted" w:sz="6" w:space="0" w:color="AAAAAA"/>
-              <w:right w:val="dotted" w:sz="6" w:space="0" w:color="AAAAAA"/>
-            </w:tcBorders>
-            <w:tcMar>
-              <w:top w:w="105" w:type="dxa"/>
-              <w:left w:w="105" w:type="dxa"/>
-              <w:bottom w:w="105" w:type="dxa"/>
-              <w:right w:w="105" w:type="dxa"/>
-            </w:tcMar>
-            <w:hideMark/>
-          </w:tcPr>
-          <w:p>
-            <w:pPr>
-              <w:rPr>
-                <w:rFonts w:ascii="Times" w:eastAsia="Times New Roman" w:hAnsi="Times" w:cs="Times New Roman"/>
-                <w:sz w:val="26"/>
-                <w:szCs w:val="26"/>
-              </w:rPr>
-            </w:pPr>
-          </w:p>
-        </w:tc>
-        <w:tc>
-          <w:tcPr>
-            <w:tcW w:w="0" w:type="auto"/>
-            <w:tcBorders>
-              <w:top w:val="dotted" w:sz="6" w:space="0" w:color="AAAAAA"/>
-              <w:left w:val="dotted" w:sz="6" w:space="0" w:color="AAAAAA"/>
-              <w:bottom w:val="dotted" w:sz="6" w:space="0" w:color="AAAAAA"/>
-              <w:right w:val="dotted" w:sz="6" w:space="0" w:color="AAAAAA"/>
-            </w:tcBorders>
-            <w:tcMar>
-              <w:top w:w="105" w:type="dxa"/>
-              <w:left w:w="105" w:type="dxa"/>
-              <w:bottom w:w="105" w:type="dxa"/>
-              <w:right w:w="105" w:type="dxa"/>
-            </w:tcMar>
-            <w:hideMark/>
-          </w:tcPr>
-          <w:p>
-            <w:pPr>
               <w:spacing w:line="0" w:lineRule="atLeast"/>
               <w:rPr>
                 <w:rFonts w:ascii="Times" w:eastAsia="Times New Roman" w:hAnsi="Times" w:cs="Times New Roman"/>
@@ -6792,64 +6992,7 @@
                 <w:szCs w:val="26"/>
               </w:rPr>
             </w:pPr>
-          </w:p>
-        </w:tc>
-        <w:tc>
-          <w:tcPr>
-            <w:tcW w:w="0" w:type="auto"/>
-            <w:tcBorders>
-              <w:top w:val="dotted" w:sz="6" w:space="0" w:color="AAAAAA"/>
-              <w:left w:val="dotted" w:sz="6" w:space="0" w:color="AAAAAA"/>
-              <w:bottom w:val="dotted" w:sz="6" w:space="0" w:color="AAAAAA"/>
-              <w:right w:val="dotted" w:sz="6" w:space="0" w:color="AAAAAA"/>
-            </w:tcBorders>
-            <w:tcMar>
-              <w:top w:w="105" w:type="dxa"/>
-              <w:left w:w="105" w:type="dxa"/>
-              <w:bottom w:w="105" w:type="dxa"/>
-              <w:right w:w="105" w:type="dxa"/>
-            </w:tcMar>
-            <w:hideMark/>
-          </w:tcPr>
-          <w:p>
-            <w:pPr>
-              <w:spacing w:line="0" w:lineRule="atLeast"/>
-              <w:rPr>
-                <w:rFonts w:ascii="Times" w:eastAsia="Times New Roman" w:hAnsi="Times" w:cs="Times New Roman"/>
-                <w:sz w:val="26"/>
-                <w:szCs w:val="26"/>
-              </w:rPr>
-            </w:pPr>
-          </w:p>
-        </w:tc>
-      </w:tr>
-      <w:tr>
-        <w:tc>
-          <w:tcPr>
-            <w:tcW w:w="0" w:type="auto"/>
-            <w:tcBorders>
-              <w:top w:val="dotted" w:sz="6" w:space="0" w:color="AAAAAA"/>
-              <w:left w:val="dotted" w:sz="6" w:space="0" w:color="AAAAAA"/>
-              <w:bottom w:val="dotted" w:sz="6" w:space="0" w:color="AAAAAA"/>
-              <w:right w:val="dotted" w:sz="6" w:space="0" w:color="AAAAAA"/>
-            </w:tcBorders>
-            <w:tcMar>
-              <w:top w:w="105" w:type="dxa"/>
-              <w:left w:w="105" w:type="dxa"/>
-              <w:bottom w:w="105" w:type="dxa"/>
-              <w:right w:w="105" w:type="dxa"/>
-            </w:tcMar>
-            <w:hideMark/>
-          </w:tcPr>
-          <w:p>
-            <w:pPr>
-              <w:spacing w:line="0" w:lineRule="atLeast"/>
-              <w:rPr>
-                <w:rFonts w:ascii="Times" w:eastAsia="Times New Roman" w:hAnsi="Times" w:cs="Times New Roman"/>
-                <w:sz w:val="26"/>
-                <w:szCs w:val="26"/>
-              </w:rPr>
-            </w:pPr>
+            <w:proofErr w:type="spellStart"/>
             <w:r>
               <w:rPr>
                 <w:rFonts w:ascii="Times" w:eastAsia="Times New Roman" w:hAnsi="Times" w:cs="Arial"/>
@@ -6859,36 +7002,9 @@
                 <w:sz w:val="26"/>
                 <w:szCs w:val="26"/>
               </w:rPr>
-              <w:t>06202011B</w:t>
+              <w:t>ZrTi</w:t>
             </w:r>
-          </w:p>
-        </w:tc>
-        <w:tc>
-          <w:tcPr>
-            <w:tcW w:w="0" w:type="auto"/>
-            <w:tcBorders>
-              <w:top w:val="dotted" w:sz="6" w:space="0" w:color="AAAAAA"/>
-              <w:left w:val="dotted" w:sz="6" w:space="0" w:color="AAAAAA"/>
-              <w:bottom w:val="dotted" w:sz="6" w:space="0" w:color="AAAAAA"/>
-              <w:right w:val="dotted" w:sz="6" w:space="0" w:color="AAAAAA"/>
-            </w:tcBorders>
-            <w:tcMar>
-              <w:top w:w="105" w:type="dxa"/>
-              <w:left w:w="105" w:type="dxa"/>
-              <w:bottom w:w="105" w:type="dxa"/>
-              <w:right w:w="105" w:type="dxa"/>
-            </w:tcMar>
-            <w:hideMark/>
-          </w:tcPr>
-          <w:p>
-            <w:pPr>
-              <w:spacing w:line="0" w:lineRule="atLeast"/>
-              <w:rPr>
-                <w:rFonts w:ascii="Times" w:eastAsia="Times New Roman" w:hAnsi="Times" w:cs="Times New Roman"/>
-                <w:sz w:val="26"/>
-                <w:szCs w:val="26"/>
-              </w:rPr>
-            </w:pPr>
+            <w:proofErr w:type="spellEnd"/>
             <w:r>
               <w:rPr>
                 <w:rFonts w:ascii="Times" w:eastAsia="Times New Roman" w:hAnsi="Times" w:cs="Arial"/>
@@ -6898,7 +7014,575 @@
                 <w:sz w:val="26"/>
                 <w:szCs w:val="26"/>
               </w:rPr>
-              <w:t>ZrTi 50/50</w:t>
+              <w:t xml:space="preserve"> 50/50</w:t>
+            </w:r>
+          </w:p>
+        </w:tc>
+        <w:tc>
+          <w:tcPr>
+            <w:tcW w:w="0" w:type="auto"/>
+            <w:tcBorders>
+              <w:top w:val="dotted" w:sz="6" w:space="0" w:color="AAAAAA"/>
+              <w:left w:val="dotted" w:sz="6" w:space="0" w:color="AAAAAA"/>
+              <w:bottom w:val="dotted" w:sz="6" w:space="0" w:color="AAAAAA"/>
+              <w:right w:val="dotted" w:sz="6" w:space="0" w:color="AAAAAA"/>
+            </w:tcBorders>
+            <w:tcMar>
+              <w:top w:w="105" w:type="dxa"/>
+              <w:left w:w="105" w:type="dxa"/>
+              <w:bottom w:w="105" w:type="dxa"/>
+              <w:right w:w="105" w:type="dxa"/>
+            </w:tcMar>
+            <w:hideMark/>
+          </w:tcPr>
+          <w:p>
+            <w:pPr>
+              <w:rPr>
+                <w:rFonts w:ascii="Times" w:eastAsia="Times New Roman" w:hAnsi="Times" w:cs="Times New Roman"/>
+                <w:sz w:val="26"/>
+                <w:szCs w:val="26"/>
+              </w:rPr>
+            </w:pPr>
+          </w:p>
+        </w:tc>
+        <w:tc>
+          <w:tcPr>
+            <w:tcW w:w="0" w:type="auto"/>
+            <w:tcBorders>
+              <w:top w:val="dotted" w:sz="6" w:space="0" w:color="AAAAAA"/>
+              <w:left w:val="dotted" w:sz="6" w:space="0" w:color="AAAAAA"/>
+              <w:bottom w:val="dotted" w:sz="6" w:space="0" w:color="AAAAAA"/>
+              <w:right w:val="dotted" w:sz="6" w:space="0" w:color="AAAAAA"/>
+            </w:tcBorders>
+            <w:tcMar>
+              <w:top w:w="105" w:type="dxa"/>
+              <w:left w:w="105" w:type="dxa"/>
+              <w:bottom w:w="105" w:type="dxa"/>
+              <w:right w:w="105" w:type="dxa"/>
+            </w:tcMar>
+            <w:hideMark/>
+          </w:tcPr>
+          <w:p>
+            <w:pPr>
+              <w:rPr>
+                <w:rFonts w:ascii="Times" w:eastAsia="Times New Roman" w:hAnsi="Times" w:cs="Times New Roman"/>
+                <w:sz w:val="26"/>
+                <w:szCs w:val="26"/>
+              </w:rPr>
+            </w:pPr>
+          </w:p>
+        </w:tc>
+        <w:tc>
+          <w:tcPr>
+            <w:tcW w:w="0" w:type="auto"/>
+            <w:tcBorders>
+              <w:top w:val="dotted" w:sz="6" w:space="0" w:color="AAAAAA"/>
+              <w:left w:val="dotted" w:sz="6" w:space="0" w:color="AAAAAA"/>
+              <w:bottom w:val="dotted" w:sz="6" w:space="0" w:color="AAAAAA"/>
+              <w:right w:val="dotted" w:sz="6" w:space="0" w:color="AAAAAA"/>
+            </w:tcBorders>
+            <w:tcMar>
+              <w:top w:w="105" w:type="dxa"/>
+              <w:left w:w="105" w:type="dxa"/>
+              <w:bottom w:w="105" w:type="dxa"/>
+              <w:right w:w="105" w:type="dxa"/>
+            </w:tcMar>
+            <w:hideMark/>
+          </w:tcPr>
+          <w:p>
+            <w:pPr>
+              <w:rPr>
+                <w:rFonts w:ascii="Times" w:eastAsia="Times New Roman" w:hAnsi="Times" w:cs="Times New Roman"/>
+                <w:sz w:val="26"/>
+                <w:szCs w:val="26"/>
+              </w:rPr>
+            </w:pPr>
+          </w:p>
+        </w:tc>
+        <w:tc>
+          <w:tcPr>
+            <w:tcW w:w="0" w:type="auto"/>
+            <w:tcBorders>
+              <w:top w:val="dotted" w:sz="6" w:space="0" w:color="AAAAAA"/>
+              <w:left w:val="dotted" w:sz="6" w:space="0" w:color="AAAAAA"/>
+              <w:bottom w:val="dotted" w:sz="6" w:space="0" w:color="AAAAAA"/>
+              <w:right w:val="dotted" w:sz="6" w:space="0" w:color="AAAAAA"/>
+            </w:tcBorders>
+            <w:tcMar>
+              <w:top w:w="105" w:type="dxa"/>
+              <w:left w:w="105" w:type="dxa"/>
+              <w:bottom w:w="105" w:type="dxa"/>
+              <w:right w:w="105" w:type="dxa"/>
+            </w:tcMar>
+            <w:hideMark/>
+          </w:tcPr>
+          <w:p>
+            <w:pPr>
+              <w:rPr>
+                <w:rFonts w:ascii="Times" w:eastAsia="Times New Roman" w:hAnsi="Times" w:cs="Times New Roman"/>
+                <w:sz w:val="26"/>
+                <w:szCs w:val="26"/>
+              </w:rPr>
+            </w:pPr>
+          </w:p>
+        </w:tc>
+        <w:tc>
+          <w:tcPr>
+            <w:tcW w:w="0" w:type="auto"/>
+            <w:tcBorders>
+              <w:top w:val="dotted" w:sz="6" w:space="0" w:color="AAAAAA"/>
+              <w:left w:val="dotted" w:sz="6" w:space="0" w:color="AAAAAA"/>
+              <w:bottom w:val="dotted" w:sz="6" w:space="0" w:color="AAAAAA"/>
+              <w:right w:val="dotted" w:sz="6" w:space="0" w:color="AAAAAA"/>
+            </w:tcBorders>
+            <w:tcMar>
+              <w:top w:w="105" w:type="dxa"/>
+              <w:left w:w="105" w:type="dxa"/>
+              <w:bottom w:w="105" w:type="dxa"/>
+              <w:right w:w="105" w:type="dxa"/>
+            </w:tcMar>
+            <w:hideMark/>
+          </w:tcPr>
+          <w:p>
+            <w:pPr>
+              <w:rPr>
+                <w:rFonts w:ascii="Times" w:eastAsia="Times New Roman" w:hAnsi="Times" w:cs="Times New Roman"/>
+                <w:sz w:val="26"/>
+                <w:szCs w:val="26"/>
+              </w:rPr>
+            </w:pPr>
+          </w:p>
+        </w:tc>
+        <w:tc>
+          <w:tcPr>
+            <w:tcW w:w="0" w:type="auto"/>
+            <w:tcBorders>
+              <w:top w:val="dotted" w:sz="6" w:space="0" w:color="AAAAAA"/>
+              <w:left w:val="dotted" w:sz="6" w:space="0" w:color="AAAAAA"/>
+              <w:bottom w:val="dotted" w:sz="6" w:space="0" w:color="AAAAAA"/>
+              <w:right w:val="dotted" w:sz="6" w:space="0" w:color="AAAAAA"/>
+            </w:tcBorders>
+            <w:tcMar>
+              <w:top w:w="105" w:type="dxa"/>
+              <w:left w:w="105" w:type="dxa"/>
+              <w:bottom w:w="105" w:type="dxa"/>
+              <w:right w:w="105" w:type="dxa"/>
+            </w:tcMar>
+            <w:hideMark/>
+          </w:tcPr>
+          <w:p>
+            <w:pPr>
+              <w:spacing w:line="0" w:lineRule="atLeast"/>
+              <w:rPr>
+                <w:rFonts w:ascii="Times" w:eastAsia="Times New Roman" w:hAnsi="Times" w:cs="Times New Roman"/>
+                <w:sz w:val="26"/>
+                <w:szCs w:val="26"/>
+              </w:rPr>
+            </w:pPr>
+          </w:p>
+        </w:tc>
+        <w:tc>
+          <w:tcPr>
+            <w:tcW w:w="0" w:type="auto"/>
+            <w:tcBorders>
+              <w:top w:val="dotted" w:sz="6" w:space="0" w:color="AAAAAA"/>
+              <w:left w:val="dotted" w:sz="6" w:space="0" w:color="AAAAAA"/>
+              <w:bottom w:val="dotted" w:sz="6" w:space="0" w:color="AAAAAA"/>
+              <w:right w:val="dotted" w:sz="6" w:space="0" w:color="AAAAAA"/>
+            </w:tcBorders>
+            <w:tcMar>
+              <w:top w:w="105" w:type="dxa"/>
+              <w:left w:w="105" w:type="dxa"/>
+              <w:bottom w:w="105" w:type="dxa"/>
+              <w:right w:w="105" w:type="dxa"/>
+            </w:tcMar>
+            <w:hideMark/>
+          </w:tcPr>
+          <w:p>
+            <w:pPr>
+              <w:spacing w:line="0" w:lineRule="atLeast"/>
+              <w:rPr>
+                <w:rFonts w:ascii="Times" w:eastAsia="Times New Roman" w:hAnsi="Times" w:cs="Times New Roman"/>
+                <w:sz w:val="26"/>
+                <w:szCs w:val="26"/>
+              </w:rPr>
+            </w:pPr>
+          </w:p>
+        </w:tc>
+      </w:tr>
+      <w:tr>
+        <w:tc>
+          <w:tcPr>
+            <w:tcW w:w="0" w:type="auto"/>
+            <w:tcBorders>
+              <w:top w:val="dotted" w:sz="6" w:space="0" w:color="AAAAAA"/>
+              <w:left w:val="dotted" w:sz="6" w:space="0" w:color="AAAAAA"/>
+              <w:bottom w:val="dotted" w:sz="6" w:space="0" w:color="AAAAAA"/>
+              <w:right w:val="dotted" w:sz="6" w:space="0" w:color="AAAAAA"/>
+            </w:tcBorders>
+            <w:tcMar>
+              <w:top w:w="105" w:type="dxa"/>
+              <w:left w:w="105" w:type="dxa"/>
+              <w:bottom w:w="105" w:type="dxa"/>
+              <w:right w:w="105" w:type="dxa"/>
+            </w:tcMar>
+            <w:hideMark/>
+          </w:tcPr>
+          <w:p>
+            <w:pPr>
+              <w:spacing w:line="0" w:lineRule="atLeast"/>
+              <w:rPr>
+                <w:rFonts w:ascii="Times" w:eastAsia="Times New Roman" w:hAnsi="Times" w:cs="Times New Roman"/>
+                <w:sz w:val="26"/>
+                <w:szCs w:val="26"/>
+              </w:rPr>
+            </w:pPr>
+            <w:r>
+              <w:rPr>
+                <w:rFonts w:ascii="Times" w:eastAsia="Times New Roman" w:hAnsi="Times" w:cs="Arial"/>
+                <w:b/>
+                <w:bCs/>
+                <w:color w:val="222222"/>
+                <w:sz w:val="26"/>
+                <w:szCs w:val="26"/>
+              </w:rPr>
+              <w:t>06202011A</w:t>
+            </w:r>
+          </w:p>
+        </w:tc>
+        <w:tc>
+          <w:tcPr>
+            <w:tcW w:w="0" w:type="auto"/>
+            <w:tcBorders>
+              <w:top w:val="dotted" w:sz="6" w:space="0" w:color="AAAAAA"/>
+              <w:left w:val="dotted" w:sz="6" w:space="0" w:color="AAAAAA"/>
+              <w:bottom w:val="dotted" w:sz="6" w:space="0" w:color="AAAAAA"/>
+              <w:right w:val="dotted" w:sz="6" w:space="0" w:color="AAAAAA"/>
+            </w:tcBorders>
+            <w:tcMar>
+              <w:top w:w="105" w:type="dxa"/>
+              <w:left w:w="105" w:type="dxa"/>
+              <w:bottom w:w="105" w:type="dxa"/>
+              <w:right w:w="105" w:type="dxa"/>
+            </w:tcMar>
+            <w:hideMark/>
+          </w:tcPr>
+          <w:p>
+            <w:pPr>
+              <w:spacing w:line="0" w:lineRule="atLeast"/>
+              <w:rPr>
+                <w:rFonts w:ascii="Times" w:eastAsia="Times New Roman" w:hAnsi="Times" w:cs="Times New Roman"/>
+                <w:sz w:val="26"/>
+                <w:szCs w:val="26"/>
+              </w:rPr>
+            </w:pPr>
+            <w:proofErr w:type="spellStart"/>
+            <w:r>
+              <w:rPr>
+                <w:rFonts w:ascii="Times" w:eastAsia="Times New Roman" w:hAnsi="Times" w:cs="Arial"/>
+                <w:b/>
+                <w:bCs/>
+                <w:color w:val="222222"/>
+                <w:sz w:val="26"/>
+                <w:szCs w:val="26"/>
+              </w:rPr>
+              <w:t>ZrTi</w:t>
+            </w:r>
+            <w:proofErr w:type="spellEnd"/>
+            <w:r>
+              <w:rPr>
+                <w:rFonts w:ascii="Times" w:eastAsia="Times New Roman" w:hAnsi="Times" w:cs="Arial"/>
+                <w:b/>
+                <w:bCs/>
+                <w:color w:val="222222"/>
+                <w:sz w:val="26"/>
+                <w:szCs w:val="26"/>
+              </w:rPr>
+              <w:t xml:space="preserve"> 50/50</w:t>
+            </w:r>
+          </w:p>
+        </w:tc>
+        <w:tc>
+          <w:tcPr>
+            <w:tcW w:w="0" w:type="auto"/>
+            <w:tcBorders>
+              <w:top w:val="dotted" w:sz="6" w:space="0" w:color="AAAAAA"/>
+              <w:left w:val="dotted" w:sz="6" w:space="0" w:color="AAAAAA"/>
+              <w:bottom w:val="dotted" w:sz="6" w:space="0" w:color="AAAAAA"/>
+              <w:right w:val="dotted" w:sz="6" w:space="0" w:color="AAAAAA"/>
+            </w:tcBorders>
+            <w:tcMar>
+              <w:top w:w="105" w:type="dxa"/>
+              <w:left w:w="105" w:type="dxa"/>
+              <w:bottom w:w="105" w:type="dxa"/>
+              <w:right w:w="105" w:type="dxa"/>
+            </w:tcMar>
+            <w:hideMark/>
+          </w:tcPr>
+          <w:p>
+            <w:pPr>
+              <w:rPr>
+                <w:rFonts w:ascii="Times" w:eastAsia="Times New Roman" w:hAnsi="Times" w:cs="Times New Roman"/>
+                <w:sz w:val="26"/>
+                <w:szCs w:val="26"/>
+              </w:rPr>
+            </w:pPr>
+          </w:p>
+        </w:tc>
+        <w:tc>
+          <w:tcPr>
+            <w:tcW w:w="0" w:type="auto"/>
+            <w:tcBorders>
+              <w:top w:val="dotted" w:sz="6" w:space="0" w:color="AAAAAA"/>
+              <w:left w:val="dotted" w:sz="6" w:space="0" w:color="AAAAAA"/>
+              <w:bottom w:val="dotted" w:sz="6" w:space="0" w:color="AAAAAA"/>
+              <w:right w:val="dotted" w:sz="6" w:space="0" w:color="AAAAAA"/>
+            </w:tcBorders>
+            <w:tcMar>
+              <w:top w:w="105" w:type="dxa"/>
+              <w:left w:w="105" w:type="dxa"/>
+              <w:bottom w:w="105" w:type="dxa"/>
+              <w:right w:w="105" w:type="dxa"/>
+            </w:tcMar>
+            <w:hideMark/>
+          </w:tcPr>
+          <w:p>
+            <w:pPr>
+              <w:rPr>
+                <w:rFonts w:ascii="Times" w:eastAsia="Times New Roman" w:hAnsi="Times" w:cs="Times New Roman"/>
+                <w:sz w:val="26"/>
+                <w:szCs w:val="26"/>
+              </w:rPr>
+            </w:pPr>
+          </w:p>
+        </w:tc>
+        <w:tc>
+          <w:tcPr>
+            <w:tcW w:w="0" w:type="auto"/>
+            <w:tcBorders>
+              <w:top w:val="dotted" w:sz="6" w:space="0" w:color="AAAAAA"/>
+              <w:left w:val="dotted" w:sz="6" w:space="0" w:color="AAAAAA"/>
+              <w:bottom w:val="dotted" w:sz="6" w:space="0" w:color="AAAAAA"/>
+              <w:right w:val="dotted" w:sz="6" w:space="0" w:color="AAAAAA"/>
+            </w:tcBorders>
+            <w:tcMar>
+              <w:top w:w="105" w:type="dxa"/>
+              <w:left w:w="105" w:type="dxa"/>
+              <w:bottom w:w="105" w:type="dxa"/>
+              <w:right w:w="105" w:type="dxa"/>
+            </w:tcMar>
+            <w:hideMark/>
+          </w:tcPr>
+          <w:p>
+            <w:pPr>
+              <w:rPr>
+                <w:rFonts w:ascii="Times" w:eastAsia="Times New Roman" w:hAnsi="Times" w:cs="Times New Roman"/>
+                <w:sz w:val="26"/>
+                <w:szCs w:val="26"/>
+              </w:rPr>
+            </w:pPr>
+          </w:p>
+        </w:tc>
+        <w:tc>
+          <w:tcPr>
+            <w:tcW w:w="0" w:type="auto"/>
+            <w:tcBorders>
+              <w:top w:val="dotted" w:sz="6" w:space="0" w:color="AAAAAA"/>
+              <w:left w:val="dotted" w:sz="6" w:space="0" w:color="AAAAAA"/>
+              <w:bottom w:val="dotted" w:sz="6" w:space="0" w:color="AAAAAA"/>
+              <w:right w:val="dotted" w:sz="6" w:space="0" w:color="AAAAAA"/>
+            </w:tcBorders>
+            <w:tcMar>
+              <w:top w:w="105" w:type="dxa"/>
+              <w:left w:w="105" w:type="dxa"/>
+              <w:bottom w:w="105" w:type="dxa"/>
+              <w:right w:w="105" w:type="dxa"/>
+            </w:tcMar>
+            <w:hideMark/>
+          </w:tcPr>
+          <w:p>
+            <w:pPr>
+              <w:rPr>
+                <w:rFonts w:ascii="Times" w:eastAsia="Times New Roman" w:hAnsi="Times" w:cs="Times New Roman"/>
+                <w:sz w:val="26"/>
+                <w:szCs w:val="26"/>
+              </w:rPr>
+            </w:pPr>
+          </w:p>
+        </w:tc>
+        <w:tc>
+          <w:tcPr>
+            <w:tcW w:w="0" w:type="auto"/>
+            <w:tcBorders>
+              <w:top w:val="dotted" w:sz="6" w:space="0" w:color="AAAAAA"/>
+              <w:left w:val="dotted" w:sz="6" w:space="0" w:color="AAAAAA"/>
+              <w:bottom w:val="dotted" w:sz="6" w:space="0" w:color="AAAAAA"/>
+              <w:right w:val="dotted" w:sz="6" w:space="0" w:color="AAAAAA"/>
+            </w:tcBorders>
+            <w:tcMar>
+              <w:top w:w="105" w:type="dxa"/>
+              <w:left w:w="105" w:type="dxa"/>
+              <w:bottom w:w="105" w:type="dxa"/>
+              <w:right w:w="105" w:type="dxa"/>
+            </w:tcMar>
+            <w:hideMark/>
+          </w:tcPr>
+          <w:p>
+            <w:pPr>
+              <w:rPr>
+                <w:rFonts w:ascii="Times" w:eastAsia="Times New Roman" w:hAnsi="Times" w:cs="Times New Roman"/>
+                <w:sz w:val="26"/>
+                <w:szCs w:val="26"/>
+              </w:rPr>
+            </w:pPr>
+          </w:p>
+        </w:tc>
+        <w:tc>
+          <w:tcPr>
+            <w:tcW w:w="0" w:type="auto"/>
+            <w:tcBorders>
+              <w:top w:val="dotted" w:sz="6" w:space="0" w:color="AAAAAA"/>
+              <w:left w:val="dotted" w:sz="6" w:space="0" w:color="AAAAAA"/>
+              <w:bottom w:val="dotted" w:sz="6" w:space="0" w:color="AAAAAA"/>
+              <w:right w:val="dotted" w:sz="6" w:space="0" w:color="AAAAAA"/>
+            </w:tcBorders>
+            <w:tcMar>
+              <w:top w:w="105" w:type="dxa"/>
+              <w:left w:w="105" w:type="dxa"/>
+              <w:bottom w:w="105" w:type="dxa"/>
+              <w:right w:w="105" w:type="dxa"/>
+            </w:tcMar>
+            <w:hideMark/>
+          </w:tcPr>
+          <w:p>
+            <w:pPr>
+              <w:spacing w:line="0" w:lineRule="atLeast"/>
+              <w:rPr>
+                <w:rFonts w:ascii="Times" w:eastAsia="Times New Roman" w:hAnsi="Times" w:cs="Times New Roman"/>
+                <w:sz w:val="26"/>
+                <w:szCs w:val="26"/>
+              </w:rPr>
+            </w:pPr>
+          </w:p>
+        </w:tc>
+        <w:tc>
+          <w:tcPr>
+            <w:tcW w:w="0" w:type="auto"/>
+            <w:tcBorders>
+              <w:top w:val="dotted" w:sz="6" w:space="0" w:color="AAAAAA"/>
+              <w:left w:val="dotted" w:sz="6" w:space="0" w:color="AAAAAA"/>
+              <w:bottom w:val="dotted" w:sz="6" w:space="0" w:color="AAAAAA"/>
+              <w:right w:val="dotted" w:sz="6" w:space="0" w:color="AAAAAA"/>
+            </w:tcBorders>
+            <w:tcMar>
+              <w:top w:w="105" w:type="dxa"/>
+              <w:left w:w="105" w:type="dxa"/>
+              <w:bottom w:w="105" w:type="dxa"/>
+              <w:right w:w="105" w:type="dxa"/>
+            </w:tcMar>
+            <w:hideMark/>
+          </w:tcPr>
+          <w:p>
+            <w:pPr>
+              <w:spacing w:line="0" w:lineRule="atLeast"/>
+              <w:rPr>
+                <w:rFonts w:ascii="Times" w:eastAsia="Times New Roman" w:hAnsi="Times" w:cs="Times New Roman"/>
+                <w:sz w:val="26"/>
+                <w:szCs w:val="26"/>
+              </w:rPr>
+            </w:pPr>
+          </w:p>
+        </w:tc>
+      </w:tr>
+      <w:tr>
+        <w:tc>
+          <w:tcPr>
+            <w:tcW w:w="0" w:type="auto"/>
+            <w:tcBorders>
+              <w:top w:val="dotted" w:sz="6" w:space="0" w:color="AAAAAA"/>
+              <w:left w:val="dotted" w:sz="6" w:space="0" w:color="AAAAAA"/>
+              <w:bottom w:val="dotted" w:sz="6" w:space="0" w:color="AAAAAA"/>
+              <w:right w:val="dotted" w:sz="6" w:space="0" w:color="AAAAAA"/>
+            </w:tcBorders>
+            <w:tcMar>
+              <w:top w:w="105" w:type="dxa"/>
+              <w:left w:w="105" w:type="dxa"/>
+              <w:bottom w:w="105" w:type="dxa"/>
+              <w:right w:w="105" w:type="dxa"/>
+            </w:tcMar>
+            <w:hideMark/>
+          </w:tcPr>
+          <w:p>
+            <w:pPr>
+              <w:spacing w:line="0" w:lineRule="atLeast"/>
+              <w:rPr>
+                <w:rFonts w:ascii="Times" w:eastAsia="Times New Roman" w:hAnsi="Times" w:cs="Times New Roman"/>
+                <w:sz w:val="26"/>
+                <w:szCs w:val="26"/>
+              </w:rPr>
+            </w:pPr>
+            <w:r>
+              <w:rPr>
+                <w:rFonts w:ascii="Times" w:eastAsia="Times New Roman" w:hAnsi="Times" w:cs="Arial"/>
+                <w:b/>
+                <w:bCs/>
+                <w:color w:val="222222"/>
+                <w:sz w:val="26"/>
+                <w:szCs w:val="26"/>
+              </w:rPr>
+              <w:t>06202011B</w:t>
+            </w:r>
+          </w:p>
+        </w:tc>
+        <w:tc>
+          <w:tcPr>
+            <w:tcW w:w="0" w:type="auto"/>
+            <w:tcBorders>
+              <w:top w:val="dotted" w:sz="6" w:space="0" w:color="AAAAAA"/>
+              <w:left w:val="dotted" w:sz="6" w:space="0" w:color="AAAAAA"/>
+              <w:bottom w:val="dotted" w:sz="6" w:space="0" w:color="AAAAAA"/>
+              <w:right w:val="dotted" w:sz="6" w:space="0" w:color="AAAAAA"/>
+            </w:tcBorders>
+            <w:tcMar>
+              <w:top w:w="105" w:type="dxa"/>
+              <w:left w:w="105" w:type="dxa"/>
+              <w:bottom w:w="105" w:type="dxa"/>
+              <w:right w:w="105" w:type="dxa"/>
+            </w:tcMar>
+            <w:hideMark/>
+          </w:tcPr>
+          <w:p>
+            <w:pPr>
+              <w:spacing w:line="0" w:lineRule="atLeast"/>
+              <w:rPr>
+                <w:rFonts w:ascii="Times" w:eastAsia="Times New Roman" w:hAnsi="Times" w:cs="Times New Roman"/>
+                <w:sz w:val="26"/>
+                <w:szCs w:val="26"/>
+              </w:rPr>
+            </w:pPr>
+            <w:proofErr w:type="spellStart"/>
+            <w:r>
+              <w:rPr>
+                <w:rFonts w:ascii="Times" w:eastAsia="Times New Roman" w:hAnsi="Times" w:cs="Arial"/>
+                <w:b/>
+                <w:bCs/>
+                <w:color w:val="222222"/>
+                <w:sz w:val="26"/>
+                <w:szCs w:val="26"/>
+              </w:rPr>
+              <w:t>ZrTi</w:t>
+            </w:r>
+            <w:proofErr w:type="spellEnd"/>
+            <w:r>
+              <w:rPr>
+                <w:rFonts w:ascii="Times" w:eastAsia="Times New Roman" w:hAnsi="Times" w:cs="Arial"/>
+                <w:b/>
+                <w:bCs/>
+                <w:color w:val="222222"/>
+                <w:sz w:val="26"/>
+                <w:szCs w:val="26"/>
+              </w:rPr>
+              <w:t xml:space="preserve"> 50/50</w:t>
             </w:r>
           </w:p>
         </w:tc>
@@ -7552,7 +8236,7 @@
         <w:rStyle w:val="PageNumber"/>
         <w:noProof/>
       </w:rPr>
-      <w:t>4</w:t>
+      <w:t>2</w:t>
     </w:r>
     <w:r>
       <w:rPr>

</xml_diff>

<commit_message>
Added outline for next version of measurement section of instrumentation.
</commit_message>
<xml_diff>
--- a/ieeePaper/IEEE_ConferencePaper.docx
+++ b/ieeePaper/IEEE_ConferencePaper.docx
@@ -239,6 +239,7 @@
     </w:p>
     <w:p>
       <w:pPr>
+        <w:ind w:left="720" w:hanging="720"/>
         <w:rPr>
           <w:rFonts w:ascii="Times" w:eastAsia="Times New Roman" w:hAnsi="Times" w:cs="Arial"/>
           <w:bCs/>
@@ -359,8 +360,6 @@
         </w:rPr>
         <w:t>This instrumentation was necessary because conventional systems do not have the necessary dynamic range (1A-1nA measurement) or repeatability (need to get some kind of number) needed in this application.</w:t>
       </w:r>
-      <w:bookmarkStart w:id="0" w:name="_GoBack"/>
-      <w:bookmarkEnd w:id="0"/>
     </w:p>
     <w:p>
       <w:pPr>
@@ -719,6 +718,7 @@
           <w:sz w:val="26"/>
           <w:szCs w:val="26"/>
         </w:rPr>
+        <w:lastRenderedPageBreak/>
         <w:t>Lower cost materials</w:t>
       </w:r>
     </w:p>
@@ -745,7 +745,6 @@
           <w:sz w:val="26"/>
           <w:szCs w:val="26"/>
         </w:rPr>
-        <w:lastRenderedPageBreak/>
         <w:t>Better temperature characteristics</w:t>
       </w:r>
     </w:p>
@@ -4112,9 +4111,9 @@
     <w:p>
       <w:pPr>
         <w:rPr>
-          <w:rFonts w:ascii="Times" w:eastAsia="Times New Roman" w:hAnsi="Times" w:cs="Times New Roman"/>
+          <w:rFonts w:ascii="Times" w:eastAsia="Times New Roman" w:hAnsi="Times" w:cs="Arial"/>
           <w:b/>
-          <w:color w:val="000000"/>
+          <w:color w:val="222222"/>
           <w:sz w:val="26"/>
           <w:szCs w:val="26"/>
         </w:rPr>
@@ -4127,6 +4126,16 @@
           <w:sz w:val="26"/>
           <w:szCs w:val="26"/>
         </w:rPr>
+        <w:t>-----------------</w:t>
+      </w:r>
+      <w:r>
+        <w:rPr>
+          <w:rFonts w:ascii="Times" w:eastAsia="Times New Roman" w:hAnsi="Times" w:cs="Arial"/>
+          <w:b/>
+          <w:color w:val="222222"/>
+          <w:sz w:val="26"/>
+          <w:szCs w:val="26"/>
+        </w:rPr>
         <w:t>Add Sections on Accuracy, Precision, and Repeatability.</w:t>
       </w:r>
       <w:r>
@@ -4142,32 +4151,6 @@
     </w:p>
     <w:p>
       <w:pPr>
-        <w:rPr>
-          <w:rFonts w:ascii="Times" w:eastAsia="Times New Roman" w:hAnsi="Times" w:cs="Times New Roman"/>
-          <w:color w:val="000000"/>
-          <w:sz w:val="26"/>
-          <w:szCs w:val="26"/>
-        </w:rPr>
-      </w:pPr>
-      <w:r>
-        <w:rPr>
-          <w:rFonts w:ascii="Times" w:eastAsia="Times New Roman" w:hAnsi="Times" w:cs="Times New Roman"/>
-          <w:color w:val="000000"/>
-          <w:sz w:val="26"/>
-          <w:szCs w:val="26"/>
-        </w:rPr>
-        <w:br/>
-      </w:r>
-      <w:r>
-        <w:rPr>
-          <w:rFonts w:ascii="Times" w:eastAsia="Times New Roman" w:hAnsi="Times" w:cs="Arial"/>
-          <w:color w:val="222222"/>
-          <w:sz w:val="26"/>
-          <w:szCs w:val="26"/>
-        </w:rPr>
-        <w:tab/>
-      </w:r>
-      <w:r>
         <w:rPr>
           <w:rFonts w:ascii="Times" w:eastAsia="Times New Roman" w:hAnsi="Times" w:cs="Arial"/>
           <w:b/>
@@ -4176,44 +4159,7 @@
           <w:sz w:val="26"/>
           <w:szCs w:val="26"/>
         </w:rPr>
-        <w:t>DUT</w:t>
-      </w:r>
-      <w:r>
-        <w:rPr>
-          <w:rFonts w:ascii="Times" w:eastAsia="Times New Roman" w:hAnsi="Times" w:cs="Times New Roman"/>
-          <w:color w:val="000000"/>
-          <w:sz w:val="26"/>
-          <w:szCs w:val="26"/>
-        </w:rPr>
-        <w:br/>
-      </w:r>
-      <w:r>
-        <w:rPr>
-          <w:rFonts w:ascii="Times" w:eastAsia="Times New Roman" w:hAnsi="Times" w:cs="Times New Roman"/>
-          <w:color w:val="000000"/>
-          <w:sz w:val="26"/>
-          <w:szCs w:val="26"/>
-        </w:rPr>
-        <w:br/>
-      </w:r>
-      <w:r>
-        <w:rPr>
-          <w:rFonts w:ascii="Times" w:eastAsia="Times New Roman" w:hAnsi="Times" w:cs="Arial"/>
-          <w:color w:val="222222"/>
-          <w:sz w:val="26"/>
-          <w:szCs w:val="26"/>
-        </w:rPr>
-        <w:t>The device under test was typically meant to be a titanium anode to be anodized or a titanium capacitor. The device is able to operate with resistive loads and any capacitive loads (with capacitance large enough for the system to be able to respond.</w:t>
-      </w:r>
-      <w:r>
-        <w:rPr>
-          <w:rFonts w:ascii="Times" w:eastAsia="Times New Roman" w:hAnsi="Times" w:cs="Times New Roman"/>
-          <w:color w:val="000000"/>
-          <w:sz w:val="26"/>
-          <w:szCs w:val="26"/>
-        </w:rPr>
-        <w:br/>
-      </w:r>
+      </w:pPr>
       <w:r>
         <w:rPr>
           <w:rFonts w:ascii="Times" w:eastAsia="Times New Roman" w:hAnsi="Times" w:cs="Times New Roman"/>
@@ -4232,7 +4178,72 @@
           <w:sz w:val="26"/>
           <w:szCs w:val="26"/>
         </w:rPr>
-        <w:tab/>
+        <w:t>DUT</w:t>
+      </w:r>
+      <w:r>
+        <w:rPr>
+          <w:rFonts w:ascii="Times" w:eastAsia="Times New Roman" w:hAnsi="Times" w:cs="Times New Roman"/>
+          <w:color w:val="000000"/>
+          <w:sz w:val="26"/>
+          <w:szCs w:val="26"/>
+        </w:rPr>
+        <w:br/>
+      </w:r>
+      <w:r>
+        <w:rPr>
+          <w:rFonts w:ascii="Times" w:eastAsia="Times New Roman" w:hAnsi="Times" w:cs="Times New Roman"/>
+          <w:color w:val="000000"/>
+          <w:sz w:val="26"/>
+          <w:szCs w:val="26"/>
+        </w:rPr>
+        <w:br/>
+      </w:r>
+      <w:r>
+        <w:rPr>
+          <w:rFonts w:ascii="Times" w:eastAsia="Times New Roman" w:hAnsi="Times" w:cs="Arial"/>
+          <w:color w:val="222222"/>
+          <w:sz w:val="26"/>
+          <w:szCs w:val="26"/>
+        </w:rPr>
+        <w:t>The device under test was typically meant to be a titanium anode to be anodized or a titanium capacitor. The device is able to operate with resistive loads and any capacitive loads (with capacitance large enough for the system to be able to respond.</w:t>
+      </w:r>
+      <w:r>
+        <w:rPr>
+          <w:rFonts w:ascii="Times" w:eastAsia="Times New Roman" w:hAnsi="Times" w:cs="Times New Roman"/>
+          <w:color w:val="000000"/>
+          <w:sz w:val="26"/>
+          <w:szCs w:val="26"/>
+        </w:rPr>
+        <w:br/>
+      </w:r>
+      <w:r>
+        <w:rPr>
+          <w:rFonts w:ascii="Times" w:eastAsia="Times New Roman" w:hAnsi="Times" w:cs="Times New Roman"/>
+          <w:color w:val="000000"/>
+          <w:sz w:val="26"/>
+          <w:szCs w:val="26"/>
+        </w:rPr>
+        <w:br/>
+      </w:r>
+    </w:p>
+    <w:p>
+      <w:pPr>
+        <w:rPr>
+          <w:rFonts w:ascii="Times" w:eastAsia="Times New Roman" w:hAnsi="Times" w:cs="Times New Roman"/>
+          <w:color w:val="000000"/>
+          <w:sz w:val="26"/>
+          <w:szCs w:val="26"/>
+        </w:rPr>
+      </w:pPr>
+      <w:r>
+        <w:rPr>
+          <w:rFonts w:ascii="Times" w:eastAsia="Times New Roman" w:hAnsi="Times" w:cs="Arial"/>
+          <w:b/>
+          <w:bCs/>
+          <w:color w:val="222222"/>
+          <w:sz w:val="26"/>
+          <w:szCs w:val="26"/>
+        </w:rPr>
         <w:t>Current and Voltage Measurements</w:t>
       </w:r>
       <w:r>
@@ -4244,6 +4255,487 @@
         </w:rPr>
         <w:br/>
       </w:r>
+    </w:p>
+    <w:p>
+      <w:pPr>
+        <w:pStyle w:val="ListParagraph"/>
+        <w:numPr>
+          <w:ilvl w:val="0"/>
+          <w:numId w:val="7"/>
+        </w:numPr>
+        <w:rPr>
+          <w:rFonts w:ascii="Times" w:eastAsia="Times New Roman" w:hAnsi="Times" w:cs="Times New Roman"/>
+          <w:color w:val="000000"/>
+          <w:sz w:val="26"/>
+          <w:szCs w:val="26"/>
+        </w:rPr>
+      </w:pPr>
+      <w:r>
+        <w:rPr>
+          <w:rFonts w:ascii="Times" w:eastAsia="Times New Roman" w:hAnsi="Times" w:cs="Times New Roman"/>
+          <w:color w:val="000000"/>
+          <w:sz w:val="26"/>
+          <w:szCs w:val="26"/>
+        </w:rPr>
+        <w:t>Ideal measurement systems</w:t>
+      </w:r>
+    </w:p>
+    <w:p>
+      <w:pPr>
+        <w:pStyle w:val="ListParagraph"/>
+        <w:numPr>
+          <w:ilvl w:val="1"/>
+          <w:numId w:val="7"/>
+        </w:numPr>
+        <w:rPr>
+          <w:rFonts w:ascii="Times" w:eastAsia="Times New Roman" w:hAnsi="Times" w:cs="Times New Roman"/>
+          <w:color w:val="000000"/>
+          <w:sz w:val="26"/>
+          <w:szCs w:val="26"/>
+        </w:rPr>
+      </w:pPr>
+      <w:r>
+        <w:rPr>
+          <w:rFonts w:ascii="Times" w:eastAsia="Times New Roman" w:hAnsi="Times" w:cs="Times New Roman"/>
+          <w:color w:val="000000"/>
+          <w:sz w:val="26"/>
+          <w:szCs w:val="26"/>
+        </w:rPr>
+        <w:t>Zero error</w:t>
+      </w:r>
+    </w:p>
+    <w:p>
+      <w:pPr>
+        <w:pStyle w:val="ListParagraph"/>
+        <w:numPr>
+          <w:ilvl w:val="1"/>
+          <w:numId w:val="7"/>
+        </w:numPr>
+        <w:rPr>
+          <w:rFonts w:ascii="Times" w:eastAsia="Times New Roman" w:hAnsi="Times" w:cs="Times New Roman"/>
+          <w:color w:val="000000"/>
+          <w:sz w:val="26"/>
+          <w:szCs w:val="26"/>
+        </w:rPr>
+      </w:pPr>
+      <w:r>
+        <w:rPr>
+          <w:rFonts w:ascii="Times" w:eastAsia="Times New Roman" w:hAnsi="Times" w:cs="Times New Roman"/>
+          <w:color w:val="000000"/>
+          <w:sz w:val="26"/>
+          <w:szCs w:val="26"/>
+        </w:rPr>
+        <w:t>Zero time response</w:t>
+      </w:r>
+    </w:p>
+    <w:p>
+      <w:pPr>
+        <w:pStyle w:val="ListParagraph"/>
+        <w:numPr>
+          <w:ilvl w:val="1"/>
+          <w:numId w:val="7"/>
+        </w:numPr>
+        <w:rPr>
+          <w:rFonts w:ascii="Times" w:eastAsia="Times New Roman" w:hAnsi="Times" w:cs="Times New Roman"/>
+          <w:color w:val="000000"/>
+          <w:sz w:val="26"/>
+          <w:szCs w:val="26"/>
+        </w:rPr>
+      </w:pPr>
+      <w:r>
+        <w:rPr>
+          <w:rFonts w:ascii="Times" w:eastAsia="Times New Roman" w:hAnsi="Times" w:cs="Times New Roman"/>
+          <w:color w:val="000000"/>
+          <w:sz w:val="26"/>
+          <w:szCs w:val="26"/>
+        </w:rPr>
+        <w:t>Perfect signal reconstruction</w:t>
+      </w:r>
+    </w:p>
+    <w:p>
+      <w:pPr>
+        <w:pStyle w:val="ListParagraph"/>
+        <w:numPr>
+          <w:ilvl w:val="0"/>
+          <w:numId w:val="7"/>
+        </w:numPr>
+        <w:rPr>
+          <w:rFonts w:ascii="Times" w:eastAsia="Times New Roman" w:hAnsi="Times" w:cs="Times New Roman"/>
+          <w:color w:val="000000"/>
+          <w:sz w:val="26"/>
+          <w:szCs w:val="26"/>
+        </w:rPr>
+      </w:pPr>
+      <w:r>
+        <w:rPr>
+          <w:rFonts w:ascii="Times" w:eastAsia="Times New Roman" w:hAnsi="Times" w:cs="Times New Roman"/>
+          <w:color w:val="000000"/>
+          <w:sz w:val="26"/>
+          <w:szCs w:val="26"/>
+        </w:rPr>
+        <w:t>Implemented measurement system</w:t>
+      </w:r>
+    </w:p>
+    <w:p>
+      <w:pPr>
+        <w:pStyle w:val="ListParagraph"/>
+        <w:numPr>
+          <w:ilvl w:val="1"/>
+          <w:numId w:val="7"/>
+        </w:numPr>
+        <w:rPr>
+          <w:rFonts w:ascii="Times" w:eastAsia="Times New Roman" w:hAnsi="Times" w:cs="Times New Roman"/>
+          <w:color w:val="000000"/>
+          <w:sz w:val="26"/>
+          <w:szCs w:val="26"/>
+        </w:rPr>
+      </w:pPr>
+      <w:r>
+        <w:rPr>
+          <w:rFonts w:ascii="Times" w:eastAsia="Times New Roman" w:hAnsi="Times" w:cs="Times New Roman"/>
+          <w:color w:val="000000"/>
+          <w:sz w:val="26"/>
+          <w:szCs w:val="26"/>
+        </w:rPr>
+        <w:t>Diff amp for voltage</w:t>
+      </w:r>
+    </w:p>
+    <w:p>
+      <w:pPr>
+        <w:pStyle w:val="ListParagraph"/>
+        <w:numPr>
+          <w:ilvl w:val="2"/>
+          <w:numId w:val="7"/>
+        </w:numPr>
+        <w:rPr>
+          <w:rFonts w:ascii="Times" w:eastAsia="Times New Roman" w:hAnsi="Times" w:cs="Times New Roman"/>
+          <w:color w:val="000000"/>
+          <w:sz w:val="26"/>
+          <w:szCs w:val="26"/>
+        </w:rPr>
+      </w:pPr>
+      <w:r>
+        <w:rPr>
+          <w:rFonts w:ascii="Times" w:eastAsia="Times New Roman" w:hAnsi="Times" w:cs="Times New Roman"/>
+          <w:color w:val="000000"/>
+          <w:sz w:val="26"/>
+          <w:szCs w:val="26"/>
+        </w:rPr>
+        <w:t>Measures the voltage across the signal</w:t>
+      </w:r>
+    </w:p>
+    <w:p>
+      <w:pPr>
+        <w:pStyle w:val="ListParagraph"/>
+        <w:numPr>
+          <w:ilvl w:val="2"/>
+          <w:numId w:val="7"/>
+        </w:numPr>
+        <w:rPr>
+          <w:rFonts w:ascii="Times" w:eastAsia="Times New Roman" w:hAnsi="Times" w:cs="Times New Roman"/>
+          <w:color w:val="000000"/>
+          <w:sz w:val="26"/>
+          <w:szCs w:val="26"/>
+        </w:rPr>
+      </w:pPr>
+      <w:r>
+        <w:rPr>
+          <w:rFonts w:ascii="Times" w:eastAsia="Times New Roman" w:hAnsi="Times" w:cs="Times New Roman"/>
+          <w:color w:val="000000"/>
+          <w:sz w:val="26"/>
+          <w:szCs w:val="26"/>
+        </w:rPr>
+        <w:t xml:space="preserve">Data sent to a 12-bit </w:t>
+      </w:r>
+      <w:proofErr w:type="spellStart"/>
+      <w:r>
+        <w:rPr>
+          <w:rFonts w:ascii="Times" w:eastAsia="Times New Roman" w:hAnsi="Times" w:cs="Times New Roman"/>
+          <w:color w:val="000000"/>
+          <w:sz w:val="26"/>
+          <w:szCs w:val="26"/>
+        </w:rPr>
+        <w:t>adc</w:t>
+      </w:r>
+      <w:proofErr w:type="spellEnd"/>
+    </w:p>
+    <w:p>
+      <w:pPr>
+        <w:pStyle w:val="ListParagraph"/>
+        <w:numPr>
+          <w:ilvl w:val="1"/>
+          <w:numId w:val="7"/>
+        </w:numPr>
+        <w:rPr>
+          <w:rFonts w:ascii="Times" w:eastAsia="Times New Roman" w:hAnsi="Times" w:cs="Times New Roman"/>
+          <w:color w:val="000000"/>
+          <w:sz w:val="26"/>
+          <w:szCs w:val="26"/>
+        </w:rPr>
+      </w:pPr>
+      <w:proofErr w:type="spellStart"/>
+      <w:r>
+        <w:rPr>
+          <w:rFonts w:ascii="Times" w:eastAsia="Times New Roman" w:hAnsi="Times" w:cs="Times New Roman"/>
+          <w:color w:val="000000"/>
+          <w:sz w:val="26"/>
+          <w:szCs w:val="26"/>
+        </w:rPr>
+        <w:t>Transimpedance</w:t>
+      </w:r>
+      <w:proofErr w:type="spellEnd"/>
+      <w:r>
+        <w:rPr>
+          <w:rFonts w:ascii="Times" w:eastAsia="Times New Roman" w:hAnsi="Times" w:cs="Times New Roman"/>
+          <w:color w:val="000000"/>
+          <w:sz w:val="26"/>
+          <w:szCs w:val="26"/>
+        </w:rPr>
+        <w:t xml:space="preserve"> amplifier</w:t>
+      </w:r>
+    </w:p>
+    <w:p>
+      <w:pPr>
+        <w:pStyle w:val="ListParagraph"/>
+        <w:numPr>
+          <w:ilvl w:val="2"/>
+          <w:numId w:val="7"/>
+        </w:numPr>
+        <w:rPr>
+          <w:rFonts w:ascii="Times" w:eastAsia="Times New Roman" w:hAnsi="Times" w:cs="Times New Roman"/>
+          <w:color w:val="000000"/>
+          <w:sz w:val="26"/>
+          <w:szCs w:val="26"/>
+        </w:rPr>
+      </w:pPr>
+      <w:r>
+        <w:rPr>
+          <w:rFonts w:ascii="Times" w:eastAsia="Times New Roman" w:hAnsi="Times" w:cs="Times New Roman"/>
+          <w:color w:val="000000"/>
+          <w:sz w:val="26"/>
+          <w:szCs w:val="26"/>
+        </w:rPr>
+        <w:t>Transforms current to voltage signal</w:t>
+      </w:r>
+    </w:p>
+    <w:p>
+      <w:pPr>
+        <w:pStyle w:val="ListParagraph"/>
+        <w:numPr>
+          <w:ilvl w:val="2"/>
+          <w:numId w:val="7"/>
+        </w:numPr>
+        <w:rPr>
+          <w:rFonts w:ascii="Times" w:eastAsia="Times New Roman" w:hAnsi="Times" w:cs="Times New Roman"/>
+          <w:color w:val="000000"/>
+          <w:sz w:val="26"/>
+          <w:szCs w:val="26"/>
+        </w:rPr>
+      </w:pPr>
+      <w:r>
+        <w:rPr>
+          <w:rFonts w:ascii="Times" w:eastAsia="Times New Roman" w:hAnsi="Times" w:cs="Times New Roman"/>
+          <w:color w:val="000000"/>
+          <w:sz w:val="26"/>
+          <w:szCs w:val="26"/>
+        </w:rPr>
+        <w:t>3 switched feedback paths</w:t>
+      </w:r>
+    </w:p>
+    <w:p>
+      <w:pPr>
+        <w:pStyle w:val="ListParagraph"/>
+        <w:numPr>
+          <w:ilvl w:val="2"/>
+          <w:numId w:val="7"/>
+        </w:numPr>
+        <w:rPr>
+          <w:rFonts w:ascii="Times" w:eastAsia="Times New Roman" w:hAnsi="Times" w:cs="Times New Roman"/>
+          <w:color w:val="000000"/>
+          <w:sz w:val="26"/>
+          <w:szCs w:val="26"/>
+        </w:rPr>
+      </w:pPr>
+      <w:proofErr w:type="gramStart"/>
+      <w:r>
+        <w:rPr>
+          <w:rFonts w:ascii="Times" w:eastAsia="Times New Roman" w:hAnsi="Times" w:cs="Times New Roman"/>
+          <w:color w:val="000000"/>
+          <w:sz w:val="26"/>
+          <w:szCs w:val="26"/>
+        </w:rPr>
+        <w:t>data</w:t>
+      </w:r>
+      <w:proofErr w:type="gramEnd"/>
+      <w:r>
+        <w:rPr>
+          <w:rFonts w:ascii="Times" w:eastAsia="Times New Roman" w:hAnsi="Times" w:cs="Times New Roman"/>
+          <w:color w:val="000000"/>
+          <w:sz w:val="26"/>
+          <w:szCs w:val="26"/>
+        </w:rPr>
+        <w:t xml:space="preserve"> sent to 12-bit DAC</w:t>
+      </w:r>
+    </w:p>
+    <w:p>
+      <w:pPr>
+        <w:pStyle w:val="ListParagraph"/>
+        <w:numPr>
+          <w:ilvl w:val="1"/>
+          <w:numId w:val="7"/>
+        </w:numPr>
+        <w:rPr>
+          <w:rFonts w:ascii="Times" w:eastAsia="Times New Roman" w:hAnsi="Times" w:cs="Times New Roman"/>
+          <w:color w:val="000000"/>
+          <w:sz w:val="26"/>
+          <w:szCs w:val="26"/>
+        </w:rPr>
+      </w:pPr>
+      <w:proofErr w:type="spellStart"/>
+      <w:proofErr w:type="gramStart"/>
+      <w:r>
+        <w:rPr>
+          <w:rFonts w:ascii="Times" w:eastAsia="Times New Roman" w:hAnsi="Times" w:cs="Times New Roman"/>
+          <w:color w:val="000000"/>
+          <w:sz w:val="26"/>
+          <w:szCs w:val="26"/>
+        </w:rPr>
+        <w:t>salen</w:t>
+      </w:r>
+      <w:proofErr w:type="spellEnd"/>
+      <w:proofErr w:type="gramEnd"/>
+      <w:r>
+        <w:rPr>
+          <w:rFonts w:ascii="Times" w:eastAsia="Times New Roman" w:hAnsi="Times" w:cs="Times New Roman"/>
+          <w:color w:val="000000"/>
+          <w:sz w:val="26"/>
+          <w:szCs w:val="26"/>
+        </w:rPr>
+        <w:t>-key filters</w:t>
+      </w:r>
+    </w:p>
+    <w:p>
+      <w:pPr>
+        <w:pStyle w:val="ListParagraph"/>
+        <w:numPr>
+          <w:ilvl w:val="0"/>
+          <w:numId w:val="7"/>
+        </w:numPr>
+        <w:rPr>
+          <w:rFonts w:ascii="Times" w:eastAsia="Times New Roman" w:hAnsi="Times" w:cs="Times New Roman"/>
+          <w:color w:val="000000"/>
+          <w:sz w:val="26"/>
+          <w:szCs w:val="26"/>
+        </w:rPr>
+      </w:pPr>
+      <w:r>
+        <w:rPr>
+          <w:rFonts w:ascii="Times" w:eastAsia="Times New Roman" w:hAnsi="Times" w:cs="Times New Roman"/>
+          <w:color w:val="000000"/>
+          <w:sz w:val="26"/>
+          <w:szCs w:val="26"/>
+        </w:rPr>
+        <w:t>Performance of measurement system</w:t>
+      </w:r>
+    </w:p>
+    <w:p>
+      <w:pPr>
+        <w:pStyle w:val="ListParagraph"/>
+        <w:numPr>
+          <w:ilvl w:val="1"/>
+          <w:numId w:val="7"/>
+        </w:numPr>
+        <w:rPr>
+          <w:rFonts w:ascii="Times" w:eastAsia="Times New Roman" w:hAnsi="Times" w:cs="Times New Roman"/>
+          <w:color w:val="000000"/>
+          <w:sz w:val="26"/>
+          <w:szCs w:val="26"/>
+        </w:rPr>
+      </w:pPr>
+      <w:r>
+        <w:rPr>
+          <w:rFonts w:ascii="Times" w:eastAsia="Times New Roman" w:hAnsi="Times" w:cs="Times New Roman"/>
+          <w:color w:val="000000"/>
+          <w:sz w:val="26"/>
+          <w:szCs w:val="26"/>
+        </w:rPr>
+        <w:t>Bandwidth of V, I systems</w:t>
+      </w:r>
+    </w:p>
+    <w:p>
+      <w:pPr>
+        <w:pStyle w:val="ListParagraph"/>
+        <w:numPr>
+          <w:ilvl w:val="2"/>
+          <w:numId w:val="7"/>
+        </w:numPr>
+        <w:rPr>
+          <w:rFonts w:ascii="Times" w:eastAsia="Times New Roman" w:hAnsi="Times" w:cs="Times New Roman"/>
+          <w:color w:val="000000"/>
+          <w:sz w:val="26"/>
+          <w:szCs w:val="26"/>
+        </w:rPr>
+      </w:pPr>
+      <w:r>
+        <w:rPr>
+          <w:rFonts w:ascii="Times" w:eastAsia="Times New Roman" w:hAnsi="Times" w:cs="Times New Roman"/>
+          <w:color w:val="000000"/>
+          <w:sz w:val="26"/>
+          <w:szCs w:val="26"/>
+        </w:rPr>
+        <w:t>Also include filtering</w:t>
+      </w:r>
+    </w:p>
+    <w:p>
+      <w:pPr>
+        <w:pStyle w:val="ListParagraph"/>
+        <w:numPr>
+          <w:ilvl w:val="1"/>
+          <w:numId w:val="7"/>
+        </w:numPr>
+        <w:rPr>
+          <w:rFonts w:ascii="Times" w:eastAsia="Times New Roman" w:hAnsi="Times" w:cs="Times New Roman"/>
+          <w:color w:val="000000"/>
+          <w:sz w:val="26"/>
+          <w:szCs w:val="26"/>
+        </w:rPr>
+      </w:pPr>
+      <w:r>
+        <w:rPr>
+          <w:rFonts w:ascii="Times" w:eastAsia="Times New Roman" w:hAnsi="Times" w:cs="Times New Roman"/>
+          <w:color w:val="000000"/>
+          <w:sz w:val="26"/>
+          <w:szCs w:val="26"/>
+        </w:rPr>
+        <w:t>Digitization error</w:t>
+      </w:r>
+    </w:p>
+    <w:p>
+      <w:pPr>
+        <w:pStyle w:val="ListParagraph"/>
+        <w:numPr>
+          <w:ilvl w:val="1"/>
+          <w:numId w:val="7"/>
+        </w:numPr>
+        <w:rPr>
+          <w:rFonts w:ascii="Times" w:eastAsia="Times New Roman" w:hAnsi="Times" w:cs="Times New Roman"/>
+          <w:color w:val="000000"/>
+          <w:sz w:val="26"/>
+          <w:szCs w:val="26"/>
+        </w:rPr>
+      </w:pPr>
+    </w:p>
+    <w:p>
+      <w:pPr>
+        <w:rPr>
+          <w:rFonts w:ascii="Times" w:eastAsia="Times New Roman" w:hAnsi="Times" w:cs="Times New Roman"/>
+          <w:color w:val="000000"/>
+          <w:sz w:val="26"/>
+          <w:szCs w:val="26"/>
+        </w:rPr>
+      </w:pPr>
+      <w:bookmarkStart w:id="0" w:name="_GoBack"/>
+      <w:bookmarkEnd w:id="0"/>
       <w:r>
         <w:rPr>
           <w:rFonts w:ascii="Times" w:eastAsia="Times New Roman" w:hAnsi="Times" w:cs="Times New Roman"/>
@@ -5177,6 +5669,16 @@
         </w:rPr>
         <w:br/>
       </w:r>
+    </w:p>
+    <w:p>
+      <w:pPr>
+        <w:rPr>
+          <w:rFonts w:ascii="Times" w:eastAsia="Times New Roman" w:hAnsi="Times" w:cs="Times New Roman"/>
+          <w:color w:val="000000"/>
+          <w:sz w:val="26"/>
+          <w:szCs w:val="26"/>
+        </w:rPr>
+      </w:pPr>
       <w:r>
         <w:rPr>
           <w:rFonts w:ascii="Times" w:eastAsia="Times New Roman" w:hAnsi="Times" w:cs="Times New Roman"/>
@@ -8236,7 +8738,7 @@
         <w:rStyle w:val="PageNumber"/>
         <w:noProof/>
       </w:rPr>
-      <w:t>2</w:t>
+      <w:t>9</w:t>
     </w:r>
     <w:r>
       <w:rPr>
@@ -8370,9 +8872,9 @@
     </w:lvl>
   </w:abstractNum>
   <w:abstractNum w:abstractNumId="1">
-    <w:nsid w:val="34A677CC"/>
+    <w:nsid w:val="0D8A24FC"/>
     <w:multiLevelType w:val="hybridMultilevel"/>
-    <w:tmpl w:val="4DAC54BC"/>
+    <w:tmpl w:val="019ADD3E"/>
     <w:lvl w:ilvl="0" w:tplc="04090001">
       <w:start w:val="1"/>
       <w:numFmt w:val="bullet"/>
@@ -8397,7 +8899,7 @@
         <w:rFonts w:ascii="Courier New" w:hAnsi="Courier New" w:hint="default"/>
       </w:rPr>
     </w:lvl>
-    <w:lvl w:ilvl="2" w:tplc="04090005" w:tentative="1">
+    <w:lvl w:ilvl="2" w:tplc="04090005">
       <w:start w:val="1"/>
       <w:numFmt w:val="bullet"/>
       <w:lvlText w:val=""/>
@@ -8483,9 +8985,9 @@
     </w:lvl>
   </w:abstractNum>
   <w:abstractNum w:abstractNumId="2">
-    <w:nsid w:val="3AF04E1D"/>
+    <w:nsid w:val="34A677CC"/>
     <w:multiLevelType w:val="hybridMultilevel"/>
-    <w:tmpl w:val="F1305A6C"/>
+    <w:tmpl w:val="4DAC54BC"/>
     <w:lvl w:ilvl="0" w:tplc="04090001">
       <w:start w:val="1"/>
       <w:numFmt w:val="bullet"/>
@@ -8510,7 +9012,7 @@
         <w:rFonts w:ascii="Courier New" w:hAnsi="Courier New" w:hint="default"/>
       </w:rPr>
     </w:lvl>
-    <w:lvl w:ilvl="2" w:tplc="04090005">
+    <w:lvl w:ilvl="2" w:tplc="04090005" w:tentative="1">
       <w:start w:val="1"/>
       <w:numFmt w:val="bullet"/>
       <w:lvlText w:val=""/>
@@ -8596,9 +9098,9 @@
     </w:lvl>
   </w:abstractNum>
   <w:abstractNum w:abstractNumId="3">
-    <w:nsid w:val="401D5365"/>
+    <w:nsid w:val="3AF04E1D"/>
     <w:multiLevelType w:val="hybridMultilevel"/>
-    <w:tmpl w:val="45C85F5A"/>
+    <w:tmpl w:val="F1305A6C"/>
     <w:lvl w:ilvl="0" w:tplc="04090001">
       <w:start w:val="1"/>
       <w:numFmt w:val="bullet"/>
@@ -8635,6 +9137,119 @@
         <w:rFonts w:ascii="Wingdings" w:hAnsi="Wingdings" w:hint="default"/>
       </w:rPr>
     </w:lvl>
+    <w:lvl w:ilvl="3" w:tplc="04090001" w:tentative="1">
+      <w:start w:val="1"/>
+      <w:numFmt w:val="bullet"/>
+      <w:lvlText w:val=""/>
+      <w:lvlJc w:val="left"/>
+      <w:pPr>
+        <w:ind w:left="2880" w:hanging="360"/>
+      </w:pPr>
+      <w:rPr>
+        <w:rFonts w:ascii="Symbol" w:hAnsi="Symbol" w:hint="default"/>
+      </w:rPr>
+    </w:lvl>
+    <w:lvl w:ilvl="4" w:tplc="04090003" w:tentative="1">
+      <w:start w:val="1"/>
+      <w:numFmt w:val="bullet"/>
+      <w:lvlText w:val="o"/>
+      <w:lvlJc w:val="left"/>
+      <w:pPr>
+        <w:ind w:left="3600" w:hanging="360"/>
+      </w:pPr>
+      <w:rPr>
+        <w:rFonts w:ascii="Courier New" w:hAnsi="Courier New" w:hint="default"/>
+      </w:rPr>
+    </w:lvl>
+    <w:lvl w:ilvl="5" w:tplc="04090005" w:tentative="1">
+      <w:start w:val="1"/>
+      <w:numFmt w:val="bullet"/>
+      <w:lvlText w:val=""/>
+      <w:lvlJc w:val="left"/>
+      <w:pPr>
+        <w:ind w:left="4320" w:hanging="360"/>
+      </w:pPr>
+      <w:rPr>
+        <w:rFonts w:ascii="Wingdings" w:hAnsi="Wingdings" w:hint="default"/>
+      </w:rPr>
+    </w:lvl>
+    <w:lvl w:ilvl="6" w:tplc="04090001" w:tentative="1">
+      <w:start w:val="1"/>
+      <w:numFmt w:val="bullet"/>
+      <w:lvlText w:val=""/>
+      <w:lvlJc w:val="left"/>
+      <w:pPr>
+        <w:ind w:left="5040" w:hanging="360"/>
+      </w:pPr>
+      <w:rPr>
+        <w:rFonts w:ascii="Symbol" w:hAnsi="Symbol" w:hint="default"/>
+      </w:rPr>
+    </w:lvl>
+    <w:lvl w:ilvl="7" w:tplc="04090003" w:tentative="1">
+      <w:start w:val="1"/>
+      <w:numFmt w:val="bullet"/>
+      <w:lvlText w:val="o"/>
+      <w:lvlJc w:val="left"/>
+      <w:pPr>
+        <w:ind w:left="5760" w:hanging="360"/>
+      </w:pPr>
+      <w:rPr>
+        <w:rFonts w:ascii="Courier New" w:hAnsi="Courier New" w:hint="default"/>
+      </w:rPr>
+    </w:lvl>
+    <w:lvl w:ilvl="8" w:tplc="04090005" w:tentative="1">
+      <w:start w:val="1"/>
+      <w:numFmt w:val="bullet"/>
+      <w:lvlText w:val=""/>
+      <w:lvlJc w:val="left"/>
+      <w:pPr>
+        <w:ind w:left="6480" w:hanging="360"/>
+      </w:pPr>
+      <w:rPr>
+        <w:rFonts w:ascii="Wingdings" w:hAnsi="Wingdings" w:hint="default"/>
+      </w:rPr>
+    </w:lvl>
+  </w:abstractNum>
+  <w:abstractNum w:abstractNumId="4">
+    <w:nsid w:val="401D5365"/>
+    <w:multiLevelType w:val="hybridMultilevel"/>
+    <w:tmpl w:val="45C85F5A"/>
+    <w:lvl w:ilvl="0" w:tplc="04090001">
+      <w:start w:val="1"/>
+      <w:numFmt w:val="bullet"/>
+      <w:lvlText w:val=""/>
+      <w:lvlJc w:val="left"/>
+      <w:pPr>
+        <w:ind w:left="720" w:hanging="360"/>
+      </w:pPr>
+      <w:rPr>
+        <w:rFonts w:ascii="Symbol" w:hAnsi="Symbol" w:hint="default"/>
+      </w:rPr>
+    </w:lvl>
+    <w:lvl w:ilvl="1" w:tplc="04090003">
+      <w:start w:val="1"/>
+      <w:numFmt w:val="bullet"/>
+      <w:lvlText w:val="o"/>
+      <w:lvlJc w:val="left"/>
+      <w:pPr>
+        <w:ind w:left="1440" w:hanging="360"/>
+      </w:pPr>
+      <w:rPr>
+        <w:rFonts w:ascii="Courier New" w:hAnsi="Courier New" w:hint="default"/>
+      </w:rPr>
+    </w:lvl>
+    <w:lvl w:ilvl="2" w:tplc="04090005">
+      <w:start w:val="1"/>
+      <w:numFmt w:val="bullet"/>
+      <w:lvlText w:val=""/>
+      <w:lvlJc w:val="left"/>
+      <w:pPr>
+        <w:ind w:left="2160" w:hanging="360"/>
+      </w:pPr>
+      <w:rPr>
+        <w:rFonts w:ascii="Wingdings" w:hAnsi="Wingdings" w:hint="default"/>
+      </w:rPr>
+    </w:lvl>
     <w:lvl w:ilvl="3" w:tplc="04090001">
       <w:start w:val="1"/>
       <w:numFmt w:val="bullet"/>
@@ -8708,7 +9323,7 @@
       </w:rPr>
     </w:lvl>
   </w:abstractNum>
-  <w:abstractNum w:abstractNumId="4">
+  <w:abstractNum w:abstractNumId="5">
     <w:nsid w:val="46840C44"/>
     <w:multiLevelType w:val="hybridMultilevel"/>
     <w:tmpl w:val="2C8C5C96"/>
@@ -8821,7 +9436,7 @@
       </w:rPr>
     </w:lvl>
   </w:abstractNum>
-  <w:abstractNum w:abstractNumId="5">
+  <w:abstractNum w:abstractNumId="6">
     <w:nsid w:val="4BEA216D"/>
     <w:multiLevelType w:val="hybridMultilevel"/>
     <w:tmpl w:val="140464CC"/>
@@ -8935,21 +9550,24 @@
     </w:lvl>
   </w:abstractNum>
   <w:num w:numId="1">
-    <w:abstractNumId w:val="3"/>
+    <w:abstractNumId w:val="4"/>
   </w:num>
   <w:num w:numId="2">
     <w:abstractNumId w:val="0"/>
   </w:num>
   <w:num w:numId="3">
+    <w:abstractNumId w:val="6"/>
+  </w:num>
+  <w:num w:numId="4">
     <w:abstractNumId w:val="5"/>
   </w:num>
-  <w:num w:numId="4">
-    <w:abstractNumId w:val="4"/>
+  <w:num w:numId="5">
+    <w:abstractNumId w:val="3"/>
   </w:num>
-  <w:num w:numId="5">
+  <w:num w:numId="6">
     <w:abstractNumId w:val="2"/>
   </w:num>
-  <w:num w:numId="6">
+  <w:num w:numId="7">
     <w:abstractNumId w:val="1"/>
   </w:num>
 </w:numbering>

</xml_diff>

<commit_message>
combined anodization and titanium anodization sections
</commit_message>
<xml_diff>
--- a/ieeePaper/IEEE_ConferencePaper.docx
+++ b/ieeePaper/IEEE_ConferencePaper.docx
@@ -1838,7 +1838,6 @@
     </w:p>
     <w:p>
       <w:pPr>
-        <w:jc w:val="center"/>
         <w:rPr>
           <w:rFonts w:ascii="Times" w:eastAsia="Times New Roman" w:hAnsi="Times" w:cs="Times New Roman"/>
           <w:color w:val="000000"/>
@@ -1998,15 +1997,26 @@
         </w:rPr>
         <w:t>).</w:t>
       </w:r>
-      <w:r>
-        <w:rPr>
-          <w:rFonts w:ascii="Times" w:eastAsia="Times New Roman" w:hAnsi="Times" w:cs="Times New Roman"/>
-          <w:color w:val="000000"/>
-          <w:sz w:val="26"/>
-          <w:szCs w:val="26"/>
-        </w:rPr>
-        <w:br/>
-      </w:r>
+    </w:p>
+    <w:p>
+      <w:pPr>
+        <w:rPr>
+          <w:rFonts w:ascii="Times" w:eastAsia="Times New Roman" w:hAnsi="Times" w:cs="Times New Roman"/>
+          <w:color w:val="000000"/>
+          <w:sz w:val="26"/>
+          <w:szCs w:val="26"/>
+        </w:rPr>
+      </w:pPr>
+    </w:p>
+    <w:p>
+      <w:pPr>
+        <w:rPr>
+          <w:rFonts w:ascii="Times" w:eastAsia="Times New Roman" w:hAnsi="Times" w:cs="Times New Roman"/>
+          <w:color w:val="000000"/>
+          <w:sz w:val="26"/>
+          <w:szCs w:val="26"/>
+        </w:rPr>
+      </w:pPr>
       <w:r>
         <w:rPr>
           <w:rFonts w:ascii="Times" w:eastAsia="Times New Roman" w:hAnsi="Times" w:cs="Times New Roman"/>
@@ -2027,6 +2037,14 @@
         </w:rPr>
         <w:t>Anodization Process and Requirements</w:t>
       </w:r>
+      <w:bookmarkStart w:id="0" w:name="_GoBack"/>
+      <w:bookmarkEnd w:id="0"/>
+    </w:p>
+    <w:p>
+      <w:pPr>
+        <w:keepNext/>
+        <w:jc w:val="center"/>
+      </w:pPr>
       <w:r>
         <w:rPr>
           <w:rFonts w:ascii="Times" w:eastAsia="Times New Roman" w:hAnsi="Times" w:cs="Times New Roman"/>
@@ -2038,21 +2056,30 @@
       </w:r>
       <w:r>
         <w:rPr>
-          <w:rFonts w:ascii="Times" w:eastAsia="Times New Roman" w:hAnsi="Times" w:cs="Times New Roman"/>
-          <w:color w:val="000000"/>
-          <w:sz w:val="26"/>
-          <w:szCs w:val="26"/>
-        </w:rPr>
-        <w:br/>
-      </w:r>
-      <w:r>
-        <w:rPr>
-          <w:rFonts w:ascii="Times" w:eastAsia="Times New Roman" w:hAnsi="Times" w:cs="Arial"/>
-          <w:color w:val="222222"/>
-          <w:sz w:val="26"/>
-          <w:szCs w:val="26"/>
-        </w:rPr>
-        <w:t xml:space="preserve">Anodization itself is the act of growing an oxide layer on top of a metal anode. This is useful in capacitors because it allows the capacitor to store significantly more energy then it would have otherwise. </w:t>
+          <w:rFonts w:ascii="Times" w:eastAsia="Times New Roman" w:hAnsi="Times" w:cs="Arial"/>
+          <w:color w:val="222222"/>
+          <w:sz w:val="26"/>
+          <w:szCs w:val="26"/>
+        </w:rPr>
+        <w:t xml:space="preserve">Anodization is the act of growing an oxide layer on top of a metal anode. This is useful in capacitors because it allows </w:t>
+      </w:r>
+      <w:r>
+        <w:rPr>
+          <w:rFonts w:ascii="Times" w:eastAsia="Times New Roman" w:hAnsi="Times" w:cs="Arial"/>
+          <w:color w:val="222222"/>
+          <w:sz w:val="26"/>
+          <w:szCs w:val="26"/>
+        </w:rPr>
+        <w:t>a</w:t>
+      </w:r>
+      <w:r>
+        <w:rPr>
+          <w:rFonts w:ascii="Times" w:eastAsia="Times New Roman" w:hAnsi="Times" w:cs="Arial"/>
+          <w:color w:val="222222"/>
+          <w:sz w:val="26"/>
+          <w:szCs w:val="26"/>
+        </w:rPr>
+        <w:t xml:space="preserve"> capacitor to store significantly more energy then it would have otherwise. </w:t>
       </w:r>
       <w:proofErr w:type="gramStart"/>
       <w:r>
@@ -2140,53 +2167,39 @@
           </wp:inline>
         </w:drawing>
       </w:r>
-      <w:r>
-        <w:rPr>
-          <w:rFonts w:ascii="Times" w:eastAsia="Times New Roman" w:hAnsi="Times" w:cs="Times New Roman"/>
-          <w:color w:val="000000"/>
-          <w:sz w:val="26"/>
-          <w:szCs w:val="26"/>
-        </w:rPr>
-        <w:br/>
-      </w:r>
-      <w:r>
-        <w:rPr>
-          <w:rFonts w:ascii="Times" w:eastAsia="Times New Roman" w:hAnsi="Times" w:cs="Arial"/>
-          <w:color w:val="222222"/>
-          <w:sz w:val="26"/>
-          <w:szCs w:val="26"/>
-        </w:rPr>
-        <w:tab/>
-        <w:t>(quote source - Steve’s thesis)</w:t>
-      </w:r>
-      <w:r>
-        <w:rPr>
-          <w:rFonts w:ascii="Times" w:eastAsia="Times New Roman" w:hAnsi="Times" w:cs="Times New Roman"/>
-          <w:color w:val="000000"/>
-          <w:sz w:val="26"/>
-          <w:szCs w:val="26"/>
-        </w:rPr>
-        <w:br/>
-      </w:r>
-      <w:r>
-        <w:rPr>
-          <w:rFonts w:ascii="Times" w:eastAsia="Times New Roman" w:hAnsi="Times" w:cs="Arial"/>
-          <w:color w:val="222222"/>
-          <w:sz w:val="26"/>
-          <w:szCs w:val="26"/>
-        </w:rPr>
-        <w:tab/>
-        <w:t>Fig #1</w:t>
-      </w:r>
-      <w:r>
-        <w:rPr>
-          <w:rFonts w:ascii="Times" w:eastAsia="Times New Roman" w:hAnsi="Times" w:cs="Times New Roman"/>
-          <w:color w:val="000000"/>
-          <w:sz w:val="26"/>
-          <w:szCs w:val="26"/>
-        </w:rPr>
-        <w:br/>
-      </w:r>
+    </w:p>
+    <w:p>
+      <w:pPr>
+        <w:pStyle w:val="Caption"/>
+        <w:jc w:val="center"/>
+      </w:pPr>
+      <w:r>
+        <w:t xml:space="preserve">Figure </w:t>
+      </w:r>
+      <w:fldSimple w:instr=" SEQ Figure \* ARABIC ">
+        <w:r>
+          <w:rPr>
+            <w:noProof/>
+          </w:rPr>
+          <w:t>1</w:t>
+        </w:r>
+      </w:fldSimple>
+      <w:r>
+        <w:t>: Anodization setup</w:t>
+      </w:r>
+    </w:p>
+    <w:p>
+      <w:pPr>
+        <w:keepNext/>
+        <w:rPr>
+          <w:rFonts w:ascii="Times" w:eastAsia="Times New Roman" w:hAnsi="Times" w:cs="Arial"/>
+          <w:b/>
+          <w:bCs/>
+          <w:color w:val="222222"/>
+          <w:sz w:val="26"/>
+          <w:szCs w:val="26"/>
+        </w:rPr>
+      </w:pPr>
       <w:r>
         <w:rPr>
           <w:rFonts w:ascii="Times" w:eastAsia="Times New Roman" w:hAnsi="Times" w:cs="Times New Roman"/>
@@ -2522,34 +2535,10 @@
         </w:rPr>
         <w:t xml:space="preserve"> </w:t>
       </w:r>
-      <w:r>
-        <w:rPr>
-          <w:rFonts w:ascii="Times" w:eastAsia="Times New Roman" w:hAnsi="Times" w:cs="Times New Roman"/>
-          <w:color w:val="000000"/>
-          <w:sz w:val="26"/>
-          <w:szCs w:val="26"/>
-        </w:rPr>
-        <w:br/>
-      </w:r>
-      <w:r>
-        <w:rPr>
-          <w:rFonts w:ascii="Times" w:eastAsia="Times New Roman" w:hAnsi="Times" w:cs="Times New Roman"/>
-          <w:color w:val="000000"/>
-          <w:sz w:val="26"/>
-          <w:szCs w:val="26"/>
-        </w:rPr>
-        <w:br/>
-      </w:r>
-      <w:r>
-        <w:rPr>
-          <w:rFonts w:ascii="Times" w:eastAsia="Times New Roman" w:hAnsi="Times" w:cs="Times New Roman"/>
-          <w:color w:val="000000"/>
-          <w:sz w:val="26"/>
-          <w:szCs w:val="26"/>
-        </w:rPr>
-        <w:br/>
-      </w:r>
-      <w:r>
+    </w:p>
+    <w:p>
+      <w:pPr>
+        <w:keepNext/>
         <w:rPr>
           <w:rFonts w:ascii="Times" w:eastAsia="Times New Roman" w:hAnsi="Times" w:cs="Arial"/>
           <w:b/>
@@ -2558,34 +2547,20 @@
           <w:sz w:val="26"/>
           <w:szCs w:val="26"/>
         </w:rPr>
-        <w:t>Considerations and Requirements for Titanium Anodization</w:t>
-      </w:r>
-      <w:r>
-        <w:rPr>
-          <w:rFonts w:ascii="Times" w:eastAsia="Times New Roman" w:hAnsi="Times" w:cs="Times New Roman"/>
-          <w:color w:val="000000"/>
-          <w:sz w:val="26"/>
-          <w:szCs w:val="26"/>
-        </w:rPr>
-        <w:br/>
-      </w:r>
-      <w:r>
-        <w:rPr>
-          <w:rFonts w:ascii="Times" w:eastAsia="Times New Roman" w:hAnsi="Times" w:cs="Times New Roman"/>
-          <w:color w:val="000000"/>
-          <w:sz w:val="26"/>
-          <w:szCs w:val="26"/>
-        </w:rPr>
-        <w:br/>
-      </w:r>
-      <w:r>
-        <w:rPr>
-          <w:rFonts w:ascii="Times" w:eastAsia="Times New Roman" w:hAnsi="Times" w:cs="Arial"/>
-          <w:color w:val="222222"/>
-          <w:sz w:val="26"/>
-          <w:szCs w:val="26"/>
-        </w:rPr>
-        <w:t>While anodizing titanium for purposes of making capacitors, there are a number of requirement that need to be followed. Since the rate of oxide formation is dependent on the charge transport into the anode during anodization, a current source was selected. A typical anodization process with a current source will see the current and voltage progress as in Fig#2</w:t>
+      </w:pPr>
+    </w:p>
+    <w:p>
+      <w:pPr>
+        <w:keepNext/>
+      </w:pPr>
+      <w:r>
+        <w:rPr>
+          <w:rFonts w:ascii="Times" w:eastAsia="Times New Roman" w:hAnsi="Times" w:cs="Arial"/>
+          <w:color w:val="222222"/>
+          <w:sz w:val="26"/>
+          <w:szCs w:val="26"/>
+        </w:rPr>
+        <w:t>Since the rate of oxide formation is dependent on the charge transport into the anode during anodization, a current source was selected. A typical anodization process with a current source will see the current and voltage progress as in Fig#2</w:t>
       </w:r>
       <w:r>
         <w:rPr>
@@ -2656,86 +2631,37 @@
     </w:p>
     <w:p>
       <w:pPr>
-        <w:rPr>
-          <w:rFonts w:ascii="Times" w:hAnsi="Times" w:cs="Times New Roman"/>
-          <w:color w:val="000000"/>
-          <w:sz w:val="26"/>
-          <w:szCs w:val="26"/>
-        </w:rPr>
-      </w:pPr>
-      <w:r>
-        <w:rPr>
-          <w:rFonts w:ascii="Times" w:hAnsi="Times" w:cs="Arial"/>
-          <w:color w:val="222222"/>
-          <w:sz w:val="26"/>
-          <w:szCs w:val="26"/>
-        </w:rPr>
-        <w:t>Fig #2</w:t>
-      </w:r>
-    </w:p>
-    <w:p>
-      <w:pPr>
-        <w:rPr>
-          <w:rFonts w:ascii="Times" w:hAnsi="Times" w:cs="Times New Roman"/>
-          <w:color w:val="000000"/>
-          <w:sz w:val="26"/>
-          <w:szCs w:val="26"/>
-        </w:rPr>
-      </w:pPr>
-      <w:r>
-        <w:rPr>
-          <w:rFonts w:ascii="Times" w:hAnsi="Times" w:cs="Arial"/>
-          <w:color w:val="222222"/>
-          <w:sz w:val="26"/>
-          <w:szCs w:val="26"/>
-        </w:rPr>
-        <w:t>(</w:t>
-      </w:r>
-      <w:proofErr w:type="gramStart"/>
-      <w:r>
-        <w:rPr>
-          <w:rFonts w:ascii="Times" w:hAnsi="Times" w:cs="Arial"/>
-          <w:color w:val="222222"/>
-          <w:sz w:val="26"/>
-          <w:szCs w:val="26"/>
-        </w:rPr>
-        <w:t>quote</w:t>
-      </w:r>
-      <w:proofErr w:type="gramEnd"/>
-      <w:r>
-        <w:rPr>
-          <w:rFonts w:ascii="Times" w:hAnsi="Times" w:cs="Arial"/>
-          <w:color w:val="222222"/>
-          <w:sz w:val="26"/>
-          <w:szCs w:val="26"/>
-        </w:rPr>
-        <w:t xml:space="preserve"> </w:t>
+        <w:pStyle w:val="Caption"/>
+        <w:rPr>
+          <w:rFonts w:ascii="Times" w:eastAsia="Times New Roman" w:hAnsi="Times" w:cs="Times New Roman"/>
+          <w:color w:val="000000"/>
+          <w:sz w:val="26"/>
+          <w:szCs w:val="26"/>
+        </w:rPr>
+      </w:pPr>
+      <w:r>
+        <w:t xml:space="preserve">Figure </w:t>
+      </w:r>
+      <w:fldSimple w:instr=" SEQ Figure \* ARABIC ">
+        <w:r>
+          <w:rPr>
+            <w:noProof/>
+          </w:rPr>
+          <w:t>2</w:t>
+        </w:r>
+      </w:fldSimple>
+      <w:r>
+        <w:t xml:space="preserve">: Anodization by a Constant Current – quote </w:t>
       </w:r>
       <w:proofErr w:type="spellStart"/>
       <w:r>
-        <w:rPr>
-          <w:rFonts w:ascii="Times" w:hAnsi="Times" w:cs="Arial"/>
-          <w:color w:val="222222"/>
-          <w:sz w:val="26"/>
-          <w:szCs w:val="26"/>
-        </w:rPr>
         <w:t>microminiturization</w:t>
       </w:r>
       <w:proofErr w:type="spellEnd"/>
-      <w:r>
-        <w:rPr>
-          <w:rFonts w:ascii="Times" w:hAnsi="Times" w:cs="Arial"/>
-          <w:color w:val="222222"/>
-          <w:sz w:val="26"/>
-          <w:szCs w:val="26"/>
-        </w:rPr>
-        <w:t>)</w:t>
-      </w:r>
     </w:p>
     <w:p>
       <w:pPr>
         <w:keepNext/>
-        <w:jc w:val="center"/>
       </w:pPr>
       <w:r>
         <w:rPr>
@@ -2873,7 +2799,7 @@
           <w:rPr>
             <w:noProof/>
           </w:rPr>
-          <w:t>1</w:t>
+          <w:t>3</w:t>
         </w:r>
       </w:fldSimple>
       <w:r>
@@ -3239,7 +3165,7 @@
           <w:rPr>
             <w:noProof/>
           </w:rPr>
-          <w:t>2</w:t>
+          <w:t>4</w:t>
         </w:r>
       </w:fldSimple>
       <w:r>
@@ -3581,7 +3507,7 @@
           <w:rPr>
             <w:noProof/>
           </w:rPr>
-          <w:t>3</w:t>
+          <w:t>5</w:t>
         </w:r>
       </w:fldSimple>
       <w:r>
@@ -4364,7 +4290,7 @@
           <w:rPr>
             <w:noProof/>
           </w:rPr>
-          <w:t>4</w:t>
+          <w:t>6</w:t>
         </w:r>
       </w:fldSimple>
       <w:r>
@@ -4602,8 +4528,6 @@
         </w:rPr>
         <w:br/>
       </w:r>
-      <w:bookmarkStart w:id="0" w:name="_GoBack"/>
-      <w:bookmarkEnd w:id="0"/>
     </w:p>
     <w:p>
       <w:pPr>
@@ -5451,23 +5375,6 @@
     <w:p>
       <w:pPr>
         <w:rPr>
-          <w:rFonts w:ascii="Times" w:eastAsia="Times New Roman" w:hAnsi="Times" w:cs="Times New Roman"/>
-          <w:color w:val="000000"/>
-          <w:sz w:val="26"/>
-          <w:szCs w:val="26"/>
-        </w:rPr>
-      </w:pPr>
-      <w:r>
-        <w:rPr>
-          <w:rFonts w:ascii="Times" w:eastAsia="Times New Roman" w:hAnsi="Times" w:cs="Times New Roman"/>
-          <w:color w:val="000000"/>
-          <w:sz w:val="26"/>
-          <w:szCs w:val="26"/>
-        </w:rPr>
-        <w:br/>
-      </w:r>
-      <w:r>
-        <w:rPr>
           <w:rFonts w:ascii="Times" w:eastAsia="Times New Roman" w:hAnsi="Times" w:cs="Arial"/>
           <w:b/>
           <w:bCs/>
@@ -5475,8 +5382,7 @@
           <w:sz w:val="26"/>
           <w:szCs w:val="26"/>
         </w:rPr>
-        <w:t>III. Experimental procedures.  Describe the open beaker anodization.</w:t>
-      </w:r>
+      </w:pPr>
       <w:r>
         <w:rPr>
           <w:rFonts w:ascii="Times" w:eastAsia="Times New Roman" w:hAnsi="Times" w:cs="Times New Roman"/>
@@ -5488,6 +5394,27 @@
       </w:r>
       <w:r>
         <w:rPr>
+          <w:rFonts w:ascii="Times" w:eastAsia="Times New Roman" w:hAnsi="Times" w:cs="Arial"/>
+          <w:b/>
+          <w:bCs/>
+          <w:color w:val="222222"/>
+          <w:sz w:val="26"/>
+          <w:szCs w:val="26"/>
+        </w:rPr>
+        <w:t xml:space="preserve">III. Experimental procedures. </w:t>
+      </w:r>
+    </w:p>
+    <w:p>
+      <w:pPr>
+        <w:rPr>
+          <w:rFonts w:ascii="Times" w:eastAsia="Times New Roman" w:hAnsi="Times" w:cs="Times New Roman"/>
+          <w:color w:val="000000"/>
+          <w:sz w:val="26"/>
+          <w:szCs w:val="26"/>
+        </w:rPr>
+      </w:pPr>
+      <w:r>
+        <w:rPr>
           <w:rFonts w:ascii="Times" w:eastAsia="Times New Roman" w:hAnsi="Times" w:cs="Times New Roman"/>
           <w:color w:val="000000"/>
           <w:sz w:val="26"/>
@@ -5504,25 +5431,32 @@
         </w:rPr>
         <w:t xml:space="preserve">The experimental setup to anodize the anode of a titanium capacitor with the aforementioned circuitry is as follows. The anode sample is prepared by cleaning the surface oxide off with a chemical bath. It is then transported into a beaker of anodizing solution. The current source is connected to the DUT and acts as both a current source and data logger until the test is </w:t>
       </w:r>
-      <w:proofErr w:type="spellStart"/>
-      <w:r>
-        <w:rPr>
-          <w:rFonts w:ascii="Times" w:eastAsia="Times New Roman" w:hAnsi="Times" w:cs="Arial"/>
-          <w:color w:val="222222"/>
-          <w:sz w:val="26"/>
-          <w:szCs w:val="26"/>
-        </w:rPr>
-        <w:t>over.ent</w:t>
-      </w:r>
-      <w:proofErr w:type="spellEnd"/>
-      <w:r>
-        <w:rPr>
-          <w:rFonts w:ascii="Times" w:eastAsia="Times New Roman" w:hAnsi="Times" w:cs="Arial"/>
-          <w:color w:val="222222"/>
-          <w:sz w:val="26"/>
-          <w:szCs w:val="26"/>
-        </w:rPr>
-        <w:t xml:space="preserve"> through the DUT has dropped to the leakage current</w:t>
+      <w:r>
+        <w:rPr>
+          <w:rFonts w:ascii="Times" w:eastAsia="Times New Roman" w:hAnsi="Times" w:cs="Arial"/>
+          <w:color w:val="222222"/>
+          <w:sz w:val="26"/>
+          <w:szCs w:val="26"/>
+        </w:rPr>
+        <w:t>finished and the curr</w:t>
+      </w:r>
+      <w:r>
+        <w:rPr>
+          <w:rFonts w:ascii="Times" w:eastAsia="Times New Roman" w:hAnsi="Times" w:cs="Arial"/>
+          <w:color w:val="222222"/>
+          <w:sz w:val="26"/>
+          <w:szCs w:val="26"/>
+        </w:rPr>
+        <w:t>ent through the DUT has dropped to the leakage current</w:t>
+      </w:r>
+      <w:r>
+        <w:rPr>
+          <w:rFonts w:ascii="Times" w:eastAsia="Times New Roman" w:hAnsi="Times" w:cs="Arial"/>
+          <w:color w:val="222222"/>
+          <w:sz w:val="26"/>
+          <w:szCs w:val="26"/>
+        </w:rPr>
+        <w:t>.</w:t>
       </w:r>
       <w:r>
         <w:rPr>
@@ -8516,7 +8450,7 @@
         <w:rStyle w:val="PageNumber"/>
         <w:noProof/>
       </w:rPr>
-      <w:t>10</w:t>
+      <w:t>3</w:t>
     </w:r>
     <w:r>
       <w:rPr>

</xml_diff>

<commit_message>
added Kis reference to intro.
</commit_message>
<xml_diff>
--- a/ieeePaper/IEEE_ConferencePaper.docx
+++ b/ieeePaper/IEEE_ConferencePaper.docx
@@ -127,8 +127,6 @@
         </w:rPr>
         <w:t xml:space="preserve"> provides a constant current source of 0-100mA up to a compliance voltage of 30V. The system can monitor and record leakage currents down to 10 </w:t>
       </w:r>
-      <w:proofErr w:type="spellStart"/>
-      <w:proofErr w:type="gramStart"/>
       <w:r>
         <w:rPr>
           <w:rFonts w:ascii="Times" w:eastAsia="Times New Roman" w:hAnsi="Times" w:cs="Times New Roman"/>
@@ -138,8 +136,6 @@
         </w:rPr>
         <w:t>nA</w:t>
       </w:r>
-      <w:proofErr w:type="spellEnd"/>
-      <w:proofErr w:type="gramEnd"/>
       <w:r>
         <w:rPr>
           <w:rFonts w:ascii="Times" w:eastAsia="Times New Roman" w:hAnsi="Times" w:cs="Times New Roman"/>
@@ -205,13 +201,22 @@
     <w:p>
       <w:pPr>
         <w:rPr>
+          <w:rFonts w:ascii="Times" w:eastAsia="Times New Roman" w:hAnsi="Times" w:cs="Times New Roman"/>
+          <w:color w:val="000000"/>
+          <w:sz w:val="26"/>
+          <w:szCs w:val="26"/>
+        </w:rPr>
+      </w:pPr>
+      <w:r>
+        <w:rPr>
           <w:rFonts w:ascii="Times" w:eastAsia="Times New Roman" w:hAnsi="Times" w:cs="Arial"/>
           <w:bCs/>
           <w:color w:val="222222"/>
           <w:sz w:val="26"/>
           <w:szCs w:val="26"/>
         </w:rPr>
-      </w:pPr>
+        <w:t xml:space="preserve">Titanium capacitors are being looked at more closely as a possible alternative to tantalum capacitors due to their lower material cost and </w:t>
+      </w:r>
       <w:r>
         <w:rPr>
           <w:rFonts w:ascii="Times" w:eastAsia="Times New Roman" w:hAnsi="Times" w:cs="Arial"/>
@@ -220,7 +225,7 @@
           <w:sz w:val="26"/>
           <w:szCs w:val="26"/>
         </w:rPr>
-        <w:t>Titanium capacitors are being looked at more closely as a possible alternative to tantalum capacitors due to their lower material cost and better temperature characteristics (quote</w:t>
+        <w:t xml:space="preserve">possibly </w:t>
       </w:r>
       <w:r>
         <w:rPr>
@@ -230,9 +235,8 @@
           <w:sz w:val="26"/>
           <w:szCs w:val="26"/>
         </w:rPr>
-        <w:t xml:space="preserve"> </w:t>
-      </w:r>
-      <w:proofErr w:type="spellStart"/>
+        <w:t>better temperature characteristics (quote</w:t>
+      </w:r>
       <w:r>
         <w:rPr>
           <w:rFonts w:ascii="Times" w:eastAsia="Times New Roman" w:hAnsi="Times" w:cs="Arial"/>
@@ -241,9 +245,8 @@
           <w:sz w:val="26"/>
           <w:szCs w:val="26"/>
         </w:rPr>
-        <w:t>Welsch</w:t>
-      </w:r>
-      <w:proofErr w:type="spellEnd"/>
+        <w:t xml:space="preserve"> Welsch</w:t>
+      </w:r>
       <w:r>
         <w:rPr>
           <w:rFonts w:ascii="Times" w:eastAsia="Times New Roman" w:hAnsi="Times" w:cs="Arial"/>
@@ -252,6 +255,16 @@
           <w:sz w:val="26"/>
           <w:szCs w:val="26"/>
         </w:rPr>
+        <w:t>, intro ARPA-E meeting</w:t>
+      </w:r>
+      <w:r>
+        <w:rPr>
+          <w:rFonts w:ascii="Times" w:eastAsia="Times New Roman" w:hAnsi="Times" w:cs="Arial"/>
+          <w:bCs/>
+          <w:color w:val="222222"/>
+          <w:sz w:val="26"/>
+          <w:szCs w:val="26"/>
+        </w:rPr>
         <w:t>).</w:t>
       </w:r>
       <w:r>
@@ -262,7 +275,27 @@
           <w:sz w:val="26"/>
           <w:szCs w:val="26"/>
         </w:rPr>
-        <w:t xml:space="preserve"> In the past, titanium capacitors have not been feasible alternatives due to their high leakage currents of (##) (quote Li’s paper). </w:t>
+        <w:t xml:space="preserve"> In the past, titanium capacitors have not been feasible alternatives due to their high l</w:t>
+      </w:r>
+      <w:r>
+        <w:rPr>
+          <w:rFonts w:ascii="Times" w:eastAsia="Times New Roman" w:hAnsi="Times" w:cs="Arial"/>
+          <w:bCs/>
+          <w:color w:val="222222"/>
+          <w:sz w:val="26"/>
+          <w:szCs w:val="26"/>
+        </w:rPr>
+        <w:t>eakage currents (quote K</w:t>
+      </w:r>
+      <w:r>
+        <w:rPr>
+          <w:rFonts w:ascii="Times" w:eastAsia="Times New Roman" w:hAnsi="Times" w:cs="Arial"/>
+          <w:bCs/>
+          <w:color w:val="222222"/>
+          <w:sz w:val="26"/>
+          <w:szCs w:val="26"/>
+        </w:rPr>
+        <w:t xml:space="preserve">i’s paper). </w:t>
       </w:r>
       <w:r>
         <w:rPr>
@@ -329,18 +362,38 @@
       <w:pPr>
         <w:rPr>
           <w:rFonts w:ascii="Times" w:eastAsia="Times New Roman" w:hAnsi="Times" w:cs="Arial"/>
+          <w:b/>
           <w:bCs/>
           <w:color w:val="222222"/>
           <w:sz w:val="26"/>
           <w:szCs w:val="26"/>
         </w:rPr>
       </w:pPr>
+      <w:r>
+        <w:rPr>
+          <w:rFonts w:ascii="Times" w:eastAsia="Times New Roman" w:hAnsi="Times" w:cs="Times New Roman"/>
+          <w:color w:val="000000"/>
+          <w:sz w:val="26"/>
+          <w:szCs w:val="26"/>
+        </w:rPr>
+        <w:br/>
+      </w:r>
+      <w:r>
+        <w:rPr>
+          <w:rFonts w:ascii="Times" w:eastAsia="Times New Roman" w:hAnsi="Times" w:cs="Arial"/>
+          <w:b/>
+          <w:bCs/>
+          <w:color w:val="222222"/>
+          <w:sz w:val="26"/>
+          <w:szCs w:val="26"/>
+        </w:rPr>
+        <w:t>Anodization Process and Requirements</w:t>
+      </w:r>
     </w:p>
     <w:p>
       <w:pPr>
         <w:rPr>
           <w:rFonts w:ascii="Times" w:eastAsia="Times New Roman" w:hAnsi="Times" w:cs="Arial"/>
-          <w:bCs/>
           <w:color w:val="222222"/>
           <w:sz w:val="26"/>
           <w:szCs w:val="26"/>
@@ -348,1464 +401,54 @@
       </w:pPr>
       <w:bookmarkStart w:id="0" w:name="_GoBack"/>
       <w:bookmarkEnd w:id="0"/>
+      <w:r>
+        <w:rPr>
+          <w:rFonts w:ascii="Times" w:eastAsia="Times New Roman" w:hAnsi="Times" w:cs="Times New Roman"/>
+          <w:color w:val="000000"/>
+          <w:sz w:val="26"/>
+          <w:szCs w:val="26"/>
+        </w:rPr>
+        <w:br/>
+      </w:r>
+      <w:r>
+        <w:rPr>
+          <w:rFonts w:ascii="Times" w:eastAsia="Times New Roman" w:hAnsi="Times" w:cs="Arial"/>
+          <w:color w:val="222222"/>
+          <w:sz w:val="26"/>
+          <w:szCs w:val="26"/>
+        </w:rPr>
+        <w:t xml:space="preserve">Anodization is the act of growing an oxide layer on top of a metal anode. This is useful in capacitors because it allows </w:t>
+      </w:r>
+      <w:r>
+        <w:rPr>
+          <w:rFonts w:ascii="Times" w:eastAsia="Times New Roman" w:hAnsi="Times" w:cs="Arial"/>
+          <w:color w:val="222222"/>
+          <w:sz w:val="26"/>
+          <w:szCs w:val="26"/>
+        </w:rPr>
+        <w:t>a</w:t>
+      </w:r>
+      <w:r>
+        <w:rPr>
+          <w:rFonts w:ascii="Times" w:eastAsia="Times New Roman" w:hAnsi="Times" w:cs="Arial"/>
+          <w:color w:val="222222"/>
+          <w:sz w:val="26"/>
+          <w:szCs w:val="26"/>
+        </w:rPr>
+        <w:t xml:space="preserve"> capacitor to store significantly more energy then it would have otherwise. The anodization process is preformed by immersing an anode and a cathode into an electrolyte solution and then hooking up either a voltage or current source across the sample. T</w:t>
+      </w:r>
+      <w:r>
+        <w:rPr>
+          <w:rFonts w:ascii="Times" w:eastAsia="Times New Roman" w:hAnsi="Times" w:cs="Arial"/>
+          <w:color w:val="222222"/>
+          <w:sz w:val="26"/>
+          <w:szCs w:val="26"/>
+        </w:rPr>
+        <w:t>his process can be seen in fig#1:</w:t>
+      </w:r>
     </w:p>
     <w:p>
       <w:pPr>
-        <w:pStyle w:val="ListParagraph"/>
-        <w:numPr>
-          <w:ilvl w:val="0"/>
-          <w:numId w:val="5"/>
-        </w:numPr>
-        <w:rPr>
-          <w:rFonts w:ascii="Times" w:eastAsia="Times New Roman" w:hAnsi="Times" w:cs="Arial"/>
-          <w:bCs/>
-          <w:color w:val="222222"/>
-          <w:sz w:val="26"/>
-          <w:szCs w:val="26"/>
-        </w:rPr>
-      </w:pPr>
-      <w:r>
-        <w:rPr>
-          <w:rFonts w:ascii="Times" w:eastAsia="Times New Roman" w:hAnsi="Times" w:cs="Arial"/>
-          <w:bCs/>
-          <w:color w:val="222222"/>
-          <w:sz w:val="26"/>
-          <w:szCs w:val="26"/>
-        </w:rPr>
-        <w:t xml:space="preserve">There is interest </w:t>
-      </w:r>
-      <w:r>
-        <w:rPr>
-          <w:rFonts w:ascii="Times" w:eastAsia="Times New Roman" w:hAnsi="Times" w:cs="Arial"/>
-          <w:bCs/>
-          <w:color w:val="222222"/>
-          <w:sz w:val="26"/>
-          <w:szCs w:val="26"/>
-        </w:rPr>
-        <w:t>in titanium capacitors as a possible alternative to tantalum capacitors</w:t>
-      </w:r>
-    </w:p>
-    <w:p>
-      <w:pPr>
-        <w:pStyle w:val="ListParagraph"/>
-        <w:numPr>
-          <w:ilvl w:val="1"/>
-          <w:numId w:val="5"/>
-        </w:numPr>
-        <w:rPr>
-          <w:rFonts w:ascii="Times" w:eastAsia="Times New Roman" w:hAnsi="Times" w:cs="Arial"/>
-          <w:bCs/>
-          <w:color w:val="222222"/>
-          <w:sz w:val="26"/>
-          <w:szCs w:val="26"/>
-        </w:rPr>
-      </w:pPr>
-      <w:r>
-        <w:rPr>
-          <w:rFonts w:ascii="Times" w:eastAsia="Times New Roman" w:hAnsi="Times" w:cs="Arial"/>
-          <w:bCs/>
-          <w:color w:val="222222"/>
-          <w:sz w:val="26"/>
-          <w:szCs w:val="26"/>
-        </w:rPr>
-        <w:t>Lower cost materials</w:t>
-      </w:r>
-    </w:p>
-    <w:p>
-      <w:pPr>
-        <w:pStyle w:val="ListParagraph"/>
-        <w:numPr>
-          <w:ilvl w:val="1"/>
-          <w:numId w:val="5"/>
-        </w:numPr>
-        <w:rPr>
-          <w:rFonts w:ascii="Times" w:eastAsia="Times New Roman" w:hAnsi="Times" w:cs="Arial"/>
-          <w:bCs/>
-          <w:color w:val="222222"/>
-          <w:sz w:val="26"/>
-          <w:szCs w:val="26"/>
-        </w:rPr>
-      </w:pPr>
-      <w:r>
-        <w:rPr>
-          <w:rFonts w:ascii="Times" w:eastAsia="Times New Roman" w:hAnsi="Times" w:cs="Arial"/>
-          <w:bCs/>
-          <w:color w:val="222222"/>
-          <w:sz w:val="26"/>
-          <w:szCs w:val="26"/>
-        </w:rPr>
-        <w:t>Better temperature characteristics</w:t>
-      </w:r>
-    </w:p>
-    <w:p>
-      <w:pPr>
-        <w:pStyle w:val="ListParagraph"/>
-        <w:numPr>
-          <w:ilvl w:val="1"/>
-          <w:numId w:val="5"/>
-        </w:numPr>
-        <w:rPr>
-          <w:rFonts w:ascii="Times" w:eastAsia="Times New Roman" w:hAnsi="Times" w:cs="Arial"/>
-          <w:bCs/>
-          <w:color w:val="222222"/>
-          <w:sz w:val="26"/>
-          <w:szCs w:val="26"/>
-        </w:rPr>
-      </w:pPr>
-      <w:r>
-        <w:rPr>
-          <w:rFonts w:ascii="Times" w:eastAsia="Times New Roman" w:hAnsi="Times" w:cs="Arial"/>
-          <w:bCs/>
-          <w:color w:val="222222"/>
-          <w:sz w:val="26"/>
-          <w:szCs w:val="26"/>
-        </w:rPr>
-        <w:t xml:space="preserve">Quote one of </w:t>
-      </w:r>
-      <w:proofErr w:type="spellStart"/>
-      <w:r>
-        <w:rPr>
-          <w:rFonts w:ascii="Times" w:eastAsia="Times New Roman" w:hAnsi="Times" w:cs="Arial"/>
-          <w:bCs/>
-          <w:color w:val="222222"/>
-          <w:sz w:val="26"/>
-          <w:szCs w:val="26"/>
-        </w:rPr>
-        <w:t>Welsch’s</w:t>
-      </w:r>
-      <w:proofErr w:type="spellEnd"/>
-      <w:r>
-        <w:rPr>
-          <w:rFonts w:ascii="Times" w:eastAsia="Times New Roman" w:hAnsi="Times" w:cs="Arial"/>
-          <w:bCs/>
-          <w:color w:val="222222"/>
-          <w:sz w:val="26"/>
-          <w:szCs w:val="26"/>
-        </w:rPr>
-        <w:t xml:space="preserve"> slides.</w:t>
-      </w:r>
-    </w:p>
-    <w:p>
-      <w:pPr>
-        <w:pStyle w:val="ListParagraph"/>
-        <w:numPr>
-          <w:ilvl w:val="0"/>
-          <w:numId w:val="5"/>
-        </w:numPr>
-        <w:rPr>
-          <w:rFonts w:ascii="Times" w:eastAsia="Times New Roman" w:hAnsi="Times" w:cs="Arial"/>
-          <w:bCs/>
-          <w:color w:val="222222"/>
-          <w:sz w:val="26"/>
-          <w:szCs w:val="26"/>
-        </w:rPr>
-      </w:pPr>
-      <w:r>
-        <w:rPr>
-          <w:rFonts w:ascii="Times" w:eastAsia="Times New Roman" w:hAnsi="Times" w:cs="Arial"/>
-          <w:bCs/>
-          <w:color w:val="222222"/>
-          <w:sz w:val="26"/>
-          <w:szCs w:val="26"/>
-        </w:rPr>
-        <w:t>We have developed instrumentation to anodize and characterize prototype titanium capacitor materials.</w:t>
-      </w:r>
-    </w:p>
-    <w:p>
-      <w:pPr>
-        <w:pStyle w:val="ListParagraph"/>
-        <w:numPr>
-          <w:ilvl w:val="0"/>
-          <w:numId w:val="4"/>
-        </w:numPr>
-        <w:rPr>
-          <w:rFonts w:ascii="Times" w:eastAsia="Times New Roman" w:hAnsi="Times" w:cs="Arial"/>
-          <w:bCs/>
-          <w:color w:val="222222"/>
-          <w:sz w:val="26"/>
-          <w:szCs w:val="26"/>
-        </w:rPr>
-      </w:pPr>
-      <w:r>
-        <w:rPr>
-          <w:rFonts w:ascii="Times" w:eastAsia="Times New Roman" w:hAnsi="Times" w:cs="Arial"/>
-          <w:bCs/>
-          <w:color w:val="222222"/>
-          <w:sz w:val="26"/>
-          <w:szCs w:val="26"/>
-        </w:rPr>
-        <w:t xml:space="preserve">However, </w:t>
-      </w:r>
-      <w:proofErr w:type="gramStart"/>
-      <w:r>
-        <w:rPr>
-          <w:rFonts w:ascii="Times" w:eastAsia="Times New Roman" w:hAnsi="Times" w:cs="Arial"/>
-          <w:bCs/>
-          <w:color w:val="222222"/>
-          <w:sz w:val="26"/>
-          <w:szCs w:val="26"/>
-        </w:rPr>
-        <w:t>titanium electrolytic capacitors have been plag</w:t>
-      </w:r>
-      <w:r>
-        <w:rPr>
-          <w:rFonts w:ascii="Times" w:eastAsia="Times New Roman" w:hAnsi="Times" w:cs="Arial"/>
-          <w:bCs/>
-          <w:color w:val="222222"/>
-          <w:sz w:val="26"/>
-          <w:szCs w:val="26"/>
-        </w:rPr>
-        <w:t>ued by large leakage currents</w:t>
-      </w:r>
-      <w:proofErr w:type="gramEnd"/>
-      <w:r>
-        <w:rPr>
-          <w:rFonts w:ascii="Times" w:eastAsia="Times New Roman" w:hAnsi="Times" w:cs="Arial"/>
-          <w:bCs/>
-          <w:color w:val="222222"/>
-          <w:sz w:val="26"/>
-          <w:szCs w:val="26"/>
-        </w:rPr>
-        <w:t xml:space="preserve">. </w:t>
-      </w:r>
-    </w:p>
-    <w:p>
-      <w:pPr>
-        <w:pStyle w:val="ListParagraph"/>
-        <w:numPr>
-          <w:ilvl w:val="1"/>
-          <w:numId w:val="4"/>
-        </w:numPr>
-        <w:rPr>
-          <w:rFonts w:ascii="Times" w:eastAsia="Times New Roman" w:hAnsi="Times" w:cs="Arial"/>
-          <w:bCs/>
-          <w:color w:val="222222"/>
-          <w:sz w:val="26"/>
-          <w:szCs w:val="26"/>
-        </w:rPr>
-      </w:pPr>
-      <w:r>
-        <w:rPr>
-          <w:rFonts w:ascii="Times" w:eastAsia="Times New Roman" w:hAnsi="Times" w:cs="Arial"/>
-          <w:bCs/>
-          <w:color w:val="222222"/>
-          <w:sz w:val="26"/>
-          <w:szCs w:val="26"/>
-        </w:rPr>
-        <w:t xml:space="preserve">Quote - </w:t>
-      </w:r>
-    </w:p>
-    <w:p>
-      <w:pPr>
-        <w:pStyle w:val="ListParagraph"/>
-        <w:numPr>
-          <w:ilvl w:val="2"/>
-          <w:numId w:val="4"/>
-        </w:numPr>
-        <w:rPr>
-          <w:rFonts w:ascii="Times" w:eastAsia="Times New Roman" w:hAnsi="Times" w:cs="Arial"/>
-          <w:bCs/>
-          <w:color w:val="222222"/>
-          <w:sz w:val="26"/>
-          <w:szCs w:val="26"/>
-        </w:rPr>
-      </w:pPr>
-      <w:r>
-        <w:rPr>
-          <w:rFonts w:ascii="Times" w:eastAsia="Times New Roman" w:hAnsi="Times" w:cs="Arial"/>
-          <w:bCs/>
-          <w:color w:val="222222"/>
-          <w:sz w:val="26"/>
-          <w:szCs w:val="26"/>
-        </w:rPr>
-        <w:t>TITANIUM SPONGE ON TITANIUM SUBSTRATE</w:t>
-      </w:r>
-      <w:r>
-        <w:rPr>
-          <w:rFonts w:ascii="Times" w:eastAsia="Times New Roman" w:hAnsi="Times" w:cs="Arial"/>
-          <w:bCs/>
-          <w:color w:val="222222"/>
-          <w:sz w:val="26"/>
-          <w:szCs w:val="26"/>
-        </w:rPr>
-        <w:t xml:space="preserve"> </w:t>
-      </w:r>
-      <w:r>
-        <w:rPr>
-          <w:rFonts w:ascii="Times" w:eastAsia="Times New Roman" w:hAnsi="Times" w:cs="Arial"/>
-          <w:bCs/>
-          <w:color w:val="222222"/>
-          <w:sz w:val="26"/>
-          <w:szCs w:val="26"/>
-        </w:rPr>
-        <w:t>FOR TITANIUM ELECTROLYTIC CAPACITOR NODES by JUN-WAN KI, May 2005.</w:t>
-      </w:r>
-    </w:p>
-    <w:p>
-      <w:pPr>
-        <w:pStyle w:val="ListParagraph"/>
-        <w:numPr>
-          <w:ilvl w:val="0"/>
-          <w:numId w:val="4"/>
-        </w:numPr>
-        <w:rPr>
-          <w:rFonts w:ascii="Times" w:eastAsia="Times New Roman" w:hAnsi="Times" w:cs="Arial"/>
-          <w:bCs/>
-          <w:color w:val="222222"/>
-          <w:sz w:val="26"/>
-          <w:szCs w:val="26"/>
-        </w:rPr>
-      </w:pPr>
-      <w:r>
-        <w:rPr>
-          <w:rFonts w:ascii="Times" w:eastAsia="Times New Roman" w:hAnsi="Times" w:cs="Arial"/>
-          <w:bCs/>
-          <w:color w:val="222222"/>
-          <w:sz w:val="26"/>
-          <w:szCs w:val="26"/>
-        </w:rPr>
-        <w:t>Requirements of the research program</w:t>
-      </w:r>
-    </w:p>
-    <w:p>
-      <w:pPr>
-        <w:pStyle w:val="ListParagraph"/>
-        <w:numPr>
-          <w:ilvl w:val="1"/>
-          <w:numId w:val="4"/>
-        </w:numPr>
-        <w:rPr>
-          <w:rFonts w:ascii="Times" w:eastAsia="Times New Roman" w:hAnsi="Times" w:cs="Arial"/>
-          <w:bCs/>
-          <w:color w:val="222222"/>
-          <w:sz w:val="26"/>
-          <w:szCs w:val="26"/>
-        </w:rPr>
-      </w:pPr>
-      <w:r>
-        <w:rPr>
-          <w:rFonts w:ascii="Times" w:eastAsia="Times New Roman" w:hAnsi="Times" w:cs="Arial"/>
-          <w:bCs/>
-          <w:color w:val="222222"/>
-          <w:sz w:val="26"/>
-          <w:szCs w:val="26"/>
-        </w:rPr>
-        <w:t>Anodize capacitors</w:t>
-      </w:r>
-    </w:p>
-    <w:p>
-      <w:pPr>
-        <w:pStyle w:val="ListParagraph"/>
-        <w:numPr>
-          <w:ilvl w:val="1"/>
-          <w:numId w:val="4"/>
-        </w:numPr>
-        <w:rPr>
-          <w:rFonts w:ascii="Times" w:eastAsia="Times New Roman" w:hAnsi="Times" w:cs="Arial"/>
-          <w:bCs/>
-          <w:color w:val="222222"/>
-          <w:sz w:val="26"/>
-          <w:szCs w:val="26"/>
-        </w:rPr>
-      </w:pPr>
-      <w:r>
-        <w:rPr>
-          <w:rFonts w:ascii="Times" w:eastAsia="Times New Roman" w:hAnsi="Times" w:cs="Arial"/>
-          <w:bCs/>
-          <w:color w:val="222222"/>
-          <w:sz w:val="26"/>
-          <w:szCs w:val="26"/>
-        </w:rPr>
-        <w:t>Characterize leakage currents of a large number of materials.</w:t>
-      </w:r>
-      <w:r>
-        <w:rPr>
-          <w:rFonts w:ascii="Times" w:eastAsia="Times New Roman" w:hAnsi="Times" w:cs="Arial"/>
-          <w:bCs/>
-          <w:color w:val="222222"/>
-          <w:sz w:val="26"/>
-          <w:szCs w:val="26"/>
-        </w:rPr>
-        <w:t> </w:t>
-      </w:r>
-    </w:p>
-    <w:p>
-      <w:pPr>
-        <w:pStyle w:val="ListParagraph"/>
-        <w:numPr>
-          <w:ilvl w:val="2"/>
-          <w:numId w:val="4"/>
-        </w:numPr>
-        <w:rPr>
-          <w:rFonts w:ascii="Times" w:eastAsia="Times New Roman" w:hAnsi="Times" w:cs="Arial"/>
-          <w:bCs/>
-          <w:color w:val="222222"/>
-          <w:sz w:val="26"/>
-          <w:szCs w:val="26"/>
-        </w:rPr>
-      </w:pPr>
-      <w:r>
-        <w:rPr>
-          <w:rFonts w:ascii="Times" w:eastAsia="Times New Roman" w:hAnsi="Times" w:cs="Arial"/>
-          <w:bCs/>
-          <w:color w:val="222222"/>
-          <w:sz w:val="26"/>
-          <w:szCs w:val="26"/>
-        </w:rPr>
-        <w:lastRenderedPageBreak/>
-        <w:t>Conventional data acquisition systems do not have the needed capabilities.  </w:t>
-      </w:r>
-    </w:p>
-    <w:p>
-      <w:pPr>
-        <w:pStyle w:val="ListParagraph"/>
-        <w:numPr>
-          <w:ilvl w:val="3"/>
-          <w:numId w:val="4"/>
-        </w:numPr>
-        <w:rPr>
-          <w:rFonts w:ascii="Times" w:eastAsia="Times New Roman" w:hAnsi="Times" w:cs="Arial"/>
-          <w:bCs/>
-          <w:color w:val="222222"/>
-          <w:sz w:val="26"/>
-          <w:szCs w:val="26"/>
-        </w:rPr>
-      </w:pPr>
-      <w:r>
-        <w:rPr>
-          <w:rFonts w:ascii="Times" w:eastAsia="Times New Roman" w:hAnsi="Times" w:cs="Arial"/>
-          <w:bCs/>
-          <w:color w:val="222222"/>
-          <w:sz w:val="26"/>
-          <w:szCs w:val="26"/>
-        </w:rPr>
-        <w:t>You can say more about this - dynamic range, repeatability, etc.</w:t>
-      </w:r>
-    </w:p>
-    <w:p>
-      <w:pPr>
-        <w:rPr>
-          <w:rFonts w:ascii="Times" w:eastAsia="Times New Roman" w:hAnsi="Times" w:cs="Times New Roman"/>
-          <w:color w:val="000000"/>
-          <w:sz w:val="26"/>
-          <w:szCs w:val="26"/>
-        </w:rPr>
-      </w:pPr>
-    </w:p>
-    <w:p>
-      <w:pPr>
-        <w:rPr>
-          <w:rFonts w:ascii="Times" w:eastAsia="Times New Roman" w:hAnsi="Times" w:cs="Arial"/>
-          <w:bCs/>
-          <w:color w:val="222222"/>
-          <w:sz w:val="26"/>
-          <w:szCs w:val="26"/>
-        </w:rPr>
-      </w:pPr>
-      <w:r>
-        <w:rPr>
-          <w:rFonts w:ascii="Times" w:eastAsia="Times New Roman" w:hAnsi="Times" w:cs="Times New Roman"/>
-          <w:color w:val="000000"/>
-          <w:sz w:val="26"/>
-          <w:szCs w:val="26"/>
-        </w:rPr>
-        <w:sym w:font="Wingdings" w:char="F0E0"/>
-      </w:r>
-      <w:r>
-        <w:rPr>
-          <w:rFonts w:ascii="Times" w:eastAsia="Times New Roman" w:hAnsi="Times" w:cs="Times New Roman"/>
-          <w:color w:val="000000"/>
-          <w:sz w:val="26"/>
-          <w:szCs w:val="26"/>
-        </w:rPr>
-        <w:t xml:space="preserve"> Begin old introduction:</w:t>
-      </w:r>
-      <w:r>
-        <w:rPr>
-          <w:rFonts w:ascii="Times" w:eastAsia="Times New Roman" w:hAnsi="Times" w:cs="Times New Roman"/>
-          <w:color w:val="000000"/>
-          <w:sz w:val="26"/>
-          <w:szCs w:val="26"/>
-        </w:rPr>
-        <w:br/>
-      </w:r>
-    </w:p>
-    <w:p>
-      <w:pPr>
-        <w:rPr>
-          <w:rFonts w:ascii="Times" w:eastAsia="Times New Roman" w:hAnsi="Times" w:cs="Times New Roman"/>
-          <w:color w:val="000000"/>
-          <w:sz w:val="26"/>
-          <w:szCs w:val="26"/>
-        </w:rPr>
-      </w:pPr>
-      <w:r>
-        <w:rPr>
-          <w:rFonts w:ascii="Times" w:eastAsia="Times New Roman" w:hAnsi="Times" w:cs="Arial"/>
-          <w:color w:val="222222"/>
-          <w:sz w:val="26"/>
-          <w:szCs w:val="26"/>
-        </w:rPr>
-        <w:t xml:space="preserve">Electrolytic capacitors are used in a myriad of different applications that we see in our every day lives. They appear in everything from switching power converters to signal filtering. The global aluminum electrolytic capacitor market is projected to grow to $4.2 billion by 2015 (quote: aluminum association). This is a large market for a potential competitor of much higher energy density and a comparable price. </w:t>
-      </w:r>
-      <w:r>
-        <w:rPr>
-          <w:rFonts w:ascii="Times" w:eastAsia="Times New Roman" w:hAnsi="Times" w:cs="Times New Roman"/>
-          <w:color w:val="000000"/>
-          <w:sz w:val="26"/>
-          <w:szCs w:val="26"/>
-        </w:rPr>
-        <w:br/>
-      </w:r>
-    </w:p>
-    <w:tbl>
-      <w:tblPr>
-        <w:tblW w:w="9360" w:type="dxa"/>
-        <w:tblCellMar>
-          <w:top w:w="15" w:type="dxa"/>
-          <w:left w:w="15" w:type="dxa"/>
-          <w:bottom w:w="15" w:type="dxa"/>
-          <w:right w:w="15" w:type="dxa"/>
-        </w:tblCellMar>
-        <w:tblLook w:val="04A0" w:firstRow="1" w:lastRow="0" w:firstColumn="1" w:lastColumn="0" w:noHBand="0" w:noVBand="1"/>
-      </w:tblPr>
-      <w:tblGrid>
-        <w:gridCol w:w="1403"/>
-        <w:gridCol w:w="3818"/>
-        <w:gridCol w:w="4139"/>
-      </w:tblGrid>
-      <w:tr>
-        <w:tc>
-          <w:tcPr>
-            <w:tcW w:w="0" w:type="auto"/>
-            <w:tcBorders>
-              <w:top w:val="dotted" w:sz="6" w:space="0" w:color="AAAAAA"/>
-              <w:left w:val="dotted" w:sz="6" w:space="0" w:color="AAAAAA"/>
-              <w:bottom w:val="dotted" w:sz="6" w:space="0" w:color="AAAAAA"/>
-              <w:right w:val="dotted" w:sz="6" w:space="0" w:color="AAAAAA"/>
-            </w:tcBorders>
-            <w:tcMar>
-              <w:top w:w="105" w:type="dxa"/>
-              <w:left w:w="105" w:type="dxa"/>
-              <w:bottom w:w="105" w:type="dxa"/>
-              <w:right w:w="105" w:type="dxa"/>
-            </w:tcMar>
-            <w:hideMark/>
-          </w:tcPr>
-          <w:p>
-            <w:pPr>
-              <w:spacing w:line="0" w:lineRule="atLeast"/>
-              <w:rPr>
-                <w:rFonts w:ascii="Times" w:eastAsia="Times New Roman" w:hAnsi="Times" w:cs="Times New Roman"/>
-                <w:sz w:val="26"/>
-                <w:szCs w:val="26"/>
-              </w:rPr>
-            </w:pPr>
-            <w:r>
-              <w:rPr>
-                <w:rFonts w:ascii="Times" w:eastAsia="Times New Roman" w:hAnsi="Times" w:cs="Arial"/>
-                <w:color w:val="222222"/>
-                <w:sz w:val="26"/>
-                <w:szCs w:val="26"/>
-              </w:rPr>
-              <w:t>Metal</w:t>
-            </w:r>
-          </w:p>
-        </w:tc>
-        <w:tc>
-          <w:tcPr>
-            <w:tcW w:w="0" w:type="auto"/>
-            <w:tcBorders>
-              <w:top w:val="dotted" w:sz="6" w:space="0" w:color="AAAAAA"/>
-              <w:left w:val="dotted" w:sz="6" w:space="0" w:color="AAAAAA"/>
-              <w:bottom w:val="dotted" w:sz="6" w:space="0" w:color="AAAAAA"/>
-              <w:right w:val="dotted" w:sz="6" w:space="0" w:color="AAAAAA"/>
-            </w:tcBorders>
-            <w:tcMar>
-              <w:top w:w="105" w:type="dxa"/>
-              <w:left w:w="105" w:type="dxa"/>
-              <w:bottom w:w="105" w:type="dxa"/>
-              <w:right w:w="105" w:type="dxa"/>
-            </w:tcMar>
-            <w:hideMark/>
-          </w:tcPr>
-          <w:p>
-            <w:pPr>
-              <w:spacing w:line="0" w:lineRule="atLeast"/>
-              <w:rPr>
-                <w:rFonts w:ascii="Times" w:eastAsia="Times New Roman" w:hAnsi="Times" w:cs="Times New Roman"/>
-                <w:sz w:val="26"/>
-                <w:szCs w:val="26"/>
-              </w:rPr>
-            </w:pPr>
-            <w:r>
-              <w:rPr>
-                <w:rFonts w:ascii="Times" w:eastAsia="Times New Roman" w:hAnsi="Times" w:cs="Arial"/>
-                <w:color w:val="222222"/>
-                <w:sz w:val="26"/>
-                <w:szCs w:val="26"/>
-              </w:rPr>
-              <w:t>Dielectric Constant</w:t>
-            </w:r>
-          </w:p>
-        </w:tc>
-        <w:tc>
-          <w:tcPr>
-            <w:tcW w:w="0" w:type="auto"/>
-            <w:tcBorders>
-              <w:top w:val="dotted" w:sz="6" w:space="0" w:color="AAAAAA"/>
-              <w:left w:val="dotted" w:sz="6" w:space="0" w:color="AAAAAA"/>
-              <w:bottom w:val="dotted" w:sz="6" w:space="0" w:color="AAAAAA"/>
-              <w:right w:val="dotted" w:sz="6" w:space="0" w:color="AAAAAA"/>
-            </w:tcBorders>
-            <w:tcMar>
-              <w:top w:w="105" w:type="dxa"/>
-              <w:left w:w="105" w:type="dxa"/>
-              <w:bottom w:w="105" w:type="dxa"/>
-              <w:right w:w="105" w:type="dxa"/>
-            </w:tcMar>
-            <w:hideMark/>
-          </w:tcPr>
-          <w:p>
-            <w:pPr>
-              <w:spacing w:line="0" w:lineRule="atLeast"/>
-              <w:rPr>
-                <w:rFonts w:ascii="Times" w:eastAsia="Times New Roman" w:hAnsi="Times" w:cs="Times New Roman"/>
-                <w:sz w:val="26"/>
-                <w:szCs w:val="26"/>
-              </w:rPr>
-            </w:pPr>
-            <w:r>
-              <w:rPr>
-                <w:rFonts w:ascii="Times" w:eastAsia="Times New Roman" w:hAnsi="Times" w:cs="Arial"/>
-                <w:color w:val="222222"/>
-                <w:sz w:val="26"/>
-                <w:szCs w:val="26"/>
-              </w:rPr>
-              <w:t>Relative Capacitance</w:t>
-            </w:r>
-            <w:r>
-              <w:rPr>
-                <w:rFonts w:ascii="Times" w:eastAsia="Times New Roman" w:hAnsi="Times" w:cs="Times New Roman"/>
-                <w:sz w:val="26"/>
-                <w:szCs w:val="26"/>
-              </w:rPr>
-              <w:br/>
-            </w:r>
-            <w:proofErr w:type="spellStart"/>
-            <w:r>
-              <w:rPr>
-                <w:rFonts w:ascii="Times" w:eastAsia="Times New Roman" w:hAnsi="Times" w:cs="Arial"/>
-                <w:color w:val="222222"/>
-                <w:sz w:val="26"/>
-                <w:szCs w:val="26"/>
-              </w:rPr>
-              <w:t>uF</w:t>
-            </w:r>
-            <w:proofErr w:type="spellEnd"/>
-            <w:r>
-              <w:rPr>
-                <w:rFonts w:ascii="Times" w:eastAsia="Times New Roman" w:hAnsi="Times" w:cs="Arial"/>
-                <w:color w:val="222222"/>
-                <w:sz w:val="26"/>
-                <w:szCs w:val="26"/>
-              </w:rPr>
-              <w:t>/cm^2</w:t>
-            </w:r>
-          </w:p>
-        </w:tc>
-      </w:tr>
-      <w:tr>
-        <w:tc>
-          <w:tcPr>
-            <w:tcW w:w="0" w:type="auto"/>
-            <w:tcBorders>
-              <w:top w:val="dotted" w:sz="6" w:space="0" w:color="AAAAAA"/>
-              <w:left w:val="dotted" w:sz="6" w:space="0" w:color="AAAAAA"/>
-              <w:bottom w:val="dotted" w:sz="6" w:space="0" w:color="AAAAAA"/>
-              <w:right w:val="dotted" w:sz="6" w:space="0" w:color="AAAAAA"/>
-            </w:tcBorders>
-            <w:tcMar>
-              <w:top w:w="105" w:type="dxa"/>
-              <w:left w:w="105" w:type="dxa"/>
-              <w:bottom w:w="105" w:type="dxa"/>
-              <w:right w:w="105" w:type="dxa"/>
-            </w:tcMar>
-            <w:hideMark/>
-          </w:tcPr>
-          <w:p>
-            <w:pPr>
-              <w:spacing w:line="0" w:lineRule="atLeast"/>
-              <w:rPr>
-                <w:rFonts w:ascii="Times" w:eastAsia="Times New Roman" w:hAnsi="Times" w:cs="Times New Roman"/>
-                <w:sz w:val="26"/>
-                <w:szCs w:val="26"/>
-              </w:rPr>
-            </w:pPr>
-            <w:r>
-              <w:rPr>
-                <w:rFonts w:ascii="Times" w:eastAsia="Times New Roman" w:hAnsi="Times" w:cs="Arial"/>
-                <w:color w:val="222222"/>
-                <w:sz w:val="26"/>
-                <w:szCs w:val="26"/>
-              </w:rPr>
-              <w:t>Ta</w:t>
-            </w:r>
-          </w:p>
-        </w:tc>
-        <w:tc>
-          <w:tcPr>
-            <w:tcW w:w="0" w:type="auto"/>
-            <w:tcBorders>
-              <w:top w:val="dotted" w:sz="6" w:space="0" w:color="AAAAAA"/>
-              <w:left w:val="dotted" w:sz="6" w:space="0" w:color="AAAAAA"/>
-              <w:bottom w:val="dotted" w:sz="6" w:space="0" w:color="AAAAAA"/>
-              <w:right w:val="dotted" w:sz="6" w:space="0" w:color="AAAAAA"/>
-            </w:tcBorders>
-            <w:tcMar>
-              <w:top w:w="105" w:type="dxa"/>
-              <w:left w:w="105" w:type="dxa"/>
-              <w:bottom w:w="105" w:type="dxa"/>
-              <w:right w:w="105" w:type="dxa"/>
-            </w:tcMar>
-            <w:hideMark/>
-          </w:tcPr>
-          <w:p>
-            <w:pPr>
-              <w:spacing w:line="0" w:lineRule="atLeast"/>
-              <w:rPr>
-                <w:rFonts w:ascii="Times" w:eastAsia="Times New Roman" w:hAnsi="Times" w:cs="Times New Roman"/>
-                <w:sz w:val="26"/>
-                <w:szCs w:val="26"/>
-              </w:rPr>
-            </w:pPr>
-            <w:r>
-              <w:rPr>
-                <w:rFonts w:ascii="Times" w:eastAsia="Times New Roman" w:hAnsi="Times" w:cs="Arial"/>
-                <w:color w:val="222222"/>
-                <w:sz w:val="26"/>
-                <w:szCs w:val="26"/>
-              </w:rPr>
-              <w:t>27</w:t>
-            </w:r>
-          </w:p>
-        </w:tc>
-        <w:tc>
-          <w:tcPr>
-            <w:tcW w:w="0" w:type="auto"/>
-            <w:tcBorders>
-              <w:top w:val="dotted" w:sz="6" w:space="0" w:color="AAAAAA"/>
-              <w:left w:val="dotted" w:sz="6" w:space="0" w:color="AAAAAA"/>
-              <w:bottom w:val="dotted" w:sz="6" w:space="0" w:color="AAAAAA"/>
-              <w:right w:val="dotted" w:sz="6" w:space="0" w:color="AAAAAA"/>
-            </w:tcBorders>
-            <w:tcMar>
-              <w:top w:w="105" w:type="dxa"/>
-              <w:left w:w="105" w:type="dxa"/>
-              <w:bottom w:w="105" w:type="dxa"/>
-              <w:right w:w="105" w:type="dxa"/>
-            </w:tcMar>
-            <w:hideMark/>
-          </w:tcPr>
-          <w:p>
-            <w:pPr>
-              <w:spacing w:line="0" w:lineRule="atLeast"/>
-              <w:rPr>
-                <w:rFonts w:ascii="Times" w:eastAsia="Times New Roman" w:hAnsi="Times" w:cs="Times New Roman"/>
-                <w:sz w:val="26"/>
-                <w:szCs w:val="26"/>
-              </w:rPr>
-            </w:pPr>
-            <w:r>
-              <w:rPr>
-                <w:rFonts w:ascii="Times" w:eastAsia="Times New Roman" w:hAnsi="Times" w:cs="Arial"/>
-                <w:color w:val="222222"/>
-                <w:sz w:val="26"/>
-                <w:szCs w:val="26"/>
-              </w:rPr>
-              <w:t>1</w:t>
-            </w:r>
-          </w:p>
-        </w:tc>
-      </w:tr>
-      <w:tr>
-        <w:tc>
-          <w:tcPr>
-            <w:tcW w:w="0" w:type="auto"/>
-            <w:tcBorders>
-              <w:top w:val="dotted" w:sz="6" w:space="0" w:color="AAAAAA"/>
-              <w:left w:val="dotted" w:sz="6" w:space="0" w:color="AAAAAA"/>
-              <w:bottom w:val="dotted" w:sz="6" w:space="0" w:color="AAAAAA"/>
-              <w:right w:val="dotted" w:sz="6" w:space="0" w:color="AAAAAA"/>
-            </w:tcBorders>
-            <w:tcMar>
-              <w:top w:w="105" w:type="dxa"/>
-              <w:left w:w="105" w:type="dxa"/>
-              <w:bottom w:w="105" w:type="dxa"/>
-              <w:right w:w="105" w:type="dxa"/>
-            </w:tcMar>
-            <w:hideMark/>
-          </w:tcPr>
-          <w:p>
-            <w:pPr>
-              <w:spacing w:line="0" w:lineRule="atLeast"/>
-              <w:rPr>
-                <w:rFonts w:ascii="Times" w:eastAsia="Times New Roman" w:hAnsi="Times" w:cs="Times New Roman"/>
-                <w:sz w:val="26"/>
-                <w:szCs w:val="26"/>
-              </w:rPr>
-            </w:pPr>
-            <w:proofErr w:type="spellStart"/>
-            <w:r>
-              <w:rPr>
-                <w:rFonts w:ascii="Times" w:eastAsia="Times New Roman" w:hAnsi="Times" w:cs="Arial"/>
-                <w:color w:val="222222"/>
-                <w:sz w:val="26"/>
-                <w:szCs w:val="26"/>
-              </w:rPr>
-              <w:t>Nb</w:t>
-            </w:r>
-            <w:proofErr w:type="spellEnd"/>
-          </w:p>
-        </w:tc>
-        <w:tc>
-          <w:tcPr>
-            <w:tcW w:w="0" w:type="auto"/>
-            <w:tcBorders>
-              <w:top w:val="dotted" w:sz="6" w:space="0" w:color="AAAAAA"/>
-              <w:left w:val="dotted" w:sz="6" w:space="0" w:color="AAAAAA"/>
-              <w:bottom w:val="dotted" w:sz="6" w:space="0" w:color="AAAAAA"/>
-              <w:right w:val="dotted" w:sz="6" w:space="0" w:color="AAAAAA"/>
-            </w:tcBorders>
-            <w:tcMar>
-              <w:top w:w="105" w:type="dxa"/>
-              <w:left w:w="105" w:type="dxa"/>
-              <w:bottom w:w="105" w:type="dxa"/>
-              <w:right w:w="105" w:type="dxa"/>
-            </w:tcMar>
-            <w:hideMark/>
-          </w:tcPr>
-          <w:p>
-            <w:pPr>
-              <w:spacing w:line="0" w:lineRule="atLeast"/>
-              <w:rPr>
-                <w:rFonts w:ascii="Times" w:eastAsia="Times New Roman" w:hAnsi="Times" w:cs="Times New Roman"/>
-                <w:sz w:val="26"/>
-                <w:szCs w:val="26"/>
-              </w:rPr>
-            </w:pPr>
-            <w:r>
-              <w:rPr>
-                <w:rFonts w:ascii="Times" w:eastAsia="Times New Roman" w:hAnsi="Times" w:cs="Arial"/>
-                <w:color w:val="222222"/>
-                <w:sz w:val="26"/>
-                <w:szCs w:val="26"/>
-              </w:rPr>
-              <w:t>48</w:t>
-            </w:r>
-          </w:p>
-        </w:tc>
-        <w:tc>
-          <w:tcPr>
-            <w:tcW w:w="0" w:type="auto"/>
-            <w:tcBorders>
-              <w:top w:val="dotted" w:sz="6" w:space="0" w:color="AAAAAA"/>
-              <w:left w:val="dotted" w:sz="6" w:space="0" w:color="AAAAAA"/>
-              <w:bottom w:val="dotted" w:sz="6" w:space="0" w:color="AAAAAA"/>
-              <w:right w:val="dotted" w:sz="6" w:space="0" w:color="AAAAAA"/>
-            </w:tcBorders>
-            <w:tcMar>
-              <w:top w:w="105" w:type="dxa"/>
-              <w:left w:w="105" w:type="dxa"/>
-              <w:bottom w:w="105" w:type="dxa"/>
-              <w:right w:w="105" w:type="dxa"/>
-            </w:tcMar>
-            <w:hideMark/>
-          </w:tcPr>
-          <w:p>
-            <w:pPr>
-              <w:spacing w:line="0" w:lineRule="atLeast"/>
-              <w:rPr>
-                <w:rFonts w:ascii="Times" w:eastAsia="Times New Roman" w:hAnsi="Times" w:cs="Times New Roman"/>
-                <w:sz w:val="26"/>
-                <w:szCs w:val="26"/>
-              </w:rPr>
-            </w:pPr>
-            <w:r>
-              <w:rPr>
-                <w:rFonts w:ascii="Times" w:eastAsia="Times New Roman" w:hAnsi="Times" w:cs="Arial"/>
-                <w:color w:val="222222"/>
-                <w:sz w:val="26"/>
-                <w:szCs w:val="26"/>
-              </w:rPr>
-              <w:t>1.3</w:t>
-            </w:r>
-          </w:p>
-        </w:tc>
-      </w:tr>
-      <w:tr>
-        <w:tc>
-          <w:tcPr>
-            <w:tcW w:w="0" w:type="auto"/>
-            <w:tcBorders>
-              <w:top w:val="dotted" w:sz="6" w:space="0" w:color="AAAAAA"/>
-              <w:left w:val="dotted" w:sz="6" w:space="0" w:color="AAAAAA"/>
-              <w:bottom w:val="dotted" w:sz="6" w:space="0" w:color="AAAAAA"/>
-              <w:right w:val="dotted" w:sz="6" w:space="0" w:color="AAAAAA"/>
-            </w:tcBorders>
-            <w:tcMar>
-              <w:top w:w="105" w:type="dxa"/>
-              <w:left w:w="105" w:type="dxa"/>
-              <w:bottom w:w="105" w:type="dxa"/>
-              <w:right w:w="105" w:type="dxa"/>
-            </w:tcMar>
-            <w:hideMark/>
-          </w:tcPr>
-          <w:p>
-            <w:pPr>
-              <w:spacing w:line="0" w:lineRule="atLeast"/>
-              <w:rPr>
-                <w:rFonts w:ascii="Times" w:eastAsia="Times New Roman" w:hAnsi="Times" w:cs="Times New Roman"/>
-                <w:sz w:val="26"/>
-                <w:szCs w:val="26"/>
-              </w:rPr>
-            </w:pPr>
-            <w:r>
-              <w:rPr>
-                <w:rFonts w:ascii="Times" w:eastAsia="Times New Roman" w:hAnsi="Times" w:cs="Arial"/>
-                <w:color w:val="222222"/>
-                <w:sz w:val="26"/>
-                <w:szCs w:val="26"/>
-              </w:rPr>
-              <w:t>Al</w:t>
-            </w:r>
-          </w:p>
-        </w:tc>
-        <w:tc>
-          <w:tcPr>
-            <w:tcW w:w="0" w:type="auto"/>
-            <w:tcBorders>
-              <w:top w:val="dotted" w:sz="6" w:space="0" w:color="AAAAAA"/>
-              <w:left w:val="dotted" w:sz="6" w:space="0" w:color="AAAAAA"/>
-              <w:bottom w:val="dotted" w:sz="6" w:space="0" w:color="AAAAAA"/>
-              <w:right w:val="dotted" w:sz="6" w:space="0" w:color="AAAAAA"/>
-            </w:tcBorders>
-            <w:tcMar>
-              <w:top w:w="105" w:type="dxa"/>
-              <w:left w:w="105" w:type="dxa"/>
-              <w:bottom w:w="105" w:type="dxa"/>
-              <w:right w:w="105" w:type="dxa"/>
-            </w:tcMar>
-            <w:hideMark/>
-          </w:tcPr>
-          <w:p>
-            <w:pPr>
-              <w:spacing w:line="0" w:lineRule="atLeast"/>
-              <w:rPr>
-                <w:rFonts w:ascii="Times" w:eastAsia="Times New Roman" w:hAnsi="Times" w:cs="Times New Roman"/>
-                <w:sz w:val="26"/>
-                <w:szCs w:val="26"/>
-              </w:rPr>
-            </w:pPr>
-            <w:r>
-              <w:rPr>
-                <w:rFonts w:ascii="Times" w:eastAsia="Times New Roman" w:hAnsi="Times" w:cs="Arial"/>
-                <w:color w:val="222222"/>
-                <w:sz w:val="26"/>
-                <w:szCs w:val="26"/>
-              </w:rPr>
-              <w:t>10</w:t>
-            </w:r>
-          </w:p>
-        </w:tc>
-        <w:tc>
-          <w:tcPr>
-            <w:tcW w:w="0" w:type="auto"/>
-            <w:tcBorders>
-              <w:top w:val="dotted" w:sz="6" w:space="0" w:color="AAAAAA"/>
-              <w:left w:val="dotted" w:sz="6" w:space="0" w:color="AAAAAA"/>
-              <w:bottom w:val="dotted" w:sz="6" w:space="0" w:color="AAAAAA"/>
-              <w:right w:val="dotted" w:sz="6" w:space="0" w:color="AAAAAA"/>
-            </w:tcBorders>
-            <w:tcMar>
-              <w:top w:w="105" w:type="dxa"/>
-              <w:left w:w="105" w:type="dxa"/>
-              <w:bottom w:w="105" w:type="dxa"/>
-              <w:right w:w="105" w:type="dxa"/>
-            </w:tcMar>
-            <w:hideMark/>
-          </w:tcPr>
-          <w:p>
-            <w:pPr>
-              <w:spacing w:line="0" w:lineRule="atLeast"/>
-              <w:rPr>
-                <w:rFonts w:ascii="Times" w:eastAsia="Times New Roman" w:hAnsi="Times" w:cs="Times New Roman"/>
-                <w:sz w:val="26"/>
-                <w:szCs w:val="26"/>
-              </w:rPr>
-            </w:pPr>
-            <w:r>
-              <w:rPr>
-                <w:rFonts w:ascii="Times" w:eastAsia="Times New Roman" w:hAnsi="Times" w:cs="Arial"/>
-                <w:color w:val="222222"/>
-                <w:sz w:val="26"/>
-                <w:szCs w:val="26"/>
-              </w:rPr>
-              <w:t>.43</w:t>
-            </w:r>
-          </w:p>
-        </w:tc>
-      </w:tr>
-      <w:tr>
-        <w:tc>
-          <w:tcPr>
-            <w:tcW w:w="0" w:type="auto"/>
-            <w:tcBorders>
-              <w:top w:val="dotted" w:sz="6" w:space="0" w:color="AAAAAA"/>
-              <w:left w:val="dotted" w:sz="6" w:space="0" w:color="AAAAAA"/>
-              <w:bottom w:val="dotted" w:sz="6" w:space="0" w:color="AAAAAA"/>
-              <w:right w:val="dotted" w:sz="6" w:space="0" w:color="AAAAAA"/>
-            </w:tcBorders>
-            <w:tcMar>
-              <w:top w:w="105" w:type="dxa"/>
-              <w:left w:w="105" w:type="dxa"/>
-              <w:bottom w:w="105" w:type="dxa"/>
-              <w:right w:w="105" w:type="dxa"/>
-            </w:tcMar>
-            <w:hideMark/>
-          </w:tcPr>
-          <w:p>
-            <w:pPr>
-              <w:spacing w:line="0" w:lineRule="atLeast"/>
-              <w:rPr>
-                <w:rFonts w:ascii="Times" w:eastAsia="Times New Roman" w:hAnsi="Times" w:cs="Times New Roman"/>
-                <w:sz w:val="26"/>
-                <w:szCs w:val="26"/>
-              </w:rPr>
-            </w:pPr>
-            <w:r>
-              <w:rPr>
-                <w:rFonts w:ascii="Times" w:eastAsia="Times New Roman" w:hAnsi="Times" w:cs="Arial"/>
-                <w:color w:val="222222"/>
-                <w:sz w:val="26"/>
-                <w:szCs w:val="26"/>
-              </w:rPr>
-              <w:t>Ti</w:t>
-            </w:r>
-          </w:p>
-        </w:tc>
-        <w:tc>
-          <w:tcPr>
-            <w:tcW w:w="0" w:type="auto"/>
-            <w:tcBorders>
-              <w:top w:val="dotted" w:sz="6" w:space="0" w:color="AAAAAA"/>
-              <w:left w:val="dotted" w:sz="6" w:space="0" w:color="AAAAAA"/>
-              <w:bottom w:val="dotted" w:sz="6" w:space="0" w:color="AAAAAA"/>
-              <w:right w:val="dotted" w:sz="6" w:space="0" w:color="AAAAAA"/>
-            </w:tcBorders>
-            <w:tcMar>
-              <w:top w:w="105" w:type="dxa"/>
-              <w:left w:w="105" w:type="dxa"/>
-              <w:bottom w:w="105" w:type="dxa"/>
-              <w:right w:w="105" w:type="dxa"/>
-            </w:tcMar>
-            <w:hideMark/>
-          </w:tcPr>
-          <w:p>
-            <w:pPr>
-              <w:spacing w:line="0" w:lineRule="atLeast"/>
-              <w:rPr>
-                <w:rFonts w:ascii="Times" w:eastAsia="Times New Roman" w:hAnsi="Times" w:cs="Times New Roman"/>
-                <w:sz w:val="26"/>
-                <w:szCs w:val="26"/>
-              </w:rPr>
-            </w:pPr>
-            <w:r>
-              <w:rPr>
-                <w:rFonts w:ascii="Times" w:eastAsia="Times New Roman" w:hAnsi="Times" w:cs="Arial"/>
-                <w:color w:val="222222"/>
-                <w:sz w:val="26"/>
-                <w:szCs w:val="26"/>
-              </w:rPr>
-              <w:t>107</w:t>
-            </w:r>
-          </w:p>
-        </w:tc>
-        <w:tc>
-          <w:tcPr>
-            <w:tcW w:w="0" w:type="auto"/>
-            <w:tcBorders>
-              <w:top w:val="dotted" w:sz="6" w:space="0" w:color="AAAAAA"/>
-              <w:left w:val="dotted" w:sz="6" w:space="0" w:color="AAAAAA"/>
-              <w:bottom w:val="dotted" w:sz="6" w:space="0" w:color="AAAAAA"/>
-              <w:right w:val="dotted" w:sz="6" w:space="0" w:color="AAAAAA"/>
-            </w:tcBorders>
-            <w:tcMar>
-              <w:top w:w="105" w:type="dxa"/>
-              <w:left w:w="105" w:type="dxa"/>
-              <w:bottom w:w="105" w:type="dxa"/>
-              <w:right w:w="105" w:type="dxa"/>
-            </w:tcMar>
-            <w:hideMark/>
-          </w:tcPr>
-          <w:p>
-            <w:pPr>
-              <w:spacing w:line="0" w:lineRule="atLeast"/>
-              <w:rPr>
-                <w:rFonts w:ascii="Times" w:eastAsia="Times New Roman" w:hAnsi="Times" w:cs="Times New Roman"/>
-                <w:sz w:val="26"/>
-                <w:szCs w:val="26"/>
-              </w:rPr>
-            </w:pPr>
-            <w:r>
-              <w:rPr>
-                <w:rFonts w:ascii="Times" w:eastAsia="Times New Roman" w:hAnsi="Times" w:cs="Arial"/>
-                <w:color w:val="222222"/>
-                <w:sz w:val="26"/>
-                <w:szCs w:val="26"/>
-              </w:rPr>
-              <w:t>1.2</w:t>
-            </w:r>
-          </w:p>
-        </w:tc>
-      </w:tr>
-    </w:tbl>
-    <w:p>
-      <w:pPr>
-        <w:jc w:val="center"/>
-        <w:rPr>
-          <w:rFonts w:ascii="Times" w:eastAsia="Times New Roman" w:hAnsi="Times" w:cs="Times New Roman"/>
-          <w:color w:val="000000"/>
-          <w:sz w:val="26"/>
-          <w:szCs w:val="26"/>
-        </w:rPr>
-      </w:pPr>
-      <w:r>
-        <w:rPr>
-          <w:rFonts w:ascii="Times" w:eastAsia="Times New Roman" w:hAnsi="Times" w:cs="Times New Roman"/>
-          <w:color w:val="000000"/>
-          <w:sz w:val="26"/>
-          <w:szCs w:val="26"/>
-        </w:rPr>
-        <w:br/>
-      </w:r>
-      <w:r>
-        <w:rPr>
-          <w:rFonts w:ascii="Times" w:eastAsia="Times New Roman" w:hAnsi="Times" w:cs="Arial"/>
-          <w:color w:val="222222"/>
-          <w:sz w:val="26"/>
-          <w:szCs w:val="26"/>
-        </w:rPr>
-        <w:t>*Characteristics of titanium electrolytic capacitors</w:t>
-      </w:r>
-      <w:r>
-        <w:rPr>
-          <w:rFonts w:ascii="Times" w:eastAsia="Times New Roman" w:hAnsi="Times" w:cs="Times New Roman"/>
-          <w:color w:val="000000"/>
-          <w:sz w:val="26"/>
-          <w:szCs w:val="26"/>
-        </w:rPr>
-        <w:br/>
-      </w:r>
-      <w:r>
-        <w:rPr>
-          <w:rFonts w:ascii="Times" w:eastAsia="Times New Roman" w:hAnsi="Times" w:cs="Arial"/>
-          <w:color w:val="222222"/>
-          <w:sz w:val="26"/>
-          <w:szCs w:val="26"/>
-        </w:rPr>
-        <w:t>Fig #1.</w:t>
-      </w:r>
-      <w:r>
-        <w:rPr>
-          <w:rFonts w:ascii="Times" w:eastAsia="Times New Roman" w:hAnsi="Times" w:cs="Times New Roman"/>
-          <w:color w:val="000000"/>
-          <w:sz w:val="26"/>
-          <w:szCs w:val="26"/>
-        </w:rPr>
-        <w:br/>
-      </w:r>
-    </w:p>
-    <w:p>
-      <w:pPr>
-        <w:rPr>
-          <w:rFonts w:ascii="Times" w:eastAsia="Times New Roman" w:hAnsi="Times" w:cs="Times New Roman"/>
-          <w:color w:val="000000"/>
-          <w:sz w:val="26"/>
-          <w:szCs w:val="26"/>
-        </w:rPr>
-      </w:pPr>
-      <w:r>
-        <w:rPr>
-          <w:rFonts w:ascii="Times" w:eastAsia="Times New Roman" w:hAnsi="Times" w:cs="Times New Roman"/>
-          <w:color w:val="000000"/>
-          <w:sz w:val="26"/>
-          <w:szCs w:val="26"/>
-        </w:rPr>
-        <w:br/>
-      </w:r>
-      <w:r>
-        <w:rPr>
-          <w:rFonts w:ascii="Times" w:eastAsia="Times New Roman" w:hAnsi="Times" w:cs="Arial"/>
-          <w:color w:val="222222"/>
-          <w:sz w:val="26"/>
-          <w:szCs w:val="26"/>
-        </w:rPr>
-        <w:t>Referring to Fig#1, Titanium has the advantages of a dielectric constant over twice as large as its competitors</w:t>
-      </w:r>
-      <w:r>
-        <w:rPr>
-          <w:rFonts w:ascii="Times" w:eastAsia="Times New Roman" w:hAnsi="Times" w:cs="Arial"/>
-          <w:color w:val="222222"/>
-          <w:sz w:val="26"/>
-          <w:szCs w:val="26"/>
-        </w:rPr>
-        <w:t>,</w:t>
-      </w:r>
-      <w:r>
-        <w:rPr>
-          <w:rFonts w:ascii="Times" w:eastAsia="Times New Roman" w:hAnsi="Times" w:cs="Arial"/>
-          <w:color w:val="222222"/>
-          <w:sz w:val="26"/>
-          <w:szCs w:val="26"/>
-        </w:rPr>
-        <w:t xml:space="preserve"> and </w:t>
-      </w:r>
-      <w:r>
-        <w:rPr>
-          <w:rFonts w:ascii="Times" w:eastAsia="Times New Roman" w:hAnsi="Times" w:cs="Arial"/>
-          <w:color w:val="222222"/>
-          <w:sz w:val="26"/>
-          <w:szCs w:val="26"/>
-        </w:rPr>
-        <w:t xml:space="preserve">it has </w:t>
-      </w:r>
-      <w:r>
-        <w:rPr>
-          <w:rFonts w:ascii="Times" w:eastAsia="Times New Roman" w:hAnsi="Times" w:cs="Arial"/>
-          <w:color w:val="222222"/>
-          <w:sz w:val="26"/>
-          <w:szCs w:val="26"/>
-        </w:rPr>
-        <w:t xml:space="preserve">a relative capacitance 3 times as large as aluminum and comparable to niobium. In the past, </w:t>
-      </w:r>
-      <w:proofErr w:type="gramStart"/>
-      <w:r>
-        <w:rPr>
-          <w:rFonts w:ascii="Times" w:eastAsia="Times New Roman" w:hAnsi="Times" w:cs="Arial"/>
-          <w:color w:val="222222"/>
-          <w:sz w:val="26"/>
-          <w:szCs w:val="26"/>
-        </w:rPr>
-        <w:t xml:space="preserve">titanium capacitors have been plagued by high </w:t>
-      </w:r>
-      <w:r>
-        <w:rPr>
-          <w:rFonts w:ascii="Times" w:eastAsia="Times New Roman" w:hAnsi="Times" w:cs="Arial"/>
-          <w:color w:val="222222"/>
-          <w:sz w:val="26"/>
-          <w:szCs w:val="26"/>
-        </w:rPr>
-        <w:t>leakage currents and high ESR, m</w:t>
-      </w:r>
-      <w:r>
-        <w:rPr>
-          <w:rFonts w:ascii="Times" w:eastAsia="Times New Roman" w:hAnsi="Times" w:cs="Arial"/>
-          <w:color w:val="222222"/>
-          <w:sz w:val="26"/>
-          <w:szCs w:val="26"/>
-        </w:rPr>
-        <w:t>aking them unsuitable for applications in power conversion circuitry</w:t>
-      </w:r>
-      <w:proofErr w:type="gramEnd"/>
-      <w:r>
-        <w:rPr>
-          <w:rFonts w:ascii="Times" w:eastAsia="Times New Roman" w:hAnsi="Times" w:cs="Arial"/>
-          <w:color w:val="222222"/>
-          <w:sz w:val="26"/>
-          <w:szCs w:val="26"/>
-        </w:rPr>
-        <w:t xml:space="preserve">. But research by (quote printed caps and </w:t>
-      </w:r>
-      <w:proofErr w:type="spellStart"/>
-      <w:r>
-        <w:rPr>
-          <w:rFonts w:ascii="Times" w:eastAsia="Times New Roman" w:hAnsi="Times" w:cs="Arial"/>
-          <w:color w:val="222222"/>
-          <w:sz w:val="26"/>
-          <w:szCs w:val="26"/>
-        </w:rPr>
-        <w:t>welsch’s</w:t>
-      </w:r>
-      <w:proofErr w:type="spellEnd"/>
-      <w:r>
-        <w:rPr>
-          <w:rFonts w:ascii="Times" w:eastAsia="Times New Roman" w:hAnsi="Times" w:cs="Arial"/>
-          <w:color w:val="222222"/>
-          <w:sz w:val="26"/>
-          <w:szCs w:val="26"/>
-        </w:rPr>
-        <w:t xml:space="preserve"> 1pager) suggests that these obstacles can be overcome by proper cleaning of the titanium anodes and by depositing a sponge like titanium surface onto a substrate to act as an anode. Current research suggests that leakage currents as low as 1uA/cm^2 should be able to be reached by these new methods. (</w:t>
-      </w:r>
-      <w:proofErr w:type="gramStart"/>
-      <w:r>
-        <w:rPr>
-          <w:rFonts w:ascii="Times" w:eastAsia="Times New Roman" w:hAnsi="Times" w:cs="Arial"/>
-          <w:color w:val="222222"/>
-          <w:sz w:val="26"/>
-          <w:szCs w:val="26"/>
-        </w:rPr>
-        <w:t>quote</w:t>
-      </w:r>
-      <w:proofErr w:type="gramEnd"/>
-      <w:r>
-        <w:rPr>
-          <w:rFonts w:ascii="Times" w:eastAsia="Times New Roman" w:hAnsi="Times" w:cs="Arial"/>
-          <w:color w:val="222222"/>
-          <w:sz w:val="26"/>
-          <w:szCs w:val="26"/>
-        </w:rPr>
-        <w:t xml:space="preserve"> </w:t>
-      </w:r>
-      <w:proofErr w:type="spellStart"/>
-      <w:r>
-        <w:rPr>
-          <w:rFonts w:ascii="Times" w:eastAsia="Times New Roman" w:hAnsi="Times" w:cs="Arial"/>
-          <w:color w:val="222222"/>
-          <w:sz w:val="26"/>
-          <w:szCs w:val="26"/>
-        </w:rPr>
-        <w:t>microminiturization</w:t>
-      </w:r>
-      <w:proofErr w:type="spellEnd"/>
-      <w:r>
-        <w:rPr>
-          <w:rFonts w:ascii="Times" w:eastAsia="Times New Roman" w:hAnsi="Times" w:cs="Arial"/>
-          <w:color w:val="222222"/>
-          <w:sz w:val="26"/>
-          <w:szCs w:val="26"/>
-        </w:rPr>
-        <w:t>).</w:t>
-      </w:r>
-    </w:p>
-    <w:p>
-      <w:pPr>
-        <w:rPr>
-          <w:rFonts w:ascii="Times" w:eastAsia="Times New Roman" w:hAnsi="Times" w:cs="Times New Roman"/>
-          <w:color w:val="000000"/>
-          <w:sz w:val="26"/>
-          <w:szCs w:val="26"/>
-        </w:rPr>
-      </w:pPr>
-    </w:p>
-    <w:p>
-      <w:pPr>
-        <w:rPr>
-          <w:rFonts w:ascii="Times" w:eastAsia="Times New Roman" w:hAnsi="Times" w:cs="Times New Roman"/>
-          <w:color w:val="000000"/>
-          <w:sz w:val="26"/>
-          <w:szCs w:val="26"/>
-        </w:rPr>
-      </w:pPr>
-      <w:r>
-        <w:rPr>
-          <w:rFonts w:ascii="Times" w:eastAsia="Times New Roman" w:hAnsi="Times" w:cs="Times New Roman"/>
-          <w:color w:val="000000"/>
-          <w:sz w:val="26"/>
-          <w:szCs w:val="26"/>
-        </w:rPr>
-        <w:br/>
-      </w:r>
-      <w:r>
-        <w:rPr>
-          <w:rFonts w:ascii="Times" w:eastAsia="Times New Roman" w:hAnsi="Times" w:cs="Arial"/>
-          <w:b/>
-          <w:bCs/>
-          <w:color w:val="222222"/>
-          <w:sz w:val="26"/>
-          <w:szCs w:val="26"/>
-        </w:rPr>
-        <w:t>Anodization Process and Requirements</w:t>
-      </w:r>
-    </w:p>
-    <w:p>
-      <w:pPr>
-        <w:keepNext/>
-        <w:rPr>
-          <w:rFonts w:ascii="Times" w:eastAsia="Times New Roman" w:hAnsi="Times" w:cs="Arial"/>
-          <w:color w:val="222222"/>
-          <w:sz w:val="26"/>
-          <w:szCs w:val="26"/>
-        </w:rPr>
-      </w:pPr>
-      <w:r>
-        <w:rPr>
-          <w:rFonts w:ascii="Times" w:eastAsia="Times New Roman" w:hAnsi="Times" w:cs="Times New Roman"/>
-          <w:color w:val="000000"/>
-          <w:sz w:val="26"/>
-          <w:szCs w:val="26"/>
-        </w:rPr>
-        <w:br/>
-      </w:r>
-      <w:r>
-        <w:rPr>
-          <w:rFonts w:ascii="Times" w:eastAsia="Times New Roman" w:hAnsi="Times" w:cs="Arial"/>
-          <w:color w:val="222222"/>
-          <w:sz w:val="26"/>
-          <w:szCs w:val="26"/>
-        </w:rPr>
-        <w:t xml:space="preserve">Anodization is the act of growing an oxide layer on top of a metal anode. This is useful in capacitors because it allows </w:t>
-      </w:r>
-      <w:r>
-        <w:rPr>
-          <w:rFonts w:ascii="Times" w:eastAsia="Times New Roman" w:hAnsi="Times" w:cs="Arial"/>
-          <w:color w:val="222222"/>
-          <w:sz w:val="26"/>
-          <w:szCs w:val="26"/>
-        </w:rPr>
-        <w:t>a</w:t>
-      </w:r>
-      <w:r>
-        <w:rPr>
-          <w:rFonts w:ascii="Times" w:eastAsia="Times New Roman" w:hAnsi="Times" w:cs="Arial"/>
-          <w:color w:val="222222"/>
-          <w:sz w:val="26"/>
-          <w:szCs w:val="26"/>
-        </w:rPr>
-        <w:t xml:space="preserve"> capacitor to store significantly more energy then it would have otherwise. </w:t>
-      </w:r>
-      <w:proofErr w:type="gramStart"/>
-      <w:r>
-        <w:rPr>
-          <w:rFonts w:ascii="Times" w:eastAsia="Times New Roman" w:hAnsi="Times" w:cs="Arial"/>
-          <w:color w:val="222222"/>
-          <w:sz w:val="26"/>
-          <w:szCs w:val="26"/>
-        </w:rPr>
-        <w:t>The anodization process is preformed by immersing an anode and a cathode into an electrolyte solution and then hooking up either a voltage or current source across the sample</w:t>
-      </w:r>
-      <w:proofErr w:type="gramEnd"/>
-      <w:r>
-        <w:rPr>
-          <w:rFonts w:ascii="Times" w:eastAsia="Times New Roman" w:hAnsi="Times" w:cs="Arial"/>
-          <w:color w:val="222222"/>
-          <w:sz w:val="26"/>
-          <w:szCs w:val="26"/>
-        </w:rPr>
-        <w:t>. T</w:t>
-      </w:r>
-      <w:r>
-        <w:rPr>
-          <w:rFonts w:ascii="Times" w:eastAsia="Times New Roman" w:hAnsi="Times" w:cs="Arial"/>
-          <w:color w:val="222222"/>
-          <w:sz w:val="26"/>
-          <w:szCs w:val="26"/>
-        </w:rPr>
-        <w:t>his process can be seen in fig#1:</w:t>
-      </w:r>
-    </w:p>
-    <w:p>
-      <w:pPr>
         <w:keepNext/>
         <w:jc w:val="center"/>
       </w:pPr>
@@ -1816,6 +459,7 @@
           <w:sz w:val="26"/>
           <w:szCs w:val="26"/>
         </w:rPr>
+        <w:lastRenderedPageBreak/>
         <w:br/>
       </w:r>
       <w:r>
@@ -1970,27 +614,7 @@
           <w:szCs w:val="26"/>
         </w:rPr>
         <w:tab/>
-        <w:t>(</w:t>
-      </w:r>
-      <w:proofErr w:type="spellStart"/>
-      <w:r>
-        <w:rPr>
-          <w:rFonts w:ascii="Times" w:eastAsia="Times New Roman" w:hAnsi="Times" w:cs="Arial"/>
-          <w:color w:val="222222"/>
-          <w:sz w:val="26"/>
-          <w:szCs w:val="26"/>
-        </w:rPr>
-        <w:t>equ</w:t>
-      </w:r>
-      <w:proofErr w:type="spellEnd"/>
-      <w:r>
-        <w:rPr>
-          <w:rFonts w:ascii="Times" w:eastAsia="Times New Roman" w:hAnsi="Times" w:cs="Arial"/>
-          <w:color w:val="222222"/>
-          <w:sz w:val="26"/>
-          <w:szCs w:val="26"/>
-        </w:rPr>
-        <w:t>. 1)</w:t>
+        <w:t>(equ. 1)</w:t>
       </w:r>
       <w:r>
         <w:rPr>
@@ -2063,27 +687,7 @@
           <w:szCs w:val="26"/>
         </w:rPr>
         <w:tab/>
-        <w:t>(</w:t>
-      </w:r>
-      <w:proofErr w:type="spellStart"/>
-      <w:r>
-        <w:rPr>
-          <w:rFonts w:ascii="Times" w:eastAsia="Times New Roman" w:hAnsi="Times" w:cs="Arial"/>
-          <w:color w:val="222222"/>
-          <w:sz w:val="26"/>
-          <w:szCs w:val="26"/>
-        </w:rPr>
-        <w:t>equ</w:t>
-      </w:r>
-      <w:proofErr w:type="spellEnd"/>
-      <w:r>
-        <w:rPr>
-          <w:rFonts w:ascii="Times" w:eastAsia="Times New Roman" w:hAnsi="Times" w:cs="Arial"/>
-          <w:color w:val="222222"/>
-          <w:sz w:val="26"/>
-          <w:szCs w:val="26"/>
-        </w:rPr>
-        <w:t xml:space="preserve"> 2)</w:t>
+        <w:t>(equ 2)</w:t>
       </w:r>
       <w:r>
         <w:rPr>
@@ -2165,27 +769,7 @@
           <w:szCs w:val="26"/>
         </w:rPr>
         <w:tab/>
-        <w:t>(</w:t>
-      </w:r>
-      <w:proofErr w:type="spellStart"/>
-      <w:r>
-        <w:rPr>
-          <w:rFonts w:ascii="Times" w:eastAsia="Times New Roman" w:hAnsi="Times" w:cs="Arial"/>
-          <w:color w:val="222222"/>
-          <w:sz w:val="26"/>
-          <w:szCs w:val="26"/>
-        </w:rPr>
-        <w:t>equ</w:t>
-      </w:r>
-      <w:proofErr w:type="spellEnd"/>
-      <w:r>
-        <w:rPr>
-          <w:rFonts w:ascii="Times" w:eastAsia="Times New Roman" w:hAnsi="Times" w:cs="Arial"/>
-          <w:color w:val="222222"/>
-          <w:sz w:val="26"/>
-          <w:szCs w:val="26"/>
-        </w:rPr>
-        <w:t xml:space="preserve"> 3)</w:t>
+        <w:t>(equ 3)</w:t>
       </w:r>
       <w:r>
         <w:rPr>
@@ -2221,27 +805,7 @@
           <w:sz w:val="26"/>
           <w:szCs w:val="26"/>
         </w:rPr>
-        <w:t xml:space="preserve">This process is very similar to anodizing aluminum. </w:t>
-      </w:r>
-      <w:proofErr w:type="gramStart"/>
-      <w:r>
-        <w:rPr>
-          <w:rFonts w:ascii="Times" w:eastAsia="Times New Roman" w:hAnsi="Times" w:cs="Arial"/>
-          <w:color w:val="222222"/>
-          <w:sz w:val="26"/>
-          <w:szCs w:val="26"/>
-        </w:rPr>
-        <w:t>For an explanation of that process visit (---quote Case encyclopedia).</w:t>
-      </w:r>
-      <w:proofErr w:type="gramEnd"/>
-      <w:r>
-        <w:rPr>
-          <w:rFonts w:ascii="Times" w:eastAsia="Times New Roman" w:hAnsi="Times" w:cs="Arial"/>
-          <w:color w:val="222222"/>
-          <w:sz w:val="26"/>
-          <w:szCs w:val="26"/>
-        </w:rPr>
-        <w:t xml:space="preserve"> </w:t>
+        <w:t xml:space="preserve">This process is very similar to anodizing aluminum. For an explanation of that process visit (---quote Case encyclopedia). </w:t>
       </w:r>
     </w:p>
     <w:p>
@@ -2359,13 +923,8 @@
         </w:r>
       </w:fldSimple>
       <w:r>
-        <w:t xml:space="preserve">: Anodization by a Constant Current – quote </w:t>
-      </w:r>
-      <w:proofErr w:type="spellStart"/>
-      <w:r>
-        <w:t>microminiturization</w:t>
-      </w:r>
-      <w:proofErr w:type="spellEnd"/>
+        <w:t>: Anodization by a Constant Current – quote microminiturization</w:t>
+      </w:r>
     </w:p>
     <w:p>
       <w:pPr>
@@ -3307,37 +1866,15 @@
           <w:szCs w:val="26"/>
         </w:rPr>
       </w:pPr>
-      <w:proofErr w:type="spellStart"/>
-      <w:r>
-        <w:rPr>
-          <w:rFonts w:ascii="Times" w:eastAsia="Times New Roman" w:hAnsi="Times" w:cs="Arial"/>
-          <w:color w:val="222222"/>
-          <w:sz w:val="26"/>
-          <w:szCs w:val="26"/>
-        </w:rPr>
-        <w:t>Iout</w:t>
-      </w:r>
-      <w:proofErr w:type="spellEnd"/>
-      <w:r>
-        <w:rPr>
-          <w:rFonts w:ascii="Times" w:eastAsia="Times New Roman" w:hAnsi="Times" w:cs="Arial"/>
-          <w:color w:val="222222"/>
-          <w:sz w:val="26"/>
-          <w:szCs w:val="26"/>
-        </w:rPr>
-        <w:t xml:space="preserve"> = Prating / </w:t>
-      </w:r>
-      <w:proofErr w:type="spellStart"/>
-      <w:r>
-        <w:rPr>
-          <w:rFonts w:ascii="Times" w:eastAsia="Times New Roman" w:hAnsi="Times" w:cs="Arial"/>
-          <w:color w:val="222222"/>
-          <w:sz w:val="26"/>
-          <w:szCs w:val="26"/>
-        </w:rPr>
-        <w:t>Vcomp</w:t>
-      </w:r>
-      <w:proofErr w:type="spellEnd"/>
+      <w:r>
+        <w:rPr>
+          <w:rFonts w:ascii="Times" w:eastAsia="Times New Roman" w:hAnsi="Times" w:cs="Arial"/>
+          <w:color w:val="222222"/>
+          <w:sz w:val="26"/>
+          <w:szCs w:val="26"/>
+        </w:rPr>
+        <w:t>Iout = Prating / Vcomp</w:t>
+      </w:r>
     </w:p>
     <w:p>
       <w:pPr>
@@ -3365,36 +1902,16 @@
           <w:sz w:val="26"/>
           <w:szCs w:val="26"/>
         </w:rPr>
-        <w:t xml:space="preserve">The current source operates by controlling the gate voltage of U18Z1 in Fig 2 to ensure a constant current as the voltage on the DUT changes. Ideally, the source would be able to respond to a change in load impedance instantaneous to keep the current output constant. </w:t>
-      </w:r>
-      <w:proofErr w:type="gramStart"/>
-      <w:r>
-        <w:rPr>
-          <w:rFonts w:ascii="Times" w:eastAsia="Times New Roman" w:hAnsi="Times" w:cs="Arial"/>
-          <w:color w:val="222222"/>
-          <w:sz w:val="26"/>
-          <w:szCs w:val="26"/>
-        </w:rPr>
-        <w:t>The real current source of Fig 2 is limite</w:t>
-      </w:r>
-      <w:r>
-        <w:rPr>
-          <w:rFonts w:ascii="Times" w:eastAsia="Times New Roman" w:hAnsi="Times" w:cs="Arial"/>
-          <w:color w:val="222222"/>
-          <w:sz w:val="26"/>
-          <w:szCs w:val="26"/>
-        </w:rPr>
-        <w:t>d by the Gain Bandwidth Product of U4X1B</w:t>
-      </w:r>
-      <w:proofErr w:type="gramEnd"/>
-      <w:r>
-        <w:rPr>
-          <w:rFonts w:ascii="Times" w:eastAsia="Times New Roman" w:hAnsi="Times" w:cs="Arial"/>
-          <w:color w:val="222222"/>
-          <w:sz w:val="26"/>
-          <w:szCs w:val="26"/>
-        </w:rPr>
-        <w:t xml:space="preserve"> (1.8Mhz – reference </w:t>
+        <w:t>The current source operates by controlling the gate voltage of U18Z1 in Fig 2 to ensure a constant current as the voltage on the DUT changes. Ideally, the source would be able to respond to a change in load impedance instantaneous to keep the current output constant. The real current source of Fig 2 is limite</w:t>
+      </w:r>
+      <w:r>
+        <w:rPr>
+          <w:rFonts w:ascii="Times" w:eastAsia="Times New Roman" w:hAnsi="Times" w:cs="Arial"/>
+          <w:color w:val="222222"/>
+          <w:sz w:val="26"/>
+          <w:szCs w:val="26"/>
+        </w:rPr>
+        <w:t xml:space="preserve">d by the Gain Bandwidth Product of U4X1B (1.8Mhz – reference </w:t>
       </w:r>
       <w:r>
         <w:rPr>
@@ -3574,25 +2091,14 @@
         </w:rPr>
         <w:t xml:space="preserve">U = </w:t>
       </w:r>
-      <w:proofErr w:type="spellStart"/>
-      <w:r>
-        <w:rPr>
-          <w:rFonts w:ascii="Times" w:eastAsia="Times New Roman" w:hAnsi="Times" w:cs="Arial"/>
-          <w:color w:val="222222"/>
-          <w:sz w:val="26"/>
-          <w:szCs w:val="26"/>
-        </w:rPr>
-        <w:t>Vi_set</w:t>
-      </w:r>
-      <w:proofErr w:type="spellEnd"/>
-      <w:r>
-        <w:rPr>
-          <w:rFonts w:ascii="Times" w:eastAsia="Times New Roman" w:hAnsi="Times" w:cs="Arial"/>
-          <w:color w:val="222222"/>
-          <w:sz w:val="26"/>
-          <w:szCs w:val="26"/>
-        </w:rPr>
-        <w:t xml:space="preserve"> /(2</w:t>
+      <w:r>
+        <w:rPr>
+          <w:rFonts w:ascii="Times" w:eastAsia="Times New Roman" w:hAnsi="Times" w:cs="Arial"/>
+          <w:color w:val="222222"/>
+          <w:sz w:val="26"/>
+          <w:szCs w:val="26"/>
+        </w:rPr>
+        <w:t>Vi_set /(2</w:t>
       </w:r>
       <w:r>
         <w:rPr>
@@ -3611,27 +2117,7 @@
           <w:sz w:val="26"/>
           <w:szCs w:val="26"/>
         </w:rPr>
-        <w:t xml:space="preserve">-1) / (R23 + </w:t>
-      </w:r>
-      <w:proofErr w:type="spellStart"/>
-      <w:r>
-        <w:rPr>
-          <w:rFonts w:ascii="Times" w:eastAsia="Times New Roman" w:hAnsi="Times" w:cs="Arial"/>
-          <w:color w:val="222222"/>
-          <w:sz w:val="26"/>
-          <w:szCs w:val="26"/>
-        </w:rPr>
-        <w:t>Rpot</w:t>
-      </w:r>
-      <w:proofErr w:type="spellEnd"/>
-      <w:r>
-        <w:rPr>
-          <w:rFonts w:ascii="Times" w:eastAsia="Times New Roman" w:hAnsi="Times" w:cs="Arial"/>
-          <w:color w:val="222222"/>
-          <w:sz w:val="26"/>
-          <w:szCs w:val="26"/>
-        </w:rPr>
-        <w:t>) *(R18/R17)</w:t>
+        <w:t>-1) / (R23 + Rpot) *(R18/R17)</w:t>
       </w:r>
     </w:p>
     <w:p>
@@ -3709,27 +2195,14 @@
         </w:rPr>
         <w:t xml:space="preserve">the voltage drop across the diode is roughly a constant 0.7V for high currents and exponentially diminishes towards zero as the current decreases. The tests are designed to not only anodize, but also continue to measure the long-term leakage current afterwards. This means that the current draw will decrease to the </w:t>
       </w:r>
-      <w:proofErr w:type="spellStart"/>
-      <w:proofErr w:type="gramStart"/>
-      <w:r>
-        <w:rPr>
-          <w:rFonts w:ascii="Times" w:eastAsia="Times New Roman" w:hAnsi="Times" w:cs="Arial"/>
-          <w:color w:val="222222"/>
-          <w:sz w:val="26"/>
-          <w:szCs w:val="26"/>
-        </w:rPr>
-        <w:t>nA</w:t>
-      </w:r>
-      <w:proofErr w:type="spellEnd"/>
-      <w:proofErr w:type="gramEnd"/>
-      <w:r>
-        <w:rPr>
-          <w:rFonts w:ascii="Times" w:eastAsia="Times New Roman" w:hAnsi="Times" w:cs="Arial"/>
-          <w:color w:val="222222"/>
-          <w:sz w:val="26"/>
-          <w:szCs w:val="26"/>
-        </w:rPr>
-        <w:t xml:space="preserve"> range, causing the effective voltage compliance to increase to about a diode drop above its anodization level. This affect will need to be considered during the analysis of the anodization data.</w:t>
+      <w:r>
+        <w:rPr>
+          <w:rFonts w:ascii="Times" w:eastAsia="Times New Roman" w:hAnsi="Times" w:cs="Arial"/>
+          <w:color w:val="222222"/>
+          <w:sz w:val="26"/>
+          <w:szCs w:val="26"/>
+        </w:rPr>
+        <w:t>nA range, causing the effective voltage compliance to increase to about a diode drop above its anodization level. This affect will need to be considered during the analysis of the anodization data.</w:t>
       </w:r>
     </w:p>
     <w:p>
@@ -4039,17 +2512,7 @@
           <w:sz w:val="26"/>
           <w:szCs w:val="26"/>
         </w:rPr>
-        <w:t xml:space="preserve"> implemented consists of two different parts, voltage and current measurements. </w:t>
-      </w:r>
-      <w:proofErr w:type="gramStart"/>
-      <w:r>
-        <w:rPr>
-          <w:rFonts w:ascii="Times" w:eastAsia="Times New Roman" w:hAnsi="Times" w:cs="Times New Roman"/>
-          <w:color w:val="000000"/>
-          <w:sz w:val="26"/>
-          <w:szCs w:val="26"/>
-        </w:rPr>
-        <w:t>The voltage</w:t>
+        <w:t xml:space="preserve"> implemented consists of two different parts, voltage and current measurements. The voltage</w:t>
       </w:r>
       <w:r>
         <w:rPr>
@@ -4112,17 +2575,7 @@
           <w:sz w:val="26"/>
           <w:szCs w:val="26"/>
         </w:rPr>
-        <w:t xml:space="preserve"> JFET instrumentation amplifier</w:t>
-      </w:r>
-      <w:proofErr w:type="gramEnd"/>
-      <w:r>
-        <w:rPr>
-          <w:rFonts w:ascii="Times" w:eastAsia="Times New Roman" w:hAnsi="Times" w:cs="Times New Roman"/>
-          <w:color w:val="000000"/>
-          <w:sz w:val="26"/>
-          <w:szCs w:val="26"/>
-        </w:rPr>
-        <w:t xml:space="preserve">. This </w:t>
+        <w:t xml:space="preserve"> JFET instrumentation amplifier. This </w:t>
       </w:r>
       <w:r>
         <w:rPr>
@@ -4178,25 +2631,14 @@
         </w:rPr>
         <w:t xml:space="preserve"> op-amp</w:t>
       </w:r>
-      <w:proofErr w:type="gramStart"/>
-      <w:r>
-        <w:rPr>
-          <w:rFonts w:ascii="Times" w:eastAsia="Times New Roman" w:hAnsi="Times" w:cs="Times New Roman"/>
-          <w:color w:val="000000"/>
-          <w:sz w:val="26"/>
-          <w:szCs w:val="26"/>
-        </w:rPr>
-        <w:t>,U39</w:t>
-      </w:r>
-      <w:proofErr w:type="gramEnd"/>
-      <w:r>
-        <w:rPr>
-          <w:rFonts w:ascii="Times" w:eastAsia="Times New Roman" w:hAnsi="Times" w:cs="Times New Roman"/>
-          <w:color w:val="000000"/>
-          <w:sz w:val="26"/>
-          <w:szCs w:val="26"/>
-        </w:rPr>
-        <w:t>, that allows for a current reading without subjecting the measurement circuitry to a high voltage and without floating the bottom of the DUT above ground.</w:t>
+      <w:r>
+        <w:rPr>
+          <w:rFonts w:ascii="Times" w:eastAsia="Times New Roman" w:hAnsi="Times" w:cs="Times New Roman"/>
+          <w:color w:val="000000"/>
+          <w:sz w:val="26"/>
+          <w:szCs w:val="26"/>
+        </w:rPr>
+        <w:t>,U39, that allows for a current reading without subjecting the measurement circuitry to a high voltage and without floating the bottom of the DUT above ground.</w:t>
       </w:r>
     </w:p>
     <w:p>
@@ -4272,47 +2714,7 @@
           <w:sz w:val="26"/>
           <w:szCs w:val="26"/>
         </w:rPr>
-        <w:t xml:space="preserve">Both the differential amplifier and the transimpedance amplifier send their signals to 6-pole </w:t>
-      </w:r>
-      <w:proofErr w:type="spellStart"/>
-      <w:r>
-        <w:rPr>
-          <w:rFonts w:ascii="Times" w:eastAsia="Times New Roman" w:hAnsi="Times" w:cs="Times New Roman"/>
-          <w:color w:val="000000"/>
-          <w:sz w:val="26"/>
-          <w:szCs w:val="26"/>
-        </w:rPr>
-        <w:t>Sallen</w:t>
-      </w:r>
-      <w:proofErr w:type="spellEnd"/>
-      <w:r>
-        <w:rPr>
-          <w:rFonts w:ascii="Times" w:eastAsia="Times New Roman" w:hAnsi="Times" w:cs="Times New Roman"/>
-          <w:color w:val="000000"/>
-          <w:sz w:val="26"/>
-          <w:szCs w:val="26"/>
-        </w:rPr>
-        <w:t xml:space="preserve">-Key filters. These filters have a cutoff frequency of 10kHz(quote </w:t>
-      </w:r>
-      <w:proofErr w:type="spellStart"/>
-      <w:r>
-        <w:rPr>
-          <w:rFonts w:ascii="Times" w:eastAsia="Times New Roman" w:hAnsi="Times" w:cs="Times New Roman"/>
-          <w:color w:val="000000"/>
-          <w:sz w:val="26"/>
-          <w:szCs w:val="26"/>
-        </w:rPr>
-        <w:t>S.thesis</w:t>
-      </w:r>
-      <w:proofErr w:type="spellEnd"/>
-      <w:r>
-        <w:rPr>
-          <w:rFonts w:ascii="Times" w:eastAsia="Times New Roman" w:hAnsi="Times" w:cs="Times New Roman"/>
-          <w:color w:val="000000"/>
-          <w:sz w:val="26"/>
-          <w:szCs w:val="26"/>
-        </w:rPr>
-        <w:t>)</w:t>
+        <w:t>Both the differential amplifier and the transimpedance amplifier send their signals to 6-pole Sallen-Key filters. These filters have a cutoff frequency of 10kHz(quote S.thesis)</w:t>
       </w:r>
       <w:r>
         <w:rPr>
@@ -5024,21 +3426,8 @@
                 <w:sz w:val="26"/>
                 <w:szCs w:val="26"/>
               </w:rPr>
-              <w:t>Lo current measurement</w:t>
+              <w:t>Lo current measurement.*</w:t>
             </w:r>
-            <w:proofErr w:type="gramStart"/>
-            <w:r>
-              <w:rPr>
-                <w:rFonts w:ascii="Times" w:eastAsia="Times New Roman" w:hAnsi="Times" w:cs="Arial"/>
-                <w:b/>
-                <w:bCs/>
-                <w:color w:val="222222"/>
-                <w:sz w:val="26"/>
-                <w:szCs w:val="26"/>
-              </w:rPr>
-              <w:t>.*</w:t>
-            </w:r>
-            <w:proofErr w:type="gramEnd"/>
           </w:p>
         </w:tc>
       </w:tr>
@@ -5533,9 +3922,36 @@
                 <w:sz w:val="26"/>
                 <w:szCs w:val="26"/>
               </w:rPr>
-              <w:t>Leakage Current (</w:t>
+              <w:t>Leakage Current (uA - 1kHz)</w:t>
             </w:r>
-            <w:proofErr w:type="spellStart"/>
+          </w:p>
+        </w:tc>
+        <w:tc>
+          <w:tcPr>
+            <w:tcW w:w="0" w:type="auto"/>
+            <w:tcBorders>
+              <w:top w:val="dotted" w:sz="6" w:space="0" w:color="AAAAAA"/>
+              <w:left w:val="dotted" w:sz="6" w:space="0" w:color="AAAAAA"/>
+              <w:bottom w:val="dotted" w:sz="6" w:space="0" w:color="AAAAAA"/>
+              <w:right w:val="dotted" w:sz="6" w:space="0" w:color="AAAAAA"/>
+            </w:tcBorders>
+            <w:tcMar>
+              <w:top w:w="105" w:type="dxa"/>
+              <w:left w:w="105" w:type="dxa"/>
+              <w:bottom w:w="105" w:type="dxa"/>
+              <w:right w:w="105" w:type="dxa"/>
+            </w:tcMar>
+            <w:hideMark/>
+          </w:tcPr>
+          <w:p>
+            <w:pPr>
+              <w:spacing w:line="0" w:lineRule="atLeast"/>
+              <w:rPr>
+                <w:rFonts w:ascii="Times" w:eastAsia="Times New Roman" w:hAnsi="Times" w:cs="Times New Roman"/>
+                <w:sz w:val="26"/>
+                <w:szCs w:val="26"/>
+              </w:rPr>
+            </w:pPr>
             <w:r>
               <w:rPr>
                 <w:rFonts w:ascii="Times" w:eastAsia="Times New Roman" w:hAnsi="Times" w:cs="Arial"/>
@@ -5545,9 +3961,115 @@
                 <w:sz w:val="26"/>
                 <w:szCs w:val="26"/>
               </w:rPr>
-              <w:t>uA</w:t>
+              <w:t>Series Resistance</w:t>
             </w:r>
-            <w:proofErr w:type="spellEnd"/>
+            <w:r>
+              <w:rPr>
+                <w:rFonts w:ascii="Times" w:eastAsia="Times New Roman" w:hAnsi="Times" w:cs="Arial"/>
+                <w:b/>
+                <w:bCs/>
+                <w:color w:val="000000"/>
+                <w:sz w:val="26"/>
+                <w:szCs w:val="26"/>
+              </w:rPr>
+              <w:t xml:space="preserve"> (ohms - 1kHz)</w:t>
+            </w:r>
+          </w:p>
+        </w:tc>
+        <w:tc>
+          <w:tcPr>
+            <w:tcW w:w="0" w:type="auto"/>
+            <w:tcBorders>
+              <w:top w:val="dotted" w:sz="6" w:space="0" w:color="AAAAAA"/>
+              <w:left w:val="dotted" w:sz="6" w:space="0" w:color="AAAAAA"/>
+              <w:bottom w:val="dotted" w:sz="6" w:space="0" w:color="AAAAAA"/>
+              <w:right w:val="dotted" w:sz="6" w:space="0" w:color="AAAAAA"/>
+            </w:tcBorders>
+            <w:tcMar>
+              <w:top w:w="105" w:type="dxa"/>
+              <w:left w:w="105" w:type="dxa"/>
+              <w:bottom w:w="105" w:type="dxa"/>
+              <w:right w:w="105" w:type="dxa"/>
+            </w:tcMar>
+            <w:hideMark/>
+          </w:tcPr>
+          <w:p>
+            <w:pPr>
+              <w:spacing w:line="0" w:lineRule="atLeast"/>
+              <w:rPr>
+                <w:rFonts w:ascii="Times" w:eastAsia="Times New Roman" w:hAnsi="Times" w:cs="Times New Roman"/>
+                <w:sz w:val="26"/>
+                <w:szCs w:val="26"/>
+              </w:rPr>
+            </w:pPr>
+            <w:r>
+              <w:rPr>
+                <w:rFonts w:ascii="Times" w:eastAsia="Times New Roman" w:hAnsi="Times" w:cs="Arial"/>
+                <w:b/>
+                <w:bCs/>
+                <w:color w:val="000000"/>
+                <w:sz w:val="26"/>
+                <w:szCs w:val="26"/>
+              </w:rPr>
+              <w:t>Capacitance (uF - 1kHz)</w:t>
+            </w:r>
+          </w:p>
+        </w:tc>
+      </w:tr>
+      <w:tr>
+        <w:tc>
+          <w:tcPr>
+            <w:tcW w:w="0" w:type="auto"/>
+            <w:tcBorders>
+              <w:top w:val="dotted" w:sz="6" w:space="0" w:color="AAAAAA"/>
+              <w:left w:val="dotted" w:sz="6" w:space="0" w:color="AAAAAA"/>
+              <w:bottom w:val="dotted" w:sz="6" w:space="0" w:color="AAAAAA"/>
+              <w:right w:val="dotted" w:sz="6" w:space="0" w:color="AAAAAA"/>
+            </w:tcBorders>
+            <w:tcMar>
+              <w:top w:w="105" w:type="dxa"/>
+              <w:left w:w="105" w:type="dxa"/>
+              <w:bottom w:w="105" w:type="dxa"/>
+              <w:right w:w="105" w:type="dxa"/>
+            </w:tcMar>
+            <w:hideMark/>
+          </w:tcPr>
+          <w:p>
+            <w:pPr>
+              <w:rPr>
+                <w:rFonts w:ascii="Times" w:eastAsia="Times New Roman" w:hAnsi="Times" w:cs="Times New Roman"/>
+                <w:sz w:val="26"/>
+                <w:szCs w:val="26"/>
+              </w:rPr>
+            </w:pPr>
+          </w:p>
+        </w:tc>
+        <w:tc>
+          <w:tcPr>
+            <w:tcW w:w="0" w:type="auto"/>
+            <w:tcBorders>
+              <w:top w:val="dotted" w:sz="6" w:space="0" w:color="AAAAAA"/>
+              <w:left w:val="dotted" w:sz="6" w:space="0" w:color="AAAAAA"/>
+              <w:bottom w:val="dotted" w:sz="6" w:space="0" w:color="AAAAAA"/>
+              <w:right w:val="dotted" w:sz="6" w:space="0" w:color="AAAAAA"/>
+            </w:tcBorders>
+            <w:tcMar>
+              <w:top w:w="105" w:type="dxa"/>
+              <w:left w:w="105" w:type="dxa"/>
+              <w:bottom w:w="105" w:type="dxa"/>
+              <w:right w:w="105" w:type="dxa"/>
+            </w:tcMar>
+            <w:hideMark/>
+          </w:tcPr>
+          <w:p>
+            <w:pPr>
+              <w:spacing w:line="0" w:lineRule="atLeast"/>
+              <w:rPr>
+                <w:rFonts w:ascii="Times" w:eastAsia="Times New Roman" w:hAnsi="Times" w:cs="Times New Roman"/>
+                <w:sz w:val="26"/>
+                <w:szCs w:val="26"/>
+              </w:rPr>
+            </w:pPr>
             <w:r>
               <w:rPr>
                 <w:rFonts w:ascii="Times" w:eastAsia="Times New Roman" w:hAnsi="Times" w:cs="Arial"/>
@@ -5557,7 +4079,7 @@
                 <w:sz w:val="26"/>
                 <w:szCs w:val="26"/>
               </w:rPr>
-              <w:t xml:space="preserve"> - 1kHz)</w:t>
+              <w:t>Ti2</w:t>
             </w:r>
           </w:p>
         </w:tc>
@@ -5596,111 +4118,8 @@
                 <w:sz w:val="26"/>
                 <w:szCs w:val="26"/>
               </w:rPr>
-              <w:t>Series Resistance</w:t>
+              <w:t>Ti</w:t>
             </w:r>
-            <w:r>
-              <w:rPr>
-                <w:rFonts w:ascii="Times" w:eastAsia="Times New Roman" w:hAnsi="Times" w:cs="Arial"/>
-                <w:b/>
-                <w:bCs/>
-                <w:color w:val="000000"/>
-                <w:sz w:val="26"/>
-                <w:szCs w:val="26"/>
-              </w:rPr>
-              <w:t xml:space="preserve"> (ohms - 1kHz)</w:t>
-            </w:r>
-          </w:p>
-        </w:tc>
-        <w:tc>
-          <w:tcPr>
-            <w:tcW w:w="0" w:type="auto"/>
-            <w:tcBorders>
-              <w:top w:val="dotted" w:sz="6" w:space="0" w:color="AAAAAA"/>
-              <w:left w:val="dotted" w:sz="6" w:space="0" w:color="AAAAAA"/>
-              <w:bottom w:val="dotted" w:sz="6" w:space="0" w:color="AAAAAA"/>
-              <w:right w:val="dotted" w:sz="6" w:space="0" w:color="AAAAAA"/>
-            </w:tcBorders>
-            <w:tcMar>
-              <w:top w:w="105" w:type="dxa"/>
-              <w:left w:w="105" w:type="dxa"/>
-              <w:bottom w:w="105" w:type="dxa"/>
-              <w:right w:w="105" w:type="dxa"/>
-            </w:tcMar>
-            <w:hideMark/>
-          </w:tcPr>
-          <w:p>
-            <w:pPr>
-              <w:spacing w:line="0" w:lineRule="atLeast"/>
-              <w:rPr>
-                <w:rFonts w:ascii="Times" w:eastAsia="Times New Roman" w:hAnsi="Times" w:cs="Times New Roman"/>
-                <w:sz w:val="26"/>
-                <w:szCs w:val="26"/>
-              </w:rPr>
-            </w:pPr>
-            <w:r>
-              <w:rPr>
-                <w:rFonts w:ascii="Times" w:eastAsia="Times New Roman" w:hAnsi="Times" w:cs="Arial"/>
-                <w:b/>
-                <w:bCs/>
-                <w:color w:val="000000"/>
-                <w:sz w:val="26"/>
-                <w:szCs w:val="26"/>
-              </w:rPr>
-              <w:t>Capacitance (</w:t>
-            </w:r>
-            <w:proofErr w:type="spellStart"/>
-            <w:r>
-              <w:rPr>
-                <w:rFonts w:ascii="Times" w:eastAsia="Times New Roman" w:hAnsi="Times" w:cs="Arial"/>
-                <w:b/>
-                <w:bCs/>
-                <w:color w:val="000000"/>
-                <w:sz w:val="26"/>
-                <w:szCs w:val="26"/>
-              </w:rPr>
-              <w:t>uF</w:t>
-            </w:r>
-            <w:proofErr w:type="spellEnd"/>
-            <w:r>
-              <w:rPr>
-                <w:rFonts w:ascii="Times" w:eastAsia="Times New Roman" w:hAnsi="Times" w:cs="Arial"/>
-                <w:b/>
-                <w:bCs/>
-                <w:color w:val="000000"/>
-                <w:sz w:val="26"/>
-                <w:szCs w:val="26"/>
-              </w:rPr>
-              <w:t xml:space="preserve"> - 1kHz)</w:t>
-            </w:r>
-          </w:p>
-        </w:tc>
-      </w:tr>
-      <w:tr>
-        <w:tc>
-          <w:tcPr>
-            <w:tcW w:w="0" w:type="auto"/>
-            <w:tcBorders>
-              <w:top w:val="dotted" w:sz="6" w:space="0" w:color="AAAAAA"/>
-              <w:left w:val="dotted" w:sz="6" w:space="0" w:color="AAAAAA"/>
-              <w:bottom w:val="dotted" w:sz="6" w:space="0" w:color="AAAAAA"/>
-              <w:right w:val="dotted" w:sz="6" w:space="0" w:color="AAAAAA"/>
-            </w:tcBorders>
-            <w:tcMar>
-              <w:top w:w="105" w:type="dxa"/>
-              <w:left w:w="105" w:type="dxa"/>
-              <w:bottom w:w="105" w:type="dxa"/>
-              <w:right w:w="105" w:type="dxa"/>
-            </w:tcMar>
-            <w:hideMark/>
-          </w:tcPr>
-          <w:p>
-            <w:pPr>
-              <w:rPr>
-                <w:rFonts w:ascii="Times" w:eastAsia="Times New Roman" w:hAnsi="Times" w:cs="Times New Roman"/>
-                <w:sz w:val="26"/>
-                <w:szCs w:val="26"/>
-              </w:rPr>
-            </w:pPr>
           </w:p>
         </w:tc>
         <w:tc>
@@ -5738,10 +4157,149 @@
                 <w:sz w:val="26"/>
                 <w:szCs w:val="26"/>
               </w:rPr>
-              <w:t>Ti2</w:t>
+              <w:t>1% H3PO4</w:t>
             </w:r>
           </w:p>
         </w:tc>
+        <w:tc>
+          <w:tcPr>
+            <w:tcW w:w="0" w:type="auto"/>
+            <w:tcBorders>
+              <w:top w:val="dotted" w:sz="6" w:space="0" w:color="AAAAAA"/>
+              <w:left w:val="dotted" w:sz="6" w:space="0" w:color="AAAAAA"/>
+              <w:bottom w:val="dotted" w:sz="6" w:space="0" w:color="AAAAAA"/>
+              <w:right w:val="dotted" w:sz="6" w:space="0" w:color="AAAAAA"/>
+            </w:tcBorders>
+            <w:tcMar>
+              <w:top w:w="105" w:type="dxa"/>
+              <w:left w:w="105" w:type="dxa"/>
+              <w:bottom w:w="105" w:type="dxa"/>
+              <w:right w:w="105" w:type="dxa"/>
+            </w:tcMar>
+            <w:hideMark/>
+          </w:tcPr>
+          <w:p>
+            <w:pPr>
+              <w:rPr>
+                <w:rFonts w:ascii="Times" w:eastAsia="Times New Roman" w:hAnsi="Times" w:cs="Times New Roman"/>
+                <w:sz w:val="26"/>
+                <w:szCs w:val="26"/>
+              </w:rPr>
+            </w:pPr>
+          </w:p>
+        </w:tc>
+        <w:tc>
+          <w:tcPr>
+            <w:tcW w:w="0" w:type="auto"/>
+            <w:tcBorders>
+              <w:top w:val="dotted" w:sz="6" w:space="0" w:color="AAAAAA"/>
+              <w:left w:val="dotted" w:sz="6" w:space="0" w:color="AAAAAA"/>
+              <w:bottom w:val="dotted" w:sz="6" w:space="0" w:color="AAAAAA"/>
+              <w:right w:val="dotted" w:sz="6" w:space="0" w:color="AAAAAA"/>
+            </w:tcBorders>
+            <w:tcMar>
+              <w:top w:w="105" w:type="dxa"/>
+              <w:left w:w="105" w:type="dxa"/>
+              <w:bottom w:w="105" w:type="dxa"/>
+              <w:right w:w="105" w:type="dxa"/>
+            </w:tcMar>
+            <w:hideMark/>
+          </w:tcPr>
+          <w:p>
+            <w:pPr>
+              <w:rPr>
+                <w:rFonts w:ascii="Times" w:eastAsia="Times New Roman" w:hAnsi="Times" w:cs="Times New Roman"/>
+                <w:sz w:val="26"/>
+                <w:szCs w:val="26"/>
+              </w:rPr>
+            </w:pPr>
+          </w:p>
+        </w:tc>
+        <w:tc>
+          <w:tcPr>
+            <w:tcW w:w="0" w:type="auto"/>
+            <w:tcBorders>
+              <w:top w:val="dotted" w:sz="6" w:space="0" w:color="AAAAAA"/>
+              <w:left w:val="dotted" w:sz="6" w:space="0" w:color="AAAAAA"/>
+              <w:bottom w:val="dotted" w:sz="6" w:space="0" w:color="AAAAAA"/>
+              <w:right w:val="dotted" w:sz="6" w:space="0" w:color="AAAAAA"/>
+            </w:tcBorders>
+            <w:tcMar>
+              <w:top w:w="105" w:type="dxa"/>
+              <w:left w:w="105" w:type="dxa"/>
+              <w:bottom w:w="105" w:type="dxa"/>
+              <w:right w:w="105" w:type="dxa"/>
+            </w:tcMar>
+            <w:hideMark/>
+          </w:tcPr>
+          <w:p>
+            <w:pPr>
+              <w:rPr>
+                <w:rFonts w:ascii="Times" w:eastAsia="Times New Roman" w:hAnsi="Times" w:cs="Times New Roman"/>
+                <w:sz w:val="26"/>
+                <w:szCs w:val="26"/>
+              </w:rPr>
+            </w:pPr>
+          </w:p>
+        </w:tc>
+        <w:tc>
+          <w:tcPr>
+            <w:tcW w:w="0" w:type="auto"/>
+            <w:tcBorders>
+              <w:top w:val="dotted" w:sz="6" w:space="0" w:color="AAAAAA"/>
+              <w:left w:val="dotted" w:sz="6" w:space="0" w:color="AAAAAA"/>
+              <w:bottom w:val="dotted" w:sz="6" w:space="0" w:color="AAAAAA"/>
+              <w:right w:val="dotted" w:sz="6" w:space="0" w:color="AAAAAA"/>
+            </w:tcBorders>
+            <w:tcMar>
+              <w:top w:w="105" w:type="dxa"/>
+              <w:left w:w="105" w:type="dxa"/>
+              <w:bottom w:w="105" w:type="dxa"/>
+              <w:right w:w="105" w:type="dxa"/>
+            </w:tcMar>
+            <w:hideMark/>
+          </w:tcPr>
+          <w:p>
+            <w:pPr>
+              <w:spacing w:line="0" w:lineRule="atLeast"/>
+              <w:rPr>
+                <w:rFonts w:ascii="Times" w:eastAsia="Times New Roman" w:hAnsi="Times" w:cs="Times New Roman"/>
+                <w:sz w:val="26"/>
+                <w:szCs w:val="26"/>
+              </w:rPr>
+            </w:pPr>
+          </w:p>
+        </w:tc>
+        <w:tc>
+          <w:tcPr>
+            <w:tcW w:w="0" w:type="auto"/>
+            <w:tcBorders>
+              <w:top w:val="dotted" w:sz="6" w:space="0" w:color="AAAAAA"/>
+              <w:left w:val="dotted" w:sz="6" w:space="0" w:color="AAAAAA"/>
+              <w:bottom w:val="dotted" w:sz="6" w:space="0" w:color="AAAAAA"/>
+              <w:right w:val="dotted" w:sz="6" w:space="0" w:color="AAAAAA"/>
+            </w:tcBorders>
+            <w:tcMar>
+              <w:top w:w="105" w:type="dxa"/>
+              <w:left w:w="105" w:type="dxa"/>
+              <w:bottom w:w="105" w:type="dxa"/>
+              <w:right w:w="105" w:type="dxa"/>
+            </w:tcMar>
+            <w:hideMark/>
+          </w:tcPr>
+          <w:p>
+            <w:pPr>
+              <w:spacing w:line="0" w:lineRule="atLeast"/>
+              <w:rPr>
+                <w:rFonts w:ascii="Times" w:eastAsia="Times New Roman" w:hAnsi="Times" w:cs="Times New Roman"/>
+                <w:sz w:val="26"/>
+                <w:szCs w:val="26"/>
+              </w:rPr>
+            </w:pPr>
+          </w:p>
+        </w:tc>
+      </w:tr>
+      <w:tr>
         <w:tc>
           <w:tcPr>
             <w:tcW w:w="0" w:type="auto"/>
@@ -5777,7 +4335,7 @@
                 <w:sz w:val="26"/>
                 <w:szCs w:val="26"/>
               </w:rPr>
-              <w:t>Ti</w:t>
+              <w:t>06202011A</w:t>
             </w:r>
           </w:p>
         </w:tc>
@@ -5816,149 +4374,10 @@
                 <w:sz w:val="26"/>
                 <w:szCs w:val="26"/>
               </w:rPr>
-              <w:t>1% H3PO4</w:t>
+              <w:t>ZrIt 20/80</w:t>
             </w:r>
           </w:p>
         </w:tc>
-        <w:tc>
-          <w:tcPr>
-            <w:tcW w:w="0" w:type="auto"/>
-            <w:tcBorders>
-              <w:top w:val="dotted" w:sz="6" w:space="0" w:color="AAAAAA"/>
-              <w:left w:val="dotted" w:sz="6" w:space="0" w:color="AAAAAA"/>
-              <w:bottom w:val="dotted" w:sz="6" w:space="0" w:color="AAAAAA"/>
-              <w:right w:val="dotted" w:sz="6" w:space="0" w:color="AAAAAA"/>
-            </w:tcBorders>
-            <w:tcMar>
-              <w:top w:w="105" w:type="dxa"/>
-              <w:left w:w="105" w:type="dxa"/>
-              <w:bottom w:w="105" w:type="dxa"/>
-              <w:right w:w="105" w:type="dxa"/>
-            </w:tcMar>
-            <w:hideMark/>
-          </w:tcPr>
-          <w:p>
-            <w:pPr>
-              <w:rPr>
-                <w:rFonts w:ascii="Times" w:eastAsia="Times New Roman" w:hAnsi="Times" w:cs="Times New Roman"/>
-                <w:sz w:val="26"/>
-                <w:szCs w:val="26"/>
-              </w:rPr>
-            </w:pPr>
-          </w:p>
-        </w:tc>
-        <w:tc>
-          <w:tcPr>
-            <w:tcW w:w="0" w:type="auto"/>
-            <w:tcBorders>
-              <w:top w:val="dotted" w:sz="6" w:space="0" w:color="AAAAAA"/>
-              <w:left w:val="dotted" w:sz="6" w:space="0" w:color="AAAAAA"/>
-              <w:bottom w:val="dotted" w:sz="6" w:space="0" w:color="AAAAAA"/>
-              <w:right w:val="dotted" w:sz="6" w:space="0" w:color="AAAAAA"/>
-            </w:tcBorders>
-            <w:tcMar>
-              <w:top w:w="105" w:type="dxa"/>
-              <w:left w:w="105" w:type="dxa"/>
-              <w:bottom w:w="105" w:type="dxa"/>
-              <w:right w:w="105" w:type="dxa"/>
-            </w:tcMar>
-            <w:hideMark/>
-          </w:tcPr>
-          <w:p>
-            <w:pPr>
-              <w:rPr>
-                <w:rFonts w:ascii="Times" w:eastAsia="Times New Roman" w:hAnsi="Times" w:cs="Times New Roman"/>
-                <w:sz w:val="26"/>
-                <w:szCs w:val="26"/>
-              </w:rPr>
-            </w:pPr>
-          </w:p>
-        </w:tc>
-        <w:tc>
-          <w:tcPr>
-            <w:tcW w:w="0" w:type="auto"/>
-            <w:tcBorders>
-              <w:top w:val="dotted" w:sz="6" w:space="0" w:color="AAAAAA"/>
-              <w:left w:val="dotted" w:sz="6" w:space="0" w:color="AAAAAA"/>
-              <w:bottom w:val="dotted" w:sz="6" w:space="0" w:color="AAAAAA"/>
-              <w:right w:val="dotted" w:sz="6" w:space="0" w:color="AAAAAA"/>
-            </w:tcBorders>
-            <w:tcMar>
-              <w:top w:w="105" w:type="dxa"/>
-              <w:left w:w="105" w:type="dxa"/>
-              <w:bottom w:w="105" w:type="dxa"/>
-              <w:right w:w="105" w:type="dxa"/>
-            </w:tcMar>
-            <w:hideMark/>
-          </w:tcPr>
-          <w:p>
-            <w:pPr>
-              <w:rPr>
-                <w:rFonts w:ascii="Times" w:eastAsia="Times New Roman" w:hAnsi="Times" w:cs="Times New Roman"/>
-                <w:sz w:val="26"/>
-                <w:szCs w:val="26"/>
-              </w:rPr>
-            </w:pPr>
-          </w:p>
-        </w:tc>
-        <w:tc>
-          <w:tcPr>
-            <w:tcW w:w="0" w:type="auto"/>
-            <w:tcBorders>
-              <w:top w:val="dotted" w:sz="6" w:space="0" w:color="AAAAAA"/>
-              <w:left w:val="dotted" w:sz="6" w:space="0" w:color="AAAAAA"/>
-              <w:bottom w:val="dotted" w:sz="6" w:space="0" w:color="AAAAAA"/>
-              <w:right w:val="dotted" w:sz="6" w:space="0" w:color="AAAAAA"/>
-            </w:tcBorders>
-            <w:tcMar>
-              <w:top w:w="105" w:type="dxa"/>
-              <w:left w:w="105" w:type="dxa"/>
-              <w:bottom w:w="105" w:type="dxa"/>
-              <w:right w:w="105" w:type="dxa"/>
-            </w:tcMar>
-            <w:hideMark/>
-          </w:tcPr>
-          <w:p>
-            <w:pPr>
-              <w:spacing w:line="0" w:lineRule="atLeast"/>
-              <w:rPr>
-                <w:rFonts w:ascii="Times" w:eastAsia="Times New Roman" w:hAnsi="Times" w:cs="Times New Roman"/>
-                <w:sz w:val="26"/>
-                <w:szCs w:val="26"/>
-              </w:rPr>
-            </w:pPr>
-          </w:p>
-        </w:tc>
-        <w:tc>
-          <w:tcPr>
-            <w:tcW w:w="0" w:type="auto"/>
-            <w:tcBorders>
-              <w:top w:val="dotted" w:sz="6" w:space="0" w:color="AAAAAA"/>
-              <w:left w:val="dotted" w:sz="6" w:space="0" w:color="AAAAAA"/>
-              <w:bottom w:val="dotted" w:sz="6" w:space="0" w:color="AAAAAA"/>
-              <w:right w:val="dotted" w:sz="6" w:space="0" w:color="AAAAAA"/>
-            </w:tcBorders>
-            <w:tcMar>
-              <w:top w:w="105" w:type="dxa"/>
-              <w:left w:w="105" w:type="dxa"/>
-              <w:bottom w:w="105" w:type="dxa"/>
-              <w:right w:w="105" w:type="dxa"/>
-            </w:tcMar>
-            <w:hideMark/>
-          </w:tcPr>
-          <w:p>
-            <w:pPr>
-              <w:spacing w:line="0" w:lineRule="atLeast"/>
-              <w:rPr>
-                <w:rFonts w:ascii="Times" w:eastAsia="Times New Roman" w:hAnsi="Times" w:cs="Times New Roman"/>
-                <w:sz w:val="26"/>
-                <w:szCs w:val="26"/>
-              </w:rPr>
-            </w:pPr>
-          </w:p>
-        </w:tc>
-      </w:tr>
-      <w:tr>
         <w:tc>
           <w:tcPr>
             <w:tcW w:w="0" w:type="auto"/>
@@ -5994,7 +4413,7 @@
                 <w:sz w:val="26"/>
                 <w:szCs w:val="26"/>
               </w:rPr>
-              <w:t>06202011A</w:t>
+              <w:t>Ti</w:t>
             </w:r>
           </w:p>
         </w:tc>
@@ -6024,7 +4443,6 @@
                 <w:szCs w:val="26"/>
               </w:rPr>
             </w:pPr>
-            <w:proofErr w:type="spellStart"/>
             <w:r>
               <w:rPr>
                 <w:rFonts w:ascii="Times" w:eastAsia="Times New Roman" w:hAnsi="Times" w:cs="Arial"/>
@@ -6034,9 +4452,175 @@
                 <w:sz w:val="26"/>
                 <w:szCs w:val="26"/>
               </w:rPr>
-              <w:t>ZrIt</w:t>
+              <w:t>1%H3PO4</w:t>
             </w:r>
-            <w:proofErr w:type="spellEnd"/>
+          </w:p>
+        </w:tc>
+        <w:tc>
+          <w:tcPr>
+            <w:tcW w:w="0" w:type="auto"/>
+            <w:tcBorders>
+              <w:top w:val="dotted" w:sz="6" w:space="0" w:color="AAAAAA"/>
+              <w:left w:val="dotted" w:sz="6" w:space="0" w:color="AAAAAA"/>
+              <w:bottom w:val="dotted" w:sz="6" w:space="0" w:color="AAAAAA"/>
+              <w:right w:val="dotted" w:sz="6" w:space="0" w:color="AAAAAA"/>
+            </w:tcBorders>
+            <w:tcMar>
+              <w:top w:w="105" w:type="dxa"/>
+              <w:left w:w="105" w:type="dxa"/>
+              <w:bottom w:w="105" w:type="dxa"/>
+              <w:right w:w="105" w:type="dxa"/>
+            </w:tcMar>
+            <w:hideMark/>
+          </w:tcPr>
+          <w:p>
+            <w:pPr>
+              <w:rPr>
+                <w:rFonts w:ascii="Times" w:eastAsia="Times New Roman" w:hAnsi="Times" w:cs="Times New Roman"/>
+                <w:sz w:val="26"/>
+                <w:szCs w:val="26"/>
+              </w:rPr>
+            </w:pPr>
+          </w:p>
+        </w:tc>
+        <w:tc>
+          <w:tcPr>
+            <w:tcW w:w="0" w:type="auto"/>
+            <w:tcBorders>
+              <w:top w:val="dotted" w:sz="6" w:space="0" w:color="AAAAAA"/>
+              <w:left w:val="dotted" w:sz="6" w:space="0" w:color="AAAAAA"/>
+              <w:bottom w:val="dotted" w:sz="6" w:space="0" w:color="AAAAAA"/>
+              <w:right w:val="dotted" w:sz="6" w:space="0" w:color="AAAAAA"/>
+            </w:tcBorders>
+            <w:tcMar>
+              <w:top w:w="105" w:type="dxa"/>
+              <w:left w:w="105" w:type="dxa"/>
+              <w:bottom w:w="105" w:type="dxa"/>
+              <w:right w:w="105" w:type="dxa"/>
+            </w:tcMar>
+            <w:hideMark/>
+          </w:tcPr>
+          <w:p>
+            <w:pPr>
+              <w:rPr>
+                <w:rFonts w:ascii="Times" w:eastAsia="Times New Roman" w:hAnsi="Times" w:cs="Times New Roman"/>
+                <w:sz w:val="26"/>
+                <w:szCs w:val="26"/>
+              </w:rPr>
+            </w:pPr>
+          </w:p>
+        </w:tc>
+        <w:tc>
+          <w:tcPr>
+            <w:tcW w:w="0" w:type="auto"/>
+            <w:tcBorders>
+              <w:top w:val="dotted" w:sz="6" w:space="0" w:color="AAAAAA"/>
+              <w:left w:val="dotted" w:sz="6" w:space="0" w:color="AAAAAA"/>
+              <w:bottom w:val="dotted" w:sz="6" w:space="0" w:color="AAAAAA"/>
+              <w:right w:val="dotted" w:sz="6" w:space="0" w:color="AAAAAA"/>
+            </w:tcBorders>
+            <w:tcMar>
+              <w:top w:w="105" w:type="dxa"/>
+              <w:left w:w="105" w:type="dxa"/>
+              <w:bottom w:w="105" w:type="dxa"/>
+              <w:right w:w="105" w:type="dxa"/>
+            </w:tcMar>
+            <w:hideMark/>
+          </w:tcPr>
+          <w:p>
+            <w:pPr>
+              <w:rPr>
+                <w:rFonts w:ascii="Times" w:eastAsia="Times New Roman" w:hAnsi="Times" w:cs="Times New Roman"/>
+                <w:sz w:val="26"/>
+                <w:szCs w:val="26"/>
+              </w:rPr>
+            </w:pPr>
+          </w:p>
+        </w:tc>
+        <w:tc>
+          <w:tcPr>
+            <w:tcW w:w="0" w:type="auto"/>
+            <w:tcBorders>
+              <w:top w:val="dotted" w:sz="6" w:space="0" w:color="AAAAAA"/>
+              <w:left w:val="dotted" w:sz="6" w:space="0" w:color="AAAAAA"/>
+              <w:bottom w:val="dotted" w:sz="6" w:space="0" w:color="AAAAAA"/>
+              <w:right w:val="dotted" w:sz="6" w:space="0" w:color="AAAAAA"/>
+            </w:tcBorders>
+            <w:tcMar>
+              <w:top w:w="105" w:type="dxa"/>
+              <w:left w:w="105" w:type="dxa"/>
+              <w:bottom w:w="105" w:type="dxa"/>
+              <w:right w:w="105" w:type="dxa"/>
+            </w:tcMar>
+            <w:hideMark/>
+          </w:tcPr>
+          <w:p>
+            <w:pPr>
+              <w:spacing w:line="0" w:lineRule="atLeast"/>
+              <w:rPr>
+                <w:rFonts w:ascii="Times" w:eastAsia="Times New Roman" w:hAnsi="Times" w:cs="Times New Roman"/>
+                <w:sz w:val="26"/>
+                <w:szCs w:val="26"/>
+              </w:rPr>
+            </w:pPr>
+          </w:p>
+        </w:tc>
+        <w:tc>
+          <w:tcPr>
+            <w:tcW w:w="0" w:type="auto"/>
+            <w:tcBorders>
+              <w:top w:val="dotted" w:sz="6" w:space="0" w:color="AAAAAA"/>
+              <w:left w:val="dotted" w:sz="6" w:space="0" w:color="AAAAAA"/>
+              <w:bottom w:val="dotted" w:sz="6" w:space="0" w:color="AAAAAA"/>
+              <w:right w:val="dotted" w:sz="6" w:space="0" w:color="AAAAAA"/>
+            </w:tcBorders>
+            <w:tcMar>
+              <w:top w:w="105" w:type="dxa"/>
+              <w:left w:w="105" w:type="dxa"/>
+              <w:bottom w:w="105" w:type="dxa"/>
+              <w:right w:w="105" w:type="dxa"/>
+            </w:tcMar>
+            <w:hideMark/>
+          </w:tcPr>
+          <w:p>
+            <w:pPr>
+              <w:spacing w:line="0" w:lineRule="atLeast"/>
+              <w:rPr>
+                <w:rFonts w:ascii="Times" w:eastAsia="Times New Roman" w:hAnsi="Times" w:cs="Times New Roman"/>
+                <w:sz w:val="26"/>
+                <w:szCs w:val="26"/>
+              </w:rPr>
+            </w:pPr>
+          </w:p>
+        </w:tc>
+      </w:tr>
+      <w:tr>
+        <w:tc>
+          <w:tcPr>
+            <w:tcW w:w="0" w:type="auto"/>
+            <w:tcBorders>
+              <w:top w:val="dotted" w:sz="6" w:space="0" w:color="AAAAAA"/>
+              <w:left w:val="dotted" w:sz="6" w:space="0" w:color="AAAAAA"/>
+              <w:bottom w:val="dotted" w:sz="6" w:space="0" w:color="AAAAAA"/>
+              <w:right w:val="dotted" w:sz="6" w:space="0" w:color="AAAAAA"/>
+            </w:tcBorders>
+            <w:tcMar>
+              <w:top w:w="105" w:type="dxa"/>
+              <w:left w:w="105" w:type="dxa"/>
+              <w:bottom w:w="105" w:type="dxa"/>
+              <w:right w:w="105" w:type="dxa"/>
+            </w:tcMar>
+            <w:hideMark/>
+          </w:tcPr>
+          <w:p>
+            <w:pPr>
+              <w:spacing w:line="0" w:lineRule="atLeast"/>
+              <w:rPr>
+                <w:rFonts w:ascii="Times" w:eastAsia="Times New Roman" w:hAnsi="Times" w:cs="Times New Roman"/>
+                <w:sz w:val="26"/>
+                <w:szCs w:val="26"/>
+              </w:rPr>
+            </w:pPr>
             <w:r>
               <w:rPr>
                 <w:rFonts w:ascii="Times" w:eastAsia="Times New Roman" w:hAnsi="Times" w:cs="Arial"/>
@@ -6046,7 +4630,7 @@
                 <w:sz w:val="26"/>
                 <w:szCs w:val="26"/>
               </w:rPr>
-              <w:t xml:space="preserve"> 20/80</w:t>
+              <w:t>07052011E</w:t>
             </w:r>
           </w:p>
         </w:tc>
@@ -6085,8 +4669,35 @@
                 <w:sz w:val="26"/>
                 <w:szCs w:val="26"/>
               </w:rPr>
-              <w:t>Ti</w:t>
+              <w:t>ZrTi 20/80</w:t>
             </w:r>
+          </w:p>
+        </w:tc>
+        <w:tc>
+          <w:tcPr>
+            <w:tcW w:w="0" w:type="auto"/>
+            <w:tcBorders>
+              <w:top w:val="dotted" w:sz="6" w:space="0" w:color="AAAAAA"/>
+              <w:left w:val="dotted" w:sz="6" w:space="0" w:color="AAAAAA"/>
+              <w:bottom w:val="dotted" w:sz="6" w:space="0" w:color="AAAAAA"/>
+              <w:right w:val="dotted" w:sz="6" w:space="0" w:color="AAAAAA"/>
+            </w:tcBorders>
+            <w:tcMar>
+              <w:top w:w="105" w:type="dxa"/>
+              <w:left w:w="105" w:type="dxa"/>
+              <w:bottom w:w="105" w:type="dxa"/>
+              <w:right w:w="105" w:type="dxa"/>
+            </w:tcMar>
+            <w:hideMark/>
+          </w:tcPr>
+          <w:p>
+            <w:pPr>
+              <w:rPr>
+                <w:rFonts w:ascii="Times" w:eastAsia="Times New Roman" w:hAnsi="Times" w:cs="Times New Roman"/>
+                <w:sz w:val="26"/>
+                <w:szCs w:val="26"/>
+              </w:rPr>
+            </w:pPr>
           </w:p>
         </w:tc>
         <w:tc>
@@ -6147,33 +4758,35 @@
           </w:tcPr>
           <w:p>
             <w:pPr>
-              <w:rPr>
-                <w:rFonts w:ascii="Times" w:eastAsia="Times New Roman" w:hAnsi="Times" w:cs="Times New Roman"/>
-                <w:sz w:val="26"/>
-                <w:szCs w:val="26"/>
-              </w:rPr>
-            </w:pPr>
-          </w:p>
-        </w:tc>
-        <w:tc>
-          <w:tcPr>
-            <w:tcW w:w="0" w:type="auto"/>
-            <w:tcBorders>
-              <w:top w:val="dotted" w:sz="6" w:space="0" w:color="AAAAAA"/>
-              <w:left w:val="dotted" w:sz="6" w:space="0" w:color="AAAAAA"/>
-              <w:bottom w:val="dotted" w:sz="6" w:space="0" w:color="AAAAAA"/>
-              <w:right w:val="dotted" w:sz="6" w:space="0" w:color="AAAAAA"/>
-            </w:tcBorders>
-            <w:tcMar>
-              <w:top w:w="105" w:type="dxa"/>
-              <w:left w:w="105" w:type="dxa"/>
-              <w:bottom w:w="105" w:type="dxa"/>
-              <w:right w:w="105" w:type="dxa"/>
-            </w:tcMar>
-            <w:hideMark/>
-          </w:tcPr>
-          <w:p>
-            <w:pPr>
+              <w:spacing w:line="0" w:lineRule="atLeast"/>
+              <w:rPr>
+                <w:rFonts w:ascii="Times" w:eastAsia="Times New Roman" w:hAnsi="Times" w:cs="Times New Roman"/>
+                <w:sz w:val="26"/>
+                <w:szCs w:val="26"/>
+              </w:rPr>
+            </w:pPr>
+          </w:p>
+        </w:tc>
+        <w:tc>
+          <w:tcPr>
+            <w:tcW w:w="0" w:type="auto"/>
+            <w:tcBorders>
+              <w:top w:val="dotted" w:sz="6" w:space="0" w:color="AAAAAA"/>
+              <w:left w:val="dotted" w:sz="6" w:space="0" w:color="AAAAAA"/>
+              <w:bottom w:val="dotted" w:sz="6" w:space="0" w:color="AAAAAA"/>
+              <w:right w:val="dotted" w:sz="6" w:space="0" w:color="AAAAAA"/>
+            </w:tcBorders>
+            <w:tcMar>
+              <w:top w:w="105" w:type="dxa"/>
+              <w:left w:w="105" w:type="dxa"/>
+              <w:bottom w:w="105" w:type="dxa"/>
+              <w:right w:w="105" w:type="dxa"/>
+            </w:tcMar>
+            <w:hideMark/>
+          </w:tcPr>
+          <w:p>
+            <w:pPr>
+              <w:spacing w:line="0" w:lineRule="atLeast"/>
               <w:rPr>
                 <w:rFonts w:ascii="Times" w:eastAsia="Times New Roman" w:hAnsi="Times" w:cs="Times New Roman"/>
                 <w:sz w:val="26"/>
@@ -6302,7 +4915,7 @@
                 <w:sz w:val="26"/>
                 <w:szCs w:val="26"/>
               </w:rPr>
-              <w:t>07052011E</w:t>
+              <w:t>07012011A</w:t>
             </w:r>
           </w:p>
         </w:tc>
@@ -6332,7 +4945,6 @@
                 <w:szCs w:val="26"/>
               </w:rPr>
             </w:pPr>
-            <w:proofErr w:type="spellStart"/>
             <w:r>
               <w:rPr>
                 <w:rFonts w:ascii="Times" w:eastAsia="Times New Roman" w:hAnsi="Times" w:cs="Arial"/>
@@ -6342,9 +4954,229 @@
                 <w:sz w:val="26"/>
                 <w:szCs w:val="26"/>
               </w:rPr>
-              <w:t>ZrTi</w:t>
+              <w:t>ZrTi 80/20</w:t>
             </w:r>
-            <w:proofErr w:type="spellEnd"/>
+          </w:p>
+        </w:tc>
+        <w:tc>
+          <w:tcPr>
+            <w:tcW w:w="0" w:type="auto"/>
+            <w:tcBorders>
+              <w:top w:val="dotted" w:sz="6" w:space="0" w:color="AAAAAA"/>
+              <w:left w:val="dotted" w:sz="6" w:space="0" w:color="AAAAAA"/>
+              <w:bottom w:val="dotted" w:sz="6" w:space="0" w:color="AAAAAA"/>
+              <w:right w:val="dotted" w:sz="6" w:space="0" w:color="AAAAAA"/>
+            </w:tcBorders>
+            <w:tcMar>
+              <w:top w:w="105" w:type="dxa"/>
+              <w:left w:w="105" w:type="dxa"/>
+              <w:bottom w:w="105" w:type="dxa"/>
+              <w:right w:w="105" w:type="dxa"/>
+            </w:tcMar>
+            <w:hideMark/>
+          </w:tcPr>
+          <w:p>
+            <w:pPr>
+              <w:rPr>
+                <w:rFonts w:ascii="Times" w:eastAsia="Times New Roman" w:hAnsi="Times" w:cs="Times New Roman"/>
+                <w:sz w:val="26"/>
+                <w:szCs w:val="26"/>
+              </w:rPr>
+            </w:pPr>
+          </w:p>
+        </w:tc>
+        <w:tc>
+          <w:tcPr>
+            <w:tcW w:w="0" w:type="auto"/>
+            <w:tcBorders>
+              <w:top w:val="dotted" w:sz="6" w:space="0" w:color="AAAAAA"/>
+              <w:left w:val="dotted" w:sz="6" w:space="0" w:color="AAAAAA"/>
+              <w:bottom w:val="dotted" w:sz="6" w:space="0" w:color="AAAAAA"/>
+              <w:right w:val="dotted" w:sz="6" w:space="0" w:color="AAAAAA"/>
+            </w:tcBorders>
+            <w:tcMar>
+              <w:top w:w="105" w:type="dxa"/>
+              <w:left w:w="105" w:type="dxa"/>
+              <w:bottom w:w="105" w:type="dxa"/>
+              <w:right w:w="105" w:type="dxa"/>
+            </w:tcMar>
+            <w:hideMark/>
+          </w:tcPr>
+          <w:p>
+            <w:pPr>
+              <w:rPr>
+                <w:rFonts w:ascii="Times" w:eastAsia="Times New Roman" w:hAnsi="Times" w:cs="Times New Roman"/>
+                <w:sz w:val="26"/>
+                <w:szCs w:val="26"/>
+              </w:rPr>
+            </w:pPr>
+          </w:p>
+        </w:tc>
+        <w:tc>
+          <w:tcPr>
+            <w:tcW w:w="0" w:type="auto"/>
+            <w:tcBorders>
+              <w:top w:val="dotted" w:sz="6" w:space="0" w:color="AAAAAA"/>
+              <w:left w:val="dotted" w:sz="6" w:space="0" w:color="AAAAAA"/>
+              <w:bottom w:val="dotted" w:sz="6" w:space="0" w:color="AAAAAA"/>
+              <w:right w:val="dotted" w:sz="6" w:space="0" w:color="AAAAAA"/>
+            </w:tcBorders>
+            <w:tcMar>
+              <w:top w:w="105" w:type="dxa"/>
+              <w:left w:w="105" w:type="dxa"/>
+              <w:bottom w:w="105" w:type="dxa"/>
+              <w:right w:w="105" w:type="dxa"/>
+            </w:tcMar>
+            <w:hideMark/>
+          </w:tcPr>
+          <w:p>
+            <w:pPr>
+              <w:rPr>
+                <w:rFonts w:ascii="Times" w:eastAsia="Times New Roman" w:hAnsi="Times" w:cs="Times New Roman"/>
+                <w:sz w:val="26"/>
+                <w:szCs w:val="26"/>
+              </w:rPr>
+            </w:pPr>
+          </w:p>
+        </w:tc>
+        <w:tc>
+          <w:tcPr>
+            <w:tcW w:w="0" w:type="auto"/>
+            <w:tcBorders>
+              <w:top w:val="dotted" w:sz="6" w:space="0" w:color="AAAAAA"/>
+              <w:left w:val="dotted" w:sz="6" w:space="0" w:color="AAAAAA"/>
+              <w:bottom w:val="dotted" w:sz="6" w:space="0" w:color="AAAAAA"/>
+              <w:right w:val="dotted" w:sz="6" w:space="0" w:color="AAAAAA"/>
+            </w:tcBorders>
+            <w:tcMar>
+              <w:top w:w="105" w:type="dxa"/>
+              <w:left w:w="105" w:type="dxa"/>
+              <w:bottom w:w="105" w:type="dxa"/>
+              <w:right w:w="105" w:type="dxa"/>
+            </w:tcMar>
+            <w:hideMark/>
+          </w:tcPr>
+          <w:p>
+            <w:pPr>
+              <w:rPr>
+                <w:rFonts w:ascii="Times" w:eastAsia="Times New Roman" w:hAnsi="Times" w:cs="Times New Roman"/>
+                <w:sz w:val="26"/>
+                <w:szCs w:val="26"/>
+              </w:rPr>
+            </w:pPr>
+          </w:p>
+        </w:tc>
+        <w:tc>
+          <w:tcPr>
+            <w:tcW w:w="0" w:type="auto"/>
+            <w:tcBorders>
+              <w:top w:val="dotted" w:sz="6" w:space="0" w:color="AAAAAA"/>
+              <w:left w:val="dotted" w:sz="6" w:space="0" w:color="AAAAAA"/>
+              <w:bottom w:val="dotted" w:sz="6" w:space="0" w:color="AAAAAA"/>
+              <w:right w:val="dotted" w:sz="6" w:space="0" w:color="AAAAAA"/>
+            </w:tcBorders>
+            <w:tcMar>
+              <w:top w:w="105" w:type="dxa"/>
+              <w:left w:w="105" w:type="dxa"/>
+              <w:bottom w:w="105" w:type="dxa"/>
+              <w:right w:w="105" w:type="dxa"/>
+            </w:tcMar>
+            <w:hideMark/>
+          </w:tcPr>
+          <w:p>
+            <w:pPr>
+              <w:rPr>
+                <w:rFonts w:ascii="Times" w:eastAsia="Times New Roman" w:hAnsi="Times" w:cs="Times New Roman"/>
+                <w:sz w:val="26"/>
+                <w:szCs w:val="26"/>
+              </w:rPr>
+            </w:pPr>
+          </w:p>
+        </w:tc>
+        <w:tc>
+          <w:tcPr>
+            <w:tcW w:w="0" w:type="auto"/>
+            <w:tcBorders>
+              <w:top w:val="dotted" w:sz="6" w:space="0" w:color="AAAAAA"/>
+              <w:left w:val="dotted" w:sz="6" w:space="0" w:color="AAAAAA"/>
+              <w:bottom w:val="dotted" w:sz="6" w:space="0" w:color="AAAAAA"/>
+              <w:right w:val="dotted" w:sz="6" w:space="0" w:color="AAAAAA"/>
+            </w:tcBorders>
+            <w:tcMar>
+              <w:top w:w="105" w:type="dxa"/>
+              <w:left w:w="105" w:type="dxa"/>
+              <w:bottom w:w="105" w:type="dxa"/>
+              <w:right w:w="105" w:type="dxa"/>
+            </w:tcMar>
+            <w:hideMark/>
+          </w:tcPr>
+          <w:p>
+            <w:pPr>
+              <w:spacing w:line="0" w:lineRule="atLeast"/>
+              <w:rPr>
+                <w:rFonts w:ascii="Times" w:eastAsia="Times New Roman" w:hAnsi="Times" w:cs="Times New Roman"/>
+                <w:sz w:val="26"/>
+                <w:szCs w:val="26"/>
+              </w:rPr>
+            </w:pPr>
+          </w:p>
+        </w:tc>
+        <w:tc>
+          <w:tcPr>
+            <w:tcW w:w="0" w:type="auto"/>
+            <w:tcBorders>
+              <w:top w:val="dotted" w:sz="6" w:space="0" w:color="AAAAAA"/>
+              <w:left w:val="dotted" w:sz="6" w:space="0" w:color="AAAAAA"/>
+              <w:bottom w:val="dotted" w:sz="6" w:space="0" w:color="AAAAAA"/>
+              <w:right w:val="dotted" w:sz="6" w:space="0" w:color="AAAAAA"/>
+            </w:tcBorders>
+            <w:tcMar>
+              <w:top w:w="105" w:type="dxa"/>
+              <w:left w:w="105" w:type="dxa"/>
+              <w:bottom w:w="105" w:type="dxa"/>
+              <w:right w:w="105" w:type="dxa"/>
+            </w:tcMar>
+            <w:hideMark/>
+          </w:tcPr>
+          <w:p>
+            <w:pPr>
+              <w:spacing w:line="0" w:lineRule="atLeast"/>
+              <w:rPr>
+                <w:rFonts w:ascii="Times" w:eastAsia="Times New Roman" w:hAnsi="Times" w:cs="Times New Roman"/>
+                <w:sz w:val="26"/>
+                <w:szCs w:val="26"/>
+              </w:rPr>
+            </w:pPr>
+          </w:p>
+        </w:tc>
+      </w:tr>
+      <w:tr>
+        <w:tc>
+          <w:tcPr>
+            <w:tcW w:w="0" w:type="auto"/>
+            <w:tcBorders>
+              <w:top w:val="dotted" w:sz="6" w:space="0" w:color="AAAAAA"/>
+              <w:left w:val="dotted" w:sz="6" w:space="0" w:color="AAAAAA"/>
+              <w:bottom w:val="dotted" w:sz="6" w:space="0" w:color="AAAAAA"/>
+              <w:right w:val="dotted" w:sz="6" w:space="0" w:color="AAAAAA"/>
+            </w:tcBorders>
+            <w:tcMar>
+              <w:top w:w="105" w:type="dxa"/>
+              <w:left w:w="105" w:type="dxa"/>
+              <w:bottom w:w="105" w:type="dxa"/>
+              <w:right w:w="105" w:type="dxa"/>
+            </w:tcMar>
+            <w:hideMark/>
+          </w:tcPr>
+          <w:p>
+            <w:pPr>
+              <w:spacing w:line="0" w:lineRule="atLeast"/>
+              <w:rPr>
+                <w:rFonts w:ascii="Times" w:eastAsia="Times New Roman" w:hAnsi="Times" w:cs="Times New Roman"/>
+                <w:sz w:val="26"/>
+                <w:szCs w:val="26"/>
+              </w:rPr>
+            </w:pPr>
             <w:r>
               <w:rPr>
                 <w:rFonts w:ascii="Times" w:eastAsia="Times New Roman" w:hAnsi="Times" w:cs="Arial"/>
@@ -6354,35 +5186,8 @@
                 <w:sz w:val="26"/>
                 <w:szCs w:val="26"/>
               </w:rPr>
-              <w:t xml:space="preserve"> 20/80</w:t>
+              <w:t>07012011B</w:t>
             </w:r>
-          </w:p>
-        </w:tc>
-        <w:tc>
-          <w:tcPr>
-            <w:tcW w:w="0" w:type="auto"/>
-            <w:tcBorders>
-              <w:top w:val="dotted" w:sz="6" w:space="0" w:color="AAAAAA"/>
-              <w:left w:val="dotted" w:sz="6" w:space="0" w:color="AAAAAA"/>
-              <w:bottom w:val="dotted" w:sz="6" w:space="0" w:color="AAAAAA"/>
-              <w:right w:val="dotted" w:sz="6" w:space="0" w:color="AAAAAA"/>
-            </w:tcBorders>
-            <w:tcMar>
-              <w:top w:w="105" w:type="dxa"/>
-              <w:left w:w="105" w:type="dxa"/>
-              <w:bottom w:w="105" w:type="dxa"/>
-              <w:right w:w="105" w:type="dxa"/>
-            </w:tcMar>
-            <w:hideMark/>
-          </w:tcPr>
-          <w:p>
-            <w:pPr>
-              <w:rPr>
-                <w:rFonts w:ascii="Times" w:eastAsia="Times New Roman" w:hAnsi="Times" w:cs="Times New Roman"/>
-                <w:sz w:val="26"/>
-                <w:szCs w:val="26"/>
-              </w:rPr>
-            </w:pPr>
           </w:p>
         </w:tc>
         <w:tc>
@@ -6420,7 +5225,7 @@
                 <w:sz w:val="26"/>
                 <w:szCs w:val="26"/>
               </w:rPr>
-              <w:t>1%H3PO4</w:t>
+              <w:t>ZrTi 50/50</w:t>
             </w:r>
           </w:p>
         </w:tc>
@@ -6443,35 +5248,87 @@
           </w:tcPr>
           <w:p>
             <w:pPr>
-              <w:spacing w:line="0" w:lineRule="atLeast"/>
-              <w:rPr>
-                <w:rFonts w:ascii="Times" w:eastAsia="Times New Roman" w:hAnsi="Times" w:cs="Times New Roman"/>
-                <w:sz w:val="26"/>
-                <w:szCs w:val="26"/>
-              </w:rPr>
-            </w:pPr>
-          </w:p>
-        </w:tc>
-        <w:tc>
-          <w:tcPr>
-            <w:tcW w:w="0" w:type="auto"/>
-            <w:tcBorders>
-              <w:top w:val="dotted" w:sz="6" w:space="0" w:color="AAAAAA"/>
-              <w:left w:val="dotted" w:sz="6" w:space="0" w:color="AAAAAA"/>
-              <w:bottom w:val="dotted" w:sz="6" w:space="0" w:color="AAAAAA"/>
-              <w:right w:val="dotted" w:sz="6" w:space="0" w:color="AAAAAA"/>
-            </w:tcBorders>
-            <w:tcMar>
-              <w:top w:w="105" w:type="dxa"/>
-              <w:left w:w="105" w:type="dxa"/>
-              <w:bottom w:w="105" w:type="dxa"/>
-              <w:right w:w="105" w:type="dxa"/>
-            </w:tcMar>
-            <w:hideMark/>
-          </w:tcPr>
-          <w:p>
-            <w:pPr>
-              <w:spacing w:line="0" w:lineRule="atLeast"/>
+              <w:rPr>
+                <w:rFonts w:ascii="Times" w:eastAsia="Times New Roman" w:hAnsi="Times" w:cs="Times New Roman"/>
+                <w:sz w:val="26"/>
+                <w:szCs w:val="26"/>
+              </w:rPr>
+            </w:pPr>
+          </w:p>
+        </w:tc>
+        <w:tc>
+          <w:tcPr>
+            <w:tcW w:w="0" w:type="auto"/>
+            <w:tcBorders>
+              <w:top w:val="dotted" w:sz="6" w:space="0" w:color="AAAAAA"/>
+              <w:left w:val="dotted" w:sz="6" w:space="0" w:color="AAAAAA"/>
+              <w:bottom w:val="dotted" w:sz="6" w:space="0" w:color="AAAAAA"/>
+              <w:right w:val="dotted" w:sz="6" w:space="0" w:color="AAAAAA"/>
+            </w:tcBorders>
+            <w:tcMar>
+              <w:top w:w="105" w:type="dxa"/>
+              <w:left w:w="105" w:type="dxa"/>
+              <w:bottom w:w="105" w:type="dxa"/>
+              <w:right w:w="105" w:type="dxa"/>
+            </w:tcMar>
+            <w:hideMark/>
+          </w:tcPr>
+          <w:p>
+            <w:pPr>
+              <w:rPr>
+                <w:rFonts w:ascii="Times" w:eastAsia="Times New Roman" w:hAnsi="Times" w:cs="Times New Roman"/>
+                <w:sz w:val="26"/>
+                <w:szCs w:val="26"/>
+              </w:rPr>
+            </w:pPr>
+          </w:p>
+        </w:tc>
+        <w:tc>
+          <w:tcPr>
+            <w:tcW w:w="0" w:type="auto"/>
+            <w:tcBorders>
+              <w:top w:val="dotted" w:sz="6" w:space="0" w:color="AAAAAA"/>
+              <w:left w:val="dotted" w:sz="6" w:space="0" w:color="AAAAAA"/>
+              <w:bottom w:val="dotted" w:sz="6" w:space="0" w:color="AAAAAA"/>
+              <w:right w:val="dotted" w:sz="6" w:space="0" w:color="AAAAAA"/>
+            </w:tcBorders>
+            <w:tcMar>
+              <w:top w:w="105" w:type="dxa"/>
+              <w:left w:w="105" w:type="dxa"/>
+              <w:bottom w:w="105" w:type="dxa"/>
+              <w:right w:w="105" w:type="dxa"/>
+            </w:tcMar>
+            <w:hideMark/>
+          </w:tcPr>
+          <w:p>
+            <w:pPr>
+              <w:rPr>
+                <w:rFonts w:ascii="Times" w:eastAsia="Times New Roman" w:hAnsi="Times" w:cs="Times New Roman"/>
+                <w:sz w:val="26"/>
+                <w:szCs w:val="26"/>
+              </w:rPr>
+            </w:pPr>
+          </w:p>
+        </w:tc>
+        <w:tc>
+          <w:tcPr>
+            <w:tcW w:w="0" w:type="auto"/>
+            <w:tcBorders>
+              <w:top w:val="dotted" w:sz="6" w:space="0" w:color="AAAAAA"/>
+              <w:left w:val="dotted" w:sz="6" w:space="0" w:color="AAAAAA"/>
+              <w:bottom w:val="dotted" w:sz="6" w:space="0" w:color="AAAAAA"/>
+              <w:right w:val="dotted" w:sz="6" w:space="0" w:color="AAAAAA"/>
+            </w:tcBorders>
+            <w:tcMar>
+              <w:top w:w="105" w:type="dxa"/>
+              <w:left w:w="105" w:type="dxa"/>
+              <w:bottom w:w="105" w:type="dxa"/>
+              <w:right w:w="105" w:type="dxa"/>
+            </w:tcMar>
+            <w:hideMark/>
+          </w:tcPr>
+          <w:p>
+            <w:pPr>
               <w:rPr>
                 <w:rFonts w:ascii="Times" w:eastAsia="Times New Roman" w:hAnsi="Times" w:cs="Times New Roman"/>
                 <w:sz w:val="26"/>
@@ -6600,7 +5457,7 @@
                 <w:sz w:val="26"/>
                 <w:szCs w:val="26"/>
               </w:rPr>
-              <w:t>07012011A</w:t>
+              <w:t>06202011A</w:t>
             </w:r>
           </w:p>
         </w:tc>
@@ -6630,7 +5487,6 @@
                 <w:szCs w:val="26"/>
               </w:rPr>
             </w:pPr>
-            <w:proofErr w:type="spellStart"/>
             <w:r>
               <w:rPr>
                 <w:rFonts w:ascii="Times" w:eastAsia="Times New Roman" w:hAnsi="Times" w:cs="Arial"/>
@@ -6640,9 +5496,229 @@
                 <w:sz w:val="26"/>
                 <w:szCs w:val="26"/>
               </w:rPr>
-              <w:t>ZrTi</w:t>
+              <w:t>ZrTi 50/50</w:t>
             </w:r>
-            <w:proofErr w:type="spellEnd"/>
+          </w:p>
+        </w:tc>
+        <w:tc>
+          <w:tcPr>
+            <w:tcW w:w="0" w:type="auto"/>
+            <w:tcBorders>
+              <w:top w:val="dotted" w:sz="6" w:space="0" w:color="AAAAAA"/>
+              <w:left w:val="dotted" w:sz="6" w:space="0" w:color="AAAAAA"/>
+              <w:bottom w:val="dotted" w:sz="6" w:space="0" w:color="AAAAAA"/>
+              <w:right w:val="dotted" w:sz="6" w:space="0" w:color="AAAAAA"/>
+            </w:tcBorders>
+            <w:tcMar>
+              <w:top w:w="105" w:type="dxa"/>
+              <w:left w:w="105" w:type="dxa"/>
+              <w:bottom w:w="105" w:type="dxa"/>
+              <w:right w:w="105" w:type="dxa"/>
+            </w:tcMar>
+            <w:hideMark/>
+          </w:tcPr>
+          <w:p>
+            <w:pPr>
+              <w:rPr>
+                <w:rFonts w:ascii="Times" w:eastAsia="Times New Roman" w:hAnsi="Times" w:cs="Times New Roman"/>
+                <w:sz w:val="26"/>
+                <w:szCs w:val="26"/>
+              </w:rPr>
+            </w:pPr>
+          </w:p>
+        </w:tc>
+        <w:tc>
+          <w:tcPr>
+            <w:tcW w:w="0" w:type="auto"/>
+            <w:tcBorders>
+              <w:top w:val="dotted" w:sz="6" w:space="0" w:color="AAAAAA"/>
+              <w:left w:val="dotted" w:sz="6" w:space="0" w:color="AAAAAA"/>
+              <w:bottom w:val="dotted" w:sz="6" w:space="0" w:color="AAAAAA"/>
+              <w:right w:val="dotted" w:sz="6" w:space="0" w:color="AAAAAA"/>
+            </w:tcBorders>
+            <w:tcMar>
+              <w:top w:w="105" w:type="dxa"/>
+              <w:left w:w="105" w:type="dxa"/>
+              <w:bottom w:w="105" w:type="dxa"/>
+              <w:right w:w="105" w:type="dxa"/>
+            </w:tcMar>
+            <w:hideMark/>
+          </w:tcPr>
+          <w:p>
+            <w:pPr>
+              <w:rPr>
+                <w:rFonts w:ascii="Times" w:eastAsia="Times New Roman" w:hAnsi="Times" w:cs="Times New Roman"/>
+                <w:sz w:val="26"/>
+                <w:szCs w:val="26"/>
+              </w:rPr>
+            </w:pPr>
+          </w:p>
+        </w:tc>
+        <w:tc>
+          <w:tcPr>
+            <w:tcW w:w="0" w:type="auto"/>
+            <w:tcBorders>
+              <w:top w:val="dotted" w:sz="6" w:space="0" w:color="AAAAAA"/>
+              <w:left w:val="dotted" w:sz="6" w:space="0" w:color="AAAAAA"/>
+              <w:bottom w:val="dotted" w:sz="6" w:space="0" w:color="AAAAAA"/>
+              <w:right w:val="dotted" w:sz="6" w:space="0" w:color="AAAAAA"/>
+            </w:tcBorders>
+            <w:tcMar>
+              <w:top w:w="105" w:type="dxa"/>
+              <w:left w:w="105" w:type="dxa"/>
+              <w:bottom w:w="105" w:type="dxa"/>
+              <w:right w:w="105" w:type="dxa"/>
+            </w:tcMar>
+            <w:hideMark/>
+          </w:tcPr>
+          <w:p>
+            <w:pPr>
+              <w:rPr>
+                <w:rFonts w:ascii="Times" w:eastAsia="Times New Roman" w:hAnsi="Times" w:cs="Times New Roman"/>
+                <w:sz w:val="26"/>
+                <w:szCs w:val="26"/>
+              </w:rPr>
+            </w:pPr>
+          </w:p>
+        </w:tc>
+        <w:tc>
+          <w:tcPr>
+            <w:tcW w:w="0" w:type="auto"/>
+            <w:tcBorders>
+              <w:top w:val="dotted" w:sz="6" w:space="0" w:color="AAAAAA"/>
+              <w:left w:val="dotted" w:sz="6" w:space="0" w:color="AAAAAA"/>
+              <w:bottom w:val="dotted" w:sz="6" w:space="0" w:color="AAAAAA"/>
+              <w:right w:val="dotted" w:sz="6" w:space="0" w:color="AAAAAA"/>
+            </w:tcBorders>
+            <w:tcMar>
+              <w:top w:w="105" w:type="dxa"/>
+              <w:left w:w="105" w:type="dxa"/>
+              <w:bottom w:w="105" w:type="dxa"/>
+              <w:right w:w="105" w:type="dxa"/>
+            </w:tcMar>
+            <w:hideMark/>
+          </w:tcPr>
+          <w:p>
+            <w:pPr>
+              <w:rPr>
+                <w:rFonts w:ascii="Times" w:eastAsia="Times New Roman" w:hAnsi="Times" w:cs="Times New Roman"/>
+                <w:sz w:val="26"/>
+                <w:szCs w:val="26"/>
+              </w:rPr>
+            </w:pPr>
+          </w:p>
+        </w:tc>
+        <w:tc>
+          <w:tcPr>
+            <w:tcW w:w="0" w:type="auto"/>
+            <w:tcBorders>
+              <w:top w:val="dotted" w:sz="6" w:space="0" w:color="AAAAAA"/>
+              <w:left w:val="dotted" w:sz="6" w:space="0" w:color="AAAAAA"/>
+              <w:bottom w:val="dotted" w:sz="6" w:space="0" w:color="AAAAAA"/>
+              <w:right w:val="dotted" w:sz="6" w:space="0" w:color="AAAAAA"/>
+            </w:tcBorders>
+            <w:tcMar>
+              <w:top w:w="105" w:type="dxa"/>
+              <w:left w:w="105" w:type="dxa"/>
+              <w:bottom w:w="105" w:type="dxa"/>
+              <w:right w:w="105" w:type="dxa"/>
+            </w:tcMar>
+            <w:hideMark/>
+          </w:tcPr>
+          <w:p>
+            <w:pPr>
+              <w:rPr>
+                <w:rFonts w:ascii="Times" w:eastAsia="Times New Roman" w:hAnsi="Times" w:cs="Times New Roman"/>
+                <w:sz w:val="26"/>
+                <w:szCs w:val="26"/>
+              </w:rPr>
+            </w:pPr>
+          </w:p>
+        </w:tc>
+        <w:tc>
+          <w:tcPr>
+            <w:tcW w:w="0" w:type="auto"/>
+            <w:tcBorders>
+              <w:top w:val="dotted" w:sz="6" w:space="0" w:color="AAAAAA"/>
+              <w:left w:val="dotted" w:sz="6" w:space="0" w:color="AAAAAA"/>
+              <w:bottom w:val="dotted" w:sz="6" w:space="0" w:color="AAAAAA"/>
+              <w:right w:val="dotted" w:sz="6" w:space="0" w:color="AAAAAA"/>
+            </w:tcBorders>
+            <w:tcMar>
+              <w:top w:w="105" w:type="dxa"/>
+              <w:left w:w="105" w:type="dxa"/>
+              <w:bottom w:w="105" w:type="dxa"/>
+              <w:right w:w="105" w:type="dxa"/>
+            </w:tcMar>
+            <w:hideMark/>
+          </w:tcPr>
+          <w:p>
+            <w:pPr>
+              <w:spacing w:line="0" w:lineRule="atLeast"/>
+              <w:rPr>
+                <w:rFonts w:ascii="Times" w:eastAsia="Times New Roman" w:hAnsi="Times" w:cs="Times New Roman"/>
+                <w:sz w:val="26"/>
+                <w:szCs w:val="26"/>
+              </w:rPr>
+            </w:pPr>
+          </w:p>
+        </w:tc>
+        <w:tc>
+          <w:tcPr>
+            <w:tcW w:w="0" w:type="auto"/>
+            <w:tcBorders>
+              <w:top w:val="dotted" w:sz="6" w:space="0" w:color="AAAAAA"/>
+              <w:left w:val="dotted" w:sz="6" w:space="0" w:color="AAAAAA"/>
+              <w:bottom w:val="dotted" w:sz="6" w:space="0" w:color="AAAAAA"/>
+              <w:right w:val="dotted" w:sz="6" w:space="0" w:color="AAAAAA"/>
+            </w:tcBorders>
+            <w:tcMar>
+              <w:top w:w="105" w:type="dxa"/>
+              <w:left w:w="105" w:type="dxa"/>
+              <w:bottom w:w="105" w:type="dxa"/>
+              <w:right w:w="105" w:type="dxa"/>
+            </w:tcMar>
+            <w:hideMark/>
+          </w:tcPr>
+          <w:p>
+            <w:pPr>
+              <w:spacing w:line="0" w:lineRule="atLeast"/>
+              <w:rPr>
+                <w:rFonts w:ascii="Times" w:eastAsia="Times New Roman" w:hAnsi="Times" w:cs="Times New Roman"/>
+                <w:sz w:val="26"/>
+                <w:szCs w:val="26"/>
+              </w:rPr>
+            </w:pPr>
+          </w:p>
+        </w:tc>
+      </w:tr>
+      <w:tr>
+        <w:tc>
+          <w:tcPr>
+            <w:tcW w:w="0" w:type="auto"/>
+            <w:tcBorders>
+              <w:top w:val="dotted" w:sz="6" w:space="0" w:color="AAAAAA"/>
+              <w:left w:val="dotted" w:sz="6" w:space="0" w:color="AAAAAA"/>
+              <w:bottom w:val="dotted" w:sz="6" w:space="0" w:color="AAAAAA"/>
+              <w:right w:val="dotted" w:sz="6" w:space="0" w:color="AAAAAA"/>
+            </w:tcBorders>
+            <w:tcMar>
+              <w:top w:w="105" w:type="dxa"/>
+              <w:left w:w="105" w:type="dxa"/>
+              <w:bottom w:w="105" w:type="dxa"/>
+              <w:right w:w="105" w:type="dxa"/>
+            </w:tcMar>
+            <w:hideMark/>
+          </w:tcPr>
+          <w:p>
+            <w:pPr>
+              <w:spacing w:line="0" w:lineRule="atLeast"/>
+              <w:rPr>
+                <w:rFonts w:ascii="Times" w:eastAsia="Times New Roman" w:hAnsi="Times" w:cs="Times New Roman"/>
+                <w:sz w:val="26"/>
+                <w:szCs w:val="26"/>
+              </w:rPr>
+            </w:pPr>
             <w:r>
               <w:rPr>
                 <w:rFonts w:ascii="Times" w:eastAsia="Times New Roman" w:hAnsi="Times" w:cs="Arial"/>
@@ -6652,203 +5728,10 @@
                 <w:sz w:val="26"/>
                 <w:szCs w:val="26"/>
               </w:rPr>
-              <w:t xml:space="preserve"> 80/20</w:t>
+              <w:t>06202011B</w:t>
             </w:r>
           </w:p>
         </w:tc>
-        <w:tc>
-          <w:tcPr>
-            <w:tcW w:w="0" w:type="auto"/>
-            <w:tcBorders>
-              <w:top w:val="dotted" w:sz="6" w:space="0" w:color="AAAAAA"/>
-              <w:left w:val="dotted" w:sz="6" w:space="0" w:color="AAAAAA"/>
-              <w:bottom w:val="dotted" w:sz="6" w:space="0" w:color="AAAAAA"/>
-              <w:right w:val="dotted" w:sz="6" w:space="0" w:color="AAAAAA"/>
-            </w:tcBorders>
-            <w:tcMar>
-              <w:top w:w="105" w:type="dxa"/>
-              <w:left w:w="105" w:type="dxa"/>
-              <w:bottom w:w="105" w:type="dxa"/>
-              <w:right w:w="105" w:type="dxa"/>
-            </w:tcMar>
-            <w:hideMark/>
-          </w:tcPr>
-          <w:p>
-            <w:pPr>
-              <w:rPr>
-                <w:rFonts w:ascii="Times" w:eastAsia="Times New Roman" w:hAnsi="Times" w:cs="Times New Roman"/>
-                <w:sz w:val="26"/>
-                <w:szCs w:val="26"/>
-              </w:rPr>
-            </w:pPr>
-          </w:p>
-        </w:tc>
-        <w:tc>
-          <w:tcPr>
-            <w:tcW w:w="0" w:type="auto"/>
-            <w:tcBorders>
-              <w:top w:val="dotted" w:sz="6" w:space="0" w:color="AAAAAA"/>
-              <w:left w:val="dotted" w:sz="6" w:space="0" w:color="AAAAAA"/>
-              <w:bottom w:val="dotted" w:sz="6" w:space="0" w:color="AAAAAA"/>
-              <w:right w:val="dotted" w:sz="6" w:space="0" w:color="AAAAAA"/>
-            </w:tcBorders>
-            <w:tcMar>
-              <w:top w:w="105" w:type="dxa"/>
-              <w:left w:w="105" w:type="dxa"/>
-              <w:bottom w:w="105" w:type="dxa"/>
-              <w:right w:w="105" w:type="dxa"/>
-            </w:tcMar>
-            <w:hideMark/>
-          </w:tcPr>
-          <w:p>
-            <w:pPr>
-              <w:rPr>
-                <w:rFonts w:ascii="Times" w:eastAsia="Times New Roman" w:hAnsi="Times" w:cs="Times New Roman"/>
-                <w:sz w:val="26"/>
-                <w:szCs w:val="26"/>
-              </w:rPr>
-            </w:pPr>
-          </w:p>
-        </w:tc>
-        <w:tc>
-          <w:tcPr>
-            <w:tcW w:w="0" w:type="auto"/>
-            <w:tcBorders>
-              <w:top w:val="dotted" w:sz="6" w:space="0" w:color="AAAAAA"/>
-              <w:left w:val="dotted" w:sz="6" w:space="0" w:color="AAAAAA"/>
-              <w:bottom w:val="dotted" w:sz="6" w:space="0" w:color="AAAAAA"/>
-              <w:right w:val="dotted" w:sz="6" w:space="0" w:color="AAAAAA"/>
-            </w:tcBorders>
-            <w:tcMar>
-              <w:top w:w="105" w:type="dxa"/>
-              <w:left w:w="105" w:type="dxa"/>
-              <w:bottom w:w="105" w:type="dxa"/>
-              <w:right w:w="105" w:type="dxa"/>
-            </w:tcMar>
-            <w:hideMark/>
-          </w:tcPr>
-          <w:p>
-            <w:pPr>
-              <w:rPr>
-                <w:rFonts w:ascii="Times" w:eastAsia="Times New Roman" w:hAnsi="Times" w:cs="Times New Roman"/>
-                <w:sz w:val="26"/>
-                <w:szCs w:val="26"/>
-              </w:rPr>
-            </w:pPr>
-          </w:p>
-        </w:tc>
-        <w:tc>
-          <w:tcPr>
-            <w:tcW w:w="0" w:type="auto"/>
-            <w:tcBorders>
-              <w:top w:val="dotted" w:sz="6" w:space="0" w:color="AAAAAA"/>
-              <w:left w:val="dotted" w:sz="6" w:space="0" w:color="AAAAAA"/>
-              <w:bottom w:val="dotted" w:sz="6" w:space="0" w:color="AAAAAA"/>
-              <w:right w:val="dotted" w:sz="6" w:space="0" w:color="AAAAAA"/>
-            </w:tcBorders>
-            <w:tcMar>
-              <w:top w:w="105" w:type="dxa"/>
-              <w:left w:w="105" w:type="dxa"/>
-              <w:bottom w:w="105" w:type="dxa"/>
-              <w:right w:w="105" w:type="dxa"/>
-            </w:tcMar>
-            <w:hideMark/>
-          </w:tcPr>
-          <w:p>
-            <w:pPr>
-              <w:rPr>
-                <w:rFonts w:ascii="Times" w:eastAsia="Times New Roman" w:hAnsi="Times" w:cs="Times New Roman"/>
-                <w:sz w:val="26"/>
-                <w:szCs w:val="26"/>
-              </w:rPr>
-            </w:pPr>
-          </w:p>
-        </w:tc>
-        <w:tc>
-          <w:tcPr>
-            <w:tcW w:w="0" w:type="auto"/>
-            <w:tcBorders>
-              <w:top w:val="dotted" w:sz="6" w:space="0" w:color="AAAAAA"/>
-              <w:left w:val="dotted" w:sz="6" w:space="0" w:color="AAAAAA"/>
-              <w:bottom w:val="dotted" w:sz="6" w:space="0" w:color="AAAAAA"/>
-              <w:right w:val="dotted" w:sz="6" w:space="0" w:color="AAAAAA"/>
-            </w:tcBorders>
-            <w:tcMar>
-              <w:top w:w="105" w:type="dxa"/>
-              <w:left w:w="105" w:type="dxa"/>
-              <w:bottom w:w="105" w:type="dxa"/>
-              <w:right w:w="105" w:type="dxa"/>
-            </w:tcMar>
-            <w:hideMark/>
-          </w:tcPr>
-          <w:p>
-            <w:pPr>
-              <w:rPr>
-                <w:rFonts w:ascii="Times" w:eastAsia="Times New Roman" w:hAnsi="Times" w:cs="Times New Roman"/>
-                <w:sz w:val="26"/>
-                <w:szCs w:val="26"/>
-              </w:rPr>
-            </w:pPr>
-          </w:p>
-        </w:tc>
-        <w:tc>
-          <w:tcPr>
-            <w:tcW w:w="0" w:type="auto"/>
-            <w:tcBorders>
-              <w:top w:val="dotted" w:sz="6" w:space="0" w:color="AAAAAA"/>
-              <w:left w:val="dotted" w:sz="6" w:space="0" w:color="AAAAAA"/>
-              <w:bottom w:val="dotted" w:sz="6" w:space="0" w:color="AAAAAA"/>
-              <w:right w:val="dotted" w:sz="6" w:space="0" w:color="AAAAAA"/>
-            </w:tcBorders>
-            <w:tcMar>
-              <w:top w:w="105" w:type="dxa"/>
-              <w:left w:w="105" w:type="dxa"/>
-              <w:bottom w:w="105" w:type="dxa"/>
-              <w:right w:w="105" w:type="dxa"/>
-            </w:tcMar>
-            <w:hideMark/>
-          </w:tcPr>
-          <w:p>
-            <w:pPr>
-              <w:spacing w:line="0" w:lineRule="atLeast"/>
-              <w:rPr>
-                <w:rFonts w:ascii="Times" w:eastAsia="Times New Roman" w:hAnsi="Times" w:cs="Times New Roman"/>
-                <w:sz w:val="26"/>
-                <w:szCs w:val="26"/>
-              </w:rPr>
-            </w:pPr>
-          </w:p>
-        </w:tc>
-        <w:tc>
-          <w:tcPr>
-            <w:tcW w:w="0" w:type="auto"/>
-            <w:tcBorders>
-              <w:top w:val="dotted" w:sz="6" w:space="0" w:color="AAAAAA"/>
-              <w:left w:val="dotted" w:sz="6" w:space="0" w:color="AAAAAA"/>
-              <w:bottom w:val="dotted" w:sz="6" w:space="0" w:color="AAAAAA"/>
-              <w:right w:val="dotted" w:sz="6" w:space="0" w:color="AAAAAA"/>
-            </w:tcBorders>
-            <w:tcMar>
-              <w:top w:w="105" w:type="dxa"/>
-              <w:left w:w="105" w:type="dxa"/>
-              <w:bottom w:w="105" w:type="dxa"/>
-              <w:right w:w="105" w:type="dxa"/>
-            </w:tcMar>
-            <w:hideMark/>
-          </w:tcPr>
-          <w:p>
-            <w:pPr>
-              <w:spacing w:line="0" w:lineRule="atLeast"/>
-              <w:rPr>
-                <w:rFonts w:ascii="Times" w:eastAsia="Times New Roman" w:hAnsi="Times" w:cs="Times New Roman"/>
-                <w:sz w:val="26"/>
-                <w:szCs w:val="26"/>
-              </w:rPr>
-            </w:pPr>
-          </w:p>
-        </w:tc>
-      </w:tr>
-      <w:tr>
         <w:tc>
           <w:tcPr>
             <w:tcW w:w="0" w:type="auto"/>
@@ -6884,627 +5767,7 @@
                 <w:sz w:val="26"/>
                 <w:szCs w:val="26"/>
               </w:rPr>
-              <w:t>07012011B</w:t>
-            </w:r>
-          </w:p>
-        </w:tc>
-        <w:tc>
-          <w:tcPr>
-            <w:tcW w:w="0" w:type="auto"/>
-            <w:tcBorders>
-              <w:top w:val="dotted" w:sz="6" w:space="0" w:color="AAAAAA"/>
-              <w:left w:val="dotted" w:sz="6" w:space="0" w:color="AAAAAA"/>
-              <w:bottom w:val="dotted" w:sz="6" w:space="0" w:color="AAAAAA"/>
-              <w:right w:val="dotted" w:sz="6" w:space="0" w:color="AAAAAA"/>
-            </w:tcBorders>
-            <w:tcMar>
-              <w:top w:w="105" w:type="dxa"/>
-              <w:left w:w="105" w:type="dxa"/>
-              <w:bottom w:w="105" w:type="dxa"/>
-              <w:right w:w="105" w:type="dxa"/>
-            </w:tcMar>
-            <w:hideMark/>
-          </w:tcPr>
-          <w:p>
-            <w:pPr>
-              <w:spacing w:line="0" w:lineRule="atLeast"/>
-              <w:rPr>
-                <w:rFonts w:ascii="Times" w:eastAsia="Times New Roman" w:hAnsi="Times" w:cs="Times New Roman"/>
-                <w:sz w:val="26"/>
-                <w:szCs w:val="26"/>
-              </w:rPr>
-            </w:pPr>
-            <w:proofErr w:type="spellStart"/>
-            <w:r>
-              <w:rPr>
-                <w:rFonts w:ascii="Times" w:eastAsia="Times New Roman" w:hAnsi="Times" w:cs="Arial"/>
-                <w:b/>
-                <w:bCs/>
-                <w:color w:val="222222"/>
-                <w:sz w:val="26"/>
-                <w:szCs w:val="26"/>
-              </w:rPr>
-              <w:t>ZrTi</w:t>
-            </w:r>
-            <w:proofErr w:type="spellEnd"/>
-            <w:r>
-              <w:rPr>
-                <w:rFonts w:ascii="Times" w:eastAsia="Times New Roman" w:hAnsi="Times" w:cs="Arial"/>
-                <w:b/>
-                <w:bCs/>
-                <w:color w:val="222222"/>
-                <w:sz w:val="26"/>
-                <w:szCs w:val="26"/>
-              </w:rPr>
-              <w:t xml:space="preserve"> 50/50</w:t>
-            </w:r>
-          </w:p>
-        </w:tc>
-        <w:tc>
-          <w:tcPr>
-            <w:tcW w:w="0" w:type="auto"/>
-            <w:tcBorders>
-              <w:top w:val="dotted" w:sz="6" w:space="0" w:color="AAAAAA"/>
-              <w:left w:val="dotted" w:sz="6" w:space="0" w:color="AAAAAA"/>
-              <w:bottom w:val="dotted" w:sz="6" w:space="0" w:color="AAAAAA"/>
-              <w:right w:val="dotted" w:sz="6" w:space="0" w:color="AAAAAA"/>
-            </w:tcBorders>
-            <w:tcMar>
-              <w:top w:w="105" w:type="dxa"/>
-              <w:left w:w="105" w:type="dxa"/>
-              <w:bottom w:w="105" w:type="dxa"/>
-              <w:right w:w="105" w:type="dxa"/>
-            </w:tcMar>
-            <w:hideMark/>
-          </w:tcPr>
-          <w:p>
-            <w:pPr>
-              <w:rPr>
-                <w:rFonts w:ascii="Times" w:eastAsia="Times New Roman" w:hAnsi="Times" w:cs="Times New Roman"/>
-                <w:sz w:val="26"/>
-                <w:szCs w:val="26"/>
-              </w:rPr>
-            </w:pPr>
-          </w:p>
-        </w:tc>
-        <w:tc>
-          <w:tcPr>
-            <w:tcW w:w="0" w:type="auto"/>
-            <w:tcBorders>
-              <w:top w:val="dotted" w:sz="6" w:space="0" w:color="AAAAAA"/>
-              <w:left w:val="dotted" w:sz="6" w:space="0" w:color="AAAAAA"/>
-              <w:bottom w:val="dotted" w:sz="6" w:space="0" w:color="AAAAAA"/>
-              <w:right w:val="dotted" w:sz="6" w:space="0" w:color="AAAAAA"/>
-            </w:tcBorders>
-            <w:tcMar>
-              <w:top w:w="105" w:type="dxa"/>
-              <w:left w:w="105" w:type="dxa"/>
-              <w:bottom w:w="105" w:type="dxa"/>
-              <w:right w:w="105" w:type="dxa"/>
-            </w:tcMar>
-            <w:hideMark/>
-          </w:tcPr>
-          <w:p>
-            <w:pPr>
-              <w:rPr>
-                <w:rFonts w:ascii="Times" w:eastAsia="Times New Roman" w:hAnsi="Times" w:cs="Times New Roman"/>
-                <w:sz w:val="26"/>
-                <w:szCs w:val="26"/>
-              </w:rPr>
-            </w:pPr>
-          </w:p>
-        </w:tc>
-        <w:tc>
-          <w:tcPr>
-            <w:tcW w:w="0" w:type="auto"/>
-            <w:tcBorders>
-              <w:top w:val="dotted" w:sz="6" w:space="0" w:color="AAAAAA"/>
-              <w:left w:val="dotted" w:sz="6" w:space="0" w:color="AAAAAA"/>
-              <w:bottom w:val="dotted" w:sz="6" w:space="0" w:color="AAAAAA"/>
-              <w:right w:val="dotted" w:sz="6" w:space="0" w:color="AAAAAA"/>
-            </w:tcBorders>
-            <w:tcMar>
-              <w:top w:w="105" w:type="dxa"/>
-              <w:left w:w="105" w:type="dxa"/>
-              <w:bottom w:w="105" w:type="dxa"/>
-              <w:right w:w="105" w:type="dxa"/>
-            </w:tcMar>
-            <w:hideMark/>
-          </w:tcPr>
-          <w:p>
-            <w:pPr>
-              <w:rPr>
-                <w:rFonts w:ascii="Times" w:eastAsia="Times New Roman" w:hAnsi="Times" w:cs="Times New Roman"/>
-                <w:sz w:val="26"/>
-                <w:szCs w:val="26"/>
-              </w:rPr>
-            </w:pPr>
-          </w:p>
-        </w:tc>
-        <w:tc>
-          <w:tcPr>
-            <w:tcW w:w="0" w:type="auto"/>
-            <w:tcBorders>
-              <w:top w:val="dotted" w:sz="6" w:space="0" w:color="AAAAAA"/>
-              <w:left w:val="dotted" w:sz="6" w:space="0" w:color="AAAAAA"/>
-              <w:bottom w:val="dotted" w:sz="6" w:space="0" w:color="AAAAAA"/>
-              <w:right w:val="dotted" w:sz="6" w:space="0" w:color="AAAAAA"/>
-            </w:tcBorders>
-            <w:tcMar>
-              <w:top w:w="105" w:type="dxa"/>
-              <w:left w:w="105" w:type="dxa"/>
-              <w:bottom w:w="105" w:type="dxa"/>
-              <w:right w:w="105" w:type="dxa"/>
-            </w:tcMar>
-            <w:hideMark/>
-          </w:tcPr>
-          <w:p>
-            <w:pPr>
-              <w:rPr>
-                <w:rFonts w:ascii="Times" w:eastAsia="Times New Roman" w:hAnsi="Times" w:cs="Times New Roman"/>
-                <w:sz w:val="26"/>
-                <w:szCs w:val="26"/>
-              </w:rPr>
-            </w:pPr>
-          </w:p>
-        </w:tc>
-        <w:tc>
-          <w:tcPr>
-            <w:tcW w:w="0" w:type="auto"/>
-            <w:tcBorders>
-              <w:top w:val="dotted" w:sz="6" w:space="0" w:color="AAAAAA"/>
-              <w:left w:val="dotted" w:sz="6" w:space="0" w:color="AAAAAA"/>
-              <w:bottom w:val="dotted" w:sz="6" w:space="0" w:color="AAAAAA"/>
-              <w:right w:val="dotted" w:sz="6" w:space="0" w:color="AAAAAA"/>
-            </w:tcBorders>
-            <w:tcMar>
-              <w:top w:w="105" w:type="dxa"/>
-              <w:left w:w="105" w:type="dxa"/>
-              <w:bottom w:w="105" w:type="dxa"/>
-              <w:right w:w="105" w:type="dxa"/>
-            </w:tcMar>
-            <w:hideMark/>
-          </w:tcPr>
-          <w:p>
-            <w:pPr>
-              <w:rPr>
-                <w:rFonts w:ascii="Times" w:eastAsia="Times New Roman" w:hAnsi="Times" w:cs="Times New Roman"/>
-                <w:sz w:val="26"/>
-                <w:szCs w:val="26"/>
-              </w:rPr>
-            </w:pPr>
-          </w:p>
-        </w:tc>
-        <w:tc>
-          <w:tcPr>
-            <w:tcW w:w="0" w:type="auto"/>
-            <w:tcBorders>
-              <w:top w:val="dotted" w:sz="6" w:space="0" w:color="AAAAAA"/>
-              <w:left w:val="dotted" w:sz="6" w:space="0" w:color="AAAAAA"/>
-              <w:bottom w:val="dotted" w:sz="6" w:space="0" w:color="AAAAAA"/>
-              <w:right w:val="dotted" w:sz="6" w:space="0" w:color="AAAAAA"/>
-            </w:tcBorders>
-            <w:tcMar>
-              <w:top w:w="105" w:type="dxa"/>
-              <w:left w:w="105" w:type="dxa"/>
-              <w:bottom w:w="105" w:type="dxa"/>
-              <w:right w:w="105" w:type="dxa"/>
-            </w:tcMar>
-            <w:hideMark/>
-          </w:tcPr>
-          <w:p>
-            <w:pPr>
-              <w:spacing w:line="0" w:lineRule="atLeast"/>
-              <w:rPr>
-                <w:rFonts w:ascii="Times" w:eastAsia="Times New Roman" w:hAnsi="Times" w:cs="Times New Roman"/>
-                <w:sz w:val="26"/>
-                <w:szCs w:val="26"/>
-              </w:rPr>
-            </w:pPr>
-          </w:p>
-        </w:tc>
-        <w:tc>
-          <w:tcPr>
-            <w:tcW w:w="0" w:type="auto"/>
-            <w:tcBorders>
-              <w:top w:val="dotted" w:sz="6" w:space="0" w:color="AAAAAA"/>
-              <w:left w:val="dotted" w:sz="6" w:space="0" w:color="AAAAAA"/>
-              <w:bottom w:val="dotted" w:sz="6" w:space="0" w:color="AAAAAA"/>
-              <w:right w:val="dotted" w:sz="6" w:space="0" w:color="AAAAAA"/>
-            </w:tcBorders>
-            <w:tcMar>
-              <w:top w:w="105" w:type="dxa"/>
-              <w:left w:w="105" w:type="dxa"/>
-              <w:bottom w:w="105" w:type="dxa"/>
-              <w:right w:w="105" w:type="dxa"/>
-            </w:tcMar>
-            <w:hideMark/>
-          </w:tcPr>
-          <w:p>
-            <w:pPr>
-              <w:spacing w:line="0" w:lineRule="atLeast"/>
-              <w:rPr>
-                <w:rFonts w:ascii="Times" w:eastAsia="Times New Roman" w:hAnsi="Times" w:cs="Times New Roman"/>
-                <w:sz w:val="26"/>
-                <w:szCs w:val="26"/>
-              </w:rPr>
-            </w:pPr>
-          </w:p>
-        </w:tc>
-      </w:tr>
-      <w:tr>
-        <w:tc>
-          <w:tcPr>
-            <w:tcW w:w="0" w:type="auto"/>
-            <w:tcBorders>
-              <w:top w:val="dotted" w:sz="6" w:space="0" w:color="AAAAAA"/>
-              <w:left w:val="dotted" w:sz="6" w:space="0" w:color="AAAAAA"/>
-              <w:bottom w:val="dotted" w:sz="6" w:space="0" w:color="AAAAAA"/>
-              <w:right w:val="dotted" w:sz="6" w:space="0" w:color="AAAAAA"/>
-            </w:tcBorders>
-            <w:tcMar>
-              <w:top w:w="105" w:type="dxa"/>
-              <w:left w:w="105" w:type="dxa"/>
-              <w:bottom w:w="105" w:type="dxa"/>
-              <w:right w:w="105" w:type="dxa"/>
-            </w:tcMar>
-            <w:hideMark/>
-          </w:tcPr>
-          <w:p>
-            <w:pPr>
-              <w:spacing w:line="0" w:lineRule="atLeast"/>
-              <w:rPr>
-                <w:rFonts w:ascii="Times" w:eastAsia="Times New Roman" w:hAnsi="Times" w:cs="Times New Roman"/>
-                <w:sz w:val="26"/>
-                <w:szCs w:val="26"/>
-              </w:rPr>
-            </w:pPr>
-            <w:r>
-              <w:rPr>
-                <w:rFonts w:ascii="Times" w:eastAsia="Times New Roman" w:hAnsi="Times" w:cs="Arial"/>
-                <w:b/>
-                <w:bCs/>
-                <w:color w:val="222222"/>
-                <w:sz w:val="26"/>
-                <w:szCs w:val="26"/>
-              </w:rPr>
-              <w:t>06202011A</w:t>
-            </w:r>
-          </w:p>
-        </w:tc>
-        <w:tc>
-          <w:tcPr>
-            <w:tcW w:w="0" w:type="auto"/>
-            <w:tcBorders>
-              <w:top w:val="dotted" w:sz="6" w:space="0" w:color="AAAAAA"/>
-              <w:left w:val="dotted" w:sz="6" w:space="0" w:color="AAAAAA"/>
-              <w:bottom w:val="dotted" w:sz="6" w:space="0" w:color="AAAAAA"/>
-              <w:right w:val="dotted" w:sz="6" w:space="0" w:color="AAAAAA"/>
-            </w:tcBorders>
-            <w:tcMar>
-              <w:top w:w="105" w:type="dxa"/>
-              <w:left w:w="105" w:type="dxa"/>
-              <w:bottom w:w="105" w:type="dxa"/>
-              <w:right w:w="105" w:type="dxa"/>
-            </w:tcMar>
-            <w:hideMark/>
-          </w:tcPr>
-          <w:p>
-            <w:pPr>
-              <w:spacing w:line="0" w:lineRule="atLeast"/>
-              <w:rPr>
-                <w:rFonts w:ascii="Times" w:eastAsia="Times New Roman" w:hAnsi="Times" w:cs="Times New Roman"/>
-                <w:sz w:val="26"/>
-                <w:szCs w:val="26"/>
-              </w:rPr>
-            </w:pPr>
-            <w:proofErr w:type="spellStart"/>
-            <w:r>
-              <w:rPr>
-                <w:rFonts w:ascii="Times" w:eastAsia="Times New Roman" w:hAnsi="Times" w:cs="Arial"/>
-                <w:b/>
-                <w:bCs/>
-                <w:color w:val="222222"/>
-                <w:sz w:val="26"/>
-                <w:szCs w:val="26"/>
-              </w:rPr>
-              <w:t>ZrTi</w:t>
-            </w:r>
-            <w:proofErr w:type="spellEnd"/>
-            <w:r>
-              <w:rPr>
-                <w:rFonts w:ascii="Times" w:eastAsia="Times New Roman" w:hAnsi="Times" w:cs="Arial"/>
-                <w:b/>
-                <w:bCs/>
-                <w:color w:val="222222"/>
-                <w:sz w:val="26"/>
-                <w:szCs w:val="26"/>
-              </w:rPr>
-              <w:t xml:space="preserve"> 50/50</w:t>
-            </w:r>
-          </w:p>
-        </w:tc>
-        <w:tc>
-          <w:tcPr>
-            <w:tcW w:w="0" w:type="auto"/>
-            <w:tcBorders>
-              <w:top w:val="dotted" w:sz="6" w:space="0" w:color="AAAAAA"/>
-              <w:left w:val="dotted" w:sz="6" w:space="0" w:color="AAAAAA"/>
-              <w:bottom w:val="dotted" w:sz="6" w:space="0" w:color="AAAAAA"/>
-              <w:right w:val="dotted" w:sz="6" w:space="0" w:color="AAAAAA"/>
-            </w:tcBorders>
-            <w:tcMar>
-              <w:top w:w="105" w:type="dxa"/>
-              <w:left w:w="105" w:type="dxa"/>
-              <w:bottom w:w="105" w:type="dxa"/>
-              <w:right w:w="105" w:type="dxa"/>
-            </w:tcMar>
-            <w:hideMark/>
-          </w:tcPr>
-          <w:p>
-            <w:pPr>
-              <w:rPr>
-                <w:rFonts w:ascii="Times" w:eastAsia="Times New Roman" w:hAnsi="Times" w:cs="Times New Roman"/>
-                <w:sz w:val="26"/>
-                <w:szCs w:val="26"/>
-              </w:rPr>
-            </w:pPr>
-          </w:p>
-        </w:tc>
-        <w:tc>
-          <w:tcPr>
-            <w:tcW w:w="0" w:type="auto"/>
-            <w:tcBorders>
-              <w:top w:val="dotted" w:sz="6" w:space="0" w:color="AAAAAA"/>
-              <w:left w:val="dotted" w:sz="6" w:space="0" w:color="AAAAAA"/>
-              <w:bottom w:val="dotted" w:sz="6" w:space="0" w:color="AAAAAA"/>
-              <w:right w:val="dotted" w:sz="6" w:space="0" w:color="AAAAAA"/>
-            </w:tcBorders>
-            <w:tcMar>
-              <w:top w:w="105" w:type="dxa"/>
-              <w:left w:w="105" w:type="dxa"/>
-              <w:bottom w:w="105" w:type="dxa"/>
-              <w:right w:w="105" w:type="dxa"/>
-            </w:tcMar>
-            <w:hideMark/>
-          </w:tcPr>
-          <w:p>
-            <w:pPr>
-              <w:rPr>
-                <w:rFonts w:ascii="Times" w:eastAsia="Times New Roman" w:hAnsi="Times" w:cs="Times New Roman"/>
-                <w:sz w:val="26"/>
-                <w:szCs w:val="26"/>
-              </w:rPr>
-            </w:pPr>
-          </w:p>
-        </w:tc>
-        <w:tc>
-          <w:tcPr>
-            <w:tcW w:w="0" w:type="auto"/>
-            <w:tcBorders>
-              <w:top w:val="dotted" w:sz="6" w:space="0" w:color="AAAAAA"/>
-              <w:left w:val="dotted" w:sz="6" w:space="0" w:color="AAAAAA"/>
-              <w:bottom w:val="dotted" w:sz="6" w:space="0" w:color="AAAAAA"/>
-              <w:right w:val="dotted" w:sz="6" w:space="0" w:color="AAAAAA"/>
-            </w:tcBorders>
-            <w:tcMar>
-              <w:top w:w="105" w:type="dxa"/>
-              <w:left w:w="105" w:type="dxa"/>
-              <w:bottom w:w="105" w:type="dxa"/>
-              <w:right w:w="105" w:type="dxa"/>
-            </w:tcMar>
-            <w:hideMark/>
-          </w:tcPr>
-          <w:p>
-            <w:pPr>
-              <w:rPr>
-                <w:rFonts w:ascii="Times" w:eastAsia="Times New Roman" w:hAnsi="Times" w:cs="Times New Roman"/>
-                <w:sz w:val="26"/>
-                <w:szCs w:val="26"/>
-              </w:rPr>
-            </w:pPr>
-          </w:p>
-        </w:tc>
-        <w:tc>
-          <w:tcPr>
-            <w:tcW w:w="0" w:type="auto"/>
-            <w:tcBorders>
-              <w:top w:val="dotted" w:sz="6" w:space="0" w:color="AAAAAA"/>
-              <w:left w:val="dotted" w:sz="6" w:space="0" w:color="AAAAAA"/>
-              <w:bottom w:val="dotted" w:sz="6" w:space="0" w:color="AAAAAA"/>
-              <w:right w:val="dotted" w:sz="6" w:space="0" w:color="AAAAAA"/>
-            </w:tcBorders>
-            <w:tcMar>
-              <w:top w:w="105" w:type="dxa"/>
-              <w:left w:w="105" w:type="dxa"/>
-              <w:bottom w:w="105" w:type="dxa"/>
-              <w:right w:w="105" w:type="dxa"/>
-            </w:tcMar>
-            <w:hideMark/>
-          </w:tcPr>
-          <w:p>
-            <w:pPr>
-              <w:rPr>
-                <w:rFonts w:ascii="Times" w:eastAsia="Times New Roman" w:hAnsi="Times" w:cs="Times New Roman"/>
-                <w:sz w:val="26"/>
-                <w:szCs w:val="26"/>
-              </w:rPr>
-            </w:pPr>
-          </w:p>
-        </w:tc>
-        <w:tc>
-          <w:tcPr>
-            <w:tcW w:w="0" w:type="auto"/>
-            <w:tcBorders>
-              <w:top w:val="dotted" w:sz="6" w:space="0" w:color="AAAAAA"/>
-              <w:left w:val="dotted" w:sz="6" w:space="0" w:color="AAAAAA"/>
-              <w:bottom w:val="dotted" w:sz="6" w:space="0" w:color="AAAAAA"/>
-              <w:right w:val="dotted" w:sz="6" w:space="0" w:color="AAAAAA"/>
-            </w:tcBorders>
-            <w:tcMar>
-              <w:top w:w="105" w:type="dxa"/>
-              <w:left w:w="105" w:type="dxa"/>
-              <w:bottom w:w="105" w:type="dxa"/>
-              <w:right w:w="105" w:type="dxa"/>
-            </w:tcMar>
-            <w:hideMark/>
-          </w:tcPr>
-          <w:p>
-            <w:pPr>
-              <w:rPr>
-                <w:rFonts w:ascii="Times" w:eastAsia="Times New Roman" w:hAnsi="Times" w:cs="Times New Roman"/>
-                <w:sz w:val="26"/>
-                <w:szCs w:val="26"/>
-              </w:rPr>
-            </w:pPr>
-          </w:p>
-        </w:tc>
-        <w:tc>
-          <w:tcPr>
-            <w:tcW w:w="0" w:type="auto"/>
-            <w:tcBorders>
-              <w:top w:val="dotted" w:sz="6" w:space="0" w:color="AAAAAA"/>
-              <w:left w:val="dotted" w:sz="6" w:space="0" w:color="AAAAAA"/>
-              <w:bottom w:val="dotted" w:sz="6" w:space="0" w:color="AAAAAA"/>
-              <w:right w:val="dotted" w:sz="6" w:space="0" w:color="AAAAAA"/>
-            </w:tcBorders>
-            <w:tcMar>
-              <w:top w:w="105" w:type="dxa"/>
-              <w:left w:w="105" w:type="dxa"/>
-              <w:bottom w:w="105" w:type="dxa"/>
-              <w:right w:w="105" w:type="dxa"/>
-            </w:tcMar>
-            <w:hideMark/>
-          </w:tcPr>
-          <w:p>
-            <w:pPr>
-              <w:spacing w:line="0" w:lineRule="atLeast"/>
-              <w:rPr>
-                <w:rFonts w:ascii="Times" w:eastAsia="Times New Roman" w:hAnsi="Times" w:cs="Times New Roman"/>
-                <w:sz w:val="26"/>
-                <w:szCs w:val="26"/>
-              </w:rPr>
-            </w:pPr>
-          </w:p>
-        </w:tc>
-        <w:tc>
-          <w:tcPr>
-            <w:tcW w:w="0" w:type="auto"/>
-            <w:tcBorders>
-              <w:top w:val="dotted" w:sz="6" w:space="0" w:color="AAAAAA"/>
-              <w:left w:val="dotted" w:sz="6" w:space="0" w:color="AAAAAA"/>
-              <w:bottom w:val="dotted" w:sz="6" w:space="0" w:color="AAAAAA"/>
-              <w:right w:val="dotted" w:sz="6" w:space="0" w:color="AAAAAA"/>
-            </w:tcBorders>
-            <w:tcMar>
-              <w:top w:w="105" w:type="dxa"/>
-              <w:left w:w="105" w:type="dxa"/>
-              <w:bottom w:w="105" w:type="dxa"/>
-              <w:right w:w="105" w:type="dxa"/>
-            </w:tcMar>
-            <w:hideMark/>
-          </w:tcPr>
-          <w:p>
-            <w:pPr>
-              <w:spacing w:line="0" w:lineRule="atLeast"/>
-              <w:rPr>
-                <w:rFonts w:ascii="Times" w:eastAsia="Times New Roman" w:hAnsi="Times" w:cs="Times New Roman"/>
-                <w:sz w:val="26"/>
-                <w:szCs w:val="26"/>
-              </w:rPr>
-            </w:pPr>
-          </w:p>
-        </w:tc>
-      </w:tr>
-      <w:tr>
-        <w:tc>
-          <w:tcPr>
-            <w:tcW w:w="0" w:type="auto"/>
-            <w:tcBorders>
-              <w:top w:val="dotted" w:sz="6" w:space="0" w:color="AAAAAA"/>
-              <w:left w:val="dotted" w:sz="6" w:space="0" w:color="AAAAAA"/>
-              <w:bottom w:val="dotted" w:sz="6" w:space="0" w:color="AAAAAA"/>
-              <w:right w:val="dotted" w:sz="6" w:space="0" w:color="AAAAAA"/>
-            </w:tcBorders>
-            <w:tcMar>
-              <w:top w:w="105" w:type="dxa"/>
-              <w:left w:w="105" w:type="dxa"/>
-              <w:bottom w:w="105" w:type="dxa"/>
-              <w:right w:w="105" w:type="dxa"/>
-            </w:tcMar>
-            <w:hideMark/>
-          </w:tcPr>
-          <w:p>
-            <w:pPr>
-              <w:spacing w:line="0" w:lineRule="atLeast"/>
-              <w:rPr>
-                <w:rFonts w:ascii="Times" w:eastAsia="Times New Roman" w:hAnsi="Times" w:cs="Times New Roman"/>
-                <w:sz w:val="26"/>
-                <w:szCs w:val="26"/>
-              </w:rPr>
-            </w:pPr>
-            <w:r>
-              <w:rPr>
-                <w:rFonts w:ascii="Times" w:eastAsia="Times New Roman" w:hAnsi="Times" w:cs="Arial"/>
-                <w:b/>
-                <w:bCs/>
-                <w:color w:val="222222"/>
-                <w:sz w:val="26"/>
-                <w:szCs w:val="26"/>
-              </w:rPr>
-              <w:t>06202011B</w:t>
-            </w:r>
-          </w:p>
-        </w:tc>
-        <w:tc>
-          <w:tcPr>
-            <w:tcW w:w="0" w:type="auto"/>
-            <w:tcBorders>
-              <w:top w:val="dotted" w:sz="6" w:space="0" w:color="AAAAAA"/>
-              <w:left w:val="dotted" w:sz="6" w:space="0" w:color="AAAAAA"/>
-              <w:bottom w:val="dotted" w:sz="6" w:space="0" w:color="AAAAAA"/>
-              <w:right w:val="dotted" w:sz="6" w:space="0" w:color="AAAAAA"/>
-            </w:tcBorders>
-            <w:tcMar>
-              <w:top w:w="105" w:type="dxa"/>
-              <w:left w:w="105" w:type="dxa"/>
-              <w:bottom w:w="105" w:type="dxa"/>
-              <w:right w:w="105" w:type="dxa"/>
-            </w:tcMar>
-            <w:hideMark/>
-          </w:tcPr>
-          <w:p>
-            <w:pPr>
-              <w:spacing w:line="0" w:lineRule="atLeast"/>
-              <w:rPr>
-                <w:rFonts w:ascii="Times" w:eastAsia="Times New Roman" w:hAnsi="Times" w:cs="Times New Roman"/>
-                <w:sz w:val="26"/>
-                <w:szCs w:val="26"/>
-              </w:rPr>
-            </w:pPr>
-            <w:proofErr w:type="spellStart"/>
-            <w:r>
-              <w:rPr>
-                <w:rFonts w:ascii="Times" w:eastAsia="Times New Roman" w:hAnsi="Times" w:cs="Arial"/>
-                <w:b/>
-                <w:bCs/>
-                <w:color w:val="222222"/>
-                <w:sz w:val="26"/>
-                <w:szCs w:val="26"/>
-              </w:rPr>
-              <w:t>ZrTi</w:t>
-            </w:r>
-            <w:proofErr w:type="spellEnd"/>
-            <w:r>
-              <w:rPr>
-                <w:rFonts w:ascii="Times" w:eastAsia="Times New Roman" w:hAnsi="Times" w:cs="Arial"/>
-                <w:b/>
-                <w:bCs/>
-                <w:color w:val="222222"/>
-                <w:sz w:val="26"/>
-                <w:szCs w:val="26"/>
-              </w:rPr>
-              <w:t xml:space="preserve"> 50/50</w:t>
+              <w:t>ZrTi 50/50</w:t>
             </w:r>
           </w:p>
         </w:tc>
@@ -8158,7 +6421,7 @@
         <w:rStyle w:val="PageNumber"/>
         <w:noProof/>
       </w:rPr>
-      <w:t>2</w:t>
+      <w:t>10</w:t>
     </w:r>
     <w:r>
       <w:rPr>

</xml_diff>

<commit_message>
Condensed Results section into a graph.
</commit_message>
<xml_diff>
--- a/ieeePaper/IEEE_ConferencePaper.docx
+++ b/ieeePaper/IEEE_ConferencePaper.docx
@@ -6,14 +6,6 @@
       <w:pPr>
         <w:jc w:val="center"/>
         <w:rPr>
-          <w:rFonts w:ascii="Times" w:hAnsi="Times" w:cs="Times New Roman"/>
-          <w:color w:val="000000"/>
-          <w:sz w:val="26"/>
-          <w:szCs w:val="26"/>
-        </w:rPr>
-      </w:pPr>
-      <w:r>
-        <w:rPr>
           <w:rFonts w:ascii="Times" w:hAnsi="Times" w:cs="Arial"/>
           <w:b/>
           <w:bCs/>
@@ -21,386 +13,486 @@
           <w:sz w:val="26"/>
           <w:szCs w:val="26"/>
         </w:rPr>
-        <w:t>Anodization and characterization of titanium electrodes for electrolytic capacitors</w:t>
-      </w:r>
-    </w:p>
-    <w:p>
-      <w:pPr>
-        <w:rPr>
-          <w:rFonts w:ascii="Times" w:eastAsia="Times New Roman" w:hAnsi="Times" w:cs="Times New Roman"/>
-          <w:color w:val="000000"/>
-          <w:sz w:val="26"/>
-          <w:szCs w:val="26"/>
-        </w:rPr>
-      </w:pPr>
-    </w:p>
-    <w:p>
-      <w:pPr>
-        <w:rPr>
-          <w:rFonts w:ascii="Times" w:eastAsia="Times New Roman" w:hAnsi="Times" w:cs="Times New Roman"/>
-          <w:color w:val="000000"/>
-          <w:sz w:val="26"/>
-          <w:szCs w:val="26"/>
-        </w:rPr>
-      </w:pPr>
-      <w:r>
-        <w:rPr>
-          <w:rFonts w:ascii="Times" w:eastAsia="Times New Roman" w:hAnsi="Times" w:cs="Times New Roman"/>
-          <w:b/>
-          <w:color w:val="000000"/>
-          <w:sz w:val="26"/>
-          <w:szCs w:val="26"/>
-        </w:rPr>
-        <w:t>Abstract:</w:t>
-      </w:r>
-    </w:p>
-    <w:p>
-      <w:pPr>
-        <w:rPr>
-          <w:rFonts w:ascii="Times" w:eastAsia="Times New Roman" w:hAnsi="Times" w:cs="Times New Roman"/>
-          <w:color w:val="000000"/>
-          <w:sz w:val="26"/>
-          <w:szCs w:val="26"/>
-        </w:rPr>
-      </w:pPr>
-    </w:p>
-    <w:p>
-      <w:pPr>
-        <w:rPr>
-          <w:rFonts w:ascii="Times" w:eastAsia="Times New Roman" w:hAnsi="Times" w:cs="Times New Roman"/>
-          <w:color w:val="000000"/>
-          <w:sz w:val="26"/>
-          <w:szCs w:val="26"/>
-        </w:rPr>
-      </w:pPr>
-      <w:r>
-        <w:rPr>
-          <w:rFonts w:ascii="Times" w:eastAsia="Times New Roman" w:hAnsi="Times" w:cs="Times New Roman"/>
-          <w:color w:val="000000"/>
-          <w:sz w:val="26"/>
-          <w:szCs w:val="26"/>
-        </w:rPr>
-        <w:t xml:space="preserve">This paper presents a custom circuit for controlling the anodization </w:t>
-      </w:r>
-      <w:r>
-        <w:rPr>
-          <w:rFonts w:ascii="Times" w:eastAsia="Times New Roman" w:hAnsi="Times" w:cs="Times New Roman"/>
-          <w:color w:val="000000"/>
-          <w:sz w:val="26"/>
-          <w:szCs w:val="26"/>
-        </w:rPr>
-        <w:t>of titanium capacitors</w:t>
-      </w:r>
-      <w:r>
-        <w:rPr>
-          <w:rFonts w:ascii="Times" w:eastAsia="Times New Roman" w:hAnsi="Times" w:cs="Times New Roman"/>
-          <w:color w:val="000000"/>
-          <w:sz w:val="26"/>
-          <w:szCs w:val="26"/>
-        </w:rPr>
-        <w:t xml:space="preserve"> and characterizing their performance</w:t>
-      </w:r>
-      <w:r>
-        <w:rPr>
-          <w:rFonts w:ascii="Times" w:eastAsia="Times New Roman" w:hAnsi="Times" w:cs="Times New Roman"/>
-          <w:color w:val="000000"/>
-          <w:sz w:val="26"/>
-          <w:szCs w:val="26"/>
-        </w:rPr>
-        <w:t xml:space="preserve">. </w:t>
-      </w:r>
-      <w:r>
-        <w:rPr>
-          <w:rFonts w:ascii="Times" w:eastAsia="Times New Roman" w:hAnsi="Times" w:cs="Times New Roman"/>
-          <w:color w:val="000000"/>
-          <w:sz w:val="26"/>
-          <w:szCs w:val="26"/>
-        </w:rPr>
-        <w:t>The circuitry</w:t>
-      </w:r>
-      <w:r>
-        <w:rPr>
-          <w:rFonts w:ascii="Times" w:eastAsia="Times New Roman" w:hAnsi="Times" w:cs="Times New Roman"/>
-          <w:color w:val="000000"/>
-          <w:sz w:val="26"/>
-          <w:szCs w:val="26"/>
-        </w:rPr>
-        <w:t xml:space="preserve"> provides a constant current source of 0-100mA up to a compliance voltage of 30V. The system can monitor and record leakage currents down to 10 </w:t>
-      </w:r>
-      <w:r>
-        <w:rPr>
-          <w:rFonts w:ascii="Times" w:eastAsia="Times New Roman" w:hAnsi="Times" w:cs="Times New Roman"/>
-          <w:color w:val="000000"/>
-          <w:sz w:val="26"/>
-          <w:szCs w:val="26"/>
-        </w:rPr>
-        <w:t>nA</w:t>
-      </w:r>
-      <w:r>
-        <w:rPr>
-          <w:rFonts w:ascii="Times" w:eastAsia="Times New Roman" w:hAnsi="Times" w:cs="Times New Roman"/>
-          <w:color w:val="000000"/>
-          <w:sz w:val="26"/>
-          <w:szCs w:val="26"/>
-        </w:rPr>
-        <w:t xml:space="preserve"> over periods of up to 24 hours. Typical results obtained using sputter</w:t>
-      </w:r>
-      <w:r>
-        <w:rPr>
-          <w:rFonts w:ascii="Times" w:eastAsia="Times New Roman" w:hAnsi="Times" w:cs="Times New Roman"/>
-          <w:color w:val="000000"/>
-          <w:sz w:val="26"/>
-          <w:szCs w:val="26"/>
-        </w:rPr>
-        <w:t>ed titanium-zirconium capacitors are presented.</w:t>
-      </w:r>
-    </w:p>
-    <w:p>
-      <w:pPr>
-        <w:rPr>
-          <w:rFonts w:ascii="Times" w:eastAsia="Times New Roman" w:hAnsi="Times" w:cs="Arial"/>
+      </w:pPr>
+      <w:r>
+        <w:rPr>
+          <w:rFonts w:ascii="Times" w:hAnsi="Times" w:cs="Arial"/>
           <w:b/>
           <w:bCs/>
           <w:color w:val="222222"/>
           <w:sz w:val="26"/>
           <w:szCs w:val="26"/>
         </w:rPr>
-      </w:pPr>
-      <w:r>
-        <w:rPr>
-          <w:rFonts w:ascii="Times" w:eastAsia="Times New Roman" w:hAnsi="Times" w:cs="Times New Roman"/>
-          <w:color w:val="000000"/>
-          <w:sz w:val="26"/>
-          <w:szCs w:val="26"/>
-        </w:rPr>
-        <w:br/>
-      </w:r>
-      <w:r>
-        <w:rPr>
-          <w:rFonts w:ascii="Times" w:eastAsia="Times New Roman" w:hAnsi="Times" w:cs="Arial"/>
+        <w:t>Anodization and Characterization of Titanium E</w:t>
+      </w:r>
+      <w:r>
+        <w:rPr>
+          <w:rFonts w:ascii="Times" w:hAnsi="Times" w:cs="Arial"/>
           <w:b/>
           <w:bCs/>
           <w:color w:val="222222"/>
           <w:sz w:val="26"/>
           <w:szCs w:val="26"/>
         </w:rPr>
-        <w:t>Introduction:</w:t>
-      </w:r>
-    </w:p>
-    <w:p>
-      <w:pPr>
-        <w:rPr>
-          <w:rFonts w:ascii="Times" w:eastAsia="Times New Roman" w:hAnsi="Times" w:cs="Arial"/>
-          <w:bCs/>
-          <w:color w:val="222222"/>
-          <w:sz w:val="26"/>
-          <w:szCs w:val="26"/>
-        </w:rPr>
-      </w:pPr>
-    </w:p>
-    <w:p>
-      <w:pPr>
-        <w:rPr>
-          <w:rFonts w:ascii="Times" w:eastAsia="Times New Roman" w:hAnsi="Times" w:cs="Times New Roman"/>
-          <w:color w:val="000000"/>
-          <w:sz w:val="26"/>
-          <w:szCs w:val="26"/>
-        </w:rPr>
-      </w:pPr>
-      <w:r>
-        <w:rPr>
-          <w:rFonts w:ascii="Times" w:eastAsia="Times New Roman" w:hAnsi="Times" w:cs="Arial"/>
-          <w:bCs/>
-          <w:color w:val="222222"/>
-          <w:sz w:val="26"/>
-          <w:szCs w:val="26"/>
-        </w:rPr>
-        <w:t xml:space="preserve">Titanium capacitors are being looked at more closely as a possible alternative to tantalum capacitors due to their lower material cost and </w:t>
-      </w:r>
-      <w:r>
-        <w:rPr>
-          <w:rFonts w:ascii="Times" w:eastAsia="Times New Roman" w:hAnsi="Times" w:cs="Arial"/>
-          <w:bCs/>
-          <w:color w:val="222222"/>
-          <w:sz w:val="26"/>
-          <w:szCs w:val="26"/>
-        </w:rPr>
-        <w:t xml:space="preserve">possibly </w:t>
-      </w:r>
-      <w:r>
-        <w:rPr>
-          <w:rFonts w:ascii="Times" w:eastAsia="Times New Roman" w:hAnsi="Times" w:cs="Arial"/>
-          <w:bCs/>
-          <w:color w:val="222222"/>
-          <w:sz w:val="26"/>
-          <w:szCs w:val="26"/>
-        </w:rPr>
-        <w:t>better temperature characteristics (quote</w:t>
-      </w:r>
-      <w:r>
-        <w:rPr>
-          <w:rFonts w:ascii="Times" w:eastAsia="Times New Roman" w:hAnsi="Times" w:cs="Arial"/>
-          <w:bCs/>
-          <w:color w:val="222222"/>
-          <w:sz w:val="26"/>
-          <w:szCs w:val="26"/>
-        </w:rPr>
-        <w:t xml:space="preserve"> Welsch</w:t>
-      </w:r>
-      <w:r>
-        <w:rPr>
-          <w:rFonts w:ascii="Times" w:eastAsia="Times New Roman" w:hAnsi="Times" w:cs="Arial"/>
-          <w:bCs/>
-          <w:color w:val="222222"/>
-          <w:sz w:val="26"/>
-          <w:szCs w:val="26"/>
-        </w:rPr>
-        <w:t>, intro ARPA-E meeting</w:t>
-      </w:r>
-      <w:r>
-        <w:rPr>
-          <w:rFonts w:ascii="Times" w:eastAsia="Times New Roman" w:hAnsi="Times" w:cs="Arial"/>
-          <w:bCs/>
-          <w:color w:val="222222"/>
-          <w:sz w:val="26"/>
-          <w:szCs w:val="26"/>
-        </w:rPr>
-        <w:t>).</w:t>
-      </w:r>
-      <w:r>
-        <w:rPr>
-          <w:rFonts w:ascii="Times" w:eastAsia="Times New Roman" w:hAnsi="Times" w:cs="Arial"/>
-          <w:bCs/>
-          <w:color w:val="222222"/>
-          <w:sz w:val="26"/>
-          <w:szCs w:val="26"/>
-        </w:rPr>
-        <w:t xml:space="preserve"> In the past, titanium capacitors have not been feasible alternatives due to their high l</w:t>
-      </w:r>
-      <w:r>
-        <w:rPr>
-          <w:rFonts w:ascii="Times" w:eastAsia="Times New Roman" w:hAnsi="Times" w:cs="Arial"/>
-          <w:bCs/>
-          <w:color w:val="222222"/>
-          <w:sz w:val="26"/>
-          <w:szCs w:val="26"/>
-        </w:rPr>
-        <w:t>eakage currents (quote K</w:t>
-      </w:r>
-      <w:r>
-        <w:rPr>
-          <w:rFonts w:ascii="Times" w:eastAsia="Times New Roman" w:hAnsi="Times" w:cs="Arial"/>
-          <w:bCs/>
-          <w:color w:val="222222"/>
-          <w:sz w:val="26"/>
-          <w:szCs w:val="26"/>
-        </w:rPr>
-        <w:t xml:space="preserve">i’s paper). </w:t>
-      </w:r>
-      <w:r>
-        <w:rPr>
-          <w:rFonts w:ascii="Times" w:eastAsia="Times New Roman" w:hAnsi="Times" w:cs="Arial"/>
-          <w:bCs/>
-          <w:color w:val="222222"/>
-          <w:sz w:val="26"/>
-          <w:szCs w:val="26"/>
-        </w:rPr>
-        <w:t>In order to further research into titanium capacitors, c</w:t>
-      </w:r>
-      <w:r>
-        <w:rPr>
-          <w:rFonts w:ascii="Times" w:eastAsia="Times New Roman" w:hAnsi="Times" w:cs="Arial"/>
-          <w:bCs/>
-          <w:color w:val="222222"/>
-          <w:sz w:val="26"/>
-          <w:szCs w:val="26"/>
-        </w:rPr>
-        <w:t xml:space="preserve">ustom anodization </w:t>
-      </w:r>
-      <w:r>
-        <w:rPr>
-          <w:rFonts w:ascii="Times" w:eastAsia="Times New Roman" w:hAnsi="Times" w:cs="Arial"/>
-          <w:bCs/>
-          <w:color w:val="222222"/>
-          <w:sz w:val="26"/>
-          <w:szCs w:val="26"/>
-        </w:rPr>
-        <w:t xml:space="preserve">instrumentation </w:t>
-      </w:r>
-      <w:r>
-        <w:rPr>
-          <w:rFonts w:ascii="Times" w:eastAsia="Times New Roman" w:hAnsi="Times" w:cs="Arial"/>
-          <w:bCs/>
-          <w:color w:val="222222"/>
-          <w:sz w:val="26"/>
-          <w:szCs w:val="26"/>
-        </w:rPr>
-        <w:t xml:space="preserve">has been developed to </w:t>
-      </w:r>
-      <w:r>
-        <w:rPr>
-          <w:rFonts w:ascii="Times" w:eastAsia="Times New Roman" w:hAnsi="Times" w:cs="Arial"/>
-          <w:bCs/>
-          <w:color w:val="222222"/>
-          <w:sz w:val="26"/>
-          <w:szCs w:val="26"/>
-        </w:rPr>
-        <w:t xml:space="preserve">anodize and characterize prototype titanium capacitor materials. </w:t>
-      </w:r>
-      <w:r>
-        <w:rPr>
-          <w:rFonts w:ascii="Times" w:eastAsia="Times New Roman" w:hAnsi="Times" w:cs="Arial"/>
-          <w:bCs/>
-          <w:color w:val="222222"/>
-          <w:sz w:val="26"/>
-          <w:szCs w:val="26"/>
-        </w:rPr>
-        <w:t>This instrumentation was necessary because conventional systems do not have the necessary dynamic range (1A-1nA measurement) or repeatability (need to get some kind of number) needed in this application.</w:t>
-      </w:r>
-    </w:p>
-    <w:p>
-      <w:pPr>
-        <w:rPr>
-          <w:rFonts w:ascii="Times" w:eastAsia="Times New Roman" w:hAnsi="Times" w:cs="Arial"/>
+        <w:t xml:space="preserve">lectrodes for </w:t>
+      </w:r>
+      <w:r>
+        <w:rPr>
+          <w:rFonts w:ascii="Times" w:hAnsi="Times" w:cs="Arial"/>
           <w:b/>
           <w:bCs/>
           <w:color w:val="222222"/>
           <w:sz w:val="26"/>
           <w:szCs w:val="26"/>
         </w:rPr>
-      </w:pPr>
-      <w:r>
-        <w:rPr>
-          <w:rFonts w:ascii="Times" w:eastAsia="Times New Roman" w:hAnsi="Times" w:cs="Times New Roman"/>
-          <w:color w:val="000000"/>
-          <w:sz w:val="26"/>
-          <w:szCs w:val="26"/>
-        </w:rPr>
-        <w:br/>
-      </w:r>
-      <w:r>
-        <w:rPr>
-          <w:rFonts w:ascii="Times" w:eastAsia="Times New Roman" w:hAnsi="Times" w:cs="Arial"/>
+        <w:t>e</w:t>
+      </w:r>
+      <w:r>
+        <w:rPr>
+          <w:rFonts w:ascii="Times" w:hAnsi="Times" w:cs="Arial"/>
           <w:b/>
           <w:bCs/>
           <w:color w:val="222222"/>
           <w:sz w:val="26"/>
           <w:szCs w:val="26"/>
         </w:rPr>
-        <w:t>Anodization Process and Requirements</w:t>
-      </w:r>
-    </w:p>
-    <w:p>
-      <w:pPr>
-        <w:rPr>
-          <w:rFonts w:ascii="Times" w:eastAsia="Times New Roman" w:hAnsi="Times" w:cs="Arial"/>
-          <w:color w:val="222222"/>
-          <w:sz w:val="26"/>
-          <w:szCs w:val="26"/>
-        </w:rPr>
-      </w:pPr>
+        <w:t xml:space="preserve">lectrolytic </w:t>
+      </w:r>
+      <w:r>
+        <w:rPr>
+          <w:rFonts w:ascii="Times" w:hAnsi="Times" w:cs="Arial"/>
+          <w:b/>
+          <w:bCs/>
+          <w:color w:val="222222"/>
+          <w:sz w:val="26"/>
+          <w:szCs w:val="26"/>
+        </w:rPr>
+        <w:t>C</w:t>
+      </w:r>
+      <w:r>
+        <w:rPr>
+          <w:rFonts w:ascii="Times" w:hAnsi="Times" w:cs="Arial"/>
+          <w:b/>
+          <w:bCs/>
+          <w:color w:val="222222"/>
+          <w:sz w:val="26"/>
+          <w:szCs w:val="26"/>
+        </w:rPr>
+        <w:t>apacitors</w:t>
+      </w:r>
+    </w:p>
+    <w:p>
+      <w:pPr>
+        <w:jc w:val="center"/>
+        <w:rPr>
+          <w:rFonts w:ascii="Times" w:hAnsi="Times" w:cs="Arial"/>
+          <w:b/>
+          <w:bCs/>
+          <w:color w:val="222222"/>
+          <w:sz w:val="26"/>
+          <w:szCs w:val="26"/>
+        </w:rPr>
+      </w:pPr>
+    </w:p>
+    <w:p>
+      <w:pPr>
+        <w:jc w:val="center"/>
+        <w:rPr>
+          <w:rFonts w:ascii="Times" w:hAnsi="Times" w:cs="Times New Roman"/>
+          <w:color w:val="000000"/>
+          <w:sz w:val="26"/>
+          <w:szCs w:val="26"/>
+        </w:rPr>
+      </w:pPr>
+      <w:r>
+        <w:rPr>
+          <w:rFonts w:ascii="Times" w:hAnsi="Times" w:cs="Arial"/>
+          <w:b/>
+          <w:bCs/>
+          <w:color w:val="222222"/>
+          <w:sz w:val="26"/>
+          <w:szCs w:val="26"/>
+        </w:rPr>
+        <w:t>Michael DeLibero</w:t>
+      </w:r>
       <w:bookmarkStart w:id="0" w:name="_GoBack"/>
       <w:bookmarkEnd w:id="0"/>
+    </w:p>
+    <w:p>
+      <w:pPr>
+        <w:rPr>
+          <w:rFonts w:ascii="Times" w:eastAsia="Times New Roman" w:hAnsi="Times" w:cs="Times New Roman"/>
+          <w:color w:val="000000"/>
+          <w:sz w:val="26"/>
+          <w:szCs w:val="26"/>
+        </w:rPr>
+      </w:pPr>
+    </w:p>
+    <w:p>
+      <w:pPr>
+        <w:rPr>
+          <w:rFonts w:ascii="Times" w:eastAsia="Times New Roman" w:hAnsi="Times" w:cs="Times New Roman"/>
+          <w:color w:val="000000"/>
+          <w:sz w:val="26"/>
+          <w:szCs w:val="26"/>
+        </w:rPr>
+      </w:pPr>
+      <w:r>
+        <w:rPr>
+          <w:rFonts w:ascii="Times" w:eastAsia="Times New Roman" w:hAnsi="Times" w:cs="Times New Roman"/>
+          <w:b/>
+          <w:color w:val="000000"/>
+          <w:sz w:val="26"/>
+          <w:szCs w:val="26"/>
+        </w:rPr>
+        <w:t>Abstract:</w:t>
+      </w:r>
+    </w:p>
+    <w:p>
+      <w:pPr>
+        <w:rPr>
+          <w:rFonts w:ascii="Times" w:eastAsia="Times New Roman" w:hAnsi="Times" w:cs="Times New Roman"/>
+          <w:color w:val="000000"/>
+          <w:sz w:val="26"/>
+          <w:szCs w:val="26"/>
+        </w:rPr>
+      </w:pPr>
+    </w:p>
+    <w:p>
+      <w:pPr>
+        <w:rPr>
+          <w:rFonts w:ascii="Times" w:eastAsia="Times New Roman" w:hAnsi="Times" w:cs="Times New Roman"/>
+          <w:color w:val="000000"/>
+          <w:sz w:val="26"/>
+          <w:szCs w:val="26"/>
+        </w:rPr>
+      </w:pPr>
+      <w:r>
+        <w:rPr>
+          <w:rFonts w:ascii="Times" w:eastAsia="Times New Roman" w:hAnsi="Times" w:cs="Times New Roman"/>
+          <w:color w:val="000000"/>
+          <w:sz w:val="26"/>
+          <w:szCs w:val="26"/>
+        </w:rPr>
+        <w:t xml:space="preserve">This paper presents a custom circuit for controlling the anodization </w:t>
+      </w:r>
+      <w:r>
+        <w:rPr>
+          <w:rFonts w:ascii="Times" w:eastAsia="Times New Roman" w:hAnsi="Times" w:cs="Times New Roman"/>
+          <w:color w:val="000000"/>
+          <w:sz w:val="26"/>
+          <w:szCs w:val="26"/>
+        </w:rPr>
+        <w:t>of titanium capacitors</w:t>
+      </w:r>
+      <w:r>
+        <w:rPr>
+          <w:rFonts w:ascii="Times" w:eastAsia="Times New Roman" w:hAnsi="Times" w:cs="Times New Roman"/>
+          <w:color w:val="000000"/>
+          <w:sz w:val="26"/>
+          <w:szCs w:val="26"/>
+        </w:rPr>
+        <w:t xml:space="preserve"> and characterizing their performance</w:t>
+      </w:r>
+      <w:r>
+        <w:rPr>
+          <w:rFonts w:ascii="Times" w:eastAsia="Times New Roman" w:hAnsi="Times" w:cs="Times New Roman"/>
+          <w:color w:val="000000"/>
+          <w:sz w:val="26"/>
+          <w:szCs w:val="26"/>
+        </w:rPr>
+        <w:t xml:space="preserve">. </w:t>
+      </w:r>
+      <w:r>
+        <w:rPr>
+          <w:rFonts w:ascii="Times" w:eastAsia="Times New Roman" w:hAnsi="Times" w:cs="Times New Roman"/>
+          <w:color w:val="000000"/>
+          <w:sz w:val="26"/>
+          <w:szCs w:val="26"/>
+        </w:rPr>
+        <w:t>The circuitry</w:t>
+      </w:r>
+      <w:r>
+        <w:rPr>
+          <w:rFonts w:ascii="Times" w:eastAsia="Times New Roman" w:hAnsi="Times" w:cs="Times New Roman"/>
+          <w:color w:val="000000"/>
+          <w:sz w:val="26"/>
+          <w:szCs w:val="26"/>
+        </w:rPr>
+        <w:t xml:space="preserve"> provides a constant current source of 0-100mA up to a compliance voltage of 30V. The system can monitor and record leakage currents down to 10 </w:t>
+      </w:r>
+      <w:r>
+        <w:rPr>
+          <w:rFonts w:ascii="Times" w:eastAsia="Times New Roman" w:hAnsi="Times" w:cs="Times New Roman"/>
+          <w:color w:val="000000"/>
+          <w:sz w:val="26"/>
+          <w:szCs w:val="26"/>
+        </w:rPr>
+        <w:t>nA</w:t>
+      </w:r>
+      <w:r>
+        <w:rPr>
+          <w:rFonts w:ascii="Times" w:eastAsia="Times New Roman" w:hAnsi="Times" w:cs="Times New Roman"/>
+          <w:color w:val="000000"/>
+          <w:sz w:val="26"/>
+          <w:szCs w:val="26"/>
+        </w:rPr>
+        <w:t xml:space="preserve"> over periods of up to 24 hours. Typical results obtained using sputter</w:t>
+      </w:r>
+      <w:r>
+        <w:rPr>
+          <w:rFonts w:ascii="Times" w:eastAsia="Times New Roman" w:hAnsi="Times" w:cs="Times New Roman"/>
+          <w:color w:val="000000"/>
+          <w:sz w:val="26"/>
+          <w:szCs w:val="26"/>
+        </w:rPr>
+        <w:t>ed titanium-zirconium capacitors are presented.</w:t>
+      </w:r>
+    </w:p>
+    <w:p>
+      <w:pPr>
+        <w:rPr>
+          <w:rFonts w:ascii="Times" w:eastAsia="Times New Roman" w:hAnsi="Times" w:cs="Arial"/>
+          <w:b/>
+          <w:bCs/>
+          <w:color w:val="222222"/>
+          <w:sz w:val="26"/>
+          <w:szCs w:val="26"/>
+        </w:rPr>
+      </w:pPr>
+      <w:r>
+        <w:rPr>
+          <w:rFonts w:ascii="Times" w:eastAsia="Times New Roman" w:hAnsi="Times" w:cs="Times New Roman"/>
+          <w:color w:val="000000"/>
+          <w:sz w:val="26"/>
+          <w:szCs w:val="26"/>
+        </w:rPr>
+        <w:br/>
+      </w:r>
+      <w:r>
+        <w:rPr>
+          <w:rFonts w:ascii="Times" w:eastAsia="Times New Roman" w:hAnsi="Times" w:cs="Arial"/>
+          <w:b/>
+          <w:bCs/>
+          <w:color w:val="222222"/>
+          <w:sz w:val="26"/>
+          <w:szCs w:val="26"/>
+        </w:rPr>
+        <w:t>Introduction:</w:t>
+      </w:r>
+    </w:p>
+    <w:p>
+      <w:pPr>
+        <w:rPr>
+          <w:rFonts w:ascii="Times" w:eastAsia="Times New Roman" w:hAnsi="Times" w:cs="Arial"/>
+          <w:bCs/>
+          <w:color w:val="222222"/>
+          <w:sz w:val="26"/>
+          <w:szCs w:val="26"/>
+        </w:rPr>
+      </w:pPr>
+    </w:p>
+    <w:p>
+      <w:pPr>
+        <w:rPr>
+          <w:rFonts w:ascii="Times" w:eastAsia="Times New Roman" w:hAnsi="Times" w:cs="Times New Roman"/>
+          <w:color w:val="000000"/>
+          <w:sz w:val="26"/>
+          <w:szCs w:val="26"/>
+        </w:rPr>
+      </w:pPr>
+      <w:r>
+        <w:rPr>
+          <w:rFonts w:ascii="Times" w:eastAsia="Times New Roman" w:hAnsi="Times" w:cs="Arial"/>
+          <w:bCs/>
+          <w:color w:val="222222"/>
+          <w:sz w:val="26"/>
+          <w:szCs w:val="26"/>
+        </w:rPr>
+        <w:t xml:space="preserve">Titanium capacitors are being looked at more closely as a possible alternative to tantalum capacitors due to their lower material cost and </w:t>
+      </w:r>
+      <w:r>
+        <w:rPr>
+          <w:rFonts w:ascii="Times" w:eastAsia="Times New Roman" w:hAnsi="Times" w:cs="Arial"/>
+          <w:bCs/>
+          <w:color w:val="222222"/>
+          <w:sz w:val="26"/>
+          <w:szCs w:val="26"/>
+        </w:rPr>
+        <w:t xml:space="preserve">possibly </w:t>
+      </w:r>
+      <w:r>
+        <w:rPr>
+          <w:rFonts w:ascii="Times" w:eastAsia="Times New Roman" w:hAnsi="Times" w:cs="Arial"/>
+          <w:bCs/>
+          <w:color w:val="222222"/>
+          <w:sz w:val="26"/>
+          <w:szCs w:val="26"/>
+        </w:rPr>
+        <w:t>better temperature characteristics (quote</w:t>
+      </w:r>
+      <w:r>
+        <w:rPr>
+          <w:rFonts w:ascii="Times" w:eastAsia="Times New Roman" w:hAnsi="Times" w:cs="Arial"/>
+          <w:bCs/>
+          <w:color w:val="222222"/>
+          <w:sz w:val="26"/>
+          <w:szCs w:val="26"/>
+        </w:rPr>
+        <w:t xml:space="preserve"> Welsch</w:t>
+      </w:r>
+      <w:r>
+        <w:rPr>
+          <w:rFonts w:ascii="Times" w:eastAsia="Times New Roman" w:hAnsi="Times" w:cs="Arial"/>
+          <w:bCs/>
+          <w:color w:val="222222"/>
+          <w:sz w:val="26"/>
+          <w:szCs w:val="26"/>
+        </w:rPr>
+        <w:t>, intro ARPA-E meeting</w:t>
+      </w:r>
+      <w:r>
+        <w:rPr>
+          <w:rFonts w:ascii="Times" w:eastAsia="Times New Roman" w:hAnsi="Times" w:cs="Arial"/>
+          <w:bCs/>
+          <w:color w:val="222222"/>
+          <w:sz w:val="26"/>
+          <w:szCs w:val="26"/>
+        </w:rPr>
+        <w:t>).</w:t>
+      </w:r>
+      <w:r>
+        <w:rPr>
+          <w:rFonts w:ascii="Times" w:eastAsia="Times New Roman" w:hAnsi="Times" w:cs="Arial"/>
+          <w:bCs/>
+          <w:color w:val="222222"/>
+          <w:sz w:val="26"/>
+          <w:szCs w:val="26"/>
+        </w:rPr>
+        <w:t xml:space="preserve"> In the past, titanium capacitors have not been feasible alternatives due to their high l</w:t>
+      </w:r>
+      <w:r>
+        <w:rPr>
+          <w:rFonts w:ascii="Times" w:eastAsia="Times New Roman" w:hAnsi="Times" w:cs="Arial"/>
+          <w:bCs/>
+          <w:color w:val="222222"/>
+          <w:sz w:val="26"/>
+          <w:szCs w:val="26"/>
+        </w:rPr>
+        <w:t>eakage currents (quote K</w:t>
+      </w:r>
+      <w:r>
+        <w:rPr>
+          <w:rFonts w:ascii="Times" w:eastAsia="Times New Roman" w:hAnsi="Times" w:cs="Arial"/>
+          <w:bCs/>
+          <w:color w:val="222222"/>
+          <w:sz w:val="26"/>
+          <w:szCs w:val="26"/>
+        </w:rPr>
+        <w:t xml:space="preserve">i’s paper). </w:t>
+      </w:r>
+      <w:r>
+        <w:rPr>
+          <w:rFonts w:ascii="Times" w:eastAsia="Times New Roman" w:hAnsi="Times" w:cs="Arial"/>
+          <w:bCs/>
+          <w:color w:val="222222"/>
+          <w:sz w:val="26"/>
+          <w:szCs w:val="26"/>
+        </w:rPr>
+        <w:t>In order to further research into titanium capacitors, c</w:t>
+      </w:r>
+      <w:r>
+        <w:rPr>
+          <w:rFonts w:ascii="Times" w:eastAsia="Times New Roman" w:hAnsi="Times" w:cs="Arial"/>
+          <w:bCs/>
+          <w:color w:val="222222"/>
+          <w:sz w:val="26"/>
+          <w:szCs w:val="26"/>
+        </w:rPr>
+        <w:t xml:space="preserve">ustom anodization </w:t>
+      </w:r>
+      <w:r>
+        <w:rPr>
+          <w:rFonts w:ascii="Times" w:eastAsia="Times New Roman" w:hAnsi="Times" w:cs="Arial"/>
+          <w:bCs/>
+          <w:color w:val="222222"/>
+          <w:sz w:val="26"/>
+          <w:szCs w:val="26"/>
+        </w:rPr>
+        <w:t xml:space="preserve">instrumentation </w:t>
+      </w:r>
+      <w:r>
+        <w:rPr>
+          <w:rFonts w:ascii="Times" w:eastAsia="Times New Roman" w:hAnsi="Times" w:cs="Arial"/>
+          <w:bCs/>
+          <w:color w:val="222222"/>
+          <w:sz w:val="26"/>
+          <w:szCs w:val="26"/>
+        </w:rPr>
+        <w:t xml:space="preserve">has been developed to </w:t>
+      </w:r>
+      <w:r>
+        <w:rPr>
+          <w:rFonts w:ascii="Times" w:eastAsia="Times New Roman" w:hAnsi="Times" w:cs="Arial"/>
+          <w:bCs/>
+          <w:color w:val="222222"/>
+          <w:sz w:val="26"/>
+          <w:szCs w:val="26"/>
+        </w:rPr>
+        <w:t xml:space="preserve">anodize and characterize prototype titanium capacitor materials. </w:t>
+      </w:r>
+      <w:r>
+        <w:rPr>
+          <w:rFonts w:ascii="Times" w:eastAsia="Times New Roman" w:hAnsi="Times" w:cs="Arial"/>
+          <w:bCs/>
+          <w:color w:val="222222"/>
+          <w:sz w:val="26"/>
+          <w:szCs w:val="26"/>
+        </w:rPr>
+        <w:t>This instrumentation was necessary because conventional systems do not have the necessary dynamic range (1A-1nA measurement) or repeatability (need to get some kind of number) needed in this application.</w:t>
+      </w:r>
+    </w:p>
+    <w:p>
+      <w:pPr>
+        <w:rPr>
+          <w:rFonts w:ascii="Times" w:eastAsia="Times New Roman" w:hAnsi="Times" w:cs="Arial"/>
+          <w:b/>
+          <w:bCs/>
+          <w:color w:val="222222"/>
+          <w:sz w:val="26"/>
+          <w:szCs w:val="26"/>
+        </w:rPr>
+      </w:pPr>
+      <w:r>
+        <w:rPr>
+          <w:rFonts w:ascii="Times" w:eastAsia="Times New Roman" w:hAnsi="Times" w:cs="Times New Roman"/>
+          <w:color w:val="000000"/>
+          <w:sz w:val="26"/>
+          <w:szCs w:val="26"/>
+        </w:rPr>
+        <w:br/>
+      </w:r>
+      <w:r>
+        <w:rPr>
+          <w:rFonts w:ascii="Times" w:eastAsia="Times New Roman" w:hAnsi="Times" w:cs="Arial"/>
+          <w:b/>
+          <w:bCs/>
+          <w:color w:val="222222"/>
+          <w:sz w:val="26"/>
+          <w:szCs w:val="26"/>
+        </w:rPr>
+        <w:t>Anodization Process and Requirements</w:t>
+      </w:r>
+    </w:p>
+    <w:p>
+      <w:pPr>
+        <w:rPr>
+          <w:rFonts w:ascii="Times" w:eastAsia="Times New Roman" w:hAnsi="Times" w:cs="Arial"/>
+          <w:color w:val="222222"/>
+          <w:sz w:val="26"/>
+          <w:szCs w:val="26"/>
+        </w:rPr>
+      </w:pPr>
       <w:r>
         <w:rPr>
           <w:rFonts w:ascii="Times" w:eastAsia="Times New Roman" w:hAnsi="Times" w:cs="Times New Roman"/>
@@ -2688,16 +2780,6 @@
           <w:szCs w:val="26"/>
         </w:rPr>
       </w:pPr>
-    </w:p>
-    <w:p>
-      <w:pPr>
-        <w:rPr>
-          <w:rFonts w:ascii="Times" w:eastAsia="Times New Roman" w:hAnsi="Times" w:cs="Times New Roman"/>
-          <w:color w:val="000000"/>
-          <w:sz w:val="26"/>
-          <w:szCs w:val="26"/>
-        </w:rPr>
-      </w:pPr>
       <w:r>
         <w:rPr>
           <w:rFonts w:ascii="Times" w:eastAsia="Times New Roman" w:hAnsi="Times" w:cs="Times New Roman"/>
@@ -2714,7 +2796,25 @@
           <w:sz w:val="26"/>
           <w:szCs w:val="26"/>
         </w:rPr>
-        <w:t>Both the differential amplifier and the transimpedance amplifier send their signals to 6-pole Sallen-Key filters. These filters have a cutoff frequency of 10kHz(quote S.thesis)</w:t>
+        <w:t>Both the differential amplifier and the transimpedance amplifier send their signals to 6-pole Sallen-Key filters. These filters have a cutoff frequency of 10kHz(quote S.</w:t>
+      </w:r>
+      <w:r>
+        <w:rPr>
+          <w:rFonts w:ascii="Times" w:eastAsia="Times New Roman" w:hAnsi="Times" w:cs="Times New Roman"/>
+          <w:color w:val="000000"/>
+          <w:sz w:val="26"/>
+          <w:szCs w:val="26"/>
+        </w:rPr>
+        <w:t xml:space="preserve"> </w:t>
+      </w:r>
+      <w:r>
+        <w:rPr>
+          <w:rFonts w:ascii="Times" w:eastAsia="Times New Roman" w:hAnsi="Times" w:cs="Times New Roman"/>
+          <w:color w:val="000000"/>
+          <w:sz w:val="26"/>
+          <w:szCs w:val="26"/>
+        </w:rPr>
+        <w:t>thesis)</w:t>
       </w:r>
       <w:r>
         <w:rPr>
@@ -2835,7 +2935,7 @@
       <w:tblGrid>
         <w:gridCol w:w="1395"/>
         <w:gridCol w:w="2825"/>
-        <w:gridCol w:w="3185"/>
+        <w:gridCol w:w="2936"/>
       </w:tblGrid>
       <w:tr>
         <w:tc>
@@ -3188,7 +3288,18 @@
                 <w:sz w:val="26"/>
                 <w:szCs w:val="26"/>
               </w:rPr>
-              <w:t>Hi current measurement</w:t>
+              <w:t xml:space="preserve">Hi current </w:t>
+            </w:r>
+            <w:r>
+              <w:rPr>
+                <w:rFonts w:ascii="Times" w:eastAsia="Times New Roman" w:hAnsi="Times" w:cs="Arial"/>
+                <w:b/>
+                <w:bCs/>
+                <w:color w:val="222222"/>
+                <w:sz w:val="26"/>
+                <w:szCs w:val="26"/>
+              </w:rPr>
+              <w:t>(1A-1mA)</w:t>
             </w:r>
           </w:p>
         </w:tc>
@@ -3307,7 +3418,18 @@
                 <w:sz w:val="26"/>
                 <w:szCs w:val="26"/>
               </w:rPr>
-              <w:t>Med current measurement</w:t>
+              <w:t xml:space="preserve">Med current </w:t>
+            </w:r>
+            <w:r>
+              <w:rPr>
+                <w:rFonts w:ascii="Times" w:eastAsia="Times New Roman" w:hAnsi="Times" w:cs="Arial"/>
+                <w:b/>
+                <w:bCs/>
+                <w:color w:val="222222"/>
+                <w:sz w:val="26"/>
+                <w:szCs w:val="26"/>
+              </w:rPr>
+              <w:t>(1mA-1uA)</w:t>
             </w:r>
           </w:p>
         </w:tc>
@@ -3426,259 +3548,8 @@
                 <w:sz w:val="26"/>
                 <w:szCs w:val="26"/>
               </w:rPr>
-              <w:t>Lo current measurement.*</w:t>
+              <w:t xml:space="preserve">Lo current </w:t>
             </w:r>
-          </w:p>
-        </w:tc>
-      </w:tr>
-    </w:tbl>
-    <w:p>
-      <w:pPr>
-        <w:rPr>
-          <w:rFonts w:ascii="Times" w:eastAsia="Times New Roman" w:hAnsi="Times" w:cs="Times New Roman"/>
-          <w:color w:val="000000"/>
-          <w:sz w:val="26"/>
-          <w:szCs w:val="26"/>
-        </w:rPr>
-      </w:pPr>
-      <w:r>
-        <w:rPr>
-          <w:rFonts w:ascii="Times" w:eastAsia="Times New Roman" w:hAnsi="Times" w:cs="Times New Roman"/>
-          <w:color w:val="000000"/>
-          <w:sz w:val="26"/>
-          <w:szCs w:val="26"/>
-        </w:rPr>
-        <w:br/>
-      </w:r>
-      <w:r>
-        <w:rPr>
-          <w:rFonts w:ascii="Times" w:eastAsia="Times New Roman" w:hAnsi="Times" w:cs="Arial"/>
-          <w:color w:val="222222"/>
-          <w:sz w:val="26"/>
-          <w:szCs w:val="26"/>
-        </w:rPr>
-        <w:t>Once the data is collected onto the microcontroller, it is sent to a PC via USB for further analysis. The data is sampled by the ADCs at a rate of #baud and transferred to the PC at a rate of 2Mbaud. This allows for maximum flexibility on the PC side, where any data coming in at a rate greater than what is desired can simply be discarded.</w:t>
-      </w:r>
-      <w:r>
-        <w:rPr>
-          <w:rFonts w:ascii="Times" w:eastAsia="Times New Roman" w:hAnsi="Times" w:cs="Times New Roman"/>
-          <w:color w:val="000000"/>
-          <w:sz w:val="26"/>
-          <w:szCs w:val="26"/>
-        </w:rPr>
-        <w:br/>
-      </w:r>
-    </w:p>
-    <w:p>
-      <w:pPr>
-        <w:rPr>
-          <w:rFonts w:ascii="Times" w:eastAsia="Times New Roman" w:hAnsi="Times" w:cs="Arial"/>
-          <w:b/>
-          <w:bCs/>
-          <w:color w:val="222222"/>
-          <w:sz w:val="26"/>
-          <w:szCs w:val="26"/>
-        </w:rPr>
-      </w:pPr>
-      <w:r>
-        <w:rPr>
-          <w:rFonts w:ascii="Times" w:eastAsia="Times New Roman" w:hAnsi="Times" w:cs="Times New Roman"/>
-          <w:color w:val="000000"/>
-          <w:sz w:val="26"/>
-          <w:szCs w:val="26"/>
-        </w:rPr>
-        <w:br/>
-      </w:r>
-      <w:r>
-        <w:rPr>
-          <w:rFonts w:ascii="Times" w:eastAsia="Times New Roman" w:hAnsi="Times" w:cs="Arial"/>
-          <w:b/>
-          <w:bCs/>
-          <w:color w:val="222222"/>
-          <w:sz w:val="26"/>
-          <w:szCs w:val="26"/>
-        </w:rPr>
-        <w:t xml:space="preserve">III. Experimental procedures. </w:t>
-      </w:r>
-    </w:p>
-    <w:p>
-      <w:pPr>
-        <w:rPr>
-          <w:rFonts w:ascii="Times" w:eastAsia="Times New Roman" w:hAnsi="Times" w:cs="Times New Roman"/>
-          <w:color w:val="000000"/>
-          <w:sz w:val="26"/>
-          <w:szCs w:val="26"/>
-        </w:rPr>
-      </w:pPr>
-      <w:r>
-        <w:rPr>
-          <w:rFonts w:ascii="Times" w:eastAsia="Times New Roman" w:hAnsi="Times" w:cs="Times New Roman"/>
-          <w:color w:val="000000"/>
-          <w:sz w:val="26"/>
-          <w:szCs w:val="26"/>
-        </w:rPr>
-        <w:br/>
-      </w:r>
-      <w:r>
-        <w:rPr>
-          <w:rFonts w:ascii="Times" w:eastAsia="Times New Roman" w:hAnsi="Times" w:cs="Arial"/>
-          <w:color w:val="222222"/>
-          <w:sz w:val="26"/>
-          <w:szCs w:val="26"/>
-        </w:rPr>
-        <w:t xml:space="preserve">The experimental setup to anodize the anode of a titanium capacitor with the aforementioned circuitry is as follows. The anode sample is prepared by cleaning the surface oxide off with a chemical bath. It is then transported into a beaker of anodizing solution. The current source is connected to the DUT and acts as both a current source and data logger until the test is </w:t>
-      </w:r>
-      <w:r>
-        <w:rPr>
-          <w:rFonts w:ascii="Times" w:eastAsia="Times New Roman" w:hAnsi="Times" w:cs="Arial"/>
-          <w:color w:val="222222"/>
-          <w:sz w:val="26"/>
-          <w:szCs w:val="26"/>
-        </w:rPr>
-        <w:t>finished and the curr</w:t>
-      </w:r>
-      <w:r>
-        <w:rPr>
-          <w:rFonts w:ascii="Times" w:eastAsia="Times New Roman" w:hAnsi="Times" w:cs="Arial"/>
-          <w:color w:val="222222"/>
-          <w:sz w:val="26"/>
-          <w:szCs w:val="26"/>
-        </w:rPr>
-        <w:t>ent through the DUT has dropped to the leakage current</w:t>
-      </w:r>
-      <w:r>
-        <w:rPr>
-          <w:rFonts w:ascii="Times" w:eastAsia="Times New Roman" w:hAnsi="Times" w:cs="Arial"/>
-          <w:color w:val="222222"/>
-          <w:sz w:val="26"/>
-          <w:szCs w:val="26"/>
-        </w:rPr>
-        <w:t>.</w:t>
-      </w:r>
-      <w:r>
-        <w:rPr>
-          <w:rFonts w:ascii="Times" w:eastAsia="Times New Roman" w:hAnsi="Times" w:cs="Times New Roman"/>
-          <w:color w:val="000000"/>
-          <w:sz w:val="26"/>
-          <w:szCs w:val="26"/>
-        </w:rPr>
-        <w:br/>
-      </w:r>
-      <w:r>
-        <w:rPr>
-          <w:rFonts w:ascii="Times" w:eastAsia="Times New Roman" w:hAnsi="Times" w:cs="Times New Roman"/>
-          <w:color w:val="000000"/>
-          <w:sz w:val="26"/>
-          <w:szCs w:val="26"/>
-        </w:rPr>
-        <w:br/>
-      </w:r>
-      <w:r>
-        <w:rPr>
-          <w:rFonts w:ascii="Times" w:eastAsia="Times New Roman" w:hAnsi="Times" w:cs="Times New Roman"/>
-          <w:color w:val="000000"/>
-          <w:sz w:val="26"/>
-          <w:szCs w:val="26"/>
-        </w:rPr>
-        <w:br/>
-      </w:r>
-      <w:r>
-        <w:rPr>
-          <w:rFonts w:ascii="Times" w:eastAsia="Times New Roman" w:hAnsi="Times" w:cs="Arial"/>
-          <w:b/>
-          <w:bCs/>
-          <w:color w:val="222222"/>
-          <w:sz w:val="26"/>
-          <w:szCs w:val="26"/>
-        </w:rPr>
-        <w:t>IV. Experimental results.  This can be a selection of the materials Don and Laurie have anodized.  To date I am not sure if we really have any from Don.</w:t>
-      </w:r>
-      <w:r>
-        <w:rPr>
-          <w:rFonts w:ascii="Times" w:eastAsia="Times New Roman" w:hAnsi="Times" w:cs="Times New Roman"/>
-          <w:color w:val="000000"/>
-          <w:sz w:val="26"/>
-          <w:szCs w:val="26"/>
-        </w:rPr>
-        <w:br/>
-      </w:r>
-      <w:r>
-        <w:rPr>
-          <w:rFonts w:ascii="Times" w:eastAsia="Times New Roman" w:hAnsi="Times" w:cs="Times New Roman"/>
-          <w:color w:val="000000"/>
-          <w:sz w:val="26"/>
-          <w:szCs w:val="26"/>
-        </w:rPr>
-        <w:br/>
-      </w:r>
-      <w:r>
-        <w:rPr>
-          <w:rFonts w:ascii="Times" w:eastAsia="Times New Roman" w:hAnsi="Times" w:cs="Arial"/>
-          <w:color w:val="222222"/>
-          <w:sz w:val="26"/>
-          <w:szCs w:val="26"/>
-        </w:rPr>
-        <w:t>To date this method has anodized a number of different materials, including the following list:</w:t>
-      </w:r>
-      <w:r>
-        <w:rPr>
-          <w:rFonts w:ascii="Times" w:eastAsia="Times New Roman" w:hAnsi="Times" w:cs="Times New Roman"/>
-          <w:color w:val="000000"/>
-          <w:sz w:val="26"/>
-          <w:szCs w:val="26"/>
-        </w:rPr>
-        <w:br/>
-      </w:r>
-    </w:p>
-    <w:tbl>
-      <w:tblPr>
-        <w:tblW w:w="0" w:type="auto"/>
-        <w:tblCellMar>
-          <w:top w:w="15" w:type="dxa"/>
-          <w:left w:w="15" w:type="dxa"/>
-          <w:bottom w:w="15" w:type="dxa"/>
-          <w:right w:w="15" w:type="dxa"/>
-        </w:tblCellMar>
-        <w:tblLook w:val="04A0" w:firstRow="1" w:lastRow="0" w:firstColumn="1" w:lastColumn="0" w:noHBand="0" w:noVBand="1"/>
-      </w:tblPr>
-      <w:tblGrid>
-        <w:gridCol w:w="1079"/>
-        <w:gridCol w:w="857"/>
-        <w:gridCol w:w="858"/>
-        <w:gridCol w:w="1022"/>
-        <w:gridCol w:w="976"/>
-        <w:gridCol w:w="1099"/>
-        <w:gridCol w:w="838"/>
-        <w:gridCol w:w="993"/>
-        <w:gridCol w:w="1128"/>
-      </w:tblGrid>
-      <w:tr>
-        <w:tc>
-          <w:tcPr>
-            <w:tcW w:w="0" w:type="auto"/>
-            <w:tcBorders>
-              <w:top w:val="dotted" w:sz="6" w:space="0" w:color="AAAAAA"/>
-              <w:left w:val="dotted" w:sz="6" w:space="0" w:color="AAAAAA"/>
-              <w:bottom w:val="dotted" w:sz="6" w:space="0" w:color="AAAAAA"/>
-              <w:right w:val="dotted" w:sz="6" w:space="0" w:color="AAAAAA"/>
-            </w:tcBorders>
-            <w:tcMar>
-              <w:top w:w="105" w:type="dxa"/>
-              <w:left w:w="105" w:type="dxa"/>
-              <w:bottom w:w="105" w:type="dxa"/>
-              <w:right w:w="105" w:type="dxa"/>
-            </w:tcMar>
-            <w:hideMark/>
-          </w:tcPr>
-          <w:p>
-            <w:pPr>
-              <w:spacing w:line="0" w:lineRule="atLeast"/>
-              <w:rPr>
-                <w:rFonts w:ascii="Times" w:eastAsia="Times New Roman" w:hAnsi="Times" w:cs="Times New Roman"/>
-                <w:sz w:val="26"/>
-                <w:szCs w:val="26"/>
-              </w:rPr>
-            </w:pPr>
             <w:r>
               <w:rPr>
                 <w:rFonts w:ascii="Times" w:eastAsia="Times New Roman" w:hAnsi="Times" w:cs="Arial"/>
@@ -3688,2593 +3559,17 @@
                 <w:sz w:val="26"/>
                 <w:szCs w:val="26"/>
               </w:rPr>
-              <w:t>Test ID</w:t>
-            </w:r>
-          </w:p>
-        </w:tc>
-        <w:tc>
-          <w:tcPr>
-            <w:tcW w:w="0" w:type="auto"/>
-            <w:tcBorders>
-              <w:top w:val="dotted" w:sz="6" w:space="0" w:color="AAAAAA"/>
-              <w:left w:val="dotted" w:sz="6" w:space="0" w:color="AAAAAA"/>
-              <w:bottom w:val="dotted" w:sz="6" w:space="0" w:color="AAAAAA"/>
-              <w:right w:val="dotted" w:sz="6" w:space="0" w:color="AAAAAA"/>
-            </w:tcBorders>
-            <w:tcMar>
-              <w:top w:w="105" w:type="dxa"/>
-              <w:left w:w="105" w:type="dxa"/>
-              <w:bottom w:w="105" w:type="dxa"/>
-              <w:right w:w="105" w:type="dxa"/>
-            </w:tcMar>
-            <w:hideMark/>
-          </w:tcPr>
-          <w:p>
-            <w:pPr>
-              <w:spacing w:line="0" w:lineRule="atLeast"/>
-              <w:rPr>
-                <w:rFonts w:ascii="Times" w:eastAsia="Times New Roman" w:hAnsi="Times" w:cs="Times New Roman"/>
-                <w:sz w:val="26"/>
-                <w:szCs w:val="26"/>
-              </w:rPr>
-            </w:pPr>
-            <w:r>
-              <w:rPr>
-                <w:rFonts w:ascii="Times" w:eastAsia="Times New Roman" w:hAnsi="Times" w:cs="Arial"/>
-                <w:b/>
-                <w:bCs/>
-                <w:color w:val="222222"/>
-                <w:sz w:val="26"/>
-                <w:szCs w:val="26"/>
-              </w:rPr>
-              <w:t>Anode Material</w:t>
-            </w:r>
-          </w:p>
-        </w:tc>
-        <w:tc>
-          <w:tcPr>
-            <w:tcW w:w="0" w:type="auto"/>
-            <w:tcBorders>
-              <w:top w:val="dotted" w:sz="6" w:space="0" w:color="AAAAAA"/>
-              <w:left w:val="dotted" w:sz="6" w:space="0" w:color="AAAAAA"/>
-              <w:bottom w:val="dotted" w:sz="6" w:space="0" w:color="AAAAAA"/>
-              <w:right w:val="dotted" w:sz="6" w:space="0" w:color="AAAAAA"/>
-            </w:tcBorders>
-            <w:tcMar>
-              <w:top w:w="105" w:type="dxa"/>
-              <w:left w:w="105" w:type="dxa"/>
-              <w:bottom w:w="105" w:type="dxa"/>
-              <w:right w:w="105" w:type="dxa"/>
-            </w:tcMar>
-            <w:hideMark/>
-          </w:tcPr>
-          <w:p>
-            <w:pPr>
-              <w:spacing w:line="0" w:lineRule="atLeast"/>
-              <w:rPr>
-                <w:rFonts w:ascii="Times" w:eastAsia="Times New Roman" w:hAnsi="Times" w:cs="Times New Roman"/>
-                <w:sz w:val="26"/>
-                <w:szCs w:val="26"/>
-              </w:rPr>
-            </w:pPr>
-            <w:r>
-              <w:rPr>
-                <w:rFonts w:ascii="Times" w:eastAsia="Times New Roman" w:hAnsi="Times" w:cs="Arial"/>
-                <w:b/>
-                <w:bCs/>
-                <w:color w:val="222222"/>
-                <w:sz w:val="26"/>
-                <w:szCs w:val="26"/>
-              </w:rPr>
-              <w:t>Cathode Material</w:t>
-            </w:r>
-          </w:p>
-        </w:tc>
-        <w:tc>
-          <w:tcPr>
-            <w:tcW w:w="0" w:type="auto"/>
-            <w:tcBorders>
-              <w:top w:val="dotted" w:sz="6" w:space="0" w:color="AAAAAA"/>
-              <w:left w:val="dotted" w:sz="6" w:space="0" w:color="AAAAAA"/>
-              <w:bottom w:val="dotted" w:sz="6" w:space="0" w:color="AAAAAA"/>
-              <w:right w:val="dotted" w:sz="6" w:space="0" w:color="AAAAAA"/>
-            </w:tcBorders>
-            <w:tcMar>
-              <w:top w:w="105" w:type="dxa"/>
-              <w:left w:w="105" w:type="dxa"/>
-              <w:bottom w:w="105" w:type="dxa"/>
-              <w:right w:w="105" w:type="dxa"/>
-            </w:tcMar>
-            <w:hideMark/>
-          </w:tcPr>
-          <w:p>
-            <w:pPr>
-              <w:spacing w:line="0" w:lineRule="atLeast"/>
-              <w:rPr>
-                <w:rFonts w:ascii="Times" w:eastAsia="Times New Roman" w:hAnsi="Times" w:cs="Times New Roman"/>
-                <w:sz w:val="26"/>
-                <w:szCs w:val="26"/>
-              </w:rPr>
-            </w:pPr>
-            <w:r>
-              <w:rPr>
-                <w:rFonts w:ascii="Times" w:eastAsia="Times New Roman" w:hAnsi="Times" w:cs="Arial"/>
-                <w:b/>
-                <w:bCs/>
-                <w:color w:val="222222"/>
-                <w:sz w:val="26"/>
-                <w:szCs w:val="26"/>
-              </w:rPr>
-              <w:t>Electrolyte</w:t>
-            </w:r>
-          </w:p>
-        </w:tc>
-        <w:tc>
-          <w:tcPr>
-            <w:tcW w:w="0" w:type="auto"/>
-            <w:tcBorders>
-              <w:top w:val="dotted" w:sz="6" w:space="0" w:color="AAAAAA"/>
-              <w:left w:val="dotted" w:sz="6" w:space="0" w:color="AAAAAA"/>
-              <w:bottom w:val="dotted" w:sz="6" w:space="0" w:color="AAAAAA"/>
-              <w:right w:val="dotted" w:sz="6" w:space="0" w:color="AAAAAA"/>
-            </w:tcBorders>
-            <w:tcMar>
-              <w:top w:w="105" w:type="dxa"/>
-              <w:left w:w="105" w:type="dxa"/>
-              <w:bottom w:w="105" w:type="dxa"/>
-              <w:right w:w="105" w:type="dxa"/>
-            </w:tcMar>
-            <w:hideMark/>
-          </w:tcPr>
-          <w:p>
-            <w:pPr>
-              <w:spacing w:line="0" w:lineRule="atLeast"/>
-              <w:rPr>
-                <w:rFonts w:ascii="Times" w:eastAsia="Times New Roman" w:hAnsi="Times" w:cs="Times New Roman"/>
-                <w:sz w:val="26"/>
-                <w:szCs w:val="26"/>
-              </w:rPr>
-            </w:pPr>
-            <w:r>
-              <w:rPr>
-                <w:rFonts w:ascii="Times" w:eastAsia="Times New Roman" w:hAnsi="Times" w:cs="Arial"/>
-                <w:b/>
-                <w:bCs/>
-                <w:color w:val="222222"/>
-                <w:sz w:val="26"/>
-                <w:szCs w:val="26"/>
-              </w:rPr>
-              <w:t>Anodizing Current</w:t>
-            </w:r>
-          </w:p>
-        </w:tc>
-        <w:tc>
-          <w:tcPr>
-            <w:tcW w:w="0" w:type="auto"/>
-            <w:tcBorders>
-              <w:top w:val="dotted" w:sz="6" w:space="0" w:color="AAAAAA"/>
-              <w:left w:val="dotted" w:sz="6" w:space="0" w:color="AAAAAA"/>
-              <w:bottom w:val="dotted" w:sz="6" w:space="0" w:color="AAAAAA"/>
-              <w:right w:val="dotted" w:sz="6" w:space="0" w:color="AAAAAA"/>
-            </w:tcBorders>
-            <w:tcMar>
-              <w:top w:w="105" w:type="dxa"/>
-              <w:left w:w="105" w:type="dxa"/>
-              <w:bottom w:w="105" w:type="dxa"/>
-              <w:right w:w="105" w:type="dxa"/>
-            </w:tcMar>
-            <w:hideMark/>
-          </w:tcPr>
-          <w:p>
-            <w:pPr>
-              <w:spacing w:line="0" w:lineRule="atLeast"/>
-              <w:rPr>
-                <w:rFonts w:ascii="Times" w:eastAsia="Times New Roman" w:hAnsi="Times" w:cs="Times New Roman"/>
-                <w:sz w:val="26"/>
-                <w:szCs w:val="26"/>
-              </w:rPr>
-            </w:pPr>
-            <w:r>
-              <w:rPr>
-                <w:rFonts w:ascii="Times" w:eastAsia="Times New Roman" w:hAnsi="Times" w:cs="Arial"/>
-                <w:b/>
-                <w:bCs/>
-                <w:color w:val="222222"/>
-                <w:sz w:val="26"/>
-                <w:szCs w:val="26"/>
-              </w:rPr>
-              <w:t>Anodizing Compliance Voltage</w:t>
-            </w:r>
-          </w:p>
-        </w:tc>
-        <w:tc>
-          <w:tcPr>
-            <w:tcW w:w="0" w:type="auto"/>
-            <w:tcBorders>
-              <w:top w:val="dotted" w:sz="6" w:space="0" w:color="AAAAAA"/>
-              <w:left w:val="dotted" w:sz="6" w:space="0" w:color="AAAAAA"/>
-              <w:bottom w:val="dotted" w:sz="6" w:space="0" w:color="AAAAAA"/>
-              <w:right w:val="dotted" w:sz="6" w:space="0" w:color="AAAAAA"/>
-            </w:tcBorders>
-            <w:tcMar>
-              <w:top w:w="105" w:type="dxa"/>
-              <w:left w:w="105" w:type="dxa"/>
-              <w:bottom w:w="105" w:type="dxa"/>
-              <w:right w:w="105" w:type="dxa"/>
-            </w:tcMar>
-            <w:hideMark/>
-          </w:tcPr>
-          <w:p>
-            <w:pPr>
-              <w:spacing w:line="0" w:lineRule="atLeast"/>
-              <w:rPr>
-                <w:rFonts w:ascii="Times" w:eastAsia="Times New Roman" w:hAnsi="Times" w:cs="Times New Roman"/>
-                <w:sz w:val="26"/>
-                <w:szCs w:val="26"/>
-              </w:rPr>
-            </w:pPr>
-            <w:r>
-              <w:rPr>
-                <w:rFonts w:ascii="Times" w:eastAsia="Times New Roman" w:hAnsi="Times" w:cs="Arial"/>
-                <w:b/>
-                <w:bCs/>
-                <w:color w:val="222222"/>
-                <w:sz w:val="26"/>
-                <w:szCs w:val="26"/>
-              </w:rPr>
-              <w:t>Leakage Current (uA - 1kHz)</w:t>
-            </w:r>
-          </w:p>
-        </w:tc>
-        <w:tc>
-          <w:tcPr>
-            <w:tcW w:w="0" w:type="auto"/>
-            <w:tcBorders>
-              <w:top w:val="dotted" w:sz="6" w:space="0" w:color="AAAAAA"/>
-              <w:left w:val="dotted" w:sz="6" w:space="0" w:color="AAAAAA"/>
-              <w:bottom w:val="dotted" w:sz="6" w:space="0" w:color="AAAAAA"/>
-              <w:right w:val="dotted" w:sz="6" w:space="0" w:color="AAAAAA"/>
-            </w:tcBorders>
-            <w:tcMar>
-              <w:top w:w="105" w:type="dxa"/>
-              <w:left w:w="105" w:type="dxa"/>
-              <w:bottom w:w="105" w:type="dxa"/>
-              <w:right w:w="105" w:type="dxa"/>
-            </w:tcMar>
-            <w:hideMark/>
-          </w:tcPr>
-          <w:p>
-            <w:pPr>
-              <w:spacing w:line="0" w:lineRule="atLeast"/>
-              <w:rPr>
-                <w:rFonts w:ascii="Times" w:eastAsia="Times New Roman" w:hAnsi="Times" w:cs="Times New Roman"/>
-                <w:sz w:val="26"/>
-                <w:szCs w:val="26"/>
-              </w:rPr>
-            </w:pPr>
-            <w:r>
-              <w:rPr>
-                <w:rFonts w:ascii="Times" w:eastAsia="Times New Roman" w:hAnsi="Times" w:cs="Arial"/>
-                <w:b/>
-                <w:bCs/>
-                <w:color w:val="222222"/>
-                <w:sz w:val="26"/>
-                <w:szCs w:val="26"/>
-              </w:rPr>
-              <w:t>Series Resistance</w:t>
-            </w:r>
-            <w:r>
-              <w:rPr>
-                <w:rFonts w:ascii="Times" w:eastAsia="Times New Roman" w:hAnsi="Times" w:cs="Arial"/>
-                <w:b/>
-                <w:bCs/>
-                <w:color w:val="000000"/>
-                <w:sz w:val="26"/>
-                <w:szCs w:val="26"/>
-              </w:rPr>
-              <w:t xml:space="preserve"> (ohms - 1kHz)</w:t>
-            </w:r>
-          </w:p>
-        </w:tc>
-        <w:tc>
-          <w:tcPr>
-            <w:tcW w:w="0" w:type="auto"/>
-            <w:tcBorders>
-              <w:top w:val="dotted" w:sz="6" w:space="0" w:color="AAAAAA"/>
-              <w:left w:val="dotted" w:sz="6" w:space="0" w:color="AAAAAA"/>
-              <w:bottom w:val="dotted" w:sz="6" w:space="0" w:color="AAAAAA"/>
-              <w:right w:val="dotted" w:sz="6" w:space="0" w:color="AAAAAA"/>
-            </w:tcBorders>
-            <w:tcMar>
-              <w:top w:w="105" w:type="dxa"/>
-              <w:left w:w="105" w:type="dxa"/>
-              <w:bottom w:w="105" w:type="dxa"/>
-              <w:right w:w="105" w:type="dxa"/>
-            </w:tcMar>
-            <w:hideMark/>
-          </w:tcPr>
-          <w:p>
-            <w:pPr>
-              <w:spacing w:line="0" w:lineRule="atLeast"/>
-              <w:rPr>
-                <w:rFonts w:ascii="Times" w:eastAsia="Times New Roman" w:hAnsi="Times" w:cs="Times New Roman"/>
-                <w:sz w:val="26"/>
-                <w:szCs w:val="26"/>
-              </w:rPr>
-            </w:pPr>
-            <w:r>
-              <w:rPr>
-                <w:rFonts w:ascii="Times" w:eastAsia="Times New Roman" w:hAnsi="Times" w:cs="Arial"/>
-                <w:b/>
-                <w:bCs/>
-                <w:color w:val="000000"/>
-                <w:sz w:val="26"/>
-                <w:szCs w:val="26"/>
-              </w:rPr>
-              <w:t>Capacitance (uF - 1kHz)</w:t>
+              <w:t>(1uA-1nA)</w:t>
             </w:r>
           </w:p>
         </w:tc>
       </w:tr>
-      <w:tr>
-        <w:tc>
-          <w:tcPr>
-            <w:tcW w:w="0" w:type="auto"/>
-            <w:tcBorders>
-              <w:top w:val="dotted" w:sz="6" w:space="0" w:color="AAAAAA"/>
-              <w:left w:val="dotted" w:sz="6" w:space="0" w:color="AAAAAA"/>
-              <w:bottom w:val="dotted" w:sz="6" w:space="0" w:color="AAAAAA"/>
-              <w:right w:val="dotted" w:sz="6" w:space="0" w:color="AAAAAA"/>
-            </w:tcBorders>
-            <w:tcMar>
-              <w:top w:w="105" w:type="dxa"/>
-              <w:left w:w="105" w:type="dxa"/>
-              <w:bottom w:w="105" w:type="dxa"/>
-              <w:right w:w="105" w:type="dxa"/>
-            </w:tcMar>
-            <w:hideMark/>
-          </w:tcPr>
-          <w:p>
-            <w:pPr>
-              <w:rPr>
-                <w:rFonts w:ascii="Times" w:eastAsia="Times New Roman" w:hAnsi="Times" w:cs="Times New Roman"/>
-                <w:sz w:val="26"/>
-                <w:szCs w:val="26"/>
-              </w:rPr>
-            </w:pPr>
-          </w:p>
-        </w:tc>
-        <w:tc>
-          <w:tcPr>
-            <w:tcW w:w="0" w:type="auto"/>
-            <w:tcBorders>
-              <w:top w:val="dotted" w:sz="6" w:space="0" w:color="AAAAAA"/>
-              <w:left w:val="dotted" w:sz="6" w:space="0" w:color="AAAAAA"/>
-              <w:bottom w:val="dotted" w:sz="6" w:space="0" w:color="AAAAAA"/>
-              <w:right w:val="dotted" w:sz="6" w:space="0" w:color="AAAAAA"/>
-            </w:tcBorders>
-            <w:tcMar>
-              <w:top w:w="105" w:type="dxa"/>
-              <w:left w:w="105" w:type="dxa"/>
-              <w:bottom w:w="105" w:type="dxa"/>
-              <w:right w:w="105" w:type="dxa"/>
-            </w:tcMar>
-            <w:hideMark/>
-          </w:tcPr>
-          <w:p>
-            <w:pPr>
-              <w:spacing w:line="0" w:lineRule="atLeast"/>
-              <w:rPr>
-                <w:rFonts w:ascii="Times" w:eastAsia="Times New Roman" w:hAnsi="Times" w:cs="Times New Roman"/>
-                <w:sz w:val="26"/>
-                <w:szCs w:val="26"/>
-              </w:rPr>
-            </w:pPr>
-            <w:r>
-              <w:rPr>
-                <w:rFonts w:ascii="Times" w:eastAsia="Times New Roman" w:hAnsi="Times" w:cs="Arial"/>
-                <w:b/>
-                <w:bCs/>
-                <w:color w:val="222222"/>
-                <w:sz w:val="26"/>
-                <w:szCs w:val="26"/>
-              </w:rPr>
-              <w:t>Ti2</w:t>
-            </w:r>
-          </w:p>
-        </w:tc>
-        <w:tc>
-          <w:tcPr>
-            <w:tcW w:w="0" w:type="auto"/>
-            <w:tcBorders>
-              <w:top w:val="dotted" w:sz="6" w:space="0" w:color="AAAAAA"/>
-              <w:left w:val="dotted" w:sz="6" w:space="0" w:color="AAAAAA"/>
-              <w:bottom w:val="dotted" w:sz="6" w:space="0" w:color="AAAAAA"/>
-              <w:right w:val="dotted" w:sz="6" w:space="0" w:color="AAAAAA"/>
-            </w:tcBorders>
-            <w:tcMar>
-              <w:top w:w="105" w:type="dxa"/>
-              <w:left w:w="105" w:type="dxa"/>
-              <w:bottom w:w="105" w:type="dxa"/>
-              <w:right w:w="105" w:type="dxa"/>
-            </w:tcMar>
-            <w:hideMark/>
-          </w:tcPr>
-          <w:p>
-            <w:pPr>
-              <w:spacing w:line="0" w:lineRule="atLeast"/>
-              <w:rPr>
-                <w:rFonts w:ascii="Times" w:eastAsia="Times New Roman" w:hAnsi="Times" w:cs="Times New Roman"/>
-                <w:sz w:val="26"/>
-                <w:szCs w:val="26"/>
-              </w:rPr>
-            </w:pPr>
-            <w:r>
-              <w:rPr>
-                <w:rFonts w:ascii="Times" w:eastAsia="Times New Roman" w:hAnsi="Times" w:cs="Arial"/>
-                <w:b/>
-                <w:bCs/>
-                <w:color w:val="222222"/>
-                <w:sz w:val="26"/>
-                <w:szCs w:val="26"/>
-              </w:rPr>
-              <w:t>Ti</w:t>
-            </w:r>
-          </w:p>
-        </w:tc>
-        <w:tc>
-          <w:tcPr>
-            <w:tcW w:w="0" w:type="auto"/>
-            <w:tcBorders>
-              <w:top w:val="dotted" w:sz="6" w:space="0" w:color="AAAAAA"/>
-              <w:left w:val="dotted" w:sz="6" w:space="0" w:color="AAAAAA"/>
-              <w:bottom w:val="dotted" w:sz="6" w:space="0" w:color="AAAAAA"/>
-              <w:right w:val="dotted" w:sz="6" w:space="0" w:color="AAAAAA"/>
-            </w:tcBorders>
-            <w:tcMar>
-              <w:top w:w="105" w:type="dxa"/>
-              <w:left w:w="105" w:type="dxa"/>
-              <w:bottom w:w="105" w:type="dxa"/>
-              <w:right w:w="105" w:type="dxa"/>
-            </w:tcMar>
-            <w:hideMark/>
-          </w:tcPr>
-          <w:p>
-            <w:pPr>
-              <w:spacing w:line="0" w:lineRule="atLeast"/>
-              <w:rPr>
-                <w:rFonts w:ascii="Times" w:eastAsia="Times New Roman" w:hAnsi="Times" w:cs="Times New Roman"/>
-                <w:sz w:val="26"/>
-                <w:szCs w:val="26"/>
-              </w:rPr>
-            </w:pPr>
-            <w:r>
-              <w:rPr>
-                <w:rFonts w:ascii="Times" w:eastAsia="Times New Roman" w:hAnsi="Times" w:cs="Arial"/>
-                <w:b/>
-                <w:bCs/>
-                <w:color w:val="222222"/>
-                <w:sz w:val="26"/>
-                <w:szCs w:val="26"/>
-              </w:rPr>
-              <w:t>1% H3PO4</w:t>
-            </w:r>
-          </w:p>
-        </w:tc>
-        <w:tc>
-          <w:tcPr>
-            <w:tcW w:w="0" w:type="auto"/>
-            <w:tcBorders>
-              <w:top w:val="dotted" w:sz="6" w:space="0" w:color="AAAAAA"/>
-              <w:left w:val="dotted" w:sz="6" w:space="0" w:color="AAAAAA"/>
-              <w:bottom w:val="dotted" w:sz="6" w:space="0" w:color="AAAAAA"/>
-              <w:right w:val="dotted" w:sz="6" w:space="0" w:color="AAAAAA"/>
-            </w:tcBorders>
-            <w:tcMar>
-              <w:top w:w="105" w:type="dxa"/>
-              <w:left w:w="105" w:type="dxa"/>
-              <w:bottom w:w="105" w:type="dxa"/>
-              <w:right w:w="105" w:type="dxa"/>
-            </w:tcMar>
-            <w:hideMark/>
-          </w:tcPr>
-          <w:p>
-            <w:pPr>
-              <w:rPr>
-                <w:rFonts w:ascii="Times" w:eastAsia="Times New Roman" w:hAnsi="Times" w:cs="Times New Roman"/>
-                <w:sz w:val="26"/>
-                <w:szCs w:val="26"/>
-              </w:rPr>
-            </w:pPr>
-          </w:p>
-        </w:tc>
-        <w:tc>
-          <w:tcPr>
-            <w:tcW w:w="0" w:type="auto"/>
-            <w:tcBorders>
-              <w:top w:val="dotted" w:sz="6" w:space="0" w:color="AAAAAA"/>
-              <w:left w:val="dotted" w:sz="6" w:space="0" w:color="AAAAAA"/>
-              <w:bottom w:val="dotted" w:sz="6" w:space="0" w:color="AAAAAA"/>
-              <w:right w:val="dotted" w:sz="6" w:space="0" w:color="AAAAAA"/>
-            </w:tcBorders>
-            <w:tcMar>
-              <w:top w:w="105" w:type="dxa"/>
-              <w:left w:w="105" w:type="dxa"/>
-              <w:bottom w:w="105" w:type="dxa"/>
-              <w:right w:w="105" w:type="dxa"/>
-            </w:tcMar>
-            <w:hideMark/>
-          </w:tcPr>
-          <w:p>
-            <w:pPr>
-              <w:rPr>
-                <w:rFonts w:ascii="Times" w:eastAsia="Times New Roman" w:hAnsi="Times" w:cs="Times New Roman"/>
-                <w:sz w:val="26"/>
-                <w:szCs w:val="26"/>
-              </w:rPr>
-            </w:pPr>
-          </w:p>
-        </w:tc>
-        <w:tc>
-          <w:tcPr>
-            <w:tcW w:w="0" w:type="auto"/>
-            <w:tcBorders>
-              <w:top w:val="dotted" w:sz="6" w:space="0" w:color="AAAAAA"/>
-              <w:left w:val="dotted" w:sz="6" w:space="0" w:color="AAAAAA"/>
-              <w:bottom w:val="dotted" w:sz="6" w:space="0" w:color="AAAAAA"/>
-              <w:right w:val="dotted" w:sz="6" w:space="0" w:color="AAAAAA"/>
-            </w:tcBorders>
-            <w:tcMar>
-              <w:top w:w="105" w:type="dxa"/>
-              <w:left w:w="105" w:type="dxa"/>
-              <w:bottom w:w="105" w:type="dxa"/>
-              <w:right w:w="105" w:type="dxa"/>
-            </w:tcMar>
-            <w:hideMark/>
-          </w:tcPr>
-          <w:p>
-            <w:pPr>
-              <w:rPr>
-                <w:rFonts w:ascii="Times" w:eastAsia="Times New Roman" w:hAnsi="Times" w:cs="Times New Roman"/>
-                <w:sz w:val="26"/>
-                <w:szCs w:val="26"/>
-              </w:rPr>
-            </w:pPr>
-          </w:p>
-        </w:tc>
-        <w:tc>
-          <w:tcPr>
-            <w:tcW w:w="0" w:type="auto"/>
-            <w:tcBorders>
-              <w:top w:val="dotted" w:sz="6" w:space="0" w:color="AAAAAA"/>
-              <w:left w:val="dotted" w:sz="6" w:space="0" w:color="AAAAAA"/>
-              <w:bottom w:val="dotted" w:sz="6" w:space="0" w:color="AAAAAA"/>
-              <w:right w:val="dotted" w:sz="6" w:space="0" w:color="AAAAAA"/>
-            </w:tcBorders>
-            <w:tcMar>
-              <w:top w:w="105" w:type="dxa"/>
-              <w:left w:w="105" w:type="dxa"/>
-              <w:bottom w:w="105" w:type="dxa"/>
-              <w:right w:w="105" w:type="dxa"/>
-            </w:tcMar>
-            <w:hideMark/>
-          </w:tcPr>
-          <w:p>
-            <w:pPr>
-              <w:spacing w:line="0" w:lineRule="atLeast"/>
-              <w:rPr>
-                <w:rFonts w:ascii="Times" w:eastAsia="Times New Roman" w:hAnsi="Times" w:cs="Times New Roman"/>
-                <w:sz w:val="26"/>
-                <w:szCs w:val="26"/>
-              </w:rPr>
-            </w:pPr>
-          </w:p>
-        </w:tc>
-        <w:tc>
-          <w:tcPr>
-            <w:tcW w:w="0" w:type="auto"/>
-            <w:tcBorders>
-              <w:top w:val="dotted" w:sz="6" w:space="0" w:color="AAAAAA"/>
-              <w:left w:val="dotted" w:sz="6" w:space="0" w:color="AAAAAA"/>
-              <w:bottom w:val="dotted" w:sz="6" w:space="0" w:color="AAAAAA"/>
-              <w:right w:val="dotted" w:sz="6" w:space="0" w:color="AAAAAA"/>
-            </w:tcBorders>
-            <w:tcMar>
-              <w:top w:w="105" w:type="dxa"/>
-              <w:left w:w="105" w:type="dxa"/>
-              <w:bottom w:w="105" w:type="dxa"/>
-              <w:right w:w="105" w:type="dxa"/>
-            </w:tcMar>
-            <w:hideMark/>
-          </w:tcPr>
-          <w:p>
-            <w:pPr>
-              <w:spacing w:line="0" w:lineRule="atLeast"/>
-              <w:rPr>
-                <w:rFonts w:ascii="Times" w:eastAsia="Times New Roman" w:hAnsi="Times" w:cs="Times New Roman"/>
-                <w:sz w:val="26"/>
-                <w:szCs w:val="26"/>
-              </w:rPr>
-            </w:pPr>
-          </w:p>
-        </w:tc>
-      </w:tr>
-      <w:tr>
-        <w:tc>
-          <w:tcPr>
-            <w:tcW w:w="0" w:type="auto"/>
-            <w:tcBorders>
-              <w:top w:val="dotted" w:sz="6" w:space="0" w:color="AAAAAA"/>
-              <w:left w:val="dotted" w:sz="6" w:space="0" w:color="AAAAAA"/>
-              <w:bottom w:val="dotted" w:sz="6" w:space="0" w:color="AAAAAA"/>
-              <w:right w:val="dotted" w:sz="6" w:space="0" w:color="AAAAAA"/>
-            </w:tcBorders>
-            <w:tcMar>
-              <w:top w:w="105" w:type="dxa"/>
-              <w:left w:w="105" w:type="dxa"/>
-              <w:bottom w:w="105" w:type="dxa"/>
-              <w:right w:w="105" w:type="dxa"/>
-            </w:tcMar>
-            <w:hideMark/>
-          </w:tcPr>
-          <w:p>
-            <w:pPr>
-              <w:spacing w:line="0" w:lineRule="atLeast"/>
-              <w:rPr>
-                <w:rFonts w:ascii="Times" w:eastAsia="Times New Roman" w:hAnsi="Times" w:cs="Times New Roman"/>
-                <w:sz w:val="26"/>
-                <w:szCs w:val="26"/>
-              </w:rPr>
-            </w:pPr>
-            <w:r>
-              <w:rPr>
-                <w:rFonts w:ascii="Times" w:eastAsia="Times New Roman" w:hAnsi="Times" w:cs="Arial"/>
-                <w:b/>
-                <w:bCs/>
-                <w:color w:val="222222"/>
-                <w:sz w:val="26"/>
-                <w:szCs w:val="26"/>
-              </w:rPr>
-              <w:t>06202011A</w:t>
-            </w:r>
-          </w:p>
-        </w:tc>
-        <w:tc>
-          <w:tcPr>
-            <w:tcW w:w="0" w:type="auto"/>
-            <w:tcBorders>
-              <w:top w:val="dotted" w:sz="6" w:space="0" w:color="AAAAAA"/>
-              <w:left w:val="dotted" w:sz="6" w:space="0" w:color="AAAAAA"/>
-              <w:bottom w:val="dotted" w:sz="6" w:space="0" w:color="AAAAAA"/>
-              <w:right w:val="dotted" w:sz="6" w:space="0" w:color="AAAAAA"/>
-            </w:tcBorders>
-            <w:tcMar>
-              <w:top w:w="105" w:type="dxa"/>
-              <w:left w:w="105" w:type="dxa"/>
-              <w:bottom w:w="105" w:type="dxa"/>
-              <w:right w:w="105" w:type="dxa"/>
-            </w:tcMar>
-            <w:hideMark/>
-          </w:tcPr>
-          <w:p>
-            <w:pPr>
-              <w:spacing w:line="0" w:lineRule="atLeast"/>
-              <w:rPr>
-                <w:rFonts w:ascii="Times" w:eastAsia="Times New Roman" w:hAnsi="Times" w:cs="Times New Roman"/>
-                <w:sz w:val="26"/>
-                <w:szCs w:val="26"/>
-              </w:rPr>
-            </w:pPr>
-            <w:r>
-              <w:rPr>
-                <w:rFonts w:ascii="Times" w:eastAsia="Times New Roman" w:hAnsi="Times" w:cs="Arial"/>
-                <w:b/>
-                <w:bCs/>
-                <w:color w:val="222222"/>
-                <w:sz w:val="26"/>
-                <w:szCs w:val="26"/>
-              </w:rPr>
-              <w:t>ZrIt 20/80</w:t>
-            </w:r>
-          </w:p>
-        </w:tc>
-        <w:tc>
-          <w:tcPr>
-            <w:tcW w:w="0" w:type="auto"/>
-            <w:tcBorders>
-              <w:top w:val="dotted" w:sz="6" w:space="0" w:color="AAAAAA"/>
-              <w:left w:val="dotted" w:sz="6" w:space="0" w:color="AAAAAA"/>
-              <w:bottom w:val="dotted" w:sz="6" w:space="0" w:color="AAAAAA"/>
-              <w:right w:val="dotted" w:sz="6" w:space="0" w:color="AAAAAA"/>
-            </w:tcBorders>
-            <w:tcMar>
-              <w:top w:w="105" w:type="dxa"/>
-              <w:left w:w="105" w:type="dxa"/>
-              <w:bottom w:w="105" w:type="dxa"/>
-              <w:right w:w="105" w:type="dxa"/>
-            </w:tcMar>
-            <w:hideMark/>
-          </w:tcPr>
-          <w:p>
-            <w:pPr>
-              <w:spacing w:line="0" w:lineRule="atLeast"/>
-              <w:rPr>
-                <w:rFonts w:ascii="Times" w:eastAsia="Times New Roman" w:hAnsi="Times" w:cs="Times New Roman"/>
-                <w:sz w:val="26"/>
-                <w:szCs w:val="26"/>
-              </w:rPr>
-            </w:pPr>
-            <w:r>
-              <w:rPr>
-                <w:rFonts w:ascii="Times" w:eastAsia="Times New Roman" w:hAnsi="Times" w:cs="Arial"/>
-                <w:b/>
-                <w:bCs/>
-                <w:color w:val="222222"/>
-                <w:sz w:val="26"/>
-                <w:szCs w:val="26"/>
-              </w:rPr>
-              <w:t>Ti</w:t>
-            </w:r>
-          </w:p>
-        </w:tc>
-        <w:tc>
-          <w:tcPr>
-            <w:tcW w:w="0" w:type="auto"/>
-            <w:tcBorders>
-              <w:top w:val="dotted" w:sz="6" w:space="0" w:color="AAAAAA"/>
-              <w:left w:val="dotted" w:sz="6" w:space="0" w:color="AAAAAA"/>
-              <w:bottom w:val="dotted" w:sz="6" w:space="0" w:color="AAAAAA"/>
-              <w:right w:val="dotted" w:sz="6" w:space="0" w:color="AAAAAA"/>
-            </w:tcBorders>
-            <w:tcMar>
-              <w:top w:w="105" w:type="dxa"/>
-              <w:left w:w="105" w:type="dxa"/>
-              <w:bottom w:w="105" w:type="dxa"/>
-              <w:right w:w="105" w:type="dxa"/>
-            </w:tcMar>
-            <w:hideMark/>
-          </w:tcPr>
-          <w:p>
-            <w:pPr>
-              <w:spacing w:line="0" w:lineRule="atLeast"/>
-              <w:rPr>
-                <w:rFonts w:ascii="Times" w:eastAsia="Times New Roman" w:hAnsi="Times" w:cs="Times New Roman"/>
-                <w:sz w:val="26"/>
-                <w:szCs w:val="26"/>
-              </w:rPr>
-            </w:pPr>
-            <w:r>
-              <w:rPr>
-                <w:rFonts w:ascii="Times" w:eastAsia="Times New Roman" w:hAnsi="Times" w:cs="Arial"/>
-                <w:b/>
-                <w:bCs/>
-                <w:color w:val="222222"/>
-                <w:sz w:val="26"/>
-                <w:szCs w:val="26"/>
-              </w:rPr>
-              <w:t>1%H3PO4</w:t>
-            </w:r>
-          </w:p>
-        </w:tc>
-        <w:tc>
-          <w:tcPr>
-            <w:tcW w:w="0" w:type="auto"/>
-            <w:tcBorders>
-              <w:top w:val="dotted" w:sz="6" w:space="0" w:color="AAAAAA"/>
-              <w:left w:val="dotted" w:sz="6" w:space="0" w:color="AAAAAA"/>
-              <w:bottom w:val="dotted" w:sz="6" w:space="0" w:color="AAAAAA"/>
-              <w:right w:val="dotted" w:sz="6" w:space="0" w:color="AAAAAA"/>
-            </w:tcBorders>
-            <w:tcMar>
-              <w:top w:w="105" w:type="dxa"/>
-              <w:left w:w="105" w:type="dxa"/>
-              <w:bottom w:w="105" w:type="dxa"/>
-              <w:right w:w="105" w:type="dxa"/>
-            </w:tcMar>
-            <w:hideMark/>
-          </w:tcPr>
-          <w:p>
-            <w:pPr>
-              <w:rPr>
-                <w:rFonts w:ascii="Times" w:eastAsia="Times New Roman" w:hAnsi="Times" w:cs="Times New Roman"/>
-                <w:sz w:val="26"/>
-                <w:szCs w:val="26"/>
-              </w:rPr>
-            </w:pPr>
-          </w:p>
-        </w:tc>
-        <w:tc>
-          <w:tcPr>
-            <w:tcW w:w="0" w:type="auto"/>
-            <w:tcBorders>
-              <w:top w:val="dotted" w:sz="6" w:space="0" w:color="AAAAAA"/>
-              <w:left w:val="dotted" w:sz="6" w:space="0" w:color="AAAAAA"/>
-              <w:bottom w:val="dotted" w:sz="6" w:space="0" w:color="AAAAAA"/>
-              <w:right w:val="dotted" w:sz="6" w:space="0" w:color="AAAAAA"/>
-            </w:tcBorders>
-            <w:tcMar>
-              <w:top w:w="105" w:type="dxa"/>
-              <w:left w:w="105" w:type="dxa"/>
-              <w:bottom w:w="105" w:type="dxa"/>
-              <w:right w:w="105" w:type="dxa"/>
-            </w:tcMar>
-            <w:hideMark/>
-          </w:tcPr>
-          <w:p>
-            <w:pPr>
-              <w:rPr>
-                <w:rFonts w:ascii="Times" w:eastAsia="Times New Roman" w:hAnsi="Times" w:cs="Times New Roman"/>
-                <w:sz w:val="26"/>
-                <w:szCs w:val="26"/>
-              </w:rPr>
-            </w:pPr>
-          </w:p>
-        </w:tc>
-        <w:tc>
-          <w:tcPr>
-            <w:tcW w:w="0" w:type="auto"/>
-            <w:tcBorders>
-              <w:top w:val="dotted" w:sz="6" w:space="0" w:color="AAAAAA"/>
-              <w:left w:val="dotted" w:sz="6" w:space="0" w:color="AAAAAA"/>
-              <w:bottom w:val="dotted" w:sz="6" w:space="0" w:color="AAAAAA"/>
-              <w:right w:val="dotted" w:sz="6" w:space="0" w:color="AAAAAA"/>
-            </w:tcBorders>
-            <w:tcMar>
-              <w:top w:w="105" w:type="dxa"/>
-              <w:left w:w="105" w:type="dxa"/>
-              <w:bottom w:w="105" w:type="dxa"/>
-              <w:right w:w="105" w:type="dxa"/>
-            </w:tcMar>
-            <w:hideMark/>
-          </w:tcPr>
-          <w:p>
-            <w:pPr>
-              <w:rPr>
-                <w:rFonts w:ascii="Times" w:eastAsia="Times New Roman" w:hAnsi="Times" w:cs="Times New Roman"/>
-                <w:sz w:val="26"/>
-                <w:szCs w:val="26"/>
-              </w:rPr>
-            </w:pPr>
-          </w:p>
-        </w:tc>
-        <w:tc>
-          <w:tcPr>
-            <w:tcW w:w="0" w:type="auto"/>
-            <w:tcBorders>
-              <w:top w:val="dotted" w:sz="6" w:space="0" w:color="AAAAAA"/>
-              <w:left w:val="dotted" w:sz="6" w:space="0" w:color="AAAAAA"/>
-              <w:bottom w:val="dotted" w:sz="6" w:space="0" w:color="AAAAAA"/>
-              <w:right w:val="dotted" w:sz="6" w:space="0" w:color="AAAAAA"/>
-            </w:tcBorders>
-            <w:tcMar>
-              <w:top w:w="105" w:type="dxa"/>
-              <w:left w:w="105" w:type="dxa"/>
-              <w:bottom w:w="105" w:type="dxa"/>
-              <w:right w:w="105" w:type="dxa"/>
-            </w:tcMar>
-            <w:hideMark/>
-          </w:tcPr>
-          <w:p>
-            <w:pPr>
-              <w:spacing w:line="0" w:lineRule="atLeast"/>
-              <w:rPr>
-                <w:rFonts w:ascii="Times" w:eastAsia="Times New Roman" w:hAnsi="Times" w:cs="Times New Roman"/>
-                <w:sz w:val="26"/>
-                <w:szCs w:val="26"/>
-              </w:rPr>
-            </w:pPr>
-          </w:p>
-        </w:tc>
-        <w:tc>
-          <w:tcPr>
-            <w:tcW w:w="0" w:type="auto"/>
-            <w:tcBorders>
-              <w:top w:val="dotted" w:sz="6" w:space="0" w:color="AAAAAA"/>
-              <w:left w:val="dotted" w:sz="6" w:space="0" w:color="AAAAAA"/>
-              <w:bottom w:val="dotted" w:sz="6" w:space="0" w:color="AAAAAA"/>
-              <w:right w:val="dotted" w:sz="6" w:space="0" w:color="AAAAAA"/>
-            </w:tcBorders>
-            <w:tcMar>
-              <w:top w:w="105" w:type="dxa"/>
-              <w:left w:w="105" w:type="dxa"/>
-              <w:bottom w:w="105" w:type="dxa"/>
-              <w:right w:w="105" w:type="dxa"/>
-            </w:tcMar>
-            <w:hideMark/>
-          </w:tcPr>
-          <w:p>
-            <w:pPr>
-              <w:spacing w:line="0" w:lineRule="atLeast"/>
-              <w:rPr>
-                <w:rFonts w:ascii="Times" w:eastAsia="Times New Roman" w:hAnsi="Times" w:cs="Times New Roman"/>
-                <w:sz w:val="26"/>
-                <w:szCs w:val="26"/>
-              </w:rPr>
-            </w:pPr>
-          </w:p>
-        </w:tc>
-      </w:tr>
-      <w:tr>
-        <w:tc>
-          <w:tcPr>
-            <w:tcW w:w="0" w:type="auto"/>
-            <w:tcBorders>
-              <w:top w:val="dotted" w:sz="6" w:space="0" w:color="AAAAAA"/>
-              <w:left w:val="dotted" w:sz="6" w:space="0" w:color="AAAAAA"/>
-              <w:bottom w:val="dotted" w:sz="6" w:space="0" w:color="AAAAAA"/>
-              <w:right w:val="dotted" w:sz="6" w:space="0" w:color="AAAAAA"/>
-            </w:tcBorders>
-            <w:tcMar>
-              <w:top w:w="105" w:type="dxa"/>
-              <w:left w:w="105" w:type="dxa"/>
-              <w:bottom w:w="105" w:type="dxa"/>
-              <w:right w:w="105" w:type="dxa"/>
-            </w:tcMar>
-            <w:hideMark/>
-          </w:tcPr>
-          <w:p>
-            <w:pPr>
-              <w:spacing w:line="0" w:lineRule="atLeast"/>
-              <w:rPr>
-                <w:rFonts w:ascii="Times" w:eastAsia="Times New Roman" w:hAnsi="Times" w:cs="Times New Roman"/>
-                <w:sz w:val="26"/>
-                <w:szCs w:val="26"/>
-              </w:rPr>
-            </w:pPr>
-            <w:r>
-              <w:rPr>
-                <w:rFonts w:ascii="Times" w:eastAsia="Times New Roman" w:hAnsi="Times" w:cs="Arial"/>
-                <w:b/>
-                <w:bCs/>
-                <w:color w:val="222222"/>
-                <w:sz w:val="26"/>
-                <w:szCs w:val="26"/>
-              </w:rPr>
-              <w:t>07052011E</w:t>
-            </w:r>
-          </w:p>
-        </w:tc>
-        <w:tc>
-          <w:tcPr>
-            <w:tcW w:w="0" w:type="auto"/>
-            <w:tcBorders>
-              <w:top w:val="dotted" w:sz="6" w:space="0" w:color="AAAAAA"/>
-              <w:left w:val="dotted" w:sz="6" w:space="0" w:color="AAAAAA"/>
-              <w:bottom w:val="dotted" w:sz="6" w:space="0" w:color="AAAAAA"/>
-              <w:right w:val="dotted" w:sz="6" w:space="0" w:color="AAAAAA"/>
-            </w:tcBorders>
-            <w:tcMar>
-              <w:top w:w="105" w:type="dxa"/>
-              <w:left w:w="105" w:type="dxa"/>
-              <w:bottom w:w="105" w:type="dxa"/>
-              <w:right w:w="105" w:type="dxa"/>
-            </w:tcMar>
-            <w:hideMark/>
-          </w:tcPr>
-          <w:p>
-            <w:pPr>
-              <w:spacing w:line="0" w:lineRule="atLeast"/>
-              <w:rPr>
-                <w:rFonts w:ascii="Times" w:eastAsia="Times New Roman" w:hAnsi="Times" w:cs="Times New Roman"/>
-                <w:sz w:val="26"/>
-                <w:szCs w:val="26"/>
-              </w:rPr>
-            </w:pPr>
-            <w:r>
-              <w:rPr>
-                <w:rFonts w:ascii="Times" w:eastAsia="Times New Roman" w:hAnsi="Times" w:cs="Arial"/>
-                <w:b/>
-                <w:bCs/>
-                <w:color w:val="222222"/>
-                <w:sz w:val="26"/>
-                <w:szCs w:val="26"/>
-              </w:rPr>
-              <w:t>ZrTi 20/80</w:t>
-            </w:r>
-          </w:p>
-        </w:tc>
-        <w:tc>
-          <w:tcPr>
-            <w:tcW w:w="0" w:type="auto"/>
-            <w:tcBorders>
-              <w:top w:val="dotted" w:sz="6" w:space="0" w:color="AAAAAA"/>
-              <w:left w:val="dotted" w:sz="6" w:space="0" w:color="AAAAAA"/>
-              <w:bottom w:val="dotted" w:sz="6" w:space="0" w:color="AAAAAA"/>
-              <w:right w:val="dotted" w:sz="6" w:space="0" w:color="AAAAAA"/>
-            </w:tcBorders>
-            <w:tcMar>
-              <w:top w:w="105" w:type="dxa"/>
-              <w:left w:w="105" w:type="dxa"/>
-              <w:bottom w:w="105" w:type="dxa"/>
-              <w:right w:w="105" w:type="dxa"/>
-            </w:tcMar>
-            <w:hideMark/>
-          </w:tcPr>
-          <w:p>
-            <w:pPr>
-              <w:rPr>
-                <w:rFonts w:ascii="Times" w:eastAsia="Times New Roman" w:hAnsi="Times" w:cs="Times New Roman"/>
-                <w:sz w:val="26"/>
-                <w:szCs w:val="26"/>
-              </w:rPr>
-            </w:pPr>
-          </w:p>
-        </w:tc>
-        <w:tc>
-          <w:tcPr>
-            <w:tcW w:w="0" w:type="auto"/>
-            <w:tcBorders>
-              <w:top w:val="dotted" w:sz="6" w:space="0" w:color="AAAAAA"/>
-              <w:left w:val="dotted" w:sz="6" w:space="0" w:color="AAAAAA"/>
-              <w:bottom w:val="dotted" w:sz="6" w:space="0" w:color="AAAAAA"/>
-              <w:right w:val="dotted" w:sz="6" w:space="0" w:color="AAAAAA"/>
-            </w:tcBorders>
-            <w:tcMar>
-              <w:top w:w="105" w:type="dxa"/>
-              <w:left w:w="105" w:type="dxa"/>
-              <w:bottom w:w="105" w:type="dxa"/>
-              <w:right w:w="105" w:type="dxa"/>
-            </w:tcMar>
-            <w:hideMark/>
-          </w:tcPr>
-          <w:p>
-            <w:pPr>
-              <w:spacing w:line="0" w:lineRule="atLeast"/>
-              <w:rPr>
-                <w:rFonts w:ascii="Times" w:eastAsia="Times New Roman" w:hAnsi="Times" w:cs="Times New Roman"/>
-                <w:sz w:val="26"/>
-                <w:szCs w:val="26"/>
-              </w:rPr>
-            </w:pPr>
-            <w:r>
-              <w:rPr>
-                <w:rFonts w:ascii="Times" w:eastAsia="Times New Roman" w:hAnsi="Times" w:cs="Arial"/>
-                <w:b/>
-                <w:bCs/>
-                <w:color w:val="222222"/>
-                <w:sz w:val="26"/>
-                <w:szCs w:val="26"/>
-              </w:rPr>
-              <w:t>1%H3PO4</w:t>
-            </w:r>
-          </w:p>
-        </w:tc>
-        <w:tc>
-          <w:tcPr>
-            <w:tcW w:w="0" w:type="auto"/>
-            <w:tcBorders>
-              <w:top w:val="dotted" w:sz="6" w:space="0" w:color="AAAAAA"/>
-              <w:left w:val="dotted" w:sz="6" w:space="0" w:color="AAAAAA"/>
-              <w:bottom w:val="dotted" w:sz="6" w:space="0" w:color="AAAAAA"/>
-              <w:right w:val="dotted" w:sz="6" w:space="0" w:color="AAAAAA"/>
-            </w:tcBorders>
-            <w:tcMar>
-              <w:top w:w="105" w:type="dxa"/>
-              <w:left w:w="105" w:type="dxa"/>
-              <w:bottom w:w="105" w:type="dxa"/>
-              <w:right w:w="105" w:type="dxa"/>
-            </w:tcMar>
-            <w:hideMark/>
-          </w:tcPr>
-          <w:p>
-            <w:pPr>
-              <w:spacing w:line="0" w:lineRule="atLeast"/>
-              <w:rPr>
-                <w:rFonts w:ascii="Times" w:eastAsia="Times New Roman" w:hAnsi="Times" w:cs="Times New Roman"/>
-                <w:sz w:val="26"/>
-                <w:szCs w:val="26"/>
-              </w:rPr>
-            </w:pPr>
-          </w:p>
-        </w:tc>
-        <w:tc>
-          <w:tcPr>
-            <w:tcW w:w="0" w:type="auto"/>
-            <w:tcBorders>
-              <w:top w:val="dotted" w:sz="6" w:space="0" w:color="AAAAAA"/>
-              <w:left w:val="dotted" w:sz="6" w:space="0" w:color="AAAAAA"/>
-              <w:bottom w:val="dotted" w:sz="6" w:space="0" w:color="AAAAAA"/>
-              <w:right w:val="dotted" w:sz="6" w:space="0" w:color="AAAAAA"/>
-            </w:tcBorders>
-            <w:tcMar>
-              <w:top w:w="105" w:type="dxa"/>
-              <w:left w:w="105" w:type="dxa"/>
-              <w:bottom w:w="105" w:type="dxa"/>
-              <w:right w:w="105" w:type="dxa"/>
-            </w:tcMar>
-            <w:hideMark/>
-          </w:tcPr>
-          <w:p>
-            <w:pPr>
-              <w:spacing w:line="0" w:lineRule="atLeast"/>
-              <w:rPr>
-                <w:rFonts w:ascii="Times" w:eastAsia="Times New Roman" w:hAnsi="Times" w:cs="Times New Roman"/>
-                <w:sz w:val="26"/>
-                <w:szCs w:val="26"/>
-              </w:rPr>
-            </w:pPr>
-          </w:p>
-        </w:tc>
-        <w:tc>
-          <w:tcPr>
-            <w:tcW w:w="0" w:type="auto"/>
-            <w:tcBorders>
-              <w:top w:val="dotted" w:sz="6" w:space="0" w:color="AAAAAA"/>
-              <w:left w:val="dotted" w:sz="6" w:space="0" w:color="AAAAAA"/>
-              <w:bottom w:val="dotted" w:sz="6" w:space="0" w:color="AAAAAA"/>
-              <w:right w:val="dotted" w:sz="6" w:space="0" w:color="AAAAAA"/>
-            </w:tcBorders>
-            <w:tcMar>
-              <w:top w:w="105" w:type="dxa"/>
-              <w:left w:w="105" w:type="dxa"/>
-              <w:bottom w:w="105" w:type="dxa"/>
-              <w:right w:w="105" w:type="dxa"/>
-            </w:tcMar>
-            <w:hideMark/>
-          </w:tcPr>
-          <w:p>
-            <w:pPr>
-              <w:rPr>
-                <w:rFonts w:ascii="Times" w:eastAsia="Times New Roman" w:hAnsi="Times" w:cs="Times New Roman"/>
-                <w:sz w:val="26"/>
-                <w:szCs w:val="26"/>
-              </w:rPr>
-            </w:pPr>
-          </w:p>
-        </w:tc>
-        <w:tc>
-          <w:tcPr>
-            <w:tcW w:w="0" w:type="auto"/>
-            <w:tcBorders>
-              <w:top w:val="dotted" w:sz="6" w:space="0" w:color="AAAAAA"/>
-              <w:left w:val="dotted" w:sz="6" w:space="0" w:color="AAAAAA"/>
-              <w:bottom w:val="dotted" w:sz="6" w:space="0" w:color="AAAAAA"/>
-              <w:right w:val="dotted" w:sz="6" w:space="0" w:color="AAAAAA"/>
-            </w:tcBorders>
-            <w:tcMar>
-              <w:top w:w="105" w:type="dxa"/>
-              <w:left w:w="105" w:type="dxa"/>
-              <w:bottom w:w="105" w:type="dxa"/>
-              <w:right w:w="105" w:type="dxa"/>
-            </w:tcMar>
-            <w:hideMark/>
-          </w:tcPr>
-          <w:p>
-            <w:pPr>
-              <w:spacing w:line="0" w:lineRule="atLeast"/>
-              <w:rPr>
-                <w:rFonts w:ascii="Times" w:eastAsia="Times New Roman" w:hAnsi="Times" w:cs="Times New Roman"/>
-                <w:sz w:val="26"/>
-                <w:szCs w:val="26"/>
-              </w:rPr>
-            </w:pPr>
-          </w:p>
-        </w:tc>
-        <w:tc>
-          <w:tcPr>
-            <w:tcW w:w="0" w:type="auto"/>
-            <w:tcBorders>
-              <w:top w:val="dotted" w:sz="6" w:space="0" w:color="AAAAAA"/>
-              <w:left w:val="dotted" w:sz="6" w:space="0" w:color="AAAAAA"/>
-              <w:bottom w:val="dotted" w:sz="6" w:space="0" w:color="AAAAAA"/>
-              <w:right w:val="dotted" w:sz="6" w:space="0" w:color="AAAAAA"/>
-            </w:tcBorders>
-            <w:tcMar>
-              <w:top w:w="105" w:type="dxa"/>
-              <w:left w:w="105" w:type="dxa"/>
-              <w:bottom w:w="105" w:type="dxa"/>
-              <w:right w:w="105" w:type="dxa"/>
-            </w:tcMar>
-            <w:hideMark/>
-          </w:tcPr>
-          <w:p>
-            <w:pPr>
-              <w:spacing w:line="0" w:lineRule="atLeast"/>
-              <w:rPr>
-                <w:rFonts w:ascii="Times" w:eastAsia="Times New Roman" w:hAnsi="Times" w:cs="Times New Roman"/>
-                <w:sz w:val="26"/>
-                <w:szCs w:val="26"/>
-              </w:rPr>
-            </w:pPr>
-          </w:p>
-        </w:tc>
-      </w:tr>
-      <w:tr>
-        <w:tc>
-          <w:tcPr>
-            <w:tcW w:w="0" w:type="auto"/>
-            <w:tcBorders>
-              <w:top w:val="dotted" w:sz="6" w:space="0" w:color="AAAAAA"/>
-              <w:left w:val="dotted" w:sz="6" w:space="0" w:color="AAAAAA"/>
-              <w:bottom w:val="dotted" w:sz="6" w:space="0" w:color="AAAAAA"/>
-              <w:right w:val="dotted" w:sz="6" w:space="0" w:color="AAAAAA"/>
-            </w:tcBorders>
-            <w:tcMar>
-              <w:top w:w="105" w:type="dxa"/>
-              <w:left w:w="105" w:type="dxa"/>
-              <w:bottom w:w="105" w:type="dxa"/>
-              <w:right w:w="105" w:type="dxa"/>
-            </w:tcMar>
-            <w:hideMark/>
-          </w:tcPr>
-          <w:p>
-            <w:pPr>
-              <w:spacing w:line="0" w:lineRule="atLeast"/>
-              <w:rPr>
-                <w:rFonts w:ascii="Times" w:eastAsia="Times New Roman" w:hAnsi="Times" w:cs="Times New Roman"/>
-                <w:sz w:val="26"/>
-                <w:szCs w:val="26"/>
-              </w:rPr>
-            </w:pPr>
-            <w:r>
-              <w:rPr>
-                <w:rFonts w:ascii="Times" w:eastAsia="Times New Roman" w:hAnsi="Times" w:cs="Arial"/>
-                <w:b/>
-                <w:bCs/>
-                <w:color w:val="222222"/>
-                <w:sz w:val="26"/>
-                <w:szCs w:val="26"/>
-              </w:rPr>
-              <w:t>07012011A</w:t>
-            </w:r>
-          </w:p>
-        </w:tc>
-        <w:tc>
-          <w:tcPr>
-            <w:tcW w:w="0" w:type="auto"/>
-            <w:tcBorders>
-              <w:top w:val="dotted" w:sz="6" w:space="0" w:color="AAAAAA"/>
-              <w:left w:val="dotted" w:sz="6" w:space="0" w:color="AAAAAA"/>
-              <w:bottom w:val="dotted" w:sz="6" w:space="0" w:color="AAAAAA"/>
-              <w:right w:val="dotted" w:sz="6" w:space="0" w:color="AAAAAA"/>
-            </w:tcBorders>
-            <w:tcMar>
-              <w:top w:w="105" w:type="dxa"/>
-              <w:left w:w="105" w:type="dxa"/>
-              <w:bottom w:w="105" w:type="dxa"/>
-              <w:right w:w="105" w:type="dxa"/>
-            </w:tcMar>
-            <w:hideMark/>
-          </w:tcPr>
-          <w:p>
-            <w:pPr>
-              <w:spacing w:line="0" w:lineRule="atLeast"/>
-              <w:rPr>
-                <w:rFonts w:ascii="Times" w:eastAsia="Times New Roman" w:hAnsi="Times" w:cs="Times New Roman"/>
-                <w:sz w:val="26"/>
-                <w:szCs w:val="26"/>
-              </w:rPr>
-            </w:pPr>
-            <w:r>
-              <w:rPr>
-                <w:rFonts w:ascii="Times" w:eastAsia="Times New Roman" w:hAnsi="Times" w:cs="Arial"/>
-                <w:b/>
-                <w:bCs/>
-                <w:color w:val="222222"/>
-                <w:sz w:val="26"/>
-                <w:szCs w:val="26"/>
-              </w:rPr>
-              <w:t>ZrTi 80/20</w:t>
-            </w:r>
-          </w:p>
-        </w:tc>
-        <w:tc>
-          <w:tcPr>
-            <w:tcW w:w="0" w:type="auto"/>
-            <w:tcBorders>
-              <w:top w:val="dotted" w:sz="6" w:space="0" w:color="AAAAAA"/>
-              <w:left w:val="dotted" w:sz="6" w:space="0" w:color="AAAAAA"/>
-              <w:bottom w:val="dotted" w:sz="6" w:space="0" w:color="AAAAAA"/>
-              <w:right w:val="dotted" w:sz="6" w:space="0" w:color="AAAAAA"/>
-            </w:tcBorders>
-            <w:tcMar>
-              <w:top w:w="105" w:type="dxa"/>
-              <w:left w:w="105" w:type="dxa"/>
-              <w:bottom w:w="105" w:type="dxa"/>
-              <w:right w:w="105" w:type="dxa"/>
-            </w:tcMar>
-            <w:hideMark/>
-          </w:tcPr>
-          <w:p>
-            <w:pPr>
-              <w:rPr>
-                <w:rFonts w:ascii="Times" w:eastAsia="Times New Roman" w:hAnsi="Times" w:cs="Times New Roman"/>
-                <w:sz w:val="26"/>
-                <w:szCs w:val="26"/>
-              </w:rPr>
-            </w:pPr>
-          </w:p>
-        </w:tc>
-        <w:tc>
-          <w:tcPr>
-            <w:tcW w:w="0" w:type="auto"/>
-            <w:tcBorders>
-              <w:top w:val="dotted" w:sz="6" w:space="0" w:color="AAAAAA"/>
-              <w:left w:val="dotted" w:sz="6" w:space="0" w:color="AAAAAA"/>
-              <w:bottom w:val="dotted" w:sz="6" w:space="0" w:color="AAAAAA"/>
-              <w:right w:val="dotted" w:sz="6" w:space="0" w:color="AAAAAA"/>
-            </w:tcBorders>
-            <w:tcMar>
-              <w:top w:w="105" w:type="dxa"/>
-              <w:left w:w="105" w:type="dxa"/>
-              <w:bottom w:w="105" w:type="dxa"/>
-              <w:right w:w="105" w:type="dxa"/>
-            </w:tcMar>
-            <w:hideMark/>
-          </w:tcPr>
-          <w:p>
-            <w:pPr>
-              <w:rPr>
-                <w:rFonts w:ascii="Times" w:eastAsia="Times New Roman" w:hAnsi="Times" w:cs="Times New Roman"/>
-                <w:sz w:val="26"/>
-                <w:szCs w:val="26"/>
-              </w:rPr>
-            </w:pPr>
-          </w:p>
-        </w:tc>
-        <w:tc>
-          <w:tcPr>
-            <w:tcW w:w="0" w:type="auto"/>
-            <w:tcBorders>
-              <w:top w:val="dotted" w:sz="6" w:space="0" w:color="AAAAAA"/>
-              <w:left w:val="dotted" w:sz="6" w:space="0" w:color="AAAAAA"/>
-              <w:bottom w:val="dotted" w:sz="6" w:space="0" w:color="AAAAAA"/>
-              <w:right w:val="dotted" w:sz="6" w:space="0" w:color="AAAAAA"/>
-            </w:tcBorders>
-            <w:tcMar>
-              <w:top w:w="105" w:type="dxa"/>
-              <w:left w:w="105" w:type="dxa"/>
-              <w:bottom w:w="105" w:type="dxa"/>
-              <w:right w:w="105" w:type="dxa"/>
-            </w:tcMar>
-            <w:hideMark/>
-          </w:tcPr>
-          <w:p>
-            <w:pPr>
-              <w:rPr>
-                <w:rFonts w:ascii="Times" w:eastAsia="Times New Roman" w:hAnsi="Times" w:cs="Times New Roman"/>
-                <w:sz w:val="26"/>
-                <w:szCs w:val="26"/>
-              </w:rPr>
-            </w:pPr>
-          </w:p>
-        </w:tc>
-        <w:tc>
-          <w:tcPr>
-            <w:tcW w:w="0" w:type="auto"/>
-            <w:tcBorders>
-              <w:top w:val="dotted" w:sz="6" w:space="0" w:color="AAAAAA"/>
-              <w:left w:val="dotted" w:sz="6" w:space="0" w:color="AAAAAA"/>
-              <w:bottom w:val="dotted" w:sz="6" w:space="0" w:color="AAAAAA"/>
-              <w:right w:val="dotted" w:sz="6" w:space="0" w:color="AAAAAA"/>
-            </w:tcBorders>
-            <w:tcMar>
-              <w:top w:w="105" w:type="dxa"/>
-              <w:left w:w="105" w:type="dxa"/>
-              <w:bottom w:w="105" w:type="dxa"/>
-              <w:right w:w="105" w:type="dxa"/>
-            </w:tcMar>
-            <w:hideMark/>
-          </w:tcPr>
-          <w:p>
-            <w:pPr>
-              <w:rPr>
-                <w:rFonts w:ascii="Times" w:eastAsia="Times New Roman" w:hAnsi="Times" w:cs="Times New Roman"/>
-                <w:sz w:val="26"/>
-                <w:szCs w:val="26"/>
-              </w:rPr>
-            </w:pPr>
-          </w:p>
-        </w:tc>
-        <w:tc>
-          <w:tcPr>
-            <w:tcW w:w="0" w:type="auto"/>
-            <w:tcBorders>
-              <w:top w:val="dotted" w:sz="6" w:space="0" w:color="AAAAAA"/>
-              <w:left w:val="dotted" w:sz="6" w:space="0" w:color="AAAAAA"/>
-              <w:bottom w:val="dotted" w:sz="6" w:space="0" w:color="AAAAAA"/>
-              <w:right w:val="dotted" w:sz="6" w:space="0" w:color="AAAAAA"/>
-            </w:tcBorders>
-            <w:tcMar>
-              <w:top w:w="105" w:type="dxa"/>
-              <w:left w:w="105" w:type="dxa"/>
-              <w:bottom w:w="105" w:type="dxa"/>
-              <w:right w:w="105" w:type="dxa"/>
-            </w:tcMar>
-            <w:hideMark/>
-          </w:tcPr>
-          <w:p>
-            <w:pPr>
-              <w:rPr>
-                <w:rFonts w:ascii="Times" w:eastAsia="Times New Roman" w:hAnsi="Times" w:cs="Times New Roman"/>
-                <w:sz w:val="26"/>
-                <w:szCs w:val="26"/>
-              </w:rPr>
-            </w:pPr>
-          </w:p>
-        </w:tc>
-        <w:tc>
-          <w:tcPr>
-            <w:tcW w:w="0" w:type="auto"/>
-            <w:tcBorders>
-              <w:top w:val="dotted" w:sz="6" w:space="0" w:color="AAAAAA"/>
-              <w:left w:val="dotted" w:sz="6" w:space="0" w:color="AAAAAA"/>
-              <w:bottom w:val="dotted" w:sz="6" w:space="0" w:color="AAAAAA"/>
-              <w:right w:val="dotted" w:sz="6" w:space="0" w:color="AAAAAA"/>
-            </w:tcBorders>
-            <w:tcMar>
-              <w:top w:w="105" w:type="dxa"/>
-              <w:left w:w="105" w:type="dxa"/>
-              <w:bottom w:w="105" w:type="dxa"/>
-              <w:right w:w="105" w:type="dxa"/>
-            </w:tcMar>
-            <w:hideMark/>
-          </w:tcPr>
-          <w:p>
-            <w:pPr>
-              <w:spacing w:line="0" w:lineRule="atLeast"/>
-              <w:rPr>
-                <w:rFonts w:ascii="Times" w:eastAsia="Times New Roman" w:hAnsi="Times" w:cs="Times New Roman"/>
-                <w:sz w:val="26"/>
-                <w:szCs w:val="26"/>
-              </w:rPr>
-            </w:pPr>
-          </w:p>
-        </w:tc>
-        <w:tc>
-          <w:tcPr>
-            <w:tcW w:w="0" w:type="auto"/>
-            <w:tcBorders>
-              <w:top w:val="dotted" w:sz="6" w:space="0" w:color="AAAAAA"/>
-              <w:left w:val="dotted" w:sz="6" w:space="0" w:color="AAAAAA"/>
-              <w:bottom w:val="dotted" w:sz="6" w:space="0" w:color="AAAAAA"/>
-              <w:right w:val="dotted" w:sz="6" w:space="0" w:color="AAAAAA"/>
-            </w:tcBorders>
-            <w:tcMar>
-              <w:top w:w="105" w:type="dxa"/>
-              <w:left w:w="105" w:type="dxa"/>
-              <w:bottom w:w="105" w:type="dxa"/>
-              <w:right w:w="105" w:type="dxa"/>
-            </w:tcMar>
-            <w:hideMark/>
-          </w:tcPr>
-          <w:p>
-            <w:pPr>
-              <w:spacing w:line="0" w:lineRule="atLeast"/>
-              <w:rPr>
-                <w:rFonts w:ascii="Times" w:eastAsia="Times New Roman" w:hAnsi="Times" w:cs="Times New Roman"/>
-                <w:sz w:val="26"/>
-                <w:szCs w:val="26"/>
-              </w:rPr>
-            </w:pPr>
-          </w:p>
-        </w:tc>
-      </w:tr>
-      <w:tr>
-        <w:tc>
-          <w:tcPr>
-            <w:tcW w:w="0" w:type="auto"/>
-            <w:tcBorders>
-              <w:top w:val="dotted" w:sz="6" w:space="0" w:color="AAAAAA"/>
-              <w:left w:val="dotted" w:sz="6" w:space="0" w:color="AAAAAA"/>
-              <w:bottom w:val="dotted" w:sz="6" w:space="0" w:color="AAAAAA"/>
-              <w:right w:val="dotted" w:sz="6" w:space="0" w:color="AAAAAA"/>
-            </w:tcBorders>
-            <w:tcMar>
-              <w:top w:w="105" w:type="dxa"/>
-              <w:left w:w="105" w:type="dxa"/>
-              <w:bottom w:w="105" w:type="dxa"/>
-              <w:right w:w="105" w:type="dxa"/>
-            </w:tcMar>
-            <w:hideMark/>
-          </w:tcPr>
-          <w:p>
-            <w:pPr>
-              <w:spacing w:line="0" w:lineRule="atLeast"/>
-              <w:rPr>
-                <w:rFonts w:ascii="Times" w:eastAsia="Times New Roman" w:hAnsi="Times" w:cs="Times New Roman"/>
-                <w:sz w:val="26"/>
-                <w:szCs w:val="26"/>
-              </w:rPr>
-            </w:pPr>
-            <w:r>
-              <w:rPr>
-                <w:rFonts w:ascii="Times" w:eastAsia="Times New Roman" w:hAnsi="Times" w:cs="Arial"/>
-                <w:b/>
-                <w:bCs/>
-                <w:color w:val="222222"/>
-                <w:sz w:val="26"/>
-                <w:szCs w:val="26"/>
-              </w:rPr>
-              <w:t>07012011B</w:t>
-            </w:r>
-          </w:p>
-        </w:tc>
-        <w:tc>
-          <w:tcPr>
-            <w:tcW w:w="0" w:type="auto"/>
-            <w:tcBorders>
-              <w:top w:val="dotted" w:sz="6" w:space="0" w:color="AAAAAA"/>
-              <w:left w:val="dotted" w:sz="6" w:space="0" w:color="AAAAAA"/>
-              <w:bottom w:val="dotted" w:sz="6" w:space="0" w:color="AAAAAA"/>
-              <w:right w:val="dotted" w:sz="6" w:space="0" w:color="AAAAAA"/>
-            </w:tcBorders>
-            <w:tcMar>
-              <w:top w:w="105" w:type="dxa"/>
-              <w:left w:w="105" w:type="dxa"/>
-              <w:bottom w:w="105" w:type="dxa"/>
-              <w:right w:w="105" w:type="dxa"/>
-            </w:tcMar>
-            <w:hideMark/>
-          </w:tcPr>
-          <w:p>
-            <w:pPr>
-              <w:spacing w:line="0" w:lineRule="atLeast"/>
-              <w:rPr>
-                <w:rFonts w:ascii="Times" w:eastAsia="Times New Roman" w:hAnsi="Times" w:cs="Times New Roman"/>
-                <w:sz w:val="26"/>
-                <w:szCs w:val="26"/>
-              </w:rPr>
-            </w:pPr>
-            <w:r>
-              <w:rPr>
-                <w:rFonts w:ascii="Times" w:eastAsia="Times New Roman" w:hAnsi="Times" w:cs="Arial"/>
-                <w:b/>
-                <w:bCs/>
-                <w:color w:val="222222"/>
-                <w:sz w:val="26"/>
-                <w:szCs w:val="26"/>
-              </w:rPr>
-              <w:t>ZrTi 50/50</w:t>
-            </w:r>
-          </w:p>
-        </w:tc>
-        <w:tc>
-          <w:tcPr>
-            <w:tcW w:w="0" w:type="auto"/>
-            <w:tcBorders>
-              <w:top w:val="dotted" w:sz="6" w:space="0" w:color="AAAAAA"/>
-              <w:left w:val="dotted" w:sz="6" w:space="0" w:color="AAAAAA"/>
-              <w:bottom w:val="dotted" w:sz="6" w:space="0" w:color="AAAAAA"/>
-              <w:right w:val="dotted" w:sz="6" w:space="0" w:color="AAAAAA"/>
-            </w:tcBorders>
-            <w:tcMar>
-              <w:top w:w="105" w:type="dxa"/>
-              <w:left w:w="105" w:type="dxa"/>
-              <w:bottom w:w="105" w:type="dxa"/>
-              <w:right w:w="105" w:type="dxa"/>
-            </w:tcMar>
-            <w:hideMark/>
-          </w:tcPr>
-          <w:p>
-            <w:pPr>
-              <w:rPr>
-                <w:rFonts w:ascii="Times" w:eastAsia="Times New Roman" w:hAnsi="Times" w:cs="Times New Roman"/>
-                <w:sz w:val="26"/>
-                <w:szCs w:val="26"/>
-              </w:rPr>
-            </w:pPr>
-          </w:p>
-        </w:tc>
-        <w:tc>
-          <w:tcPr>
-            <w:tcW w:w="0" w:type="auto"/>
-            <w:tcBorders>
-              <w:top w:val="dotted" w:sz="6" w:space="0" w:color="AAAAAA"/>
-              <w:left w:val="dotted" w:sz="6" w:space="0" w:color="AAAAAA"/>
-              <w:bottom w:val="dotted" w:sz="6" w:space="0" w:color="AAAAAA"/>
-              <w:right w:val="dotted" w:sz="6" w:space="0" w:color="AAAAAA"/>
-            </w:tcBorders>
-            <w:tcMar>
-              <w:top w:w="105" w:type="dxa"/>
-              <w:left w:w="105" w:type="dxa"/>
-              <w:bottom w:w="105" w:type="dxa"/>
-              <w:right w:w="105" w:type="dxa"/>
-            </w:tcMar>
-            <w:hideMark/>
-          </w:tcPr>
-          <w:p>
-            <w:pPr>
-              <w:rPr>
-                <w:rFonts w:ascii="Times" w:eastAsia="Times New Roman" w:hAnsi="Times" w:cs="Times New Roman"/>
-                <w:sz w:val="26"/>
-                <w:szCs w:val="26"/>
-              </w:rPr>
-            </w:pPr>
-          </w:p>
-        </w:tc>
-        <w:tc>
-          <w:tcPr>
-            <w:tcW w:w="0" w:type="auto"/>
-            <w:tcBorders>
-              <w:top w:val="dotted" w:sz="6" w:space="0" w:color="AAAAAA"/>
-              <w:left w:val="dotted" w:sz="6" w:space="0" w:color="AAAAAA"/>
-              <w:bottom w:val="dotted" w:sz="6" w:space="0" w:color="AAAAAA"/>
-              <w:right w:val="dotted" w:sz="6" w:space="0" w:color="AAAAAA"/>
-            </w:tcBorders>
-            <w:tcMar>
-              <w:top w:w="105" w:type="dxa"/>
-              <w:left w:w="105" w:type="dxa"/>
-              <w:bottom w:w="105" w:type="dxa"/>
-              <w:right w:w="105" w:type="dxa"/>
-            </w:tcMar>
-            <w:hideMark/>
-          </w:tcPr>
-          <w:p>
-            <w:pPr>
-              <w:rPr>
-                <w:rFonts w:ascii="Times" w:eastAsia="Times New Roman" w:hAnsi="Times" w:cs="Times New Roman"/>
-                <w:sz w:val="26"/>
-                <w:szCs w:val="26"/>
-              </w:rPr>
-            </w:pPr>
-          </w:p>
-        </w:tc>
-        <w:tc>
-          <w:tcPr>
-            <w:tcW w:w="0" w:type="auto"/>
-            <w:tcBorders>
-              <w:top w:val="dotted" w:sz="6" w:space="0" w:color="AAAAAA"/>
-              <w:left w:val="dotted" w:sz="6" w:space="0" w:color="AAAAAA"/>
-              <w:bottom w:val="dotted" w:sz="6" w:space="0" w:color="AAAAAA"/>
-              <w:right w:val="dotted" w:sz="6" w:space="0" w:color="AAAAAA"/>
-            </w:tcBorders>
-            <w:tcMar>
-              <w:top w:w="105" w:type="dxa"/>
-              <w:left w:w="105" w:type="dxa"/>
-              <w:bottom w:w="105" w:type="dxa"/>
-              <w:right w:w="105" w:type="dxa"/>
-            </w:tcMar>
-            <w:hideMark/>
-          </w:tcPr>
-          <w:p>
-            <w:pPr>
-              <w:rPr>
-                <w:rFonts w:ascii="Times" w:eastAsia="Times New Roman" w:hAnsi="Times" w:cs="Times New Roman"/>
-                <w:sz w:val="26"/>
-                <w:szCs w:val="26"/>
-              </w:rPr>
-            </w:pPr>
-          </w:p>
-        </w:tc>
-        <w:tc>
-          <w:tcPr>
-            <w:tcW w:w="0" w:type="auto"/>
-            <w:tcBorders>
-              <w:top w:val="dotted" w:sz="6" w:space="0" w:color="AAAAAA"/>
-              <w:left w:val="dotted" w:sz="6" w:space="0" w:color="AAAAAA"/>
-              <w:bottom w:val="dotted" w:sz="6" w:space="0" w:color="AAAAAA"/>
-              <w:right w:val="dotted" w:sz="6" w:space="0" w:color="AAAAAA"/>
-            </w:tcBorders>
-            <w:tcMar>
-              <w:top w:w="105" w:type="dxa"/>
-              <w:left w:w="105" w:type="dxa"/>
-              <w:bottom w:w="105" w:type="dxa"/>
-              <w:right w:w="105" w:type="dxa"/>
-            </w:tcMar>
-            <w:hideMark/>
-          </w:tcPr>
-          <w:p>
-            <w:pPr>
-              <w:rPr>
-                <w:rFonts w:ascii="Times" w:eastAsia="Times New Roman" w:hAnsi="Times" w:cs="Times New Roman"/>
-                <w:sz w:val="26"/>
-                <w:szCs w:val="26"/>
-              </w:rPr>
-            </w:pPr>
-          </w:p>
-        </w:tc>
-        <w:tc>
-          <w:tcPr>
-            <w:tcW w:w="0" w:type="auto"/>
-            <w:tcBorders>
-              <w:top w:val="dotted" w:sz="6" w:space="0" w:color="AAAAAA"/>
-              <w:left w:val="dotted" w:sz="6" w:space="0" w:color="AAAAAA"/>
-              <w:bottom w:val="dotted" w:sz="6" w:space="0" w:color="AAAAAA"/>
-              <w:right w:val="dotted" w:sz="6" w:space="0" w:color="AAAAAA"/>
-            </w:tcBorders>
-            <w:tcMar>
-              <w:top w:w="105" w:type="dxa"/>
-              <w:left w:w="105" w:type="dxa"/>
-              <w:bottom w:w="105" w:type="dxa"/>
-              <w:right w:w="105" w:type="dxa"/>
-            </w:tcMar>
-            <w:hideMark/>
-          </w:tcPr>
-          <w:p>
-            <w:pPr>
-              <w:spacing w:line="0" w:lineRule="atLeast"/>
-              <w:rPr>
-                <w:rFonts w:ascii="Times" w:eastAsia="Times New Roman" w:hAnsi="Times" w:cs="Times New Roman"/>
-                <w:sz w:val="26"/>
-                <w:szCs w:val="26"/>
-              </w:rPr>
-            </w:pPr>
-          </w:p>
-        </w:tc>
-        <w:tc>
-          <w:tcPr>
-            <w:tcW w:w="0" w:type="auto"/>
-            <w:tcBorders>
-              <w:top w:val="dotted" w:sz="6" w:space="0" w:color="AAAAAA"/>
-              <w:left w:val="dotted" w:sz="6" w:space="0" w:color="AAAAAA"/>
-              <w:bottom w:val="dotted" w:sz="6" w:space="0" w:color="AAAAAA"/>
-              <w:right w:val="dotted" w:sz="6" w:space="0" w:color="AAAAAA"/>
-            </w:tcBorders>
-            <w:tcMar>
-              <w:top w:w="105" w:type="dxa"/>
-              <w:left w:w="105" w:type="dxa"/>
-              <w:bottom w:w="105" w:type="dxa"/>
-              <w:right w:w="105" w:type="dxa"/>
-            </w:tcMar>
-            <w:hideMark/>
-          </w:tcPr>
-          <w:p>
-            <w:pPr>
-              <w:spacing w:line="0" w:lineRule="atLeast"/>
-              <w:rPr>
-                <w:rFonts w:ascii="Times" w:eastAsia="Times New Roman" w:hAnsi="Times" w:cs="Times New Roman"/>
-                <w:sz w:val="26"/>
-                <w:szCs w:val="26"/>
-              </w:rPr>
-            </w:pPr>
-          </w:p>
-        </w:tc>
-      </w:tr>
-      <w:tr>
-        <w:tc>
-          <w:tcPr>
-            <w:tcW w:w="0" w:type="auto"/>
-            <w:tcBorders>
-              <w:top w:val="dotted" w:sz="6" w:space="0" w:color="AAAAAA"/>
-              <w:left w:val="dotted" w:sz="6" w:space="0" w:color="AAAAAA"/>
-              <w:bottom w:val="dotted" w:sz="6" w:space="0" w:color="AAAAAA"/>
-              <w:right w:val="dotted" w:sz="6" w:space="0" w:color="AAAAAA"/>
-            </w:tcBorders>
-            <w:tcMar>
-              <w:top w:w="105" w:type="dxa"/>
-              <w:left w:w="105" w:type="dxa"/>
-              <w:bottom w:w="105" w:type="dxa"/>
-              <w:right w:w="105" w:type="dxa"/>
-            </w:tcMar>
-            <w:hideMark/>
-          </w:tcPr>
-          <w:p>
-            <w:pPr>
-              <w:spacing w:line="0" w:lineRule="atLeast"/>
-              <w:rPr>
-                <w:rFonts w:ascii="Times" w:eastAsia="Times New Roman" w:hAnsi="Times" w:cs="Times New Roman"/>
-                <w:sz w:val="26"/>
-                <w:szCs w:val="26"/>
-              </w:rPr>
-            </w:pPr>
-            <w:r>
-              <w:rPr>
-                <w:rFonts w:ascii="Times" w:eastAsia="Times New Roman" w:hAnsi="Times" w:cs="Arial"/>
-                <w:b/>
-                <w:bCs/>
-                <w:color w:val="222222"/>
-                <w:sz w:val="26"/>
-                <w:szCs w:val="26"/>
-              </w:rPr>
-              <w:t>06202011A</w:t>
-            </w:r>
-          </w:p>
-        </w:tc>
-        <w:tc>
-          <w:tcPr>
-            <w:tcW w:w="0" w:type="auto"/>
-            <w:tcBorders>
-              <w:top w:val="dotted" w:sz="6" w:space="0" w:color="AAAAAA"/>
-              <w:left w:val="dotted" w:sz="6" w:space="0" w:color="AAAAAA"/>
-              <w:bottom w:val="dotted" w:sz="6" w:space="0" w:color="AAAAAA"/>
-              <w:right w:val="dotted" w:sz="6" w:space="0" w:color="AAAAAA"/>
-            </w:tcBorders>
-            <w:tcMar>
-              <w:top w:w="105" w:type="dxa"/>
-              <w:left w:w="105" w:type="dxa"/>
-              <w:bottom w:w="105" w:type="dxa"/>
-              <w:right w:w="105" w:type="dxa"/>
-            </w:tcMar>
-            <w:hideMark/>
-          </w:tcPr>
-          <w:p>
-            <w:pPr>
-              <w:spacing w:line="0" w:lineRule="atLeast"/>
-              <w:rPr>
-                <w:rFonts w:ascii="Times" w:eastAsia="Times New Roman" w:hAnsi="Times" w:cs="Times New Roman"/>
-                <w:sz w:val="26"/>
-                <w:szCs w:val="26"/>
-              </w:rPr>
-            </w:pPr>
-            <w:r>
-              <w:rPr>
-                <w:rFonts w:ascii="Times" w:eastAsia="Times New Roman" w:hAnsi="Times" w:cs="Arial"/>
-                <w:b/>
-                <w:bCs/>
-                <w:color w:val="222222"/>
-                <w:sz w:val="26"/>
-                <w:szCs w:val="26"/>
-              </w:rPr>
-              <w:t>ZrTi 50/50</w:t>
-            </w:r>
-          </w:p>
-        </w:tc>
-        <w:tc>
-          <w:tcPr>
-            <w:tcW w:w="0" w:type="auto"/>
-            <w:tcBorders>
-              <w:top w:val="dotted" w:sz="6" w:space="0" w:color="AAAAAA"/>
-              <w:left w:val="dotted" w:sz="6" w:space="0" w:color="AAAAAA"/>
-              <w:bottom w:val="dotted" w:sz="6" w:space="0" w:color="AAAAAA"/>
-              <w:right w:val="dotted" w:sz="6" w:space="0" w:color="AAAAAA"/>
-            </w:tcBorders>
-            <w:tcMar>
-              <w:top w:w="105" w:type="dxa"/>
-              <w:left w:w="105" w:type="dxa"/>
-              <w:bottom w:w="105" w:type="dxa"/>
-              <w:right w:w="105" w:type="dxa"/>
-            </w:tcMar>
-            <w:hideMark/>
-          </w:tcPr>
-          <w:p>
-            <w:pPr>
-              <w:rPr>
-                <w:rFonts w:ascii="Times" w:eastAsia="Times New Roman" w:hAnsi="Times" w:cs="Times New Roman"/>
-                <w:sz w:val="26"/>
-                <w:szCs w:val="26"/>
-              </w:rPr>
-            </w:pPr>
-          </w:p>
-        </w:tc>
-        <w:tc>
-          <w:tcPr>
-            <w:tcW w:w="0" w:type="auto"/>
-            <w:tcBorders>
-              <w:top w:val="dotted" w:sz="6" w:space="0" w:color="AAAAAA"/>
-              <w:left w:val="dotted" w:sz="6" w:space="0" w:color="AAAAAA"/>
-              <w:bottom w:val="dotted" w:sz="6" w:space="0" w:color="AAAAAA"/>
-              <w:right w:val="dotted" w:sz="6" w:space="0" w:color="AAAAAA"/>
-            </w:tcBorders>
-            <w:tcMar>
-              <w:top w:w="105" w:type="dxa"/>
-              <w:left w:w="105" w:type="dxa"/>
-              <w:bottom w:w="105" w:type="dxa"/>
-              <w:right w:w="105" w:type="dxa"/>
-            </w:tcMar>
-            <w:hideMark/>
-          </w:tcPr>
-          <w:p>
-            <w:pPr>
-              <w:rPr>
-                <w:rFonts w:ascii="Times" w:eastAsia="Times New Roman" w:hAnsi="Times" w:cs="Times New Roman"/>
-                <w:sz w:val="26"/>
-                <w:szCs w:val="26"/>
-              </w:rPr>
-            </w:pPr>
-          </w:p>
-        </w:tc>
-        <w:tc>
-          <w:tcPr>
-            <w:tcW w:w="0" w:type="auto"/>
-            <w:tcBorders>
-              <w:top w:val="dotted" w:sz="6" w:space="0" w:color="AAAAAA"/>
-              <w:left w:val="dotted" w:sz="6" w:space="0" w:color="AAAAAA"/>
-              <w:bottom w:val="dotted" w:sz="6" w:space="0" w:color="AAAAAA"/>
-              <w:right w:val="dotted" w:sz="6" w:space="0" w:color="AAAAAA"/>
-            </w:tcBorders>
-            <w:tcMar>
-              <w:top w:w="105" w:type="dxa"/>
-              <w:left w:w="105" w:type="dxa"/>
-              <w:bottom w:w="105" w:type="dxa"/>
-              <w:right w:w="105" w:type="dxa"/>
-            </w:tcMar>
-            <w:hideMark/>
-          </w:tcPr>
-          <w:p>
-            <w:pPr>
-              <w:rPr>
-                <w:rFonts w:ascii="Times" w:eastAsia="Times New Roman" w:hAnsi="Times" w:cs="Times New Roman"/>
-                <w:sz w:val="26"/>
-                <w:szCs w:val="26"/>
-              </w:rPr>
-            </w:pPr>
-          </w:p>
-        </w:tc>
-        <w:tc>
-          <w:tcPr>
-            <w:tcW w:w="0" w:type="auto"/>
-            <w:tcBorders>
-              <w:top w:val="dotted" w:sz="6" w:space="0" w:color="AAAAAA"/>
-              <w:left w:val="dotted" w:sz="6" w:space="0" w:color="AAAAAA"/>
-              <w:bottom w:val="dotted" w:sz="6" w:space="0" w:color="AAAAAA"/>
-              <w:right w:val="dotted" w:sz="6" w:space="0" w:color="AAAAAA"/>
-            </w:tcBorders>
-            <w:tcMar>
-              <w:top w:w="105" w:type="dxa"/>
-              <w:left w:w="105" w:type="dxa"/>
-              <w:bottom w:w="105" w:type="dxa"/>
-              <w:right w:w="105" w:type="dxa"/>
-            </w:tcMar>
-            <w:hideMark/>
-          </w:tcPr>
-          <w:p>
-            <w:pPr>
-              <w:rPr>
-                <w:rFonts w:ascii="Times" w:eastAsia="Times New Roman" w:hAnsi="Times" w:cs="Times New Roman"/>
-                <w:sz w:val="26"/>
-                <w:szCs w:val="26"/>
-              </w:rPr>
-            </w:pPr>
-          </w:p>
-        </w:tc>
-        <w:tc>
-          <w:tcPr>
-            <w:tcW w:w="0" w:type="auto"/>
-            <w:tcBorders>
-              <w:top w:val="dotted" w:sz="6" w:space="0" w:color="AAAAAA"/>
-              <w:left w:val="dotted" w:sz="6" w:space="0" w:color="AAAAAA"/>
-              <w:bottom w:val="dotted" w:sz="6" w:space="0" w:color="AAAAAA"/>
-              <w:right w:val="dotted" w:sz="6" w:space="0" w:color="AAAAAA"/>
-            </w:tcBorders>
-            <w:tcMar>
-              <w:top w:w="105" w:type="dxa"/>
-              <w:left w:w="105" w:type="dxa"/>
-              <w:bottom w:w="105" w:type="dxa"/>
-              <w:right w:w="105" w:type="dxa"/>
-            </w:tcMar>
-            <w:hideMark/>
-          </w:tcPr>
-          <w:p>
-            <w:pPr>
-              <w:rPr>
-                <w:rFonts w:ascii="Times" w:eastAsia="Times New Roman" w:hAnsi="Times" w:cs="Times New Roman"/>
-                <w:sz w:val="26"/>
-                <w:szCs w:val="26"/>
-              </w:rPr>
-            </w:pPr>
-          </w:p>
-        </w:tc>
-        <w:tc>
-          <w:tcPr>
-            <w:tcW w:w="0" w:type="auto"/>
-            <w:tcBorders>
-              <w:top w:val="dotted" w:sz="6" w:space="0" w:color="AAAAAA"/>
-              <w:left w:val="dotted" w:sz="6" w:space="0" w:color="AAAAAA"/>
-              <w:bottom w:val="dotted" w:sz="6" w:space="0" w:color="AAAAAA"/>
-              <w:right w:val="dotted" w:sz="6" w:space="0" w:color="AAAAAA"/>
-            </w:tcBorders>
-            <w:tcMar>
-              <w:top w:w="105" w:type="dxa"/>
-              <w:left w:w="105" w:type="dxa"/>
-              <w:bottom w:w="105" w:type="dxa"/>
-              <w:right w:w="105" w:type="dxa"/>
-            </w:tcMar>
-            <w:hideMark/>
-          </w:tcPr>
-          <w:p>
-            <w:pPr>
-              <w:spacing w:line="0" w:lineRule="atLeast"/>
-              <w:rPr>
-                <w:rFonts w:ascii="Times" w:eastAsia="Times New Roman" w:hAnsi="Times" w:cs="Times New Roman"/>
-                <w:sz w:val="26"/>
-                <w:szCs w:val="26"/>
-              </w:rPr>
-            </w:pPr>
-          </w:p>
-        </w:tc>
-        <w:tc>
-          <w:tcPr>
-            <w:tcW w:w="0" w:type="auto"/>
-            <w:tcBorders>
-              <w:top w:val="dotted" w:sz="6" w:space="0" w:color="AAAAAA"/>
-              <w:left w:val="dotted" w:sz="6" w:space="0" w:color="AAAAAA"/>
-              <w:bottom w:val="dotted" w:sz="6" w:space="0" w:color="AAAAAA"/>
-              <w:right w:val="dotted" w:sz="6" w:space="0" w:color="AAAAAA"/>
-            </w:tcBorders>
-            <w:tcMar>
-              <w:top w:w="105" w:type="dxa"/>
-              <w:left w:w="105" w:type="dxa"/>
-              <w:bottom w:w="105" w:type="dxa"/>
-              <w:right w:w="105" w:type="dxa"/>
-            </w:tcMar>
-            <w:hideMark/>
-          </w:tcPr>
-          <w:p>
-            <w:pPr>
-              <w:spacing w:line="0" w:lineRule="atLeast"/>
-              <w:rPr>
-                <w:rFonts w:ascii="Times" w:eastAsia="Times New Roman" w:hAnsi="Times" w:cs="Times New Roman"/>
-                <w:sz w:val="26"/>
-                <w:szCs w:val="26"/>
-              </w:rPr>
-            </w:pPr>
-          </w:p>
-        </w:tc>
-      </w:tr>
-      <w:tr>
-        <w:tc>
-          <w:tcPr>
-            <w:tcW w:w="0" w:type="auto"/>
-            <w:tcBorders>
-              <w:top w:val="dotted" w:sz="6" w:space="0" w:color="AAAAAA"/>
-              <w:left w:val="dotted" w:sz="6" w:space="0" w:color="AAAAAA"/>
-              <w:bottom w:val="dotted" w:sz="6" w:space="0" w:color="AAAAAA"/>
-              <w:right w:val="dotted" w:sz="6" w:space="0" w:color="AAAAAA"/>
-            </w:tcBorders>
-            <w:tcMar>
-              <w:top w:w="105" w:type="dxa"/>
-              <w:left w:w="105" w:type="dxa"/>
-              <w:bottom w:w="105" w:type="dxa"/>
-              <w:right w:w="105" w:type="dxa"/>
-            </w:tcMar>
-            <w:hideMark/>
-          </w:tcPr>
-          <w:p>
-            <w:pPr>
-              <w:spacing w:line="0" w:lineRule="atLeast"/>
-              <w:rPr>
-                <w:rFonts w:ascii="Times" w:eastAsia="Times New Roman" w:hAnsi="Times" w:cs="Times New Roman"/>
-                <w:sz w:val="26"/>
-                <w:szCs w:val="26"/>
-              </w:rPr>
-            </w:pPr>
-            <w:r>
-              <w:rPr>
-                <w:rFonts w:ascii="Times" w:eastAsia="Times New Roman" w:hAnsi="Times" w:cs="Arial"/>
-                <w:b/>
-                <w:bCs/>
-                <w:color w:val="222222"/>
-                <w:sz w:val="26"/>
-                <w:szCs w:val="26"/>
-              </w:rPr>
-              <w:t>06202011B</w:t>
-            </w:r>
-          </w:p>
-        </w:tc>
-        <w:tc>
-          <w:tcPr>
-            <w:tcW w:w="0" w:type="auto"/>
-            <w:tcBorders>
-              <w:top w:val="dotted" w:sz="6" w:space="0" w:color="AAAAAA"/>
-              <w:left w:val="dotted" w:sz="6" w:space="0" w:color="AAAAAA"/>
-              <w:bottom w:val="dotted" w:sz="6" w:space="0" w:color="AAAAAA"/>
-              <w:right w:val="dotted" w:sz="6" w:space="0" w:color="AAAAAA"/>
-            </w:tcBorders>
-            <w:tcMar>
-              <w:top w:w="105" w:type="dxa"/>
-              <w:left w:w="105" w:type="dxa"/>
-              <w:bottom w:w="105" w:type="dxa"/>
-              <w:right w:w="105" w:type="dxa"/>
-            </w:tcMar>
-            <w:hideMark/>
-          </w:tcPr>
-          <w:p>
-            <w:pPr>
-              <w:spacing w:line="0" w:lineRule="atLeast"/>
-              <w:rPr>
-                <w:rFonts w:ascii="Times" w:eastAsia="Times New Roman" w:hAnsi="Times" w:cs="Times New Roman"/>
-                <w:sz w:val="26"/>
-                <w:szCs w:val="26"/>
-              </w:rPr>
-            </w:pPr>
-            <w:r>
-              <w:rPr>
-                <w:rFonts w:ascii="Times" w:eastAsia="Times New Roman" w:hAnsi="Times" w:cs="Arial"/>
-                <w:b/>
-                <w:bCs/>
-                <w:color w:val="222222"/>
-                <w:sz w:val="26"/>
-                <w:szCs w:val="26"/>
-              </w:rPr>
-              <w:t>ZrTi 50/50</w:t>
-            </w:r>
-          </w:p>
-        </w:tc>
-        <w:tc>
-          <w:tcPr>
-            <w:tcW w:w="0" w:type="auto"/>
-            <w:tcBorders>
-              <w:top w:val="dotted" w:sz="6" w:space="0" w:color="AAAAAA"/>
-              <w:left w:val="dotted" w:sz="6" w:space="0" w:color="AAAAAA"/>
-              <w:bottom w:val="dotted" w:sz="6" w:space="0" w:color="AAAAAA"/>
-              <w:right w:val="dotted" w:sz="6" w:space="0" w:color="AAAAAA"/>
-            </w:tcBorders>
-            <w:tcMar>
-              <w:top w:w="105" w:type="dxa"/>
-              <w:left w:w="105" w:type="dxa"/>
-              <w:bottom w:w="105" w:type="dxa"/>
-              <w:right w:w="105" w:type="dxa"/>
-            </w:tcMar>
-            <w:hideMark/>
-          </w:tcPr>
-          <w:p>
-            <w:pPr>
-              <w:rPr>
-                <w:rFonts w:ascii="Times" w:eastAsia="Times New Roman" w:hAnsi="Times" w:cs="Times New Roman"/>
-                <w:sz w:val="26"/>
-                <w:szCs w:val="26"/>
-              </w:rPr>
-            </w:pPr>
-          </w:p>
-        </w:tc>
-        <w:tc>
-          <w:tcPr>
-            <w:tcW w:w="0" w:type="auto"/>
-            <w:tcBorders>
-              <w:top w:val="dotted" w:sz="6" w:space="0" w:color="AAAAAA"/>
-              <w:left w:val="dotted" w:sz="6" w:space="0" w:color="AAAAAA"/>
-              <w:bottom w:val="dotted" w:sz="6" w:space="0" w:color="AAAAAA"/>
-              <w:right w:val="dotted" w:sz="6" w:space="0" w:color="AAAAAA"/>
-            </w:tcBorders>
-            <w:tcMar>
-              <w:top w:w="105" w:type="dxa"/>
-              <w:left w:w="105" w:type="dxa"/>
-              <w:bottom w:w="105" w:type="dxa"/>
-              <w:right w:w="105" w:type="dxa"/>
-            </w:tcMar>
-            <w:hideMark/>
-          </w:tcPr>
-          <w:p>
-            <w:pPr>
-              <w:rPr>
-                <w:rFonts w:ascii="Times" w:eastAsia="Times New Roman" w:hAnsi="Times" w:cs="Times New Roman"/>
-                <w:sz w:val="26"/>
-                <w:szCs w:val="26"/>
-              </w:rPr>
-            </w:pPr>
-          </w:p>
-        </w:tc>
-        <w:tc>
-          <w:tcPr>
-            <w:tcW w:w="0" w:type="auto"/>
-            <w:tcBorders>
-              <w:top w:val="dotted" w:sz="6" w:space="0" w:color="AAAAAA"/>
-              <w:left w:val="dotted" w:sz="6" w:space="0" w:color="AAAAAA"/>
-              <w:bottom w:val="dotted" w:sz="6" w:space="0" w:color="AAAAAA"/>
-              <w:right w:val="dotted" w:sz="6" w:space="0" w:color="AAAAAA"/>
-            </w:tcBorders>
-            <w:tcMar>
-              <w:top w:w="105" w:type="dxa"/>
-              <w:left w:w="105" w:type="dxa"/>
-              <w:bottom w:w="105" w:type="dxa"/>
-              <w:right w:w="105" w:type="dxa"/>
-            </w:tcMar>
-            <w:hideMark/>
-          </w:tcPr>
-          <w:p>
-            <w:pPr>
-              <w:rPr>
-                <w:rFonts w:ascii="Times" w:eastAsia="Times New Roman" w:hAnsi="Times" w:cs="Times New Roman"/>
-                <w:sz w:val="26"/>
-                <w:szCs w:val="26"/>
-              </w:rPr>
-            </w:pPr>
-          </w:p>
-        </w:tc>
-        <w:tc>
-          <w:tcPr>
-            <w:tcW w:w="0" w:type="auto"/>
-            <w:tcBorders>
-              <w:top w:val="dotted" w:sz="6" w:space="0" w:color="AAAAAA"/>
-              <w:left w:val="dotted" w:sz="6" w:space="0" w:color="AAAAAA"/>
-              <w:bottom w:val="dotted" w:sz="6" w:space="0" w:color="AAAAAA"/>
-              <w:right w:val="dotted" w:sz="6" w:space="0" w:color="AAAAAA"/>
-            </w:tcBorders>
-            <w:tcMar>
-              <w:top w:w="105" w:type="dxa"/>
-              <w:left w:w="105" w:type="dxa"/>
-              <w:bottom w:w="105" w:type="dxa"/>
-              <w:right w:w="105" w:type="dxa"/>
-            </w:tcMar>
-            <w:hideMark/>
-          </w:tcPr>
-          <w:p>
-            <w:pPr>
-              <w:rPr>
-                <w:rFonts w:ascii="Times" w:eastAsia="Times New Roman" w:hAnsi="Times" w:cs="Times New Roman"/>
-                <w:sz w:val="26"/>
-                <w:szCs w:val="26"/>
-              </w:rPr>
-            </w:pPr>
-          </w:p>
-        </w:tc>
-        <w:tc>
-          <w:tcPr>
-            <w:tcW w:w="0" w:type="auto"/>
-            <w:tcBorders>
-              <w:top w:val="dotted" w:sz="6" w:space="0" w:color="AAAAAA"/>
-              <w:left w:val="dotted" w:sz="6" w:space="0" w:color="AAAAAA"/>
-              <w:bottom w:val="dotted" w:sz="6" w:space="0" w:color="AAAAAA"/>
-              <w:right w:val="dotted" w:sz="6" w:space="0" w:color="AAAAAA"/>
-            </w:tcBorders>
-            <w:tcMar>
-              <w:top w:w="105" w:type="dxa"/>
-              <w:left w:w="105" w:type="dxa"/>
-              <w:bottom w:w="105" w:type="dxa"/>
-              <w:right w:w="105" w:type="dxa"/>
-            </w:tcMar>
-            <w:hideMark/>
-          </w:tcPr>
-          <w:p>
-            <w:pPr>
-              <w:rPr>
-                <w:rFonts w:ascii="Times" w:eastAsia="Times New Roman" w:hAnsi="Times" w:cs="Times New Roman"/>
-                <w:sz w:val="26"/>
-                <w:szCs w:val="26"/>
-              </w:rPr>
-            </w:pPr>
-          </w:p>
-        </w:tc>
-        <w:tc>
-          <w:tcPr>
-            <w:tcW w:w="0" w:type="auto"/>
-            <w:tcBorders>
-              <w:top w:val="dotted" w:sz="6" w:space="0" w:color="AAAAAA"/>
-              <w:left w:val="dotted" w:sz="6" w:space="0" w:color="AAAAAA"/>
-              <w:bottom w:val="dotted" w:sz="6" w:space="0" w:color="AAAAAA"/>
-              <w:right w:val="dotted" w:sz="6" w:space="0" w:color="AAAAAA"/>
-            </w:tcBorders>
-            <w:tcMar>
-              <w:top w:w="105" w:type="dxa"/>
-              <w:left w:w="105" w:type="dxa"/>
-              <w:bottom w:w="105" w:type="dxa"/>
-              <w:right w:w="105" w:type="dxa"/>
-            </w:tcMar>
-            <w:hideMark/>
-          </w:tcPr>
-          <w:p>
-            <w:pPr>
-              <w:spacing w:line="0" w:lineRule="atLeast"/>
-              <w:rPr>
-                <w:rFonts w:ascii="Times" w:eastAsia="Times New Roman" w:hAnsi="Times" w:cs="Times New Roman"/>
-                <w:sz w:val="26"/>
-                <w:szCs w:val="26"/>
-              </w:rPr>
-            </w:pPr>
-          </w:p>
-        </w:tc>
-        <w:tc>
-          <w:tcPr>
-            <w:tcW w:w="0" w:type="auto"/>
-            <w:tcBorders>
-              <w:top w:val="dotted" w:sz="6" w:space="0" w:color="AAAAAA"/>
-              <w:left w:val="dotted" w:sz="6" w:space="0" w:color="AAAAAA"/>
-              <w:bottom w:val="dotted" w:sz="6" w:space="0" w:color="AAAAAA"/>
-              <w:right w:val="dotted" w:sz="6" w:space="0" w:color="AAAAAA"/>
-            </w:tcBorders>
-            <w:tcMar>
-              <w:top w:w="105" w:type="dxa"/>
-              <w:left w:w="105" w:type="dxa"/>
-              <w:bottom w:w="105" w:type="dxa"/>
-              <w:right w:w="105" w:type="dxa"/>
-            </w:tcMar>
-            <w:hideMark/>
-          </w:tcPr>
-          <w:p>
-            <w:pPr>
-              <w:spacing w:line="0" w:lineRule="atLeast"/>
-              <w:rPr>
-                <w:rFonts w:ascii="Times" w:eastAsia="Times New Roman" w:hAnsi="Times" w:cs="Times New Roman"/>
-                <w:sz w:val="26"/>
-                <w:szCs w:val="26"/>
-              </w:rPr>
-            </w:pPr>
-          </w:p>
-        </w:tc>
-      </w:tr>
-      <w:tr>
-        <w:tc>
-          <w:tcPr>
-            <w:tcW w:w="0" w:type="auto"/>
-            <w:tcBorders>
-              <w:top w:val="dotted" w:sz="6" w:space="0" w:color="AAAAAA"/>
-              <w:left w:val="dotted" w:sz="6" w:space="0" w:color="AAAAAA"/>
-              <w:bottom w:val="dotted" w:sz="6" w:space="0" w:color="AAAAAA"/>
-              <w:right w:val="dotted" w:sz="6" w:space="0" w:color="AAAAAA"/>
-            </w:tcBorders>
-            <w:tcMar>
-              <w:top w:w="105" w:type="dxa"/>
-              <w:left w:w="105" w:type="dxa"/>
-              <w:bottom w:w="105" w:type="dxa"/>
-              <w:right w:w="105" w:type="dxa"/>
-            </w:tcMar>
-            <w:hideMark/>
-          </w:tcPr>
-          <w:p>
-            <w:pPr>
-              <w:spacing w:line="0" w:lineRule="atLeast"/>
-              <w:rPr>
-                <w:rFonts w:ascii="Times" w:eastAsia="Times New Roman" w:hAnsi="Times" w:cs="Times New Roman"/>
-                <w:sz w:val="26"/>
-                <w:szCs w:val="26"/>
-              </w:rPr>
-            </w:pPr>
-            <w:r>
-              <w:rPr>
-                <w:rFonts w:ascii="Times" w:eastAsia="Times New Roman" w:hAnsi="Times" w:cs="Arial"/>
-                <w:b/>
-                <w:bCs/>
-                <w:color w:val="222222"/>
-                <w:sz w:val="26"/>
-                <w:szCs w:val="26"/>
-              </w:rPr>
-              <w:t>06082001#3</w:t>
-            </w:r>
-          </w:p>
-        </w:tc>
-        <w:tc>
-          <w:tcPr>
-            <w:tcW w:w="0" w:type="auto"/>
-            <w:tcBorders>
-              <w:top w:val="dotted" w:sz="6" w:space="0" w:color="AAAAAA"/>
-              <w:left w:val="dotted" w:sz="6" w:space="0" w:color="AAAAAA"/>
-              <w:bottom w:val="dotted" w:sz="6" w:space="0" w:color="AAAAAA"/>
-              <w:right w:val="dotted" w:sz="6" w:space="0" w:color="AAAAAA"/>
-            </w:tcBorders>
-            <w:tcMar>
-              <w:top w:w="105" w:type="dxa"/>
-              <w:left w:w="105" w:type="dxa"/>
-              <w:bottom w:w="105" w:type="dxa"/>
-              <w:right w:w="105" w:type="dxa"/>
-            </w:tcMar>
-            <w:hideMark/>
-          </w:tcPr>
-          <w:p>
-            <w:pPr>
-              <w:spacing w:line="0" w:lineRule="atLeast"/>
-              <w:rPr>
-                <w:rFonts w:ascii="Times" w:eastAsia="Times New Roman" w:hAnsi="Times" w:cs="Times New Roman"/>
-                <w:sz w:val="26"/>
-                <w:szCs w:val="26"/>
-              </w:rPr>
-            </w:pPr>
-            <w:r>
-              <w:rPr>
-                <w:rFonts w:ascii="Times" w:eastAsia="Times New Roman" w:hAnsi="Times" w:cs="Arial"/>
-                <w:b/>
-                <w:bCs/>
-                <w:color w:val="222222"/>
-                <w:sz w:val="26"/>
-                <w:szCs w:val="26"/>
-              </w:rPr>
-              <w:t>Ti</w:t>
-            </w:r>
-          </w:p>
-        </w:tc>
-        <w:tc>
-          <w:tcPr>
-            <w:tcW w:w="0" w:type="auto"/>
-            <w:tcBorders>
-              <w:top w:val="dotted" w:sz="6" w:space="0" w:color="AAAAAA"/>
-              <w:left w:val="dotted" w:sz="6" w:space="0" w:color="AAAAAA"/>
-              <w:bottom w:val="dotted" w:sz="6" w:space="0" w:color="AAAAAA"/>
-              <w:right w:val="dotted" w:sz="6" w:space="0" w:color="AAAAAA"/>
-            </w:tcBorders>
-            <w:tcMar>
-              <w:top w:w="105" w:type="dxa"/>
-              <w:left w:w="105" w:type="dxa"/>
-              <w:bottom w:w="105" w:type="dxa"/>
-              <w:right w:w="105" w:type="dxa"/>
-            </w:tcMar>
-            <w:hideMark/>
-          </w:tcPr>
-          <w:p>
-            <w:pPr>
-              <w:rPr>
-                <w:rFonts w:ascii="Times" w:eastAsia="Times New Roman" w:hAnsi="Times" w:cs="Times New Roman"/>
-                <w:sz w:val="26"/>
-                <w:szCs w:val="26"/>
-              </w:rPr>
-            </w:pPr>
-          </w:p>
-        </w:tc>
-        <w:tc>
-          <w:tcPr>
-            <w:tcW w:w="0" w:type="auto"/>
-            <w:tcBorders>
-              <w:top w:val="dotted" w:sz="6" w:space="0" w:color="AAAAAA"/>
-              <w:left w:val="dotted" w:sz="6" w:space="0" w:color="AAAAAA"/>
-              <w:bottom w:val="dotted" w:sz="6" w:space="0" w:color="AAAAAA"/>
-              <w:right w:val="dotted" w:sz="6" w:space="0" w:color="AAAAAA"/>
-            </w:tcBorders>
-            <w:tcMar>
-              <w:top w:w="105" w:type="dxa"/>
-              <w:left w:w="105" w:type="dxa"/>
-              <w:bottom w:w="105" w:type="dxa"/>
-              <w:right w:w="105" w:type="dxa"/>
-            </w:tcMar>
-            <w:hideMark/>
-          </w:tcPr>
-          <w:p>
-            <w:pPr>
-              <w:spacing w:line="0" w:lineRule="atLeast"/>
-              <w:rPr>
-                <w:rFonts w:ascii="Times" w:eastAsia="Times New Roman" w:hAnsi="Times" w:cs="Times New Roman"/>
-                <w:sz w:val="26"/>
-                <w:szCs w:val="26"/>
-              </w:rPr>
-            </w:pPr>
-            <w:r>
-              <w:rPr>
-                <w:rFonts w:ascii="Times" w:eastAsia="Times New Roman" w:hAnsi="Times" w:cs="Arial"/>
-                <w:b/>
-                <w:bCs/>
-                <w:color w:val="222222"/>
-                <w:sz w:val="26"/>
-                <w:szCs w:val="26"/>
-              </w:rPr>
-              <w:t>5%H3PO4</w:t>
-            </w:r>
-          </w:p>
-        </w:tc>
-        <w:tc>
-          <w:tcPr>
-            <w:tcW w:w="0" w:type="auto"/>
-            <w:tcBorders>
-              <w:top w:val="dotted" w:sz="6" w:space="0" w:color="AAAAAA"/>
-              <w:left w:val="dotted" w:sz="6" w:space="0" w:color="AAAAAA"/>
-              <w:bottom w:val="dotted" w:sz="6" w:space="0" w:color="AAAAAA"/>
-              <w:right w:val="dotted" w:sz="6" w:space="0" w:color="AAAAAA"/>
-            </w:tcBorders>
-            <w:tcMar>
-              <w:top w:w="105" w:type="dxa"/>
-              <w:left w:w="105" w:type="dxa"/>
-              <w:bottom w:w="105" w:type="dxa"/>
-              <w:right w:w="105" w:type="dxa"/>
-            </w:tcMar>
-            <w:hideMark/>
-          </w:tcPr>
-          <w:p>
-            <w:pPr>
-              <w:spacing w:line="0" w:lineRule="atLeast"/>
-              <w:rPr>
-                <w:rFonts w:ascii="Times" w:eastAsia="Times New Roman" w:hAnsi="Times" w:cs="Times New Roman"/>
-                <w:sz w:val="26"/>
-                <w:szCs w:val="26"/>
-              </w:rPr>
-            </w:pPr>
-            <w:r>
-              <w:rPr>
-                <w:rFonts w:ascii="Times" w:eastAsia="Times New Roman" w:hAnsi="Times" w:cs="Arial"/>
-                <w:b/>
-                <w:bCs/>
-                <w:color w:val="222222"/>
-                <w:sz w:val="26"/>
-                <w:szCs w:val="26"/>
-              </w:rPr>
-              <w:t>20mA</w:t>
-            </w:r>
-          </w:p>
-        </w:tc>
-        <w:tc>
-          <w:tcPr>
-            <w:tcW w:w="0" w:type="auto"/>
-            <w:tcBorders>
-              <w:top w:val="dotted" w:sz="6" w:space="0" w:color="AAAAAA"/>
-              <w:left w:val="dotted" w:sz="6" w:space="0" w:color="AAAAAA"/>
-              <w:bottom w:val="dotted" w:sz="6" w:space="0" w:color="AAAAAA"/>
-              <w:right w:val="dotted" w:sz="6" w:space="0" w:color="AAAAAA"/>
-            </w:tcBorders>
-            <w:tcMar>
-              <w:top w:w="105" w:type="dxa"/>
-              <w:left w:w="105" w:type="dxa"/>
-              <w:bottom w:w="105" w:type="dxa"/>
-              <w:right w:w="105" w:type="dxa"/>
-            </w:tcMar>
-            <w:hideMark/>
-          </w:tcPr>
-          <w:p>
-            <w:pPr>
-              <w:spacing w:line="0" w:lineRule="atLeast"/>
-              <w:rPr>
-                <w:rFonts w:ascii="Times" w:eastAsia="Times New Roman" w:hAnsi="Times" w:cs="Times New Roman"/>
-                <w:sz w:val="26"/>
-                <w:szCs w:val="26"/>
-              </w:rPr>
-            </w:pPr>
-            <w:r>
-              <w:rPr>
-                <w:rFonts w:ascii="Times" w:eastAsia="Times New Roman" w:hAnsi="Times" w:cs="Arial"/>
-                <w:b/>
-                <w:bCs/>
-                <w:color w:val="222222"/>
-                <w:sz w:val="26"/>
-                <w:szCs w:val="26"/>
-              </w:rPr>
-              <w:t>30V</w:t>
-            </w:r>
-          </w:p>
-        </w:tc>
-        <w:tc>
-          <w:tcPr>
-            <w:tcW w:w="0" w:type="auto"/>
-            <w:tcBorders>
-              <w:top w:val="dotted" w:sz="6" w:space="0" w:color="AAAAAA"/>
-              <w:left w:val="dotted" w:sz="6" w:space="0" w:color="AAAAAA"/>
-              <w:bottom w:val="dotted" w:sz="6" w:space="0" w:color="AAAAAA"/>
-              <w:right w:val="dotted" w:sz="6" w:space="0" w:color="AAAAAA"/>
-            </w:tcBorders>
-            <w:tcMar>
-              <w:top w:w="105" w:type="dxa"/>
-              <w:left w:w="105" w:type="dxa"/>
-              <w:bottom w:w="105" w:type="dxa"/>
-              <w:right w:w="105" w:type="dxa"/>
-            </w:tcMar>
-            <w:hideMark/>
-          </w:tcPr>
-          <w:p>
-            <w:pPr>
-              <w:rPr>
-                <w:rFonts w:ascii="Times" w:eastAsia="Times New Roman" w:hAnsi="Times" w:cs="Times New Roman"/>
-                <w:sz w:val="26"/>
-                <w:szCs w:val="26"/>
-              </w:rPr>
-            </w:pPr>
-          </w:p>
-        </w:tc>
-        <w:tc>
-          <w:tcPr>
-            <w:tcW w:w="0" w:type="auto"/>
-            <w:tcBorders>
-              <w:top w:val="dotted" w:sz="6" w:space="0" w:color="AAAAAA"/>
-              <w:left w:val="dotted" w:sz="6" w:space="0" w:color="AAAAAA"/>
-              <w:bottom w:val="dotted" w:sz="6" w:space="0" w:color="AAAAAA"/>
-              <w:right w:val="dotted" w:sz="6" w:space="0" w:color="AAAAAA"/>
-            </w:tcBorders>
-            <w:tcMar>
-              <w:top w:w="105" w:type="dxa"/>
-              <w:left w:w="105" w:type="dxa"/>
-              <w:bottom w:w="105" w:type="dxa"/>
-              <w:right w:w="105" w:type="dxa"/>
-            </w:tcMar>
-            <w:hideMark/>
-          </w:tcPr>
-          <w:p>
-            <w:pPr>
-              <w:spacing w:line="0" w:lineRule="atLeast"/>
-              <w:rPr>
-                <w:rFonts w:ascii="Times" w:eastAsia="Times New Roman" w:hAnsi="Times" w:cs="Times New Roman"/>
-                <w:sz w:val="26"/>
-                <w:szCs w:val="26"/>
-              </w:rPr>
-            </w:pPr>
-          </w:p>
-        </w:tc>
-        <w:tc>
-          <w:tcPr>
-            <w:tcW w:w="0" w:type="auto"/>
-            <w:tcBorders>
-              <w:top w:val="dotted" w:sz="6" w:space="0" w:color="AAAAAA"/>
-              <w:left w:val="dotted" w:sz="6" w:space="0" w:color="AAAAAA"/>
-              <w:bottom w:val="dotted" w:sz="6" w:space="0" w:color="AAAAAA"/>
-              <w:right w:val="dotted" w:sz="6" w:space="0" w:color="AAAAAA"/>
-            </w:tcBorders>
-            <w:tcMar>
-              <w:top w:w="105" w:type="dxa"/>
-              <w:left w:w="105" w:type="dxa"/>
-              <w:bottom w:w="105" w:type="dxa"/>
-              <w:right w:w="105" w:type="dxa"/>
-            </w:tcMar>
-            <w:hideMark/>
-          </w:tcPr>
-          <w:p>
-            <w:pPr>
-              <w:spacing w:line="0" w:lineRule="atLeast"/>
-              <w:rPr>
-                <w:rFonts w:ascii="Times" w:eastAsia="Times New Roman" w:hAnsi="Times" w:cs="Times New Roman"/>
-                <w:sz w:val="26"/>
-                <w:szCs w:val="26"/>
-              </w:rPr>
-            </w:pPr>
-          </w:p>
-        </w:tc>
-      </w:tr>
     </w:tbl>
     <w:p>
       <w:pPr>
         <w:rPr>
           <w:rFonts w:ascii="Times" w:eastAsia="Times New Roman" w:hAnsi="Times" w:cs="Times New Roman"/>
+          <w:color w:val="000000"/>
           <w:sz w:val="26"/>
           <w:szCs w:val="26"/>
         </w:rPr>
@@ -6288,6 +3583,338 @@
         </w:rPr>
         <w:br/>
       </w:r>
+      <w:r>
+        <w:rPr>
+          <w:rFonts w:ascii="Times" w:eastAsia="Times New Roman" w:hAnsi="Times" w:cs="Arial"/>
+          <w:color w:val="222222"/>
+          <w:sz w:val="26"/>
+          <w:szCs w:val="26"/>
+        </w:rPr>
+        <w:t>Once the data is collected onto the microcontroller, it is sent to a PC via USB for further analysis. The data is sampled by the ADCs at a rate of #baud and transferred to the PC at a rate of 2Mbaud. This allows for maximum flexibility on the PC side, where any data coming in at a rate greater than what is desired can simply be discarded.</w:t>
+      </w:r>
+      <w:r>
+        <w:rPr>
+          <w:rFonts w:ascii="Times" w:eastAsia="Times New Roman" w:hAnsi="Times" w:cs="Times New Roman"/>
+          <w:color w:val="000000"/>
+          <w:sz w:val="26"/>
+          <w:szCs w:val="26"/>
+        </w:rPr>
+        <w:br/>
+      </w:r>
+    </w:p>
+    <w:p>
+      <w:pPr>
+        <w:rPr>
+          <w:rFonts w:ascii="Times" w:eastAsia="Times New Roman" w:hAnsi="Times" w:cs="Arial"/>
+          <w:b/>
+          <w:bCs/>
+          <w:color w:val="222222"/>
+          <w:sz w:val="26"/>
+          <w:szCs w:val="26"/>
+        </w:rPr>
+      </w:pPr>
+      <w:r>
+        <w:rPr>
+          <w:rFonts w:ascii="Times" w:eastAsia="Times New Roman" w:hAnsi="Times" w:cs="Times New Roman"/>
+          <w:color w:val="000000"/>
+          <w:sz w:val="26"/>
+          <w:szCs w:val="26"/>
+        </w:rPr>
+        <w:br/>
+      </w:r>
+      <w:r>
+        <w:rPr>
+          <w:rFonts w:ascii="Times" w:eastAsia="Times New Roman" w:hAnsi="Times" w:cs="Arial"/>
+          <w:b/>
+          <w:bCs/>
+          <w:color w:val="222222"/>
+          <w:sz w:val="26"/>
+          <w:szCs w:val="26"/>
+        </w:rPr>
+        <w:t xml:space="preserve">III. Experimental procedures. </w:t>
+      </w:r>
+    </w:p>
+    <w:p>
+      <w:pPr>
+        <w:rPr>
+          <w:rFonts w:ascii="Times" w:eastAsia="Times New Roman" w:hAnsi="Times" w:cs="Arial"/>
+          <w:b/>
+          <w:bCs/>
+          <w:color w:val="222222"/>
+          <w:sz w:val="26"/>
+          <w:szCs w:val="26"/>
+        </w:rPr>
+      </w:pPr>
+      <w:r>
+        <w:rPr>
+          <w:rFonts w:ascii="Times" w:eastAsia="Times New Roman" w:hAnsi="Times" w:cs="Times New Roman"/>
+          <w:color w:val="000000"/>
+          <w:sz w:val="26"/>
+          <w:szCs w:val="26"/>
+        </w:rPr>
+        <w:br/>
+      </w:r>
+      <w:r>
+        <w:rPr>
+          <w:rFonts w:ascii="Times" w:eastAsia="Times New Roman" w:hAnsi="Times" w:cs="Arial"/>
+          <w:color w:val="222222"/>
+          <w:sz w:val="26"/>
+          <w:szCs w:val="26"/>
+        </w:rPr>
+        <w:t xml:space="preserve">The experimental setup to anodize the anode of a titanium capacitor with the aforementioned circuitry is as follows. The anode sample is prepared by cleaning the surface oxide off with a chemical bath. It is then transported into a beaker of anodizing solution. The current source is connected to the DUT and acts as both a current source and data logger until the test is </w:t>
+      </w:r>
+      <w:r>
+        <w:rPr>
+          <w:rFonts w:ascii="Times" w:eastAsia="Times New Roman" w:hAnsi="Times" w:cs="Arial"/>
+          <w:color w:val="222222"/>
+          <w:sz w:val="26"/>
+          <w:szCs w:val="26"/>
+        </w:rPr>
+        <w:t>finished and the curr</w:t>
+      </w:r>
+      <w:r>
+        <w:rPr>
+          <w:rFonts w:ascii="Times" w:eastAsia="Times New Roman" w:hAnsi="Times" w:cs="Arial"/>
+          <w:color w:val="222222"/>
+          <w:sz w:val="26"/>
+          <w:szCs w:val="26"/>
+        </w:rPr>
+        <w:t>ent through the DUT has dropped to the leakage current</w:t>
+      </w:r>
+      <w:r>
+        <w:rPr>
+          <w:rFonts w:ascii="Times" w:eastAsia="Times New Roman" w:hAnsi="Times" w:cs="Arial"/>
+          <w:color w:val="222222"/>
+          <w:sz w:val="26"/>
+          <w:szCs w:val="26"/>
+        </w:rPr>
+        <w:t>.</w:t>
+      </w:r>
+      <w:r>
+        <w:rPr>
+          <w:rFonts w:ascii="Times" w:eastAsia="Times New Roman" w:hAnsi="Times" w:cs="Times New Roman"/>
+          <w:color w:val="000000"/>
+          <w:sz w:val="26"/>
+          <w:szCs w:val="26"/>
+        </w:rPr>
+        <w:br/>
+      </w:r>
+      <w:r>
+        <w:rPr>
+          <w:rFonts w:ascii="Times" w:eastAsia="Times New Roman" w:hAnsi="Times" w:cs="Times New Roman"/>
+          <w:color w:val="000000"/>
+          <w:sz w:val="26"/>
+          <w:szCs w:val="26"/>
+        </w:rPr>
+        <w:br/>
+      </w:r>
+      <w:r>
+        <w:rPr>
+          <w:rFonts w:ascii="Times" w:eastAsia="Times New Roman" w:hAnsi="Times" w:cs="Times New Roman"/>
+          <w:color w:val="000000"/>
+          <w:sz w:val="26"/>
+          <w:szCs w:val="26"/>
+        </w:rPr>
+        <w:br/>
+      </w:r>
+      <w:r>
+        <w:rPr>
+          <w:rFonts w:ascii="Times" w:eastAsia="Times New Roman" w:hAnsi="Times" w:cs="Arial"/>
+          <w:b/>
+          <w:bCs/>
+          <w:color w:val="222222"/>
+          <w:sz w:val="26"/>
+          <w:szCs w:val="26"/>
+        </w:rPr>
+        <w:t>IV. Experimental Results</w:t>
+      </w:r>
+    </w:p>
+    <w:p>
+      <w:pPr>
+        <w:rPr>
+          <w:rFonts w:ascii="Times" w:eastAsia="Times New Roman" w:hAnsi="Times" w:cs="Arial"/>
+          <w:b/>
+          <w:bCs/>
+          <w:color w:val="222222"/>
+          <w:sz w:val="26"/>
+          <w:szCs w:val="26"/>
+        </w:rPr>
+      </w:pPr>
+    </w:p>
+    <w:p>
+      <w:pPr>
+        <w:rPr>
+          <w:rFonts w:ascii="Times" w:eastAsia="Times New Roman" w:hAnsi="Times" w:cs="Arial"/>
+          <w:bCs/>
+          <w:color w:val="222222"/>
+          <w:sz w:val="26"/>
+          <w:szCs w:val="26"/>
+        </w:rPr>
+      </w:pPr>
+      <w:r>
+        <w:rPr>
+          <w:rFonts w:ascii="Times" w:eastAsia="Times New Roman" w:hAnsi="Times" w:cs="Arial"/>
+          <w:bCs/>
+          <w:color w:val="222222"/>
+          <w:sz w:val="26"/>
+          <w:szCs w:val="26"/>
+        </w:rPr>
+        <w:t>Typical results from early materials can be found it Fig 7. For additional data and complete testing curves, see Steve’s thesis and my thesis.</w:t>
+      </w:r>
+      <w:r>
+        <w:rPr>
+          <w:rFonts w:ascii="Times" w:eastAsia="Times New Roman" w:hAnsi="Times" w:cs="Arial"/>
+          <w:bCs/>
+          <w:color w:val="222222"/>
+          <w:sz w:val="26"/>
+          <w:szCs w:val="26"/>
+        </w:rPr>
+        <w:t xml:space="preserve"> </w:t>
+      </w:r>
+    </w:p>
+    <w:p>
+      <w:pPr>
+        <w:rPr>
+          <w:rFonts w:ascii="Times" w:eastAsia="Times New Roman" w:hAnsi="Times" w:cs="Arial"/>
+          <w:b/>
+          <w:bCs/>
+          <w:color w:val="222222"/>
+          <w:sz w:val="26"/>
+          <w:szCs w:val="26"/>
+        </w:rPr>
+      </w:pPr>
+    </w:p>
+    <w:p>
+      <w:pPr>
+        <w:keepNext/>
+        <w:jc w:val="center"/>
+      </w:pPr>
+      <w:r>
+        <w:rPr>
+          <w:rFonts w:ascii="Times" w:eastAsia="Times New Roman" w:hAnsi="Times" w:cs="Arial"/>
+          <w:b/>
+          <w:bCs/>
+          <w:noProof/>
+          <w:color w:val="222222"/>
+          <w:sz w:val="26"/>
+          <w:szCs w:val="26"/>
+        </w:rPr>
+        <w:drawing>
+          <wp:inline distT="0" distB="0" distL="0" distR="0" wp14:anchorId="6538F935" wp14:editId="30456B66">
+            <wp:extent cx="4686300" cy="2701674"/>
+            <wp:effectExtent l="0" t="0" r="0" b="0"/>
+            <wp:docPr id="7" name="Picture 7"/>
+            <wp:cNvGraphicFramePr>
+              <a:graphicFrameLocks xmlns:a="http://schemas.openxmlformats.org/drawingml/2006/main" noChangeAspect="1"/>
+            </wp:cNvGraphicFramePr>
+            <a:graphic xmlns:a="http://schemas.openxmlformats.org/drawingml/2006/main">
+              <a:graphicData uri="http://schemas.openxmlformats.org/drawingml/2006/picture">
+                <pic:pic xmlns:pic="http://schemas.openxmlformats.org/drawingml/2006/picture">
+                  <pic:nvPicPr>
+                    <pic:cNvPr id="0" name="MaterialResults.png"/>
+                    <pic:cNvPicPr/>
+                  </pic:nvPicPr>
+                  <pic:blipFill>
+                    <a:blip r:embed="rId14">
+                      <a:extLst>
+                        <a:ext uri="{28A0092B-C50C-407E-A947-70E740481C1C}">
+                          <a14:useLocalDpi xmlns:a14="http://schemas.microsoft.com/office/drawing/2010/main" val="0"/>
+                        </a:ext>
+                      </a:extLst>
+                    </a:blip>
+                    <a:stretch>
+                      <a:fillRect/>
+                    </a:stretch>
+                  </pic:blipFill>
+                  <pic:spPr>
+                    <a:xfrm>
+                      <a:off x="0" y="0"/>
+                      <a:ext cx="4686300" cy="2701674"/>
+                    </a:xfrm>
+                    <a:prstGeom prst="rect">
+                      <a:avLst/>
+                    </a:prstGeom>
+                  </pic:spPr>
+                </pic:pic>
+              </a:graphicData>
+            </a:graphic>
+          </wp:inline>
+        </w:drawing>
+      </w:r>
+    </w:p>
+    <w:p>
+      <w:pPr>
+        <w:pStyle w:val="Caption"/>
+        <w:jc w:val="center"/>
+        <w:rPr>
+          <w:rFonts w:ascii="Times" w:eastAsia="Times New Roman" w:hAnsi="Times" w:cs="Arial"/>
+          <w:b w:val="0"/>
+          <w:bCs w:val="0"/>
+          <w:color w:val="222222"/>
+          <w:sz w:val="26"/>
+          <w:szCs w:val="26"/>
+        </w:rPr>
+      </w:pPr>
+      <w:r>
+        <w:t xml:space="preserve">Figure </w:t>
+      </w:r>
+      <w:fldSimple w:instr=" SEQ Figure \* ARABIC ">
+        <w:r>
+          <w:rPr>
+            <w:noProof/>
+          </w:rPr>
+          <w:t>7</w:t>
+        </w:r>
+      </w:fldSimple>
+      <w:r>
+        <w:t>: Typical Results</w:t>
+      </w:r>
+    </w:p>
+    <w:p>
+      <w:pPr>
+        <w:rPr>
+          <w:rFonts w:ascii="Times" w:eastAsia="Times New Roman" w:hAnsi="Times" w:cs="Times New Roman"/>
+          <w:color w:val="000000"/>
+          <w:sz w:val="26"/>
+          <w:szCs w:val="26"/>
+        </w:rPr>
+      </w:pPr>
+      <w:r>
+        <w:rPr>
+          <w:rFonts w:ascii="Times" w:eastAsia="Times New Roman" w:hAnsi="Times" w:cs="Times New Roman"/>
+          <w:color w:val="000000"/>
+          <w:sz w:val="26"/>
+          <w:szCs w:val="26"/>
+        </w:rPr>
+        <w:t xml:space="preserve"> </w:t>
+      </w:r>
+      <w:r>
+        <w:rPr>
+          <w:rFonts w:ascii="Times" w:eastAsia="Times New Roman" w:hAnsi="Times" w:cs="Times New Roman"/>
+          <w:color w:val="000000"/>
+          <w:sz w:val="26"/>
+          <w:szCs w:val="26"/>
+        </w:rPr>
+        <w:br/>
+      </w:r>
+    </w:p>
+    <w:p>
+      <w:pPr>
+        <w:rPr>
+          <w:rFonts w:ascii="Times" w:eastAsia="Times New Roman" w:hAnsi="Times" w:cs="Times New Roman"/>
+          <w:sz w:val="26"/>
+          <w:szCs w:val="26"/>
+        </w:rPr>
+      </w:pPr>
+      <w:r>
+        <w:rPr>
+          <w:rFonts w:ascii="Times" w:eastAsia="Times New Roman" w:hAnsi="Times" w:cs="Times New Roman"/>
+          <w:color w:val="000000"/>
+          <w:sz w:val="26"/>
+          <w:szCs w:val="26"/>
+        </w:rPr>
+        <w:br/>
+      </w:r>
     </w:p>
     <w:p>
       <w:pPr>
@@ -6300,8 +3927,8 @@
       </w:pPr>
     </w:p>
     <w:sectPr>
-      <w:headerReference w:type="even" r:id="rId14"/>
-      <w:headerReference w:type="default" r:id="rId15"/>
+      <w:headerReference w:type="even" r:id="rId15"/>
+      <w:headerReference w:type="default" r:id="rId16"/>
       <w:pgSz w:w="12240" w:h="15840"/>
       <w:pgMar w:top="1440" w:right="1800" w:bottom="1440" w:left="1800" w:header="720" w:footer="720" w:gutter="0"/>
       <w:cols w:space="720"/>
@@ -6421,7 +4048,7 @@
         <w:rStyle w:val="PageNumber"/>
         <w:noProof/>
       </w:rPr>
-      <w:t>10</w:t>
+      <w:t>2</w:t>
     </w:r>
     <w:r>
       <w:rPr>

</xml_diff>